<commit_message>
Adding the block-doc direcgtory and the initial version of the blog write up
</commit_message>
<xml_diff>
--- a/blog-doc/Blog.docx
+++ b/blog-doc/Blog.docx
@@ -2320,6 +2320,158 @@
     </w:p>
     <w:p>
       <w:pPr>
+        <w:rPr>
+          <w:lang w:val="en-US"/>
+        </w:rPr>
+      </w:pPr>
+      <w:proofErr w:type="gramStart"/>
+      <w:r>
+        <w:rPr>
+          <w:lang w:val="en-US"/>
+        </w:rPr>
+        <w:t>Originally</w:t>
+      </w:r>
+      <w:proofErr w:type="gramEnd"/>
+      <w:r>
+        <w:rPr>
+          <w:lang w:val="en-US"/>
+        </w:rPr>
+        <w:t xml:space="preserve"> I started with a JSON structure, serialized version, with no schema registry. Performance was north of 10 000 </w:t>
+      </w:r>
+      <w:proofErr w:type="spellStart"/>
+      <w:r>
+        <w:rPr>
+          <w:lang w:val="en-US"/>
+        </w:rPr>
+        <w:t>txn</w:t>
+      </w:r>
+      <w:proofErr w:type="spellEnd"/>
+      <w:r>
+        <w:rPr>
+          <w:lang w:val="en-US"/>
+        </w:rPr>
+        <w:t>/second.</w:t>
+      </w:r>
+    </w:p>
+    <w:p>
+      <w:pPr>
+        <w:rPr>
+          <w:lang w:val="en-US"/>
+        </w:rPr>
+      </w:pPr>
+      <w:r>
+        <w:rPr>
+          <w:lang w:val="en-US"/>
+        </w:rPr>
+        <w:t xml:space="preserve">Then a little devil whispered in my ear lets add schema registry as all good practices/papers advised. Well performance dropped to 500 </w:t>
+      </w:r>
+      <w:proofErr w:type="spellStart"/>
+      <w:r>
+        <w:rPr>
+          <w:lang w:val="en-US"/>
+        </w:rPr>
+        <w:t>txn</w:t>
+      </w:r>
+      <w:proofErr w:type="spellEnd"/>
+      <w:r>
+        <w:rPr>
+          <w:lang w:val="en-US"/>
+        </w:rPr>
+        <w:t>/second.</w:t>
+      </w:r>
+    </w:p>
+    <w:p>
+      <w:pPr>
+        <w:rPr>
+          <w:lang w:val="en-US"/>
+        </w:rPr>
+      </w:pPr>
+      <w:r>
+        <w:rPr>
+          <w:lang w:val="en-US"/>
+        </w:rPr>
+        <w:t xml:space="preserve">So I’ve long since heard </w:t>
+      </w:r>
+      <w:proofErr w:type="spellStart"/>
+      <w:r>
+        <w:rPr>
+          <w:lang w:val="en-US"/>
+        </w:rPr>
+        <w:t>Protobuf’s</w:t>
+      </w:r>
+      <w:proofErr w:type="spellEnd"/>
+      <w:r>
+        <w:rPr>
+          <w:lang w:val="en-US"/>
+        </w:rPr>
+        <w:t xml:space="preserve"> are the dope, it’s fast, performing so </w:t>
+      </w:r>
+      <w:proofErr w:type="spellStart"/>
+      <w:r>
+        <w:rPr>
+          <w:lang w:val="en-US"/>
+        </w:rPr>
+        <w:t>lets</w:t>
+      </w:r>
+      <w:proofErr w:type="spellEnd"/>
+      <w:r>
+        <w:rPr>
+          <w:lang w:val="en-US"/>
+        </w:rPr>
+        <w:t xml:space="preserve"> refactor app into </w:t>
+      </w:r>
+      <w:proofErr w:type="spellStart"/>
+      <w:r>
+        <w:rPr>
+          <w:lang w:val="en-US"/>
+        </w:rPr>
+        <w:t>Protobuf</w:t>
+      </w:r>
+      <w:proofErr w:type="spellEnd"/>
+      <w:r>
+        <w:rPr>
+          <w:lang w:val="en-US"/>
+        </w:rPr>
+        <w:t xml:space="preserve"> </w:t>
+      </w:r>
+      <w:proofErr w:type="gramStart"/>
+      <w:r>
+        <w:rPr>
+          <w:lang w:val="en-US"/>
+        </w:rPr>
+        <w:t>type  +</w:t>
+      </w:r>
+      <w:proofErr w:type="gramEnd"/>
+      <w:r>
+        <w:rPr>
+          <w:lang w:val="en-US"/>
+        </w:rPr>
+        <w:t xml:space="preserve"> serialization and then the associated schema registry changes. Great, we’re back at 8000tx/second. Issue now… Support, by default included libraries inside Apache </w:t>
+      </w:r>
+      <w:proofErr w:type="spellStart"/>
+      <w:r>
+        <w:rPr>
+          <w:lang w:val="en-US"/>
+        </w:rPr>
+        <w:t>Flink</w:t>
+      </w:r>
+      <w:proofErr w:type="spellEnd"/>
+      <w:r>
+        <w:rPr>
+          <w:lang w:val="en-US"/>
+        </w:rPr>
+        <w:t xml:space="preserve"> for one is not… Ok, I’ve heard about this thing called Avro, lets refactor again, surprise, was allot more complicated to get working than expected… but eventually got it working, and we’re back at 8000+txn/second. So now we using what everyone says is the best serialization across streaming architecture and, we have rich support.</w:t>
+      </w:r>
+    </w:p>
+    <w:p>
+      <w:pPr>
+        <w:rPr>
+          <w:lang w:val="en-US"/>
+        </w:rPr>
+      </w:pPr>
+    </w:p>
+    <w:p>
+      <w:pPr>
         <w:ind w:left="709"/>
         <w:rPr>
           <w:lang w:val="en-US"/>
@@ -2329,7 +2481,6 @@
         <w:rPr>
           <w:lang w:val="en-US"/>
         </w:rPr>
-        <w:tab/>
         <w:t>Version 1: JSON payload</w:t>
       </w:r>
     </w:p>
@@ -2340,18 +2491,35 @@
           <w:lang w:val="en-US"/>
         </w:rPr>
       </w:pPr>
-    </w:p>
-    <w:p>
-      <w:pPr>
-        <w:rPr>
-          <w:lang w:val="en-US"/>
-        </w:rPr>
-      </w:pPr>
-      <w:r>
-        <w:rPr>
-          <w:lang w:val="en-US"/>
-        </w:rPr>
-        <w:tab/>
+      <w:hyperlink r:id="rId5" w:history="1">
+        <w:r>
+          <w:rPr>
+            <w:rStyle w:val="Hyperlink"/>
+            <w:lang w:val="en-US"/>
+          </w:rPr>
+          <w:t>https://github.com/georgelza/MongoCreator-GoProducer-json</w:t>
+        </w:r>
+      </w:hyperlink>
+    </w:p>
+    <w:p>
+      <w:pPr>
+        <w:ind w:left="709"/>
+        <w:rPr>
+          <w:lang w:val="en-US"/>
+        </w:rPr>
+      </w:pPr>
+    </w:p>
+    <w:p>
+      <w:pPr>
+        <w:ind w:left="709"/>
+        <w:rPr>
+          <w:lang w:val="en-US"/>
+        </w:rPr>
+      </w:pPr>
+      <w:r>
+        <w:rPr>
+          <w:lang w:val="en-US"/>
+        </w:rPr>
         <w:t xml:space="preserve">Version 2: JSON </w:t>
       </w:r>
       <w:proofErr w:type="spellStart"/>
@@ -2365,22 +2533,37 @@
     </w:p>
     <w:p>
       <w:pPr>
-        <w:rPr>
-          <w:lang w:val="en-US"/>
-        </w:rPr>
-      </w:pPr>
-    </w:p>
-    <w:p>
-      <w:pPr>
-        <w:rPr>
-          <w:lang w:val="en-US"/>
-        </w:rPr>
-      </w:pPr>
-      <w:r>
-        <w:rPr>
-          <w:lang w:val="en-US"/>
-        </w:rPr>
-        <w:tab/>
+        <w:ind w:left="709"/>
+        <w:rPr>
+          <w:lang w:val="en-US"/>
+        </w:rPr>
+      </w:pPr>
+      <w:r>
+        <w:rPr>
+          <w:lang w:val="en-US"/>
+        </w:rPr>
+        <w:t>https://github.com/georgelza/MongoCreator-GoProducer-pb</w:t>
+      </w:r>
+    </w:p>
+    <w:p>
+      <w:pPr>
+        <w:ind w:left="709"/>
+        <w:rPr>
+          <w:lang w:val="en-US"/>
+        </w:rPr>
+      </w:pPr>
+    </w:p>
+    <w:p>
+      <w:pPr>
+        <w:ind w:left="709"/>
+        <w:rPr>
+          <w:lang w:val="en-US"/>
+        </w:rPr>
+      </w:pPr>
+      <w:r>
+        <w:rPr>
+          <w:lang w:val="en-US"/>
+        </w:rPr>
         <w:t>Version 3: JSON Avro</w:t>
       </w:r>
     </w:p>
@@ -2391,6 +2574,12 @@
           <w:lang w:val="en-US"/>
         </w:rPr>
       </w:pPr>
+      <w:r>
+        <w:rPr>
+          <w:lang w:val="en-US"/>
+        </w:rPr>
+        <w:t>https://github.com/georgelza/MongoCreator-GoProducer-avro</w:t>
+      </w:r>
     </w:p>
     <w:p>
       <w:pPr>

</xml_diff>

<commit_message>
just adding the project def to the docker-compose
</commit_message>
<xml_diff>
--- a/blog-doc/Blog.docx
+++ b/blog-doc/Blog.docx
@@ -268,69 +268,211 @@
         </w:rPr>
         <w:t xml:space="preserve">containers themselves… The app was not the </w:t>
       </w:r>
+      <w:r>
+        <w:rPr>
+          <w:lang w:val="en-US"/>
+        </w:rPr>
+        <w:t>intent</w:t>
+      </w:r>
+      <w:r>
+        <w:rPr>
+          <w:lang w:val="en-US"/>
+        </w:rPr>
+        <w:t xml:space="preserve"> of the project so allow me some peace ;)</w:t>
+      </w:r>
+    </w:p>
+    <w:p>
+      <w:pPr>
+        <w:rPr>
+          <w:lang w:val="en-US"/>
+        </w:rPr>
+      </w:pPr>
+    </w:p>
+    <w:p>
+      <w:pPr>
+        <w:rPr>
+          <w:lang w:val="en-US"/>
+        </w:rPr>
+      </w:pPr>
+      <w:r>
+        <w:rPr>
+          <w:lang w:val="en-US"/>
+        </w:rPr>
+        <w:t xml:space="preserve">The </w:t>
+      </w:r>
+      <w:r>
+        <w:rPr>
+          <w:lang w:val="en-US"/>
+        </w:rPr>
+        <w:t>concept</w:t>
+      </w:r>
+      <w:r>
+        <w:rPr>
+          <w:lang w:val="en-US"/>
+        </w:rPr>
+        <w:t xml:space="preserve">, </w:t>
+      </w:r>
+      <w:r>
+        <w:rPr>
+          <w:lang w:val="en-US"/>
+        </w:rPr>
+        <w:t>simulate a day in the life of</w:t>
+      </w:r>
+      <w:r>
+        <w:rPr>
+          <w:lang w:val="en-US"/>
+        </w:rPr>
+        <w:t xml:space="preserve"> a store, do the all to </w:t>
+      </w:r>
+      <w:r>
+        <w:rPr>
+          <w:lang w:val="en-US"/>
+        </w:rPr>
+        <w:t>well-known</w:t>
+      </w:r>
+      <w:r>
+        <w:rPr>
+          <w:lang w:val="en-US"/>
+        </w:rPr>
+        <w:t xml:space="preserve"> </w:t>
+      </w:r>
+      <w:r>
+        <w:rPr>
+          <w:lang w:val="en-US"/>
+        </w:rPr>
+        <w:t>shopping</w:t>
+      </w:r>
+      <w:r>
+        <w:rPr>
+          <w:lang w:val="en-US"/>
+        </w:rPr>
+        <w:t xml:space="preserve"> </w:t>
+      </w:r>
+      <w:r>
+        <w:rPr>
+          <w:lang w:val="en-US"/>
+        </w:rPr>
+        <w:t xml:space="preserve">basket </w:t>
+      </w:r>
+      <w:r>
+        <w:rPr>
+          <w:lang w:val="en-US"/>
+        </w:rPr>
+        <w:t>and payments game, create a basket</w:t>
+      </w:r>
+      <w:r>
+        <w:rPr>
+          <w:lang w:val="en-US"/>
+        </w:rPr>
+        <w:t xml:space="preserve"> (constructed at a store selected at random from set of stores defined in seed file)</w:t>
+      </w:r>
+      <w:r>
+        <w:rPr>
+          <w:lang w:val="en-US"/>
+        </w:rPr>
+        <w:t>,</w:t>
+      </w:r>
+      <w:r>
+        <w:rPr>
+          <w:lang w:val="en-US"/>
+        </w:rPr>
+        <w:t xml:space="preserve"> comprised</w:t>
+      </w:r>
+      <w:r>
+        <w:rPr>
+          <w:lang w:val="en-US"/>
+        </w:rPr>
+        <w:t xml:space="preserve"> </w:t>
+      </w:r>
+      <w:r>
+        <w:rPr>
+          <w:lang w:val="en-US"/>
+        </w:rPr>
+        <w:t xml:space="preserve">from </w:t>
+      </w:r>
+      <w:r>
+        <w:rPr>
+          <w:lang w:val="en-US"/>
+        </w:rPr>
+        <w:t xml:space="preserve">random </w:t>
+      </w:r>
+      <w:r>
+        <w:rPr>
+          <w:lang w:val="en-US"/>
+        </w:rPr>
+        <w:t>number of items (selected from seed file)</w:t>
+      </w:r>
+      <w:r>
+        <w:rPr>
+          <w:lang w:val="en-US"/>
+        </w:rPr>
+        <w:t xml:space="preserve">, </w:t>
+      </w:r>
+      <w:r>
+        <w:rPr>
+          <w:lang w:val="en-US"/>
+        </w:rPr>
+        <w:t xml:space="preserve">random quantity of each item, once constructed the basket is posted onto a </w:t>
+      </w:r>
       <w:proofErr w:type="spellStart"/>
       <w:r>
         <w:rPr>
           <w:lang w:val="en-US"/>
         </w:rPr>
-        <w:t>intend</w:t>
+        <w:t>salesbasket</w:t>
       </w:r>
       <w:proofErr w:type="spellEnd"/>
       <w:r>
         <w:rPr>
           <w:lang w:val="en-US"/>
         </w:rPr>
-        <w:t xml:space="preserve"> of the project so allow me some peace ;)</w:t>
-      </w:r>
-    </w:p>
-    <w:p>
-      <w:pPr>
-        <w:rPr>
-          <w:lang w:val="en-US"/>
-        </w:rPr>
-      </w:pPr>
-    </w:p>
-    <w:p>
-      <w:pPr>
-        <w:rPr>
-          <w:lang w:val="en-US"/>
-        </w:rPr>
-      </w:pPr>
-      <w:r>
-        <w:rPr>
-          <w:lang w:val="en-US"/>
-        </w:rPr>
-        <w:t xml:space="preserve">The </w:t>
-      </w:r>
-      <w:r>
-        <w:rPr>
-          <w:lang w:val="en-US"/>
-        </w:rPr>
-        <w:t>concept</w:t>
-      </w:r>
-      <w:r>
-        <w:rPr>
-          <w:lang w:val="en-US"/>
-        </w:rPr>
-        <w:t xml:space="preserve">, </w:t>
-      </w:r>
-      <w:r>
-        <w:rPr>
-          <w:lang w:val="en-US"/>
-        </w:rPr>
-        <w:t>simulate a day in the life of</w:t>
-      </w:r>
-      <w:r>
-        <w:rPr>
-          <w:lang w:val="en-US"/>
-        </w:rPr>
-        <w:t xml:space="preserve"> a store, do the all to </w:t>
-      </w:r>
-      <w:r>
-        <w:rPr>
-          <w:lang w:val="en-US"/>
-        </w:rPr>
-        <w:t>well-known</w:t>
+        <w:t xml:space="preserve"> topic</w:t>
+      </w:r>
+      <w:r>
+        <w:rPr>
+          <w:lang w:val="en-US"/>
+        </w:rPr>
+        <w:t xml:space="preserve"> and then create a </w:t>
+      </w:r>
+      <w:proofErr w:type="spellStart"/>
+      <w:r>
+        <w:rPr>
+          <w:lang w:val="en-US"/>
+        </w:rPr>
+        <w:t>sales</w:t>
+      </w:r>
+      <w:r>
+        <w:rPr>
+          <w:lang w:val="en-US"/>
+        </w:rPr>
+        <w:t>payment</w:t>
+      </w:r>
+      <w:proofErr w:type="spellEnd"/>
+      <w:r>
+        <w:rPr>
+          <w:lang w:val="en-US"/>
+        </w:rPr>
+        <w:t xml:space="preserve"> record, associated with the basket</w:t>
+      </w:r>
+      <w:r>
+        <w:rPr>
+          <w:lang w:val="en-US"/>
+        </w:rPr>
+        <w:t xml:space="preserve">, posted onto a separate </w:t>
+      </w:r>
+      <w:proofErr w:type="spellStart"/>
+      <w:r>
+        <w:rPr>
+          <w:lang w:val="en-US"/>
+        </w:rPr>
+        <w:t>salespayment</w:t>
+      </w:r>
+      <w:proofErr w:type="spellEnd"/>
+      <w:r>
+        <w:rPr>
+          <w:lang w:val="en-US"/>
+        </w:rPr>
+        <w:t xml:space="preserve"> topic.</w:t>
       </w:r>
       <w:r>
         <w:rPr>
@@ -338,150 +480,6 @@
         </w:rPr>
         <w:t xml:space="preserve"> </w:t>
       </w:r>
-      <w:r>
-        <w:rPr>
-          <w:lang w:val="en-US"/>
-        </w:rPr>
-        <w:t>shopping</w:t>
-      </w:r>
-      <w:r>
-        <w:rPr>
-          <w:lang w:val="en-US"/>
-        </w:rPr>
-        <w:t xml:space="preserve"> </w:t>
-      </w:r>
-      <w:r>
-        <w:rPr>
-          <w:lang w:val="en-US"/>
-        </w:rPr>
-        <w:t xml:space="preserve">basket </w:t>
-      </w:r>
-      <w:r>
-        <w:rPr>
-          <w:lang w:val="en-US"/>
-        </w:rPr>
-        <w:t>and payments game, create a basket</w:t>
-      </w:r>
-      <w:r>
-        <w:rPr>
-          <w:lang w:val="en-US"/>
-        </w:rPr>
-        <w:t xml:space="preserve"> (constructed at a store selected at random from set of stores defined in seed file)</w:t>
-      </w:r>
-      <w:r>
-        <w:rPr>
-          <w:lang w:val="en-US"/>
-        </w:rPr>
-        <w:t>,</w:t>
-      </w:r>
-      <w:r>
-        <w:rPr>
-          <w:lang w:val="en-US"/>
-        </w:rPr>
-        <w:t xml:space="preserve"> comprised</w:t>
-      </w:r>
-      <w:r>
-        <w:rPr>
-          <w:lang w:val="en-US"/>
-        </w:rPr>
-        <w:t xml:space="preserve"> </w:t>
-      </w:r>
-      <w:r>
-        <w:rPr>
-          <w:lang w:val="en-US"/>
-        </w:rPr>
-        <w:t xml:space="preserve">from </w:t>
-      </w:r>
-      <w:r>
-        <w:rPr>
-          <w:lang w:val="en-US"/>
-        </w:rPr>
-        <w:t xml:space="preserve">random </w:t>
-      </w:r>
-      <w:r>
-        <w:rPr>
-          <w:lang w:val="en-US"/>
-        </w:rPr>
-        <w:t>number of items (selected from seed file)</w:t>
-      </w:r>
-      <w:r>
-        <w:rPr>
-          <w:lang w:val="en-US"/>
-        </w:rPr>
-        <w:t xml:space="preserve">, </w:t>
-      </w:r>
-      <w:r>
-        <w:rPr>
-          <w:lang w:val="en-US"/>
-        </w:rPr>
-        <w:t xml:space="preserve">random quantity of each item, once constructed the basket is posted onto a </w:t>
-      </w:r>
-      <w:proofErr w:type="spellStart"/>
-      <w:r>
-        <w:rPr>
-          <w:lang w:val="en-US"/>
-        </w:rPr>
-        <w:t>salesbasket</w:t>
-      </w:r>
-      <w:proofErr w:type="spellEnd"/>
-      <w:r>
-        <w:rPr>
-          <w:lang w:val="en-US"/>
-        </w:rPr>
-        <w:t xml:space="preserve"> topic</w:t>
-      </w:r>
-      <w:r>
-        <w:rPr>
-          <w:lang w:val="en-US"/>
-        </w:rPr>
-        <w:t xml:space="preserve"> and then create a </w:t>
-      </w:r>
-      <w:proofErr w:type="spellStart"/>
-      <w:r>
-        <w:rPr>
-          <w:lang w:val="en-US"/>
-        </w:rPr>
-        <w:t>sales</w:t>
-      </w:r>
-      <w:r>
-        <w:rPr>
-          <w:lang w:val="en-US"/>
-        </w:rPr>
-        <w:t>payment</w:t>
-      </w:r>
-      <w:proofErr w:type="spellEnd"/>
-      <w:r>
-        <w:rPr>
-          <w:lang w:val="en-US"/>
-        </w:rPr>
-        <w:t xml:space="preserve"> record, associated with the basket</w:t>
-      </w:r>
-      <w:r>
-        <w:rPr>
-          <w:lang w:val="en-US"/>
-        </w:rPr>
-        <w:t xml:space="preserve">, posted onto a separate </w:t>
-      </w:r>
-      <w:proofErr w:type="spellStart"/>
-      <w:r>
-        <w:rPr>
-          <w:lang w:val="en-US"/>
-        </w:rPr>
-        <w:t>salespayment</w:t>
-      </w:r>
-      <w:proofErr w:type="spellEnd"/>
-      <w:r>
-        <w:rPr>
-          <w:lang w:val="en-US"/>
-        </w:rPr>
-        <w:t xml:space="preserve"> topic.</w:t>
-      </w:r>
-      <w:r>
-        <w:rPr>
-          <w:lang w:val="en-US"/>
-        </w:rPr>
-        <w:t xml:space="preserve"> </w:t>
-      </w:r>
     </w:p>
     <w:p>
       <w:pPr>
@@ -508,14 +506,12 @@
         </w:rPr>
         <w:t xml:space="preserve">, idea, move the data along, create some real time aggregations, sink it into a </w:t>
       </w:r>
-      <w:proofErr w:type="gramStart"/>
-      <w:r>
-        <w:rPr>
-          <w:lang w:val="en-US"/>
-        </w:rPr>
-        <w:t>long term</w:t>
-      </w:r>
-      <w:proofErr w:type="gramEnd"/>
+      <w:r>
+        <w:rPr>
+          <w:lang w:val="en-US"/>
+        </w:rPr>
+        <w:t>long-term</w:t>
+      </w:r>
       <w:r>
         <w:rPr>
           <w:lang w:val="en-US"/>
@@ -7972,7 +7968,7 @@
 </file>
 
 <file path=customXml/itemProps1.xml><?xml version="1.0" encoding="utf-8"?>
-<ds:datastoreItem xmlns:ds="http://schemas.openxmlformats.org/officeDocument/2006/customXml" ds:itemID="{4072FBBB-9DBC-9C44-B538-0022F506E71B}">
+<ds:datastoreItem xmlns:ds="http://schemas.openxmlformats.org/officeDocument/2006/customXml" ds:itemID="{6A2ACBEA-C15E-A14A-89B3-35F5E3627E5D}">
   <ds:schemaRefs>
     <ds:schemaRef ds:uri="http://schemas.openxmlformats.org/officeDocument/2006/bibliography"/>
   </ds:schemaRefs>

</xml_diff>

<commit_message>
Updating the blog document
</commit_message>
<xml_diff>
--- a/blog-doc/Blog.docx
+++ b/blog-doc/Blog.docx
@@ -3909,46 +3909,45 @@
     </w:p>
     <w:p>
       <w:pPr>
-        <w:rPr>
-          <w:lang w:val="en-US"/>
-        </w:rPr>
-      </w:pPr>
-      <w:r>
-        <w:rPr>
-          <w:lang w:val="en-US"/>
-        </w:rPr>
-        <w:tab/>
-      </w:r>
-      <w:r>
-        <w:rPr>
-          <w:lang w:val="en-US"/>
-        </w:rPr>
-        <w:tab/>
-        <w:t>Include project name</w:t>
-      </w:r>
-    </w:p>
-    <w:p>
-      <w:pPr>
-        <w:rPr>
-          <w:lang w:val="en-US"/>
-        </w:rPr>
-      </w:pPr>
-      <w:r>
-        <w:rPr>
-          <w:lang w:val="en-US"/>
-        </w:rPr>
-        <w:tab/>
-      </w:r>
-      <w:r>
-        <w:rPr>
-          <w:lang w:val="en-US"/>
-        </w:rPr>
-        <w:tab/>
-        <w:t>Include network name</w:t>
-      </w:r>
-    </w:p>
-    <w:p>
-      <w:pPr>
+        <w:ind w:left="1418"/>
+        <w:rPr>
+          <w:lang w:val="en-US"/>
+        </w:rPr>
+      </w:pPr>
+      <w:r>
+        <w:rPr>
+          <w:lang w:val="en-US"/>
+        </w:rPr>
+        <w:t>To i</w:t>
+      </w:r>
+      <w:r>
+        <w:rPr>
+          <w:lang w:val="en-US"/>
+        </w:rPr>
+        <w:t xml:space="preserve">nclude </w:t>
+      </w:r>
+      <w:r>
+        <w:rPr>
+          <w:lang w:val="en-US"/>
+        </w:rPr>
+        <w:t xml:space="preserve">the </w:t>
+      </w:r>
+      <w:r>
+        <w:rPr>
+          <w:lang w:val="en-US"/>
+        </w:rPr>
+        <w:t>project name</w:t>
+      </w:r>
+      <w:r>
+        <w:rPr>
+          <w:lang w:val="en-US"/>
+        </w:rPr>
+        <w:t xml:space="preserve"> as part of container and host names.</w:t>
+      </w:r>
+    </w:p>
+    <w:p>
+      <w:pPr>
+        <w:ind w:left="1418"/>
         <w:rPr>
           <w:lang w:val="en-US"/>
         </w:rPr>
@@ -3959,14 +3958,236 @@
         </w:rPr>
         <w:lastRenderedPageBreak/>
         <w:tab/>
-      </w:r>
-      <w:r>
-        <w:rPr>
-          <w:lang w:val="en-US"/>
-        </w:rPr>
-        <w:tab/>
-        <w:t xml:space="preserve">Modify container names to be created as project name + container name </w:t>
-      </w:r>
+        <w:t>Create a .env file in the same directory as the docker-</w:t>
+      </w:r>
+      <w:proofErr w:type="spellStart"/>
+      <w:proofErr w:type="gramStart"/>
+      <w:r>
+        <w:rPr>
+          <w:lang w:val="en-US"/>
+        </w:rPr>
+        <w:t>compose.yaml</w:t>
+      </w:r>
+      <w:proofErr w:type="spellEnd"/>
+      <w:proofErr w:type="gramEnd"/>
+      <w:r>
+        <w:rPr>
+          <w:lang w:val="en-US"/>
+        </w:rPr>
+        <w:t xml:space="preserve"> and insert the following:  COMPOSE_PROJECT_NAME: &lt;project name&gt;</w:t>
+      </w:r>
+    </w:p>
+    <w:p>
+      <w:pPr>
+        <w:ind w:left="1418"/>
+        <w:rPr>
+          <w:lang w:val="en-US"/>
+        </w:rPr>
+      </w:pPr>
+      <w:r>
+        <w:rPr>
+          <w:lang w:val="en-US"/>
+        </w:rPr>
+        <w:t xml:space="preserve">To control the container names and hostnames you can follow the following structure: </w:t>
+      </w:r>
+    </w:p>
+    <w:p>
+      <w:pPr>
+        <w:ind w:left="1418"/>
+        <w:rPr>
+          <w:lang w:val="en-US"/>
+        </w:rPr>
+      </w:pPr>
+    </w:p>
+    <w:p>
+      <w:pPr>
+        <w:ind w:left="1418"/>
+        <w:rPr>
+          <w:lang w:val="en-US"/>
+        </w:rPr>
+      </w:pPr>
+      <w:r>
+        <w:rPr>
+          <w:lang w:val="en-US"/>
+        </w:rPr>
+        <w:t xml:space="preserve">    hostname: ${COMPOSE_PROJECT_NAME}-control-center</w:t>
+      </w:r>
+    </w:p>
+    <w:p>
+      <w:pPr>
+        <w:ind w:left="1418"/>
+        <w:rPr>
+          <w:lang w:val="en-US"/>
+        </w:rPr>
+      </w:pPr>
+      <w:r>
+        <w:rPr>
+          <w:lang w:val="en-US"/>
+        </w:rPr>
+        <w:t xml:space="preserve">    </w:t>
+      </w:r>
+      <w:proofErr w:type="spellStart"/>
+      <w:r>
+        <w:rPr>
+          <w:lang w:val="en-US"/>
+        </w:rPr>
+        <w:t>container_name</w:t>
+      </w:r>
+      <w:proofErr w:type="spellEnd"/>
+      <w:r>
+        <w:rPr>
+          <w:lang w:val="en-US"/>
+        </w:rPr>
+        <w:t>: ${COMPOSE_PROJECT_NAME}-control-center</w:t>
+      </w:r>
+    </w:p>
+    <w:p>
+      <w:pPr>
+        <w:rPr>
+          <w:lang w:val="en-US"/>
+        </w:rPr>
+      </w:pPr>
+    </w:p>
+    <w:p>
+      <w:pPr>
+        <w:ind w:left="1418"/>
+        <w:rPr>
+          <w:lang w:val="en-US"/>
+        </w:rPr>
+      </w:pPr>
+      <w:r>
+        <w:rPr>
+          <w:lang w:val="en-US"/>
+        </w:rPr>
+        <w:t>I</w:t>
+      </w:r>
+      <w:r>
+        <w:rPr>
+          <w:lang w:val="en-US"/>
+        </w:rPr>
+        <w:t>nclude network name</w:t>
+      </w:r>
+    </w:p>
+    <w:p>
+      <w:pPr>
+        <w:ind w:left="1418"/>
+        <w:rPr>
+          <w:lang w:val="en-US"/>
+        </w:rPr>
+      </w:pPr>
+      <w:r>
+        <w:rPr>
+          <w:lang w:val="en-US"/>
+        </w:rPr>
+        <w:t># Without a network explicitly defined, you hit this Hive/Thrift error</w:t>
+      </w:r>
+    </w:p>
+    <w:p>
+      <w:pPr>
+        <w:ind w:left="1418"/>
+        <w:rPr>
+          <w:lang w:val="en-US"/>
+        </w:rPr>
+      </w:pPr>
+      <w:r>
+        <w:rPr>
+          <w:lang w:val="en-US"/>
+        </w:rPr>
+        <w:t xml:space="preserve"># </w:t>
+      </w:r>
+      <w:proofErr w:type="spellStart"/>
+      <w:proofErr w:type="gramStart"/>
+      <w:r>
+        <w:rPr>
+          <w:lang w:val="en-US"/>
+        </w:rPr>
+        <w:t>java.net.URISyntaxException</w:t>
+      </w:r>
+      <w:proofErr w:type="spellEnd"/>
+      <w:proofErr w:type="gramEnd"/>
+      <w:r>
+        <w:rPr>
+          <w:lang w:val="en-US"/>
+        </w:rPr>
+        <w:t xml:space="preserve"> Illegal character in hostname</w:t>
+      </w:r>
+    </w:p>
+    <w:p>
+      <w:pPr>
+        <w:ind w:left="1418"/>
+        <w:rPr>
+          <w:lang w:val="en-US"/>
+        </w:rPr>
+      </w:pPr>
+      <w:r>
+        <w:rPr>
+          <w:lang w:val="en-US"/>
+        </w:rPr>
+        <w:t># https://github.com/TrivadisPF/platys-modern-data-platform/issues/231</w:t>
+      </w:r>
+    </w:p>
+    <w:p>
+      <w:pPr>
+        <w:ind w:left="1418"/>
+        <w:rPr>
+          <w:lang w:val="en-US"/>
+        </w:rPr>
+      </w:pPr>
+      <w:r>
+        <w:rPr>
+          <w:lang w:val="en-US"/>
+        </w:rPr>
+        <w:t>networks:</w:t>
+      </w:r>
+    </w:p>
+    <w:p>
+      <w:pPr>
+        <w:ind w:left="1418"/>
+        <w:rPr>
+          <w:lang w:val="en-US"/>
+        </w:rPr>
+      </w:pPr>
+      <w:r>
+        <w:rPr>
+          <w:lang w:val="en-US"/>
+        </w:rPr>
+        <w:t xml:space="preserve">  default:</w:t>
+      </w:r>
+    </w:p>
+    <w:p>
+      <w:pPr>
+        <w:ind w:left="1418"/>
+        <w:rPr>
+          <w:lang w:val="en-US"/>
+        </w:rPr>
+      </w:pPr>
+      <w:r>
+        <w:rPr>
+          <w:lang w:val="en-US"/>
+        </w:rPr>
+        <w:t xml:space="preserve">     name: ${COMPOSE_PROJECT_</w:t>
+      </w:r>
+      <w:proofErr w:type="gramStart"/>
+      <w:r>
+        <w:rPr>
+          <w:lang w:val="en-US"/>
+        </w:rPr>
+        <w:t>NAME}_</w:t>
+      </w:r>
+      <w:proofErr w:type="gramEnd"/>
+      <w:r>
+        <w:rPr>
+          <w:lang w:val="en-US"/>
+        </w:rPr>
+        <w:t>default</w:t>
+      </w:r>
+    </w:p>
+    <w:p>
+      <w:pPr>
+        <w:rPr>
+          <w:lang w:val="en-US"/>
+        </w:rPr>
+      </w:pPr>
     </w:p>
     <w:p>
       <w:pPr>
@@ -4152,23 +4373,34 @@
     </w:p>
     <w:p>
       <w:pPr>
-        <w:ind w:left="720" w:firstLine="720"/>
-        <w:rPr>
-          <w:lang w:val="en-US"/>
-        </w:rPr>
-      </w:pPr>
-      <w:r>
-        <w:rPr>
-          <w:lang w:val="en-US"/>
-        </w:rPr>
-        <w:tab/>
+        <w:ind w:left="2268"/>
+        <w:rPr>
+          <w:lang w:val="en-US"/>
+        </w:rPr>
+      </w:pPr>
+      <w:r>
+        <w:rPr>
+          <w:lang w:val="en-US"/>
+        </w:rPr>
         <w:t xml:space="preserve">Custom Connect container with additional </w:t>
       </w:r>
       <w:r>
         <w:rPr>
           <w:lang w:val="en-US"/>
         </w:rPr>
+        <w:t xml:space="preserve">source/sink </w:t>
+      </w:r>
+      <w:r>
+        <w:rPr>
+          <w:lang w:val="en-US"/>
+        </w:rPr>
         <w:t>connectors installed</w:t>
+      </w:r>
+      <w:r>
+        <w:rPr>
+          <w:lang w:val="en-US"/>
+        </w:rPr>
+        <w:t>.</w:t>
       </w:r>
     </w:p>
     <w:p>
@@ -4242,56 +4474,50 @@
         </w:rPr>
         <w:t xml:space="preserve"> </w:t>
       </w:r>
+      <w:r>
+        <w:rPr>
+          <w:lang w:val="en-US"/>
+        </w:rPr>
+        <w:t>build</w:t>
+      </w:r>
+      <w:r>
+        <w:rPr>
+          <w:lang w:val="en-US"/>
+        </w:rPr>
+        <w:t xml:space="preserve"> using a single image: </w:t>
+      </w:r>
+      <w:r>
+        <w:rPr>
+          <w:lang w:val="en-US"/>
+        </w:rPr>
+        <w:t>flink-kafka:1.16.0-scala_2.12-java11</w:t>
+      </w:r>
+      <w:r>
+        <w:rPr>
+          <w:lang w:val="en-US"/>
+        </w:rPr>
+        <w:t xml:space="preserve">, this image contains </w:t>
+      </w:r>
       <w:proofErr w:type="gramStart"/>
       <w:r>
         <w:rPr>
           <w:lang w:val="en-US"/>
         </w:rPr>
-        <w:t xml:space="preserve">actually </w:t>
-      </w:r>
-      <w:r>
-        <w:rPr>
-          <w:lang w:val="en-US"/>
-        </w:rPr>
-        <w:t>build</w:t>
+        <w:t>all</w:t>
+      </w:r>
+      <w:r>
+        <w:rPr>
+          <w:lang w:val="en-US"/>
+        </w:rPr>
+        <w:t xml:space="preserve"> </w:t>
+      </w:r>
+      <w:r>
+        <w:rPr>
+          <w:lang w:val="en-US"/>
+        </w:rPr>
+        <w:t>of</w:t>
       </w:r>
       <w:proofErr w:type="gramEnd"/>
-      <w:r>
-        <w:rPr>
-          <w:lang w:val="en-US"/>
-        </w:rPr>
-        <w:t xml:space="preserve"> using a single image: </w:t>
-      </w:r>
-      <w:r>
-        <w:rPr>
-          <w:lang w:val="en-US"/>
-        </w:rPr>
-        <w:t>flink-kafka:1.16.0-scala_2.12-java11</w:t>
-      </w:r>
-      <w:r>
-        <w:rPr>
-          <w:lang w:val="en-US"/>
-        </w:rPr>
-        <w:t xml:space="preserve">, this image contains </w:t>
-      </w:r>
-      <w:r>
-        <w:rPr>
-          <w:lang w:val="en-US"/>
-        </w:rPr>
-        <w:t>all</w:t>
-      </w:r>
-      <w:r>
-        <w:rPr>
-          <w:lang w:val="en-US"/>
-        </w:rPr>
-        <w:t xml:space="preserve"> </w:t>
-      </w:r>
-      <w:r>
-        <w:rPr>
-          <w:lang w:val="en-US"/>
-        </w:rPr>
-        <w:t>of</w:t>
-      </w:r>
       <w:r>
         <w:rPr>
           <w:lang w:val="en-US"/>
@@ -4444,6 +4670,7 @@
         <w:rPr>
           <w:lang w:val="en-US"/>
         </w:rPr>
+        <w:lastRenderedPageBreak/>
         <w:t>Note: Persistence is not configured by default</w:t>
       </w:r>
       <w:r>
@@ -4522,7 +4749,29 @@
         <w:rPr>
           <w:lang w:val="en-US"/>
         </w:rPr>
-        <w:t xml:space="preserve"> See </w:t>
+        <w:t xml:space="preserve"> </w:t>
+      </w:r>
+    </w:p>
+    <w:p>
+      <w:pPr>
+        <w:ind w:left="1418"/>
+        <w:rPr>
+          <w:lang w:val="en-US"/>
+        </w:rPr>
+      </w:pPr>
+    </w:p>
+    <w:p>
+      <w:pPr>
+        <w:ind w:left="1418"/>
+        <w:rPr>
+          <w:lang w:val="en-US"/>
+        </w:rPr>
+      </w:pPr>
+      <w:r>
+        <w:rPr>
+          <w:lang w:val="en-US"/>
+        </w:rPr>
+        <w:t xml:space="preserve">See </w:t>
       </w:r>
       <w:hyperlink r:id="rId16" w:history="1">
         <w:r>
@@ -4716,7 +4965,13 @@
         <w:rPr>
           <w:lang w:val="en-US"/>
         </w:rPr>
-        <w:t>Let’s complete our environment for a future use case.</w:t>
+        <w:t>Let’s complete our environment for a future use case</w:t>
+      </w:r>
+      <w:r>
+        <w:rPr>
+          <w:lang w:val="en-US"/>
+        </w:rPr>
+        <w:t>, might want to source or sink records from the database.</w:t>
       </w:r>
     </w:p>
     <w:p>
@@ -4749,7 +5004,13 @@
         <w:rPr>
           <w:lang w:val="en-US"/>
         </w:rPr>
-        <w:t>Let’s complete our environment for a future use case.</w:t>
+        <w:t>Let’s complete our environment for a future use case</w:t>
+      </w:r>
+      <w:r>
+        <w:rPr>
+          <w:lang w:val="en-US"/>
+        </w:rPr>
+        <w:t>, might want to source or sink records from the database.</w:t>
       </w:r>
     </w:p>
     <w:p>
@@ -4793,7 +5054,27 @@
         <w:rPr>
           <w:lang w:val="en-US"/>
         </w:rPr>
-        <w:t xml:space="preserve"> going on inside topics.</w:t>
+        <w:t xml:space="preserve"> going on inside topics</w:t>
+      </w:r>
+      <w:r>
+        <w:rPr>
+          <w:lang w:val="en-US"/>
+        </w:rPr>
+        <w:t xml:space="preserve">, by just echo what posted it to the terminal, for that I included </w:t>
+      </w:r>
+      <w:proofErr w:type="spellStart"/>
+      <w:r>
+        <w:rPr>
+          <w:lang w:val="en-US"/>
+        </w:rPr>
+        <w:t>kcat</w:t>
+      </w:r>
+      <w:proofErr w:type="spellEnd"/>
+      <w:r>
+        <w:rPr>
+          <w:lang w:val="en-US"/>
+        </w:rPr>
+        <w:t xml:space="preserve"> in the docker-compose file, already plumbed into the project network.</w:t>
       </w:r>
     </w:p>
     <w:p>
@@ -4807,7 +5088,47 @@
         <w:rPr>
           <w:lang w:val="en-US"/>
         </w:rPr>
-        <w:t xml:space="preserve">Note: confluent-consumer-… </w:t>
+        <w:t xml:space="preserve">BTW: </w:t>
+      </w:r>
+      <w:proofErr w:type="spellStart"/>
+      <w:r>
+        <w:rPr>
+          <w:lang w:val="en-US"/>
+        </w:rPr>
+        <w:t>k</w:t>
+      </w:r>
+      <w:r>
+        <w:rPr>
+          <w:lang w:val="en-US"/>
+        </w:rPr>
+        <w:t>cat</w:t>
+      </w:r>
+      <w:proofErr w:type="spellEnd"/>
+      <w:r>
+        <w:rPr>
+          <w:lang w:val="en-US"/>
+        </w:rPr>
+        <w:t xml:space="preserve"> is the new replacement for </w:t>
+      </w:r>
+      <w:proofErr w:type="spellStart"/>
+      <w:r>
+        <w:rPr>
+          <w:lang w:val="en-US"/>
+        </w:rPr>
+        <w:t>kafkacat</w:t>
+      </w:r>
+      <w:proofErr w:type="spellEnd"/>
+      <w:r>
+        <w:rPr>
+          <w:lang w:val="en-US"/>
+        </w:rPr>
+        <w:t>.</w:t>
+      </w:r>
+      <w:r>
+        <w:rPr>
+          <w:lang w:val="en-US"/>
+        </w:rPr>
+        <w:t xml:space="preserve"> </w:t>
       </w:r>
     </w:p>
     <w:p>
@@ -4918,27 +5239,51 @@
         <w:rPr>
           <w:lang w:val="en-US"/>
         </w:rPr>
-        <w:t xml:space="preserve"> and the derived </w:t>
-      </w:r>
-      <w:proofErr w:type="spellStart"/>
-      <w:r>
-        <w:rPr>
-          <w:lang w:val="en-US"/>
-        </w:rPr>
-        <w:t>salescomplete</w:t>
-      </w:r>
-      <w:proofErr w:type="spellEnd"/>
-      <w:r>
-        <w:rPr>
-          <w:lang w:val="en-US"/>
-        </w:rPr>
         <w:t xml:space="preserve">) </w:t>
       </w:r>
       <w:r>
         <w:rPr>
           <w:lang w:val="en-US"/>
         </w:rPr>
-        <w:t>and do analysis/aggregations on them to derive value/insight</w:t>
+        <w:t>and do</w:t>
+      </w:r>
+      <w:r>
+        <w:rPr>
+          <w:lang w:val="en-US"/>
+        </w:rPr>
+        <w:t xml:space="preserve"> the </w:t>
+      </w:r>
+      <w:proofErr w:type="gramStart"/>
+      <w:r>
+        <w:rPr>
+          <w:lang w:val="en-US"/>
+        </w:rPr>
+        <w:t xml:space="preserve">magic, </w:t>
+      </w:r>
+      <w:r>
+        <w:rPr>
+          <w:lang w:val="en-US"/>
+        </w:rPr>
+        <w:t xml:space="preserve"> analysis</w:t>
+      </w:r>
+      <w:proofErr w:type="gramEnd"/>
+      <w:r>
+        <w:rPr>
+          <w:lang w:val="en-US"/>
+        </w:rPr>
+        <w:t xml:space="preserve">/aggregations </w:t>
+      </w:r>
+      <w:r>
+        <w:rPr>
+          <w:lang w:val="en-US"/>
+        </w:rPr>
+        <w:t>to</w:t>
+      </w:r>
+      <w:r>
+        <w:rPr>
+          <w:lang w:val="en-US"/>
+        </w:rPr>
+        <w:t xml:space="preserve"> derive value/insight</w:t>
       </w:r>
       <w:r>
         <w:rPr>
@@ -4984,6 +5329,7 @@
           <w:noProof/>
           <w:lang w:val="en-US"/>
         </w:rPr>
+        <w:lastRenderedPageBreak/>
         <w:drawing>
           <wp:inline distT="0" distB="0" distL="0" distR="0" wp14:anchorId="1E57EBC4" wp14:editId="4D926CC5">
             <wp:extent cx="4454808" cy="3749463"/>
@@ -5092,6 +5438,349 @@
     </w:p>
     <w:p>
       <w:pPr>
+        <w:ind w:left="1418"/>
+        <w:rPr>
+          <w:lang w:val="en-US"/>
+        </w:rPr>
+      </w:pPr>
+      <w:r>
+        <w:rPr>
+          <w:lang w:val="en-US"/>
+        </w:rPr>
+        <w:t xml:space="preserve">What I do here is use </w:t>
+      </w:r>
+      <w:proofErr w:type="spellStart"/>
+      <w:r>
+        <w:rPr>
+          <w:lang w:val="en-US"/>
+        </w:rPr>
+        <w:t>ksql</w:t>
+      </w:r>
+      <w:proofErr w:type="spellEnd"/>
+      <w:r>
+        <w:rPr>
+          <w:lang w:val="en-US"/>
+        </w:rPr>
+        <w:t xml:space="preserve"> to first create a stream object for the </w:t>
+      </w:r>
+      <w:proofErr w:type="spellStart"/>
+      <w:r>
+        <w:rPr>
+          <w:lang w:val="en-US"/>
+        </w:rPr>
+        <w:t>salesbaskets</w:t>
+      </w:r>
+      <w:proofErr w:type="spellEnd"/>
+      <w:r>
+        <w:rPr>
+          <w:lang w:val="en-US"/>
+        </w:rPr>
+        <w:t xml:space="preserve">, followed by a </w:t>
+      </w:r>
+      <w:proofErr w:type="spellStart"/>
+      <w:r>
+        <w:rPr>
+          <w:lang w:val="en-US"/>
+        </w:rPr>
+        <w:t>salespayment</w:t>
+      </w:r>
+      <w:proofErr w:type="spellEnd"/>
+      <w:r>
+        <w:rPr>
+          <w:lang w:val="en-US"/>
+        </w:rPr>
+        <w:t xml:space="preserve"> topic.</w:t>
+      </w:r>
+    </w:p>
+    <w:p>
+      <w:pPr>
+        <w:ind w:left="1418"/>
+        <w:rPr>
+          <w:lang w:val="en-US"/>
+        </w:rPr>
+      </w:pPr>
+      <w:r>
+        <w:rPr>
+          <w:lang w:val="en-US"/>
+        </w:rPr>
+        <w:t xml:space="preserve">We then use </w:t>
+      </w:r>
+      <w:proofErr w:type="spellStart"/>
+      <w:r>
+        <w:rPr>
+          <w:lang w:val="en-US"/>
+        </w:rPr>
+        <w:t>kSql</w:t>
+      </w:r>
+      <w:proofErr w:type="spellEnd"/>
+      <w:r>
+        <w:rPr>
+          <w:lang w:val="en-US"/>
+        </w:rPr>
+        <w:t xml:space="preserve"> to create a new </w:t>
+      </w:r>
+      <w:proofErr w:type="spellStart"/>
+      <w:r>
+        <w:rPr>
+          <w:lang w:val="en-US"/>
+        </w:rPr>
+        <w:t>kSql</w:t>
+      </w:r>
+      <w:proofErr w:type="spellEnd"/>
+      <w:r>
+        <w:rPr>
+          <w:lang w:val="en-US"/>
+        </w:rPr>
+        <w:t xml:space="preserve"> object </w:t>
+      </w:r>
+      <w:proofErr w:type="spellStart"/>
+      <w:r>
+        <w:rPr>
+          <w:lang w:val="en-US"/>
+        </w:rPr>
+        <w:t>calles</w:t>
+      </w:r>
+      <w:proofErr w:type="spellEnd"/>
+      <w:r>
+        <w:rPr>
+          <w:lang w:val="en-US"/>
+        </w:rPr>
+        <w:t xml:space="preserve"> </w:t>
+      </w:r>
+      <w:proofErr w:type="spellStart"/>
+      <w:r>
+        <w:rPr>
+          <w:lang w:val="en-US"/>
+        </w:rPr>
+        <w:t>salescompleted</w:t>
+      </w:r>
+      <w:proofErr w:type="spellEnd"/>
+      <w:r>
+        <w:rPr>
+          <w:lang w:val="en-US"/>
+        </w:rPr>
+        <w:t xml:space="preserve">, as a join between </w:t>
+      </w:r>
+      <w:proofErr w:type="spellStart"/>
+      <w:r>
+        <w:rPr>
+          <w:lang w:val="en-US"/>
+        </w:rPr>
+        <w:t>salesbaskets</w:t>
+      </w:r>
+      <w:proofErr w:type="spellEnd"/>
+      <w:r>
+        <w:rPr>
+          <w:lang w:val="en-US"/>
+        </w:rPr>
+        <w:t xml:space="preserve"> and </w:t>
+      </w:r>
+      <w:proofErr w:type="spellStart"/>
+      <w:r>
+        <w:rPr>
+          <w:lang w:val="en-US"/>
+        </w:rPr>
+        <w:t>salespayment</w:t>
+      </w:r>
+      <w:proofErr w:type="spellEnd"/>
+      <w:r>
+        <w:rPr>
+          <w:lang w:val="en-US"/>
+        </w:rPr>
+        <w:t xml:space="preserve">, which is joined on the </w:t>
+      </w:r>
+      <w:proofErr w:type="spellStart"/>
+      <w:r>
+        <w:rPr>
+          <w:lang w:val="en-US"/>
+        </w:rPr>
+        <w:t>invoiceNumber</w:t>
+      </w:r>
+      <w:proofErr w:type="spellEnd"/>
+      <w:r>
+        <w:rPr>
+          <w:lang w:val="en-US"/>
+        </w:rPr>
+        <w:t xml:space="preserve"> column.</w:t>
+      </w:r>
+    </w:p>
+    <w:p>
+      <w:pPr>
+        <w:ind w:left="1418"/>
+        <w:rPr>
+          <w:lang w:val="en-US"/>
+        </w:rPr>
+      </w:pPr>
+      <w:r>
+        <w:rPr>
+          <w:lang w:val="en-US"/>
+        </w:rPr>
+        <w:t xml:space="preserve">The </w:t>
+      </w:r>
+      <w:proofErr w:type="spellStart"/>
+      <w:r>
+        <w:rPr>
+          <w:lang w:val="en-US"/>
+        </w:rPr>
+        <w:t>salescompleted</w:t>
+      </w:r>
+      <w:proofErr w:type="spellEnd"/>
+      <w:r>
+        <w:rPr>
+          <w:lang w:val="en-US"/>
+        </w:rPr>
+        <w:t xml:space="preserve"> stream is then used to create </w:t>
+      </w:r>
+      <w:proofErr w:type="spellStart"/>
+      <w:r>
+        <w:rPr>
+          <w:lang w:val="en-US"/>
+        </w:rPr>
+        <w:t>kTable</w:t>
+      </w:r>
+      <w:proofErr w:type="spellEnd"/>
+      <w:r>
+        <w:rPr>
+          <w:lang w:val="en-US"/>
+        </w:rPr>
+        <w:t xml:space="preserve"> objects, which output:</w:t>
+      </w:r>
+    </w:p>
+    <w:p>
+      <w:pPr>
+        <w:pStyle w:val="ListParagraph"/>
+        <w:numPr>
+          <w:ilvl w:val="0"/>
+          <w:numId w:val="2"/>
+        </w:numPr>
+        <w:rPr>
+          <w:lang w:val="en-US"/>
+        </w:rPr>
+      </w:pPr>
+      <w:r>
+        <w:rPr>
+          <w:lang w:val="en-US"/>
+        </w:rPr>
+        <w:t>Sales per store per terminal per 5 min</w:t>
+      </w:r>
+    </w:p>
+    <w:p>
+      <w:pPr>
+        <w:pStyle w:val="ListParagraph"/>
+        <w:numPr>
+          <w:ilvl w:val="0"/>
+          <w:numId w:val="2"/>
+        </w:numPr>
+        <w:rPr>
+          <w:lang w:val="en-US"/>
+        </w:rPr>
+      </w:pPr>
+      <w:r>
+        <w:rPr>
+          <w:lang w:val="en-US"/>
+        </w:rPr>
+        <w:t xml:space="preserve">Sales per store per terminal per </w:t>
+      </w:r>
+      <w:r>
+        <w:rPr>
+          <w:lang w:val="en-US"/>
+        </w:rPr>
+        <w:t>hour</w:t>
+      </w:r>
+    </w:p>
+    <w:p>
+      <w:pPr>
+        <w:pStyle w:val="ListParagraph"/>
+        <w:numPr>
+          <w:ilvl w:val="0"/>
+          <w:numId w:val="2"/>
+        </w:numPr>
+        <w:rPr>
+          <w:lang w:val="en-US"/>
+        </w:rPr>
+      </w:pPr>
+      <w:r>
+        <w:rPr>
+          <w:lang w:val="en-US"/>
+        </w:rPr>
+        <w:t>Sales per store per 5 min</w:t>
+      </w:r>
+    </w:p>
+    <w:p>
+      <w:pPr>
+        <w:pStyle w:val="ListParagraph"/>
+        <w:numPr>
+          <w:ilvl w:val="0"/>
+          <w:numId w:val="2"/>
+        </w:numPr>
+        <w:rPr>
+          <w:lang w:val="en-US"/>
+        </w:rPr>
+      </w:pPr>
+      <w:r>
+        <w:rPr>
+          <w:lang w:val="en-US"/>
+        </w:rPr>
+        <w:t xml:space="preserve">Sales per store per </w:t>
+      </w:r>
+      <w:r>
+        <w:rPr>
+          <w:lang w:val="en-US"/>
+        </w:rPr>
+        <w:t>hour</w:t>
+      </w:r>
+    </w:p>
+    <w:p>
+      <w:pPr>
+        <w:rPr>
+          <w:lang w:val="en-US"/>
+        </w:rPr>
+      </w:pPr>
+    </w:p>
+    <w:p>
+      <w:pPr>
+        <w:ind w:left="1418"/>
+        <w:rPr>
+          <w:lang w:val="en-US"/>
+        </w:rPr>
+      </w:pPr>
+      <w:r>
+        <w:rPr>
+          <w:lang w:val="en-US"/>
+        </w:rPr>
+        <w:t xml:space="preserve">See </w:t>
+      </w:r>
+      <w:proofErr w:type="spellStart"/>
+      <w:r>
+        <w:rPr>
+          <w:lang w:val="en-US"/>
+        </w:rPr>
+        <w:t>kSql</w:t>
+      </w:r>
+      <w:proofErr w:type="spellEnd"/>
+      <w:r>
+        <w:rPr>
+          <w:lang w:val="en-US"/>
+        </w:rPr>
+        <w:t xml:space="preserve"> directory for the </w:t>
+      </w:r>
+      <w:proofErr w:type="spellStart"/>
+      <w:r>
+        <w:rPr>
+          <w:lang w:val="en-US"/>
+        </w:rPr>
+        <w:t>sql</w:t>
+      </w:r>
+      <w:proofErr w:type="spellEnd"/>
+      <w:r>
+        <w:rPr>
+          <w:lang w:val="en-US"/>
+        </w:rPr>
+        <w:t xml:space="preserve"> utilized.</w:t>
+      </w:r>
+    </w:p>
+    <w:p>
+      <w:pPr>
         <w:rPr>
           <w:lang w:val="en-US"/>
         </w:rPr>
@@ -5139,20 +5828,6 @@
     </w:p>
     <w:p>
       <w:pPr>
-        <w:ind w:firstLine="720"/>
-        <w:rPr>
-          <w:lang w:val="en-US"/>
-        </w:rPr>
-      </w:pPr>
-      <w:r>
-        <w:rPr>
-          <w:lang w:val="en-US"/>
-        </w:rPr>
-        <w:tab/>
-      </w:r>
-    </w:p>
-    <w:p>
-      <w:pPr>
         <w:ind w:left="1418"/>
         <w:rPr>
           <w:lang w:val="en-US"/>
@@ -5162,12 +5837,639 @@
         <w:rPr>
           <w:lang w:val="en-US"/>
         </w:rPr>
+        <w:t xml:space="preserve">In this scenario we use Apache </w:t>
+      </w:r>
+      <w:proofErr w:type="spellStart"/>
+      <w:r>
+        <w:rPr>
+          <w:lang w:val="en-US"/>
+        </w:rPr>
+        <w:t>Flink</w:t>
+      </w:r>
+      <w:proofErr w:type="spellEnd"/>
+      <w:r>
+        <w:rPr>
+          <w:lang w:val="en-US"/>
+        </w:rPr>
+        <w:t xml:space="preserve"> to mirror some of what was done above using </w:t>
+      </w:r>
+      <w:proofErr w:type="spellStart"/>
+      <w:r>
+        <w:rPr>
+          <w:lang w:val="en-US"/>
+        </w:rPr>
+        <w:t>kSql</w:t>
+      </w:r>
+      <w:proofErr w:type="spellEnd"/>
+      <w:r>
+        <w:rPr>
+          <w:lang w:val="en-US"/>
+        </w:rPr>
+        <w:t xml:space="preserve">, but this time using </w:t>
+      </w:r>
+      <w:proofErr w:type="spellStart"/>
+      <w:r>
+        <w:rPr>
+          <w:lang w:val="en-US"/>
+        </w:rPr>
+        <w:t>Flink</w:t>
+      </w:r>
+      <w:proofErr w:type="spellEnd"/>
+      <w:r>
+        <w:rPr>
+          <w:lang w:val="en-US"/>
+        </w:rPr>
+        <w:t xml:space="preserve"> </w:t>
+      </w:r>
+      <w:proofErr w:type="spellStart"/>
+      <w:r>
+        <w:rPr>
+          <w:lang w:val="en-US"/>
+        </w:rPr>
+        <w:t>Sql</w:t>
+      </w:r>
+      <w:proofErr w:type="spellEnd"/>
+      <w:r>
+        <w:rPr>
+          <w:lang w:val="en-US"/>
+        </w:rPr>
+        <w:t>.</w:t>
+      </w:r>
+    </w:p>
+    <w:p>
+      <w:pPr>
+        <w:ind w:left="1418"/>
+        <w:rPr>
+          <w:lang w:val="en-US"/>
+        </w:rPr>
+      </w:pPr>
+      <w:r>
+        <w:rPr>
+          <w:lang w:val="en-US"/>
+        </w:rPr>
+        <w:t xml:space="preserve">In the </w:t>
+      </w:r>
+      <w:proofErr w:type="spellStart"/>
+      <w:r>
+        <w:rPr>
+          <w:lang w:val="en-US"/>
+        </w:rPr>
+        <w:t>Flink</w:t>
+      </w:r>
+      <w:proofErr w:type="spellEnd"/>
+      <w:r>
+        <w:rPr>
+          <w:lang w:val="en-US"/>
+        </w:rPr>
+        <w:t xml:space="preserve"> case we do it in 2 steps, first we create a </w:t>
+      </w:r>
+      <w:proofErr w:type="spellStart"/>
+      <w:r>
+        <w:rPr>
+          <w:lang w:val="en-US"/>
+        </w:rPr>
+        <w:t>Flink</w:t>
+      </w:r>
+      <w:proofErr w:type="spellEnd"/>
+      <w:r>
+        <w:rPr>
+          <w:lang w:val="en-US"/>
+        </w:rPr>
+        <w:t xml:space="preserve"> table, or as I think of it, a virtual table. Why do I call it a virtual table, because the create itself points to the </w:t>
+      </w:r>
+      <w:proofErr w:type="spellStart"/>
+      <w:r>
+        <w:rPr>
+          <w:lang w:val="en-US"/>
+        </w:rPr>
+        <w:t>salesbaskets</w:t>
+      </w:r>
+      <w:proofErr w:type="spellEnd"/>
+      <w:r>
+        <w:rPr>
+          <w:lang w:val="en-US"/>
+        </w:rPr>
+        <w:t xml:space="preserve"> topic or </w:t>
+      </w:r>
+      <w:proofErr w:type="spellStart"/>
+      <w:r>
+        <w:rPr>
+          <w:lang w:val="en-US"/>
+        </w:rPr>
+        <w:t>salespayments</w:t>
+      </w:r>
+      <w:proofErr w:type="spellEnd"/>
+      <w:r>
+        <w:rPr>
+          <w:lang w:val="en-US"/>
+        </w:rPr>
+        <w:t xml:space="preserve"> topic. When interacting </w:t>
+      </w:r>
+      <w:r>
+        <w:rPr>
+          <w:lang w:val="en-US"/>
+        </w:rPr>
+        <w:lastRenderedPageBreak/>
+        <w:t xml:space="preserve">with the </w:t>
+      </w:r>
+      <w:proofErr w:type="spellStart"/>
+      <w:r>
+        <w:rPr>
+          <w:lang w:val="en-US"/>
+        </w:rPr>
+        <w:t>Flink</w:t>
+      </w:r>
+      <w:proofErr w:type="spellEnd"/>
+      <w:r>
+        <w:rPr>
+          <w:lang w:val="en-US"/>
+        </w:rPr>
+        <w:t xml:space="preserve"> table it </w:t>
+      </w:r>
+      <w:r>
+        <w:rPr>
+          <w:lang w:val="en-US"/>
+        </w:rPr>
+        <w:t>engages</w:t>
+      </w:r>
+      <w:r>
+        <w:rPr>
+          <w:lang w:val="en-US"/>
+        </w:rPr>
+        <w:t xml:space="preserve"> a Kafka consumer from the configured source topic. When the virtual table is defined a connector parameter is configured which is either </w:t>
+      </w:r>
+      <w:proofErr w:type="spellStart"/>
+      <w:r>
+        <w:rPr>
+          <w:lang w:val="en-US"/>
+        </w:rPr>
+        <w:t>upsert-kafka</w:t>
+      </w:r>
+      <w:proofErr w:type="spellEnd"/>
+      <w:r>
+        <w:rPr>
+          <w:lang w:val="en-US"/>
+        </w:rPr>
+        <w:t xml:space="preserve"> or </w:t>
+      </w:r>
+      <w:proofErr w:type="spellStart"/>
+      <w:r>
+        <w:rPr>
+          <w:lang w:val="en-US"/>
+        </w:rPr>
+        <w:t>kafka</w:t>
+      </w:r>
+      <w:proofErr w:type="spellEnd"/>
+      <w:r>
+        <w:rPr>
+          <w:lang w:val="en-US"/>
+        </w:rPr>
+        <w:t xml:space="preserve">. The Kafka connector on source/read or append/output to the </w:t>
+      </w:r>
+      <w:proofErr w:type="spellStart"/>
+      <w:r>
+        <w:rPr>
+          <w:lang w:val="en-US"/>
+        </w:rPr>
+        <w:t>back’ing</w:t>
+      </w:r>
+      <w:proofErr w:type="spellEnd"/>
+      <w:r>
+        <w:rPr>
+          <w:lang w:val="en-US"/>
+        </w:rPr>
+        <w:t xml:space="preserve"> topic. Pretty much how Kafka works as an immutable log.</w:t>
+      </w:r>
+    </w:p>
+    <w:p>
+      <w:pPr>
+        <w:ind w:left="1418"/>
+        <w:rPr>
+          <w:lang w:val="en-US"/>
+        </w:rPr>
+      </w:pPr>
+    </w:p>
+    <w:p>
+      <w:pPr>
+        <w:ind w:left="1418"/>
+        <w:rPr>
+          <w:lang w:val="en-US"/>
+        </w:rPr>
+      </w:pPr>
+      <w:r>
+        <w:rPr>
+          <w:lang w:val="en-US"/>
+        </w:rPr>
+        <w:t xml:space="preserve">Once the 2 source tables are </w:t>
+      </w:r>
+      <w:proofErr w:type="gramStart"/>
+      <w:r>
+        <w:rPr>
+          <w:lang w:val="en-US"/>
+        </w:rPr>
+        <w:t>created</w:t>
+      </w:r>
+      <w:proofErr w:type="gramEnd"/>
+      <w:r>
+        <w:rPr>
+          <w:lang w:val="en-US"/>
+        </w:rPr>
+        <w:t xml:space="preserve"> we create a 3</w:t>
+      </w:r>
+      <w:r>
+        <w:rPr>
+          <w:vertAlign w:val="superscript"/>
+          <w:lang w:val="en-US"/>
+        </w:rPr>
+        <w:t>rd</w:t>
+      </w:r>
+      <w:r>
+        <w:rPr>
+          <w:lang w:val="en-US"/>
+        </w:rPr>
+        <w:t xml:space="preserve"> output table called </w:t>
+      </w:r>
+      <w:proofErr w:type="spellStart"/>
+      <w:r>
+        <w:rPr>
+          <w:lang w:val="en-US"/>
+        </w:rPr>
+        <w:t>salescompleted</w:t>
+      </w:r>
+      <w:proofErr w:type="spellEnd"/>
+      <w:r>
+        <w:rPr>
+          <w:lang w:val="en-US"/>
+        </w:rPr>
+        <w:t xml:space="preserve">. </w:t>
+      </w:r>
+      <w:r>
+        <w:rPr>
+          <w:lang w:val="en-US"/>
+        </w:rPr>
+        <w:t>An</w:t>
+      </w:r>
+      <w:r>
+        <w:rPr>
+          <w:lang w:val="en-US"/>
+        </w:rPr>
+        <w:t xml:space="preserve"> Insert/join statement is then executed that join the </w:t>
+      </w:r>
+      <w:proofErr w:type="spellStart"/>
+      <w:r>
+        <w:rPr>
+          <w:lang w:val="en-US"/>
+        </w:rPr>
+        <w:t>salesbasket</w:t>
+      </w:r>
+      <w:proofErr w:type="spellEnd"/>
+      <w:r>
+        <w:rPr>
+          <w:lang w:val="en-US"/>
+        </w:rPr>
+        <w:t xml:space="preserve"> and </w:t>
+      </w:r>
+      <w:proofErr w:type="spellStart"/>
+      <w:r>
+        <w:rPr>
+          <w:lang w:val="en-US"/>
+        </w:rPr>
+        <w:t>salespayments</w:t>
+      </w:r>
+      <w:proofErr w:type="spellEnd"/>
+      <w:r>
+        <w:rPr>
+          <w:lang w:val="en-US"/>
+        </w:rPr>
+        <w:t xml:space="preserve"> on the </w:t>
+      </w:r>
+      <w:proofErr w:type="spellStart"/>
+      <w:r>
+        <w:rPr>
+          <w:lang w:val="en-US"/>
+        </w:rPr>
+        <w:t>invoiceNumber</w:t>
+      </w:r>
+      <w:proofErr w:type="spellEnd"/>
+      <w:r>
+        <w:rPr>
+          <w:lang w:val="en-US"/>
+        </w:rPr>
+        <w:t xml:space="preserve"> column. By executing this insert statement data is published onto the </w:t>
+      </w:r>
+      <w:proofErr w:type="spellStart"/>
+      <w:r>
+        <w:rPr>
+          <w:lang w:val="en-US"/>
+        </w:rPr>
+        <w:t>salescompleted</w:t>
+      </w:r>
+      <w:proofErr w:type="spellEnd"/>
+      <w:r>
+        <w:rPr>
+          <w:lang w:val="en-US"/>
+        </w:rPr>
+        <w:t xml:space="preserve"> topic hosted on the Kafka cluster. </w:t>
+      </w:r>
+      <w:r>
+        <w:rPr>
+          <w:lang w:val="en-US"/>
+        </w:rPr>
+        <w:t xml:space="preserve">Now the fun </w:t>
+      </w:r>
+      <w:proofErr w:type="gramStart"/>
+      <w:r>
+        <w:rPr>
+          <w:lang w:val="en-US"/>
+        </w:rPr>
+        <w:t>begin</w:t>
+      </w:r>
+      <w:proofErr w:type="gramEnd"/>
+      <w:r>
+        <w:rPr>
+          <w:lang w:val="en-US"/>
+        </w:rPr>
+        <w:t>.</w:t>
+      </w:r>
+    </w:p>
+    <w:p>
+      <w:pPr>
+        <w:ind w:left="1418"/>
+        <w:rPr>
+          <w:lang w:val="en-US"/>
+        </w:rPr>
+      </w:pPr>
+    </w:p>
+    <w:p>
+      <w:pPr>
+        <w:ind w:left="1418"/>
+        <w:rPr>
+          <w:lang w:val="en-US"/>
+        </w:rPr>
+      </w:pPr>
+      <w:r>
+        <w:rPr>
+          <w:lang w:val="en-US"/>
+        </w:rPr>
+        <w:t xml:space="preserve">From here we do aggregations, first up was sales per store per terminal per 5 min. </w:t>
+      </w:r>
+      <w:proofErr w:type="gramStart"/>
+      <w:r>
+        <w:rPr>
+          <w:lang w:val="en-US"/>
+        </w:rPr>
+        <w:t>Again</w:t>
+      </w:r>
+      <w:proofErr w:type="gramEnd"/>
+      <w:r>
+        <w:rPr>
+          <w:lang w:val="en-US"/>
+        </w:rPr>
+        <w:t xml:space="preserve"> we create a output table followed by the required insert statement. That was the simple / easy one… Next up we want to compute, sales per store per product (name key) per hour,</w:t>
+      </w:r>
+    </w:p>
+    <w:p>
+      <w:pPr>
+        <w:ind w:left="1418"/>
+        <w:rPr>
+          <w:lang w:val="en-US"/>
+        </w:rPr>
+      </w:pPr>
+      <w:r>
+        <w:rPr>
+          <w:lang w:val="en-US"/>
+        </w:rPr>
+        <w:t>sales per store per brand per hour</w:t>
+      </w:r>
+    </w:p>
+    <w:p>
+      <w:pPr>
+        <w:ind w:left="1418"/>
+        <w:rPr>
+          <w:lang w:val="en-US"/>
+        </w:rPr>
+      </w:pPr>
+      <w:r>
+        <w:rPr>
+          <w:lang w:val="en-US"/>
+        </w:rPr>
+        <w:t>sales per store per category per hour</w:t>
+      </w:r>
+    </w:p>
+    <w:p>
+      <w:pPr>
+        <w:ind w:left="1418"/>
+        <w:rPr>
+          <w:lang w:val="en-US"/>
+        </w:rPr>
+      </w:pPr>
+    </w:p>
+    <w:p>
+      <w:pPr>
+        <w:ind w:left="1418"/>
+        <w:rPr>
+          <w:lang w:val="en-US"/>
+        </w:rPr>
+      </w:pPr>
+      <w:r>
+        <w:rPr>
+          <w:lang w:val="en-US"/>
+        </w:rPr>
+        <w:t xml:space="preserve">What I have not mentioned above, if you look at the </w:t>
+      </w:r>
+      <w:proofErr w:type="spellStart"/>
+      <w:r>
+        <w:rPr>
+          <w:lang w:val="en-US"/>
+        </w:rPr>
+        <w:t>basketItems</w:t>
+      </w:r>
+      <w:proofErr w:type="spellEnd"/>
+      <w:r>
+        <w:rPr>
+          <w:lang w:val="en-US"/>
+        </w:rPr>
+        <w:t xml:space="preserve"> array of objects, you will </w:t>
+      </w:r>
+      <w:proofErr w:type="spellStart"/>
+      <w:r>
+        <w:rPr>
+          <w:lang w:val="en-US"/>
+        </w:rPr>
+        <w:t>realise</w:t>
+      </w:r>
+      <w:proofErr w:type="spellEnd"/>
+      <w:r>
+        <w:rPr>
+          <w:lang w:val="en-US"/>
+        </w:rPr>
+        <w:t xml:space="preserve"> it’s a nested data set, which require that </w:t>
+      </w:r>
+      <w:proofErr w:type="gramStart"/>
+      <w:r>
+        <w:rPr>
+          <w:lang w:val="en-US"/>
+        </w:rPr>
+        <w:t>we</w:t>
+      </w:r>
+      <w:proofErr w:type="gramEnd"/>
+      <w:r>
+        <w:rPr>
+          <w:lang w:val="en-US"/>
+        </w:rPr>
+        <w:t xml:space="preserve"> first unnest the </w:t>
+      </w:r>
+      <w:proofErr w:type="spellStart"/>
+      <w:r>
+        <w:rPr>
+          <w:lang w:val="en-US"/>
+        </w:rPr>
+        <w:t>basketItems</w:t>
+      </w:r>
+      <w:proofErr w:type="spellEnd"/>
+      <w:r>
+        <w:rPr>
+          <w:lang w:val="en-US"/>
+        </w:rPr>
+        <w:t xml:space="preserve">. This is done by creating a table that is flat, a record will be inserted into this table for each object from </w:t>
+      </w:r>
+      <w:proofErr w:type="spellStart"/>
+      <w:r>
+        <w:rPr>
+          <w:lang w:val="en-US"/>
+        </w:rPr>
+        <w:t>th</w:t>
+      </w:r>
+      <w:proofErr w:type="spellEnd"/>
+      <w:r>
+        <w:rPr>
+          <w:lang w:val="en-US"/>
+        </w:rPr>
+        <w:t xml:space="preserve"> </w:t>
+      </w:r>
+      <w:proofErr w:type="spellStart"/>
+      <w:r>
+        <w:rPr>
+          <w:lang w:val="en-US"/>
+        </w:rPr>
+        <w:t>basketItems</w:t>
+      </w:r>
+      <w:proofErr w:type="spellEnd"/>
+      <w:r>
+        <w:rPr>
+          <w:lang w:val="en-US"/>
+        </w:rPr>
+        <w:t xml:space="preserve"> arrays, associated with the original </w:t>
+      </w:r>
+      <w:proofErr w:type="spellStart"/>
+      <w:r>
+        <w:rPr>
+          <w:lang w:val="en-US"/>
+        </w:rPr>
+        <w:t>salesbasket</w:t>
+      </w:r>
+      <w:proofErr w:type="spellEnd"/>
+      <w:r>
+        <w:rPr>
+          <w:lang w:val="en-US"/>
+        </w:rPr>
+        <w:t xml:space="preserve"> </w:t>
+      </w:r>
+      <w:proofErr w:type="spellStart"/>
+      <w:r>
+        <w:rPr>
+          <w:lang w:val="en-US"/>
+        </w:rPr>
+        <w:t>invoiceNumber</w:t>
+      </w:r>
+      <w:proofErr w:type="spellEnd"/>
+      <w:r>
+        <w:rPr>
+          <w:lang w:val="en-US"/>
+        </w:rPr>
+        <w:t xml:space="preserve">. This table can then be used as a source for the required select statements with required group by clauses. To improvement performance, we include a filter to run against recent data. </w:t>
+      </w:r>
+    </w:p>
+    <w:p>
+      <w:pPr>
+        <w:ind w:left="1418"/>
+        <w:rPr>
+          <w:lang w:val="en-US"/>
+        </w:rPr>
+      </w:pPr>
+    </w:p>
+    <w:p>
+      <w:pPr>
+        <w:ind w:left="1418"/>
+        <w:rPr>
+          <w:lang w:val="en-US"/>
+        </w:rPr>
+      </w:pPr>
+      <w:r>
+        <w:rPr>
+          <w:lang w:val="en-US"/>
+        </w:rPr>
         <w:t>Consider the difference in output that emit change vs emit final has.</w:t>
       </w:r>
     </w:p>
     <w:p>
       <w:pPr>
-        <w:ind w:firstLine="720"/>
+        <w:ind w:left="1418"/>
+        <w:rPr>
+          <w:lang w:val="en-US"/>
+        </w:rPr>
+      </w:pPr>
+      <w:r>
+        <w:rPr>
+          <w:lang w:val="en-US"/>
+        </w:rPr>
+        <w:t xml:space="preserve">A “emit changes” outputs data, new value for the aggregations as it arrives, in this case into the </w:t>
+      </w:r>
+      <w:proofErr w:type="spellStart"/>
+      <w:r>
+        <w:rPr>
+          <w:lang w:val="en-US"/>
+        </w:rPr>
+        <w:t>salescompleted</w:t>
+      </w:r>
+      <w:proofErr w:type="spellEnd"/>
+      <w:r>
+        <w:rPr>
+          <w:lang w:val="en-US"/>
+        </w:rPr>
+        <w:t xml:space="preserve"> table followed by the </w:t>
+      </w:r>
+      <w:proofErr w:type="spellStart"/>
+      <w:r>
+        <w:rPr>
+          <w:lang w:val="en-US"/>
+        </w:rPr>
+        <w:t>unnested_sales</w:t>
+      </w:r>
+      <w:proofErr w:type="spellEnd"/>
+      <w:r>
+        <w:rPr>
+          <w:lang w:val="en-US"/>
+        </w:rPr>
+        <w:t xml:space="preserve"> table.</w:t>
+      </w:r>
+    </w:p>
+    <w:p>
+      <w:pPr>
+        <w:ind w:left="1418"/>
+        <w:rPr>
+          <w:lang w:val="en-US"/>
+        </w:rPr>
+      </w:pPr>
+      <w:r>
+        <w:rPr>
+          <w:lang w:val="en-US"/>
+        </w:rPr>
+        <w:t>A “emit final” outputs data at the end of the window tumble period.</w:t>
+      </w:r>
+    </w:p>
+    <w:p>
+      <w:pPr>
         <w:rPr>
           <w:lang w:val="en-US"/>
         </w:rPr>
@@ -6066,7 +7368,6 @@
         <w:rPr>
           <w:lang w:val="en-US"/>
         </w:rPr>
-        <w:lastRenderedPageBreak/>
         <w:t>Originally,</w:t>
       </w:r>
       <w:r>
@@ -6726,8 +8027,124 @@
       </w:rPr>
     </w:lvl>
   </w:abstractNum>
+  <w:abstractNum w:abstractNumId="1" w15:restartNumberingAfterBreak="0">
+    <w:nsid w:val="475142E5"/>
+    <w:multiLevelType w:val="hybridMultilevel"/>
+    <w:tmpl w:val="0F90696C"/>
+    <w:lvl w:ilvl="0" w:tplc="04090001">
+      <w:start w:val="1"/>
+      <w:numFmt w:val="bullet"/>
+      <w:lvlText w:val=""/>
+      <w:lvlJc w:val="left"/>
+      <w:pPr>
+        <w:ind w:left="2138" w:hanging="360"/>
+      </w:pPr>
+      <w:rPr>
+        <w:rFonts w:ascii="Symbol" w:hAnsi="Symbol" w:hint="default"/>
+      </w:rPr>
+    </w:lvl>
+    <w:lvl w:ilvl="1" w:tplc="04090003" w:tentative="1">
+      <w:start w:val="1"/>
+      <w:numFmt w:val="bullet"/>
+      <w:lvlText w:val="o"/>
+      <w:lvlJc w:val="left"/>
+      <w:pPr>
+        <w:ind w:left="2858" w:hanging="360"/>
+      </w:pPr>
+      <w:rPr>
+        <w:rFonts w:ascii="Courier New" w:hAnsi="Courier New" w:cs="Courier New" w:hint="default"/>
+      </w:rPr>
+    </w:lvl>
+    <w:lvl w:ilvl="2" w:tplc="04090005" w:tentative="1">
+      <w:start w:val="1"/>
+      <w:numFmt w:val="bullet"/>
+      <w:lvlText w:val=""/>
+      <w:lvlJc w:val="left"/>
+      <w:pPr>
+        <w:ind w:left="3578" w:hanging="360"/>
+      </w:pPr>
+      <w:rPr>
+        <w:rFonts w:ascii="Wingdings" w:hAnsi="Wingdings" w:hint="default"/>
+      </w:rPr>
+    </w:lvl>
+    <w:lvl w:ilvl="3" w:tplc="04090001" w:tentative="1">
+      <w:start w:val="1"/>
+      <w:numFmt w:val="bullet"/>
+      <w:lvlText w:val=""/>
+      <w:lvlJc w:val="left"/>
+      <w:pPr>
+        <w:ind w:left="4298" w:hanging="360"/>
+      </w:pPr>
+      <w:rPr>
+        <w:rFonts w:ascii="Symbol" w:hAnsi="Symbol" w:hint="default"/>
+      </w:rPr>
+    </w:lvl>
+    <w:lvl w:ilvl="4" w:tplc="04090003" w:tentative="1">
+      <w:start w:val="1"/>
+      <w:numFmt w:val="bullet"/>
+      <w:lvlText w:val="o"/>
+      <w:lvlJc w:val="left"/>
+      <w:pPr>
+        <w:ind w:left="5018" w:hanging="360"/>
+      </w:pPr>
+      <w:rPr>
+        <w:rFonts w:ascii="Courier New" w:hAnsi="Courier New" w:cs="Courier New" w:hint="default"/>
+      </w:rPr>
+    </w:lvl>
+    <w:lvl w:ilvl="5" w:tplc="04090005" w:tentative="1">
+      <w:start w:val="1"/>
+      <w:numFmt w:val="bullet"/>
+      <w:lvlText w:val=""/>
+      <w:lvlJc w:val="left"/>
+      <w:pPr>
+        <w:ind w:left="5738" w:hanging="360"/>
+      </w:pPr>
+      <w:rPr>
+        <w:rFonts w:ascii="Wingdings" w:hAnsi="Wingdings" w:hint="default"/>
+      </w:rPr>
+    </w:lvl>
+    <w:lvl w:ilvl="6" w:tplc="04090001" w:tentative="1">
+      <w:start w:val="1"/>
+      <w:numFmt w:val="bullet"/>
+      <w:lvlText w:val=""/>
+      <w:lvlJc w:val="left"/>
+      <w:pPr>
+        <w:ind w:left="6458" w:hanging="360"/>
+      </w:pPr>
+      <w:rPr>
+        <w:rFonts w:ascii="Symbol" w:hAnsi="Symbol" w:hint="default"/>
+      </w:rPr>
+    </w:lvl>
+    <w:lvl w:ilvl="7" w:tplc="04090003" w:tentative="1">
+      <w:start w:val="1"/>
+      <w:numFmt w:val="bullet"/>
+      <w:lvlText w:val="o"/>
+      <w:lvlJc w:val="left"/>
+      <w:pPr>
+        <w:ind w:left="7178" w:hanging="360"/>
+      </w:pPr>
+      <w:rPr>
+        <w:rFonts w:ascii="Courier New" w:hAnsi="Courier New" w:cs="Courier New" w:hint="default"/>
+      </w:rPr>
+    </w:lvl>
+    <w:lvl w:ilvl="8" w:tplc="04090005" w:tentative="1">
+      <w:start w:val="1"/>
+      <w:numFmt w:val="bullet"/>
+      <w:lvlText w:val=""/>
+      <w:lvlJc w:val="left"/>
+      <w:pPr>
+        <w:ind w:left="7898" w:hanging="360"/>
+      </w:pPr>
+      <w:rPr>
+        <w:rFonts w:ascii="Wingdings" w:hAnsi="Wingdings" w:hint="default"/>
+      </w:rPr>
+    </w:lvl>
+  </w:abstractNum>
   <w:num w:numId="1" w16cid:durableId="2061240793">
     <w:abstractNumId w:val="0"/>
+  </w:num>
+  <w:num w:numId="2" w16cid:durableId="1845318896">
+    <w:abstractNumId w:val="1"/>
   </w:num>
 </w:numbering>
 </file>
@@ -7968,7 +9385,7 @@
 </file>
 
 <file path=customXml/itemProps1.xml><?xml version="1.0" encoding="utf-8"?>
-<ds:datastoreItem xmlns:ds="http://schemas.openxmlformats.org/officeDocument/2006/customXml" ds:itemID="{6A2ACBEA-C15E-A14A-89B3-35F5E3627E5D}">
+<ds:datastoreItem xmlns:ds="http://schemas.openxmlformats.org/officeDocument/2006/customXml" ds:itemID="{104635C7-1DB1-1540-B126-B79299254B95}">
   <ds:schemaRefs>
     <ds:schemaRef ds:uri="http://schemas.openxmlformats.org/officeDocument/2006/bibliography"/>
   </ds:schemaRefs>

</xml_diff>

<commit_message>
Updating the blog document, added flink and kstream diagrams
</commit_message>
<xml_diff>
--- a/blog-doc/Blog.docx
+++ b/blog-doc/Blog.docx
@@ -70,6 +70,33 @@
         </w:rPr>
         <w:t xml:space="preserve"> and lots of learning along the way.</w:t>
       </w:r>
+    </w:p>
+    <w:p>
+      <w:pPr>
+        <w:rPr>
+          <w:lang w:val="en-US"/>
+        </w:rPr>
+      </w:pPr>
+    </w:p>
+    <w:p>
+      <w:pPr>
+        <w:rPr>
+          <w:lang w:val="en-US"/>
+        </w:rPr>
+      </w:pPr>
+      <w:r>
+        <w:rPr>
+          <w:lang w:val="en-US"/>
+        </w:rPr>
+        <w:t>This is as informal as I did it, it’s a blog, a bit longer than the normal, because of all the things done and learned, reading time, well various, I read slow, some read fast, enjoy the time, promise from my view point it will be of value.</w:t>
+      </w:r>
+    </w:p>
+    <w:p>
+      <w:pPr>
+        <w:rPr>
+          <w:lang w:val="en-US"/>
+        </w:rPr>
+      </w:pPr>
     </w:p>
     <w:p>
       <w:pPr>
@@ -587,6 +614,7 @@
           <w:bCs/>
           <w:lang w:val="en-US"/>
         </w:rPr>
+        <w:lastRenderedPageBreak/>
         <w:t>Sections</w:t>
       </w:r>
     </w:p>
@@ -641,7 +669,6 @@
         <w:rPr>
           <w:lang w:val="en-US"/>
         </w:rPr>
-        <w:lastRenderedPageBreak/>
         <w:t>Data sets</w:t>
       </w:r>
       <w:r>
@@ -2617,6 +2644,7 @@
           <w:sz w:val="18"/>
           <w:szCs w:val="18"/>
         </w:rPr>
+        <w:lastRenderedPageBreak/>
         <w:t xml:space="preserve">        },</w:t>
       </w:r>
     </w:p>
@@ -2830,7 +2858,6 @@
           <w:sz w:val="18"/>
           <w:szCs w:val="18"/>
         </w:rPr>
-        <w:lastRenderedPageBreak/>
         <w:t xml:space="preserve">            </w:t>
       </w:r>
       <w:r>
@@ -3956,7 +3983,6 @@
         <w:rPr>
           <w:lang w:val="en-US"/>
         </w:rPr>
-        <w:lastRenderedPageBreak/>
         <w:tab/>
         <w:t>Create a .env file in the same directory as the docker-</w:t>
       </w:r>
@@ -4634,6 +4660,7 @@
         <w:rPr>
           <w:lang w:val="en-US"/>
         </w:rPr>
+        <w:lastRenderedPageBreak/>
         <w:t>It’s really helpful to just scan through</w:t>
       </w:r>
       <w:r>
@@ -4670,7 +4697,6 @@
         <w:rPr>
           <w:lang w:val="en-US"/>
         </w:rPr>
-        <w:lastRenderedPageBreak/>
         <w:t>Note: Persistence is not configured by default</w:t>
       </w:r>
       <w:r>
@@ -5781,6 +5807,70 @@
     </w:p>
     <w:p>
       <w:pPr>
+        <w:ind w:left="1418"/>
+        <w:rPr>
+          <w:lang w:val="en-US"/>
+        </w:rPr>
+      </w:pPr>
+    </w:p>
+    <w:p>
+      <w:pPr>
+        <w:jc w:val="center"/>
+        <w:rPr>
+          <w:lang w:val="en-US"/>
+        </w:rPr>
+      </w:pPr>
+      <w:r>
+        <w:rPr>
+          <w:noProof/>
+          <w:lang w:val="en-US"/>
+        </w:rPr>
+        <w:lastRenderedPageBreak/>
+        <w:drawing>
+          <wp:inline distT="0" distB="0" distL="0" distR="0" wp14:anchorId="03EE06D6" wp14:editId="50EF5AA5">
+            <wp:extent cx="5943600" cy="2426970"/>
+            <wp:effectExtent l="0" t="0" r="0" b="0"/>
+            <wp:docPr id="1020357338" name="Picture 2"/>
+            <wp:cNvGraphicFramePr>
+              <a:graphicFrameLocks xmlns:a="http://schemas.openxmlformats.org/drawingml/2006/main" noChangeAspect="1"/>
+            </wp:cNvGraphicFramePr>
+            <a:graphic xmlns:a="http://schemas.openxmlformats.org/drawingml/2006/main">
+              <a:graphicData uri="http://schemas.openxmlformats.org/drawingml/2006/picture">
+                <pic:pic xmlns:pic="http://schemas.openxmlformats.org/drawingml/2006/picture">
+                  <pic:nvPicPr>
+                    <pic:cNvPr id="1020357338" name="Picture 1020357338"/>
+                    <pic:cNvPicPr/>
+                  </pic:nvPicPr>
+                  <pic:blipFill>
+                    <a:blip r:embed="rId22">
+                      <a:extLst>
+                        <a:ext uri="{28A0092B-C50C-407E-A947-70E740481C1C}">
+                          <a14:useLocalDpi xmlns:a14="http://schemas.microsoft.com/office/drawing/2010/main" val="0"/>
+                        </a:ext>
+                      </a:extLst>
+                    </a:blip>
+                    <a:stretch>
+                      <a:fillRect/>
+                    </a:stretch>
+                  </pic:blipFill>
+                  <pic:spPr>
+                    <a:xfrm>
+                      <a:off x="0" y="0"/>
+                      <a:ext cx="5943600" cy="2426970"/>
+                    </a:xfrm>
+                    <a:prstGeom prst="rect">
+                      <a:avLst/>
+                    </a:prstGeom>
+                  </pic:spPr>
+                </pic:pic>
+              </a:graphicData>
+            </a:graphic>
+          </wp:inline>
+        </w:drawing>
+      </w:r>
+    </w:p>
+    <w:p>
+      <w:pPr>
         <w:rPr>
           <w:lang w:val="en-US"/>
         </w:rPr>
@@ -5963,82 +6053,494 @@
         <w:rPr>
           <w:lang w:val="en-US"/>
         </w:rPr>
-        <w:t xml:space="preserve"> topic. When interacting </w:t>
-      </w:r>
-      <w:r>
-        <w:rPr>
+        <w:t xml:space="preserve"> topic. When interacting with the </w:t>
+      </w:r>
+      <w:proofErr w:type="spellStart"/>
+      <w:r>
+        <w:rPr>
+          <w:lang w:val="en-US"/>
+        </w:rPr>
+        <w:t>Flink</w:t>
+      </w:r>
+      <w:proofErr w:type="spellEnd"/>
+      <w:r>
+        <w:rPr>
+          <w:lang w:val="en-US"/>
+        </w:rPr>
+        <w:t xml:space="preserve"> table it </w:t>
+      </w:r>
+      <w:r>
+        <w:rPr>
+          <w:lang w:val="en-US"/>
+        </w:rPr>
+        <w:t>engages</w:t>
+      </w:r>
+      <w:r>
+        <w:rPr>
+          <w:lang w:val="en-US"/>
+        </w:rPr>
+        <w:t xml:space="preserve"> a Kafka consumer from the configured source topic. When the virtual table is defined a connector parameter is configured which is either </w:t>
+      </w:r>
+      <w:proofErr w:type="spellStart"/>
+      <w:r>
+        <w:rPr>
+          <w:lang w:val="en-US"/>
+        </w:rPr>
+        <w:t>upsert-kafka</w:t>
+      </w:r>
+      <w:proofErr w:type="spellEnd"/>
+      <w:r>
+        <w:rPr>
+          <w:lang w:val="en-US"/>
+        </w:rPr>
+        <w:t xml:space="preserve"> or </w:t>
+      </w:r>
+      <w:proofErr w:type="spellStart"/>
+      <w:r>
+        <w:rPr>
+          <w:lang w:val="en-US"/>
+        </w:rPr>
+        <w:t>kafka</w:t>
+      </w:r>
+      <w:proofErr w:type="spellEnd"/>
+      <w:r>
+        <w:rPr>
+          <w:lang w:val="en-US"/>
+        </w:rPr>
+        <w:t xml:space="preserve">. The Kafka connector on source/read or append/output to the </w:t>
+      </w:r>
+      <w:proofErr w:type="spellStart"/>
+      <w:r>
+        <w:rPr>
+          <w:lang w:val="en-US"/>
+        </w:rPr>
+        <w:t>back’ing</w:t>
+      </w:r>
+      <w:proofErr w:type="spellEnd"/>
+      <w:r>
+        <w:rPr>
+          <w:lang w:val="en-US"/>
+        </w:rPr>
+        <w:t xml:space="preserve"> topic. Pretty much how Kafka works as an immutable log.</w:t>
+      </w:r>
+    </w:p>
+    <w:p>
+      <w:pPr>
+        <w:ind w:left="1418"/>
+        <w:rPr>
+          <w:lang w:val="en-US"/>
+        </w:rPr>
+      </w:pPr>
+    </w:p>
+    <w:p>
+      <w:pPr>
+        <w:ind w:left="1418"/>
+        <w:rPr>
+          <w:lang w:val="en-US"/>
+        </w:rPr>
+      </w:pPr>
+      <w:r>
+        <w:rPr>
+          <w:lang w:val="en-US"/>
+        </w:rPr>
+        <w:t xml:space="preserve">Once the 2 source </w:t>
+      </w:r>
+      <w:r>
+        <w:rPr>
+          <w:lang w:val="en-US"/>
+        </w:rPr>
+        <w:t xml:space="preserve">virtual </w:t>
+      </w:r>
+      <w:r>
+        <w:rPr>
+          <w:lang w:val="en-US"/>
+        </w:rPr>
+        <w:t xml:space="preserve">tables are </w:t>
+      </w:r>
+      <w:proofErr w:type="gramStart"/>
+      <w:r>
+        <w:rPr>
+          <w:lang w:val="en-US"/>
+        </w:rPr>
+        <w:t>created</w:t>
+      </w:r>
+      <w:proofErr w:type="gramEnd"/>
+      <w:r>
+        <w:rPr>
+          <w:lang w:val="en-US"/>
+        </w:rPr>
+        <w:t xml:space="preserve"> we create a 3</w:t>
+      </w:r>
+      <w:r>
+        <w:rPr>
+          <w:vertAlign w:val="superscript"/>
+          <w:lang w:val="en-US"/>
+        </w:rPr>
+        <w:t>rd</w:t>
+      </w:r>
+      <w:r>
+        <w:rPr>
+          <w:lang w:val="en-US"/>
+        </w:rPr>
+        <w:t xml:space="preserve"> output table called </w:t>
+      </w:r>
+      <w:proofErr w:type="spellStart"/>
+      <w:r>
+        <w:rPr>
+          <w:lang w:val="en-US"/>
+        </w:rPr>
+        <w:t>salescompleted</w:t>
+      </w:r>
+      <w:proofErr w:type="spellEnd"/>
+      <w:r>
+        <w:rPr>
+          <w:lang w:val="en-US"/>
+        </w:rPr>
+        <w:t xml:space="preserve">. </w:t>
+      </w:r>
+      <w:r>
+        <w:rPr>
+          <w:lang w:val="en-US"/>
+        </w:rPr>
+        <w:t>An</w:t>
+      </w:r>
+      <w:r>
+        <w:rPr>
+          <w:lang w:val="en-US"/>
+        </w:rPr>
+        <w:t xml:space="preserve"> Insert/join statement is then executed that join the </w:t>
+      </w:r>
+      <w:proofErr w:type="spellStart"/>
+      <w:r>
+        <w:rPr>
+          <w:lang w:val="en-US"/>
+        </w:rPr>
+        <w:t>salesbasket</w:t>
+      </w:r>
+      <w:proofErr w:type="spellEnd"/>
+      <w:r>
+        <w:rPr>
+          <w:lang w:val="en-US"/>
+        </w:rPr>
+        <w:t xml:space="preserve"> and </w:t>
+      </w:r>
+      <w:proofErr w:type="spellStart"/>
+      <w:r>
+        <w:rPr>
+          <w:lang w:val="en-US"/>
+        </w:rPr>
+        <w:t>salespayments</w:t>
+      </w:r>
+      <w:proofErr w:type="spellEnd"/>
+      <w:r>
+        <w:rPr>
+          <w:lang w:val="en-US"/>
+        </w:rPr>
+        <w:t xml:space="preserve"> on the </w:t>
+      </w:r>
+      <w:proofErr w:type="spellStart"/>
+      <w:r>
+        <w:rPr>
+          <w:lang w:val="en-US"/>
+        </w:rPr>
+        <w:t>invoiceNumber</w:t>
+      </w:r>
+      <w:proofErr w:type="spellEnd"/>
+      <w:r>
+        <w:rPr>
+          <w:lang w:val="en-US"/>
+        </w:rPr>
+        <w:t xml:space="preserve"> column. By executing this insert statement data is published onto the </w:t>
+      </w:r>
+      <w:proofErr w:type="spellStart"/>
+      <w:r>
+        <w:rPr>
+          <w:lang w:val="en-US"/>
+        </w:rPr>
+        <w:t>salescompleted</w:t>
+      </w:r>
+      <w:proofErr w:type="spellEnd"/>
+      <w:r>
+        <w:rPr>
+          <w:lang w:val="en-US"/>
+        </w:rPr>
+        <w:t xml:space="preserve"> topic hosted on the Kafka cluster. </w:t>
+      </w:r>
+      <w:r>
+        <w:rPr>
+          <w:lang w:val="en-US"/>
+        </w:rPr>
+        <w:t>Now the fun begin</w:t>
+      </w:r>
+      <w:r>
+        <w:rPr>
+          <w:lang w:val="en-US"/>
+        </w:rPr>
+        <w:t>s</w:t>
+      </w:r>
+      <w:r>
+        <w:rPr>
+          <w:lang w:val="en-US"/>
+        </w:rPr>
+        <w:t>.</w:t>
+      </w:r>
+    </w:p>
+    <w:p>
+      <w:pPr>
+        <w:ind w:left="1418"/>
+        <w:rPr>
+          <w:lang w:val="en-US"/>
+        </w:rPr>
+      </w:pPr>
+    </w:p>
+    <w:p>
+      <w:pPr>
+        <w:jc w:val="center"/>
+        <w:rPr>
+          <w:lang w:val="en-US"/>
+        </w:rPr>
+      </w:pPr>
+      <w:r>
+        <w:rPr>
+          <w:noProof/>
           <w:lang w:val="en-US"/>
         </w:rPr>
         <w:lastRenderedPageBreak/>
-        <w:t xml:space="preserve">with the </w:t>
+        <w:drawing>
+          <wp:inline distT="0" distB="0" distL="0" distR="0" wp14:anchorId="5558BDEC" wp14:editId="60E96B13">
+            <wp:extent cx="5943600" cy="2697480"/>
+            <wp:effectExtent l="0" t="0" r="0" b="0"/>
+            <wp:docPr id="89873307" name="Picture 3" descr="A diagram of a diagram&#10;&#10;Description automatically generated"/>
+            <wp:cNvGraphicFramePr>
+              <a:graphicFrameLocks xmlns:a="http://schemas.openxmlformats.org/drawingml/2006/main" noChangeAspect="1"/>
+            </wp:cNvGraphicFramePr>
+            <a:graphic xmlns:a="http://schemas.openxmlformats.org/drawingml/2006/main">
+              <a:graphicData uri="http://schemas.openxmlformats.org/drawingml/2006/picture">
+                <pic:pic xmlns:pic="http://schemas.openxmlformats.org/drawingml/2006/picture">
+                  <pic:nvPicPr>
+                    <pic:cNvPr id="89873307" name="Picture 3" descr="A diagram of a diagram&#10;&#10;Description automatically generated"/>
+                    <pic:cNvPicPr/>
+                  </pic:nvPicPr>
+                  <pic:blipFill>
+                    <a:blip r:embed="rId23">
+                      <a:extLst>
+                        <a:ext uri="{28A0092B-C50C-407E-A947-70E740481C1C}">
+                          <a14:useLocalDpi xmlns:a14="http://schemas.microsoft.com/office/drawing/2010/main" val="0"/>
+                        </a:ext>
+                      </a:extLst>
+                    </a:blip>
+                    <a:stretch>
+                      <a:fillRect/>
+                    </a:stretch>
+                  </pic:blipFill>
+                  <pic:spPr>
+                    <a:xfrm>
+                      <a:off x="0" y="0"/>
+                      <a:ext cx="5943600" cy="2697480"/>
+                    </a:xfrm>
+                    <a:prstGeom prst="rect">
+                      <a:avLst/>
+                    </a:prstGeom>
+                  </pic:spPr>
+                </pic:pic>
+              </a:graphicData>
+            </a:graphic>
+          </wp:inline>
+        </w:drawing>
+      </w:r>
+    </w:p>
+    <w:p>
+      <w:pPr>
+        <w:ind w:left="1418"/>
+        <w:rPr>
+          <w:lang w:val="en-US"/>
+        </w:rPr>
+      </w:pPr>
+    </w:p>
+    <w:p>
+      <w:pPr>
+        <w:ind w:left="1418"/>
+        <w:rPr>
+          <w:lang w:val="en-US"/>
+        </w:rPr>
+      </w:pPr>
+      <w:r>
+        <w:rPr>
+          <w:lang w:val="en-US"/>
+        </w:rPr>
+        <w:t xml:space="preserve">From here we do aggregations, first up was sales per store per terminal per 5 min. </w:t>
+      </w:r>
+      <w:proofErr w:type="gramStart"/>
+      <w:r>
+        <w:rPr>
+          <w:lang w:val="en-US"/>
+        </w:rPr>
+        <w:t>Again</w:t>
+      </w:r>
+      <w:proofErr w:type="gramEnd"/>
+      <w:r>
+        <w:rPr>
+          <w:lang w:val="en-US"/>
+        </w:rPr>
+        <w:t xml:space="preserve"> we create a output table followed by the required insert statement. That was the simple / easy one… Next up we want to compute, sales per store per product (name key) per hour,</w:t>
+      </w:r>
+    </w:p>
+    <w:p>
+      <w:pPr>
+        <w:ind w:left="1418"/>
+        <w:rPr>
+          <w:lang w:val="en-US"/>
+        </w:rPr>
+      </w:pPr>
+      <w:r>
+        <w:rPr>
+          <w:lang w:val="en-US"/>
+        </w:rPr>
+        <w:t>sales per store per brand per hour</w:t>
+      </w:r>
+    </w:p>
+    <w:p>
+      <w:pPr>
+        <w:ind w:left="1418"/>
+        <w:rPr>
+          <w:lang w:val="en-US"/>
+        </w:rPr>
+      </w:pPr>
+      <w:r>
+        <w:rPr>
+          <w:lang w:val="en-US"/>
+        </w:rPr>
+        <w:t>sales per store per category per hour</w:t>
+      </w:r>
+    </w:p>
+    <w:p>
+      <w:pPr>
+        <w:ind w:left="1418"/>
+        <w:rPr>
+          <w:lang w:val="en-US"/>
+        </w:rPr>
+      </w:pPr>
+    </w:p>
+    <w:p>
+      <w:pPr>
+        <w:ind w:left="1418"/>
+        <w:rPr>
+          <w:lang w:val="en-US"/>
+        </w:rPr>
+      </w:pPr>
+      <w:r>
+        <w:rPr>
+          <w:lang w:val="en-US"/>
+        </w:rPr>
+        <w:t xml:space="preserve">What I have not mentioned above, if you look at the </w:t>
       </w:r>
       <w:proofErr w:type="spellStart"/>
       <w:r>
         <w:rPr>
           <w:lang w:val="en-US"/>
         </w:rPr>
-        <w:t>Flink</w:t>
+        <w:t>basketItems</w:t>
       </w:r>
       <w:proofErr w:type="spellEnd"/>
       <w:r>
         <w:rPr>
           <w:lang w:val="en-US"/>
         </w:rPr>
-        <w:t xml:space="preserve"> table it </w:t>
-      </w:r>
-      <w:r>
-        <w:rPr>
-          <w:lang w:val="en-US"/>
-        </w:rPr>
-        <w:t>engages</w:t>
-      </w:r>
-      <w:r>
-        <w:rPr>
-          <w:lang w:val="en-US"/>
-        </w:rPr>
-        <w:t xml:space="preserve"> a Kafka consumer from the configured source topic. When the virtual table is defined a connector parameter is configured which is either </w:t>
+        <w:t xml:space="preserve"> array of objects, you will </w:t>
+      </w:r>
+      <w:r>
+        <w:rPr>
+          <w:lang w:val="en-US"/>
+        </w:rPr>
+        <w:t>realize</w:t>
+      </w:r>
+      <w:r>
+        <w:rPr>
+          <w:lang w:val="en-US"/>
+        </w:rPr>
+        <w:t xml:space="preserve"> it’s a nested data set, which require that </w:t>
+      </w:r>
+      <w:proofErr w:type="gramStart"/>
+      <w:r>
+        <w:rPr>
+          <w:lang w:val="en-US"/>
+        </w:rPr>
+        <w:t>we</w:t>
+      </w:r>
+      <w:proofErr w:type="gramEnd"/>
+      <w:r>
+        <w:rPr>
+          <w:lang w:val="en-US"/>
+        </w:rPr>
+        <w:t xml:space="preserve"> first unnest the </w:t>
       </w:r>
       <w:proofErr w:type="spellStart"/>
       <w:r>
         <w:rPr>
           <w:lang w:val="en-US"/>
         </w:rPr>
-        <w:t>upsert-kafka</w:t>
+        <w:t>basketItems</w:t>
       </w:r>
       <w:proofErr w:type="spellEnd"/>
       <w:r>
         <w:rPr>
           <w:lang w:val="en-US"/>
         </w:rPr>
-        <w:t xml:space="preserve"> or </w:t>
+        <w:t>. This is done by creating a table that is flat, a record will be inserted into this table for each object from th</w:t>
+      </w:r>
+      <w:r>
+        <w:rPr>
+          <w:lang w:val="en-US"/>
+        </w:rPr>
+        <w:t>e</w:t>
+      </w:r>
+      <w:r>
+        <w:rPr>
+          <w:lang w:val="en-US"/>
+        </w:rPr>
+        <w:t xml:space="preserve"> </w:t>
       </w:r>
       <w:proofErr w:type="spellStart"/>
       <w:r>
         <w:rPr>
           <w:lang w:val="en-US"/>
         </w:rPr>
-        <w:t>kafka</w:t>
+        <w:t>basketItems</w:t>
       </w:r>
       <w:proofErr w:type="spellEnd"/>
       <w:r>
         <w:rPr>
           <w:lang w:val="en-US"/>
         </w:rPr>
-        <w:t xml:space="preserve">. The Kafka connector on source/read or append/output to the </w:t>
+        <w:t xml:space="preserve"> arrays, associated with the original </w:t>
       </w:r>
       <w:proofErr w:type="spellStart"/>
       <w:r>
         <w:rPr>
           <w:lang w:val="en-US"/>
         </w:rPr>
-        <w:t>back’ing</w:t>
+        <w:t>salesbasket</w:t>
       </w:r>
       <w:proofErr w:type="spellEnd"/>
       <w:r>
         <w:rPr>
           <w:lang w:val="en-US"/>
         </w:rPr>
-        <w:t xml:space="preserve"> topic. Pretty much how Kafka works as an immutable log.</w:t>
+        <w:t xml:space="preserve"> </w:t>
+      </w:r>
+      <w:proofErr w:type="spellStart"/>
+      <w:r>
+        <w:rPr>
+          <w:lang w:val="en-US"/>
+        </w:rPr>
+        <w:t>invoiceNumber</w:t>
+      </w:r>
+      <w:proofErr w:type="spellEnd"/>
+      <w:r>
+        <w:rPr>
+          <w:lang w:val="en-US"/>
+        </w:rPr>
+        <w:t xml:space="preserve">. This table can then be used as a source for the required select statements with required group by clauses. To improvement performance, we include a filter to run against recent data. </w:t>
       </w:r>
     </w:p>
     <w:p>
@@ -6060,34 +6562,21 @@
         <w:rPr>
           <w:lang w:val="en-US"/>
         </w:rPr>
-        <w:t xml:space="preserve">Once the 2 source tables are </w:t>
-      </w:r>
-      <w:proofErr w:type="gramStart"/>
-      <w:r>
-        <w:rPr>
-          <w:lang w:val="en-US"/>
-        </w:rPr>
-        <w:t>created</w:t>
-      </w:r>
-      <w:proofErr w:type="gramEnd"/>
-      <w:r>
-        <w:rPr>
-          <w:lang w:val="en-US"/>
-        </w:rPr>
-        <w:t xml:space="preserve"> we create a 3</w:t>
-      </w:r>
-      <w:r>
-        <w:rPr>
-          <w:vertAlign w:val="superscript"/>
-          <w:lang w:val="en-US"/>
-        </w:rPr>
-        <w:t>rd</w:t>
-      </w:r>
-      <w:r>
-        <w:rPr>
-          <w:lang w:val="en-US"/>
-        </w:rPr>
-        <w:t xml:space="preserve"> output table called </w:t>
+        <w:t>Consider the difference in output that emit change vs emit final has.</w:t>
+      </w:r>
+    </w:p>
+    <w:p>
+      <w:pPr>
+        <w:ind w:left="1418"/>
+        <w:rPr>
+          <w:lang w:val="en-US"/>
+        </w:rPr>
+      </w:pPr>
+      <w:r>
+        <w:rPr>
+          <w:lang w:val="en-US"/>
+        </w:rPr>
+        <w:t xml:space="preserve">A “emit changes” outputs data, new value for the aggregations as it arrives, in this case into the </w:t>
       </w:r>
       <w:proofErr w:type="spellStart"/>
       <w:r>
@@ -6101,96 +6590,107 @@
         <w:rPr>
           <w:lang w:val="en-US"/>
         </w:rPr>
-        <w:t xml:space="preserve">. </w:t>
-      </w:r>
-      <w:r>
-        <w:rPr>
-          <w:lang w:val="en-US"/>
-        </w:rPr>
-        <w:t>An</w:t>
-      </w:r>
-      <w:r>
-        <w:rPr>
-          <w:lang w:val="en-US"/>
-        </w:rPr>
-        <w:t xml:space="preserve"> Insert/join statement is then executed that join the </w:t>
+        <w:t xml:space="preserve"> table followed by the </w:t>
       </w:r>
       <w:proofErr w:type="spellStart"/>
       <w:r>
         <w:rPr>
           <w:lang w:val="en-US"/>
         </w:rPr>
-        <w:t>salesbasket</w:t>
+        <w:t>unnested_sales</w:t>
       </w:r>
       <w:proofErr w:type="spellEnd"/>
       <w:r>
         <w:rPr>
           <w:lang w:val="en-US"/>
         </w:rPr>
-        <w:t xml:space="preserve"> and </w:t>
+        <w:t xml:space="preserve"> table.</w:t>
+      </w:r>
+    </w:p>
+    <w:p>
+      <w:pPr>
+        <w:ind w:left="1418"/>
+        <w:rPr>
+          <w:lang w:val="en-US"/>
+        </w:rPr>
+      </w:pPr>
+      <w:r>
+        <w:rPr>
+          <w:lang w:val="en-US"/>
+        </w:rPr>
+        <w:t>A “emit final” outputs data at the end of the window tumble period.</w:t>
+      </w:r>
+    </w:p>
+    <w:p>
+      <w:pPr>
+        <w:ind w:left="1418"/>
+        <w:rPr>
+          <w:lang w:val="en-US"/>
+        </w:rPr>
+      </w:pPr>
+    </w:p>
+    <w:p>
+      <w:pPr>
+        <w:ind w:left="1418"/>
+        <w:rPr>
+          <w:lang w:val="en-US"/>
+        </w:rPr>
+      </w:pPr>
+      <w:r>
+        <w:rPr>
+          <w:lang w:val="en-US"/>
+        </w:rPr>
+        <w:t xml:space="preserve">Because we have a unnested structure we now have a record that can happily also be </w:t>
       </w:r>
       <w:proofErr w:type="spellStart"/>
       <w:r>
         <w:rPr>
           <w:lang w:val="en-US"/>
         </w:rPr>
-        <w:t>salespayments</w:t>
+        <w:t>sinked</w:t>
       </w:r>
       <w:proofErr w:type="spellEnd"/>
       <w:r>
         <w:rPr>
           <w:lang w:val="en-US"/>
         </w:rPr>
-        <w:t xml:space="preserve"> on the </w:t>
+        <w:t xml:space="preserve"> into a “old style” </w:t>
       </w:r>
       <w:proofErr w:type="spellStart"/>
       <w:r>
         <w:rPr>
           <w:lang w:val="en-US"/>
         </w:rPr>
-        <w:t>invoiceNumber</w:t>
+        <w:t>rdbms</w:t>
       </w:r>
       <w:proofErr w:type="spellEnd"/>
       <w:r>
         <w:rPr>
           <w:lang w:val="en-US"/>
         </w:rPr>
-        <w:t xml:space="preserve"> column. By executing this insert statement data is published onto the </w:t>
+        <w:t xml:space="preserve">, even thought our old style </w:t>
       </w:r>
       <w:proofErr w:type="spellStart"/>
       <w:r>
         <w:rPr>
           <w:lang w:val="en-US"/>
         </w:rPr>
-        <w:t>salescompleted</w:t>
+        <w:t>rdbms</w:t>
       </w:r>
       <w:proofErr w:type="spellEnd"/>
       <w:r>
         <w:rPr>
           <w:lang w:val="en-US"/>
         </w:rPr>
-        <w:t xml:space="preserve"> topic hosted on the Kafka cluster. </w:t>
-      </w:r>
-      <w:r>
-        <w:rPr>
-          <w:lang w:val="en-US"/>
-        </w:rPr>
-        <w:t xml:space="preserve">Now the fun </w:t>
-      </w:r>
-      <w:proofErr w:type="gramStart"/>
-      <w:r>
-        <w:rPr>
-          <w:lang w:val="en-US"/>
-        </w:rPr>
-        <w:t>begin</w:t>
-      </w:r>
-      <w:proofErr w:type="gramEnd"/>
-      <w:r>
-        <w:rPr>
-          <w:lang w:val="en-US"/>
-        </w:rPr>
-        <w:t>.</w:t>
-      </w:r>
+        <w:t xml:space="preserve"> database engines themselves are extending their capabilities to include storage of JSON structured records.</w:t>
+      </w:r>
+    </w:p>
+    <w:p>
+      <w:pPr>
+        <w:rPr>
+          <w:lang w:val="en-US"/>
+        </w:rPr>
+      </w:pPr>
     </w:p>
     <w:p>
       <w:pPr>
@@ -6199,353 +6699,6 @@
           <w:lang w:val="en-US"/>
         </w:rPr>
       </w:pPr>
-    </w:p>
-    <w:p>
-      <w:pPr>
-        <w:ind w:left="1418"/>
-        <w:rPr>
-          <w:lang w:val="en-US"/>
-        </w:rPr>
-      </w:pPr>
-      <w:r>
-        <w:rPr>
-          <w:lang w:val="en-US"/>
-        </w:rPr>
-        <w:t xml:space="preserve">From here we do aggregations, first up was sales per store per terminal per 5 min. </w:t>
-      </w:r>
-      <w:proofErr w:type="gramStart"/>
-      <w:r>
-        <w:rPr>
-          <w:lang w:val="en-US"/>
-        </w:rPr>
-        <w:t>Again</w:t>
-      </w:r>
-      <w:proofErr w:type="gramEnd"/>
-      <w:r>
-        <w:rPr>
-          <w:lang w:val="en-US"/>
-        </w:rPr>
-        <w:t xml:space="preserve"> we create a output table followed by the required insert statement. That was the simple / easy one… Next up we want to compute, sales per store per product (name key) per hour,</w:t>
-      </w:r>
-    </w:p>
-    <w:p>
-      <w:pPr>
-        <w:ind w:left="1418"/>
-        <w:rPr>
-          <w:lang w:val="en-US"/>
-        </w:rPr>
-      </w:pPr>
-      <w:r>
-        <w:rPr>
-          <w:lang w:val="en-US"/>
-        </w:rPr>
-        <w:t>sales per store per brand per hour</w:t>
-      </w:r>
-    </w:p>
-    <w:p>
-      <w:pPr>
-        <w:ind w:left="1418"/>
-        <w:rPr>
-          <w:lang w:val="en-US"/>
-        </w:rPr>
-      </w:pPr>
-      <w:r>
-        <w:rPr>
-          <w:lang w:val="en-US"/>
-        </w:rPr>
-        <w:t>sales per store per category per hour</w:t>
-      </w:r>
-    </w:p>
-    <w:p>
-      <w:pPr>
-        <w:ind w:left="1418"/>
-        <w:rPr>
-          <w:lang w:val="en-US"/>
-        </w:rPr>
-      </w:pPr>
-    </w:p>
-    <w:p>
-      <w:pPr>
-        <w:ind w:left="1418"/>
-        <w:rPr>
-          <w:lang w:val="en-US"/>
-        </w:rPr>
-      </w:pPr>
-      <w:r>
-        <w:rPr>
-          <w:lang w:val="en-US"/>
-        </w:rPr>
-        <w:t xml:space="preserve">What I have not mentioned above, if you look at the </w:t>
-      </w:r>
-      <w:proofErr w:type="spellStart"/>
-      <w:r>
-        <w:rPr>
-          <w:lang w:val="en-US"/>
-        </w:rPr>
-        <w:t>basketItems</w:t>
-      </w:r>
-      <w:proofErr w:type="spellEnd"/>
-      <w:r>
-        <w:rPr>
-          <w:lang w:val="en-US"/>
-        </w:rPr>
-        <w:t xml:space="preserve"> array of objects, you will </w:t>
-      </w:r>
-      <w:proofErr w:type="spellStart"/>
-      <w:r>
-        <w:rPr>
-          <w:lang w:val="en-US"/>
-        </w:rPr>
-        <w:t>realise</w:t>
-      </w:r>
-      <w:proofErr w:type="spellEnd"/>
-      <w:r>
-        <w:rPr>
-          <w:lang w:val="en-US"/>
-        </w:rPr>
-        <w:t xml:space="preserve"> it’s a nested data set, which require that </w:t>
-      </w:r>
-      <w:proofErr w:type="gramStart"/>
-      <w:r>
-        <w:rPr>
-          <w:lang w:val="en-US"/>
-        </w:rPr>
-        <w:t>we</w:t>
-      </w:r>
-      <w:proofErr w:type="gramEnd"/>
-      <w:r>
-        <w:rPr>
-          <w:lang w:val="en-US"/>
-        </w:rPr>
-        <w:t xml:space="preserve"> first unnest the </w:t>
-      </w:r>
-      <w:proofErr w:type="spellStart"/>
-      <w:r>
-        <w:rPr>
-          <w:lang w:val="en-US"/>
-        </w:rPr>
-        <w:t>basketItems</w:t>
-      </w:r>
-      <w:proofErr w:type="spellEnd"/>
-      <w:r>
-        <w:rPr>
-          <w:lang w:val="en-US"/>
-        </w:rPr>
-        <w:t xml:space="preserve">. This is done by creating a table that is flat, a record will be inserted into this table for each object from </w:t>
-      </w:r>
-      <w:proofErr w:type="spellStart"/>
-      <w:r>
-        <w:rPr>
-          <w:lang w:val="en-US"/>
-        </w:rPr>
-        <w:t>th</w:t>
-      </w:r>
-      <w:proofErr w:type="spellEnd"/>
-      <w:r>
-        <w:rPr>
-          <w:lang w:val="en-US"/>
-        </w:rPr>
-        <w:t xml:space="preserve"> </w:t>
-      </w:r>
-      <w:proofErr w:type="spellStart"/>
-      <w:r>
-        <w:rPr>
-          <w:lang w:val="en-US"/>
-        </w:rPr>
-        <w:t>basketItems</w:t>
-      </w:r>
-      <w:proofErr w:type="spellEnd"/>
-      <w:r>
-        <w:rPr>
-          <w:lang w:val="en-US"/>
-        </w:rPr>
-        <w:t xml:space="preserve"> arrays, associated with the original </w:t>
-      </w:r>
-      <w:proofErr w:type="spellStart"/>
-      <w:r>
-        <w:rPr>
-          <w:lang w:val="en-US"/>
-        </w:rPr>
-        <w:t>salesbasket</w:t>
-      </w:r>
-      <w:proofErr w:type="spellEnd"/>
-      <w:r>
-        <w:rPr>
-          <w:lang w:val="en-US"/>
-        </w:rPr>
-        <w:t xml:space="preserve"> </w:t>
-      </w:r>
-      <w:proofErr w:type="spellStart"/>
-      <w:r>
-        <w:rPr>
-          <w:lang w:val="en-US"/>
-        </w:rPr>
-        <w:t>invoiceNumber</w:t>
-      </w:r>
-      <w:proofErr w:type="spellEnd"/>
-      <w:r>
-        <w:rPr>
-          <w:lang w:val="en-US"/>
-        </w:rPr>
-        <w:t xml:space="preserve">. This table can then be used as a source for the required select statements with required group by clauses. To improvement performance, we include a filter to run against recent data. </w:t>
-      </w:r>
-    </w:p>
-    <w:p>
-      <w:pPr>
-        <w:ind w:left="1418"/>
-        <w:rPr>
-          <w:lang w:val="en-US"/>
-        </w:rPr>
-      </w:pPr>
-    </w:p>
-    <w:p>
-      <w:pPr>
-        <w:ind w:left="1418"/>
-        <w:rPr>
-          <w:lang w:val="en-US"/>
-        </w:rPr>
-      </w:pPr>
-      <w:r>
-        <w:rPr>
-          <w:lang w:val="en-US"/>
-        </w:rPr>
-        <w:t>Consider the difference in output that emit change vs emit final has.</w:t>
-      </w:r>
-    </w:p>
-    <w:p>
-      <w:pPr>
-        <w:ind w:left="1418"/>
-        <w:rPr>
-          <w:lang w:val="en-US"/>
-        </w:rPr>
-      </w:pPr>
-      <w:r>
-        <w:rPr>
-          <w:lang w:val="en-US"/>
-        </w:rPr>
-        <w:t xml:space="preserve">A “emit changes” outputs data, new value for the aggregations as it arrives, in this case into the </w:t>
-      </w:r>
-      <w:proofErr w:type="spellStart"/>
-      <w:r>
-        <w:rPr>
-          <w:lang w:val="en-US"/>
-        </w:rPr>
-        <w:t>salescompleted</w:t>
-      </w:r>
-      <w:proofErr w:type="spellEnd"/>
-      <w:r>
-        <w:rPr>
-          <w:lang w:val="en-US"/>
-        </w:rPr>
-        <w:t xml:space="preserve"> table followed by the </w:t>
-      </w:r>
-      <w:proofErr w:type="spellStart"/>
-      <w:r>
-        <w:rPr>
-          <w:lang w:val="en-US"/>
-        </w:rPr>
-        <w:t>unnested_sales</w:t>
-      </w:r>
-      <w:proofErr w:type="spellEnd"/>
-      <w:r>
-        <w:rPr>
-          <w:lang w:val="en-US"/>
-        </w:rPr>
-        <w:t xml:space="preserve"> table.</w:t>
-      </w:r>
-    </w:p>
-    <w:p>
-      <w:pPr>
-        <w:ind w:left="1418"/>
-        <w:rPr>
-          <w:lang w:val="en-US"/>
-        </w:rPr>
-      </w:pPr>
-      <w:r>
-        <w:rPr>
-          <w:lang w:val="en-US"/>
-        </w:rPr>
-        <w:t>A “emit final” outputs data at the end of the window tumble period.</w:t>
-      </w:r>
-    </w:p>
-    <w:p>
-      <w:pPr>
-        <w:ind w:left="1418"/>
-        <w:rPr>
-          <w:lang w:val="en-US"/>
-        </w:rPr>
-      </w:pPr>
-    </w:p>
-    <w:p>
-      <w:pPr>
-        <w:ind w:left="1418"/>
-        <w:rPr>
-          <w:lang w:val="en-US"/>
-        </w:rPr>
-      </w:pPr>
-      <w:r>
-        <w:rPr>
-          <w:lang w:val="en-US"/>
-        </w:rPr>
-        <w:t xml:space="preserve">Because we have a unnested structure we now have a record that can happily also be </w:t>
-      </w:r>
-      <w:proofErr w:type="spellStart"/>
-      <w:r>
-        <w:rPr>
-          <w:lang w:val="en-US"/>
-        </w:rPr>
-        <w:t>sinked</w:t>
-      </w:r>
-      <w:proofErr w:type="spellEnd"/>
-      <w:r>
-        <w:rPr>
-          <w:lang w:val="en-US"/>
-        </w:rPr>
-        <w:t xml:space="preserve"> into a “old style” </w:t>
-      </w:r>
-      <w:proofErr w:type="spellStart"/>
-      <w:r>
-        <w:rPr>
-          <w:lang w:val="en-US"/>
-        </w:rPr>
-        <w:t>rdbms</w:t>
-      </w:r>
-      <w:proofErr w:type="spellEnd"/>
-      <w:r>
-        <w:rPr>
-          <w:lang w:val="en-US"/>
-        </w:rPr>
-        <w:t xml:space="preserve">, even thought our old style </w:t>
-      </w:r>
-      <w:proofErr w:type="spellStart"/>
-      <w:r>
-        <w:rPr>
-          <w:lang w:val="en-US"/>
-        </w:rPr>
-        <w:t>rdbms</w:t>
-      </w:r>
-      <w:proofErr w:type="spellEnd"/>
-      <w:r>
-        <w:rPr>
-          <w:lang w:val="en-US"/>
-        </w:rPr>
-        <w:t xml:space="preserve"> database engines themselves are extending their capabilities to include storage of JSON structured records.</w:t>
-      </w:r>
-    </w:p>
-    <w:p>
-      <w:pPr>
-        <w:rPr>
-          <w:lang w:val="en-US"/>
-        </w:rPr>
-      </w:pPr>
-    </w:p>
-    <w:p>
-      <w:pPr>
-        <w:ind w:left="1418"/>
-        <w:rPr>
-          <w:lang w:val="en-US"/>
-        </w:rPr>
-      </w:pPr>
       <w:r>
         <w:rPr>
           <w:lang w:val="en-US"/>
@@ -6576,6 +6729,7 @@
         <w:rPr>
           <w:lang w:val="en-US"/>
         </w:rPr>
+        <w:lastRenderedPageBreak/>
         <w:tab/>
       </w:r>
       <w:r>
@@ -6645,7 +6799,6 @@
         <w:rPr>
           <w:lang w:val="en-US"/>
         </w:rPr>
-        <w:lastRenderedPageBreak/>
         <w:tab/>
       </w:r>
       <w:r>
@@ -7322,6 +7475,7 @@
         <w:rPr>
           <w:lang w:val="en-US"/>
         </w:rPr>
+        <w:lastRenderedPageBreak/>
         <w:t xml:space="preserve">Create a Python app that query the MongoDB Atlas </w:t>
       </w:r>
       <w:proofErr w:type="spellStart"/>
@@ -7336,14 +7490,7 @@
         <w:rPr>
           <w:lang w:val="en-US"/>
         </w:rPr>
-        <w:t xml:space="preserve"> collection, aggregating stats per store (based on a store filter supplied) and reports the value for the day, total sales, total number of baskets, min, max avg and medium basket </w:t>
-      </w:r>
-      <w:r>
-        <w:rPr>
-          <w:lang w:val="en-US"/>
-        </w:rPr>
-        <w:lastRenderedPageBreak/>
-        <w:t xml:space="preserve">count and value per </w:t>
+        <w:t xml:space="preserve"> collection, aggregating stats per store (based on a store filter supplied) and reports the value for the day, total sales, total number of baskets, min, max avg and medium basket count and value per </w:t>
       </w:r>
       <w:proofErr w:type="spellStart"/>
       <w:r>
@@ -7910,6 +8057,7 @@
         <w:rPr>
           <w:lang w:val="en-US"/>
         </w:rPr>
+        <w:lastRenderedPageBreak/>
         <w:t>So</w:t>
       </w:r>
       <w:proofErr w:type="gramEnd"/>
@@ -7993,14 +8141,7 @@
         <w:rPr>
           <w:lang w:val="en-US"/>
         </w:rPr>
-        <w:t xml:space="preserve">and then the associated schema registry changes. Great, we’re back at 8000tx/second. Issue </w:t>
-      </w:r>
-      <w:r>
-        <w:rPr>
-          <w:lang w:val="en-US"/>
-        </w:rPr>
-        <w:lastRenderedPageBreak/>
-        <w:t xml:space="preserve">now… Support, by default included libraries inside Apache </w:t>
+        <w:t xml:space="preserve">and then the associated schema registry changes. Great, we’re back at 8000tx/second. Issue now… Support, by default included libraries inside Apache </w:t>
       </w:r>
       <w:proofErr w:type="spellStart"/>
       <w:r>
@@ -8107,7 +8248,7 @@
           <w:lang w:val="en-US"/>
         </w:rPr>
       </w:pPr>
-      <w:hyperlink r:id="rId22" w:history="1">
+      <w:hyperlink r:id="rId24" w:history="1">
         <w:r>
           <w:rPr>
             <w:rStyle w:val="Hyperlink"/>
@@ -8154,7 +8295,7 @@
           <w:lang w:val="en-US"/>
         </w:rPr>
       </w:pPr>
-      <w:hyperlink r:id="rId23" w:history="1">
+      <w:hyperlink r:id="rId25" w:history="1">
         <w:r>
           <w:rPr>
             <w:rStyle w:val="Hyperlink"/>
@@ -8193,7 +8334,7 @@
           <w:lang w:val="en-US"/>
         </w:rPr>
       </w:pPr>
-      <w:hyperlink r:id="rId24" w:history="1">
+      <w:hyperlink r:id="rId26" w:history="1">
         <w:r>
           <w:rPr>
             <w:rStyle w:val="Hyperlink"/>
@@ -8301,7 +8442,7 @@
           <w:lang w:val="en-US"/>
         </w:rPr>
       </w:pPr>
-      <w:hyperlink r:id="rId25" w:history="1">
+      <w:hyperlink r:id="rId27" w:history="1">
         <w:r>
           <w:rPr>
             <w:rStyle w:val="Hyperlink"/>
@@ -8317,7 +8458,7 @@
           <w:lang w:val="en-US"/>
         </w:rPr>
       </w:pPr>
-      <w:hyperlink r:id="rId26" w:history="1">
+      <w:hyperlink r:id="rId28" w:history="1">
         <w:r>
           <w:rPr>
             <w:rStyle w:val="Hyperlink"/>
@@ -10159,7 +10300,7 @@
 </file>
 
 <file path=customXml/itemProps1.xml><?xml version="1.0" encoding="utf-8"?>
-<ds:datastoreItem xmlns:ds="http://schemas.openxmlformats.org/officeDocument/2006/customXml" ds:itemID="{C0C824F8-CE66-1E45-8992-CB3F101A27FB}">
+<ds:datastoreItem xmlns:ds="http://schemas.openxmlformats.org/officeDocument/2006/customXml" ds:itemID="{DF33F542-2080-5B45-9F6B-DE87101B351E}">
   <ds:schemaRefs>
     <ds:schemaRef ds:uri="http://schemas.openxmlformats.org/officeDocument/2006/bibliography"/>
   </ds:schemaRefs>

</xml_diff>

<commit_message>
Updating the blog document, adding code examples
</commit_message>
<xml_diff>
--- a/blog-doc/Blog.docx
+++ b/blog-doc/Blog.docx
@@ -166,14 +166,12 @@
         </w:rPr>
         <w:t xml:space="preserve">other words an end to end flow. </w:t>
       </w:r>
-      <w:proofErr w:type="gramStart"/>
-      <w:r>
-        <w:rPr>
-          <w:lang w:val="en-US"/>
-        </w:rPr>
-        <w:t>Well</w:t>
-      </w:r>
-      <w:proofErr w:type="gramEnd"/>
+      <w:r>
+        <w:rPr>
+          <w:lang w:val="en-US"/>
+        </w:rPr>
+        <w:t>Well,</w:t>
+      </w:r>
       <w:r>
         <w:rPr>
           <w:lang w:val="en-US"/>
@@ -712,15 +710,15 @@
         <w:shd w:val="clear" w:color="auto" w:fill="1F1F1F"/>
         <w:spacing w:line="270" w:lineRule="atLeast"/>
         <w:rPr>
-          <w:rFonts w:ascii="Menlo" w:eastAsia="Times New Roman" w:hAnsi="Menlo" w:cs="Menlo"/>
-          <w:color w:val="CCCCCC"/>
-          <w:sz w:val="18"/>
-          <w:szCs w:val="18"/>
-        </w:rPr>
-      </w:pPr>
-      <w:r>
-        <w:rPr>
-          <w:rFonts w:ascii="Menlo" w:eastAsia="Times New Roman" w:hAnsi="Menlo" w:cs="Menlo"/>
+          <w:rFonts w:ascii="Courier New" w:eastAsia="Times New Roman" w:hAnsi="Courier New" w:cs="Courier New"/>
+          <w:color w:val="CCCCCC"/>
+          <w:sz w:val="18"/>
+          <w:szCs w:val="18"/>
+        </w:rPr>
+      </w:pPr>
+      <w:r>
+        <w:rPr>
+          <w:rFonts w:ascii="Courier New" w:eastAsia="Times New Roman" w:hAnsi="Courier New" w:cs="Courier New"/>
           <w:color w:val="CCCCCC"/>
           <w:sz w:val="18"/>
           <w:szCs w:val="18"/>
@@ -733,15 +731,15 @@
         <w:shd w:val="clear" w:color="auto" w:fill="1F1F1F"/>
         <w:spacing w:line="270" w:lineRule="atLeast"/>
         <w:rPr>
-          <w:rFonts w:ascii="Menlo" w:eastAsia="Times New Roman" w:hAnsi="Menlo" w:cs="Menlo"/>
-          <w:color w:val="CCCCCC"/>
-          <w:sz w:val="18"/>
-          <w:szCs w:val="18"/>
-        </w:rPr>
-      </w:pPr>
-      <w:r>
-        <w:rPr>
-          <w:rFonts w:ascii="Menlo" w:eastAsia="Times New Roman" w:hAnsi="Menlo" w:cs="Menlo"/>
+          <w:rFonts w:ascii="Courier New" w:eastAsia="Times New Roman" w:hAnsi="Courier New" w:cs="Courier New"/>
+          <w:color w:val="CCCCCC"/>
+          <w:sz w:val="18"/>
+          <w:szCs w:val="18"/>
+        </w:rPr>
+      </w:pPr>
+      <w:r>
+        <w:rPr>
+          <w:rFonts w:ascii="Courier New" w:eastAsia="Times New Roman" w:hAnsi="Courier New" w:cs="Courier New"/>
           <w:color w:val="CCCCCC"/>
           <w:sz w:val="18"/>
           <w:szCs w:val="18"/>
@@ -750,7 +748,7 @@
       </w:r>
       <w:r>
         <w:rPr>
-          <w:rFonts w:ascii="Menlo" w:eastAsia="Times New Roman" w:hAnsi="Menlo" w:cs="Menlo"/>
+          <w:rFonts w:ascii="Courier New" w:eastAsia="Times New Roman" w:hAnsi="Courier New" w:cs="Courier New"/>
           <w:color w:val="9CDCFE"/>
           <w:sz w:val="18"/>
           <w:szCs w:val="18"/>
@@ -760,7 +758,7 @@
       <w:proofErr w:type="spellStart"/>
       <w:r>
         <w:rPr>
-          <w:rFonts w:ascii="Menlo" w:eastAsia="Times New Roman" w:hAnsi="Menlo" w:cs="Menlo"/>
+          <w:rFonts w:ascii="Courier New" w:eastAsia="Times New Roman" w:hAnsi="Courier New" w:cs="Courier New"/>
           <w:color w:val="9CDCFE"/>
           <w:sz w:val="18"/>
           <w:szCs w:val="18"/>
@@ -770,7 +768,7 @@
       <w:proofErr w:type="spellEnd"/>
       <w:r>
         <w:rPr>
-          <w:rFonts w:ascii="Menlo" w:eastAsia="Times New Roman" w:hAnsi="Menlo" w:cs="Menlo"/>
+          <w:rFonts w:ascii="Courier New" w:eastAsia="Times New Roman" w:hAnsi="Courier New" w:cs="Courier New"/>
           <w:color w:val="9CDCFE"/>
           <w:sz w:val="18"/>
           <w:szCs w:val="18"/>
@@ -779,7 +777,7 @@
       </w:r>
       <w:r>
         <w:rPr>
-          <w:rFonts w:ascii="Menlo" w:eastAsia="Times New Roman" w:hAnsi="Menlo" w:cs="Menlo"/>
+          <w:rFonts w:ascii="Courier New" w:eastAsia="Times New Roman" w:hAnsi="Courier New" w:cs="Courier New"/>
           <w:color w:val="CCCCCC"/>
           <w:sz w:val="18"/>
           <w:szCs w:val="18"/>
@@ -788,7 +786,7 @@
       </w:r>
       <w:r>
         <w:rPr>
-          <w:rFonts w:ascii="Menlo" w:eastAsia="Times New Roman" w:hAnsi="Menlo" w:cs="Menlo"/>
+          <w:rFonts w:ascii="Courier New" w:eastAsia="Times New Roman" w:hAnsi="Courier New" w:cs="Courier New"/>
           <w:color w:val="CE9178"/>
           <w:sz w:val="18"/>
           <w:szCs w:val="18"/>
@@ -797,7 +795,7 @@
       </w:r>
       <w:r>
         <w:rPr>
-          <w:rFonts w:ascii="Menlo" w:eastAsia="Times New Roman" w:hAnsi="Menlo" w:cs="Menlo"/>
+          <w:rFonts w:ascii="Courier New" w:eastAsia="Times New Roman" w:hAnsi="Courier New" w:cs="Courier New"/>
           <w:color w:val="CCCCCC"/>
           <w:sz w:val="18"/>
           <w:szCs w:val="18"/>
@@ -810,15 +808,15 @@
         <w:shd w:val="clear" w:color="auto" w:fill="1F1F1F"/>
         <w:spacing w:line="270" w:lineRule="atLeast"/>
         <w:rPr>
-          <w:rFonts w:ascii="Menlo" w:eastAsia="Times New Roman" w:hAnsi="Menlo" w:cs="Menlo"/>
-          <w:color w:val="CCCCCC"/>
-          <w:sz w:val="18"/>
-          <w:szCs w:val="18"/>
-        </w:rPr>
-      </w:pPr>
-      <w:r>
-        <w:rPr>
-          <w:rFonts w:ascii="Menlo" w:eastAsia="Times New Roman" w:hAnsi="Menlo" w:cs="Menlo"/>
+          <w:rFonts w:ascii="Courier New" w:eastAsia="Times New Roman" w:hAnsi="Courier New" w:cs="Courier New"/>
+          <w:color w:val="CCCCCC"/>
+          <w:sz w:val="18"/>
+          <w:szCs w:val="18"/>
+        </w:rPr>
+      </w:pPr>
+      <w:r>
+        <w:rPr>
+          <w:rFonts w:ascii="Courier New" w:eastAsia="Times New Roman" w:hAnsi="Courier New" w:cs="Courier New"/>
           <w:color w:val="CCCCCC"/>
           <w:sz w:val="18"/>
           <w:szCs w:val="18"/>
@@ -827,7 +825,7 @@
       </w:r>
       <w:r>
         <w:rPr>
-          <w:rFonts w:ascii="Menlo" w:eastAsia="Times New Roman" w:hAnsi="Menlo" w:cs="Menlo"/>
+          <w:rFonts w:ascii="Courier New" w:eastAsia="Times New Roman" w:hAnsi="Courier New" w:cs="Courier New"/>
           <w:color w:val="9CDCFE"/>
           <w:sz w:val="18"/>
           <w:szCs w:val="18"/>
@@ -837,7 +835,7 @@
       <w:proofErr w:type="spellStart"/>
       <w:r>
         <w:rPr>
-          <w:rFonts w:ascii="Menlo" w:eastAsia="Times New Roman" w:hAnsi="Menlo" w:cs="Menlo"/>
+          <w:rFonts w:ascii="Courier New" w:eastAsia="Times New Roman" w:hAnsi="Courier New" w:cs="Courier New"/>
           <w:color w:val="9CDCFE"/>
           <w:sz w:val="18"/>
           <w:szCs w:val="18"/>
@@ -847,7 +845,7 @@
       <w:proofErr w:type="spellEnd"/>
       <w:r>
         <w:rPr>
-          <w:rFonts w:ascii="Menlo" w:eastAsia="Times New Roman" w:hAnsi="Menlo" w:cs="Menlo"/>
+          <w:rFonts w:ascii="Courier New" w:eastAsia="Times New Roman" w:hAnsi="Courier New" w:cs="Courier New"/>
           <w:color w:val="9CDCFE"/>
           <w:sz w:val="18"/>
           <w:szCs w:val="18"/>
@@ -856,7 +854,7 @@
       </w:r>
       <w:r>
         <w:rPr>
-          <w:rFonts w:ascii="Menlo" w:eastAsia="Times New Roman" w:hAnsi="Menlo" w:cs="Menlo"/>
+          <w:rFonts w:ascii="Courier New" w:eastAsia="Times New Roman" w:hAnsi="Courier New" w:cs="Courier New"/>
           <w:color w:val="CCCCCC"/>
           <w:sz w:val="18"/>
           <w:szCs w:val="18"/>
@@ -865,7 +863,7 @@
       </w:r>
       <w:r>
         <w:rPr>
-          <w:rFonts w:ascii="Menlo" w:eastAsia="Times New Roman" w:hAnsi="Menlo" w:cs="Menlo"/>
+          <w:rFonts w:ascii="Courier New" w:eastAsia="Times New Roman" w:hAnsi="Courier New" w:cs="Courier New"/>
           <w:color w:val="CE9178"/>
           <w:sz w:val="18"/>
           <w:szCs w:val="18"/>
@@ -874,7 +872,7 @@
       </w:r>
       <w:r>
         <w:rPr>
-          <w:rFonts w:ascii="Menlo" w:eastAsia="Times New Roman" w:hAnsi="Menlo" w:cs="Menlo"/>
+          <w:rFonts w:ascii="Courier New" w:eastAsia="Times New Roman" w:hAnsi="Courier New" w:cs="Courier New"/>
           <w:color w:val="CCCCCC"/>
           <w:sz w:val="18"/>
           <w:szCs w:val="18"/>
@@ -887,15 +885,15 @@
         <w:shd w:val="clear" w:color="auto" w:fill="1F1F1F"/>
         <w:spacing w:line="270" w:lineRule="atLeast"/>
         <w:rPr>
-          <w:rFonts w:ascii="Menlo" w:eastAsia="Times New Roman" w:hAnsi="Menlo" w:cs="Menlo"/>
-          <w:color w:val="CCCCCC"/>
-          <w:sz w:val="18"/>
-          <w:szCs w:val="18"/>
-        </w:rPr>
-      </w:pPr>
-      <w:r>
-        <w:rPr>
-          <w:rFonts w:ascii="Menlo" w:eastAsia="Times New Roman" w:hAnsi="Menlo" w:cs="Menlo"/>
+          <w:rFonts w:ascii="Courier New" w:eastAsia="Times New Roman" w:hAnsi="Courier New" w:cs="Courier New"/>
+          <w:color w:val="CCCCCC"/>
+          <w:sz w:val="18"/>
+          <w:szCs w:val="18"/>
+        </w:rPr>
+      </w:pPr>
+      <w:r>
+        <w:rPr>
+          <w:rFonts w:ascii="Courier New" w:eastAsia="Times New Roman" w:hAnsi="Courier New" w:cs="Courier New"/>
           <w:color w:val="CCCCCC"/>
           <w:sz w:val="18"/>
           <w:szCs w:val="18"/>
@@ -904,7 +902,7 @@
       </w:r>
       <w:r>
         <w:rPr>
-          <w:rFonts w:ascii="Menlo" w:eastAsia="Times New Roman" w:hAnsi="Menlo" w:cs="Menlo"/>
+          <w:rFonts w:ascii="Courier New" w:eastAsia="Times New Roman" w:hAnsi="Courier New" w:cs="Courier New"/>
           <w:color w:val="9CDCFE"/>
           <w:sz w:val="18"/>
           <w:szCs w:val="18"/>
@@ -914,7 +912,7 @@
       <w:proofErr w:type="spellStart"/>
       <w:r>
         <w:rPr>
-          <w:rFonts w:ascii="Menlo" w:eastAsia="Times New Roman" w:hAnsi="Menlo" w:cs="Menlo"/>
+          <w:rFonts w:ascii="Courier New" w:eastAsia="Times New Roman" w:hAnsi="Courier New" w:cs="Courier New"/>
           <w:color w:val="9CDCFE"/>
           <w:sz w:val="18"/>
           <w:szCs w:val="18"/>
@@ -924,7 +922,7 @@
       <w:proofErr w:type="spellEnd"/>
       <w:r>
         <w:rPr>
-          <w:rFonts w:ascii="Menlo" w:eastAsia="Times New Roman" w:hAnsi="Menlo" w:cs="Menlo"/>
+          <w:rFonts w:ascii="Courier New" w:eastAsia="Times New Roman" w:hAnsi="Courier New" w:cs="Courier New"/>
           <w:color w:val="9CDCFE"/>
           <w:sz w:val="18"/>
           <w:szCs w:val="18"/>
@@ -933,7 +931,7 @@
       </w:r>
       <w:r>
         <w:rPr>
-          <w:rFonts w:ascii="Menlo" w:eastAsia="Times New Roman" w:hAnsi="Menlo" w:cs="Menlo"/>
+          <w:rFonts w:ascii="Courier New" w:eastAsia="Times New Roman" w:hAnsi="Courier New" w:cs="Courier New"/>
           <w:color w:val="CCCCCC"/>
           <w:sz w:val="18"/>
           <w:szCs w:val="18"/>
@@ -942,7 +940,7 @@
       </w:r>
       <w:r>
         <w:rPr>
-          <w:rFonts w:ascii="Menlo" w:eastAsia="Times New Roman" w:hAnsi="Menlo" w:cs="Menlo"/>
+          <w:rFonts w:ascii="Courier New" w:eastAsia="Times New Roman" w:hAnsi="Courier New" w:cs="Courier New"/>
           <w:color w:val="CE9178"/>
           <w:sz w:val="18"/>
           <w:szCs w:val="18"/>
@@ -951,7 +949,7 @@
       </w:r>
       <w:r>
         <w:rPr>
-          <w:rFonts w:ascii="Menlo" w:eastAsia="Times New Roman" w:hAnsi="Menlo" w:cs="Menlo"/>
+          <w:rFonts w:ascii="Courier New" w:eastAsia="Times New Roman" w:hAnsi="Courier New" w:cs="Courier New"/>
           <w:color w:val="CCCCCC"/>
           <w:sz w:val="18"/>
           <w:szCs w:val="18"/>
@@ -964,15 +962,15 @@
         <w:shd w:val="clear" w:color="auto" w:fill="1F1F1F"/>
         <w:spacing w:line="270" w:lineRule="atLeast"/>
         <w:rPr>
-          <w:rFonts w:ascii="Menlo" w:eastAsia="Times New Roman" w:hAnsi="Menlo" w:cs="Menlo"/>
-          <w:color w:val="CCCCCC"/>
-          <w:sz w:val="18"/>
-          <w:szCs w:val="18"/>
-        </w:rPr>
-      </w:pPr>
-      <w:r>
-        <w:rPr>
-          <w:rFonts w:ascii="Menlo" w:eastAsia="Times New Roman" w:hAnsi="Menlo" w:cs="Menlo"/>
+          <w:rFonts w:ascii="Courier New" w:eastAsia="Times New Roman" w:hAnsi="Courier New" w:cs="Courier New"/>
+          <w:color w:val="CCCCCC"/>
+          <w:sz w:val="18"/>
+          <w:szCs w:val="18"/>
+        </w:rPr>
+      </w:pPr>
+      <w:r>
+        <w:rPr>
+          <w:rFonts w:ascii="Courier New" w:eastAsia="Times New Roman" w:hAnsi="Courier New" w:cs="Courier New"/>
           <w:color w:val="CCCCCC"/>
           <w:sz w:val="18"/>
           <w:szCs w:val="18"/>
@@ -981,7 +979,7 @@
       </w:r>
       <w:r>
         <w:rPr>
-          <w:rFonts w:ascii="Menlo" w:eastAsia="Times New Roman" w:hAnsi="Menlo" w:cs="Menlo"/>
+          <w:rFonts w:ascii="Courier New" w:eastAsia="Times New Roman" w:hAnsi="Courier New" w:cs="Courier New"/>
           <w:color w:val="9CDCFE"/>
           <w:sz w:val="18"/>
           <w:szCs w:val="18"/>
@@ -990,7 +988,7 @@
       </w:r>
       <w:r>
         <w:rPr>
-          <w:rFonts w:ascii="Menlo" w:eastAsia="Times New Roman" w:hAnsi="Menlo" w:cs="Menlo"/>
+          <w:rFonts w:ascii="Courier New" w:eastAsia="Times New Roman" w:hAnsi="Courier New" w:cs="Courier New"/>
           <w:color w:val="CCCCCC"/>
           <w:sz w:val="18"/>
           <w:szCs w:val="18"/>
@@ -1003,15 +1001,15 @@
         <w:shd w:val="clear" w:color="auto" w:fill="1F1F1F"/>
         <w:spacing w:line="270" w:lineRule="atLeast"/>
         <w:rPr>
-          <w:rFonts w:ascii="Menlo" w:eastAsia="Times New Roman" w:hAnsi="Menlo" w:cs="Menlo"/>
-          <w:color w:val="CCCCCC"/>
-          <w:sz w:val="18"/>
-          <w:szCs w:val="18"/>
-        </w:rPr>
-      </w:pPr>
-      <w:r>
-        <w:rPr>
-          <w:rFonts w:ascii="Menlo" w:eastAsia="Times New Roman" w:hAnsi="Menlo" w:cs="Menlo"/>
+          <w:rFonts w:ascii="Courier New" w:eastAsia="Times New Roman" w:hAnsi="Courier New" w:cs="Courier New"/>
+          <w:color w:val="CCCCCC"/>
+          <w:sz w:val="18"/>
+          <w:szCs w:val="18"/>
+        </w:rPr>
+      </w:pPr>
+      <w:r>
+        <w:rPr>
+          <w:rFonts w:ascii="Courier New" w:eastAsia="Times New Roman" w:hAnsi="Courier New" w:cs="Courier New"/>
           <w:color w:val="CCCCCC"/>
           <w:sz w:val="18"/>
           <w:szCs w:val="18"/>
@@ -1020,7 +1018,7 @@
       </w:r>
       <w:r>
         <w:rPr>
-          <w:rFonts w:ascii="Menlo" w:eastAsia="Times New Roman" w:hAnsi="Menlo" w:cs="Menlo"/>
+          <w:rFonts w:ascii="Courier New" w:eastAsia="Times New Roman" w:hAnsi="Courier New" w:cs="Courier New"/>
           <w:color w:val="9CDCFE"/>
           <w:sz w:val="18"/>
           <w:szCs w:val="18"/>
@@ -1029,7 +1027,7 @@
       </w:r>
       <w:r>
         <w:rPr>
-          <w:rFonts w:ascii="Menlo" w:eastAsia="Times New Roman" w:hAnsi="Menlo" w:cs="Menlo"/>
+          <w:rFonts w:ascii="Courier New" w:eastAsia="Times New Roman" w:hAnsi="Courier New" w:cs="Courier New"/>
           <w:color w:val="CCCCCC"/>
           <w:sz w:val="18"/>
           <w:szCs w:val="18"/>
@@ -1038,7 +1036,7 @@
       </w:r>
       <w:r>
         <w:rPr>
-          <w:rFonts w:ascii="Menlo" w:eastAsia="Times New Roman" w:hAnsi="Menlo" w:cs="Menlo"/>
+          <w:rFonts w:ascii="Courier New" w:eastAsia="Times New Roman" w:hAnsi="Courier New" w:cs="Courier New"/>
           <w:color w:val="CE9178"/>
           <w:sz w:val="18"/>
           <w:szCs w:val="18"/>
@@ -1047,7 +1045,7 @@
       </w:r>
       <w:r>
         <w:rPr>
-          <w:rFonts w:ascii="Menlo" w:eastAsia="Times New Roman" w:hAnsi="Menlo" w:cs="Menlo"/>
+          <w:rFonts w:ascii="Courier New" w:eastAsia="Times New Roman" w:hAnsi="Courier New" w:cs="Courier New"/>
           <w:color w:val="CCCCCC"/>
           <w:sz w:val="18"/>
           <w:szCs w:val="18"/>
@@ -1060,15 +1058,15 @@
         <w:shd w:val="clear" w:color="auto" w:fill="1F1F1F"/>
         <w:spacing w:line="270" w:lineRule="atLeast"/>
         <w:rPr>
-          <w:rFonts w:ascii="Menlo" w:eastAsia="Times New Roman" w:hAnsi="Menlo" w:cs="Menlo"/>
-          <w:color w:val="CCCCCC"/>
-          <w:sz w:val="18"/>
-          <w:szCs w:val="18"/>
-        </w:rPr>
-      </w:pPr>
-      <w:r>
-        <w:rPr>
-          <w:rFonts w:ascii="Menlo" w:eastAsia="Times New Roman" w:hAnsi="Menlo" w:cs="Menlo"/>
+          <w:rFonts w:ascii="Courier New" w:eastAsia="Times New Roman" w:hAnsi="Courier New" w:cs="Courier New"/>
+          <w:color w:val="CCCCCC"/>
+          <w:sz w:val="18"/>
+          <w:szCs w:val="18"/>
+        </w:rPr>
+      </w:pPr>
+      <w:r>
+        <w:rPr>
+          <w:rFonts w:ascii="Courier New" w:eastAsia="Times New Roman" w:hAnsi="Courier New" w:cs="Courier New"/>
           <w:color w:val="CCCCCC"/>
           <w:sz w:val="18"/>
           <w:szCs w:val="18"/>
@@ -1077,7 +1075,7 @@
       </w:r>
       <w:r>
         <w:rPr>
-          <w:rFonts w:ascii="Menlo" w:eastAsia="Times New Roman" w:hAnsi="Menlo" w:cs="Menlo"/>
+          <w:rFonts w:ascii="Courier New" w:eastAsia="Times New Roman" w:hAnsi="Courier New" w:cs="Courier New"/>
           <w:color w:val="9CDCFE"/>
           <w:sz w:val="18"/>
           <w:szCs w:val="18"/>
@@ -1086,7 +1084,7 @@
       </w:r>
       <w:r>
         <w:rPr>
-          <w:rFonts w:ascii="Menlo" w:eastAsia="Times New Roman" w:hAnsi="Menlo" w:cs="Menlo"/>
+          <w:rFonts w:ascii="Courier New" w:eastAsia="Times New Roman" w:hAnsi="Courier New" w:cs="Courier New"/>
           <w:color w:val="CCCCCC"/>
           <w:sz w:val="18"/>
           <w:szCs w:val="18"/>
@@ -1095,7 +1093,7 @@
       </w:r>
       <w:r>
         <w:rPr>
-          <w:rFonts w:ascii="Menlo" w:eastAsia="Times New Roman" w:hAnsi="Menlo" w:cs="Menlo"/>
+          <w:rFonts w:ascii="Courier New" w:eastAsia="Times New Roman" w:hAnsi="Courier New" w:cs="Courier New"/>
           <w:color w:val="CE9178"/>
           <w:sz w:val="18"/>
           <w:szCs w:val="18"/>
@@ -1108,15 +1106,15 @@
         <w:shd w:val="clear" w:color="auto" w:fill="1F1F1F"/>
         <w:spacing w:line="270" w:lineRule="atLeast"/>
         <w:rPr>
-          <w:rFonts w:ascii="Menlo" w:eastAsia="Times New Roman" w:hAnsi="Menlo" w:cs="Menlo"/>
-          <w:color w:val="CCCCCC"/>
-          <w:sz w:val="18"/>
-          <w:szCs w:val="18"/>
-        </w:rPr>
-      </w:pPr>
-      <w:r>
-        <w:rPr>
-          <w:rFonts w:ascii="Menlo" w:eastAsia="Times New Roman" w:hAnsi="Menlo" w:cs="Menlo"/>
+          <w:rFonts w:ascii="Courier New" w:eastAsia="Times New Roman" w:hAnsi="Courier New" w:cs="Courier New"/>
+          <w:color w:val="CCCCCC"/>
+          <w:sz w:val="18"/>
+          <w:szCs w:val="18"/>
+        </w:rPr>
+      </w:pPr>
+      <w:r>
+        <w:rPr>
+          <w:rFonts w:ascii="Courier New" w:eastAsia="Times New Roman" w:hAnsi="Courier New" w:cs="Courier New"/>
           <w:color w:val="CCCCCC"/>
           <w:sz w:val="18"/>
           <w:szCs w:val="18"/>
@@ -1129,15 +1127,15 @@
         <w:shd w:val="clear" w:color="auto" w:fill="1F1F1F"/>
         <w:spacing w:line="270" w:lineRule="atLeast"/>
         <w:rPr>
-          <w:rFonts w:ascii="Menlo" w:eastAsia="Times New Roman" w:hAnsi="Menlo" w:cs="Menlo"/>
-          <w:color w:val="CCCCCC"/>
-          <w:sz w:val="18"/>
-          <w:szCs w:val="18"/>
-        </w:rPr>
-      </w:pPr>
-      <w:r>
-        <w:rPr>
-          <w:rFonts w:ascii="Menlo" w:eastAsia="Times New Roman" w:hAnsi="Menlo" w:cs="Menlo"/>
+          <w:rFonts w:ascii="Courier New" w:eastAsia="Times New Roman" w:hAnsi="Courier New" w:cs="Courier New"/>
+          <w:color w:val="CCCCCC"/>
+          <w:sz w:val="18"/>
+          <w:szCs w:val="18"/>
+        </w:rPr>
+      </w:pPr>
+      <w:r>
+        <w:rPr>
+          <w:rFonts w:ascii="Courier New" w:eastAsia="Times New Roman" w:hAnsi="Courier New" w:cs="Courier New"/>
           <w:color w:val="CCCCCC"/>
           <w:sz w:val="18"/>
           <w:szCs w:val="18"/>
@@ -1146,7 +1144,7 @@
       </w:r>
       <w:r>
         <w:rPr>
-          <w:rFonts w:ascii="Menlo" w:eastAsia="Times New Roman" w:hAnsi="Menlo" w:cs="Menlo"/>
+          <w:rFonts w:ascii="Courier New" w:eastAsia="Times New Roman" w:hAnsi="Courier New" w:cs="Courier New"/>
           <w:color w:val="9CDCFE"/>
           <w:sz w:val="18"/>
           <w:szCs w:val="18"/>
@@ -1155,7 +1153,7 @@
       </w:r>
       <w:r>
         <w:rPr>
-          <w:rFonts w:ascii="Menlo" w:eastAsia="Times New Roman" w:hAnsi="Menlo" w:cs="Menlo"/>
+          <w:rFonts w:ascii="Courier New" w:eastAsia="Times New Roman" w:hAnsi="Courier New" w:cs="Courier New"/>
           <w:color w:val="CCCCCC"/>
           <w:sz w:val="18"/>
           <w:szCs w:val="18"/>
@@ -1168,15 +1166,15 @@
         <w:shd w:val="clear" w:color="auto" w:fill="1F1F1F"/>
         <w:spacing w:line="270" w:lineRule="atLeast"/>
         <w:rPr>
-          <w:rFonts w:ascii="Menlo" w:eastAsia="Times New Roman" w:hAnsi="Menlo" w:cs="Menlo"/>
-          <w:color w:val="CCCCCC"/>
-          <w:sz w:val="18"/>
-          <w:szCs w:val="18"/>
-        </w:rPr>
-      </w:pPr>
-      <w:r>
-        <w:rPr>
-          <w:rFonts w:ascii="Menlo" w:eastAsia="Times New Roman" w:hAnsi="Menlo" w:cs="Menlo"/>
+          <w:rFonts w:ascii="Courier New" w:eastAsia="Times New Roman" w:hAnsi="Courier New" w:cs="Courier New"/>
+          <w:color w:val="CCCCCC"/>
+          <w:sz w:val="18"/>
+          <w:szCs w:val="18"/>
+        </w:rPr>
+      </w:pPr>
+      <w:r>
+        <w:rPr>
+          <w:rFonts w:ascii="Courier New" w:eastAsia="Times New Roman" w:hAnsi="Courier New" w:cs="Courier New"/>
           <w:color w:val="CCCCCC"/>
           <w:sz w:val="18"/>
           <w:szCs w:val="18"/>
@@ -1185,7 +1183,7 @@
       </w:r>
       <w:r>
         <w:rPr>
-          <w:rFonts w:ascii="Menlo" w:eastAsia="Times New Roman" w:hAnsi="Menlo" w:cs="Menlo"/>
+          <w:rFonts w:ascii="Courier New" w:eastAsia="Times New Roman" w:hAnsi="Courier New" w:cs="Courier New"/>
           <w:color w:val="9CDCFE"/>
           <w:sz w:val="18"/>
           <w:szCs w:val="18"/>
@@ -1194,7 +1192,7 @@
       </w:r>
       <w:r>
         <w:rPr>
-          <w:rFonts w:ascii="Menlo" w:eastAsia="Times New Roman" w:hAnsi="Menlo" w:cs="Menlo"/>
+          <w:rFonts w:ascii="Courier New" w:eastAsia="Times New Roman" w:hAnsi="Courier New" w:cs="Courier New"/>
           <w:color w:val="CCCCCC"/>
           <w:sz w:val="18"/>
           <w:szCs w:val="18"/>
@@ -1203,7 +1201,7 @@
       </w:r>
       <w:r>
         <w:rPr>
-          <w:rFonts w:ascii="Menlo" w:eastAsia="Times New Roman" w:hAnsi="Menlo" w:cs="Menlo"/>
+          <w:rFonts w:ascii="Courier New" w:eastAsia="Times New Roman" w:hAnsi="Courier New" w:cs="Courier New"/>
           <w:color w:val="CE9178"/>
           <w:sz w:val="18"/>
           <w:szCs w:val="18"/>
@@ -1212,7 +1210,7 @@
       </w:r>
       <w:r>
         <w:rPr>
-          <w:rFonts w:ascii="Menlo" w:eastAsia="Times New Roman" w:hAnsi="Menlo" w:cs="Menlo"/>
+          <w:rFonts w:ascii="Courier New" w:eastAsia="Times New Roman" w:hAnsi="Courier New" w:cs="Courier New"/>
           <w:color w:val="CCCCCC"/>
           <w:sz w:val="18"/>
           <w:szCs w:val="18"/>
@@ -1225,15 +1223,15 @@
         <w:shd w:val="clear" w:color="auto" w:fill="1F1F1F"/>
         <w:spacing w:line="270" w:lineRule="atLeast"/>
         <w:rPr>
-          <w:rFonts w:ascii="Menlo" w:eastAsia="Times New Roman" w:hAnsi="Menlo" w:cs="Menlo"/>
-          <w:color w:val="CCCCCC"/>
-          <w:sz w:val="18"/>
-          <w:szCs w:val="18"/>
-        </w:rPr>
-      </w:pPr>
-      <w:r>
-        <w:rPr>
-          <w:rFonts w:ascii="Menlo" w:eastAsia="Times New Roman" w:hAnsi="Menlo" w:cs="Menlo"/>
+          <w:rFonts w:ascii="Courier New" w:eastAsia="Times New Roman" w:hAnsi="Courier New" w:cs="Courier New"/>
+          <w:color w:val="CCCCCC"/>
+          <w:sz w:val="18"/>
+          <w:szCs w:val="18"/>
+        </w:rPr>
+      </w:pPr>
+      <w:r>
+        <w:rPr>
+          <w:rFonts w:ascii="Courier New" w:eastAsia="Times New Roman" w:hAnsi="Courier New" w:cs="Courier New"/>
           <w:color w:val="CCCCCC"/>
           <w:sz w:val="18"/>
           <w:szCs w:val="18"/>
@@ -1242,7 +1240,7 @@
       </w:r>
       <w:r>
         <w:rPr>
-          <w:rFonts w:ascii="Menlo" w:eastAsia="Times New Roman" w:hAnsi="Menlo" w:cs="Menlo"/>
+          <w:rFonts w:ascii="Courier New" w:eastAsia="Times New Roman" w:hAnsi="Courier New" w:cs="Courier New"/>
           <w:color w:val="9CDCFE"/>
           <w:sz w:val="18"/>
           <w:szCs w:val="18"/>
@@ -1251,7 +1249,7 @@
       </w:r>
       <w:r>
         <w:rPr>
-          <w:rFonts w:ascii="Menlo" w:eastAsia="Times New Roman" w:hAnsi="Menlo" w:cs="Menlo"/>
+          <w:rFonts w:ascii="Courier New" w:eastAsia="Times New Roman" w:hAnsi="Courier New" w:cs="Courier New"/>
           <w:color w:val="CCCCCC"/>
           <w:sz w:val="18"/>
           <w:szCs w:val="18"/>
@@ -1260,7 +1258,7 @@
       </w:r>
       <w:r>
         <w:rPr>
-          <w:rFonts w:ascii="Menlo" w:eastAsia="Times New Roman" w:hAnsi="Menlo" w:cs="Menlo"/>
+          <w:rFonts w:ascii="Courier New" w:eastAsia="Times New Roman" w:hAnsi="Courier New" w:cs="Courier New"/>
           <w:color w:val="CE9178"/>
           <w:sz w:val="18"/>
           <w:szCs w:val="18"/>
@@ -1269,7 +1267,7 @@
       </w:r>
       <w:r>
         <w:rPr>
-          <w:rFonts w:ascii="Menlo" w:eastAsia="Times New Roman" w:hAnsi="Menlo" w:cs="Menlo"/>
+          <w:rFonts w:ascii="Courier New" w:eastAsia="Times New Roman" w:hAnsi="Courier New" w:cs="Courier New"/>
           <w:color w:val="CCCCCC"/>
           <w:sz w:val="18"/>
           <w:szCs w:val="18"/>
@@ -1282,15 +1280,15 @@
         <w:shd w:val="clear" w:color="auto" w:fill="1F1F1F"/>
         <w:spacing w:line="270" w:lineRule="atLeast"/>
         <w:rPr>
-          <w:rFonts w:ascii="Menlo" w:eastAsia="Times New Roman" w:hAnsi="Menlo" w:cs="Menlo"/>
-          <w:color w:val="CCCCCC"/>
-          <w:sz w:val="18"/>
-          <w:szCs w:val="18"/>
-        </w:rPr>
-      </w:pPr>
-      <w:r>
-        <w:rPr>
-          <w:rFonts w:ascii="Menlo" w:eastAsia="Times New Roman" w:hAnsi="Menlo" w:cs="Menlo"/>
+          <w:rFonts w:ascii="Courier New" w:eastAsia="Times New Roman" w:hAnsi="Courier New" w:cs="Courier New"/>
+          <w:color w:val="CCCCCC"/>
+          <w:sz w:val="18"/>
+          <w:szCs w:val="18"/>
+        </w:rPr>
+      </w:pPr>
+      <w:r>
+        <w:rPr>
+          <w:rFonts w:ascii="Courier New" w:eastAsia="Times New Roman" w:hAnsi="Courier New" w:cs="Courier New"/>
           <w:color w:val="CCCCCC"/>
           <w:sz w:val="18"/>
           <w:szCs w:val="18"/>
@@ -1299,7 +1297,7 @@
       </w:r>
       <w:r>
         <w:rPr>
-          <w:rFonts w:ascii="Menlo" w:eastAsia="Times New Roman" w:hAnsi="Menlo" w:cs="Menlo"/>
+          <w:rFonts w:ascii="Courier New" w:eastAsia="Times New Roman" w:hAnsi="Courier New" w:cs="Courier New"/>
           <w:color w:val="9CDCFE"/>
           <w:sz w:val="18"/>
           <w:szCs w:val="18"/>
@@ -1308,7 +1306,7 @@
       </w:r>
       <w:r>
         <w:rPr>
-          <w:rFonts w:ascii="Menlo" w:eastAsia="Times New Roman" w:hAnsi="Menlo" w:cs="Menlo"/>
+          <w:rFonts w:ascii="Courier New" w:eastAsia="Times New Roman" w:hAnsi="Courier New" w:cs="Courier New"/>
           <w:color w:val="CCCCCC"/>
           <w:sz w:val="18"/>
           <w:szCs w:val="18"/>
@@ -1317,7 +1315,7 @@
       </w:r>
       <w:r>
         <w:rPr>
-          <w:rFonts w:ascii="Menlo" w:eastAsia="Times New Roman" w:hAnsi="Menlo" w:cs="Menlo"/>
+          <w:rFonts w:ascii="Courier New" w:eastAsia="Times New Roman" w:hAnsi="Courier New" w:cs="Courier New"/>
           <w:color w:val="CE9178"/>
           <w:sz w:val="18"/>
           <w:szCs w:val="18"/>
@@ -1330,15 +1328,15 @@
         <w:shd w:val="clear" w:color="auto" w:fill="1F1F1F"/>
         <w:spacing w:line="270" w:lineRule="atLeast"/>
         <w:rPr>
-          <w:rFonts w:ascii="Menlo" w:eastAsia="Times New Roman" w:hAnsi="Menlo" w:cs="Menlo"/>
-          <w:color w:val="CCCCCC"/>
-          <w:sz w:val="18"/>
-          <w:szCs w:val="18"/>
-        </w:rPr>
-      </w:pPr>
-      <w:r>
-        <w:rPr>
-          <w:rFonts w:ascii="Menlo" w:eastAsia="Times New Roman" w:hAnsi="Menlo" w:cs="Menlo"/>
+          <w:rFonts w:ascii="Courier New" w:eastAsia="Times New Roman" w:hAnsi="Courier New" w:cs="Courier New"/>
+          <w:color w:val="CCCCCC"/>
+          <w:sz w:val="18"/>
+          <w:szCs w:val="18"/>
+        </w:rPr>
+      </w:pPr>
+      <w:r>
+        <w:rPr>
+          <w:rFonts w:ascii="Courier New" w:eastAsia="Times New Roman" w:hAnsi="Courier New" w:cs="Courier New"/>
           <w:color w:val="CCCCCC"/>
           <w:sz w:val="18"/>
           <w:szCs w:val="18"/>
@@ -1351,15 +1349,15 @@
         <w:shd w:val="clear" w:color="auto" w:fill="1F1F1F"/>
         <w:spacing w:line="270" w:lineRule="atLeast"/>
         <w:rPr>
-          <w:rFonts w:ascii="Menlo" w:eastAsia="Times New Roman" w:hAnsi="Menlo" w:cs="Menlo"/>
-          <w:color w:val="CCCCCC"/>
-          <w:sz w:val="18"/>
-          <w:szCs w:val="18"/>
-        </w:rPr>
-      </w:pPr>
-      <w:r>
-        <w:rPr>
-          <w:rFonts w:ascii="Menlo" w:eastAsia="Times New Roman" w:hAnsi="Menlo" w:cs="Menlo"/>
+          <w:rFonts w:ascii="Courier New" w:eastAsia="Times New Roman" w:hAnsi="Courier New" w:cs="Courier New"/>
+          <w:color w:val="CCCCCC"/>
+          <w:sz w:val="18"/>
+          <w:szCs w:val="18"/>
+        </w:rPr>
+      </w:pPr>
+      <w:r>
+        <w:rPr>
+          <w:rFonts w:ascii="Courier New" w:eastAsia="Times New Roman" w:hAnsi="Courier New" w:cs="Courier New"/>
           <w:color w:val="CCCCCC"/>
           <w:sz w:val="18"/>
           <w:szCs w:val="18"/>
@@ -1368,7 +1366,7 @@
       </w:r>
       <w:r>
         <w:rPr>
-          <w:rFonts w:ascii="Menlo" w:eastAsia="Times New Roman" w:hAnsi="Menlo" w:cs="Menlo"/>
+          <w:rFonts w:ascii="Courier New" w:eastAsia="Times New Roman" w:hAnsi="Courier New" w:cs="Courier New"/>
           <w:color w:val="9CDCFE"/>
           <w:sz w:val="18"/>
           <w:szCs w:val="18"/>
@@ -1378,7 +1376,7 @@
       <w:proofErr w:type="spellStart"/>
       <w:r>
         <w:rPr>
-          <w:rFonts w:ascii="Menlo" w:eastAsia="Times New Roman" w:hAnsi="Menlo" w:cs="Menlo"/>
+          <w:rFonts w:ascii="Courier New" w:eastAsia="Times New Roman" w:hAnsi="Courier New" w:cs="Courier New"/>
           <w:color w:val="9CDCFE"/>
           <w:sz w:val="18"/>
           <w:szCs w:val="18"/>
@@ -1388,7 +1386,7 @@
       <w:proofErr w:type="spellEnd"/>
       <w:r>
         <w:rPr>
-          <w:rFonts w:ascii="Menlo" w:eastAsia="Times New Roman" w:hAnsi="Menlo" w:cs="Menlo"/>
+          <w:rFonts w:ascii="Courier New" w:eastAsia="Times New Roman" w:hAnsi="Courier New" w:cs="Courier New"/>
           <w:color w:val="9CDCFE"/>
           <w:sz w:val="18"/>
           <w:szCs w:val="18"/>
@@ -1397,7 +1395,7 @@
       </w:r>
       <w:r>
         <w:rPr>
-          <w:rFonts w:ascii="Menlo" w:eastAsia="Times New Roman" w:hAnsi="Menlo" w:cs="Menlo"/>
+          <w:rFonts w:ascii="Courier New" w:eastAsia="Times New Roman" w:hAnsi="Courier New" w:cs="Courier New"/>
           <w:color w:val="CCCCCC"/>
           <w:sz w:val="18"/>
           <w:szCs w:val="18"/>
@@ -1406,7 +1404,7 @@
       </w:r>
       <w:r>
         <w:rPr>
-          <w:rFonts w:ascii="Menlo" w:eastAsia="Times New Roman" w:hAnsi="Menlo" w:cs="Menlo"/>
+          <w:rFonts w:ascii="Courier New" w:eastAsia="Times New Roman" w:hAnsi="Courier New" w:cs="Courier New"/>
           <w:color w:val="CE9178"/>
           <w:sz w:val="18"/>
           <w:szCs w:val="18"/>
@@ -1415,7 +1413,7 @@
       </w:r>
       <w:r>
         <w:rPr>
-          <w:rFonts w:ascii="Menlo" w:eastAsia="Times New Roman" w:hAnsi="Menlo" w:cs="Menlo"/>
+          <w:rFonts w:ascii="Courier New" w:eastAsia="Times New Roman" w:hAnsi="Courier New" w:cs="Courier New"/>
           <w:color w:val="CCCCCC"/>
           <w:sz w:val="18"/>
           <w:szCs w:val="18"/>
@@ -1428,15 +1426,15 @@
         <w:shd w:val="clear" w:color="auto" w:fill="1F1F1F"/>
         <w:spacing w:line="270" w:lineRule="atLeast"/>
         <w:rPr>
-          <w:rFonts w:ascii="Menlo" w:eastAsia="Times New Roman" w:hAnsi="Menlo" w:cs="Menlo"/>
-          <w:color w:val="CCCCCC"/>
-          <w:sz w:val="18"/>
-          <w:szCs w:val="18"/>
-        </w:rPr>
-      </w:pPr>
-      <w:r>
-        <w:rPr>
-          <w:rFonts w:ascii="Menlo" w:eastAsia="Times New Roman" w:hAnsi="Menlo" w:cs="Menlo"/>
+          <w:rFonts w:ascii="Courier New" w:eastAsia="Times New Roman" w:hAnsi="Courier New" w:cs="Courier New"/>
+          <w:color w:val="CCCCCC"/>
+          <w:sz w:val="18"/>
+          <w:szCs w:val="18"/>
+        </w:rPr>
+      </w:pPr>
+      <w:r>
+        <w:rPr>
+          <w:rFonts w:ascii="Courier New" w:eastAsia="Times New Roman" w:hAnsi="Courier New" w:cs="Courier New"/>
           <w:color w:val="CCCCCC"/>
           <w:sz w:val="18"/>
           <w:szCs w:val="18"/>
@@ -1445,7 +1443,7 @@
       </w:r>
       <w:r>
         <w:rPr>
-          <w:rFonts w:ascii="Menlo" w:eastAsia="Times New Roman" w:hAnsi="Menlo" w:cs="Menlo"/>
+          <w:rFonts w:ascii="Courier New" w:eastAsia="Times New Roman" w:hAnsi="Courier New" w:cs="Courier New"/>
           <w:color w:val="9CDCFE"/>
           <w:sz w:val="18"/>
           <w:szCs w:val="18"/>
@@ -1455,7 +1453,7 @@
       <w:proofErr w:type="spellStart"/>
       <w:r>
         <w:rPr>
-          <w:rFonts w:ascii="Menlo" w:eastAsia="Times New Roman" w:hAnsi="Menlo" w:cs="Menlo"/>
+          <w:rFonts w:ascii="Courier New" w:eastAsia="Times New Roman" w:hAnsi="Courier New" w:cs="Courier New"/>
           <w:color w:val="9CDCFE"/>
           <w:sz w:val="18"/>
           <w:szCs w:val="18"/>
@@ -1465,7 +1463,7 @@
       <w:proofErr w:type="spellEnd"/>
       <w:r>
         <w:rPr>
-          <w:rFonts w:ascii="Menlo" w:eastAsia="Times New Roman" w:hAnsi="Menlo" w:cs="Menlo"/>
+          <w:rFonts w:ascii="Courier New" w:eastAsia="Times New Roman" w:hAnsi="Courier New" w:cs="Courier New"/>
           <w:color w:val="9CDCFE"/>
           <w:sz w:val="18"/>
           <w:szCs w:val="18"/>
@@ -1474,7 +1472,7 @@
       </w:r>
       <w:r>
         <w:rPr>
-          <w:rFonts w:ascii="Menlo" w:eastAsia="Times New Roman" w:hAnsi="Menlo" w:cs="Menlo"/>
+          <w:rFonts w:ascii="Courier New" w:eastAsia="Times New Roman" w:hAnsi="Courier New" w:cs="Courier New"/>
           <w:color w:val="CCCCCC"/>
           <w:sz w:val="18"/>
           <w:szCs w:val="18"/>
@@ -1487,15 +1485,15 @@
         <w:shd w:val="clear" w:color="auto" w:fill="1F1F1F"/>
         <w:spacing w:line="270" w:lineRule="atLeast"/>
         <w:rPr>
-          <w:rFonts w:ascii="Menlo" w:eastAsia="Times New Roman" w:hAnsi="Menlo" w:cs="Menlo"/>
-          <w:color w:val="CCCCCC"/>
-          <w:sz w:val="18"/>
-          <w:szCs w:val="18"/>
-        </w:rPr>
-      </w:pPr>
-      <w:r>
-        <w:rPr>
-          <w:rFonts w:ascii="Menlo" w:eastAsia="Times New Roman" w:hAnsi="Menlo" w:cs="Menlo"/>
+          <w:rFonts w:ascii="Courier New" w:eastAsia="Times New Roman" w:hAnsi="Courier New" w:cs="Courier New"/>
+          <w:color w:val="CCCCCC"/>
+          <w:sz w:val="18"/>
+          <w:szCs w:val="18"/>
+        </w:rPr>
+      </w:pPr>
+      <w:r>
+        <w:rPr>
+          <w:rFonts w:ascii="Courier New" w:eastAsia="Times New Roman" w:hAnsi="Courier New" w:cs="Courier New"/>
           <w:color w:val="CCCCCC"/>
           <w:sz w:val="18"/>
           <w:szCs w:val="18"/>
@@ -1508,15 +1506,15 @@
         <w:shd w:val="clear" w:color="auto" w:fill="1F1F1F"/>
         <w:spacing w:line="270" w:lineRule="atLeast"/>
         <w:rPr>
-          <w:rFonts w:ascii="Menlo" w:eastAsia="Times New Roman" w:hAnsi="Menlo" w:cs="Menlo"/>
-          <w:color w:val="CCCCCC"/>
-          <w:sz w:val="18"/>
-          <w:szCs w:val="18"/>
-        </w:rPr>
-      </w:pPr>
-      <w:r>
-        <w:rPr>
-          <w:rFonts w:ascii="Menlo" w:eastAsia="Times New Roman" w:hAnsi="Menlo" w:cs="Menlo"/>
+          <w:rFonts w:ascii="Courier New" w:eastAsia="Times New Roman" w:hAnsi="Courier New" w:cs="Courier New"/>
+          <w:color w:val="CCCCCC"/>
+          <w:sz w:val="18"/>
+          <w:szCs w:val="18"/>
+        </w:rPr>
+      </w:pPr>
+      <w:r>
+        <w:rPr>
+          <w:rFonts w:ascii="Courier New" w:eastAsia="Times New Roman" w:hAnsi="Courier New" w:cs="Courier New"/>
           <w:color w:val="CCCCCC"/>
           <w:sz w:val="18"/>
           <w:szCs w:val="18"/>
@@ -1525,7 +1523,7 @@
       </w:r>
       <w:r>
         <w:rPr>
-          <w:rFonts w:ascii="Menlo" w:eastAsia="Times New Roman" w:hAnsi="Menlo" w:cs="Menlo"/>
+          <w:rFonts w:ascii="Courier New" w:eastAsia="Times New Roman" w:hAnsi="Courier New" w:cs="Courier New"/>
           <w:color w:val="9CDCFE"/>
           <w:sz w:val="18"/>
           <w:szCs w:val="18"/>
@@ -1534,7 +1532,7 @@
       </w:r>
       <w:r>
         <w:rPr>
-          <w:rFonts w:ascii="Menlo" w:eastAsia="Times New Roman" w:hAnsi="Menlo" w:cs="Menlo"/>
+          <w:rFonts w:ascii="Courier New" w:eastAsia="Times New Roman" w:hAnsi="Courier New" w:cs="Courier New"/>
           <w:color w:val="CCCCCC"/>
           <w:sz w:val="18"/>
           <w:szCs w:val="18"/>
@@ -1543,7 +1541,7 @@
       </w:r>
       <w:r>
         <w:rPr>
-          <w:rFonts w:ascii="Menlo" w:eastAsia="Times New Roman" w:hAnsi="Menlo" w:cs="Menlo"/>
+          <w:rFonts w:ascii="Courier New" w:eastAsia="Times New Roman" w:hAnsi="Courier New" w:cs="Courier New"/>
           <w:color w:val="CE9178"/>
           <w:sz w:val="18"/>
           <w:szCs w:val="18"/>
@@ -1552,7 +1550,7 @@
       </w:r>
       <w:r>
         <w:rPr>
-          <w:rFonts w:ascii="Menlo" w:eastAsia="Times New Roman" w:hAnsi="Menlo" w:cs="Menlo"/>
+          <w:rFonts w:ascii="Courier New" w:eastAsia="Times New Roman" w:hAnsi="Courier New" w:cs="Courier New"/>
           <w:color w:val="CCCCCC"/>
           <w:sz w:val="18"/>
           <w:szCs w:val="18"/>
@@ -1565,15 +1563,15 @@
         <w:shd w:val="clear" w:color="auto" w:fill="1F1F1F"/>
         <w:spacing w:line="270" w:lineRule="atLeast"/>
         <w:rPr>
-          <w:rFonts w:ascii="Menlo" w:eastAsia="Times New Roman" w:hAnsi="Menlo" w:cs="Menlo"/>
-          <w:color w:val="CCCCCC"/>
-          <w:sz w:val="18"/>
-          <w:szCs w:val="18"/>
-        </w:rPr>
-      </w:pPr>
-      <w:r>
-        <w:rPr>
-          <w:rFonts w:ascii="Menlo" w:eastAsia="Times New Roman" w:hAnsi="Menlo" w:cs="Menlo"/>
+          <w:rFonts w:ascii="Courier New" w:eastAsia="Times New Roman" w:hAnsi="Courier New" w:cs="Courier New"/>
+          <w:color w:val="CCCCCC"/>
+          <w:sz w:val="18"/>
+          <w:szCs w:val="18"/>
+        </w:rPr>
+      </w:pPr>
+      <w:r>
+        <w:rPr>
+          <w:rFonts w:ascii="Courier New" w:eastAsia="Times New Roman" w:hAnsi="Courier New" w:cs="Courier New"/>
           <w:color w:val="CCCCCC"/>
           <w:sz w:val="18"/>
           <w:szCs w:val="18"/>
@@ -1582,7 +1580,7 @@
       </w:r>
       <w:r>
         <w:rPr>
-          <w:rFonts w:ascii="Menlo" w:eastAsia="Times New Roman" w:hAnsi="Menlo" w:cs="Menlo"/>
+          <w:rFonts w:ascii="Courier New" w:eastAsia="Times New Roman" w:hAnsi="Courier New" w:cs="Courier New"/>
           <w:color w:val="9CDCFE"/>
           <w:sz w:val="18"/>
           <w:szCs w:val="18"/>
@@ -1591,7 +1589,7 @@
       </w:r>
       <w:r>
         <w:rPr>
-          <w:rFonts w:ascii="Menlo" w:eastAsia="Times New Roman" w:hAnsi="Menlo" w:cs="Menlo"/>
+          <w:rFonts w:ascii="Courier New" w:eastAsia="Times New Roman" w:hAnsi="Courier New" w:cs="Courier New"/>
           <w:color w:val="CCCCCC"/>
           <w:sz w:val="18"/>
           <w:szCs w:val="18"/>
@@ -1600,7 +1598,7 @@
       </w:r>
       <w:r>
         <w:rPr>
-          <w:rFonts w:ascii="Menlo" w:eastAsia="Times New Roman" w:hAnsi="Menlo" w:cs="Menlo"/>
+          <w:rFonts w:ascii="Courier New" w:eastAsia="Times New Roman" w:hAnsi="Courier New" w:cs="Courier New"/>
           <w:color w:val="CE9178"/>
           <w:sz w:val="18"/>
           <w:szCs w:val="18"/>
@@ -1610,7 +1608,7 @@
       <w:proofErr w:type="spellStart"/>
       <w:r>
         <w:rPr>
-          <w:rFonts w:ascii="Menlo" w:eastAsia="Times New Roman" w:hAnsi="Menlo" w:cs="Menlo"/>
+          <w:rFonts w:ascii="Courier New" w:eastAsia="Times New Roman" w:hAnsi="Courier New" w:cs="Courier New"/>
           <w:color w:val="CE9178"/>
           <w:sz w:val="18"/>
           <w:szCs w:val="18"/>
@@ -1620,7 +1618,7 @@
       <w:proofErr w:type="spellEnd"/>
       <w:r>
         <w:rPr>
-          <w:rFonts w:ascii="Menlo" w:eastAsia="Times New Roman" w:hAnsi="Menlo" w:cs="Menlo"/>
+          <w:rFonts w:ascii="Courier New" w:eastAsia="Times New Roman" w:hAnsi="Courier New" w:cs="Courier New"/>
           <w:color w:val="CE9178"/>
           <w:sz w:val="18"/>
           <w:szCs w:val="18"/>
@@ -1629,7 +1627,7 @@
       </w:r>
       <w:r>
         <w:rPr>
-          <w:rFonts w:ascii="Menlo" w:eastAsia="Times New Roman" w:hAnsi="Menlo" w:cs="Menlo"/>
+          <w:rFonts w:ascii="Courier New" w:eastAsia="Times New Roman" w:hAnsi="Courier New" w:cs="Courier New"/>
           <w:color w:val="CCCCCC"/>
           <w:sz w:val="18"/>
           <w:szCs w:val="18"/>
@@ -1642,15 +1640,15 @@
         <w:shd w:val="clear" w:color="auto" w:fill="1F1F1F"/>
         <w:spacing w:line="270" w:lineRule="atLeast"/>
         <w:rPr>
-          <w:rFonts w:ascii="Menlo" w:eastAsia="Times New Roman" w:hAnsi="Menlo" w:cs="Menlo"/>
-          <w:color w:val="CCCCCC"/>
-          <w:sz w:val="18"/>
-          <w:szCs w:val="18"/>
-        </w:rPr>
-      </w:pPr>
-      <w:r>
-        <w:rPr>
-          <w:rFonts w:ascii="Menlo" w:eastAsia="Times New Roman" w:hAnsi="Menlo" w:cs="Menlo"/>
+          <w:rFonts w:ascii="Courier New" w:eastAsia="Times New Roman" w:hAnsi="Courier New" w:cs="Courier New"/>
+          <w:color w:val="CCCCCC"/>
+          <w:sz w:val="18"/>
+          <w:szCs w:val="18"/>
+        </w:rPr>
+      </w:pPr>
+      <w:r>
+        <w:rPr>
+          <w:rFonts w:ascii="Courier New" w:eastAsia="Times New Roman" w:hAnsi="Courier New" w:cs="Courier New"/>
           <w:color w:val="CCCCCC"/>
           <w:sz w:val="18"/>
           <w:szCs w:val="18"/>
@@ -1659,7 +1657,7 @@
       </w:r>
       <w:r>
         <w:rPr>
-          <w:rFonts w:ascii="Menlo" w:eastAsia="Times New Roman" w:hAnsi="Menlo" w:cs="Menlo"/>
+          <w:rFonts w:ascii="Courier New" w:eastAsia="Times New Roman" w:hAnsi="Courier New" w:cs="Courier New"/>
           <w:color w:val="9CDCFE"/>
           <w:sz w:val="18"/>
           <w:szCs w:val="18"/>
@@ -1668,7 +1666,7 @@
       </w:r>
       <w:r>
         <w:rPr>
-          <w:rFonts w:ascii="Menlo" w:eastAsia="Times New Roman" w:hAnsi="Menlo" w:cs="Menlo"/>
+          <w:rFonts w:ascii="Courier New" w:eastAsia="Times New Roman" w:hAnsi="Courier New" w:cs="Courier New"/>
           <w:color w:val="CCCCCC"/>
           <w:sz w:val="18"/>
           <w:szCs w:val="18"/>
@@ -1677,7 +1675,7 @@
       </w:r>
       <w:r>
         <w:rPr>
-          <w:rFonts w:ascii="Menlo" w:eastAsia="Times New Roman" w:hAnsi="Menlo" w:cs="Menlo"/>
+          <w:rFonts w:ascii="Courier New" w:eastAsia="Times New Roman" w:hAnsi="Courier New" w:cs="Courier New"/>
           <w:color w:val="CE9178"/>
           <w:sz w:val="18"/>
           <w:szCs w:val="18"/>
@@ -1686,7 +1684,7 @@
       </w:r>
       <w:r>
         <w:rPr>
-          <w:rFonts w:ascii="Menlo" w:eastAsia="Times New Roman" w:hAnsi="Menlo" w:cs="Menlo"/>
+          <w:rFonts w:ascii="Courier New" w:eastAsia="Times New Roman" w:hAnsi="Courier New" w:cs="Courier New"/>
           <w:color w:val="CCCCCC"/>
           <w:sz w:val="18"/>
           <w:szCs w:val="18"/>
@@ -1699,15 +1697,15 @@
         <w:shd w:val="clear" w:color="auto" w:fill="1F1F1F"/>
         <w:spacing w:line="270" w:lineRule="atLeast"/>
         <w:rPr>
-          <w:rFonts w:ascii="Menlo" w:eastAsia="Times New Roman" w:hAnsi="Menlo" w:cs="Menlo"/>
-          <w:color w:val="CCCCCC"/>
-          <w:sz w:val="18"/>
-          <w:szCs w:val="18"/>
-        </w:rPr>
-      </w:pPr>
-      <w:r>
-        <w:rPr>
-          <w:rFonts w:ascii="Menlo" w:eastAsia="Times New Roman" w:hAnsi="Menlo" w:cs="Menlo"/>
+          <w:rFonts w:ascii="Courier New" w:eastAsia="Times New Roman" w:hAnsi="Courier New" w:cs="Courier New"/>
+          <w:color w:val="CCCCCC"/>
+          <w:sz w:val="18"/>
+          <w:szCs w:val="18"/>
+        </w:rPr>
+      </w:pPr>
+      <w:r>
+        <w:rPr>
+          <w:rFonts w:ascii="Courier New" w:eastAsia="Times New Roman" w:hAnsi="Courier New" w:cs="Courier New"/>
           <w:color w:val="CCCCCC"/>
           <w:sz w:val="18"/>
           <w:szCs w:val="18"/>
@@ -1716,7 +1714,7 @@
       </w:r>
       <w:r>
         <w:rPr>
-          <w:rFonts w:ascii="Menlo" w:eastAsia="Times New Roman" w:hAnsi="Menlo" w:cs="Menlo"/>
+          <w:rFonts w:ascii="Courier New" w:eastAsia="Times New Roman" w:hAnsi="Courier New" w:cs="Courier New"/>
           <w:color w:val="9CDCFE"/>
           <w:sz w:val="18"/>
           <w:szCs w:val="18"/>
@@ -1725,7 +1723,7 @@
       </w:r>
       <w:r>
         <w:rPr>
-          <w:rFonts w:ascii="Menlo" w:eastAsia="Times New Roman" w:hAnsi="Menlo" w:cs="Menlo"/>
+          <w:rFonts w:ascii="Courier New" w:eastAsia="Times New Roman" w:hAnsi="Courier New" w:cs="Courier New"/>
           <w:color w:val="CCCCCC"/>
           <w:sz w:val="18"/>
           <w:szCs w:val="18"/>
@@ -1734,7 +1732,7 @@
       </w:r>
       <w:r>
         <w:rPr>
-          <w:rFonts w:ascii="Menlo" w:eastAsia="Times New Roman" w:hAnsi="Menlo" w:cs="Menlo"/>
+          <w:rFonts w:ascii="Courier New" w:eastAsia="Times New Roman" w:hAnsi="Courier New" w:cs="Courier New"/>
           <w:color w:val="CE9178"/>
           <w:sz w:val="18"/>
           <w:szCs w:val="18"/>
@@ -1743,7 +1741,7 @@
       </w:r>
       <w:r>
         <w:rPr>
-          <w:rFonts w:ascii="Menlo" w:eastAsia="Times New Roman" w:hAnsi="Menlo" w:cs="Menlo"/>
+          <w:rFonts w:ascii="Courier New" w:eastAsia="Times New Roman" w:hAnsi="Courier New" w:cs="Courier New"/>
           <w:color w:val="CCCCCC"/>
           <w:sz w:val="18"/>
           <w:szCs w:val="18"/>
@@ -1756,15 +1754,15 @@
         <w:shd w:val="clear" w:color="auto" w:fill="1F1F1F"/>
         <w:spacing w:line="270" w:lineRule="atLeast"/>
         <w:rPr>
-          <w:rFonts w:ascii="Menlo" w:eastAsia="Times New Roman" w:hAnsi="Menlo" w:cs="Menlo"/>
-          <w:color w:val="CCCCCC"/>
-          <w:sz w:val="18"/>
-          <w:szCs w:val="18"/>
-        </w:rPr>
-      </w:pPr>
-      <w:r>
-        <w:rPr>
-          <w:rFonts w:ascii="Menlo" w:eastAsia="Times New Roman" w:hAnsi="Menlo" w:cs="Menlo"/>
+          <w:rFonts w:ascii="Courier New" w:eastAsia="Times New Roman" w:hAnsi="Courier New" w:cs="Courier New"/>
+          <w:color w:val="CCCCCC"/>
+          <w:sz w:val="18"/>
+          <w:szCs w:val="18"/>
+        </w:rPr>
+      </w:pPr>
+      <w:r>
+        <w:rPr>
+          <w:rFonts w:ascii="Courier New" w:eastAsia="Times New Roman" w:hAnsi="Courier New" w:cs="Courier New"/>
           <w:color w:val="CCCCCC"/>
           <w:sz w:val="18"/>
           <w:szCs w:val="18"/>
@@ -1773,7 +1771,7 @@
       </w:r>
       <w:r>
         <w:rPr>
-          <w:rFonts w:ascii="Menlo" w:eastAsia="Times New Roman" w:hAnsi="Menlo" w:cs="Menlo"/>
+          <w:rFonts w:ascii="Courier New" w:eastAsia="Times New Roman" w:hAnsi="Courier New" w:cs="Courier New"/>
           <w:color w:val="9CDCFE"/>
           <w:sz w:val="18"/>
           <w:szCs w:val="18"/>
@@ -1782,7 +1780,7 @@
       </w:r>
       <w:r>
         <w:rPr>
-          <w:rFonts w:ascii="Menlo" w:eastAsia="Times New Roman" w:hAnsi="Menlo" w:cs="Menlo"/>
+          <w:rFonts w:ascii="Courier New" w:eastAsia="Times New Roman" w:hAnsi="Courier New" w:cs="Courier New"/>
           <w:color w:val="CCCCCC"/>
           <w:sz w:val="18"/>
           <w:szCs w:val="18"/>
@@ -1791,7 +1789,7 @@
       </w:r>
       <w:r>
         <w:rPr>
-          <w:rFonts w:ascii="Menlo" w:eastAsia="Times New Roman" w:hAnsi="Menlo" w:cs="Menlo"/>
+          <w:rFonts w:ascii="Courier New" w:eastAsia="Times New Roman" w:hAnsi="Courier New" w:cs="Courier New"/>
           <w:color w:val="B5CEA8"/>
           <w:sz w:val="18"/>
           <w:szCs w:val="18"/>
@@ -1800,7 +1798,7 @@
       </w:r>
       <w:r>
         <w:rPr>
-          <w:rFonts w:ascii="Menlo" w:eastAsia="Times New Roman" w:hAnsi="Menlo" w:cs="Menlo"/>
+          <w:rFonts w:ascii="Courier New" w:eastAsia="Times New Roman" w:hAnsi="Courier New" w:cs="Courier New"/>
           <w:color w:val="CCCCCC"/>
           <w:sz w:val="18"/>
           <w:szCs w:val="18"/>
@@ -1813,15 +1811,15 @@
         <w:shd w:val="clear" w:color="auto" w:fill="1F1F1F"/>
         <w:spacing w:line="270" w:lineRule="atLeast"/>
         <w:rPr>
-          <w:rFonts w:ascii="Menlo" w:eastAsia="Times New Roman" w:hAnsi="Menlo" w:cs="Menlo"/>
-          <w:color w:val="CCCCCC"/>
-          <w:sz w:val="18"/>
-          <w:szCs w:val="18"/>
-        </w:rPr>
-      </w:pPr>
-      <w:r>
-        <w:rPr>
-          <w:rFonts w:ascii="Menlo" w:eastAsia="Times New Roman" w:hAnsi="Menlo" w:cs="Menlo"/>
+          <w:rFonts w:ascii="Courier New" w:eastAsia="Times New Roman" w:hAnsi="Courier New" w:cs="Courier New"/>
+          <w:color w:val="CCCCCC"/>
+          <w:sz w:val="18"/>
+          <w:szCs w:val="18"/>
+        </w:rPr>
+      </w:pPr>
+      <w:r>
+        <w:rPr>
+          <w:rFonts w:ascii="Courier New" w:eastAsia="Times New Roman" w:hAnsi="Courier New" w:cs="Courier New"/>
           <w:color w:val="CCCCCC"/>
           <w:sz w:val="18"/>
           <w:szCs w:val="18"/>
@@ -1830,7 +1828,7 @@
       </w:r>
       <w:r>
         <w:rPr>
-          <w:rFonts w:ascii="Menlo" w:eastAsia="Times New Roman" w:hAnsi="Menlo" w:cs="Menlo"/>
+          <w:rFonts w:ascii="Courier New" w:eastAsia="Times New Roman" w:hAnsi="Courier New" w:cs="Courier New"/>
           <w:color w:val="9CDCFE"/>
           <w:sz w:val="18"/>
           <w:szCs w:val="18"/>
@@ -1839,7 +1837,7 @@
       </w:r>
       <w:r>
         <w:rPr>
-          <w:rFonts w:ascii="Menlo" w:eastAsia="Times New Roman" w:hAnsi="Menlo" w:cs="Menlo"/>
+          <w:rFonts w:ascii="Courier New" w:eastAsia="Times New Roman" w:hAnsi="Courier New" w:cs="Courier New"/>
           <w:color w:val="CCCCCC"/>
           <w:sz w:val="18"/>
           <w:szCs w:val="18"/>
@@ -1848,7 +1846,7 @@
       </w:r>
       <w:r>
         <w:rPr>
-          <w:rFonts w:ascii="Menlo" w:eastAsia="Times New Roman" w:hAnsi="Menlo" w:cs="Menlo"/>
+          <w:rFonts w:ascii="Courier New" w:eastAsia="Times New Roman" w:hAnsi="Courier New" w:cs="Courier New"/>
           <w:color w:val="B5CEA8"/>
           <w:sz w:val="18"/>
           <w:szCs w:val="18"/>
@@ -1861,15 +1859,15 @@
         <w:shd w:val="clear" w:color="auto" w:fill="1F1F1F"/>
         <w:spacing w:line="270" w:lineRule="atLeast"/>
         <w:rPr>
-          <w:rFonts w:ascii="Menlo" w:eastAsia="Times New Roman" w:hAnsi="Menlo" w:cs="Menlo"/>
-          <w:color w:val="CCCCCC"/>
-          <w:sz w:val="18"/>
-          <w:szCs w:val="18"/>
-        </w:rPr>
-      </w:pPr>
-      <w:r>
-        <w:rPr>
-          <w:rFonts w:ascii="Menlo" w:eastAsia="Times New Roman" w:hAnsi="Menlo" w:cs="Menlo"/>
+          <w:rFonts w:ascii="Courier New" w:eastAsia="Times New Roman" w:hAnsi="Courier New" w:cs="Courier New"/>
+          <w:color w:val="CCCCCC"/>
+          <w:sz w:val="18"/>
+          <w:szCs w:val="18"/>
+        </w:rPr>
+      </w:pPr>
+      <w:r>
+        <w:rPr>
+          <w:rFonts w:ascii="Courier New" w:eastAsia="Times New Roman" w:hAnsi="Courier New" w:cs="Courier New"/>
           <w:color w:val="CCCCCC"/>
           <w:sz w:val="18"/>
           <w:szCs w:val="18"/>
@@ -1882,15 +1880,15 @@
         <w:shd w:val="clear" w:color="auto" w:fill="1F1F1F"/>
         <w:spacing w:line="270" w:lineRule="atLeast"/>
         <w:rPr>
-          <w:rFonts w:ascii="Menlo" w:eastAsia="Times New Roman" w:hAnsi="Menlo" w:cs="Menlo"/>
-          <w:color w:val="CCCCCC"/>
-          <w:sz w:val="18"/>
-          <w:szCs w:val="18"/>
-        </w:rPr>
-      </w:pPr>
-      <w:r>
-        <w:rPr>
-          <w:rFonts w:ascii="Menlo" w:eastAsia="Times New Roman" w:hAnsi="Menlo" w:cs="Menlo"/>
+          <w:rFonts w:ascii="Courier New" w:eastAsia="Times New Roman" w:hAnsi="Courier New" w:cs="Courier New"/>
+          <w:color w:val="CCCCCC"/>
+          <w:sz w:val="18"/>
+          <w:szCs w:val="18"/>
+        </w:rPr>
+      </w:pPr>
+      <w:r>
+        <w:rPr>
+          <w:rFonts w:ascii="Courier New" w:eastAsia="Times New Roman" w:hAnsi="Courier New" w:cs="Courier New"/>
           <w:color w:val="CCCCCC"/>
           <w:sz w:val="18"/>
           <w:szCs w:val="18"/>
@@ -1903,15 +1901,15 @@
         <w:shd w:val="clear" w:color="auto" w:fill="1F1F1F"/>
         <w:spacing w:line="270" w:lineRule="atLeast"/>
         <w:rPr>
-          <w:rFonts w:ascii="Menlo" w:eastAsia="Times New Roman" w:hAnsi="Menlo" w:cs="Menlo"/>
-          <w:color w:val="CCCCCC"/>
-          <w:sz w:val="18"/>
-          <w:szCs w:val="18"/>
-        </w:rPr>
-      </w:pPr>
-      <w:r>
-        <w:rPr>
-          <w:rFonts w:ascii="Menlo" w:eastAsia="Times New Roman" w:hAnsi="Menlo" w:cs="Menlo"/>
+          <w:rFonts w:ascii="Courier New" w:eastAsia="Times New Roman" w:hAnsi="Courier New" w:cs="Courier New"/>
+          <w:color w:val="CCCCCC"/>
+          <w:sz w:val="18"/>
+          <w:szCs w:val="18"/>
+        </w:rPr>
+      </w:pPr>
+      <w:r>
+        <w:rPr>
+          <w:rFonts w:ascii="Courier New" w:eastAsia="Times New Roman" w:hAnsi="Courier New" w:cs="Courier New"/>
           <w:color w:val="CCCCCC"/>
           <w:sz w:val="18"/>
           <w:szCs w:val="18"/>
@@ -1920,7 +1918,7 @@
       </w:r>
       <w:r>
         <w:rPr>
-          <w:rFonts w:ascii="Menlo" w:eastAsia="Times New Roman" w:hAnsi="Menlo" w:cs="Menlo"/>
+          <w:rFonts w:ascii="Courier New" w:eastAsia="Times New Roman" w:hAnsi="Courier New" w:cs="Courier New"/>
           <w:color w:val="9CDCFE"/>
           <w:sz w:val="18"/>
           <w:szCs w:val="18"/>
@@ -1929,7 +1927,7 @@
       </w:r>
       <w:r>
         <w:rPr>
-          <w:rFonts w:ascii="Menlo" w:eastAsia="Times New Roman" w:hAnsi="Menlo" w:cs="Menlo"/>
+          <w:rFonts w:ascii="Courier New" w:eastAsia="Times New Roman" w:hAnsi="Courier New" w:cs="Courier New"/>
           <w:color w:val="CCCCCC"/>
           <w:sz w:val="18"/>
           <w:szCs w:val="18"/>
@@ -1938,7 +1936,7 @@
       </w:r>
       <w:r>
         <w:rPr>
-          <w:rFonts w:ascii="Menlo" w:eastAsia="Times New Roman" w:hAnsi="Menlo" w:cs="Menlo"/>
+          <w:rFonts w:ascii="Courier New" w:eastAsia="Times New Roman" w:hAnsi="Courier New" w:cs="Courier New"/>
           <w:color w:val="CE9178"/>
           <w:sz w:val="18"/>
           <w:szCs w:val="18"/>
@@ -1947,7 +1945,7 @@
       </w:r>
       <w:r>
         <w:rPr>
-          <w:rFonts w:ascii="Menlo" w:eastAsia="Times New Roman" w:hAnsi="Menlo" w:cs="Menlo"/>
+          <w:rFonts w:ascii="Courier New" w:eastAsia="Times New Roman" w:hAnsi="Courier New" w:cs="Courier New"/>
           <w:color w:val="CCCCCC"/>
           <w:sz w:val="18"/>
           <w:szCs w:val="18"/>
@@ -1960,15 +1958,15 @@
         <w:shd w:val="clear" w:color="auto" w:fill="1F1F1F"/>
         <w:spacing w:line="270" w:lineRule="atLeast"/>
         <w:rPr>
-          <w:rFonts w:ascii="Menlo" w:eastAsia="Times New Roman" w:hAnsi="Menlo" w:cs="Menlo"/>
-          <w:color w:val="CCCCCC"/>
-          <w:sz w:val="18"/>
-          <w:szCs w:val="18"/>
-        </w:rPr>
-      </w:pPr>
-      <w:r>
-        <w:rPr>
-          <w:rFonts w:ascii="Menlo" w:eastAsia="Times New Roman" w:hAnsi="Menlo" w:cs="Menlo"/>
+          <w:rFonts w:ascii="Courier New" w:eastAsia="Times New Roman" w:hAnsi="Courier New" w:cs="Courier New"/>
+          <w:color w:val="CCCCCC"/>
+          <w:sz w:val="18"/>
+          <w:szCs w:val="18"/>
+        </w:rPr>
+      </w:pPr>
+      <w:r>
+        <w:rPr>
+          <w:rFonts w:ascii="Courier New" w:eastAsia="Times New Roman" w:hAnsi="Courier New" w:cs="Courier New"/>
           <w:color w:val="CCCCCC"/>
           <w:sz w:val="18"/>
           <w:szCs w:val="18"/>
@@ -1977,7 +1975,7 @@
       </w:r>
       <w:r>
         <w:rPr>
-          <w:rFonts w:ascii="Menlo" w:eastAsia="Times New Roman" w:hAnsi="Menlo" w:cs="Menlo"/>
+          <w:rFonts w:ascii="Courier New" w:eastAsia="Times New Roman" w:hAnsi="Courier New" w:cs="Courier New"/>
           <w:color w:val="9CDCFE"/>
           <w:sz w:val="18"/>
           <w:szCs w:val="18"/>
@@ -1986,7 +1984,7 @@
       </w:r>
       <w:r>
         <w:rPr>
-          <w:rFonts w:ascii="Menlo" w:eastAsia="Times New Roman" w:hAnsi="Menlo" w:cs="Menlo"/>
+          <w:rFonts w:ascii="Courier New" w:eastAsia="Times New Roman" w:hAnsi="Courier New" w:cs="Courier New"/>
           <w:color w:val="CCCCCC"/>
           <w:sz w:val="18"/>
           <w:szCs w:val="18"/>
@@ -1995,7 +1993,7 @@
       </w:r>
       <w:r>
         <w:rPr>
-          <w:rFonts w:ascii="Menlo" w:eastAsia="Times New Roman" w:hAnsi="Menlo" w:cs="Menlo"/>
+          <w:rFonts w:ascii="Courier New" w:eastAsia="Times New Roman" w:hAnsi="Courier New" w:cs="Courier New"/>
           <w:color w:val="CE9178"/>
           <w:sz w:val="18"/>
           <w:szCs w:val="18"/>
@@ -2004,7 +2002,7 @@
       </w:r>
       <w:r>
         <w:rPr>
-          <w:rFonts w:ascii="Menlo" w:eastAsia="Times New Roman" w:hAnsi="Menlo" w:cs="Menlo"/>
+          <w:rFonts w:ascii="Courier New" w:eastAsia="Times New Roman" w:hAnsi="Courier New" w:cs="Courier New"/>
           <w:color w:val="CCCCCC"/>
           <w:sz w:val="18"/>
           <w:szCs w:val="18"/>
@@ -2017,15 +2015,15 @@
         <w:shd w:val="clear" w:color="auto" w:fill="1F1F1F"/>
         <w:spacing w:line="270" w:lineRule="atLeast"/>
         <w:rPr>
-          <w:rFonts w:ascii="Menlo" w:eastAsia="Times New Roman" w:hAnsi="Menlo" w:cs="Menlo"/>
-          <w:color w:val="CCCCCC"/>
-          <w:sz w:val="18"/>
-          <w:szCs w:val="18"/>
-        </w:rPr>
-      </w:pPr>
-      <w:r>
-        <w:rPr>
-          <w:rFonts w:ascii="Menlo" w:eastAsia="Times New Roman" w:hAnsi="Menlo" w:cs="Menlo"/>
+          <w:rFonts w:ascii="Courier New" w:eastAsia="Times New Roman" w:hAnsi="Courier New" w:cs="Courier New"/>
+          <w:color w:val="CCCCCC"/>
+          <w:sz w:val="18"/>
+          <w:szCs w:val="18"/>
+        </w:rPr>
+      </w:pPr>
+      <w:r>
+        <w:rPr>
+          <w:rFonts w:ascii="Courier New" w:eastAsia="Times New Roman" w:hAnsi="Courier New" w:cs="Courier New"/>
           <w:color w:val="CCCCCC"/>
           <w:sz w:val="18"/>
           <w:szCs w:val="18"/>
@@ -2034,7 +2032,7 @@
       </w:r>
       <w:r>
         <w:rPr>
-          <w:rFonts w:ascii="Menlo" w:eastAsia="Times New Roman" w:hAnsi="Menlo" w:cs="Menlo"/>
+          <w:rFonts w:ascii="Courier New" w:eastAsia="Times New Roman" w:hAnsi="Courier New" w:cs="Courier New"/>
           <w:color w:val="9CDCFE"/>
           <w:sz w:val="18"/>
           <w:szCs w:val="18"/>
@@ -2043,7 +2041,7 @@
       </w:r>
       <w:r>
         <w:rPr>
-          <w:rFonts w:ascii="Menlo" w:eastAsia="Times New Roman" w:hAnsi="Menlo" w:cs="Menlo"/>
+          <w:rFonts w:ascii="Courier New" w:eastAsia="Times New Roman" w:hAnsi="Courier New" w:cs="Courier New"/>
           <w:color w:val="CCCCCC"/>
           <w:sz w:val="18"/>
           <w:szCs w:val="18"/>
@@ -2052,7 +2050,7 @@
       </w:r>
       <w:r>
         <w:rPr>
-          <w:rFonts w:ascii="Menlo" w:eastAsia="Times New Roman" w:hAnsi="Menlo" w:cs="Menlo"/>
+          <w:rFonts w:ascii="Courier New" w:eastAsia="Times New Roman" w:hAnsi="Courier New" w:cs="Courier New"/>
           <w:color w:val="CE9178"/>
           <w:sz w:val="18"/>
           <w:szCs w:val="18"/>
@@ -2062,7 +2060,7 @@
       <w:proofErr w:type="spellStart"/>
       <w:r>
         <w:rPr>
-          <w:rFonts w:ascii="Menlo" w:eastAsia="Times New Roman" w:hAnsi="Menlo" w:cs="Menlo"/>
+          <w:rFonts w:ascii="Courier New" w:eastAsia="Times New Roman" w:hAnsi="Courier New" w:cs="Courier New"/>
           <w:color w:val="CE9178"/>
           <w:sz w:val="18"/>
           <w:szCs w:val="18"/>
@@ -2072,7 +2070,7 @@
       <w:proofErr w:type="spellEnd"/>
       <w:r>
         <w:rPr>
-          <w:rFonts w:ascii="Menlo" w:eastAsia="Times New Roman" w:hAnsi="Menlo" w:cs="Menlo"/>
+          <w:rFonts w:ascii="Courier New" w:eastAsia="Times New Roman" w:hAnsi="Courier New" w:cs="Courier New"/>
           <w:color w:val="CE9178"/>
           <w:sz w:val="18"/>
           <w:szCs w:val="18"/>
@@ -2081,7 +2079,7 @@
       </w:r>
       <w:r>
         <w:rPr>
-          <w:rFonts w:ascii="Menlo" w:eastAsia="Times New Roman" w:hAnsi="Menlo" w:cs="Menlo"/>
+          <w:rFonts w:ascii="Courier New" w:eastAsia="Times New Roman" w:hAnsi="Courier New" w:cs="Courier New"/>
           <w:color w:val="CCCCCC"/>
           <w:sz w:val="18"/>
           <w:szCs w:val="18"/>
@@ -2094,15 +2092,15 @@
         <w:shd w:val="clear" w:color="auto" w:fill="1F1F1F"/>
         <w:spacing w:line="270" w:lineRule="atLeast"/>
         <w:rPr>
-          <w:rFonts w:ascii="Menlo" w:eastAsia="Times New Roman" w:hAnsi="Menlo" w:cs="Menlo"/>
-          <w:color w:val="CCCCCC"/>
-          <w:sz w:val="18"/>
-          <w:szCs w:val="18"/>
-        </w:rPr>
-      </w:pPr>
-      <w:r>
-        <w:rPr>
-          <w:rFonts w:ascii="Menlo" w:eastAsia="Times New Roman" w:hAnsi="Menlo" w:cs="Menlo"/>
+          <w:rFonts w:ascii="Courier New" w:eastAsia="Times New Roman" w:hAnsi="Courier New" w:cs="Courier New"/>
+          <w:color w:val="CCCCCC"/>
+          <w:sz w:val="18"/>
+          <w:szCs w:val="18"/>
+        </w:rPr>
+      </w:pPr>
+      <w:r>
+        <w:rPr>
+          <w:rFonts w:ascii="Courier New" w:eastAsia="Times New Roman" w:hAnsi="Courier New" w:cs="Courier New"/>
           <w:color w:val="CCCCCC"/>
           <w:sz w:val="18"/>
           <w:szCs w:val="18"/>
@@ -2111,7 +2109,7 @@
       </w:r>
       <w:r>
         <w:rPr>
-          <w:rFonts w:ascii="Menlo" w:eastAsia="Times New Roman" w:hAnsi="Menlo" w:cs="Menlo"/>
+          <w:rFonts w:ascii="Courier New" w:eastAsia="Times New Roman" w:hAnsi="Courier New" w:cs="Courier New"/>
           <w:color w:val="9CDCFE"/>
           <w:sz w:val="18"/>
           <w:szCs w:val="18"/>
@@ -2120,7 +2118,7 @@
       </w:r>
       <w:r>
         <w:rPr>
-          <w:rFonts w:ascii="Menlo" w:eastAsia="Times New Roman" w:hAnsi="Menlo" w:cs="Menlo"/>
+          <w:rFonts w:ascii="Courier New" w:eastAsia="Times New Roman" w:hAnsi="Courier New" w:cs="Courier New"/>
           <w:color w:val="CCCCCC"/>
           <w:sz w:val="18"/>
           <w:szCs w:val="18"/>
@@ -2129,7 +2127,7 @@
       </w:r>
       <w:r>
         <w:rPr>
-          <w:rFonts w:ascii="Menlo" w:eastAsia="Times New Roman" w:hAnsi="Menlo" w:cs="Menlo"/>
+          <w:rFonts w:ascii="Courier New" w:eastAsia="Times New Roman" w:hAnsi="Courier New" w:cs="Courier New"/>
           <w:color w:val="CE9178"/>
           <w:sz w:val="18"/>
           <w:szCs w:val="18"/>
@@ -2138,7 +2136,7 @@
       </w:r>
       <w:r>
         <w:rPr>
-          <w:rFonts w:ascii="Menlo" w:eastAsia="Times New Roman" w:hAnsi="Menlo" w:cs="Menlo"/>
+          <w:rFonts w:ascii="Courier New" w:eastAsia="Times New Roman" w:hAnsi="Courier New" w:cs="Courier New"/>
           <w:color w:val="CCCCCC"/>
           <w:sz w:val="18"/>
           <w:szCs w:val="18"/>
@@ -2151,15 +2149,15 @@
         <w:shd w:val="clear" w:color="auto" w:fill="1F1F1F"/>
         <w:spacing w:line="270" w:lineRule="atLeast"/>
         <w:rPr>
-          <w:rFonts w:ascii="Menlo" w:eastAsia="Times New Roman" w:hAnsi="Menlo" w:cs="Menlo"/>
-          <w:color w:val="CCCCCC"/>
-          <w:sz w:val="18"/>
-          <w:szCs w:val="18"/>
-        </w:rPr>
-      </w:pPr>
-      <w:r>
-        <w:rPr>
-          <w:rFonts w:ascii="Menlo" w:eastAsia="Times New Roman" w:hAnsi="Menlo" w:cs="Menlo"/>
+          <w:rFonts w:ascii="Courier New" w:eastAsia="Times New Roman" w:hAnsi="Courier New" w:cs="Courier New"/>
+          <w:color w:val="CCCCCC"/>
+          <w:sz w:val="18"/>
+          <w:szCs w:val="18"/>
+        </w:rPr>
+      </w:pPr>
+      <w:r>
+        <w:rPr>
+          <w:rFonts w:ascii="Courier New" w:eastAsia="Times New Roman" w:hAnsi="Courier New" w:cs="Courier New"/>
           <w:color w:val="CCCCCC"/>
           <w:sz w:val="18"/>
           <w:szCs w:val="18"/>
@@ -2168,7 +2166,7 @@
       </w:r>
       <w:r>
         <w:rPr>
-          <w:rFonts w:ascii="Menlo" w:eastAsia="Times New Roman" w:hAnsi="Menlo" w:cs="Menlo"/>
+          <w:rFonts w:ascii="Courier New" w:eastAsia="Times New Roman" w:hAnsi="Courier New" w:cs="Courier New"/>
           <w:color w:val="9CDCFE"/>
           <w:sz w:val="18"/>
           <w:szCs w:val="18"/>
@@ -2177,7 +2175,7 @@
       </w:r>
       <w:r>
         <w:rPr>
-          <w:rFonts w:ascii="Menlo" w:eastAsia="Times New Roman" w:hAnsi="Menlo" w:cs="Menlo"/>
+          <w:rFonts w:ascii="Courier New" w:eastAsia="Times New Roman" w:hAnsi="Courier New" w:cs="Courier New"/>
           <w:color w:val="CCCCCC"/>
           <w:sz w:val="18"/>
           <w:szCs w:val="18"/>
@@ -2186,7 +2184,7 @@
       </w:r>
       <w:r>
         <w:rPr>
-          <w:rFonts w:ascii="Menlo" w:eastAsia="Times New Roman" w:hAnsi="Menlo" w:cs="Menlo"/>
+          <w:rFonts w:ascii="Courier New" w:eastAsia="Times New Roman" w:hAnsi="Courier New" w:cs="Courier New"/>
           <w:color w:val="B5CEA8"/>
           <w:sz w:val="18"/>
           <w:szCs w:val="18"/>
@@ -2195,7 +2193,7 @@
       </w:r>
       <w:r>
         <w:rPr>
-          <w:rFonts w:ascii="Menlo" w:eastAsia="Times New Roman" w:hAnsi="Menlo" w:cs="Menlo"/>
+          <w:rFonts w:ascii="Courier New" w:eastAsia="Times New Roman" w:hAnsi="Courier New" w:cs="Courier New"/>
           <w:color w:val="CCCCCC"/>
           <w:sz w:val="18"/>
           <w:szCs w:val="18"/>
@@ -2208,15 +2206,15 @@
         <w:shd w:val="clear" w:color="auto" w:fill="1F1F1F"/>
         <w:spacing w:line="270" w:lineRule="atLeast"/>
         <w:rPr>
-          <w:rFonts w:ascii="Menlo" w:eastAsia="Times New Roman" w:hAnsi="Menlo" w:cs="Menlo"/>
-          <w:color w:val="CCCCCC"/>
-          <w:sz w:val="18"/>
-          <w:szCs w:val="18"/>
-        </w:rPr>
-      </w:pPr>
-      <w:r>
-        <w:rPr>
-          <w:rFonts w:ascii="Menlo" w:eastAsia="Times New Roman" w:hAnsi="Menlo" w:cs="Menlo"/>
+          <w:rFonts w:ascii="Courier New" w:eastAsia="Times New Roman" w:hAnsi="Courier New" w:cs="Courier New"/>
+          <w:color w:val="CCCCCC"/>
+          <w:sz w:val="18"/>
+          <w:szCs w:val="18"/>
+        </w:rPr>
+      </w:pPr>
+      <w:r>
+        <w:rPr>
+          <w:rFonts w:ascii="Courier New" w:eastAsia="Times New Roman" w:hAnsi="Courier New" w:cs="Courier New"/>
           <w:color w:val="CCCCCC"/>
           <w:sz w:val="18"/>
           <w:szCs w:val="18"/>
@@ -2225,7 +2223,7 @@
       </w:r>
       <w:r>
         <w:rPr>
-          <w:rFonts w:ascii="Menlo" w:eastAsia="Times New Roman" w:hAnsi="Menlo" w:cs="Menlo"/>
+          <w:rFonts w:ascii="Courier New" w:eastAsia="Times New Roman" w:hAnsi="Courier New" w:cs="Courier New"/>
           <w:color w:val="9CDCFE"/>
           <w:sz w:val="18"/>
           <w:szCs w:val="18"/>
@@ -2234,7 +2232,7 @@
       </w:r>
       <w:r>
         <w:rPr>
-          <w:rFonts w:ascii="Menlo" w:eastAsia="Times New Roman" w:hAnsi="Menlo" w:cs="Menlo"/>
+          <w:rFonts w:ascii="Courier New" w:eastAsia="Times New Roman" w:hAnsi="Courier New" w:cs="Courier New"/>
           <w:color w:val="CCCCCC"/>
           <w:sz w:val="18"/>
           <w:szCs w:val="18"/>
@@ -2243,7 +2241,7 @@
       </w:r>
       <w:r>
         <w:rPr>
-          <w:rFonts w:ascii="Menlo" w:eastAsia="Times New Roman" w:hAnsi="Menlo" w:cs="Menlo"/>
+          <w:rFonts w:ascii="Courier New" w:eastAsia="Times New Roman" w:hAnsi="Courier New" w:cs="Courier New"/>
           <w:color w:val="B5CEA8"/>
           <w:sz w:val="18"/>
           <w:szCs w:val="18"/>
@@ -2256,15 +2254,15 @@
         <w:shd w:val="clear" w:color="auto" w:fill="1F1F1F"/>
         <w:spacing w:line="270" w:lineRule="atLeast"/>
         <w:rPr>
-          <w:rFonts w:ascii="Menlo" w:eastAsia="Times New Roman" w:hAnsi="Menlo" w:cs="Menlo"/>
-          <w:color w:val="CCCCCC"/>
-          <w:sz w:val="18"/>
-          <w:szCs w:val="18"/>
-        </w:rPr>
-      </w:pPr>
-      <w:r>
-        <w:rPr>
-          <w:rFonts w:ascii="Menlo" w:eastAsia="Times New Roman" w:hAnsi="Menlo" w:cs="Menlo"/>
+          <w:rFonts w:ascii="Courier New" w:eastAsia="Times New Roman" w:hAnsi="Courier New" w:cs="Courier New"/>
+          <w:color w:val="CCCCCC"/>
+          <w:sz w:val="18"/>
+          <w:szCs w:val="18"/>
+        </w:rPr>
+      </w:pPr>
+      <w:r>
+        <w:rPr>
+          <w:rFonts w:ascii="Courier New" w:eastAsia="Times New Roman" w:hAnsi="Courier New" w:cs="Courier New"/>
           <w:color w:val="CCCCCC"/>
           <w:sz w:val="18"/>
           <w:szCs w:val="18"/>
@@ -2277,15 +2275,15 @@
         <w:shd w:val="clear" w:color="auto" w:fill="1F1F1F"/>
         <w:spacing w:line="270" w:lineRule="atLeast"/>
         <w:rPr>
-          <w:rFonts w:ascii="Menlo" w:eastAsia="Times New Roman" w:hAnsi="Menlo" w:cs="Menlo"/>
-          <w:color w:val="CCCCCC"/>
-          <w:sz w:val="18"/>
-          <w:szCs w:val="18"/>
-        </w:rPr>
-      </w:pPr>
-      <w:r>
-        <w:rPr>
-          <w:rFonts w:ascii="Menlo" w:eastAsia="Times New Roman" w:hAnsi="Menlo" w:cs="Menlo"/>
+          <w:rFonts w:ascii="Courier New" w:eastAsia="Times New Roman" w:hAnsi="Courier New" w:cs="Courier New"/>
+          <w:color w:val="CCCCCC"/>
+          <w:sz w:val="18"/>
+          <w:szCs w:val="18"/>
+        </w:rPr>
+      </w:pPr>
+      <w:r>
+        <w:rPr>
+          <w:rFonts w:ascii="Courier New" w:eastAsia="Times New Roman" w:hAnsi="Courier New" w:cs="Courier New"/>
           <w:color w:val="CCCCCC"/>
           <w:sz w:val="18"/>
           <w:szCs w:val="18"/>
@@ -2298,15 +2296,15 @@
         <w:shd w:val="clear" w:color="auto" w:fill="1F1F1F"/>
         <w:spacing w:line="270" w:lineRule="atLeast"/>
         <w:rPr>
-          <w:rFonts w:ascii="Menlo" w:eastAsia="Times New Roman" w:hAnsi="Menlo" w:cs="Menlo"/>
-          <w:color w:val="CCCCCC"/>
-          <w:sz w:val="18"/>
-          <w:szCs w:val="18"/>
-        </w:rPr>
-      </w:pPr>
-      <w:r>
-        <w:rPr>
-          <w:rFonts w:ascii="Menlo" w:eastAsia="Times New Roman" w:hAnsi="Menlo" w:cs="Menlo"/>
+          <w:rFonts w:ascii="Courier New" w:eastAsia="Times New Roman" w:hAnsi="Courier New" w:cs="Courier New"/>
+          <w:color w:val="CCCCCC"/>
+          <w:sz w:val="18"/>
+          <w:szCs w:val="18"/>
+        </w:rPr>
+      </w:pPr>
+      <w:r>
+        <w:rPr>
+          <w:rFonts w:ascii="Courier New" w:eastAsia="Times New Roman" w:hAnsi="Courier New" w:cs="Courier New"/>
           <w:color w:val="CCCCCC"/>
           <w:sz w:val="18"/>
           <w:szCs w:val="18"/>
@@ -2315,7 +2313,7 @@
       </w:r>
       <w:r>
         <w:rPr>
-          <w:rFonts w:ascii="Menlo" w:eastAsia="Times New Roman" w:hAnsi="Menlo" w:cs="Menlo"/>
+          <w:rFonts w:ascii="Courier New" w:eastAsia="Times New Roman" w:hAnsi="Courier New" w:cs="Courier New"/>
           <w:color w:val="9CDCFE"/>
           <w:sz w:val="18"/>
           <w:szCs w:val="18"/>
@@ -2324,7 +2322,7 @@
       </w:r>
       <w:r>
         <w:rPr>
-          <w:rFonts w:ascii="Menlo" w:eastAsia="Times New Roman" w:hAnsi="Menlo" w:cs="Menlo"/>
+          <w:rFonts w:ascii="Courier New" w:eastAsia="Times New Roman" w:hAnsi="Courier New" w:cs="Courier New"/>
           <w:color w:val="CCCCCC"/>
           <w:sz w:val="18"/>
           <w:szCs w:val="18"/>
@@ -2333,7 +2331,7 @@
       </w:r>
       <w:r>
         <w:rPr>
-          <w:rFonts w:ascii="Menlo" w:eastAsia="Times New Roman" w:hAnsi="Menlo" w:cs="Menlo"/>
+          <w:rFonts w:ascii="Courier New" w:eastAsia="Times New Roman" w:hAnsi="Courier New" w:cs="Courier New"/>
           <w:color w:val="CE9178"/>
           <w:sz w:val="18"/>
           <w:szCs w:val="18"/>
@@ -2342,7 +2340,7 @@
       </w:r>
       <w:r>
         <w:rPr>
-          <w:rFonts w:ascii="Menlo" w:eastAsia="Times New Roman" w:hAnsi="Menlo" w:cs="Menlo"/>
+          <w:rFonts w:ascii="Courier New" w:eastAsia="Times New Roman" w:hAnsi="Courier New" w:cs="Courier New"/>
           <w:color w:val="CCCCCC"/>
           <w:sz w:val="18"/>
           <w:szCs w:val="18"/>
@@ -2355,15 +2353,15 @@
         <w:shd w:val="clear" w:color="auto" w:fill="1F1F1F"/>
         <w:spacing w:line="270" w:lineRule="atLeast"/>
         <w:rPr>
-          <w:rFonts w:ascii="Menlo" w:eastAsia="Times New Roman" w:hAnsi="Menlo" w:cs="Menlo"/>
-          <w:color w:val="CCCCCC"/>
-          <w:sz w:val="18"/>
-          <w:szCs w:val="18"/>
-        </w:rPr>
-      </w:pPr>
-      <w:r>
-        <w:rPr>
-          <w:rFonts w:ascii="Menlo" w:eastAsia="Times New Roman" w:hAnsi="Menlo" w:cs="Menlo"/>
+          <w:rFonts w:ascii="Courier New" w:eastAsia="Times New Roman" w:hAnsi="Courier New" w:cs="Courier New"/>
+          <w:color w:val="CCCCCC"/>
+          <w:sz w:val="18"/>
+          <w:szCs w:val="18"/>
+        </w:rPr>
+      </w:pPr>
+      <w:r>
+        <w:rPr>
+          <w:rFonts w:ascii="Courier New" w:eastAsia="Times New Roman" w:hAnsi="Courier New" w:cs="Courier New"/>
           <w:color w:val="CCCCCC"/>
           <w:sz w:val="18"/>
           <w:szCs w:val="18"/>
@@ -2372,7 +2370,7 @@
       </w:r>
       <w:r>
         <w:rPr>
-          <w:rFonts w:ascii="Menlo" w:eastAsia="Times New Roman" w:hAnsi="Menlo" w:cs="Menlo"/>
+          <w:rFonts w:ascii="Courier New" w:eastAsia="Times New Roman" w:hAnsi="Courier New" w:cs="Courier New"/>
           <w:color w:val="9CDCFE"/>
           <w:sz w:val="18"/>
           <w:szCs w:val="18"/>
@@ -2381,7 +2379,7 @@
       </w:r>
       <w:r>
         <w:rPr>
-          <w:rFonts w:ascii="Menlo" w:eastAsia="Times New Roman" w:hAnsi="Menlo" w:cs="Menlo"/>
+          <w:rFonts w:ascii="Courier New" w:eastAsia="Times New Roman" w:hAnsi="Courier New" w:cs="Courier New"/>
           <w:color w:val="CCCCCC"/>
           <w:sz w:val="18"/>
           <w:szCs w:val="18"/>
@@ -2390,7 +2388,7 @@
       </w:r>
       <w:r>
         <w:rPr>
-          <w:rFonts w:ascii="Menlo" w:eastAsia="Times New Roman" w:hAnsi="Menlo" w:cs="Menlo"/>
+          <w:rFonts w:ascii="Courier New" w:eastAsia="Times New Roman" w:hAnsi="Courier New" w:cs="Courier New"/>
           <w:color w:val="CE9178"/>
           <w:sz w:val="18"/>
           <w:szCs w:val="18"/>
@@ -2399,7 +2397,7 @@
       </w:r>
       <w:r>
         <w:rPr>
-          <w:rFonts w:ascii="Menlo" w:eastAsia="Times New Roman" w:hAnsi="Menlo" w:cs="Menlo"/>
+          <w:rFonts w:ascii="Courier New" w:eastAsia="Times New Roman" w:hAnsi="Courier New" w:cs="Courier New"/>
           <w:color w:val="CCCCCC"/>
           <w:sz w:val="18"/>
           <w:szCs w:val="18"/>
@@ -2412,15 +2410,15 @@
         <w:shd w:val="clear" w:color="auto" w:fill="1F1F1F"/>
         <w:spacing w:line="270" w:lineRule="atLeast"/>
         <w:rPr>
-          <w:rFonts w:ascii="Menlo" w:eastAsia="Times New Roman" w:hAnsi="Menlo" w:cs="Menlo"/>
-          <w:color w:val="CCCCCC"/>
-          <w:sz w:val="18"/>
-          <w:szCs w:val="18"/>
-        </w:rPr>
-      </w:pPr>
-      <w:r>
-        <w:rPr>
-          <w:rFonts w:ascii="Menlo" w:eastAsia="Times New Roman" w:hAnsi="Menlo" w:cs="Menlo"/>
+          <w:rFonts w:ascii="Courier New" w:eastAsia="Times New Roman" w:hAnsi="Courier New" w:cs="Courier New"/>
+          <w:color w:val="CCCCCC"/>
+          <w:sz w:val="18"/>
+          <w:szCs w:val="18"/>
+        </w:rPr>
+      </w:pPr>
+      <w:r>
+        <w:rPr>
+          <w:rFonts w:ascii="Courier New" w:eastAsia="Times New Roman" w:hAnsi="Courier New" w:cs="Courier New"/>
           <w:color w:val="CCCCCC"/>
           <w:sz w:val="18"/>
           <w:szCs w:val="18"/>
@@ -2429,7 +2427,7 @@
       </w:r>
       <w:r>
         <w:rPr>
-          <w:rFonts w:ascii="Menlo" w:eastAsia="Times New Roman" w:hAnsi="Menlo" w:cs="Menlo"/>
+          <w:rFonts w:ascii="Courier New" w:eastAsia="Times New Roman" w:hAnsi="Courier New" w:cs="Courier New"/>
           <w:color w:val="9CDCFE"/>
           <w:sz w:val="18"/>
           <w:szCs w:val="18"/>
@@ -2438,7 +2436,7 @@
       </w:r>
       <w:r>
         <w:rPr>
-          <w:rFonts w:ascii="Menlo" w:eastAsia="Times New Roman" w:hAnsi="Menlo" w:cs="Menlo"/>
+          <w:rFonts w:ascii="Courier New" w:eastAsia="Times New Roman" w:hAnsi="Courier New" w:cs="Courier New"/>
           <w:color w:val="CCCCCC"/>
           <w:sz w:val="18"/>
           <w:szCs w:val="18"/>
@@ -2447,7 +2445,7 @@
       </w:r>
       <w:r>
         <w:rPr>
-          <w:rFonts w:ascii="Menlo" w:eastAsia="Times New Roman" w:hAnsi="Menlo" w:cs="Menlo"/>
+          <w:rFonts w:ascii="Courier New" w:eastAsia="Times New Roman" w:hAnsi="Courier New" w:cs="Courier New"/>
           <w:color w:val="CE9178"/>
           <w:sz w:val="18"/>
           <w:szCs w:val="18"/>
@@ -2456,7 +2454,7 @@
       </w:r>
       <w:r>
         <w:rPr>
-          <w:rFonts w:ascii="Menlo" w:eastAsia="Times New Roman" w:hAnsi="Menlo" w:cs="Menlo"/>
+          <w:rFonts w:ascii="Courier New" w:eastAsia="Times New Roman" w:hAnsi="Courier New" w:cs="Courier New"/>
           <w:color w:val="CCCCCC"/>
           <w:sz w:val="18"/>
           <w:szCs w:val="18"/>
@@ -2469,15 +2467,15 @@
         <w:shd w:val="clear" w:color="auto" w:fill="1F1F1F"/>
         <w:spacing w:line="270" w:lineRule="atLeast"/>
         <w:rPr>
-          <w:rFonts w:ascii="Menlo" w:eastAsia="Times New Roman" w:hAnsi="Menlo" w:cs="Menlo"/>
-          <w:color w:val="CCCCCC"/>
-          <w:sz w:val="18"/>
-          <w:szCs w:val="18"/>
-        </w:rPr>
-      </w:pPr>
-      <w:r>
-        <w:rPr>
-          <w:rFonts w:ascii="Menlo" w:eastAsia="Times New Roman" w:hAnsi="Menlo" w:cs="Menlo"/>
+          <w:rFonts w:ascii="Courier New" w:eastAsia="Times New Roman" w:hAnsi="Courier New" w:cs="Courier New"/>
+          <w:color w:val="CCCCCC"/>
+          <w:sz w:val="18"/>
+          <w:szCs w:val="18"/>
+        </w:rPr>
+      </w:pPr>
+      <w:r>
+        <w:rPr>
+          <w:rFonts w:ascii="Courier New" w:eastAsia="Times New Roman" w:hAnsi="Courier New" w:cs="Courier New"/>
           <w:color w:val="CCCCCC"/>
           <w:sz w:val="18"/>
           <w:szCs w:val="18"/>
@@ -2486,7 +2484,7 @@
       </w:r>
       <w:r>
         <w:rPr>
-          <w:rFonts w:ascii="Menlo" w:eastAsia="Times New Roman" w:hAnsi="Menlo" w:cs="Menlo"/>
+          <w:rFonts w:ascii="Courier New" w:eastAsia="Times New Roman" w:hAnsi="Courier New" w:cs="Courier New"/>
           <w:color w:val="9CDCFE"/>
           <w:sz w:val="18"/>
           <w:szCs w:val="18"/>
@@ -2495,7 +2493,7 @@
       </w:r>
       <w:r>
         <w:rPr>
-          <w:rFonts w:ascii="Menlo" w:eastAsia="Times New Roman" w:hAnsi="Menlo" w:cs="Menlo"/>
+          <w:rFonts w:ascii="Courier New" w:eastAsia="Times New Roman" w:hAnsi="Courier New" w:cs="Courier New"/>
           <w:color w:val="CCCCCC"/>
           <w:sz w:val="18"/>
           <w:szCs w:val="18"/>
@@ -2504,7 +2502,7 @@
       </w:r>
       <w:r>
         <w:rPr>
-          <w:rFonts w:ascii="Menlo" w:eastAsia="Times New Roman" w:hAnsi="Menlo" w:cs="Menlo"/>
+          <w:rFonts w:ascii="Courier New" w:eastAsia="Times New Roman" w:hAnsi="Courier New" w:cs="Courier New"/>
           <w:color w:val="CE9178"/>
           <w:sz w:val="18"/>
           <w:szCs w:val="18"/>
@@ -2513,7 +2511,7 @@
       </w:r>
       <w:r>
         <w:rPr>
-          <w:rFonts w:ascii="Menlo" w:eastAsia="Times New Roman" w:hAnsi="Menlo" w:cs="Menlo"/>
+          <w:rFonts w:ascii="Courier New" w:eastAsia="Times New Roman" w:hAnsi="Courier New" w:cs="Courier New"/>
           <w:color w:val="CCCCCC"/>
           <w:sz w:val="18"/>
           <w:szCs w:val="18"/>
@@ -2526,15 +2524,15 @@
         <w:shd w:val="clear" w:color="auto" w:fill="1F1F1F"/>
         <w:spacing w:line="270" w:lineRule="atLeast"/>
         <w:rPr>
-          <w:rFonts w:ascii="Menlo" w:eastAsia="Times New Roman" w:hAnsi="Menlo" w:cs="Menlo"/>
-          <w:color w:val="CCCCCC"/>
-          <w:sz w:val="18"/>
-          <w:szCs w:val="18"/>
-        </w:rPr>
-      </w:pPr>
-      <w:r>
-        <w:rPr>
-          <w:rFonts w:ascii="Menlo" w:eastAsia="Times New Roman" w:hAnsi="Menlo" w:cs="Menlo"/>
+          <w:rFonts w:ascii="Courier New" w:eastAsia="Times New Roman" w:hAnsi="Courier New" w:cs="Courier New"/>
+          <w:color w:val="CCCCCC"/>
+          <w:sz w:val="18"/>
+          <w:szCs w:val="18"/>
+        </w:rPr>
+      </w:pPr>
+      <w:r>
+        <w:rPr>
+          <w:rFonts w:ascii="Courier New" w:eastAsia="Times New Roman" w:hAnsi="Courier New" w:cs="Courier New"/>
           <w:color w:val="CCCCCC"/>
           <w:sz w:val="18"/>
           <w:szCs w:val="18"/>
@@ -2543,7 +2541,7 @@
       </w:r>
       <w:r>
         <w:rPr>
-          <w:rFonts w:ascii="Menlo" w:eastAsia="Times New Roman" w:hAnsi="Menlo" w:cs="Menlo"/>
+          <w:rFonts w:ascii="Courier New" w:eastAsia="Times New Roman" w:hAnsi="Courier New" w:cs="Courier New"/>
           <w:color w:val="9CDCFE"/>
           <w:sz w:val="18"/>
           <w:szCs w:val="18"/>
@@ -2552,7 +2550,7 @@
       </w:r>
       <w:r>
         <w:rPr>
-          <w:rFonts w:ascii="Menlo" w:eastAsia="Times New Roman" w:hAnsi="Menlo" w:cs="Menlo"/>
+          <w:rFonts w:ascii="Courier New" w:eastAsia="Times New Roman" w:hAnsi="Courier New" w:cs="Courier New"/>
           <w:color w:val="CCCCCC"/>
           <w:sz w:val="18"/>
           <w:szCs w:val="18"/>
@@ -2561,7 +2559,7 @@
       </w:r>
       <w:r>
         <w:rPr>
-          <w:rFonts w:ascii="Menlo" w:eastAsia="Times New Roman" w:hAnsi="Menlo" w:cs="Menlo"/>
+          <w:rFonts w:ascii="Courier New" w:eastAsia="Times New Roman" w:hAnsi="Courier New" w:cs="Courier New"/>
           <w:color w:val="B5CEA8"/>
           <w:sz w:val="18"/>
           <w:szCs w:val="18"/>
@@ -2570,7 +2568,7 @@
       </w:r>
       <w:r>
         <w:rPr>
-          <w:rFonts w:ascii="Menlo" w:eastAsia="Times New Roman" w:hAnsi="Menlo" w:cs="Menlo"/>
+          <w:rFonts w:ascii="Courier New" w:eastAsia="Times New Roman" w:hAnsi="Courier New" w:cs="Courier New"/>
           <w:color w:val="CCCCCC"/>
           <w:sz w:val="18"/>
           <w:szCs w:val="18"/>
@@ -2583,15 +2581,15 @@
         <w:shd w:val="clear" w:color="auto" w:fill="1F1F1F"/>
         <w:spacing w:line="270" w:lineRule="atLeast"/>
         <w:rPr>
-          <w:rFonts w:ascii="Menlo" w:eastAsia="Times New Roman" w:hAnsi="Menlo" w:cs="Menlo"/>
-          <w:color w:val="CCCCCC"/>
-          <w:sz w:val="18"/>
-          <w:szCs w:val="18"/>
-        </w:rPr>
-      </w:pPr>
-      <w:r>
-        <w:rPr>
-          <w:rFonts w:ascii="Menlo" w:eastAsia="Times New Roman" w:hAnsi="Menlo" w:cs="Menlo"/>
+          <w:rFonts w:ascii="Courier New" w:eastAsia="Times New Roman" w:hAnsi="Courier New" w:cs="Courier New"/>
+          <w:color w:val="CCCCCC"/>
+          <w:sz w:val="18"/>
+          <w:szCs w:val="18"/>
+        </w:rPr>
+      </w:pPr>
+      <w:r>
+        <w:rPr>
+          <w:rFonts w:ascii="Courier New" w:eastAsia="Times New Roman" w:hAnsi="Courier New" w:cs="Courier New"/>
           <w:color w:val="CCCCCC"/>
           <w:sz w:val="18"/>
           <w:szCs w:val="18"/>
@@ -2600,7 +2598,7 @@
       </w:r>
       <w:r>
         <w:rPr>
-          <w:rFonts w:ascii="Menlo" w:eastAsia="Times New Roman" w:hAnsi="Menlo" w:cs="Menlo"/>
+          <w:rFonts w:ascii="Courier New" w:eastAsia="Times New Roman" w:hAnsi="Courier New" w:cs="Courier New"/>
           <w:color w:val="9CDCFE"/>
           <w:sz w:val="18"/>
           <w:szCs w:val="18"/>
@@ -2609,7 +2607,7 @@
       </w:r>
       <w:r>
         <w:rPr>
-          <w:rFonts w:ascii="Menlo" w:eastAsia="Times New Roman" w:hAnsi="Menlo" w:cs="Menlo"/>
+          <w:rFonts w:ascii="Courier New" w:eastAsia="Times New Roman" w:hAnsi="Courier New" w:cs="Courier New"/>
           <w:color w:val="CCCCCC"/>
           <w:sz w:val="18"/>
           <w:szCs w:val="18"/>
@@ -2618,7 +2616,7 @@
       </w:r>
       <w:r>
         <w:rPr>
-          <w:rFonts w:ascii="Menlo" w:eastAsia="Times New Roman" w:hAnsi="Menlo" w:cs="Menlo"/>
+          <w:rFonts w:ascii="Courier New" w:eastAsia="Times New Roman" w:hAnsi="Courier New" w:cs="Courier New"/>
           <w:color w:val="B5CEA8"/>
           <w:sz w:val="18"/>
           <w:szCs w:val="18"/>
@@ -2631,15 +2629,15 @@
         <w:shd w:val="clear" w:color="auto" w:fill="1F1F1F"/>
         <w:spacing w:line="270" w:lineRule="atLeast"/>
         <w:rPr>
-          <w:rFonts w:ascii="Menlo" w:eastAsia="Times New Roman" w:hAnsi="Menlo" w:cs="Menlo"/>
-          <w:color w:val="CCCCCC"/>
-          <w:sz w:val="18"/>
-          <w:szCs w:val="18"/>
-        </w:rPr>
-      </w:pPr>
-      <w:r>
-        <w:rPr>
-          <w:rFonts w:ascii="Menlo" w:eastAsia="Times New Roman" w:hAnsi="Menlo" w:cs="Menlo"/>
+          <w:rFonts w:ascii="Courier New" w:eastAsia="Times New Roman" w:hAnsi="Courier New" w:cs="Courier New"/>
+          <w:color w:val="CCCCCC"/>
+          <w:sz w:val="18"/>
+          <w:szCs w:val="18"/>
+        </w:rPr>
+      </w:pPr>
+      <w:r>
+        <w:rPr>
+          <w:rFonts w:ascii="Courier New" w:eastAsia="Times New Roman" w:hAnsi="Courier New" w:cs="Courier New"/>
           <w:color w:val="CCCCCC"/>
           <w:sz w:val="18"/>
           <w:szCs w:val="18"/>
@@ -2653,15 +2651,15 @@
         <w:shd w:val="clear" w:color="auto" w:fill="1F1F1F"/>
         <w:spacing w:line="270" w:lineRule="atLeast"/>
         <w:rPr>
-          <w:rFonts w:ascii="Menlo" w:eastAsia="Times New Roman" w:hAnsi="Menlo" w:cs="Menlo"/>
-          <w:color w:val="CCCCCC"/>
-          <w:sz w:val="18"/>
-          <w:szCs w:val="18"/>
-        </w:rPr>
-      </w:pPr>
-      <w:r>
-        <w:rPr>
-          <w:rFonts w:ascii="Menlo" w:eastAsia="Times New Roman" w:hAnsi="Menlo" w:cs="Menlo"/>
+          <w:rFonts w:ascii="Courier New" w:eastAsia="Times New Roman" w:hAnsi="Courier New" w:cs="Courier New"/>
+          <w:color w:val="CCCCCC"/>
+          <w:sz w:val="18"/>
+          <w:szCs w:val="18"/>
+        </w:rPr>
+      </w:pPr>
+      <w:r>
+        <w:rPr>
+          <w:rFonts w:ascii="Courier New" w:eastAsia="Times New Roman" w:hAnsi="Courier New" w:cs="Courier New"/>
           <w:color w:val="CCCCCC"/>
           <w:sz w:val="18"/>
           <w:szCs w:val="18"/>
@@ -2674,15 +2672,15 @@
         <w:shd w:val="clear" w:color="auto" w:fill="1F1F1F"/>
         <w:spacing w:line="270" w:lineRule="atLeast"/>
         <w:rPr>
-          <w:rFonts w:ascii="Menlo" w:eastAsia="Times New Roman" w:hAnsi="Menlo" w:cs="Menlo"/>
-          <w:color w:val="CCCCCC"/>
-          <w:sz w:val="18"/>
-          <w:szCs w:val="18"/>
-        </w:rPr>
-      </w:pPr>
-      <w:r>
-        <w:rPr>
-          <w:rFonts w:ascii="Menlo" w:eastAsia="Times New Roman" w:hAnsi="Menlo" w:cs="Menlo"/>
+          <w:rFonts w:ascii="Courier New" w:eastAsia="Times New Roman" w:hAnsi="Courier New" w:cs="Courier New"/>
+          <w:color w:val="CCCCCC"/>
+          <w:sz w:val="18"/>
+          <w:szCs w:val="18"/>
+        </w:rPr>
+      </w:pPr>
+      <w:r>
+        <w:rPr>
+          <w:rFonts w:ascii="Courier New" w:eastAsia="Times New Roman" w:hAnsi="Courier New" w:cs="Courier New"/>
           <w:color w:val="CCCCCC"/>
           <w:sz w:val="18"/>
           <w:szCs w:val="18"/>
@@ -2691,7 +2689,7 @@
       </w:r>
       <w:r>
         <w:rPr>
-          <w:rFonts w:ascii="Menlo" w:eastAsia="Times New Roman" w:hAnsi="Menlo" w:cs="Menlo"/>
+          <w:rFonts w:ascii="Courier New" w:eastAsia="Times New Roman" w:hAnsi="Courier New" w:cs="Courier New"/>
           <w:color w:val="9CDCFE"/>
           <w:sz w:val="18"/>
           <w:szCs w:val="18"/>
@@ -2700,7 +2698,7 @@
       </w:r>
       <w:r>
         <w:rPr>
-          <w:rFonts w:ascii="Menlo" w:eastAsia="Times New Roman" w:hAnsi="Menlo" w:cs="Menlo"/>
+          <w:rFonts w:ascii="Courier New" w:eastAsia="Times New Roman" w:hAnsi="Courier New" w:cs="Courier New"/>
           <w:color w:val="CCCCCC"/>
           <w:sz w:val="18"/>
           <w:szCs w:val="18"/>
@@ -2709,7 +2707,7 @@
       </w:r>
       <w:r>
         <w:rPr>
-          <w:rFonts w:ascii="Menlo" w:eastAsia="Times New Roman" w:hAnsi="Menlo" w:cs="Menlo"/>
+          <w:rFonts w:ascii="Courier New" w:eastAsia="Times New Roman" w:hAnsi="Courier New" w:cs="Courier New"/>
           <w:color w:val="CE9178"/>
           <w:sz w:val="18"/>
           <w:szCs w:val="18"/>
@@ -2718,7 +2716,7 @@
       </w:r>
       <w:r>
         <w:rPr>
-          <w:rFonts w:ascii="Menlo" w:eastAsia="Times New Roman" w:hAnsi="Menlo" w:cs="Menlo"/>
+          <w:rFonts w:ascii="Courier New" w:eastAsia="Times New Roman" w:hAnsi="Courier New" w:cs="Courier New"/>
           <w:color w:val="CCCCCC"/>
           <w:sz w:val="18"/>
           <w:szCs w:val="18"/>
@@ -2731,15 +2729,15 @@
         <w:shd w:val="clear" w:color="auto" w:fill="1F1F1F"/>
         <w:spacing w:line="270" w:lineRule="atLeast"/>
         <w:rPr>
-          <w:rFonts w:ascii="Menlo" w:eastAsia="Times New Roman" w:hAnsi="Menlo" w:cs="Menlo"/>
-          <w:color w:val="CCCCCC"/>
-          <w:sz w:val="18"/>
-          <w:szCs w:val="18"/>
-        </w:rPr>
-      </w:pPr>
-      <w:r>
-        <w:rPr>
-          <w:rFonts w:ascii="Menlo" w:eastAsia="Times New Roman" w:hAnsi="Menlo" w:cs="Menlo"/>
+          <w:rFonts w:ascii="Courier New" w:eastAsia="Times New Roman" w:hAnsi="Courier New" w:cs="Courier New"/>
+          <w:color w:val="CCCCCC"/>
+          <w:sz w:val="18"/>
+          <w:szCs w:val="18"/>
+        </w:rPr>
+      </w:pPr>
+      <w:r>
+        <w:rPr>
+          <w:rFonts w:ascii="Courier New" w:eastAsia="Times New Roman" w:hAnsi="Courier New" w:cs="Courier New"/>
           <w:color w:val="CCCCCC"/>
           <w:sz w:val="18"/>
           <w:szCs w:val="18"/>
@@ -2748,7 +2746,7 @@
       </w:r>
       <w:r>
         <w:rPr>
-          <w:rFonts w:ascii="Menlo" w:eastAsia="Times New Roman" w:hAnsi="Menlo" w:cs="Menlo"/>
+          <w:rFonts w:ascii="Courier New" w:eastAsia="Times New Roman" w:hAnsi="Courier New" w:cs="Courier New"/>
           <w:color w:val="9CDCFE"/>
           <w:sz w:val="18"/>
           <w:szCs w:val="18"/>
@@ -2757,7 +2755,7 @@
       </w:r>
       <w:r>
         <w:rPr>
-          <w:rFonts w:ascii="Menlo" w:eastAsia="Times New Roman" w:hAnsi="Menlo" w:cs="Menlo"/>
+          <w:rFonts w:ascii="Courier New" w:eastAsia="Times New Roman" w:hAnsi="Courier New" w:cs="Courier New"/>
           <w:color w:val="CCCCCC"/>
           <w:sz w:val="18"/>
           <w:szCs w:val="18"/>
@@ -2766,7 +2764,7 @@
       </w:r>
       <w:r>
         <w:rPr>
-          <w:rFonts w:ascii="Menlo" w:eastAsia="Times New Roman" w:hAnsi="Menlo" w:cs="Menlo"/>
+          <w:rFonts w:ascii="Courier New" w:eastAsia="Times New Roman" w:hAnsi="Courier New" w:cs="Courier New"/>
           <w:color w:val="CE9178"/>
           <w:sz w:val="18"/>
           <w:szCs w:val="18"/>
@@ -2775,7 +2773,7 @@
       </w:r>
       <w:r>
         <w:rPr>
-          <w:rFonts w:ascii="Menlo" w:eastAsia="Times New Roman" w:hAnsi="Menlo" w:cs="Menlo"/>
+          <w:rFonts w:ascii="Courier New" w:eastAsia="Times New Roman" w:hAnsi="Courier New" w:cs="Courier New"/>
           <w:color w:val="CCCCCC"/>
           <w:sz w:val="18"/>
           <w:szCs w:val="18"/>
@@ -2788,15 +2786,15 @@
         <w:shd w:val="clear" w:color="auto" w:fill="1F1F1F"/>
         <w:spacing w:line="270" w:lineRule="atLeast"/>
         <w:rPr>
-          <w:rFonts w:ascii="Menlo" w:eastAsia="Times New Roman" w:hAnsi="Menlo" w:cs="Menlo"/>
-          <w:color w:val="CCCCCC"/>
-          <w:sz w:val="18"/>
-          <w:szCs w:val="18"/>
-        </w:rPr>
-      </w:pPr>
-      <w:r>
-        <w:rPr>
-          <w:rFonts w:ascii="Menlo" w:eastAsia="Times New Roman" w:hAnsi="Menlo" w:cs="Menlo"/>
+          <w:rFonts w:ascii="Courier New" w:eastAsia="Times New Roman" w:hAnsi="Courier New" w:cs="Courier New"/>
+          <w:color w:val="CCCCCC"/>
+          <w:sz w:val="18"/>
+          <w:szCs w:val="18"/>
+        </w:rPr>
+      </w:pPr>
+      <w:r>
+        <w:rPr>
+          <w:rFonts w:ascii="Courier New" w:eastAsia="Times New Roman" w:hAnsi="Courier New" w:cs="Courier New"/>
           <w:color w:val="CCCCCC"/>
           <w:sz w:val="18"/>
           <w:szCs w:val="18"/>
@@ -2805,7 +2803,7 @@
       </w:r>
       <w:r>
         <w:rPr>
-          <w:rFonts w:ascii="Menlo" w:eastAsia="Times New Roman" w:hAnsi="Menlo" w:cs="Menlo"/>
+          <w:rFonts w:ascii="Courier New" w:eastAsia="Times New Roman" w:hAnsi="Courier New" w:cs="Courier New"/>
           <w:color w:val="9CDCFE"/>
           <w:sz w:val="18"/>
           <w:szCs w:val="18"/>
@@ -2814,7 +2812,7 @@
       </w:r>
       <w:r>
         <w:rPr>
-          <w:rFonts w:ascii="Menlo" w:eastAsia="Times New Roman" w:hAnsi="Menlo" w:cs="Menlo"/>
+          <w:rFonts w:ascii="Courier New" w:eastAsia="Times New Roman" w:hAnsi="Courier New" w:cs="Courier New"/>
           <w:color w:val="CCCCCC"/>
           <w:sz w:val="18"/>
           <w:szCs w:val="18"/>
@@ -2823,7 +2821,7 @@
       </w:r>
       <w:r>
         <w:rPr>
-          <w:rFonts w:ascii="Menlo" w:eastAsia="Times New Roman" w:hAnsi="Menlo" w:cs="Menlo"/>
+          <w:rFonts w:ascii="Courier New" w:eastAsia="Times New Roman" w:hAnsi="Courier New" w:cs="Courier New"/>
           <w:color w:val="CE9178"/>
           <w:sz w:val="18"/>
           <w:szCs w:val="18"/>
@@ -2832,7 +2830,7 @@
       </w:r>
       <w:r>
         <w:rPr>
-          <w:rFonts w:ascii="Menlo" w:eastAsia="Times New Roman" w:hAnsi="Menlo" w:cs="Menlo"/>
+          <w:rFonts w:ascii="Courier New" w:eastAsia="Times New Roman" w:hAnsi="Courier New" w:cs="Courier New"/>
           <w:color w:val="CCCCCC"/>
           <w:sz w:val="18"/>
           <w:szCs w:val="18"/>
@@ -2845,15 +2843,15 @@
         <w:shd w:val="clear" w:color="auto" w:fill="1F1F1F"/>
         <w:spacing w:line="270" w:lineRule="atLeast"/>
         <w:rPr>
-          <w:rFonts w:ascii="Menlo" w:eastAsia="Times New Roman" w:hAnsi="Menlo" w:cs="Menlo"/>
-          <w:color w:val="CCCCCC"/>
-          <w:sz w:val="18"/>
-          <w:szCs w:val="18"/>
-        </w:rPr>
-      </w:pPr>
-      <w:r>
-        <w:rPr>
-          <w:rFonts w:ascii="Menlo" w:eastAsia="Times New Roman" w:hAnsi="Menlo" w:cs="Menlo"/>
+          <w:rFonts w:ascii="Courier New" w:eastAsia="Times New Roman" w:hAnsi="Courier New" w:cs="Courier New"/>
+          <w:color w:val="CCCCCC"/>
+          <w:sz w:val="18"/>
+          <w:szCs w:val="18"/>
+        </w:rPr>
+      </w:pPr>
+      <w:r>
+        <w:rPr>
+          <w:rFonts w:ascii="Courier New" w:eastAsia="Times New Roman" w:hAnsi="Courier New" w:cs="Courier New"/>
           <w:color w:val="CCCCCC"/>
           <w:sz w:val="18"/>
           <w:szCs w:val="18"/>
@@ -2862,7 +2860,7 @@
       </w:r>
       <w:r>
         <w:rPr>
-          <w:rFonts w:ascii="Menlo" w:eastAsia="Times New Roman" w:hAnsi="Menlo" w:cs="Menlo"/>
+          <w:rFonts w:ascii="Courier New" w:eastAsia="Times New Roman" w:hAnsi="Courier New" w:cs="Courier New"/>
           <w:color w:val="9CDCFE"/>
           <w:sz w:val="18"/>
           <w:szCs w:val="18"/>
@@ -2871,7 +2869,7 @@
       </w:r>
       <w:r>
         <w:rPr>
-          <w:rFonts w:ascii="Menlo" w:eastAsia="Times New Roman" w:hAnsi="Menlo" w:cs="Menlo"/>
+          <w:rFonts w:ascii="Courier New" w:eastAsia="Times New Roman" w:hAnsi="Courier New" w:cs="Courier New"/>
           <w:color w:val="CCCCCC"/>
           <w:sz w:val="18"/>
           <w:szCs w:val="18"/>
@@ -2880,7 +2878,7 @@
       </w:r>
       <w:r>
         <w:rPr>
-          <w:rFonts w:ascii="Menlo" w:eastAsia="Times New Roman" w:hAnsi="Menlo" w:cs="Menlo"/>
+          <w:rFonts w:ascii="Courier New" w:eastAsia="Times New Roman" w:hAnsi="Courier New" w:cs="Courier New"/>
           <w:color w:val="CE9178"/>
           <w:sz w:val="18"/>
           <w:szCs w:val="18"/>
@@ -2889,7 +2887,7 @@
       </w:r>
       <w:r>
         <w:rPr>
-          <w:rFonts w:ascii="Menlo" w:eastAsia="Times New Roman" w:hAnsi="Menlo" w:cs="Menlo"/>
+          <w:rFonts w:ascii="Courier New" w:eastAsia="Times New Roman" w:hAnsi="Courier New" w:cs="Courier New"/>
           <w:color w:val="CCCCCC"/>
           <w:sz w:val="18"/>
           <w:szCs w:val="18"/>
@@ -2902,15 +2900,15 @@
         <w:shd w:val="clear" w:color="auto" w:fill="1F1F1F"/>
         <w:spacing w:line="270" w:lineRule="atLeast"/>
         <w:rPr>
-          <w:rFonts w:ascii="Menlo" w:eastAsia="Times New Roman" w:hAnsi="Menlo" w:cs="Menlo"/>
-          <w:color w:val="CCCCCC"/>
-          <w:sz w:val="18"/>
-          <w:szCs w:val="18"/>
-        </w:rPr>
-      </w:pPr>
-      <w:r>
-        <w:rPr>
-          <w:rFonts w:ascii="Menlo" w:eastAsia="Times New Roman" w:hAnsi="Menlo" w:cs="Menlo"/>
+          <w:rFonts w:ascii="Courier New" w:eastAsia="Times New Roman" w:hAnsi="Courier New" w:cs="Courier New"/>
+          <w:color w:val="CCCCCC"/>
+          <w:sz w:val="18"/>
+          <w:szCs w:val="18"/>
+        </w:rPr>
+      </w:pPr>
+      <w:r>
+        <w:rPr>
+          <w:rFonts w:ascii="Courier New" w:eastAsia="Times New Roman" w:hAnsi="Courier New" w:cs="Courier New"/>
           <w:color w:val="CCCCCC"/>
           <w:sz w:val="18"/>
           <w:szCs w:val="18"/>
@@ -2919,7 +2917,7 @@
       </w:r>
       <w:r>
         <w:rPr>
-          <w:rFonts w:ascii="Menlo" w:eastAsia="Times New Roman" w:hAnsi="Menlo" w:cs="Menlo"/>
+          <w:rFonts w:ascii="Courier New" w:eastAsia="Times New Roman" w:hAnsi="Courier New" w:cs="Courier New"/>
           <w:color w:val="9CDCFE"/>
           <w:sz w:val="18"/>
           <w:szCs w:val="18"/>
@@ -2928,7 +2926,7 @@
       </w:r>
       <w:r>
         <w:rPr>
-          <w:rFonts w:ascii="Menlo" w:eastAsia="Times New Roman" w:hAnsi="Menlo" w:cs="Menlo"/>
+          <w:rFonts w:ascii="Courier New" w:eastAsia="Times New Roman" w:hAnsi="Courier New" w:cs="Courier New"/>
           <w:color w:val="CCCCCC"/>
           <w:sz w:val="18"/>
           <w:szCs w:val="18"/>
@@ -2937,7 +2935,7 @@
       </w:r>
       <w:r>
         <w:rPr>
-          <w:rFonts w:ascii="Menlo" w:eastAsia="Times New Roman" w:hAnsi="Menlo" w:cs="Menlo"/>
+          <w:rFonts w:ascii="Courier New" w:eastAsia="Times New Roman" w:hAnsi="Courier New" w:cs="Courier New"/>
           <w:color w:val="B5CEA8"/>
           <w:sz w:val="18"/>
           <w:szCs w:val="18"/>
@@ -2946,7 +2944,7 @@
       </w:r>
       <w:r>
         <w:rPr>
-          <w:rFonts w:ascii="Menlo" w:eastAsia="Times New Roman" w:hAnsi="Menlo" w:cs="Menlo"/>
+          <w:rFonts w:ascii="Courier New" w:eastAsia="Times New Roman" w:hAnsi="Courier New" w:cs="Courier New"/>
           <w:color w:val="CCCCCC"/>
           <w:sz w:val="18"/>
           <w:szCs w:val="18"/>
@@ -2959,15 +2957,15 @@
         <w:shd w:val="clear" w:color="auto" w:fill="1F1F1F"/>
         <w:spacing w:line="270" w:lineRule="atLeast"/>
         <w:rPr>
-          <w:rFonts w:ascii="Menlo" w:eastAsia="Times New Roman" w:hAnsi="Menlo" w:cs="Menlo"/>
-          <w:color w:val="CCCCCC"/>
-          <w:sz w:val="18"/>
-          <w:szCs w:val="18"/>
-        </w:rPr>
-      </w:pPr>
-      <w:r>
-        <w:rPr>
-          <w:rFonts w:ascii="Menlo" w:eastAsia="Times New Roman" w:hAnsi="Menlo" w:cs="Menlo"/>
+          <w:rFonts w:ascii="Courier New" w:eastAsia="Times New Roman" w:hAnsi="Courier New" w:cs="Courier New"/>
+          <w:color w:val="CCCCCC"/>
+          <w:sz w:val="18"/>
+          <w:szCs w:val="18"/>
+        </w:rPr>
+      </w:pPr>
+      <w:r>
+        <w:rPr>
+          <w:rFonts w:ascii="Courier New" w:eastAsia="Times New Roman" w:hAnsi="Courier New" w:cs="Courier New"/>
           <w:color w:val="CCCCCC"/>
           <w:sz w:val="18"/>
           <w:szCs w:val="18"/>
@@ -2976,7 +2974,7 @@
       </w:r>
       <w:r>
         <w:rPr>
-          <w:rFonts w:ascii="Menlo" w:eastAsia="Times New Roman" w:hAnsi="Menlo" w:cs="Menlo"/>
+          <w:rFonts w:ascii="Courier New" w:eastAsia="Times New Roman" w:hAnsi="Courier New" w:cs="Courier New"/>
           <w:color w:val="9CDCFE"/>
           <w:sz w:val="18"/>
           <w:szCs w:val="18"/>
@@ -2985,7 +2983,7 @@
       </w:r>
       <w:r>
         <w:rPr>
-          <w:rFonts w:ascii="Menlo" w:eastAsia="Times New Roman" w:hAnsi="Menlo" w:cs="Menlo"/>
+          <w:rFonts w:ascii="Courier New" w:eastAsia="Times New Roman" w:hAnsi="Courier New" w:cs="Courier New"/>
           <w:color w:val="CCCCCC"/>
           <w:sz w:val="18"/>
           <w:szCs w:val="18"/>
@@ -2994,7 +2992,7 @@
       </w:r>
       <w:r>
         <w:rPr>
-          <w:rFonts w:ascii="Menlo" w:eastAsia="Times New Roman" w:hAnsi="Menlo" w:cs="Menlo"/>
+          <w:rFonts w:ascii="Courier New" w:eastAsia="Times New Roman" w:hAnsi="Courier New" w:cs="Courier New"/>
           <w:color w:val="B5CEA8"/>
           <w:sz w:val="18"/>
           <w:szCs w:val="18"/>
@@ -3007,15 +3005,15 @@
         <w:shd w:val="clear" w:color="auto" w:fill="1F1F1F"/>
         <w:spacing w:line="270" w:lineRule="atLeast"/>
         <w:rPr>
-          <w:rFonts w:ascii="Menlo" w:eastAsia="Times New Roman" w:hAnsi="Menlo" w:cs="Menlo"/>
-          <w:color w:val="CCCCCC"/>
-          <w:sz w:val="18"/>
-          <w:szCs w:val="18"/>
-        </w:rPr>
-      </w:pPr>
-      <w:r>
-        <w:rPr>
-          <w:rFonts w:ascii="Menlo" w:eastAsia="Times New Roman" w:hAnsi="Menlo" w:cs="Menlo"/>
+          <w:rFonts w:ascii="Courier New" w:eastAsia="Times New Roman" w:hAnsi="Courier New" w:cs="Courier New"/>
+          <w:color w:val="CCCCCC"/>
+          <w:sz w:val="18"/>
+          <w:szCs w:val="18"/>
+        </w:rPr>
+      </w:pPr>
+      <w:r>
+        <w:rPr>
+          <w:rFonts w:ascii="Courier New" w:eastAsia="Times New Roman" w:hAnsi="Courier New" w:cs="Courier New"/>
           <w:color w:val="CCCCCC"/>
           <w:sz w:val="18"/>
           <w:szCs w:val="18"/>
@@ -3028,15 +3026,15 @@
         <w:shd w:val="clear" w:color="auto" w:fill="1F1F1F"/>
         <w:spacing w:line="270" w:lineRule="atLeast"/>
         <w:rPr>
-          <w:rFonts w:ascii="Menlo" w:eastAsia="Times New Roman" w:hAnsi="Menlo" w:cs="Menlo"/>
-          <w:color w:val="CCCCCC"/>
-          <w:sz w:val="18"/>
-          <w:szCs w:val="18"/>
-        </w:rPr>
-      </w:pPr>
-      <w:r>
-        <w:rPr>
-          <w:rFonts w:ascii="Menlo" w:eastAsia="Times New Roman" w:hAnsi="Menlo" w:cs="Menlo"/>
+          <w:rFonts w:ascii="Courier New" w:eastAsia="Times New Roman" w:hAnsi="Courier New" w:cs="Courier New"/>
+          <w:color w:val="CCCCCC"/>
+          <w:sz w:val="18"/>
+          <w:szCs w:val="18"/>
+        </w:rPr>
+      </w:pPr>
+      <w:r>
+        <w:rPr>
+          <w:rFonts w:ascii="Courier New" w:eastAsia="Times New Roman" w:hAnsi="Courier New" w:cs="Courier New"/>
           <w:color w:val="CCCCCC"/>
           <w:sz w:val="18"/>
           <w:szCs w:val="18"/>
@@ -3049,15 +3047,15 @@
         <w:shd w:val="clear" w:color="auto" w:fill="1F1F1F"/>
         <w:spacing w:line="270" w:lineRule="atLeast"/>
         <w:rPr>
-          <w:rFonts w:ascii="Menlo" w:eastAsia="Times New Roman" w:hAnsi="Menlo" w:cs="Menlo"/>
-          <w:color w:val="CCCCCC"/>
-          <w:sz w:val="18"/>
-          <w:szCs w:val="18"/>
-        </w:rPr>
-      </w:pPr>
-      <w:r>
-        <w:rPr>
-          <w:rFonts w:ascii="Menlo" w:eastAsia="Times New Roman" w:hAnsi="Menlo" w:cs="Menlo"/>
+          <w:rFonts w:ascii="Courier New" w:eastAsia="Times New Roman" w:hAnsi="Courier New" w:cs="Courier New"/>
+          <w:color w:val="CCCCCC"/>
+          <w:sz w:val="18"/>
+          <w:szCs w:val="18"/>
+        </w:rPr>
+      </w:pPr>
+      <w:r>
+        <w:rPr>
+          <w:rFonts w:ascii="Courier New" w:eastAsia="Times New Roman" w:hAnsi="Courier New" w:cs="Courier New"/>
           <w:color w:val="CCCCCC"/>
           <w:sz w:val="18"/>
           <w:szCs w:val="18"/>
@@ -3066,7 +3064,7 @@
       </w:r>
       <w:r>
         <w:rPr>
-          <w:rFonts w:ascii="Menlo" w:eastAsia="Times New Roman" w:hAnsi="Menlo" w:cs="Menlo"/>
+          <w:rFonts w:ascii="Courier New" w:eastAsia="Times New Roman" w:hAnsi="Courier New" w:cs="Courier New"/>
           <w:color w:val="9CDCFE"/>
           <w:sz w:val="18"/>
           <w:szCs w:val="18"/>
@@ -3075,7 +3073,7 @@
       </w:r>
       <w:r>
         <w:rPr>
-          <w:rFonts w:ascii="Menlo" w:eastAsia="Times New Roman" w:hAnsi="Menlo" w:cs="Menlo"/>
+          <w:rFonts w:ascii="Courier New" w:eastAsia="Times New Roman" w:hAnsi="Courier New" w:cs="Courier New"/>
           <w:color w:val="CCCCCC"/>
           <w:sz w:val="18"/>
           <w:szCs w:val="18"/>
@@ -3084,7 +3082,7 @@
       </w:r>
       <w:r>
         <w:rPr>
-          <w:rFonts w:ascii="Menlo" w:eastAsia="Times New Roman" w:hAnsi="Menlo" w:cs="Menlo"/>
+          <w:rFonts w:ascii="Courier New" w:eastAsia="Times New Roman" w:hAnsi="Courier New" w:cs="Courier New"/>
           <w:color w:val="B5CEA8"/>
           <w:sz w:val="18"/>
           <w:szCs w:val="18"/>
@@ -3093,7 +3091,7 @@
       </w:r>
       <w:r>
         <w:rPr>
-          <w:rFonts w:ascii="Menlo" w:eastAsia="Times New Roman" w:hAnsi="Menlo" w:cs="Menlo"/>
+          <w:rFonts w:ascii="Courier New" w:eastAsia="Times New Roman" w:hAnsi="Courier New" w:cs="Courier New"/>
           <w:color w:val="CCCCCC"/>
           <w:sz w:val="18"/>
           <w:szCs w:val="18"/>
@@ -3106,15 +3104,15 @@
         <w:shd w:val="clear" w:color="auto" w:fill="1F1F1F"/>
         <w:spacing w:line="270" w:lineRule="atLeast"/>
         <w:rPr>
-          <w:rFonts w:ascii="Menlo" w:eastAsia="Times New Roman" w:hAnsi="Menlo" w:cs="Menlo"/>
-          <w:color w:val="CCCCCC"/>
-          <w:sz w:val="18"/>
-          <w:szCs w:val="18"/>
-        </w:rPr>
-      </w:pPr>
-      <w:r>
-        <w:rPr>
-          <w:rFonts w:ascii="Menlo" w:eastAsia="Times New Roman" w:hAnsi="Menlo" w:cs="Menlo"/>
+          <w:rFonts w:ascii="Courier New" w:eastAsia="Times New Roman" w:hAnsi="Courier New" w:cs="Courier New"/>
+          <w:color w:val="CCCCCC"/>
+          <w:sz w:val="18"/>
+          <w:szCs w:val="18"/>
+        </w:rPr>
+      </w:pPr>
+      <w:r>
+        <w:rPr>
+          <w:rFonts w:ascii="Courier New" w:eastAsia="Times New Roman" w:hAnsi="Courier New" w:cs="Courier New"/>
           <w:color w:val="CCCCCC"/>
           <w:sz w:val="18"/>
           <w:szCs w:val="18"/>
@@ -3123,7 +3121,7 @@
       </w:r>
       <w:r>
         <w:rPr>
-          <w:rFonts w:ascii="Menlo" w:eastAsia="Times New Roman" w:hAnsi="Menlo" w:cs="Menlo"/>
+          <w:rFonts w:ascii="Courier New" w:eastAsia="Times New Roman" w:hAnsi="Courier New" w:cs="Courier New"/>
           <w:color w:val="9CDCFE"/>
           <w:sz w:val="18"/>
           <w:szCs w:val="18"/>
@@ -3132,7 +3130,7 @@
       </w:r>
       <w:r>
         <w:rPr>
-          <w:rFonts w:ascii="Menlo" w:eastAsia="Times New Roman" w:hAnsi="Menlo" w:cs="Menlo"/>
+          <w:rFonts w:ascii="Courier New" w:eastAsia="Times New Roman" w:hAnsi="Courier New" w:cs="Courier New"/>
           <w:color w:val="CCCCCC"/>
           <w:sz w:val="18"/>
           <w:szCs w:val="18"/>
@@ -3141,7 +3139,7 @@
       </w:r>
       <w:r>
         <w:rPr>
-          <w:rFonts w:ascii="Menlo" w:eastAsia="Times New Roman" w:hAnsi="Menlo" w:cs="Menlo"/>
+          <w:rFonts w:ascii="Courier New" w:eastAsia="Times New Roman" w:hAnsi="Courier New" w:cs="Courier New"/>
           <w:color w:val="B5CEA8"/>
           <w:sz w:val="18"/>
           <w:szCs w:val="18"/>
@@ -3150,7 +3148,7 @@
       </w:r>
       <w:r>
         <w:rPr>
-          <w:rFonts w:ascii="Menlo" w:eastAsia="Times New Roman" w:hAnsi="Menlo" w:cs="Menlo"/>
+          <w:rFonts w:ascii="Courier New" w:eastAsia="Times New Roman" w:hAnsi="Courier New" w:cs="Courier New"/>
           <w:color w:val="CCCCCC"/>
           <w:sz w:val="18"/>
           <w:szCs w:val="18"/>
@@ -3163,15 +3161,15 @@
         <w:shd w:val="clear" w:color="auto" w:fill="1F1F1F"/>
         <w:spacing w:line="270" w:lineRule="atLeast"/>
         <w:rPr>
-          <w:rFonts w:ascii="Menlo" w:eastAsia="Times New Roman" w:hAnsi="Menlo" w:cs="Menlo"/>
-          <w:color w:val="CCCCCC"/>
-          <w:sz w:val="18"/>
-          <w:szCs w:val="18"/>
-        </w:rPr>
-      </w:pPr>
-      <w:r>
-        <w:rPr>
-          <w:rFonts w:ascii="Menlo" w:eastAsia="Times New Roman" w:hAnsi="Menlo" w:cs="Menlo"/>
+          <w:rFonts w:ascii="Courier New" w:eastAsia="Times New Roman" w:hAnsi="Courier New" w:cs="Courier New"/>
+          <w:color w:val="CCCCCC"/>
+          <w:sz w:val="18"/>
+          <w:szCs w:val="18"/>
+        </w:rPr>
+      </w:pPr>
+      <w:r>
+        <w:rPr>
+          <w:rFonts w:ascii="Courier New" w:eastAsia="Times New Roman" w:hAnsi="Courier New" w:cs="Courier New"/>
           <w:color w:val="CCCCCC"/>
           <w:sz w:val="18"/>
           <w:szCs w:val="18"/>
@@ -3180,7 +3178,7 @@
       </w:r>
       <w:r>
         <w:rPr>
-          <w:rFonts w:ascii="Menlo" w:eastAsia="Times New Roman" w:hAnsi="Menlo" w:cs="Menlo"/>
+          <w:rFonts w:ascii="Courier New" w:eastAsia="Times New Roman" w:hAnsi="Courier New" w:cs="Courier New"/>
           <w:color w:val="9CDCFE"/>
           <w:sz w:val="18"/>
           <w:szCs w:val="18"/>
@@ -3189,7 +3187,7 @@
       </w:r>
       <w:r>
         <w:rPr>
-          <w:rFonts w:ascii="Menlo" w:eastAsia="Times New Roman" w:hAnsi="Menlo" w:cs="Menlo"/>
+          <w:rFonts w:ascii="Courier New" w:eastAsia="Times New Roman" w:hAnsi="Courier New" w:cs="Courier New"/>
           <w:color w:val="CCCCCC"/>
           <w:sz w:val="18"/>
           <w:szCs w:val="18"/>
@@ -3198,7 +3196,7 @@
       </w:r>
       <w:r>
         <w:rPr>
-          <w:rFonts w:ascii="Menlo" w:eastAsia="Times New Roman" w:hAnsi="Menlo" w:cs="Menlo"/>
+          <w:rFonts w:ascii="Courier New" w:eastAsia="Times New Roman" w:hAnsi="Courier New" w:cs="Courier New"/>
           <w:color w:val="B5CEA8"/>
           <w:sz w:val="18"/>
           <w:szCs w:val="18"/>
@@ -3207,7 +3205,7 @@
       </w:r>
       <w:r>
         <w:rPr>
-          <w:rFonts w:ascii="Menlo" w:eastAsia="Times New Roman" w:hAnsi="Menlo" w:cs="Menlo"/>
+          <w:rFonts w:ascii="Courier New" w:eastAsia="Times New Roman" w:hAnsi="Courier New" w:cs="Courier New"/>
           <w:color w:val="CCCCCC"/>
           <w:sz w:val="18"/>
           <w:szCs w:val="18"/>
@@ -3220,15 +3218,15 @@
         <w:shd w:val="clear" w:color="auto" w:fill="1F1F1F"/>
         <w:spacing w:line="270" w:lineRule="atLeast"/>
         <w:rPr>
-          <w:rFonts w:ascii="Menlo" w:eastAsia="Times New Roman" w:hAnsi="Menlo" w:cs="Menlo"/>
-          <w:color w:val="CCCCCC"/>
-          <w:sz w:val="18"/>
-          <w:szCs w:val="18"/>
-        </w:rPr>
-      </w:pPr>
-      <w:r>
-        <w:rPr>
-          <w:rFonts w:ascii="Menlo" w:eastAsia="Times New Roman" w:hAnsi="Menlo" w:cs="Menlo"/>
+          <w:rFonts w:ascii="Courier New" w:eastAsia="Times New Roman" w:hAnsi="Courier New" w:cs="Courier New"/>
+          <w:color w:val="CCCCCC"/>
+          <w:sz w:val="18"/>
+          <w:szCs w:val="18"/>
+        </w:rPr>
+      </w:pPr>
+      <w:r>
+        <w:rPr>
+          <w:rFonts w:ascii="Courier New" w:eastAsia="Times New Roman" w:hAnsi="Courier New" w:cs="Courier New"/>
           <w:color w:val="CCCCCC"/>
           <w:sz w:val="18"/>
           <w:szCs w:val="18"/>
@@ -3277,15 +3275,15 @@
         <w:shd w:val="clear" w:color="auto" w:fill="1F1F1F"/>
         <w:spacing w:line="270" w:lineRule="atLeast"/>
         <w:rPr>
-          <w:rFonts w:ascii="Menlo" w:eastAsia="Times New Roman" w:hAnsi="Menlo" w:cs="Menlo"/>
-          <w:color w:val="CCCCCC"/>
-          <w:sz w:val="18"/>
-          <w:szCs w:val="18"/>
-        </w:rPr>
-      </w:pPr>
-      <w:r>
-        <w:rPr>
-          <w:rFonts w:ascii="Menlo" w:eastAsia="Times New Roman" w:hAnsi="Menlo" w:cs="Menlo"/>
+          <w:rFonts w:ascii="Courier New" w:eastAsia="Times New Roman" w:hAnsi="Courier New" w:cs="Courier New"/>
+          <w:color w:val="CCCCCC"/>
+          <w:sz w:val="18"/>
+          <w:szCs w:val="18"/>
+        </w:rPr>
+      </w:pPr>
+      <w:r>
+        <w:rPr>
+          <w:rFonts w:ascii="Courier New" w:eastAsia="Times New Roman" w:hAnsi="Courier New" w:cs="Courier New"/>
           <w:color w:val="CCCCCC"/>
           <w:sz w:val="18"/>
           <w:szCs w:val="18"/>
@@ -3298,15 +3296,15 @@
         <w:shd w:val="clear" w:color="auto" w:fill="1F1F1F"/>
         <w:spacing w:line="270" w:lineRule="atLeast"/>
         <w:rPr>
-          <w:rFonts w:ascii="Menlo" w:eastAsia="Times New Roman" w:hAnsi="Menlo" w:cs="Menlo"/>
-          <w:color w:val="CCCCCC"/>
-          <w:sz w:val="18"/>
-          <w:szCs w:val="18"/>
-        </w:rPr>
-      </w:pPr>
-      <w:r>
-        <w:rPr>
-          <w:rFonts w:ascii="Menlo" w:eastAsia="Times New Roman" w:hAnsi="Menlo" w:cs="Menlo"/>
+          <w:rFonts w:ascii="Courier New" w:eastAsia="Times New Roman" w:hAnsi="Courier New" w:cs="Courier New"/>
+          <w:color w:val="CCCCCC"/>
+          <w:sz w:val="18"/>
+          <w:szCs w:val="18"/>
+        </w:rPr>
+      </w:pPr>
+      <w:r>
+        <w:rPr>
+          <w:rFonts w:ascii="Courier New" w:eastAsia="Times New Roman" w:hAnsi="Courier New" w:cs="Courier New"/>
           <w:color w:val="CCCCCC"/>
           <w:sz w:val="18"/>
           <w:szCs w:val="18"/>
@@ -3315,7 +3313,7 @@
       </w:r>
       <w:r>
         <w:rPr>
-          <w:rFonts w:ascii="Menlo" w:eastAsia="Times New Roman" w:hAnsi="Menlo" w:cs="Menlo"/>
+          <w:rFonts w:ascii="Courier New" w:eastAsia="Times New Roman" w:hAnsi="Courier New" w:cs="Courier New"/>
           <w:color w:val="9CDCFE"/>
           <w:sz w:val="18"/>
           <w:szCs w:val="18"/>
@@ -3325,7 +3323,7 @@
       <w:proofErr w:type="spellStart"/>
       <w:r>
         <w:rPr>
-          <w:rFonts w:ascii="Menlo" w:eastAsia="Times New Roman" w:hAnsi="Menlo" w:cs="Menlo"/>
+          <w:rFonts w:ascii="Courier New" w:eastAsia="Times New Roman" w:hAnsi="Courier New" w:cs="Courier New"/>
           <w:color w:val="9CDCFE"/>
           <w:sz w:val="18"/>
           <w:szCs w:val="18"/>
@@ -3335,7 +3333,7 @@
       <w:proofErr w:type="spellEnd"/>
       <w:r>
         <w:rPr>
-          <w:rFonts w:ascii="Menlo" w:eastAsia="Times New Roman" w:hAnsi="Menlo" w:cs="Menlo"/>
+          <w:rFonts w:ascii="Courier New" w:eastAsia="Times New Roman" w:hAnsi="Courier New" w:cs="Courier New"/>
           <w:color w:val="9CDCFE"/>
           <w:sz w:val="18"/>
           <w:szCs w:val="18"/>
@@ -3344,7 +3342,7 @@
       </w:r>
       <w:r>
         <w:rPr>
-          <w:rFonts w:ascii="Menlo" w:eastAsia="Times New Roman" w:hAnsi="Menlo" w:cs="Menlo"/>
+          <w:rFonts w:ascii="Courier New" w:eastAsia="Times New Roman" w:hAnsi="Courier New" w:cs="Courier New"/>
           <w:color w:val="CCCCCC"/>
           <w:sz w:val="18"/>
           <w:szCs w:val="18"/>
@@ -3353,7 +3351,7 @@
       </w:r>
       <w:r>
         <w:rPr>
-          <w:rFonts w:ascii="Menlo" w:eastAsia="Times New Roman" w:hAnsi="Menlo" w:cs="Menlo"/>
+          <w:rFonts w:ascii="Courier New" w:eastAsia="Times New Roman" w:hAnsi="Courier New" w:cs="Courier New"/>
           <w:color w:val="CE9178"/>
           <w:sz w:val="18"/>
           <w:szCs w:val="18"/>
@@ -3362,7 +3360,7 @@
       </w:r>
       <w:r>
         <w:rPr>
-          <w:rFonts w:ascii="Menlo" w:eastAsia="Times New Roman" w:hAnsi="Menlo" w:cs="Menlo"/>
+          <w:rFonts w:ascii="Courier New" w:eastAsia="Times New Roman" w:hAnsi="Courier New" w:cs="Courier New"/>
           <w:color w:val="CCCCCC"/>
           <w:sz w:val="18"/>
           <w:szCs w:val="18"/>
@@ -3375,15 +3373,15 @@
         <w:shd w:val="clear" w:color="auto" w:fill="1F1F1F"/>
         <w:spacing w:line="270" w:lineRule="atLeast"/>
         <w:rPr>
-          <w:rFonts w:ascii="Menlo" w:eastAsia="Times New Roman" w:hAnsi="Menlo" w:cs="Menlo"/>
-          <w:color w:val="CCCCCC"/>
-          <w:sz w:val="18"/>
-          <w:szCs w:val="18"/>
-        </w:rPr>
-      </w:pPr>
-      <w:r>
-        <w:rPr>
-          <w:rFonts w:ascii="Menlo" w:eastAsia="Times New Roman" w:hAnsi="Menlo" w:cs="Menlo"/>
+          <w:rFonts w:ascii="Courier New" w:eastAsia="Times New Roman" w:hAnsi="Courier New" w:cs="Courier New"/>
+          <w:color w:val="CCCCCC"/>
+          <w:sz w:val="18"/>
+          <w:szCs w:val="18"/>
+        </w:rPr>
+      </w:pPr>
+      <w:r>
+        <w:rPr>
+          <w:rFonts w:ascii="Courier New" w:eastAsia="Times New Roman" w:hAnsi="Courier New" w:cs="Courier New"/>
           <w:color w:val="CCCCCC"/>
           <w:sz w:val="18"/>
           <w:szCs w:val="18"/>
@@ -3392,7 +3390,7 @@
       </w:r>
       <w:r>
         <w:rPr>
-          <w:rFonts w:ascii="Menlo" w:eastAsia="Times New Roman" w:hAnsi="Menlo" w:cs="Menlo"/>
+          <w:rFonts w:ascii="Courier New" w:eastAsia="Times New Roman" w:hAnsi="Courier New" w:cs="Courier New"/>
           <w:color w:val="9CDCFE"/>
           <w:sz w:val="18"/>
           <w:szCs w:val="18"/>
@@ -3402,7 +3400,7 @@
       <w:proofErr w:type="spellStart"/>
       <w:r>
         <w:rPr>
-          <w:rFonts w:ascii="Menlo" w:eastAsia="Times New Roman" w:hAnsi="Menlo" w:cs="Menlo"/>
+          <w:rFonts w:ascii="Courier New" w:eastAsia="Times New Roman" w:hAnsi="Courier New" w:cs="Courier New"/>
           <w:color w:val="9CDCFE"/>
           <w:sz w:val="18"/>
           <w:szCs w:val="18"/>
@@ -3412,7 +3410,7 @@
       <w:proofErr w:type="spellEnd"/>
       <w:r>
         <w:rPr>
-          <w:rFonts w:ascii="Menlo" w:eastAsia="Times New Roman" w:hAnsi="Menlo" w:cs="Menlo"/>
+          <w:rFonts w:ascii="Courier New" w:eastAsia="Times New Roman" w:hAnsi="Courier New" w:cs="Courier New"/>
           <w:color w:val="9CDCFE"/>
           <w:sz w:val="18"/>
           <w:szCs w:val="18"/>
@@ -3421,7 +3419,7 @@
       </w:r>
       <w:r>
         <w:rPr>
-          <w:rFonts w:ascii="Menlo" w:eastAsia="Times New Roman" w:hAnsi="Menlo" w:cs="Menlo"/>
+          <w:rFonts w:ascii="Courier New" w:eastAsia="Times New Roman" w:hAnsi="Courier New" w:cs="Courier New"/>
           <w:color w:val="CCCCCC"/>
           <w:sz w:val="18"/>
           <w:szCs w:val="18"/>
@@ -3430,7 +3428,7 @@
       </w:r>
       <w:r>
         <w:rPr>
-          <w:rFonts w:ascii="Menlo" w:eastAsia="Times New Roman" w:hAnsi="Menlo" w:cs="Menlo"/>
+          <w:rFonts w:ascii="Courier New" w:eastAsia="Times New Roman" w:hAnsi="Courier New" w:cs="Courier New"/>
           <w:color w:val="CE9178"/>
           <w:sz w:val="18"/>
           <w:szCs w:val="18"/>
@@ -3439,7 +3437,7 @@
       </w:r>
       <w:r>
         <w:rPr>
-          <w:rFonts w:ascii="Menlo" w:eastAsia="Times New Roman" w:hAnsi="Menlo" w:cs="Menlo"/>
+          <w:rFonts w:ascii="Courier New" w:eastAsia="Times New Roman" w:hAnsi="Courier New" w:cs="Courier New"/>
           <w:color w:val="CCCCCC"/>
           <w:sz w:val="18"/>
           <w:szCs w:val="18"/>
@@ -3452,15 +3450,15 @@
         <w:shd w:val="clear" w:color="auto" w:fill="1F1F1F"/>
         <w:spacing w:line="270" w:lineRule="atLeast"/>
         <w:rPr>
-          <w:rFonts w:ascii="Menlo" w:eastAsia="Times New Roman" w:hAnsi="Menlo" w:cs="Menlo"/>
-          <w:color w:val="CCCCCC"/>
-          <w:sz w:val="18"/>
-          <w:szCs w:val="18"/>
-        </w:rPr>
-      </w:pPr>
-      <w:r>
-        <w:rPr>
-          <w:rFonts w:ascii="Menlo" w:eastAsia="Times New Roman" w:hAnsi="Menlo" w:cs="Menlo"/>
+          <w:rFonts w:ascii="Courier New" w:eastAsia="Times New Roman" w:hAnsi="Courier New" w:cs="Courier New"/>
+          <w:color w:val="CCCCCC"/>
+          <w:sz w:val="18"/>
+          <w:szCs w:val="18"/>
+        </w:rPr>
+      </w:pPr>
+      <w:r>
+        <w:rPr>
+          <w:rFonts w:ascii="Courier New" w:eastAsia="Times New Roman" w:hAnsi="Courier New" w:cs="Courier New"/>
           <w:color w:val="CCCCCC"/>
           <w:sz w:val="18"/>
           <w:szCs w:val="18"/>
@@ -3469,7 +3467,7 @@
       </w:r>
       <w:r>
         <w:rPr>
-          <w:rFonts w:ascii="Menlo" w:eastAsia="Times New Roman" w:hAnsi="Menlo" w:cs="Menlo"/>
+          <w:rFonts w:ascii="Courier New" w:eastAsia="Times New Roman" w:hAnsi="Courier New" w:cs="Courier New"/>
           <w:color w:val="9CDCFE"/>
           <w:sz w:val="18"/>
           <w:szCs w:val="18"/>
@@ -3479,7 +3477,7 @@
       <w:proofErr w:type="spellStart"/>
       <w:r>
         <w:rPr>
-          <w:rFonts w:ascii="Menlo" w:eastAsia="Times New Roman" w:hAnsi="Menlo" w:cs="Menlo"/>
+          <w:rFonts w:ascii="Courier New" w:eastAsia="Times New Roman" w:hAnsi="Courier New" w:cs="Courier New"/>
           <w:color w:val="9CDCFE"/>
           <w:sz w:val="18"/>
           <w:szCs w:val="18"/>
@@ -3489,7 +3487,7 @@
       <w:proofErr w:type="spellEnd"/>
       <w:r>
         <w:rPr>
-          <w:rFonts w:ascii="Menlo" w:eastAsia="Times New Roman" w:hAnsi="Menlo" w:cs="Menlo"/>
+          <w:rFonts w:ascii="Courier New" w:eastAsia="Times New Roman" w:hAnsi="Courier New" w:cs="Courier New"/>
           <w:color w:val="9CDCFE"/>
           <w:sz w:val="18"/>
           <w:szCs w:val="18"/>
@@ -3498,7 +3496,7 @@
       </w:r>
       <w:r>
         <w:rPr>
-          <w:rFonts w:ascii="Menlo" w:eastAsia="Times New Roman" w:hAnsi="Menlo" w:cs="Menlo"/>
+          <w:rFonts w:ascii="Courier New" w:eastAsia="Times New Roman" w:hAnsi="Courier New" w:cs="Courier New"/>
           <w:color w:val="CCCCCC"/>
           <w:sz w:val="18"/>
           <w:szCs w:val="18"/>
@@ -3507,7 +3505,7 @@
       </w:r>
       <w:r>
         <w:rPr>
-          <w:rFonts w:ascii="Menlo" w:eastAsia="Times New Roman" w:hAnsi="Menlo" w:cs="Menlo"/>
+          <w:rFonts w:ascii="Courier New" w:eastAsia="Times New Roman" w:hAnsi="Courier New" w:cs="Courier New"/>
           <w:color w:val="CE9178"/>
           <w:sz w:val="18"/>
           <w:szCs w:val="18"/>
@@ -3516,7 +3514,7 @@
       </w:r>
       <w:r>
         <w:rPr>
-          <w:rFonts w:ascii="Menlo" w:eastAsia="Times New Roman" w:hAnsi="Menlo" w:cs="Menlo"/>
+          <w:rFonts w:ascii="Courier New" w:eastAsia="Times New Roman" w:hAnsi="Courier New" w:cs="Courier New"/>
           <w:color w:val="CCCCCC"/>
           <w:sz w:val="18"/>
           <w:szCs w:val="18"/>
@@ -3529,15 +3527,15 @@
         <w:shd w:val="clear" w:color="auto" w:fill="1F1F1F"/>
         <w:spacing w:line="270" w:lineRule="atLeast"/>
         <w:rPr>
-          <w:rFonts w:ascii="Menlo" w:eastAsia="Times New Roman" w:hAnsi="Menlo" w:cs="Menlo"/>
-          <w:color w:val="CCCCCC"/>
-          <w:sz w:val="18"/>
-          <w:szCs w:val="18"/>
-        </w:rPr>
-      </w:pPr>
-      <w:r>
-        <w:rPr>
-          <w:rFonts w:ascii="Menlo" w:eastAsia="Times New Roman" w:hAnsi="Menlo" w:cs="Menlo"/>
+          <w:rFonts w:ascii="Courier New" w:eastAsia="Times New Roman" w:hAnsi="Courier New" w:cs="Courier New"/>
+          <w:color w:val="CCCCCC"/>
+          <w:sz w:val="18"/>
+          <w:szCs w:val="18"/>
+        </w:rPr>
+      </w:pPr>
+      <w:r>
+        <w:rPr>
+          <w:rFonts w:ascii="Courier New" w:eastAsia="Times New Roman" w:hAnsi="Courier New" w:cs="Courier New"/>
           <w:color w:val="CCCCCC"/>
           <w:sz w:val="18"/>
           <w:szCs w:val="18"/>
@@ -3546,7 +3544,7 @@
       </w:r>
       <w:r>
         <w:rPr>
-          <w:rFonts w:ascii="Menlo" w:eastAsia="Times New Roman" w:hAnsi="Menlo" w:cs="Menlo"/>
+          <w:rFonts w:ascii="Courier New" w:eastAsia="Times New Roman" w:hAnsi="Courier New" w:cs="Courier New"/>
           <w:color w:val="9CDCFE"/>
           <w:sz w:val="18"/>
           <w:szCs w:val="18"/>
@@ -3555,7 +3553,7 @@
       </w:r>
       <w:r>
         <w:rPr>
-          <w:rFonts w:ascii="Menlo" w:eastAsia="Times New Roman" w:hAnsi="Menlo" w:cs="Menlo"/>
+          <w:rFonts w:ascii="Courier New" w:eastAsia="Times New Roman" w:hAnsi="Courier New" w:cs="Courier New"/>
           <w:color w:val="CCCCCC"/>
           <w:sz w:val="18"/>
           <w:szCs w:val="18"/>
@@ -3564,7 +3562,7 @@
       </w:r>
       <w:r>
         <w:rPr>
-          <w:rFonts w:ascii="Menlo" w:eastAsia="Times New Roman" w:hAnsi="Menlo" w:cs="Menlo"/>
+          <w:rFonts w:ascii="Courier New" w:eastAsia="Times New Roman" w:hAnsi="Courier New" w:cs="Courier New"/>
           <w:color w:val="B5CEA8"/>
           <w:sz w:val="18"/>
           <w:szCs w:val="18"/>
@@ -3573,7 +3571,7 @@
       </w:r>
       <w:r>
         <w:rPr>
-          <w:rFonts w:ascii="Menlo" w:eastAsia="Times New Roman" w:hAnsi="Menlo" w:cs="Menlo"/>
+          <w:rFonts w:ascii="Courier New" w:eastAsia="Times New Roman" w:hAnsi="Courier New" w:cs="Courier New"/>
           <w:color w:val="CCCCCC"/>
           <w:sz w:val="18"/>
           <w:szCs w:val="18"/>
@@ -3586,15 +3584,15 @@
         <w:shd w:val="clear" w:color="auto" w:fill="1F1F1F"/>
         <w:spacing w:line="270" w:lineRule="atLeast"/>
         <w:rPr>
-          <w:rFonts w:ascii="Menlo" w:eastAsia="Times New Roman" w:hAnsi="Menlo" w:cs="Menlo"/>
-          <w:color w:val="CCCCCC"/>
-          <w:sz w:val="18"/>
-          <w:szCs w:val="18"/>
-        </w:rPr>
-      </w:pPr>
-      <w:r>
-        <w:rPr>
-          <w:rFonts w:ascii="Menlo" w:eastAsia="Times New Roman" w:hAnsi="Menlo" w:cs="Menlo"/>
+          <w:rFonts w:ascii="Courier New" w:eastAsia="Times New Roman" w:hAnsi="Courier New" w:cs="Courier New"/>
+          <w:color w:val="CCCCCC"/>
+          <w:sz w:val="18"/>
+          <w:szCs w:val="18"/>
+        </w:rPr>
+      </w:pPr>
+      <w:r>
+        <w:rPr>
+          <w:rFonts w:ascii="Courier New" w:eastAsia="Times New Roman" w:hAnsi="Courier New" w:cs="Courier New"/>
           <w:color w:val="CCCCCC"/>
           <w:sz w:val="18"/>
           <w:szCs w:val="18"/>
@@ -3603,7 +3601,7 @@
       </w:r>
       <w:r>
         <w:rPr>
-          <w:rFonts w:ascii="Menlo" w:eastAsia="Times New Roman" w:hAnsi="Menlo" w:cs="Menlo"/>
+          <w:rFonts w:ascii="Courier New" w:eastAsia="Times New Roman" w:hAnsi="Courier New" w:cs="Courier New"/>
           <w:color w:val="9CDCFE"/>
           <w:sz w:val="18"/>
           <w:szCs w:val="18"/>
@@ -3613,7 +3611,7 @@
       <w:proofErr w:type="spellStart"/>
       <w:r>
         <w:rPr>
-          <w:rFonts w:ascii="Menlo" w:eastAsia="Times New Roman" w:hAnsi="Menlo" w:cs="Menlo"/>
+          <w:rFonts w:ascii="Courier New" w:eastAsia="Times New Roman" w:hAnsi="Courier New" w:cs="Courier New"/>
           <w:color w:val="9CDCFE"/>
           <w:sz w:val="18"/>
           <w:szCs w:val="18"/>
@@ -3623,7 +3621,7 @@
       <w:proofErr w:type="spellEnd"/>
       <w:r>
         <w:rPr>
-          <w:rFonts w:ascii="Menlo" w:eastAsia="Times New Roman" w:hAnsi="Menlo" w:cs="Menlo"/>
+          <w:rFonts w:ascii="Courier New" w:eastAsia="Times New Roman" w:hAnsi="Courier New" w:cs="Courier New"/>
           <w:color w:val="9CDCFE"/>
           <w:sz w:val="18"/>
           <w:szCs w:val="18"/>
@@ -3632,7 +3630,7 @@
       </w:r>
       <w:r>
         <w:rPr>
-          <w:rFonts w:ascii="Menlo" w:eastAsia="Times New Roman" w:hAnsi="Menlo" w:cs="Menlo"/>
+          <w:rFonts w:ascii="Courier New" w:eastAsia="Times New Roman" w:hAnsi="Courier New" w:cs="Courier New"/>
           <w:color w:val="CCCCCC"/>
           <w:sz w:val="18"/>
           <w:szCs w:val="18"/>
@@ -3641,7 +3639,7 @@
       </w:r>
       <w:r>
         <w:rPr>
-          <w:rFonts w:ascii="Menlo" w:eastAsia="Times New Roman" w:hAnsi="Menlo" w:cs="Menlo"/>
+          <w:rFonts w:ascii="Courier New" w:eastAsia="Times New Roman" w:hAnsi="Courier New" w:cs="Courier New"/>
           <w:color w:val="CE9178"/>
           <w:sz w:val="18"/>
           <w:szCs w:val="18"/>
@@ -3654,15 +3652,15 @@
         <w:shd w:val="clear" w:color="auto" w:fill="1F1F1F"/>
         <w:spacing w:line="270" w:lineRule="atLeast"/>
         <w:rPr>
-          <w:rFonts w:ascii="Menlo" w:eastAsia="Times New Roman" w:hAnsi="Menlo" w:cs="Menlo"/>
-          <w:color w:val="CCCCCC"/>
-          <w:sz w:val="18"/>
-          <w:szCs w:val="18"/>
-        </w:rPr>
-      </w:pPr>
-      <w:r>
-        <w:rPr>
-          <w:rFonts w:ascii="Menlo" w:eastAsia="Times New Roman" w:hAnsi="Menlo" w:cs="Menlo"/>
+          <w:rFonts w:ascii="Courier New" w:eastAsia="Times New Roman" w:hAnsi="Courier New" w:cs="Courier New"/>
+          <w:color w:val="CCCCCC"/>
+          <w:sz w:val="18"/>
+          <w:szCs w:val="18"/>
+        </w:rPr>
+      </w:pPr>
+      <w:r>
+        <w:rPr>
+          <w:rFonts w:ascii="Courier New" w:eastAsia="Times New Roman" w:hAnsi="Courier New" w:cs="Courier New"/>
           <w:color w:val="CCCCCC"/>
           <w:sz w:val="18"/>
           <w:szCs w:val="18"/>
@@ -4029,32 +4027,30 @@
       <w:pPr>
         <w:ind w:left="1418"/>
         <w:rPr>
-          <w:lang w:val="en-US"/>
-        </w:rPr>
-      </w:pPr>
-      <w:r>
-        <w:rPr>
-          <w:lang w:val="en-US"/>
-        </w:rPr>
-        <w:t xml:space="preserve">    hostname: ${COMPOSE_PROJECT_NAME}-control-center</w:t>
-      </w:r>
-    </w:p>
-    <w:p>
-      <w:pPr>
-        <w:ind w:left="1418"/>
-        <w:rPr>
-          <w:lang w:val="en-US"/>
-        </w:rPr>
-      </w:pPr>
-      <w:r>
-        <w:rPr>
-          <w:lang w:val="en-US"/>
-        </w:rPr>
-        <w:t xml:space="preserve">    </w:t>
-      </w:r>
-      <w:proofErr w:type="spellStart"/>
-      <w:r>
-        <w:rPr>
+          <w:rFonts w:ascii="Courier New" w:hAnsi="Courier New" w:cs="Courier New"/>
+          <w:lang w:val="en-US"/>
+        </w:rPr>
+      </w:pPr>
+      <w:r>
+        <w:rPr>
+          <w:rFonts w:ascii="Courier New" w:hAnsi="Courier New" w:cs="Courier New"/>
+          <w:lang w:val="en-US"/>
+        </w:rPr>
+        <w:t>hostname: ${COMPOSE_PROJECT_NAME}-control-center</w:t>
+      </w:r>
+    </w:p>
+    <w:p>
+      <w:pPr>
+        <w:ind w:left="1418"/>
+        <w:rPr>
+          <w:rFonts w:ascii="Courier New" w:hAnsi="Courier New" w:cs="Courier New"/>
+          <w:lang w:val="en-US"/>
+        </w:rPr>
+      </w:pPr>
+      <w:proofErr w:type="spellStart"/>
+      <w:r>
+        <w:rPr>
+          <w:rFonts w:ascii="Courier New" w:hAnsi="Courier New" w:cs="Courier New"/>
           <w:lang w:val="en-US"/>
         </w:rPr>
         <w:t>container_name</w:t>
@@ -4062,6 +4058,7 @@
       <w:proofErr w:type="spellEnd"/>
       <w:r>
         <w:rPr>
+          <w:rFonts w:ascii="Courier New" w:hAnsi="Courier New" w:cs="Courier New"/>
           <w:lang w:val="en-US"/>
         </w:rPr>
         <w:t>: ${COMPOSE_PROJECT_NAME}-control-center</w:t>
@@ -4093,6 +4090,12 @@
         </w:rPr>
         <w:t>nclude network name</w:t>
       </w:r>
+      <w:r>
+        <w:rPr>
+          <w:lang w:val="en-US"/>
+        </w:rPr>
+        <w:t>:</w:t>
+      </w:r>
     </w:p>
     <w:p>
       <w:pPr>
@@ -4156,11 +4159,13 @@
       <w:pPr>
         <w:ind w:left="1418"/>
         <w:rPr>
-          <w:lang w:val="en-US"/>
-        </w:rPr>
-      </w:pPr>
-      <w:r>
-        <w:rPr>
+          <w:rFonts w:ascii="Courier New" w:hAnsi="Courier New" w:cs="Courier New"/>
+          <w:lang w:val="en-US"/>
+        </w:rPr>
+      </w:pPr>
+      <w:r>
+        <w:rPr>
+          <w:rFonts w:ascii="Courier New" w:hAnsi="Courier New" w:cs="Courier New"/>
           <w:lang w:val="en-US"/>
         </w:rPr>
         <w:t>networks:</w:t>
@@ -4170,11 +4175,13 @@
       <w:pPr>
         <w:ind w:left="1418"/>
         <w:rPr>
-          <w:lang w:val="en-US"/>
-        </w:rPr>
-      </w:pPr>
-      <w:r>
-        <w:rPr>
+          <w:rFonts w:ascii="Courier New" w:hAnsi="Courier New" w:cs="Courier New"/>
+          <w:lang w:val="en-US"/>
+        </w:rPr>
+      </w:pPr>
+      <w:r>
+        <w:rPr>
+          <w:rFonts w:ascii="Courier New" w:hAnsi="Courier New" w:cs="Courier New"/>
           <w:lang w:val="en-US"/>
         </w:rPr>
         <w:t xml:space="preserve">  default:</w:t>
@@ -4184,11 +4191,13 @@
       <w:pPr>
         <w:ind w:left="1418"/>
         <w:rPr>
-          <w:lang w:val="en-US"/>
-        </w:rPr>
-      </w:pPr>
-      <w:r>
-        <w:rPr>
+          <w:rFonts w:ascii="Courier New" w:hAnsi="Courier New" w:cs="Courier New"/>
+          <w:lang w:val="en-US"/>
+        </w:rPr>
+      </w:pPr>
+      <w:r>
+        <w:rPr>
+          <w:rFonts w:ascii="Courier New" w:hAnsi="Courier New" w:cs="Courier New"/>
           <w:lang w:val="en-US"/>
         </w:rPr>
         <w:t xml:space="preserve">     name: ${COMPOSE_PROJECT_</w:t>
@@ -4196,6 +4205,7 @@
       <w:proofErr w:type="gramStart"/>
       <w:r>
         <w:rPr>
+          <w:rFonts w:ascii="Courier New" w:hAnsi="Courier New" w:cs="Courier New"/>
           <w:lang w:val="en-US"/>
         </w:rPr>
         <w:t>NAME}_</w:t>
@@ -4203,6 +4213,7 @@
       <w:proofErr w:type="gramEnd"/>
       <w:r>
         <w:rPr>
+          <w:rFonts w:ascii="Courier New" w:hAnsi="Courier New" w:cs="Courier New"/>
           <w:lang w:val="en-US"/>
         </w:rPr>
         <w:t>default</w:t>
@@ -5110,6 +5121,14 @@
           <w:lang w:val="en-US"/>
         </w:rPr>
       </w:pPr>
+    </w:p>
+    <w:p>
+      <w:pPr>
+        <w:ind w:left="1418"/>
+        <w:rPr>
+          <w:lang w:val="en-US"/>
+        </w:rPr>
+      </w:pPr>
       <w:r>
         <w:rPr>
           <w:lang w:val="en-US"/>
@@ -5279,20 +5298,12 @@
         </w:rPr>
         <w:t xml:space="preserve"> the </w:t>
       </w:r>
-      <w:proofErr w:type="gramStart"/>
-      <w:r>
-        <w:rPr>
-          <w:lang w:val="en-US"/>
-        </w:rPr>
-        <w:t xml:space="preserve">magic, </w:t>
-      </w:r>
-      <w:r>
-        <w:rPr>
-          <w:lang w:val="en-US"/>
-        </w:rPr>
-        <w:t xml:space="preserve"> analysis</w:t>
-      </w:r>
-      <w:proofErr w:type="gramEnd"/>
+      <w:r>
+        <w:rPr>
+          <w:lang w:val="en-US"/>
+        </w:rPr>
+        <w:t>magic, analysis</w:t>
+      </w:r>
       <w:r>
         <w:rPr>
           <w:lang w:val="en-US"/>
@@ -5882,7 +5893,13 @@
         <w:rPr>
           <w:lang w:val="en-US"/>
         </w:rPr>
-        <w:t xml:space="preserve">-- create </w:t>
+        <w:t>C</w:t>
+      </w:r>
+      <w:r>
+        <w:rPr>
+          <w:lang w:val="en-US"/>
+        </w:rPr>
+        <w:t xml:space="preserve">reate </w:t>
       </w:r>
       <w:r>
         <w:rPr>
@@ -5896,6 +5913,20 @@
         </w:rPr>
         <w:t xml:space="preserve">stream object from source </w:t>
       </w:r>
+      <w:proofErr w:type="spellStart"/>
+      <w:r>
+        <w:rPr>
+          <w:lang w:val="en-US"/>
+        </w:rPr>
+        <w:t>salesbaskets</w:t>
+      </w:r>
+      <w:proofErr w:type="spellEnd"/>
+      <w:r>
+        <w:rPr>
+          <w:lang w:val="en-US"/>
+        </w:rPr>
+        <w:t xml:space="preserve"> </w:t>
+      </w:r>
       <w:r>
         <w:rPr>
           <w:lang w:val="en-US"/>
@@ -5912,30 +5943,46 @@
         <w:rPr>
           <w:lang w:val="en-US"/>
         </w:rPr>
-        <w:t>topic, same format as source</w:t>
-      </w:r>
-    </w:p>
-    <w:p>
-      <w:pPr>
-        <w:ind w:left="1418"/>
-        <w:rPr>
-          <w:lang w:val="en-US"/>
-        </w:rPr>
-      </w:pPr>
-      <w:r>
-        <w:rPr>
-          <w:lang w:val="en-US"/>
-        </w:rPr>
-        <w:t xml:space="preserve">-- This becomes </w:t>
-      </w:r>
-      <w:proofErr w:type="gramStart"/>
-      <w:r>
-        <w:rPr>
-          <w:lang w:val="en-US"/>
-        </w:rPr>
-        <w:t>a</w:t>
-      </w:r>
-      <w:proofErr w:type="gramEnd"/>
+        <w:t>topic, same format</w:t>
+      </w:r>
+      <w:r>
+        <w:rPr>
+          <w:lang w:val="en-US"/>
+        </w:rPr>
+        <w:t>/serialization</w:t>
+      </w:r>
+      <w:r>
+        <w:rPr>
+          <w:lang w:val="en-US"/>
+        </w:rPr>
+        <w:t xml:space="preserve"> as source</w:t>
+      </w:r>
+      <w:r>
+        <w:rPr>
+          <w:lang w:val="en-US"/>
+        </w:rPr>
+        <w:t xml:space="preserve">. </w:t>
+      </w:r>
+      <w:proofErr w:type="spellStart"/>
+      <w:r>
+        <w:rPr>
+          <w:lang w:val="en-US"/>
+        </w:rPr>
+        <w:t>This</w:t>
+      </w:r>
+      <w:proofErr w:type="spellEnd"/>
+      <w:r>
+        <w:rPr>
+          <w:lang w:val="en-US"/>
+        </w:rPr>
+        <w:t xml:space="preserve"> becomes a</w:t>
+      </w:r>
+      <w:r>
+        <w:rPr>
+          <w:lang w:val="en-US"/>
+        </w:rPr>
+        <w:t>n</w:t>
+      </w:r>
       <w:r>
         <w:rPr>
           <w:lang w:val="en-US"/>
@@ -6742,7 +6789,25 @@
         <w:rPr>
           <w:lang w:val="en-US"/>
         </w:rPr>
-        <w:t xml:space="preserve">-- </w:t>
+        <w:t>C</w:t>
+      </w:r>
+      <w:r>
+        <w:rPr>
+          <w:lang w:val="en-US"/>
+        </w:rPr>
+        <w:t xml:space="preserve">reate </w:t>
+      </w:r>
+      <w:r>
+        <w:rPr>
+          <w:lang w:val="en-US"/>
+        </w:rPr>
+        <w:t xml:space="preserve">a </w:t>
+      </w:r>
+      <w:r>
+        <w:rPr>
+          <w:lang w:val="en-US"/>
+        </w:rPr>
+        <w:t xml:space="preserve">stream object from source </w:t>
       </w:r>
       <w:proofErr w:type="spellStart"/>
       <w:r>
@@ -6756,13 +6821,25 @@
         <w:rPr>
           <w:lang w:val="en-US"/>
         </w:rPr>
-        <w:t xml:space="preserve"> - This becomes </w:t>
-      </w:r>
-      <w:r>
-        <w:rPr>
-          <w:lang w:val="en-US"/>
-        </w:rPr>
-        <w:t>our second</w:t>
+        <w:t xml:space="preserve">. </w:t>
+      </w:r>
+      <w:r>
+        <w:rPr>
+          <w:lang w:val="en-US"/>
+        </w:rPr>
+        <w:t xml:space="preserve">This </w:t>
+      </w:r>
+      <w:r>
+        <w:rPr>
+          <w:lang w:val="en-US"/>
+        </w:rPr>
+        <w:t>is our</w:t>
+      </w:r>
+      <w:r>
+        <w:rPr>
+          <w:lang w:val="en-US"/>
+        </w:rPr>
+        <w:t xml:space="preserve"> second</w:t>
       </w:r>
       <w:r>
         <w:rPr>
@@ -7158,13 +7235,19 @@
         <w:rPr>
           <w:lang w:val="en-US"/>
         </w:rPr>
-        <w:t xml:space="preserve">-- </w:t>
-      </w:r>
-      <w:r>
-        <w:rPr>
-          <w:lang w:val="en-US"/>
-        </w:rPr>
-        <w:t xml:space="preserve">The below will hold our joined output: </w:t>
+        <w:t>Now let</w:t>
+      </w:r>
+      <w:r>
+        <w:rPr>
+          <w:lang w:val="en-US"/>
+        </w:rPr>
+        <w:t>’</w:t>
+      </w:r>
+      <w:r>
+        <w:rPr>
+          <w:lang w:val="en-US"/>
+        </w:rPr>
+        <w:t xml:space="preserve">s create our </w:t>
       </w:r>
       <w:proofErr w:type="spellStart"/>
       <w:r>
@@ -7178,7 +7261,19 @@
         <w:rPr>
           <w:lang w:val="en-US"/>
         </w:rPr>
-        <w:t>.</w:t>
+        <w:t xml:space="preserve"> stream, this </w:t>
+      </w:r>
+      <w:r>
+        <w:rPr>
+          <w:lang w:val="en-US"/>
+        </w:rPr>
+        <w:t>will hold our joined output</w:t>
+      </w:r>
+      <w:r>
+        <w:rPr>
+          <w:lang w:val="en-US"/>
+        </w:rPr>
+        <w:t xml:space="preserve"> constructed from the previous 2 streams.</w:t>
       </w:r>
     </w:p>
     <w:p>
@@ -7234,6 +7329,7 @@
           <w:rFonts w:ascii="Courier New" w:hAnsi="Courier New" w:cs="Courier New"/>
           <w:lang w:val="en-US"/>
         </w:rPr>
+        <w:lastRenderedPageBreak/>
         <w:tab/>
       </w:r>
       <w:r>
@@ -7322,7 +7418,6 @@
           <w:rFonts w:ascii="Courier New" w:hAnsi="Courier New" w:cs="Courier New"/>
           <w:lang w:val="en-US"/>
         </w:rPr>
-        <w:lastRenderedPageBreak/>
         <w:t xml:space="preserve">       </w:t>
       </w:r>
       <w:r>
@@ -8402,27 +8497,53 @@
         <w:rPr>
           <w:lang w:val="en-US"/>
         </w:rPr>
-        <w:t xml:space="preserve">-- </w:t>
-      </w:r>
-      <w:r>
-        <w:rPr>
-          <w:lang w:val="en-US"/>
-        </w:rPr>
-        <w:t xml:space="preserve">This is how we do an aggregation using the above </w:t>
-      </w:r>
-      <w:proofErr w:type="spellStart"/>
-      <w:r>
-        <w:rPr>
-          <w:lang w:val="en-US"/>
-        </w:rPr>
-        <w:t>salescompleted</w:t>
-      </w:r>
-      <w:proofErr w:type="spellEnd"/>
-      <w:r>
-        <w:rPr>
-          <w:lang w:val="en-US"/>
-        </w:rPr>
-        <w:t xml:space="preserve"> input table, with a tumbling window over 5 minutes.</w:t>
+        <w:t xml:space="preserve">With the above created we can now </w:t>
+      </w:r>
+      <w:r>
+        <w:rPr>
+          <w:lang w:val="en-US"/>
+        </w:rPr>
+        <w:t xml:space="preserve">do an </w:t>
+      </w:r>
+      <w:proofErr w:type="gramStart"/>
+      <w:r>
+        <w:rPr>
+          <w:lang w:val="en-US"/>
+        </w:rPr>
+        <w:t>aggregation</w:t>
+      </w:r>
+      <w:r>
+        <w:rPr>
+          <w:lang w:val="en-US"/>
+        </w:rPr>
+        <w:t>s</w:t>
+      </w:r>
+      <w:proofErr w:type="gramEnd"/>
+      <w:r>
+        <w:rPr>
+          <w:lang w:val="en-US"/>
+        </w:rPr>
+        <w:t xml:space="preserve"> </w:t>
+      </w:r>
+      <w:r>
+        <w:rPr>
+          <w:lang w:val="en-US"/>
+        </w:rPr>
+        <w:t xml:space="preserve">The below creates a output </w:t>
+      </w:r>
+      <w:proofErr w:type="spellStart"/>
+      <w:r>
+        <w:rPr>
+          <w:lang w:val="en-US"/>
+        </w:rPr>
+        <w:t>kTable</w:t>
+      </w:r>
+      <w:proofErr w:type="spellEnd"/>
+      <w:r>
+        <w:rPr>
+          <w:lang w:val="en-US"/>
+        </w:rPr>
+        <w:t>, with a tumbling window over 5 minutes.</w:t>
       </w:r>
     </w:p>
     <w:p>
@@ -9016,7 +9137,6 @@
           <w:noProof/>
           <w:lang w:val="en-US"/>
         </w:rPr>
-        <w:lastRenderedPageBreak/>
         <w:drawing>
           <wp:inline distT="0" distB="0" distL="0" distR="0" wp14:anchorId="03EE06D6" wp14:editId="50EF5AA5">
             <wp:extent cx="5943600" cy="2426970"/>
@@ -9069,6 +9189,13 @@
     </w:p>
     <w:p>
       <w:pPr>
+        <w:rPr>
+          <w:lang w:val="en-US"/>
+        </w:rPr>
+      </w:pPr>
+    </w:p>
+    <w:p>
+      <w:pPr>
         <w:ind w:left="709"/>
         <w:rPr>
           <w:lang w:val="en-US"/>
@@ -9106,6 +9233,20 @@
         <w:t>Flink</w:t>
       </w:r>
       <w:proofErr w:type="spellEnd"/>
+      <w:r>
+        <w:rPr>
+          <w:lang w:val="en-US"/>
+        </w:rPr>
+        <w:t>:</w:t>
+      </w:r>
+    </w:p>
+    <w:p>
+      <w:pPr>
+        <w:ind w:left="709"/>
+        <w:rPr>
+          <w:lang w:val="en-US"/>
+        </w:rPr>
+      </w:pPr>
     </w:p>
     <w:p>
       <w:pPr>
@@ -13241,14 +13382,12 @@
           <w:lang w:val="en-US"/>
         </w:rPr>
       </w:pPr>
-      <w:proofErr w:type="gramStart"/>
-      <w:r>
-        <w:rPr>
-          <w:lang w:val="en-US"/>
-        </w:rPr>
-        <w:t>So</w:t>
-      </w:r>
-      <w:proofErr w:type="gramEnd"/>
+      <w:r>
+        <w:rPr>
+          <w:lang w:val="en-US"/>
+        </w:rPr>
+        <w:t>So,</w:t>
+      </w:r>
       <w:r>
         <w:rPr>
           <w:lang w:val="en-US"/>
@@ -15973,7 +16112,7 @@
 </file>
 
 <file path=customXml/itemProps1.xml><?xml version="1.0" encoding="utf-8"?>
-<ds:datastoreItem xmlns:ds="http://schemas.openxmlformats.org/officeDocument/2006/customXml" ds:itemID="{2962A2D7-F364-6347-B3FA-82C2F3D10388}">
+<ds:datastoreItem xmlns:ds="http://schemas.openxmlformats.org/officeDocument/2006/customXml" ds:itemID="{06205D74-0F34-504E-9D9B-098E838B6C89}">
   <ds:schemaRefs>
     <ds:schemaRef ds:uri="http://schemas.openxmlformats.org/officeDocument/2006/bibliography"/>
   </ds:schemaRefs>

</xml_diff>

<commit_message>
updated diagrams {https://excalidraw.com}for blog doc
</commit_message>
<xml_diff>
--- a/blog-doc/Blog.docx
+++ b/blog-doc/Blog.docx
@@ -5963,19 +5963,11 @@
         </w:rPr>
         <w:t xml:space="preserve">. </w:t>
       </w:r>
-      <w:proofErr w:type="spellStart"/>
-      <w:r>
-        <w:rPr>
-          <w:lang w:val="en-US"/>
-        </w:rPr>
-        <w:t>This</w:t>
-      </w:r>
-      <w:proofErr w:type="spellEnd"/>
-      <w:r>
-        <w:rPr>
-          <w:lang w:val="en-US"/>
-        </w:rPr>
-        <w:t xml:space="preserve"> becomes a</w:t>
+      <w:r>
+        <w:rPr>
+          <w:lang w:val="en-US"/>
+        </w:rPr>
+        <w:t>This becomes a</w:t>
       </w:r>
       <w:r>
         <w:rPr>
@@ -8503,7 +8495,6 @@
         </w:rPr>
         <w:t xml:space="preserve">do an </w:t>
       </w:r>
-      <w:proofErr w:type="gramStart"/>
       <w:r>
         <w:rPr>
           <w:lang w:val="en-US"/>
@@ -8514,9 +8505,8 @@
         <w:rPr>
           <w:lang w:val="en-US"/>
         </w:rPr>
-        <w:t>s</w:t>
-      </w:r>
-      <w:proofErr w:type="gramEnd"/>
+        <w:t>s,</w:t>
+      </w:r>
       <w:r>
         <w:rPr>
           <w:lang w:val="en-US"/>
@@ -8527,7 +8517,13 @@
         <w:rPr>
           <w:lang w:val="en-US"/>
         </w:rPr>
-        <w:t xml:space="preserve">The below creates a output </w:t>
+        <w:t>t</w:t>
+      </w:r>
+      <w:r>
+        <w:rPr>
+          <w:lang w:val="en-US"/>
+        </w:rPr>
+        <w:t xml:space="preserve">he below creates a output </w:t>
       </w:r>
       <w:proofErr w:type="spellStart"/>
       <w:r>
@@ -9674,10 +9670,10 @@
         </w:rPr>
         <w:lastRenderedPageBreak/>
         <w:drawing>
-          <wp:inline distT="0" distB="0" distL="0" distR="0" wp14:anchorId="1742E6C4" wp14:editId="3007D25B">
-            <wp:extent cx="5943600" cy="2697480"/>
+          <wp:inline distT="0" distB="0" distL="0" distR="0" wp14:anchorId="782EBC7D" wp14:editId="02C1B120">
+            <wp:extent cx="5943600" cy="3599180"/>
             <wp:effectExtent l="0" t="0" r="0" b="0"/>
-            <wp:docPr id="980009325" name="Picture 4"/>
+            <wp:docPr id="635339837" name="Picture 1"/>
             <wp:cNvGraphicFramePr>
               <a:graphicFrameLocks xmlns:a="http://schemas.openxmlformats.org/drawingml/2006/main" noChangeAspect="1"/>
             </wp:cNvGraphicFramePr>
@@ -9685,11 +9681,11 @@
               <a:graphicData uri="http://schemas.openxmlformats.org/drawingml/2006/picture">
                 <pic:pic xmlns:pic="http://schemas.openxmlformats.org/drawingml/2006/picture">
                   <pic:nvPicPr>
-                    <pic:cNvPr id="980009325" name="Picture 980009325"/>
+                    <pic:cNvPr id="635339837" name="Picture 635339837"/>
                     <pic:cNvPicPr/>
                   </pic:nvPicPr>
                   <pic:blipFill>
-                    <a:blip r:embed="rId23">
+                    <a:blip r:embed="rId23" cstate="print">
                       <a:extLst>
                         <a:ext uri="{28A0092B-C50C-407E-A947-70E740481C1C}">
                           <a14:useLocalDpi xmlns:a14="http://schemas.microsoft.com/office/drawing/2010/main" val="0"/>
@@ -9703,7 +9699,7 @@
                   <pic:spPr>
                     <a:xfrm>
                       <a:off x="0" y="0"/>
-                      <a:ext cx="5943600" cy="2697480"/>
+                      <a:ext cx="5943600" cy="3599180"/>
                     </a:xfrm>
                     <a:prstGeom prst="rect">
                       <a:avLst/>
@@ -10177,13 +10173,7 @@
         <w:rPr>
           <w:lang w:val="en-US"/>
         </w:rPr>
-        <w:t>RDBMS</w:t>
-      </w:r>
-      <w:r>
-        <w:rPr>
-          <w:lang w:val="en-US"/>
-        </w:rPr>
-        <w:t xml:space="preserve"> </w:t>
+        <w:t xml:space="preserve">RDBMS </w:t>
       </w:r>
       <w:r>
         <w:rPr>
@@ -10911,6 +10901,7 @@
           <w:rFonts w:ascii="Courier New" w:hAnsi="Courier New" w:cs="Courier New"/>
           <w:lang w:val="en-US"/>
         </w:rPr>
+        <w:lastRenderedPageBreak/>
         <w:t xml:space="preserve">    'topic' = '</w:t>
       </w:r>
       <w:proofErr w:type="spellStart"/>
@@ -11107,192 +11098,1021 @@
           <w:rFonts w:ascii="Courier New" w:hAnsi="Courier New" w:cs="Courier New"/>
           <w:lang w:val="en-US"/>
         </w:rPr>
+        <w:t xml:space="preserve">    'value.avro-confluent.schema-registry.url' = 'http://schema-registry:8081',</w:t>
+      </w:r>
+    </w:p>
+    <w:p>
+      <w:pPr>
+        <w:ind w:left="1418"/>
+        <w:rPr>
+          <w:rFonts w:ascii="Courier New" w:hAnsi="Courier New" w:cs="Courier New"/>
+          <w:lang w:val="en-US"/>
+        </w:rPr>
+      </w:pPr>
+      <w:r>
+        <w:rPr>
+          <w:rFonts w:ascii="Courier New" w:hAnsi="Courier New" w:cs="Courier New"/>
+          <w:lang w:val="en-US"/>
+        </w:rPr>
+        <w:t xml:space="preserve">    '</w:t>
+      </w:r>
+      <w:proofErr w:type="spellStart"/>
+      <w:proofErr w:type="gramStart"/>
+      <w:r>
+        <w:rPr>
+          <w:rFonts w:ascii="Courier New" w:hAnsi="Courier New" w:cs="Courier New"/>
+          <w:lang w:val="en-US"/>
+        </w:rPr>
+        <w:t>value.fields</w:t>
+      </w:r>
+      <w:proofErr w:type="spellEnd"/>
+      <w:proofErr w:type="gramEnd"/>
+      <w:r>
+        <w:rPr>
+          <w:rFonts w:ascii="Courier New" w:hAnsi="Courier New" w:cs="Courier New"/>
+          <w:lang w:val="en-US"/>
+        </w:rPr>
+        <w:t>-include' = 'ALL'</w:t>
+      </w:r>
+    </w:p>
+    <w:p>
+      <w:pPr>
+        <w:ind w:left="1418"/>
+        <w:rPr>
+          <w:rFonts w:ascii="Courier New" w:hAnsi="Courier New" w:cs="Courier New"/>
+          <w:lang w:val="en-US"/>
+        </w:rPr>
+      </w:pPr>
+      <w:r>
+        <w:rPr>
+          <w:rFonts w:ascii="Courier New" w:hAnsi="Courier New" w:cs="Courier New"/>
+          <w:lang w:val="en-US"/>
+        </w:rPr>
+        <w:t>);</w:t>
+      </w:r>
+    </w:p>
+    <w:p>
+      <w:pPr>
+        <w:ind w:left="1418"/>
+        <w:rPr>
+          <w:lang w:val="en-US"/>
+        </w:rPr>
+      </w:pPr>
+    </w:p>
+    <w:p>
+      <w:pPr>
+        <w:ind w:left="1418"/>
+        <w:rPr>
+          <w:lang w:val="en-US"/>
+        </w:rPr>
+      </w:pPr>
+      <w:r>
+        <w:rPr>
+          <w:lang w:val="en-US"/>
+        </w:rPr>
+        <w:t>-- We going to output the group by into this table, backed by topic which we will sink to MongoDB via connector</w:t>
+      </w:r>
+    </w:p>
+    <w:p>
+      <w:pPr>
+        <w:ind w:left="1418"/>
+        <w:rPr>
+          <w:lang w:val="en-US"/>
+        </w:rPr>
+      </w:pPr>
+    </w:p>
+    <w:p>
+      <w:pPr>
+        <w:ind w:left="1418"/>
+        <w:rPr>
+          <w:rFonts w:ascii="Courier New" w:hAnsi="Courier New" w:cs="Courier New"/>
+          <w:lang w:val="en-US"/>
+        </w:rPr>
+      </w:pPr>
+      <w:r>
+        <w:rPr>
+          <w:rFonts w:ascii="Courier New" w:hAnsi="Courier New" w:cs="Courier New"/>
+          <w:lang w:val="en-US"/>
+        </w:rPr>
+        <w:t>CREATE TABLE avro_sales_per_store_per_terminal_per_5min (</w:t>
+      </w:r>
+    </w:p>
+    <w:p>
+      <w:pPr>
+        <w:ind w:left="1418"/>
+        <w:rPr>
+          <w:rFonts w:ascii="Courier New" w:hAnsi="Courier New" w:cs="Courier New"/>
+          <w:lang w:val="en-US"/>
+        </w:rPr>
+      </w:pPr>
+      <w:r>
+        <w:rPr>
+          <w:rFonts w:ascii="Courier New" w:hAnsi="Courier New" w:cs="Courier New"/>
+          <w:lang w:val="en-US"/>
+        </w:rPr>
+        <w:t xml:space="preserve">    </w:t>
+      </w:r>
+      <w:proofErr w:type="spellStart"/>
+      <w:r>
+        <w:rPr>
+          <w:rFonts w:ascii="Courier New" w:hAnsi="Courier New" w:cs="Courier New"/>
+          <w:lang w:val="en-US"/>
+        </w:rPr>
+        <w:t>store_id</w:t>
+      </w:r>
+      <w:proofErr w:type="spellEnd"/>
+      <w:r>
+        <w:rPr>
+          <w:rFonts w:ascii="Courier New" w:hAnsi="Courier New" w:cs="Courier New"/>
+          <w:lang w:val="en-US"/>
+        </w:rPr>
+        <w:t xml:space="preserve"> STRING,</w:t>
+      </w:r>
+    </w:p>
+    <w:p>
+      <w:pPr>
+        <w:ind w:left="1418"/>
+        <w:rPr>
+          <w:rFonts w:ascii="Courier New" w:hAnsi="Courier New" w:cs="Courier New"/>
+          <w:lang w:val="en-US"/>
+        </w:rPr>
+      </w:pPr>
+      <w:r>
+        <w:rPr>
+          <w:rFonts w:ascii="Courier New" w:hAnsi="Courier New" w:cs="Courier New"/>
+          <w:lang w:val="en-US"/>
+        </w:rPr>
+        <w:t xml:space="preserve">    </w:t>
+      </w:r>
+      <w:proofErr w:type="spellStart"/>
+      <w:r>
+        <w:rPr>
+          <w:rFonts w:ascii="Courier New" w:hAnsi="Courier New" w:cs="Courier New"/>
+          <w:lang w:val="en-US"/>
+        </w:rPr>
+        <w:t>terminalpoint</w:t>
+      </w:r>
+      <w:proofErr w:type="spellEnd"/>
+      <w:r>
+        <w:rPr>
+          <w:rFonts w:ascii="Courier New" w:hAnsi="Courier New" w:cs="Courier New"/>
+          <w:lang w:val="en-US"/>
+        </w:rPr>
+        <w:t xml:space="preserve"> STRING,</w:t>
+      </w:r>
+    </w:p>
+    <w:p>
+      <w:pPr>
+        <w:ind w:left="1418"/>
+        <w:rPr>
+          <w:rFonts w:ascii="Courier New" w:hAnsi="Courier New" w:cs="Courier New"/>
+          <w:lang w:val="en-US"/>
+        </w:rPr>
+      </w:pPr>
+      <w:r>
+        <w:rPr>
+          <w:rFonts w:ascii="Courier New" w:hAnsi="Courier New" w:cs="Courier New"/>
+          <w:lang w:val="en-US"/>
+        </w:rPr>
+        <w:t xml:space="preserve">    </w:t>
+      </w:r>
+      <w:proofErr w:type="spellStart"/>
+      <w:r>
+        <w:rPr>
+          <w:rFonts w:ascii="Courier New" w:hAnsi="Courier New" w:cs="Courier New"/>
+          <w:lang w:val="en-US"/>
+        </w:rPr>
+        <w:t>window_</w:t>
+      </w:r>
+      <w:proofErr w:type="gramStart"/>
+      <w:r>
+        <w:rPr>
+          <w:rFonts w:ascii="Courier New" w:hAnsi="Courier New" w:cs="Courier New"/>
+          <w:lang w:val="en-US"/>
+        </w:rPr>
+        <w:t>start</w:t>
+      </w:r>
+      <w:proofErr w:type="spellEnd"/>
+      <w:r>
+        <w:rPr>
+          <w:rFonts w:ascii="Courier New" w:hAnsi="Courier New" w:cs="Courier New"/>
+          <w:lang w:val="en-US"/>
+        </w:rPr>
+        <w:t xml:space="preserve">  TIMESTAMP</w:t>
+      </w:r>
+      <w:proofErr w:type="gramEnd"/>
+      <w:r>
+        <w:rPr>
+          <w:rFonts w:ascii="Courier New" w:hAnsi="Courier New" w:cs="Courier New"/>
+          <w:lang w:val="en-US"/>
+        </w:rPr>
+        <w:t>(3),</w:t>
+      </w:r>
+    </w:p>
+    <w:p>
+      <w:pPr>
+        <w:ind w:left="1418"/>
+        <w:rPr>
+          <w:rFonts w:ascii="Courier New" w:hAnsi="Courier New" w:cs="Courier New"/>
+          <w:lang w:val="en-US"/>
+        </w:rPr>
+      </w:pPr>
+      <w:r>
+        <w:rPr>
+          <w:rFonts w:ascii="Courier New" w:hAnsi="Courier New" w:cs="Courier New"/>
+          <w:lang w:val="en-US"/>
+        </w:rPr>
+        <w:t xml:space="preserve">    </w:t>
+      </w:r>
+      <w:proofErr w:type="spellStart"/>
+      <w:r>
+        <w:rPr>
+          <w:rFonts w:ascii="Courier New" w:hAnsi="Courier New" w:cs="Courier New"/>
+          <w:lang w:val="en-US"/>
+        </w:rPr>
+        <w:t>window_end</w:t>
+      </w:r>
+      <w:proofErr w:type="spellEnd"/>
+      <w:r>
+        <w:rPr>
+          <w:rFonts w:ascii="Courier New" w:hAnsi="Courier New" w:cs="Courier New"/>
+          <w:lang w:val="en-US"/>
+        </w:rPr>
+        <w:t xml:space="preserve"> </w:t>
+      </w:r>
+      <w:proofErr w:type="gramStart"/>
+      <w:r>
+        <w:rPr>
+          <w:rFonts w:ascii="Courier New" w:hAnsi="Courier New" w:cs="Courier New"/>
+          <w:lang w:val="en-US"/>
+        </w:rPr>
+        <w:t>TIMESTAMP(</w:t>
+      </w:r>
+      <w:proofErr w:type="gramEnd"/>
+      <w:r>
+        <w:rPr>
+          <w:rFonts w:ascii="Courier New" w:hAnsi="Courier New" w:cs="Courier New"/>
+          <w:lang w:val="en-US"/>
+        </w:rPr>
+        <w:t>3),</w:t>
+      </w:r>
+    </w:p>
+    <w:p>
+      <w:pPr>
+        <w:ind w:left="1418"/>
+        <w:rPr>
+          <w:rFonts w:ascii="Courier New" w:hAnsi="Courier New" w:cs="Courier New"/>
+          <w:lang w:val="en-US"/>
+        </w:rPr>
+      </w:pPr>
+      <w:r>
+        <w:rPr>
+          <w:rFonts w:ascii="Courier New" w:hAnsi="Courier New" w:cs="Courier New"/>
+          <w:lang w:val="en-US"/>
+        </w:rPr>
+        <w:t xml:space="preserve">    </w:t>
+      </w:r>
+      <w:proofErr w:type="spellStart"/>
+      <w:r>
+        <w:rPr>
+          <w:rFonts w:ascii="Courier New" w:hAnsi="Courier New" w:cs="Courier New"/>
+          <w:lang w:val="en-US"/>
+        </w:rPr>
+        <w:t>salesperterminal</w:t>
+      </w:r>
+      <w:proofErr w:type="spellEnd"/>
+      <w:r>
+        <w:rPr>
+          <w:rFonts w:ascii="Courier New" w:hAnsi="Courier New" w:cs="Courier New"/>
+          <w:lang w:val="en-US"/>
+        </w:rPr>
+        <w:t xml:space="preserve"> BIGINT,</w:t>
+      </w:r>
+    </w:p>
+    <w:p>
+      <w:pPr>
+        <w:ind w:left="1418"/>
+        <w:rPr>
+          <w:rFonts w:ascii="Courier New" w:hAnsi="Courier New" w:cs="Courier New"/>
+          <w:lang w:val="en-US"/>
+        </w:rPr>
+      </w:pPr>
+      <w:r>
+        <w:rPr>
+          <w:rFonts w:ascii="Courier New" w:hAnsi="Courier New" w:cs="Courier New"/>
+          <w:lang w:val="en-US"/>
+        </w:rPr>
+        <w:t xml:space="preserve">    </w:t>
+      </w:r>
+      <w:proofErr w:type="spellStart"/>
+      <w:r>
+        <w:rPr>
+          <w:rFonts w:ascii="Courier New" w:hAnsi="Courier New" w:cs="Courier New"/>
+          <w:lang w:val="en-US"/>
+        </w:rPr>
+        <w:t>totalperterminal</w:t>
+      </w:r>
+      <w:proofErr w:type="spellEnd"/>
+      <w:r>
+        <w:rPr>
+          <w:rFonts w:ascii="Courier New" w:hAnsi="Courier New" w:cs="Courier New"/>
+          <w:lang w:val="en-US"/>
+        </w:rPr>
+        <w:t xml:space="preserve"> DOUBLE,</w:t>
+      </w:r>
+    </w:p>
+    <w:p>
+      <w:pPr>
+        <w:ind w:left="1418"/>
+        <w:rPr>
+          <w:rFonts w:ascii="Courier New" w:hAnsi="Courier New" w:cs="Courier New"/>
+          <w:lang w:val="en-US"/>
+        </w:rPr>
+      </w:pPr>
+      <w:r>
+        <w:rPr>
+          <w:rFonts w:ascii="Courier New" w:hAnsi="Courier New" w:cs="Courier New"/>
+          <w:lang w:val="en-US"/>
+        </w:rPr>
+        <w:t xml:space="preserve">    PRIMARY KEY (</w:t>
+      </w:r>
+      <w:proofErr w:type="spellStart"/>
+      <w:r>
+        <w:rPr>
+          <w:rFonts w:ascii="Courier New" w:hAnsi="Courier New" w:cs="Courier New"/>
+          <w:lang w:val="en-US"/>
+        </w:rPr>
+        <w:t>store_id</w:t>
+      </w:r>
+      <w:proofErr w:type="spellEnd"/>
+      <w:r>
+        <w:rPr>
+          <w:rFonts w:ascii="Courier New" w:hAnsi="Courier New" w:cs="Courier New"/>
+          <w:lang w:val="en-US"/>
+        </w:rPr>
+        <w:t xml:space="preserve">, </w:t>
+      </w:r>
+      <w:proofErr w:type="spellStart"/>
+      <w:r>
+        <w:rPr>
+          <w:rFonts w:ascii="Courier New" w:hAnsi="Courier New" w:cs="Courier New"/>
+          <w:lang w:val="en-US"/>
+        </w:rPr>
+        <w:t>terminalpoint</w:t>
+      </w:r>
+      <w:proofErr w:type="spellEnd"/>
+      <w:r>
+        <w:rPr>
+          <w:rFonts w:ascii="Courier New" w:hAnsi="Courier New" w:cs="Courier New"/>
+          <w:lang w:val="en-US"/>
+        </w:rPr>
+        <w:t xml:space="preserve">, </w:t>
+      </w:r>
+      <w:proofErr w:type="spellStart"/>
+      <w:r>
+        <w:rPr>
+          <w:rFonts w:ascii="Courier New" w:hAnsi="Courier New" w:cs="Courier New"/>
+          <w:lang w:val="en-US"/>
+        </w:rPr>
+        <w:t>window_start</w:t>
+      </w:r>
+      <w:proofErr w:type="spellEnd"/>
+      <w:r>
+        <w:rPr>
+          <w:rFonts w:ascii="Courier New" w:hAnsi="Courier New" w:cs="Courier New"/>
+          <w:lang w:val="en-US"/>
+        </w:rPr>
+        <w:t xml:space="preserve">, </w:t>
+      </w:r>
+      <w:proofErr w:type="spellStart"/>
+      <w:r>
+        <w:rPr>
+          <w:rFonts w:ascii="Courier New" w:hAnsi="Courier New" w:cs="Courier New"/>
+          <w:lang w:val="en-US"/>
+        </w:rPr>
+        <w:t>window_end</w:t>
+      </w:r>
+      <w:proofErr w:type="spellEnd"/>
+      <w:r>
+        <w:rPr>
+          <w:rFonts w:ascii="Courier New" w:hAnsi="Courier New" w:cs="Courier New"/>
+          <w:lang w:val="en-US"/>
+        </w:rPr>
+        <w:t>) NOT ENFORCED</w:t>
+      </w:r>
+    </w:p>
+    <w:p>
+      <w:pPr>
+        <w:ind w:left="1418"/>
+        <w:rPr>
+          <w:rFonts w:ascii="Courier New" w:hAnsi="Courier New" w:cs="Courier New"/>
+          <w:lang w:val="en-US"/>
+        </w:rPr>
+      </w:pPr>
+      <w:r>
+        <w:rPr>
+          <w:rFonts w:ascii="Courier New" w:hAnsi="Courier New" w:cs="Courier New"/>
+          <w:lang w:val="en-US"/>
+        </w:rPr>
+        <w:t>) WITH (</w:t>
+      </w:r>
+    </w:p>
+    <w:p>
+      <w:pPr>
+        <w:ind w:left="1418"/>
+        <w:rPr>
+          <w:rFonts w:ascii="Courier New" w:hAnsi="Courier New" w:cs="Courier New"/>
+          <w:lang w:val="en-US"/>
+        </w:rPr>
+      </w:pPr>
+      <w:r>
+        <w:rPr>
+          <w:rFonts w:ascii="Courier New" w:hAnsi="Courier New" w:cs="Courier New"/>
+          <w:lang w:val="en-US"/>
+        </w:rPr>
+        <w:t xml:space="preserve">    'connector' = '</w:t>
+      </w:r>
+      <w:proofErr w:type="spellStart"/>
+      <w:r>
+        <w:rPr>
+          <w:rFonts w:ascii="Courier New" w:hAnsi="Courier New" w:cs="Courier New"/>
+          <w:lang w:val="en-US"/>
+        </w:rPr>
+        <w:t>upsert-kafka</w:t>
+      </w:r>
+      <w:proofErr w:type="spellEnd"/>
+      <w:r>
+        <w:rPr>
+          <w:rFonts w:ascii="Courier New" w:hAnsi="Courier New" w:cs="Courier New"/>
+          <w:lang w:val="en-US"/>
+        </w:rPr>
+        <w:t>',</w:t>
+      </w:r>
+    </w:p>
+    <w:p>
+      <w:pPr>
+        <w:ind w:left="1418"/>
+        <w:rPr>
+          <w:rFonts w:ascii="Courier New" w:hAnsi="Courier New" w:cs="Courier New"/>
+          <w:lang w:val="en-US"/>
+        </w:rPr>
+      </w:pPr>
+      <w:r>
+        <w:rPr>
+          <w:rFonts w:ascii="Courier New" w:hAnsi="Courier New" w:cs="Courier New"/>
+          <w:lang w:val="en-US"/>
+        </w:rPr>
+        <w:t xml:space="preserve">    'topic' = 'avro_sales_per_store_per_terminal_per_5min',</w:t>
+      </w:r>
+    </w:p>
+    <w:p>
+      <w:pPr>
+        <w:ind w:left="1418"/>
+        <w:rPr>
+          <w:rFonts w:ascii="Courier New" w:hAnsi="Courier New" w:cs="Courier New"/>
+          <w:lang w:val="en-US"/>
+        </w:rPr>
+      </w:pPr>
+      <w:r>
+        <w:rPr>
+          <w:rFonts w:ascii="Courier New" w:hAnsi="Courier New" w:cs="Courier New"/>
+          <w:lang w:val="en-US"/>
+        </w:rPr>
+        <w:t xml:space="preserve">    '</w:t>
+      </w:r>
+      <w:proofErr w:type="spellStart"/>
+      <w:proofErr w:type="gramStart"/>
+      <w:r>
+        <w:rPr>
+          <w:rFonts w:ascii="Courier New" w:hAnsi="Courier New" w:cs="Courier New"/>
+          <w:lang w:val="en-US"/>
+        </w:rPr>
+        <w:t>properties.bootstrap</w:t>
+      </w:r>
+      <w:proofErr w:type="gramEnd"/>
+      <w:r>
+        <w:rPr>
+          <w:rFonts w:ascii="Courier New" w:hAnsi="Courier New" w:cs="Courier New"/>
+          <w:lang w:val="en-US"/>
+        </w:rPr>
+        <w:t>.servers</w:t>
+      </w:r>
+      <w:proofErr w:type="spellEnd"/>
+      <w:r>
+        <w:rPr>
+          <w:rFonts w:ascii="Courier New" w:hAnsi="Courier New" w:cs="Courier New"/>
+          <w:lang w:val="en-US"/>
+        </w:rPr>
+        <w:t>' = 'broker:29092',</w:t>
+      </w:r>
+    </w:p>
+    <w:p>
+      <w:pPr>
+        <w:ind w:left="1418"/>
+        <w:rPr>
+          <w:rFonts w:ascii="Courier New" w:hAnsi="Courier New" w:cs="Courier New"/>
+          <w:lang w:val="en-US"/>
+        </w:rPr>
+      </w:pPr>
+      <w:r>
+        <w:rPr>
+          <w:rFonts w:ascii="Courier New" w:hAnsi="Courier New" w:cs="Courier New"/>
+          <w:lang w:val="en-US"/>
+        </w:rPr>
+        <w:t xml:space="preserve">    '</w:t>
+      </w:r>
+      <w:proofErr w:type="spellStart"/>
+      <w:proofErr w:type="gramStart"/>
+      <w:r>
+        <w:rPr>
+          <w:rFonts w:ascii="Courier New" w:hAnsi="Courier New" w:cs="Courier New"/>
+          <w:lang w:val="en-US"/>
+        </w:rPr>
+        <w:t>key.format</w:t>
+      </w:r>
+      <w:proofErr w:type="spellEnd"/>
+      <w:proofErr w:type="gramEnd"/>
+      <w:r>
+        <w:rPr>
+          <w:rFonts w:ascii="Courier New" w:hAnsi="Courier New" w:cs="Courier New"/>
+          <w:lang w:val="en-US"/>
+        </w:rPr>
+        <w:t>' = '</w:t>
+      </w:r>
+      <w:proofErr w:type="spellStart"/>
+      <w:r>
+        <w:rPr>
+          <w:rFonts w:ascii="Courier New" w:hAnsi="Courier New" w:cs="Courier New"/>
+          <w:lang w:val="en-US"/>
+        </w:rPr>
+        <w:t>avro</w:t>
+      </w:r>
+      <w:proofErr w:type="spellEnd"/>
+      <w:r>
+        <w:rPr>
+          <w:rFonts w:ascii="Courier New" w:hAnsi="Courier New" w:cs="Courier New"/>
+          <w:lang w:val="en-US"/>
+        </w:rPr>
+        <w:t>-confluent',</w:t>
+      </w:r>
+    </w:p>
+    <w:p>
+      <w:pPr>
+        <w:ind w:left="1418"/>
+        <w:rPr>
+          <w:rFonts w:ascii="Courier New" w:hAnsi="Courier New" w:cs="Courier New"/>
+          <w:lang w:val="en-US"/>
+        </w:rPr>
+      </w:pPr>
+      <w:r>
+        <w:rPr>
+          <w:rFonts w:ascii="Courier New" w:hAnsi="Courier New" w:cs="Courier New"/>
+          <w:lang w:val="en-US"/>
+        </w:rPr>
+        <w:t xml:space="preserve">    'key.avro-confluent.url' = 'http://schema-registry:8081',</w:t>
+      </w:r>
+    </w:p>
+    <w:p>
+      <w:pPr>
+        <w:ind w:left="1418"/>
+        <w:rPr>
+          <w:rFonts w:ascii="Courier New" w:hAnsi="Courier New" w:cs="Courier New"/>
+          <w:lang w:val="en-US"/>
+        </w:rPr>
+      </w:pPr>
+      <w:r>
+        <w:rPr>
+          <w:rFonts w:ascii="Courier New" w:hAnsi="Courier New" w:cs="Courier New"/>
+          <w:lang w:val="en-US"/>
+        </w:rPr>
+        <w:t xml:space="preserve">    '</w:t>
+      </w:r>
+      <w:proofErr w:type="spellStart"/>
+      <w:proofErr w:type="gramStart"/>
+      <w:r>
+        <w:rPr>
+          <w:rFonts w:ascii="Courier New" w:hAnsi="Courier New" w:cs="Courier New"/>
+          <w:lang w:val="en-US"/>
+        </w:rPr>
+        <w:t>value.format</w:t>
+      </w:r>
+      <w:proofErr w:type="spellEnd"/>
+      <w:proofErr w:type="gramEnd"/>
+      <w:r>
+        <w:rPr>
+          <w:rFonts w:ascii="Courier New" w:hAnsi="Courier New" w:cs="Courier New"/>
+          <w:lang w:val="en-US"/>
+        </w:rPr>
+        <w:t>' = '</w:t>
+      </w:r>
+      <w:proofErr w:type="spellStart"/>
+      <w:r>
+        <w:rPr>
+          <w:rFonts w:ascii="Courier New" w:hAnsi="Courier New" w:cs="Courier New"/>
+          <w:lang w:val="en-US"/>
+        </w:rPr>
+        <w:t>avro</w:t>
+      </w:r>
+      <w:proofErr w:type="spellEnd"/>
+      <w:r>
+        <w:rPr>
+          <w:rFonts w:ascii="Courier New" w:hAnsi="Courier New" w:cs="Courier New"/>
+          <w:lang w:val="en-US"/>
+        </w:rPr>
+        <w:t>-confluent',</w:t>
+      </w:r>
+    </w:p>
+    <w:p>
+      <w:pPr>
+        <w:ind w:left="1418"/>
+        <w:rPr>
+          <w:rFonts w:ascii="Courier New" w:hAnsi="Courier New" w:cs="Courier New"/>
+          <w:lang w:val="en-US"/>
+        </w:rPr>
+      </w:pPr>
+      <w:r>
+        <w:rPr>
+          <w:rFonts w:ascii="Courier New" w:hAnsi="Courier New" w:cs="Courier New"/>
+          <w:lang w:val="en-US"/>
+        </w:rPr>
+        <w:t xml:space="preserve">    'value.avro-confluent.url' = 'http://schema-registry:8081',</w:t>
+      </w:r>
+    </w:p>
+    <w:p>
+      <w:pPr>
+        <w:ind w:left="1418"/>
+        <w:rPr>
+          <w:rFonts w:ascii="Courier New" w:hAnsi="Courier New" w:cs="Courier New"/>
+          <w:lang w:val="en-US"/>
+        </w:rPr>
+      </w:pPr>
+      <w:r>
+        <w:rPr>
+          <w:rFonts w:ascii="Courier New" w:hAnsi="Courier New" w:cs="Courier New"/>
+          <w:lang w:val="en-US"/>
+        </w:rPr>
+        <w:t xml:space="preserve">    '</w:t>
+      </w:r>
+      <w:proofErr w:type="spellStart"/>
+      <w:proofErr w:type="gramStart"/>
+      <w:r>
+        <w:rPr>
+          <w:rFonts w:ascii="Courier New" w:hAnsi="Courier New" w:cs="Courier New"/>
+          <w:lang w:val="en-US"/>
+        </w:rPr>
+        <w:t>value.fields</w:t>
+      </w:r>
+      <w:proofErr w:type="spellEnd"/>
+      <w:proofErr w:type="gramEnd"/>
+      <w:r>
+        <w:rPr>
+          <w:rFonts w:ascii="Courier New" w:hAnsi="Courier New" w:cs="Courier New"/>
+          <w:lang w:val="en-US"/>
+        </w:rPr>
+        <w:t>-include' = 'ALL'</w:t>
+      </w:r>
+    </w:p>
+    <w:p>
+      <w:pPr>
+        <w:ind w:left="1418"/>
+        <w:rPr>
+          <w:rFonts w:ascii="Courier New" w:hAnsi="Courier New" w:cs="Courier New"/>
+          <w:lang w:val="en-US"/>
+        </w:rPr>
+      </w:pPr>
+      <w:r>
+        <w:rPr>
+          <w:rFonts w:ascii="Courier New" w:hAnsi="Courier New" w:cs="Courier New"/>
+          <w:lang w:val="en-US"/>
+        </w:rPr>
+        <w:t>);</w:t>
+      </w:r>
+    </w:p>
+    <w:p>
+      <w:pPr>
+        <w:ind w:left="1418"/>
+        <w:rPr>
+          <w:lang w:val="en-US"/>
+        </w:rPr>
+      </w:pPr>
+    </w:p>
+    <w:p>
+      <w:pPr>
+        <w:ind w:left="1418"/>
+        <w:rPr>
+          <w:lang w:val="en-US"/>
+        </w:rPr>
+      </w:pPr>
+      <w:r>
+        <w:rPr>
+          <w:lang w:val="en-US"/>
+        </w:rPr>
+        <w:t xml:space="preserve">-- </w:t>
+      </w:r>
+      <w:r>
+        <w:rPr>
+          <w:lang w:val="en-US"/>
+        </w:rPr>
+        <w:t>Insert into avro_sales_per_store_per_terminal_per_5min</w:t>
+      </w:r>
+    </w:p>
+    <w:p>
+      <w:pPr>
+        <w:ind w:left="1418"/>
+        <w:rPr>
+          <w:lang w:val="en-US"/>
+        </w:rPr>
+      </w:pPr>
+    </w:p>
+    <w:p>
+      <w:pPr>
+        <w:ind w:left="1418"/>
+        <w:rPr>
+          <w:rFonts w:ascii="Courier New" w:hAnsi="Courier New" w:cs="Courier New"/>
+          <w:lang w:val="en-US"/>
+        </w:rPr>
+      </w:pPr>
+      <w:r>
+        <w:rPr>
+          <w:rFonts w:ascii="Courier New" w:hAnsi="Courier New" w:cs="Courier New"/>
+          <w:lang w:val="en-US"/>
+        </w:rPr>
+        <w:t xml:space="preserve">SELECT </w:t>
+      </w:r>
+    </w:p>
+    <w:p>
+      <w:pPr>
+        <w:ind w:left="1418"/>
+        <w:rPr>
+          <w:rFonts w:ascii="Courier New" w:hAnsi="Courier New" w:cs="Courier New"/>
+          <w:lang w:val="en-US"/>
+        </w:rPr>
+      </w:pPr>
+      <w:r>
+        <w:rPr>
+          <w:rFonts w:ascii="Courier New" w:hAnsi="Courier New" w:cs="Courier New"/>
+          <w:lang w:val="en-US"/>
+        </w:rPr>
+        <w:t xml:space="preserve">    `STORE</w:t>
+      </w:r>
+      <w:proofErr w:type="gramStart"/>
+      <w:r>
+        <w:rPr>
+          <w:rFonts w:ascii="Courier New" w:hAnsi="Courier New" w:cs="Courier New"/>
+          <w:lang w:val="en-US"/>
+        </w:rPr>
+        <w:t>`.`</w:t>
+      </w:r>
+      <w:proofErr w:type="gramEnd"/>
+      <w:r>
+        <w:rPr>
+          <w:rFonts w:ascii="Courier New" w:hAnsi="Courier New" w:cs="Courier New"/>
+          <w:lang w:val="en-US"/>
+        </w:rPr>
+        <w:t>ID` as STORE_ID,</w:t>
+      </w:r>
+    </w:p>
+    <w:p>
+      <w:pPr>
+        <w:ind w:left="1418"/>
+        <w:rPr>
+          <w:rFonts w:ascii="Courier New" w:hAnsi="Courier New" w:cs="Courier New"/>
+          <w:lang w:val="en-US"/>
+        </w:rPr>
+      </w:pPr>
+      <w:r>
+        <w:rPr>
+          <w:rFonts w:ascii="Courier New" w:hAnsi="Courier New" w:cs="Courier New"/>
+          <w:lang w:val="en-US"/>
+        </w:rPr>
+        <w:t xml:space="preserve">    TERMINALPOINT,</w:t>
+      </w:r>
+    </w:p>
+    <w:p>
+      <w:pPr>
+        <w:ind w:left="1418"/>
+        <w:rPr>
+          <w:rFonts w:ascii="Courier New" w:hAnsi="Courier New" w:cs="Courier New"/>
+          <w:lang w:val="en-US"/>
+        </w:rPr>
+      </w:pPr>
+      <w:r>
+        <w:rPr>
+          <w:rFonts w:ascii="Courier New" w:hAnsi="Courier New" w:cs="Courier New"/>
+          <w:lang w:val="en-US"/>
+        </w:rPr>
+        <w:t xml:space="preserve">    </w:t>
+      </w:r>
+      <w:proofErr w:type="spellStart"/>
+      <w:r>
+        <w:rPr>
+          <w:rFonts w:ascii="Courier New" w:hAnsi="Courier New" w:cs="Courier New"/>
+          <w:lang w:val="en-US"/>
+        </w:rPr>
+        <w:t>window_start</w:t>
+      </w:r>
+      <w:proofErr w:type="spellEnd"/>
+      <w:r>
+        <w:rPr>
+          <w:rFonts w:ascii="Courier New" w:hAnsi="Courier New" w:cs="Courier New"/>
+          <w:lang w:val="en-US"/>
+        </w:rPr>
+        <w:t>,</w:t>
+      </w:r>
+    </w:p>
+    <w:p>
+      <w:pPr>
+        <w:ind w:left="1418"/>
+        <w:rPr>
+          <w:rFonts w:ascii="Courier New" w:hAnsi="Courier New" w:cs="Courier New"/>
+          <w:lang w:val="en-US"/>
+        </w:rPr>
+      </w:pPr>
+      <w:r>
+        <w:rPr>
+          <w:rFonts w:ascii="Courier New" w:hAnsi="Courier New" w:cs="Courier New"/>
+          <w:lang w:val="en-US"/>
+        </w:rPr>
+        <w:t xml:space="preserve">    </w:t>
+      </w:r>
+      <w:proofErr w:type="spellStart"/>
+      <w:r>
+        <w:rPr>
+          <w:rFonts w:ascii="Courier New" w:hAnsi="Courier New" w:cs="Courier New"/>
+          <w:lang w:val="en-US"/>
+        </w:rPr>
+        <w:t>window_end</w:t>
+      </w:r>
+      <w:proofErr w:type="spellEnd"/>
+      <w:r>
+        <w:rPr>
+          <w:rFonts w:ascii="Courier New" w:hAnsi="Courier New" w:cs="Courier New"/>
+          <w:lang w:val="en-US"/>
+        </w:rPr>
+        <w:t>,</w:t>
+      </w:r>
+    </w:p>
+    <w:p>
+      <w:pPr>
+        <w:ind w:left="1418"/>
+        <w:rPr>
+          <w:rFonts w:ascii="Courier New" w:hAnsi="Courier New" w:cs="Courier New"/>
+          <w:lang w:val="en-US"/>
+        </w:rPr>
+      </w:pPr>
+      <w:r>
+        <w:rPr>
+          <w:rFonts w:ascii="Courier New" w:hAnsi="Courier New" w:cs="Courier New"/>
+          <w:lang w:val="en-US"/>
+        </w:rPr>
+        <w:t xml:space="preserve">    </w:t>
+      </w:r>
+      <w:proofErr w:type="gramStart"/>
+      <w:r>
+        <w:rPr>
+          <w:rFonts w:ascii="Courier New" w:hAnsi="Courier New" w:cs="Courier New"/>
+          <w:lang w:val="en-US"/>
+        </w:rPr>
+        <w:t>COUNT(</w:t>
+      </w:r>
+      <w:proofErr w:type="gramEnd"/>
+      <w:r>
+        <w:rPr>
+          <w:rFonts w:ascii="Courier New" w:hAnsi="Courier New" w:cs="Courier New"/>
+          <w:lang w:val="en-US"/>
+        </w:rPr>
+        <w:t xml:space="preserve">*) as </w:t>
+      </w:r>
+      <w:proofErr w:type="spellStart"/>
+      <w:r>
+        <w:rPr>
+          <w:rFonts w:ascii="Courier New" w:hAnsi="Courier New" w:cs="Courier New"/>
+          <w:lang w:val="en-US"/>
+        </w:rPr>
+        <w:t>salesperterminal</w:t>
+      </w:r>
+      <w:proofErr w:type="spellEnd"/>
+      <w:r>
+        <w:rPr>
+          <w:rFonts w:ascii="Courier New" w:hAnsi="Courier New" w:cs="Courier New"/>
+          <w:lang w:val="en-US"/>
+        </w:rPr>
+        <w:t>,</w:t>
+      </w:r>
+    </w:p>
+    <w:p>
+      <w:pPr>
+        <w:ind w:left="1418"/>
+        <w:rPr>
+          <w:rFonts w:ascii="Courier New" w:hAnsi="Courier New" w:cs="Courier New"/>
+          <w:lang w:val="en-US"/>
+        </w:rPr>
+      </w:pPr>
+      <w:r>
+        <w:rPr>
+          <w:rFonts w:ascii="Courier New" w:hAnsi="Courier New" w:cs="Courier New"/>
+          <w:lang w:val="en-US"/>
+        </w:rPr>
+        <w:t xml:space="preserve">    SUM(TOTAL) as </w:t>
+      </w:r>
+      <w:proofErr w:type="spellStart"/>
+      <w:r>
+        <w:rPr>
+          <w:rFonts w:ascii="Courier New" w:hAnsi="Courier New" w:cs="Courier New"/>
+          <w:lang w:val="en-US"/>
+        </w:rPr>
+        <w:t>totalperterminal</w:t>
+      </w:r>
+      <w:proofErr w:type="spellEnd"/>
+    </w:p>
+    <w:p>
+      <w:pPr>
+        <w:ind w:left="1418"/>
+        <w:rPr>
+          <w:rFonts w:ascii="Courier New" w:hAnsi="Courier New" w:cs="Courier New"/>
+          <w:lang w:val="en-US"/>
+        </w:rPr>
+      </w:pPr>
+      <w:r>
+        <w:rPr>
+          <w:rFonts w:ascii="Courier New" w:hAnsi="Courier New" w:cs="Courier New"/>
+          <w:lang w:val="en-US"/>
+        </w:rPr>
+        <w:t xml:space="preserve">  FROM </w:t>
+      </w:r>
+      <w:proofErr w:type="gramStart"/>
+      <w:r>
+        <w:rPr>
+          <w:rFonts w:ascii="Courier New" w:hAnsi="Courier New" w:cs="Courier New"/>
+          <w:lang w:val="en-US"/>
+        </w:rPr>
+        <w:t>TABLE(</w:t>
+      </w:r>
+      <w:proofErr w:type="gramEnd"/>
+    </w:p>
+    <w:p>
+      <w:pPr>
+        <w:ind w:left="1418"/>
+        <w:rPr>
+          <w:rFonts w:ascii="Courier New" w:hAnsi="Courier New" w:cs="Courier New"/>
+          <w:lang w:val="en-US"/>
+        </w:rPr>
+      </w:pPr>
+      <w:r>
+        <w:rPr>
+          <w:rFonts w:ascii="Courier New" w:hAnsi="Courier New" w:cs="Courier New"/>
+          <w:lang w:val="en-US"/>
+        </w:rPr>
         <w:lastRenderedPageBreak/>
-        <w:t xml:space="preserve">    'value.avro-confluent.schema-registry.url' = 'http://schema-registry:8081',</w:t>
-      </w:r>
-    </w:p>
-    <w:p>
-      <w:pPr>
-        <w:ind w:left="1418"/>
-        <w:rPr>
-          <w:rFonts w:ascii="Courier New" w:hAnsi="Courier New" w:cs="Courier New"/>
-          <w:lang w:val="en-US"/>
-        </w:rPr>
-      </w:pPr>
-      <w:r>
-        <w:rPr>
-          <w:rFonts w:ascii="Courier New" w:hAnsi="Courier New" w:cs="Courier New"/>
-          <w:lang w:val="en-US"/>
-        </w:rPr>
-        <w:t xml:space="preserve">    '</w:t>
-      </w:r>
-      <w:proofErr w:type="spellStart"/>
+        <w:t xml:space="preserve">    </w:t>
+      </w:r>
       <w:proofErr w:type="gramStart"/>
       <w:r>
         <w:rPr>
           <w:rFonts w:ascii="Courier New" w:hAnsi="Courier New" w:cs="Courier New"/>
           <w:lang w:val="en-US"/>
         </w:rPr>
-        <w:t>value.fields</w:t>
-      </w:r>
-      <w:proofErr w:type="spellEnd"/>
+        <w:t>TUMBLE(</w:t>
+      </w:r>
       <w:proofErr w:type="gramEnd"/>
       <w:r>
         <w:rPr>
           <w:rFonts w:ascii="Courier New" w:hAnsi="Courier New" w:cs="Courier New"/>
           <w:lang w:val="en-US"/>
         </w:rPr>
-        <w:t>-include' = 'ALL'</w:t>
-      </w:r>
-    </w:p>
-    <w:p>
-      <w:pPr>
-        <w:ind w:left="1418"/>
-        <w:rPr>
-          <w:rFonts w:ascii="Courier New" w:hAnsi="Courier New" w:cs="Courier New"/>
-          <w:lang w:val="en-US"/>
-        </w:rPr>
-      </w:pPr>
-      <w:r>
-        <w:rPr>
-          <w:rFonts w:ascii="Courier New" w:hAnsi="Courier New" w:cs="Courier New"/>
-          <w:lang w:val="en-US"/>
-        </w:rPr>
-        <w:t>);</w:t>
-      </w:r>
-    </w:p>
-    <w:p>
-      <w:pPr>
-        <w:ind w:left="1418"/>
-        <w:rPr>
-          <w:lang w:val="en-US"/>
-        </w:rPr>
-      </w:pPr>
-    </w:p>
-    <w:p>
-      <w:pPr>
-        <w:ind w:left="1418"/>
-        <w:rPr>
-          <w:lang w:val="en-US"/>
-        </w:rPr>
-      </w:pPr>
-      <w:r>
-        <w:rPr>
-          <w:lang w:val="en-US"/>
-        </w:rPr>
-        <w:t>-- We going to output the group by into this table, backed by topic which we will sink to MongoDB via connector</w:t>
-      </w:r>
-    </w:p>
-    <w:p>
-      <w:pPr>
-        <w:ind w:left="1418"/>
-        <w:rPr>
-          <w:lang w:val="en-US"/>
-        </w:rPr>
-      </w:pPr>
-    </w:p>
-    <w:p>
-      <w:pPr>
-        <w:ind w:left="1418"/>
-        <w:rPr>
-          <w:rFonts w:ascii="Courier New" w:hAnsi="Courier New" w:cs="Courier New"/>
-          <w:lang w:val="en-US"/>
-        </w:rPr>
-      </w:pPr>
-      <w:r>
-        <w:rPr>
-          <w:rFonts w:ascii="Courier New" w:hAnsi="Courier New" w:cs="Courier New"/>
-          <w:lang w:val="en-US"/>
-        </w:rPr>
-        <w:t>CREATE TABLE avro_sales_per_store_per_terminal_per_5min (</w:t>
-      </w:r>
-    </w:p>
-    <w:p>
-      <w:pPr>
-        <w:ind w:left="1418"/>
-        <w:rPr>
-          <w:rFonts w:ascii="Courier New" w:hAnsi="Courier New" w:cs="Courier New"/>
-          <w:lang w:val="en-US"/>
-        </w:rPr>
-      </w:pPr>
-      <w:r>
-        <w:rPr>
-          <w:rFonts w:ascii="Courier New" w:hAnsi="Courier New" w:cs="Courier New"/>
-          <w:lang w:val="en-US"/>
-        </w:rPr>
-        <w:t xml:space="preserve">    </w:t>
-      </w:r>
-      <w:proofErr w:type="spellStart"/>
-      <w:r>
-        <w:rPr>
-          <w:rFonts w:ascii="Courier New" w:hAnsi="Courier New" w:cs="Courier New"/>
-          <w:lang w:val="en-US"/>
-        </w:rPr>
-        <w:t>store_id</w:t>
-      </w:r>
-      <w:proofErr w:type="spellEnd"/>
-      <w:r>
-        <w:rPr>
-          <w:rFonts w:ascii="Courier New" w:hAnsi="Courier New" w:cs="Courier New"/>
-          <w:lang w:val="en-US"/>
-        </w:rPr>
-        <w:t xml:space="preserve"> STRING,</w:t>
-      </w:r>
-    </w:p>
-    <w:p>
-      <w:pPr>
-        <w:ind w:left="1418"/>
-        <w:rPr>
-          <w:rFonts w:ascii="Courier New" w:hAnsi="Courier New" w:cs="Courier New"/>
-          <w:lang w:val="en-US"/>
-        </w:rPr>
-      </w:pPr>
-      <w:r>
-        <w:rPr>
-          <w:rFonts w:ascii="Courier New" w:hAnsi="Courier New" w:cs="Courier New"/>
-          <w:lang w:val="en-US"/>
-        </w:rPr>
-        <w:t xml:space="preserve">    </w:t>
-      </w:r>
-      <w:proofErr w:type="spellStart"/>
-      <w:r>
-        <w:rPr>
-          <w:rFonts w:ascii="Courier New" w:hAnsi="Courier New" w:cs="Courier New"/>
-          <w:lang w:val="en-US"/>
-        </w:rPr>
-        <w:t>terminalpoint</w:t>
-      </w:r>
-      <w:proofErr w:type="spellEnd"/>
-      <w:r>
-        <w:rPr>
-          <w:rFonts w:ascii="Courier New" w:hAnsi="Courier New" w:cs="Courier New"/>
-          <w:lang w:val="en-US"/>
-        </w:rPr>
-        <w:t xml:space="preserve"> STRING,</w:t>
-      </w:r>
-    </w:p>
-    <w:p>
-      <w:pPr>
-        <w:ind w:left="1418"/>
-        <w:rPr>
-          <w:rFonts w:ascii="Courier New" w:hAnsi="Courier New" w:cs="Courier New"/>
-          <w:lang w:val="en-US"/>
-        </w:rPr>
-      </w:pPr>
-      <w:r>
-        <w:rPr>
-          <w:rFonts w:ascii="Courier New" w:hAnsi="Courier New" w:cs="Courier New"/>
-          <w:lang w:val="en-US"/>
-        </w:rPr>
-        <w:t xml:space="preserve">    </w:t>
-      </w:r>
-      <w:proofErr w:type="spellStart"/>
-      <w:r>
-        <w:rPr>
-          <w:rFonts w:ascii="Courier New" w:hAnsi="Courier New" w:cs="Courier New"/>
-          <w:lang w:val="en-US"/>
-        </w:rPr>
-        <w:t>window_</w:t>
+        <w:t xml:space="preserve">TABLE </w:t>
+      </w:r>
+      <w:proofErr w:type="spellStart"/>
+      <w:r>
+        <w:rPr>
+          <w:rFonts w:ascii="Courier New" w:hAnsi="Courier New" w:cs="Courier New"/>
+          <w:lang w:val="en-US"/>
+        </w:rPr>
+        <w:t>avro_salescompleted</w:t>
+      </w:r>
+      <w:proofErr w:type="spellEnd"/>
+      <w:r>
+        <w:rPr>
+          <w:rFonts w:ascii="Courier New" w:hAnsi="Courier New" w:cs="Courier New"/>
+          <w:lang w:val="en-US"/>
+        </w:rPr>
+        <w:t>, DESCRIPTOR(SALESTIMESTAMP_WM), INTERVAL '5' MINUTES))</w:t>
+      </w:r>
+    </w:p>
+    <w:p>
+      <w:pPr>
+        <w:ind w:left="1418"/>
+        <w:rPr>
+          <w:rFonts w:ascii="Courier New" w:hAnsi="Courier New" w:cs="Courier New"/>
+          <w:lang w:val="en-US"/>
+        </w:rPr>
+      </w:pPr>
+      <w:r>
+        <w:rPr>
+          <w:rFonts w:ascii="Courier New" w:hAnsi="Courier New" w:cs="Courier New"/>
+          <w:lang w:val="en-US"/>
+        </w:rPr>
+        <w:t xml:space="preserve">  GROUP BY `STORE</w:t>
       </w:r>
       <w:proofErr w:type="gramStart"/>
       <w:r>
@@ -11300,15 +12120,7 @@
           <w:rFonts w:ascii="Courier New" w:hAnsi="Courier New" w:cs="Courier New"/>
           <w:lang w:val="en-US"/>
         </w:rPr>
-        <w:t>start</w:t>
-      </w:r>
-      <w:proofErr w:type="spellEnd"/>
-      <w:r>
-        <w:rPr>
-          <w:rFonts w:ascii="Courier New" w:hAnsi="Courier New" w:cs="Courier New"/>
-          <w:lang w:val="en-US"/>
-        </w:rPr>
-        <w:t xml:space="preserve">  TIMESTAMP</w:t>
+        <w:t>`.`</w:t>
       </w:r>
       <w:proofErr w:type="gramEnd"/>
       <w:r>
@@ -11316,23 +12128,23 @@
           <w:rFonts w:ascii="Courier New" w:hAnsi="Courier New" w:cs="Courier New"/>
           <w:lang w:val="en-US"/>
         </w:rPr>
-        <w:t>(3),</w:t>
-      </w:r>
-    </w:p>
-    <w:p>
-      <w:pPr>
-        <w:ind w:left="1418"/>
-        <w:rPr>
-          <w:rFonts w:ascii="Courier New" w:hAnsi="Courier New" w:cs="Courier New"/>
-          <w:lang w:val="en-US"/>
-        </w:rPr>
-      </w:pPr>
-      <w:r>
-        <w:rPr>
-          <w:rFonts w:ascii="Courier New" w:hAnsi="Courier New" w:cs="Courier New"/>
-          <w:lang w:val="en-US"/>
-        </w:rPr>
-        <w:t xml:space="preserve">    </w:t>
+        <w:t xml:space="preserve">ID`, TERMINALPOINT, </w:t>
+      </w:r>
+      <w:proofErr w:type="spellStart"/>
+      <w:r>
+        <w:rPr>
+          <w:rFonts w:ascii="Courier New" w:hAnsi="Courier New" w:cs="Courier New"/>
+          <w:lang w:val="en-US"/>
+        </w:rPr>
+        <w:t>window_start</w:t>
+      </w:r>
+      <w:proofErr w:type="spellEnd"/>
+      <w:r>
+        <w:rPr>
+          <w:rFonts w:ascii="Courier New" w:hAnsi="Courier New" w:cs="Courier New"/>
+          <w:lang w:val="en-US"/>
+        </w:rPr>
+        <w:t xml:space="preserve">, </w:t>
       </w:r>
       <w:proofErr w:type="spellStart"/>
       <w:r>
@@ -11348,827 +12160,6 @@
           <w:rFonts w:ascii="Courier New" w:hAnsi="Courier New" w:cs="Courier New"/>
           <w:lang w:val="en-US"/>
         </w:rPr>
-        <w:t xml:space="preserve"> </w:t>
-      </w:r>
-      <w:proofErr w:type="gramStart"/>
-      <w:r>
-        <w:rPr>
-          <w:rFonts w:ascii="Courier New" w:hAnsi="Courier New" w:cs="Courier New"/>
-          <w:lang w:val="en-US"/>
-        </w:rPr>
-        <w:t>TIMESTAMP(</w:t>
-      </w:r>
-      <w:proofErr w:type="gramEnd"/>
-      <w:r>
-        <w:rPr>
-          <w:rFonts w:ascii="Courier New" w:hAnsi="Courier New" w:cs="Courier New"/>
-          <w:lang w:val="en-US"/>
-        </w:rPr>
-        <w:t>3),</w:t>
-      </w:r>
-    </w:p>
-    <w:p>
-      <w:pPr>
-        <w:ind w:left="1418"/>
-        <w:rPr>
-          <w:rFonts w:ascii="Courier New" w:hAnsi="Courier New" w:cs="Courier New"/>
-          <w:lang w:val="en-US"/>
-        </w:rPr>
-      </w:pPr>
-      <w:r>
-        <w:rPr>
-          <w:rFonts w:ascii="Courier New" w:hAnsi="Courier New" w:cs="Courier New"/>
-          <w:lang w:val="en-US"/>
-        </w:rPr>
-        <w:t xml:space="preserve">    </w:t>
-      </w:r>
-      <w:proofErr w:type="spellStart"/>
-      <w:r>
-        <w:rPr>
-          <w:rFonts w:ascii="Courier New" w:hAnsi="Courier New" w:cs="Courier New"/>
-          <w:lang w:val="en-US"/>
-        </w:rPr>
-        <w:t>salesperterminal</w:t>
-      </w:r>
-      <w:proofErr w:type="spellEnd"/>
-      <w:r>
-        <w:rPr>
-          <w:rFonts w:ascii="Courier New" w:hAnsi="Courier New" w:cs="Courier New"/>
-          <w:lang w:val="en-US"/>
-        </w:rPr>
-        <w:t xml:space="preserve"> BIGINT,</w:t>
-      </w:r>
-    </w:p>
-    <w:p>
-      <w:pPr>
-        <w:ind w:left="1418"/>
-        <w:rPr>
-          <w:rFonts w:ascii="Courier New" w:hAnsi="Courier New" w:cs="Courier New"/>
-          <w:lang w:val="en-US"/>
-        </w:rPr>
-      </w:pPr>
-      <w:r>
-        <w:rPr>
-          <w:rFonts w:ascii="Courier New" w:hAnsi="Courier New" w:cs="Courier New"/>
-          <w:lang w:val="en-US"/>
-        </w:rPr>
-        <w:t xml:space="preserve">    </w:t>
-      </w:r>
-      <w:proofErr w:type="spellStart"/>
-      <w:r>
-        <w:rPr>
-          <w:rFonts w:ascii="Courier New" w:hAnsi="Courier New" w:cs="Courier New"/>
-          <w:lang w:val="en-US"/>
-        </w:rPr>
-        <w:t>totalperterminal</w:t>
-      </w:r>
-      <w:proofErr w:type="spellEnd"/>
-      <w:r>
-        <w:rPr>
-          <w:rFonts w:ascii="Courier New" w:hAnsi="Courier New" w:cs="Courier New"/>
-          <w:lang w:val="en-US"/>
-        </w:rPr>
-        <w:t xml:space="preserve"> DOUBLE,</w:t>
-      </w:r>
-    </w:p>
-    <w:p>
-      <w:pPr>
-        <w:ind w:left="1418"/>
-        <w:rPr>
-          <w:rFonts w:ascii="Courier New" w:hAnsi="Courier New" w:cs="Courier New"/>
-          <w:lang w:val="en-US"/>
-        </w:rPr>
-      </w:pPr>
-      <w:r>
-        <w:rPr>
-          <w:rFonts w:ascii="Courier New" w:hAnsi="Courier New" w:cs="Courier New"/>
-          <w:lang w:val="en-US"/>
-        </w:rPr>
-        <w:t xml:space="preserve">    PRIMARY KEY (</w:t>
-      </w:r>
-      <w:proofErr w:type="spellStart"/>
-      <w:r>
-        <w:rPr>
-          <w:rFonts w:ascii="Courier New" w:hAnsi="Courier New" w:cs="Courier New"/>
-          <w:lang w:val="en-US"/>
-        </w:rPr>
-        <w:t>store_id</w:t>
-      </w:r>
-      <w:proofErr w:type="spellEnd"/>
-      <w:r>
-        <w:rPr>
-          <w:rFonts w:ascii="Courier New" w:hAnsi="Courier New" w:cs="Courier New"/>
-          <w:lang w:val="en-US"/>
-        </w:rPr>
-        <w:t xml:space="preserve">, </w:t>
-      </w:r>
-      <w:proofErr w:type="spellStart"/>
-      <w:r>
-        <w:rPr>
-          <w:rFonts w:ascii="Courier New" w:hAnsi="Courier New" w:cs="Courier New"/>
-          <w:lang w:val="en-US"/>
-        </w:rPr>
-        <w:t>terminalpoint</w:t>
-      </w:r>
-      <w:proofErr w:type="spellEnd"/>
-      <w:r>
-        <w:rPr>
-          <w:rFonts w:ascii="Courier New" w:hAnsi="Courier New" w:cs="Courier New"/>
-          <w:lang w:val="en-US"/>
-        </w:rPr>
-        <w:t xml:space="preserve">, </w:t>
-      </w:r>
-      <w:proofErr w:type="spellStart"/>
-      <w:r>
-        <w:rPr>
-          <w:rFonts w:ascii="Courier New" w:hAnsi="Courier New" w:cs="Courier New"/>
-          <w:lang w:val="en-US"/>
-        </w:rPr>
-        <w:t>window_start</w:t>
-      </w:r>
-      <w:proofErr w:type="spellEnd"/>
-      <w:r>
-        <w:rPr>
-          <w:rFonts w:ascii="Courier New" w:hAnsi="Courier New" w:cs="Courier New"/>
-          <w:lang w:val="en-US"/>
-        </w:rPr>
-        <w:t xml:space="preserve">, </w:t>
-      </w:r>
-      <w:proofErr w:type="spellStart"/>
-      <w:r>
-        <w:rPr>
-          <w:rFonts w:ascii="Courier New" w:hAnsi="Courier New" w:cs="Courier New"/>
-          <w:lang w:val="en-US"/>
-        </w:rPr>
-        <w:t>window_end</w:t>
-      </w:r>
-      <w:proofErr w:type="spellEnd"/>
-      <w:r>
-        <w:rPr>
-          <w:rFonts w:ascii="Courier New" w:hAnsi="Courier New" w:cs="Courier New"/>
-          <w:lang w:val="en-US"/>
-        </w:rPr>
-        <w:t>) NOT ENFORCED</w:t>
-      </w:r>
-    </w:p>
-    <w:p>
-      <w:pPr>
-        <w:ind w:left="1418"/>
-        <w:rPr>
-          <w:rFonts w:ascii="Courier New" w:hAnsi="Courier New" w:cs="Courier New"/>
-          <w:lang w:val="en-US"/>
-        </w:rPr>
-      </w:pPr>
-      <w:r>
-        <w:rPr>
-          <w:rFonts w:ascii="Courier New" w:hAnsi="Courier New" w:cs="Courier New"/>
-          <w:lang w:val="en-US"/>
-        </w:rPr>
-        <w:t>) WITH (</w:t>
-      </w:r>
-    </w:p>
-    <w:p>
-      <w:pPr>
-        <w:ind w:left="1418"/>
-        <w:rPr>
-          <w:rFonts w:ascii="Courier New" w:hAnsi="Courier New" w:cs="Courier New"/>
-          <w:lang w:val="en-US"/>
-        </w:rPr>
-      </w:pPr>
-      <w:r>
-        <w:rPr>
-          <w:rFonts w:ascii="Courier New" w:hAnsi="Courier New" w:cs="Courier New"/>
-          <w:lang w:val="en-US"/>
-        </w:rPr>
-        <w:t xml:space="preserve">    'connector' = '</w:t>
-      </w:r>
-      <w:proofErr w:type="spellStart"/>
-      <w:r>
-        <w:rPr>
-          <w:rFonts w:ascii="Courier New" w:hAnsi="Courier New" w:cs="Courier New"/>
-          <w:lang w:val="en-US"/>
-        </w:rPr>
-        <w:t>upsert-kafka</w:t>
-      </w:r>
-      <w:proofErr w:type="spellEnd"/>
-      <w:r>
-        <w:rPr>
-          <w:rFonts w:ascii="Courier New" w:hAnsi="Courier New" w:cs="Courier New"/>
-          <w:lang w:val="en-US"/>
-        </w:rPr>
-        <w:t>',</w:t>
-      </w:r>
-    </w:p>
-    <w:p>
-      <w:pPr>
-        <w:ind w:left="1418"/>
-        <w:rPr>
-          <w:rFonts w:ascii="Courier New" w:hAnsi="Courier New" w:cs="Courier New"/>
-          <w:lang w:val="en-US"/>
-        </w:rPr>
-      </w:pPr>
-      <w:r>
-        <w:rPr>
-          <w:rFonts w:ascii="Courier New" w:hAnsi="Courier New" w:cs="Courier New"/>
-          <w:lang w:val="en-US"/>
-        </w:rPr>
-        <w:t xml:space="preserve">    'topic' = 'avro_sales_per_store_per_terminal_per_5min',</w:t>
-      </w:r>
-    </w:p>
-    <w:p>
-      <w:pPr>
-        <w:ind w:left="1418"/>
-        <w:rPr>
-          <w:rFonts w:ascii="Courier New" w:hAnsi="Courier New" w:cs="Courier New"/>
-          <w:lang w:val="en-US"/>
-        </w:rPr>
-      </w:pPr>
-      <w:r>
-        <w:rPr>
-          <w:rFonts w:ascii="Courier New" w:hAnsi="Courier New" w:cs="Courier New"/>
-          <w:lang w:val="en-US"/>
-        </w:rPr>
-        <w:t xml:space="preserve">    '</w:t>
-      </w:r>
-      <w:proofErr w:type="spellStart"/>
-      <w:proofErr w:type="gramStart"/>
-      <w:r>
-        <w:rPr>
-          <w:rFonts w:ascii="Courier New" w:hAnsi="Courier New" w:cs="Courier New"/>
-          <w:lang w:val="en-US"/>
-        </w:rPr>
-        <w:t>properties.bootstrap</w:t>
-      </w:r>
-      <w:proofErr w:type="gramEnd"/>
-      <w:r>
-        <w:rPr>
-          <w:rFonts w:ascii="Courier New" w:hAnsi="Courier New" w:cs="Courier New"/>
-          <w:lang w:val="en-US"/>
-        </w:rPr>
-        <w:t>.servers</w:t>
-      </w:r>
-      <w:proofErr w:type="spellEnd"/>
-      <w:r>
-        <w:rPr>
-          <w:rFonts w:ascii="Courier New" w:hAnsi="Courier New" w:cs="Courier New"/>
-          <w:lang w:val="en-US"/>
-        </w:rPr>
-        <w:t>' = 'broker:29092',</w:t>
-      </w:r>
-    </w:p>
-    <w:p>
-      <w:pPr>
-        <w:ind w:left="1418"/>
-        <w:rPr>
-          <w:rFonts w:ascii="Courier New" w:hAnsi="Courier New" w:cs="Courier New"/>
-          <w:lang w:val="en-US"/>
-        </w:rPr>
-      </w:pPr>
-      <w:r>
-        <w:rPr>
-          <w:rFonts w:ascii="Courier New" w:hAnsi="Courier New" w:cs="Courier New"/>
-          <w:lang w:val="en-US"/>
-        </w:rPr>
-        <w:t xml:space="preserve">    '</w:t>
-      </w:r>
-      <w:proofErr w:type="spellStart"/>
-      <w:proofErr w:type="gramStart"/>
-      <w:r>
-        <w:rPr>
-          <w:rFonts w:ascii="Courier New" w:hAnsi="Courier New" w:cs="Courier New"/>
-          <w:lang w:val="en-US"/>
-        </w:rPr>
-        <w:t>key.format</w:t>
-      </w:r>
-      <w:proofErr w:type="spellEnd"/>
-      <w:proofErr w:type="gramEnd"/>
-      <w:r>
-        <w:rPr>
-          <w:rFonts w:ascii="Courier New" w:hAnsi="Courier New" w:cs="Courier New"/>
-          <w:lang w:val="en-US"/>
-        </w:rPr>
-        <w:t>' = '</w:t>
-      </w:r>
-      <w:proofErr w:type="spellStart"/>
-      <w:r>
-        <w:rPr>
-          <w:rFonts w:ascii="Courier New" w:hAnsi="Courier New" w:cs="Courier New"/>
-          <w:lang w:val="en-US"/>
-        </w:rPr>
-        <w:t>avro</w:t>
-      </w:r>
-      <w:proofErr w:type="spellEnd"/>
-      <w:r>
-        <w:rPr>
-          <w:rFonts w:ascii="Courier New" w:hAnsi="Courier New" w:cs="Courier New"/>
-          <w:lang w:val="en-US"/>
-        </w:rPr>
-        <w:t>-confluent',</w:t>
-      </w:r>
-    </w:p>
-    <w:p>
-      <w:pPr>
-        <w:ind w:left="1418"/>
-        <w:rPr>
-          <w:rFonts w:ascii="Courier New" w:hAnsi="Courier New" w:cs="Courier New"/>
-          <w:lang w:val="en-US"/>
-        </w:rPr>
-      </w:pPr>
-      <w:r>
-        <w:rPr>
-          <w:rFonts w:ascii="Courier New" w:hAnsi="Courier New" w:cs="Courier New"/>
-          <w:lang w:val="en-US"/>
-        </w:rPr>
-        <w:t xml:space="preserve">    'key.avro-confluent.url' = 'http://schema-registry:8081',</w:t>
-      </w:r>
-    </w:p>
-    <w:p>
-      <w:pPr>
-        <w:ind w:left="1418"/>
-        <w:rPr>
-          <w:rFonts w:ascii="Courier New" w:hAnsi="Courier New" w:cs="Courier New"/>
-          <w:lang w:val="en-US"/>
-        </w:rPr>
-      </w:pPr>
-      <w:r>
-        <w:rPr>
-          <w:rFonts w:ascii="Courier New" w:hAnsi="Courier New" w:cs="Courier New"/>
-          <w:lang w:val="en-US"/>
-        </w:rPr>
-        <w:t xml:space="preserve">    '</w:t>
-      </w:r>
-      <w:proofErr w:type="spellStart"/>
-      <w:proofErr w:type="gramStart"/>
-      <w:r>
-        <w:rPr>
-          <w:rFonts w:ascii="Courier New" w:hAnsi="Courier New" w:cs="Courier New"/>
-          <w:lang w:val="en-US"/>
-        </w:rPr>
-        <w:t>value.format</w:t>
-      </w:r>
-      <w:proofErr w:type="spellEnd"/>
-      <w:proofErr w:type="gramEnd"/>
-      <w:r>
-        <w:rPr>
-          <w:rFonts w:ascii="Courier New" w:hAnsi="Courier New" w:cs="Courier New"/>
-          <w:lang w:val="en-US"/>
-        </w:rPr>
-        <w:t>' = '</w:t>
-      </w:r>
-      <w:proofErr w:type="spellStart"/>
-      <w:r>
-        <w:rPr>
-          <w:rFonts w:ascii="Courier New" w:hAnsi="Courier New" w:cs="Courier New"/>
-          <w:lang w:val="en-US"/>
-        </w:rPr>
-        <w:t>avro</w:t>
-      </w:r>
-      <w:proofErr w:type="spellEnd"/>
-      <w:r>
-        <w:rPr>
-          <w:rFonts w:ascii="Courier New" w:hAnsi="Courier New" w:cs="Courier New"/>
-          <w:lang w:val="en-US"/>
-        </w:rPr>
-        <w:t>-confluent',</w:t>
-      </w:r>
-    </w:p>
-    <w:p>
-      <w:pPr>
-        <w:ind w:left="1418"/>
-        <w:rPr>
-          <w:rFonts w:ascii="Courier New" w:hAnsi="Courier New" w:cs="Courier New"/>
-          <w:lang w:val="en-US"/>
-        </w:rPr>
-      </w:pPr>
-      <w:r>
-        <w:rPr>
-          <w:rFonts w:ascii="Courier New" w:hAnsi="Courier New" w:cs="Courier New"/>
-          <w:lang w:val="en-US"/>
-        </w:rPr>
-        <w:t xml:space="preserve">    'value.avro-confluent.url' = 'http://schema-registry:8081',</w:t>
-      </w:r>
-    </w:p>
-    <w:p>
-      <w:pPr>
-        <w:ind w:left="1418"/>
-        <w:rPr>
-          <w:rFonts w:ascii="Courier New" w:hAnsi="Courier New" w:cs="Courier New"/>
-          <w:lang w:val="en-US"/>
-        </w:rPr>
-      </w:pPr>
-      <w:r>
-        <w:rPr>
-          <w:rFonts w:ascii="Courier New" w:hAnsi="Courier New" w:cs="Courier New"/>
-          <w:lang w:val="en-US"/>
-        </w:rPr>
-        <w:t xml:space="preserve">    '</w:t>
-      </w:r>
-      <w:proofErr w:type="spellStart"/>
-      <w:proofErr w:type="gramStart"/>
-      <w:r>
-        <w:rPr>
-          <w:rFonts w:ascii="Courier New" w:hAnsi="Courier New" w:cs="Courier New"/>
-          <w:lang w:val="en-US"/>
-        </w:rPr>
-        <w:t>value.fields</w:t>
-      </w:r>
-      <w:proofErr w:type="spellEnd"/>
-      <w:proofErr w:type="gramEnd"/>
-      <w:r>
-        <w:rPr>
-          <w:rFonts w:ascii="Courier New" w:hAnsi="Courier New" w:cs="Courier New"/>
-          <w:lang w:val="en-US"/>
-        </w:rPr>
-        <w:t>-include' = 'ALL'</w:t>
-      </w:r>
-    </w:p>
-    <w:p>
-      <w:pPr>
-        <w:ind w:left="1418"/>
-        <w:rPr>
-          <w:rFonts w:ascii="Courier New" w:hAnsi="Courier New" w:cs="Courier New"/>
-          <w:lang w:val="en-US"/>
-        </w:rPr>
-      </w:pPr>
-      <w:r>
-        <w:rPr>
-          <w:rFonts w:ascii="Courier New" w:hAnsi="Courier New" w:cs="Courier New"/>
-          <w:lang w:val="en-US"/>
-        </w:rPr>
-        <w:t>);</w:t>
-      </w:r>
-    </w:p>
-    <w:p>
-      <w:pPr>
-        <w:ind w:left="1418"/>
-        <w:rPr>
-          <w:lang w:val="en-US"/>
-        </w:rPr>
-      </w:pPr>
-    </w:p>
-    <w:p>
-      <w:pPr>
-        <w:ind w:left="1418"/>
-        <w:rPr>
-          <w:lang w:val="en-US"/>
-        </w:rPr>
-      </w:pPr>
-      <w:r>
-        <w:rPr>
-          <w:lang w:val="en-US"/>
-        </w:rPr>
-        <w:t xml:space="preserve">-- </w:t>
-      </w:r>
-      <w:r>
-        <w:rPr>
-          <w:lang w:val="en-US"/>
-        </w:rPr>
-        <w:t>Insert into avro_sales_per_store_per_terminal_per_5min</w:t>
-      </w:r>
-    </w:p>
-    <w:p>
-      <w:pPr>
-        <w:ind w:left="1418"/>
-        <w:rPr>
-          <w:lang w:val="en-US"/>
-        </w:rPr>
-      </w:pPr>
-    </w:p>
-    <w:p>
-      <w:pPr>
-        <w:ind w:left="1418"/>
-        <w:rPr>
-          <w:rFonts w:ascii="Courier New" w:hAnsi="Courier New" w:cs="Courier New"/>
-          <w:lang w:val="en-US"/>
-        </w:rPr>
-      </w:pPr>
-      <w:r>
-        <w:rPr>
-          <w:rFonts w:ascii="Courier New" w:hAnsi="Courier New" w:cs="Courier New"/>
-          <w:lang w:val="en-US"/>
-        </w:rPr>
-        <w:t xml:space="preserve">SELECT </w:t>
-      </w:r>
-    </w:p>
-    <w:p>
-      <w:pPr>
-        <w:ind w:left="1418"/>
-        <w:rPr>
-          <w:rFonts w:ascii="Courier New" w:hAnsi="Courier New" w:cs="Courier New"/>
-          <w:lang w:val="en-US"/>
-        </w:rPr>
-      </w:pPr>
-      <w:r>
-        <w:rPr>
-          <w:rFonts w:ascii="Courier New" w:hAnsi="Courier New" w:cs="Courier New"/>
-          <w:lang w:val="en-US"/>
-        </w:rPr>
-        <w:t xml:space="preserve">    `STORE</w:t>
-      </w:r>
-      <w:proofErr w:type="gramStart"/>
-      <w:r>
-        <w:rPr>
-          <w:rFonts w:ascii="Courier New" w:hAnsi="Courier New" w:cs="Courier New"/>
-          <w:lang w:val="en-US"/>
-        </w:rPr>
-        <w:t>`.`</w:t>
-      </w:r>
-      <w:proofErr w:type="gramEnd"/>
-      <w:r>
-        <w:rPr>
-          <w:rFonts w:ascii="Courier New" w:hAnsi="Courier New" w:cs="Courier New"/>
-          <w:lang w:val="en-US"/>
-        </w:rPr>
-        <w:t>ID` as STORE_ID,</w:t>
-      </w:r>
-    </w:p>
-    <w:p>
-      <w:pPr>
-        <w:ind w:left="1418"/>
-        <w:rPr>
-          <w:rFonts w:ascii="Courier New" w:hAnsi="Courier New" w:cs="Courier New"/>
-          <w:lang w:val="en-US"/>
-        </w:rPr>
-      </w:pPr>
-      <w:r>
-        <w:rPr>
-          <w:rFonts w:ascii="Courier New" w:hAnsi="Courier New" w:cs="Courier New"/>
-          <w:lang w:val="en-US"/>
-        </w:rPr>
-        <w:t xml:space="preserve">    TERMINALPOINT,</w:t>
-      </w:r>
-    </w:p>
-    <w:p>
-      <w:pPr>
-        <w:ind w:left="1418"/>
-        <w:rPr>
-          <w:rFonts w:ascii="Courier New" w:hAnsi="Courier New" w:cs="Courier New"/>
-          <w:lang w:val="en-US"/>
-        </w:rPr>
-      </w:pPr>
-      <w:r>
-        <w:rPr>
-          <w:rFonts w:ascii="Courier New" w:hAnsi="Courier New" w:cs="Courier New"/>
-          <w:lang w:val="en-US"/>
-        </w:rPr>
-        <w:t xml:space="preserve">    </w:t>
-      </w:r>
-      <w:proofErr w:type="spellStart"/>
-      <w:r>
-        <w:rPr>
-          <w:rFonts w:ascii="Courier New" w:hAnsi="Courier New" w:cs="Courier New"/>
-          <w:lang w:val="en-US"/>
-        </w:rPr>
-        <w:t>window_start</w:t>
-      </w:r>
-      <w:proofErr w:type="spellEnd"/>
-      <w:r>
-        <w:rPr>
-          <w:rFonts w:ascii="Courier New" w:hAnsi="Courier New" w:cs="Courier New"/>
-          <w:lang w:val="en-US"/>
-        </w:rPr>
-        <w:t>,</w:t>
-      </w:r>
-    </w:p>
-    <w:p>
-      <w:pPr>
-        <w:ind w:left="1418"/>
-        <w:rPr>
-          <w:rFonts w:ascii="Courier New" w:hAnsi="Courier New" w:cs="Courier New"/>
-          <w:lang w:val="en-US"/>
-        </w:rPr>
-      </w:pPr>
-      <w:r>
-        <w:rPr>
-          <w:rFonts w:ascii="Courier New" w:hAnsi="Courier New" w:cs="Courier New"/>
-          <w:lang w:val="en-US"/>
-        </w:rPr>
-        <w:t xml:space="preserve">    </w:t>
-      </w:r>
-      <w:proofErr w:type="spellStart"/>
-      <w:r>
-        <w:rPr>
-          <w:rFonts w:ascii="Courier New" w:hAnsi="Courier New" w:cs="Courier New"/>
-          <w:lang w:val="en-US"/>
-        </w:rPr>
-        <w:t>window_end</w:t>
-      </w:r>
-      <w:proofErr w:type="spellEnd"/>
-      <w:r>
-        <w:rPr>
-          <w:rFonts w:ascii="Courier New" w:hAnsi="Courier New" w:cs="Courier New"/>
-          <w:lang w:val="en-US"/>
-        </w:rPr>
-        <w:t>,</w:t>
-      </w:r>
-    </w:p>
-    <w:p>
-      <w:pPr>
-        <w:ind w:left="1418"/>
-        <w:rPr>
-          <w:rFonts w:ascii="Courier New" w:hAnsi="Courier New" w:cs="Courier New"/>
-          <w:lang w:val="en-US"/>
-        </w:rPr>
-      </w:pPr>
-      <w:r>
-        <w:rPr>
-          <w:rFonts w:ascii="Courier New" w:hAnsi="Courier New" w:cs="Courier New"/>
-          <w:lang w:val="en-US"/>
-        </w:rPr>
-        <w:t xml:space="preserve">    </w:t>
-      </w:r>
-      <w:proofErr w:type="gramStart"/>
-      <w:r>
-        <w:rPr>
-          <w:rFonts w:ascii="Courier New" w:hAnsi="Courier New" w:cs="Courier New"/>
-          <w:lang w:val="en-US"/>
-        </w:rPr>
-        <w:t>COUNT(</w:t>
-      </w:r>
-      <w:proofErr w:type="gramEnd"/>
-      <w:r>
-        <w:rPr>
-          <w:rFonts w:ascii="Courier New" w:hAnsi="Courier New" w:cs="Courier New"/>
-          <w:lang w:val="en-US"/>
-        </w:rPr>
-        <w:t xml:space="preserve">*) as </w:t>
-      </w:r>
-      <w:proofErr w:type="spellStart"/>
-      <w:r>
-        <w:rPr>
-          <w:rFonts w:ascii="Courier New" w:hAnsi="Courier New" w:cs="Courier New"/>
-          <w:lang w:val="en-US"/>
-        </w:rPr>
-        <w:t>salesperterminal</w:t>
-      </w:r>
-      <w:proofErr w:type="spellEnd"/>
-      <w:r>
-        <w:rPr>
-          <w:rFonts w:ascii="Courier New" w:hAnsi="Courier New" w:cs="Courier New"/>
-          <w:lang w:val="en-US"/>
-        </w:rPr>
-        <w:t>,</w:t>
-      </w:r>
-    </w:p>
-    <w:p>
-      <w:pPr>
-        <w:ind w:left="1418"/>
-        <w:rPr>
-          <w:rFonts w:ascii="Courier New" w:hAnsi="Courier New" w:cs="Courier New"/>
-          <w:lang w:val="en-US"/>
-        </w:rPr>
-      </w:pPr>
-      <w:r>
-        <w:rPr>
-          <w:rFonts w:ascii="Courier New" w:hAnsi="Courier New" w:cs="Courier New"/>
-          <w:lang w:val="en-US"/>
-        </w:rPr>
-        <w:t xml:space="preserve">    SUM(TOTAL) as </w:t>
-      </w:r>
-      <w:proofErr w:type="spellStart"/>
-      <w:r>
-        <w:rPr>
-          <w:rFonts w:ascii="Courier New" w:hAnsi="Courier New" w:cs="Courier New"/>
-          <w:lang w:val="en-US"/>
-        </w:rPr>
-        <w:t>totalperterminal</w:t>
-      </w:r>
-      <w:proofErr w:type="spellEnd"/>
-    </w:p>
-    <w:p>
-      <w:pPr>
-        <w:ind w:left="1418"/>
-        <w:rPr>
-          <w:rFonts w:ascii="Courier New" w:hAnsi="Courier New" w:cs="Courier New"/>
-          <w:lang w:val="en-US"/>
-        </w:rPr>
-      </w:pPr>
-      <w:r>
-        <w:rPr>
-          <w:rFonts w:ascii="Courier New" w:hAnsi="Courier New" w:cs="Courier New"/>
-          <w:lang w:val="en-US"/>
-        </w:rPr>
-        <w:t xml:space="preserve">  FROM </w:t>
-      </w:r>
-      <w:proofErr w:type="gramStart"/>
-      <w:r>
-        <w:rPr>
-          <w:rFonts w:ascii="Courier New" w:hAnsi="Courier New" w:cs="Courier New"/>
-          <w:lang w:val="en-US"/>
-        </w:rPr>
-        <w:t>TABLE(</w:t>
-      </w:r>
-      <w:proofErr w:type="gramEnd"/>
-    </w:p>
-    <w:p>
-      <w:pPr>
-        <w:ind w:left="1418"/>
-        <w:rPr>
-          <w:rFonts w:ascii="Courier New" w:hAnsi="Courier New" w:cs="Courier New"/>
-          <w:lang w:val="en-US"/>
-        </w:rPr>
-      </w:pPr>
-      <w:r>
-        <w:rPr>
-          <w:rFonts w:ascii="Courier New" w:hAnsi="Courier New" w:cs="Courier New"/>
-          <w:lang w:val="en-US"/>
-        </w:rPr>
-        <w:t xml:space="preserve">    </w:t>
-      </w:r>
-      <w:proofErr w:type="gramStart"/>
-      <w:r>
-        <w:rPr>
-          <w:rFonts w:ascii="Courier New" w:hAnsi="Courier New" w:cs="Courier New"/>
-          <w:lang w:val="en-US"/>
-        </w:rPr>
-        <w:t>TUMBLE(</w:t>
-      </w:r>
-      <w:proofErr w:type="gramEnd"/>
-      <w:r>
-        <w:rPr>
-          <w:rFonts w:ascii="Courier New" w:hAnsi="Courier New" w:cs="Courier New"/>
-          <w:lang w:val="en-US"/>
-        </w:rPr>
-        <w:t xml:space="preserve">TABLE </w:t>
-      </w:r>
-      <w:proofErr w:type="spellStart"/>
-      <w:r>
-        <w:rPr>
-          <w:rFonts w:ascii="Courier New" w:hAnsi="Courier New" w:cs="Courier New"/>
-          <w:lang w:val="en-US"/>
-        </w:rPr>
-        <w:t>avro_salescompleted</w:t>
-      </w:r>
-      <w:proofErr w:type="spellEnd"/>
-      <w:r>
-        <w:rPr>
-          <w:rFonts w:ascii="Courier New" w:hAnsi="Courier New" w:cs="Courier New"/>
-          <w:lang w:val="en-US"/>
-        </w:rPr>
-        <w:t>, DESCRIPTOR(SALESTIMESTAMP_WM), INTERVAL '5' MINUTES))</w:t>
-      </w:r>
-    </w:p>
-    <w:p>
-      <w:pPr>
-        <w:ind w:left="1418"/>
-        <w:rPr>
-          <w:rFonts w:ascii="Courier New" w:hAnsi="Courier New" w:cs="Courier New"/>
-          <w:lang w:val="en-US"/>
-        </w:rPr>
-      </w:pPr>
-      <w:r>
-        <w:rPr>
-          <w:rFonts w:ascii="Courier New" w:hAnsi="Courier New" w:cs="Courier New"/>
-          <w:lang w:val="en-US"/>
-        </w:rPr>
-        <w:t xml:space="preserve">  GROUP BY `STORE</w:t>
-      </w:r>
-      <w:proofErr w:type="gramStart"/>
-      <w:r>
-        <w:rPr>
-          <w:rFonts w:ascii="Courier New" w:hAnsi="Courier New" w:cs="Courier New"/>
-          <w:lang w:val="en-US"/>
-        </w:rPr>
-        <w:t>`.`</w:t>
-      </w:r>
-      <w:proofErr w:type="gramEnd"/>
-      <w:r>
-        <w:rPr>
-          <w:rFonts w:ascii="Courier New" w:hAnsi="Courier New" w:cs="Courier New"/>
-          <w:lang w:val="en-US"/>
-        </w:rPr>
-        <w:t xml:space="preserve">ID`, TERMINALPOINT, </w:t>
-      </w:r>
-      <w:proofErr w:type="spellStart"/>
-      <w:r>
-        <w:rPr>
-          <w:rFonts w:ascii="Courier New" w:hAnsi="Courier New" w:cs="Courier New"/>
-          <w:lang w:val="en-US"/>
-        </w:rPr>
-        <w:t>window_start</w:t>
-      </w:r>
-      <w:proofErr w:type="spellEnd"/>
-      <w:r>
-        <w:rPr>
-          <w:rFonts w:ascii="Courier New" w:hAnsi="Courier New" w:cs="Courier New"/>
-          <w:lang w:val="en-US"/>
-        </w:rPr>
-        <w:t xml:space="preserve">, </w:t>
-      </w:r>
-      <w:proofErr w:type="spellStart"/>
-      <w:r>
-        <w:rPr>
-          <w:rFonts w:ascii="Courier New" w:hAnsi="Courier New" w:cs="Courier New"/>
-          <w:lang w:val="en-US"/>
-        </w:rPr>
-        <w:t>window_end</w:t>
-      </w:r>
-      <w:proofErr w:type="spellEnd"/>
-      <w:r>
-        <w:rPr>
-          <w:rFonts w:ascii="Courier New" w:hAnsi="Courier New" w:cs="Courier New"/>
-          <w:lang w:val="en-US"/>
-        </w:rPr>
         <w:t>;</w:t>
       </w:r>
     </w:p>
@@ -12191,7 +12182,6 @@
         <w:rPr>
           <w:lang w:val="en-US"/>
         </w:rPr>
-        <w:lastRenderedPageBreak/>
         <w:t xml:space="preserve">Aggregations via </w:t>
       </w:r>
       <w:hyperlink r:id="rId24" w:history="1">
@@ -12882,7 +12872,28 @@
         <w:rPr>
           <w:lang w:val="en-US"/>
         </w:rPr>
-        <w:t xml:space="preserve"> product, best selling brand, terminal with most baskets, terminal with higher avg baskets per hour… This is all to demonstrate the Aggregation framework available in MongoDB.</w:t>
+        <w:t xml:space="preserve"> product, </w:t>
+      </w:r>
+      <w:proofErr w:type="spellStart"/>
+      <w:r>
+        <w:rPr>
+          <w:lang w:val="en-US"/>
+        </w:rPr>
+        <w:t>best selling</w:t>
+      </w:r>
+      <w:proofErr w:type="spellEnd"/>
+      <w:r>
+        <w:rPr>
+          <w:lang w:val="en-US"/>
+        </w:rPr>
+        <w:t xml:space="preserve"> brand, </w:t>
+      </w:r>
+      <w:r>
+        <w:rPr>
+          <w:lang w:val="en-US"/>
+        </w:rPr>
+        <w:lastRenderedPageBreak/>
+        <w:t>terminal with most baskets, terminal with higher avg baskets per hour… This is all to demonstrate the Aggregation framework available in MongoDB.</w:t>
       </w:r>
     </w:p>
     <w:p>
@@ -12939,589 +12950,583 @@
         <w:rPr>
           <w:lang w:val="en-US"/>
         </w:rPr>
+        <w:t xml:space="preserve">Some People I do feel I need to mention, that went out of their way to help, with </w:t>
+      </w:r>
+      <w:r>
+        <w:rPr>
+          <w:lang w:val="en-US"/>
+        </w:rPr>
+        <w:t>advice</w:t>
+      </w:r>
+      <w:r>
+        <w:rPr>
+          <w:lang w:val="en-US"/>
+        </w:rPr>
+        <w:t>, guidance and at times just a sound board.</w:t>
+      </w:r>
+    </w:p>
+    <w:p>
+      <w:pPr>
+        <w:rPr>
+          <w:lang w:val="en-US"/>
+        </w:rPr>
+      </w:pPr>
+    </w:p>
+    <w:p>
+      <w:pPr>
+        <w:rPr>
+          <w:lang w:val="en-US"/>
+        </w:rPr>
+      </w:pPr>
+      <w:r>
+        <w:rPr>
+          <w:lang w:val="en-US"/>
+        </w:rPr>
+        <w:t>Without these guys and their willingness to entertain allot of questions and sometimes si</w:t>
+      </w:r>
+      <w:r>
+        <w:rPr>
+          <w:lang w:val="en-US"/>
+        </w:rPr>
+        <w:t>m</w:t>
+      </w:r>
+      <w:r>
+        <w:rPr>
+          <w:lang w:val="en-US"/>
+        </w:rPr>
+        <w:t>ply dumb ideas and helping me slowly onto the right path all of this would simply not have been possible.</w:t>
+      </w:r>
+    </w:p>
+    <w:p>
+      <w:pPr>
+        <w:rPr>
+          <w:lang w:val="en-US"/>
+        </w:rPr>
+      </w:pPr>
+    </w:p>
+    <w:p>
+      <w:pPr>
+        <w:ind w:left="709"/>
+        <w:rPr>
+          <w:lang w:val="en-US"/>
+        </w:rPr>
+      </w:pPr>
+      <w:r>
+        <w:rPr>
+          <w:lang w:val="en-US"/>
+        </w:rPr>
+        <w:t>Dave Troiano,</w:t>
+      </w:r>
+    </w:p>
+    <w:p>
+      <w:pPr>
+        <w:ind w:left="709"/>
+        <w:rPr>
+          <w:lang w:val="en-US"/>
+        </w:rPr>
+      </w:pPr>
+      <w:r>
+        <w:rPr>
+          <w:lang w:val="en-US"/>
+        </w:rPr>
+        <w:t>(Developer support on Confluent Forum @dtroiano),</w:t>
+      </w:r>
+    </w:p>
+    <w:p>
+      <w:pPr>
+        <w:ind w:left="709"/>
+        <w:rPr>
+          <w:lang w:val="en-US"/>
+        </w:rPr>
+      </w:pPr>
+      <w:r>
+        <w:rPr>
+          <w:lang w:val="en-US"/>
+        </w:rPr>
+        <w:t>https://www.linkedin.com/in/dave-troiano-49a8932/</w:t>
+      </w:r>
+    </w:p>
+    <w:p>
+      <w:pPr>
+        <w:ind w:left="709"/>
+        <w:rPr>
+          <w:lang w:val="en-US"/>
+        </w:rPr>
+      </w:pPr>
+    </w:p>
+    <w:p>
+      <w:pPr>
+        <w:ind w:left="709"/>
+        <w:rPr>
+          <w:lang w:val="en-US"/>
+        </w:rPr>
+      </w:pPr>
+      <w:r>
+        <w:rPr>
+          <w:lang w:val="en-US"/>
+        </w:rPr>
+        <w:t xml:space="preserve">Barry Evans, </w:t>
+      </w:r>
+    </w:p>
+    <w:p>
+      <w:pPr>
+        <w:ind w:left="709"/>
+        <w:rPr>
+          <w:lang w:val="en-US"/>
+        </w:rPr>
+      </w:pPr>
+      <w:r>
+        <w:rPr>
+          <w:lang w:val="en-US"/>
+        </w:rPr>
+        <w:t xml:space="preserve">Someone that I consider a friend, just stepped in, </w:t>
+      </w:r>
+      <w:r>
+        <w:rPr>
+          <w:lang w:val="en-US"/>
+        </w:rPr>
+        <w:t>started helping</w:t>
+      </w:r>
+      <w:r>
+        <w:rPr>
+          <w:lang w:val="en-US"/>
+        </w:rPr>
+        <w:t xml:space="preserve"> me and as he happily calls it his community service. Helping others figure problems out that they have, whatever the nature, and another always curious mind himself.</w:t>
+      </w:r>
+    </w:p>
+    <w:p>
+      <w:pPr>
+        <w:ind w:left="709"/>
+        <w:rPr>
+          <w:lang w:val="en-US"/>
+        </w:rPr>
+      </w:pPr>
+      <w:r>
+        <w:rPr>
+          <w:lang w:val="en-US"/>
+        </w:rPr>
+        <w:t>https://confluentcommunity.slack.com/team/U04UNKMRL4U</w:t>
+      </w:r>
+    </w:p>
+    <w:p>
+      <w:pPr>
+        <w:ind w:left="709"/>
+        <w:rPr>
+          <w:lang w:val="en-US"/>
+        </w:rPr>
+      </w:pPr>
+    </w:p>
+    <w:p>
+      <w:pPr>
+        <w:ind w:left="709"/>
+        <w:rPr>
+          <w:lang w:val="en-US"/>
+        </w:rPr>
+      </w:pPr>
+      <w:proofErr w:type="spellStart"/>
+      <w:r>
+        <w:rPr>
+          <w:lang w:val="en-US"/>
+        </w:rPr>
+        <w:t>Martijn</w:t>
+      </w:r>
+      <w:proofErr w:type="spellEnd"/>
+      <w:r>
+        <w:rPr>
+          <w:lang w:val="en-US"/>
+        </w:rPr>
+        <w:t xml:space="preserve"> Visser,</w:t>
+      </w:r>
+    </w:p>
+    <w:p>
+      <w:pPr>
+        <w:ind w:left="709"/>
+        <w:rPr>
+          <w:lang w:val="en-US"/>
+        </w:rPr>
+      </w:pPr>
+      <w:r>
+        <w:rPr>
+          <w:lang w:val="en-US"/>
+        </w:rPr>
+        <w:t xml:space="preserve">Apache </w:t>
+      </w:r>
+      <w:proofErr w:type="spellStart"/>
+      <w:r>
+        <w:rPr>
+          <w:lang w:val="en-US"/>
+        </w:rPr>
+        <w:t>Flink</w:t>
+      </w:r>
+      <w:proofErr w:type="spellEnd"/>
+      <w:r>
+        <w:rPr>
+          <w:lang w:val="en-US"/>
+        </w:rPr>
+        <w:t xml:space="preserve"> Slack Community</w:t>
+      </w:r>
+    </w:p>
+    <w:p>
+      <w:pPr>
+        <w:ind w:left="709"/>
+        <w:rPr>
+          <w:lang w:val="en-US"/>
+        </w:rPr>
+      </w:pPr>
+      <w:r>
+        <w:rPr>
+          <w:lang w:val="en-US"/>
+        </w:rPr>
+        <w:t xml:space="preserve"> (PMC and Committer for Apache </w:t>
+      </w:r>
+      <w:proofErr w:type="spellStart"/>
+      <w:r>
+        <w:rPr>
+          <w:lang w:val="en-US"/>
+        </w:rPr>
+        <w:t>Flink</w:t>
+      </w:r>
+      <w:proofErr w:type="spellEnd"/>
+      <w:r>
+        <w:rPr>
+          <w:lang w:val="en-US"/>
+        </w:rPr>
+        <w:t>, Product Manager at Confluent)</w:t>
+      </w:r>
+    </w:p>
+    <w:p>
+      <w:pPr>
+        <w:ind w:left="709"/>
+        <w:rPr>
+          <w:lang w:val="en-US"/>
+        </w:rPr>
+      </w:pPr>
+      <w:r>
+        <w:rPr>
+          <w:lang w:val="en-US"/>
+        </w:rPr>
+        <w:t>https://apache-flink.slack.com/team/U03GADV9USX</w:t>
+      </w:r>
+    </w:p>
+    <w:p>
+      <w:pPr>
+        <w:ind w:left="709"/>
+        <w:rPr>
+          <w:lang w:val="en-US"/>
+        </w:rPr>
+      </w:pPr>
+    </w:p>
+    <w:p>
+      <w:pPr>
+        <w:ind w:left="709"/>
+        <w:rPr>
+          <w:lang w:val="en-US"/>
+        </w:rPr>
+      </w:pPr>
+      <w:r>
+        <w:rPr>
+          <w:lang w:val="en-US"/>
+        </w:rPr>
+        <w:t>Ben Gamble,</w:t>
+      </w:r>
+    </w:p>
+    <w:p>
+      <w:pPr>
+        <w:ind w:left="709"/>
+        <w:rPr>
+          <w:lang w:val="en-US"/>
+        </w:rPr>
+      </w:pPr>
+      <w:r>
+        <w:rPr>
+          <w:lang w:val="en-US"/>
+        </w:rPr>
+        <w:t xml:space="preserve">Apache Kafka, Apache </w:t>
+      </w:r>
+      <w:proofErr w:type="spellStart"/>
+      <w:r>
+        <w:rPr>
+          <w:lang w:val="en-US"/>
+        </w:rPr>
+        <w:t>Flink</w:t>
+      </w:r>
+      <w:proofErr w:type="spellEnd"/>
+      <w:r>
+        <w:rPr>
+          <w:lang w:val="en-US"/>
+        </w:rPr>
+        <w:t>, streaming and stuff (as he calls it)</w:t>
+      </w:r>
+    </w:p>
+    <w:p>
+      <w:pPr>
+        <w:ind w:left="709"/>
+        <w:rPr>
+          <w:lang w:val="en-US"/>
+        </w:rPr>
+      </w:pPr>
+      <w:r>
+        <w:rPr>
+          <w:lang w:val="en-US"/>
+        </w:rPr>
+        <w:t xml:space="preserve">A good friend, </w:t>
+      </w:r>
+      <w:proofErr w:type="spellStart"/>
+      <w:r>
+        <w:rPr>
+          <w:lang w:val="en-US"/>
+        </w:rPr>
+        <w:t>thats</w:t>
+      </w:r>
+      <w:proofErr w:type="spellEnd"/>
+      <w:r>
+        <w:rPr>
+          <w:lang w:val="en-US"/>
+        </w:rPr>
+        <w:t xml:space="preserve"> always great to chat to... and we seldom stick to original topic.</w:t>
+      </w:r>
+    </w:p>
+    <w:p>
+      <w:pPr>
+        <w:ind w:left="709"/>
+        <w:rPr>
+          <w:lang w:val="en-US"/>
+        </w:rPr>
+      </w:pPr>
+      <w:r>
+        <w:rPr>
+          <w:lang w:val="en-US"/>
+        </w:rPr>
+        <w:t>https://confluentcommunity.slack.com/team/U03R0RG6CHZ</w:t>
+      </w:r>
+    </w:p>
+    <w:p>
+      <w:pPr>
+        <w:rPr>
+          <w:lang w:val="en-US"/>
+        </w:rPr>
+      </w:pPr>
+    </w:p>
+    <w:p>
+      <w:pPr>
+        <w:rPr>
+          <w:lang w:val="en-US"/>
+        </w:rPr>
+      </w:pPr>
+    </w:p>
+    <w:p>
+      <w:pPr>
+        <w:rPr>
+          <w:lang w:val="en-US"/>
+        </w:rPr>
+      </w:pPr>
+      <w:r>
+        <w:rPr>
+          <w:lang w:val="en-US"/>
+        </w:rPr>
+        <w:t>Repo</w:t>
+      </w:r>
+      <w:r>
+        <w:rPr>
+          <w:lang w:val="en-US"/>
+        </w:rPr>
+        <w:t>’s</w:t>
+      </w:r>
+    </w:p>
+    <w:p>
+      <w:pPr>
+        <w:rPr>
+          <w:lang w:val="en-US"/>
+        </w:rPr>
+      </w:pPr>
+      <w:r>
+        <w:rPr>
+          <w:lang w:val="en-US"/>
+        </w:rPr>
+        <w:t>Originally,</w:t>
+      </w:r>
+      <w:r>
+        <w:rPr>
+          <w:lang w:val="en-US"/>
+        </w:rPr>
+        <w:t xml:space="preserve"> I started with a JSON structure, serialized version, with no schema registry. Performance was north of 10 000 </w:t>
+      </w:r>
+      <w:proofErr w:type="spellStart"/>
+      <w:r>
+        <w:rPr>
+          <w:lang w:val="en-US"/>
+        </w:rPr>
+        <w:t>txn</w:t>
+      </w:r>
+      <w:proofErr w:type="spellEnd"/>
+      <w:r>
+        <w:rPr>
+          <w:lang w:val="en-US"/>
+        </w:rPr>
+        <w:t>/second.</w:t>
+      </w:r>
+    </w:p>
+    <w:p>
+      <w:pPr>
+        <w:rPr>
+          <w:lang w:val="en-US"/>
+        </w:rPr>
+      </w:pPr>
+    </w:p>
+    <w:p>
+      <w:pPr>
+        <w:rPr>
+          <w:lang w:val="en-US"/>
+        </w:rPr>
+      </w:pPr>
+      <w:r>
+        <w:rPr>
+          <w:lang w:val="en-US"/>
+        </w:rPr>
+        <w:t xml:space="preserve">Then a little devil whispered in my ear lets add schema registry as all good practices/papers advised. Well performance dropped to 500 </w:t>
+      </w:r>
+      <w:proofErr w:type="spellStart"/>
+      <w:r>
+        <w:rPr>
+          <w:lang w:val="en-US"/>
+        </w:rPr>
+        <w:t>txn</w:t>
+      </w:r>
+      <w:proofErr w:type="spellEnd"/>
+      <w:r>
+        <w:rPr>
+          <w:lang w:val="en-US"/>
+        </w:rPr>
+        <w:t>/second.</w:t>
+      </w:r>
+    </w:p>
+    <w:p>
+      <w:pPr>
+        <w:rPr>
+          <w:lang w:val="en-US"/>
+        </w:rPr>
+      </w:pPr>
+    </w:p>
+    <w:p>
+      <w:pPr>
+        <w:rPr>
+          <w:lang w:val="en-US"/>
+        </w:rPr>
+      </w:pPr>
+      <w:r>
+        <w:rPr>
+          <w:lang w:val="en-US"/>
+        </w:rPr>
+        <w:t>So,</w:t>
+      </w:r>
+      <w:r>
+        <w:rPr>
+          <w:lang w:val="en-US"/>
+        </w:rPr>
+        <w:t xml:space="preserve"> I’ve long since heard </w:t>
+      </w:r>
+      <w:proofErr w:type="spellStart"/>
+      <w:r>
+        <w:rPr>
+          <w:lang w:val="en-US"/>
+        </w:rPr>
+        <w:t>Protobuf’s</w:t>
+      </w:r>
+      <w:proofErr w:type="spellEnd"/>
+      <w:r>
+        <w:rPr>
+          <w:lang w:val="en-US"/>
+        </w:rPr>
+        <w:t xml:space="preserve"> are the dope, it’s fast, performing so </w:t>
+      </w:r>
+      <w:r>
+        <w:rPr>
+          <w:lang w:val="en-US"/>
+        </w:rPr>
+        <w:t>let’s</w:t>
+      </w:r>
+      <w:r>
+        <w:rPr>
+          <w:lang w:val="en-US"/>
+        </w:rPr>
+        <w:t xml:space="preserve"> refactor app into </w:t>
+      </w:r>
+      <w:proofErr w:type="spellStart"/>
+      <w:r>
+        <w:rPr>
+          <w:lang w:val="en-US"/>
+        </w:rPr>
+        <w:t>Protobuf</w:t>
+      </w:r>
+      <w:proofErr w:type="spellEnd"/>
+      <w:r>
+        <w:rPr>
+          <w:lang w:val="en-US"/>
+        </w:rPr>
+        <w:t xml:space="preserve"> </w:t>
+      </w:r>
+      <w:r>
+        <w:rPr>
+          <w:lang w:val="en-US"/>
+        </w:rPr>
+        <w:t>structured, using a Confluent</w:t>
+      </w:r>
+      <w:r>
+        <w:rPr>
+          <w:lang w:val="en-US"/>
+        </w:rPr>
+        <w:t xml:space="preserve"> </w:t>
+      </w:r>
+      <w:r>
+        <w:rPr>
+          <w:lang w:val="en-US"/>
+        </w:rPr>
+        <w:t xml:space="preserve">Kafka </w:t>
+      </w:r>
+      <w:r>
+        <w:rPr>
+          <w:lang w:val="en-US"/>
+        </w:rPr>
+        <w:t xml:space="preserve">serialization </w:t>
+      </w:r>
+      <w:r>
+        <w:rPr>
+          <w:lang w:val="en-US"/>
+        </w:rPr>
+        <w:t xml:space="preserve">client, plugging into the </w:t>
+      </w:r>
+      <w:r>
+        <w:rPr>
+          <w:lang w:val="en-US"/>
+        </w:rPr>
+        <w:t xml:space="preserve">and then the associated schema registry changes. Great, we’re back at 8000tx/second. Issue now… Support, by default included libraries inside Apache </w:t>
+      </w:r>
+      <w:proofErr w:type="spellStart"/>
+      <w:r>
+        <w:rPr>
+          <w:lang w:val="en-US"/>
+        </w:rPr>
+        <w:t>Flink</w:t>
+      </w:r>
+      <w:proofErr w:type="spellEnd"/>
+      <w:r>
+        <w:rPr>
+          <w:lang w:val="en-US"/>
+        </w:rPr>
+        <w:t xml:space="preserve"> for one is not… </w:t>
+      </w:r>
+      <w:r>
+        <w:rPr>
+          <w:lang w:val="en-US"/>
+        </w:rPr>
+        <w:t xml:space="preserve">Work </w:t>
+      </w:r>
+      <w:r>
+        <w:rPr>
+          <w:lang w:val="en-US"/>
+        </w:rPr>
         <w:lastRenderedPageBreak/>
-        <w:t xml:space="preserve">Some People I do feel I need to mention, that went out of their way to help, with </w:t>
-      </w:r>
-      <w:r>
-        <w:rPr>
-          <w:lang w:val="en-US"/>
-        </w:rPr>
-        <w:t>advice</w:t>
-      </w:r>
-      <w:r>
-        <w:rPr>
-          <w:lang w:val="en-US"/>
-        </w:rPr>
-        <w:t>, guidance and at times just a sound board.</w:t>
-      </w:r>
-    </w:p>
-    <w:p>
-      <w:pPr>
-        <w:rPr>
-          <w:lang w:val="en-US"/>
-        </w:rPr>
-      </w:pPr>
-    </w:p>
-    <w:p>
-      <w:pPr>
-        <w:rPr>
-          <w:lang w:val="en-US"/>
-        </w:rPr>
-      </w:pPr>
-      <w:r>
-        <w:rPr>
-          <w:lang w:val="en-US"/>
-        </w:rPr>
-        <w:t xml:space="preserve">Without these guys and their willingness to entertain allot of questions and </w:t>
-      </w:r>
-      <w:r>
-        <w:rPr>
-          <w:lang w:val="en-US"/>
-        </w:rPr>
-        <w:t>sometimes</w:t>
-      </w:r>
-      <w:r>
-        <w:rPr>
-          <w:lang w:val="en-US"/>
-        </w:rPr>
-        <w:t xml:space="preserve"> si</w:t>
-      </w:r>
-      <w:r>
-        <w:rPr>
-          <w:lang w:val="en-US"/>
-        </w:rPr>
-        <w:t>m</w:t>
-      </w:r>
-      <w:r>
-        <w:rPr>
-          <w:lang w:val="en-US"/>
-        </w:rPr>
-        <w:t>ply dumb ideas and helping me slowly onto the right path all of this would simply not have been possible.</w:t>
-      </w:r>
-    </w:p>
-    <w:p>
-      <w:pPr>
-        <w:rPr>
-          <w:lang w:val="en-US"/>
-        </w:rPr>
-      </w:pPr>
-    </w:p>
-    <w:p>
-      <w:pPr>
-        <w:ind w:left="709"/>
-        <w:rPr>
-          <w:lang w:val="en-US"/>
-        </w:rPr>
-      </w:pPr>
-      <w:r>
-        <w:rPr>
-          <w:lang w:val="en-US"/>
-        </w:rPr>
-        <w:t>Dave Troiano,</w:t>
-      </w:r>
-    </w:p>
-    <w:p>
-      <w:pPr>
-        <w:ind w:left="709"/>
-        <w:rPr>
-          <w:lang w:val="en-US"/>
-        </w:rPr>
-      </w:pPr>
-      <w:r>
-        <w:rPr>
-          <w:lang w:val="en-US"/>
-        </w:rPr>
-        <w:t>(Developer support on Confluent Forum @dtroiano),</w:t>
-      </w:r>
-    </w:p>
-    <w:p>
-      <w:pPr>
-        <w:ind w:left="709"/>
-        <w:rPr>
-          <w:lang w:val="en-US"/>
-        </w:rPr>
-      </w:pPr>
-      <w:r>
-        <w:rPr>
-          <w:lang w:val="en-US"/>
-        </w:rPr>
-        <w:t>https://www.linkedin.com/in/dave-troiano-49a8932/</w:t>
-      </w:r>
-    </w:p>
-    <w:p>
-      <w:pPr>
-        <w:ind w:left="709"/>
-        <w:rPr>
-          <w:lang w:val="en-US"/>
-        </w:rPr>
-      </w:pPr>
-    </w:p>
-    <w:p>
-      <w:pPr>
-        <w:ind w:left="709"/>
-        <w:rPr>
-          <w:lang w:val="en-US"/>
-        </w:rPr>
-      </w:pPr>
-      <w:r>
-        <w:rPr>
-          <w:lang w:val="en-US"/>
-        </w:rPr>
-        <w:t xml:space="preserve">Barry Evans, </w:t>
-      </w:r>
-    </w:p>
-    <w:p>
-      <w:pPr>
-        <w:ind w:left="709"/>
-        <w:rPr>
-          <w:lang w:val="en-US"/>
-        </w:rPr>
-      </w:pPr>
-      <w:r>
-        <w:rPr>
-          <w:lang w:val="en-US"/>
-        </w:rPr>
-        <w:t xml:space="preserve">Someone that I consider a friend, just stepped in, </w:t>
-      </w:r>
-      <w:r>
-        <w:rPr>
-          <w:lang w:val="en-US"/>
-        </w:rPr>
-        <w:t>started helping</w:t>
-      </w:r>
-      <w:r>
-        <w:rPr>
-          <w:lang w:val="en-US"/>
-        </w:rPr>
-        <w:t xml:space="preserve"> me and as he happily calls it his community service. Helping others figure problems out that they have, whatever the nature, and another always curious mind himself.</w:t>
-      </w:r>
-    </w:p>
-    <w:p>
-      <w:pPr>
-        <w:ind w:left="709"/>
-        <w:rPr>
-          <w:lang w:val="en-US"/>
-        </w:rPr>
-      </w:pPr>
-      <w:r>
-        <w:rPr>
-          <w:lang w:val="en-US"/>
-        </w:rPr>
-        <w:t>https://confluentcommunity.slack.com/team/U04UNKMRL4U</w:t>
-      </w:r>
-    </w:p>
-    <w:p>
-      <w:pPr>
-        <w:ind w:left="709"/>
-        <w:rPr>
-          <w:lang w:val="en-US"/>
-        </w:rPr>
-      </w:pPr>
-    </w:p>
-    <w:p>
-      <w:pPr>
-        <w:ind w:left="709"/>
-        <w:rPr>
-          <w:lang w:val="en-US"/>
-        </w:rPr>
-      </w:pPr>
-      <w:proofErr w:type="spellStart"/>
-      <w:r>
-        <w:rPr>
-          <w:lang w:val="en-US"/>
-        </w:rPr>
-        <w:t>Martijn</w:t>
-      </w:r>
-      <w:proofErr w:type="spellEnd"/>
-      <w:r>
-        <w:rPr>
-          <w:lang w:val="en-US"/>
-        </w:rPr>
-        <w:t xml:space="preserve"> Visser,</w:t>
-      </w:r>
-    </w:p>
-    <w:p>
-      <w:pPr>
-        <w:ind w:left="709"/>
-        <w:rPr>
-          <w:lang w:val="en-US"/>
-        </w:rPr>
-      </w:pPr>
-      <w:r>
-        <w:rPr>
-          <w:lang w:val="en-US"/>
-        </w:rPr>
-        <w:t xml:space="preserve">Apache </w:t>
-      </w:r>
-      <w:proofErr w:type="spellStart"/>
-      <w:r>
-        <w:rPr>
-          <w:lang w:val="en-US"/>
-        </w:rPr>
-        <w:t>Flink</w:t>
-      </w:r>
-      <w:proofErr w:type="spellEnd"/>
-      <w:r>
-        <w:rPr>
-          <w:lang w:val="en-US"/>
-        </w:rPr>
-        <w:t xml:space="preserve"> Slack Community</w:t>
-      </w:r>
-    </w:p>
-    <w:p>
-      <w:pPr>
-        <w:ind w:left="709"/>
-        <w:rPr>
-          <w:lang w:val="en-US"/>
-        </w:rPr>
-      </w:pPr>
-      <w:r>
-        <w:rPr>
-          <w:lang w:val="en-US"/>
-        </w:rPr>
-        <w:t xml:space="preserve"> (PMC and Committer for Apache </w:t>
-      </w:r>
-      <w:proofErr w:type="spellStart"/>
-      <w:r>
-        <w:rPr>
-          <w:lang w:val="en-US"/>
-        </w:rPr>
-        <w:t>Flink</w:t>
-      </w:r>
-      <w:proofErr w:type="spellEnd"/>
-      <w:r>
-        <w:rPr>
-          <w:lang w:val="en-US"/>
-        </w:rPr>
-        <w:t>, Product Manager at Confluent)</w:t>
-      </w:r>
-    </w:p>
-    <w:p>
-      <w:pPr>
-        <w:ind w:left="709"/>
-        <w:rPr>
-          <w:lang w:val="en-US"/>
-        </w:rPr>
-      </w:pPr>
-      <w:r>
-        <w:rPr>
-          <w:lang w:val="en-US"/>
-        </w:rPr>
-        <w:t>https://apache-flink.slack.com/team/U03GADV9USX</w:t>
-      </w:r>
-    </w:p>
-    <w:p>
-      <w:pPr>
-        <w:ind w:left="709"/>
-        <w:rPr>
-          <w:lang w:val="en-US"/>
-        </w:rPr>
-      </w:pPr>
-    </w:p>
-    <w:p>
-      <w:pPr>
-        <w:ind w:left="709"/>
-        <w:rPr>
-          <w:lang w:val="en-US"/>
-        </w:rPr>
-      </w:pPr>
-      <w:r>
-        <w:rPr>
-          <w:lang w:val="en-US"/>
-        </w:rPr>
-        <w:t>Ben Gamble,</w:t>
-      </w:r>
-    </w:p>
-    <w:p>
-      <w:pPr>
-        <w:ind w:left="709"/>
-        <w:rPr>
-          <w:lang w:val="en-US"/>
-        </w:rPr>
-      </w:pPr>
-      <w:r>
-        <w:rPr>
-          <w:lang w:val="en-US"/>
-        </w:rPr>
-        <w:t xml:space="preserve">Apache Kafka, Apache </w:t>
-      </w:r>
-      <w:proofErr w:type="spellStart"/>
-      <w:r>
-        <w:rPr>
-          <w:lang w:val="en-US"/>
-        </w:rPr>
-        <w:t>Flink</w:t>
-      </w:r>
-      <w:proofErr w:type="spellEnd"/>
-      <w:r>
-        <w:rPr>
-          <w:lang w:val="en-US"/>
-        </w:rPr>
-        <w:t>, streaming and stuff (as he calls it)</w:t>
-      </w:r>
-    </w:p>
-    <w:p>
-      <w:pPr>
-        <w:ind w:left="709"/>
-        <w:rPr>
-          <w:lang w:val="en-US"/>
-        </w:rPr>
-      </w:pPr>
-      <w:r>
-        <w:rPr>
-          <w:lang w:val="en-US"/>
-        </w:rPr>
-        <w:t xml:space="preserve">A good friend, </w:t>
-      </w:r>
-      <w:proofErr w:type="spellStart"/>
-      <w:r>
-        <w:rPr>
-          <w:lang w:val="en-US"/>
-        </w:rPr>
-        <w:t>thats</w:t>
-      </w:r>
-      <w:proofErr w:type="spellEnd"/>
-      <w:r>
-        <w:rPr>
-          <w:lang w:val="en-US"/>
-        </w:rPr>
-        <w:t xml:space="preserve"> always great to chat to... and we seldom stick to original topic.</w:t>
-      </w:r>
-    </w:p>
-    <w:p>
-      <w:pPr>
-        <w:ind w:left="709"/>
-        <w:rPr>
-          <w:lang w:val="en-US"/>
-        </w:rPr>
-      </w:pPr>
-      <w:r>
-        <w:rPr>
-          <w:lang w:val="en-US"/>
-        </w:rPr>
-        <w:t>https://confluentcommunity.slack.com/team/U03R0RG6CHZ</w:t>
-      </w:r>
-    </w:p>
-    <w:p>
-      <w:pPr>
-        <w:rPr>
-          <w:lang w:val="en-US"/>
-        </w:rPr>
-      </w:pPr>
-    </w:p>
-    <w:p>
-      <w:pPr>
-        <w:rPr>
-          <w:lang w:val="en-US"/>
-        </w:rPr>
-      </w:pPr>
-    </w:p>
-    <w:p>
-      <w:pPr>
-        <w:rPr>
-          <w:lang w:val="en-US"/>
-        </w:rPr>
-      </w:pPr>
-      <w:r>
-        <w:rPr>
-          <w:lang w:val="en-US"/>
-        </w:rPr>
-        <w:t>Repo</w:t>
-      </w:r>
-      <w:r>
-        <w:rPr>
-          <w:lang w:val="en-US"/>
-        </w:rPr>
-        <w:t>’s</w:t>
-      </w:r>
-    </w:p>
-    <w:p>
-      <w:pPr>
-        <w:rPr>
-          <w:lang w:val="en-US"/>
-        </w:rPr>
-      </w:pPr>
-      <w:r>
-        <w:rPr>
-          <w:lang w:val="en-US"/>
-        </w:rPr>
-        <w:t>Originally,</w:t>
-      </w:r>
-      <w:r>
-        <w:rPr>
-          <w:lang w:val="en-US"/>
-        </w:rPr>
-        <w:t xml:space="preserve"> I started with a JSON structure, serialized version, with no schema registry. Performance was north of 10 000 </w:t>
-      </w:r>
-      <w:proofErr w:type="spellStart"/>
-      <w:r>
-        <w:rPr>
-          <w:lang w:val="en-US"/>
-        </w:rPr>
-        <w:t>txn</w:t>
-      </w:r>
-      <w:proofErr w:type="spellEnd"/>
-      <w:r>
-        <w:rPr>
-          <w:lang w:val="en-US"/>
-        </w:rPr>
-        <w:t>/second.</w:t>
-      </w:r>
-    </w:p>
-    <w:p>
-      <w:pPr>
-        <w:rPr>
-          <w:lang w:val="en-US"/>
-        </w:rPr>
-      </w:pPr>
-    </w:p>
-    <w:p>
-      <w:pPr>
-        <w:rPr>
-          <w:lang w:val="en-US"/>
-        </w:rPr>
-      </w:pPr>
-      <w:r>
-        <w:rPr>
-          <w:lang w:val="en-US"/>
-        </w:rPr>
-        <w:t xml:space="preserve">Then a little devil whispered in my ear lets add schema registry as all good practices/papers advised. Well performance dropped to 500 </w:t>
-      </w:r>
-      <w:proofErr w:type="spellStart"/>
-      <w:r>
-        <w:rPr>
-          <w:lang w:val="en-US"/>
-        </w:rPr>
-        <w:t>txn</w:t>
-      </w:r>
-      <w:proofErr w:type="spellEnd"/>
-      <w:r>
-        <w:rPr>
-          <w:lang w:val="en-US"/>
-        </w:rPr>
-        <w:t>/second.</w:t>
-      </w:r>
-    </w:p>
-    <w:p>
-      <w:pPr>
-        <w:rPr>
-          <w:lang w:val="en-US"/>
-        </w:rPr>
-      </w:pPr>
-    </w:p>
-    <w:p>
-      <w:pPr>
-        <w:rPr>
-          <w:lang w:val="en-US"/>
-        </w:rPr>
-      </w:pPr>
-      <w:r>
-        <w:rPr>
-          <w:lang w:val="en-US"/>
-        </w:rPr>
-        <w:t>So,</w:t>
-      </w:r>
-      <w:r>
-        <w:rPr>
-          <w:lang w:val="en-US"/>
-        </w:rPr>
-        <w:t xml:space="preserve"> I’ve long since heard </w:t>
-      </w:r>
-      <w:proofErr w:type="spellStart"/>
-      <w:r>
-        <w:rPr>
-          <w:lang w:val="en-US"/>
-        </w:rPr>
-        <w:t>Protobuf’s</w:t>
-      </w:r>
-      <w:proofErr w:type="spellEnd"/>
-      <w:r>
-        <w:rPr>
-          <w:lang w:val="en-US"/>
-        </w:rPr>
-        <w:t xml:space="preserve"> are the dope, it’s fast, performing so </w:t>
-      </w:r>
-      <w:r>
-        <w:rPr>
-          <w:lang w:val="en-US"/>
-        </w:rPr>
-        <w:t>let’s</w:t>
-      </w:r>
-      <w:r>
-        <w:rPr>
-          <w:lang w:val="en-US"/>
-        </w:rPr>
-        <w:t xml:space="preserve"> refactor app into </w:t>
-      </w:r>
-      <w:proofErr w:type="spellStart"/>
-      <w:r>
-        <w:rPr>
-          <w:lang w:val="en-US"/>
-        </w:rPr>
-        <w:t>Protobuf</w:t>
-      </w:r>
-      <w:proofErr w:type="spellEnd"/>
-      <w:r>
-        <w:rPr>
-          <w:lang w:val="en-US"/>
-        </w:rPr>
-        <w:t xml:space="preserve"> </w:t>
-      </w:r>
-      <w:r>
-        <w:rPr>
-          <w:lang w:val="en-US"/>
-        </w:rPr>
-        <w:t>structured, using a Confluent</w:t>
-      </w:r>
-      <w:r>
-        <w:rPr>
-          <w:lang w:val="en-US"/>
-        </w:rPr>
-        <w:t xml:space="preserve"> </w:t>
-      </w:r>
-      <w:r>
-        <w:rPr>
-          <w:lang w:val="en-US"/>
-        </w:rPr>
-        <w:t xml:space="preserve">Kafka </w:t>
-      </w:r>
-      <w:r>
-        <w:rPr>
-          <w:lang w:val="en-US"/>
-        </w:rPr>
-        <w:t xml:space="preserve">serialization </w:t>
-      </w:r>
-      <w:r>
-        <w:rPr>
-          <w:lang w:val="en-US"/>
-        </w:rPr>
-        <w:t xml:space="preserve">client, plugging into the </w:t>
-      </w:r>
-      <w:r>
-        <w:rPr>
-          <w:lang w:val="en-US"/>
-        </w:rPr>
-        <w:t xml:space="preserve">and then the associated schema registry changes. Great, we’re back at 8000tx/second. Issue now… Support, by default included libraries inside Apache </w:t>
-      </w:r>
-      <w:proofErr w:type="spellStart"/>
-      <w:r>
-        <w:rPr>
-          <w:lang w:val="en-US"/>
-        </w:rPr>
-        <w:t>Flink</w:t>
-      </w:r>
-      <w:proofErr w:type="spellEnd"/>
-      <w:r>
-        <w:rPr>
-          <w:lang w:val="en-US"/>
-        </w:rPr>
-        <w:t xml:space="preserve"> for one is not… </w:t>
-      </w:r>
-      <w:r>
-        <w:rPr>
-          <w:lang w:val="en-US"/>
-        </w:rPr>
-        <w:t xml:space="preserve">Work around, on Kafka cluster create </w:t>
+        <w:t xml:space="preserve">around, on Kafka cluster create </w:t>
       </w:r>
       <w:r>
         <w:rPr>
@@ -13553,14 +13558,7 @@
         <w:rPr>
           <w:lang w:val="en-US"/>
         </w:rPr>
-        <w:t xml:space="preserve">Ok, I’ve heard about this thing called Avro, lets refactor again, surprise, was allot more complicated to get working than expected… but eventually got it working, and we’re back </w:t>
-      </w:r>
-      <w:r>
-        <w:rPr>
-          <w:lang w:val="en-US"/>
-        </w:rPr>
-        <w:lastRenderedPageBreak/>
-        <w:t xml:space="preserve">at 8000+txn/second. So now we </w:t>
+        <w:t xml:space="preserve">Ok, I’ve heard about this thing called Avro, lets refactor again, surprise, was allot more complicated to get working than expected… but eventually got it working, and we’re back at 8000+txn/second. So now we </w:t>
       </w:r>
       <w:r>
         <w:rPr>
@@ -16145,7 +16143,7 @@
 </file>
 
 <file path=customXml/itemProps1.xml><?xml version="1.0" encoding="utf-8"?>
-<ds:datastoreItem xmlns:ds="http://schemas.openxmlformats.org/officeDocument/2006/customXml" ds:itemID="{15590086-71F6-3A46-A459-CE7D58D681AE}">
+<ds:datastoreItem xmlns:ds="http://schemas.openxmlformats.org/officeDocument/2006/customXml" ds:itemID="{6A5272D6-AE05-364E-B458-B1883EB39326}">
   <ds:schemaRefs>
     <ds:schemaRef ds:uri="http://schemas.openxmlformats.org/officeDocument/2006/bibliography"/>
   </ds:schemaRefs>

</xml_diff>

<commit_message>
working on blog doc.
</commit_message>
<xml_diff>
--- a/blog-doc/Blog.docx
+++ b/blog-doc/Blog.docx
@@ -14827,7 +14827,13 @@
         <w:rPr>
           <w:lang w:val="en-US"/>
         </w:rPr>
-        <w:t xml:space="preserve"> and how to build images, how to add Libraries, how to source JAR’s from </w:t>
+        <w:t xml:space="preserve"> and how to build images, how to add Libraries, how to source JAR’s from</w:t>
+      </w:r>
+      <w:r>
+        <w:rPr>
+          <w:lang w:val="en-US"/>
+        </w:rPr>
+        <w:t xml:space="preserve"> </w:t>
       </w:r>
       <w:hyperlink r:id="rId34" w:history="1">
         <w:r>
@@ -14835,23 +14841,31 @@
             <w:rStyle w:val="Hyperlink"/>
             <w:lang w:val="en-US"/>
           </w:rPr>
-          <w:t>M</w:t>
+          <w:t>Maven</w:t>
         </w:r>
+      </w:hyperlink>
+      <w:r>
+        <w:rPr>
+          <w:lang w:val="en-US"/>
+        </w:rPr>
+        <w:t xml:space="preserve"> </w:t>
+      </w:r>
+      <w:hyperlink r:id="rId35" w:history="1">
         <w:r>
           <w:rPr>
             <w:rStyle w:val="Hyperlink"/>
             <w:lang w:val="en-US"/>
           </w:rPr>
-          <w:t>aven</w:t>
+          <w:t>repository</w:t>
         </w:r>
       </w:hyperlink>
       <w:r>
         <w:rPr>
           <w:lang w:val="en-US"/>
         </w:rPr>
-        <w:t xml:space="preserve"> repository. The following document helped, </w:t>
-      </w:r>
-      <w:hyperlink r:id="rId35" w:anchor="putting-the-jar-in-the-right-place" w:history="1">
+        <w:t xml:space="preserve">. The following document helped, </w:t>
+      </w:r>
+      <w:hyperlink r:id="rId36" w:anchor="putting-the-jar-in-the-right-place" w:history="1">
         <w:proofErr w:type="spellStart"/>
         <w:r>
           <w:rPr>
@@ -15006,7 +15020,7 @@
         <w:rPr>
           <w:lang w:val="en-US"/>
         </w:rPr>
-        <w:t xml:space="preserve"> </w:t>
+        <w:t>, it did not end…</w:t>
       </w:r>
     </w:p>
     <w:p>
@@ -15041,7 +15055,7 @@
         </w:rPr>
         <w:t xml:space="preserve"> table based on the Kafka topic Key. Partitioning as a implementation has been depreciated and replaced by “</w:t>
       </w:r>
-      <w:hyperlink r:id="rId36" w:history="1">
+      <w:hyperlink r:id="rId37" w:history="1">
         <w:r>
           <w:rPr>
             <w:rStyle w:val="Hyperlink"/>
@@ -15098,7 +15112,7 @@
         </w:rPr>
         <w:t xml:space="preserve">Well scope creep… again, was asked to see how to do </w:t>
       </w:r>
-      <w:hyperlink r:id="rId37" w:history="1">
+      <w:hyperlink r:id="rId38" w:history="1">
         <w:r>
           <w:rPr>
             <w:rStyle w:val="Hyperlink"/>
@@ -15221,7 +15235,7 @@
           <w:lang w:val="en-US"/>
         </w:rPr>
       </w:pPr>
-      <w:hyperlink r:id="rId38" w:history="1">
+      <w:hyperlink r:id="rId39" w:history="1">
         <w:r>
           <w:rPr>
             <w:rStyle w:val="Hyperlink"/>
@@ -15252,7 +15266,7 @@
           <w:lang w:val="en-US"/>
         </w:rPr>
       </w:pPr>
-      <w:hyperlink r:id="rId39" w:history="1">
+      <w:hyperlink r:id="rId40" w:history="1">
         <w:r>
           <w:rPr>
             <w:rStyle w:val="Hyperlink"/>
@@ -15277,7 +15291,7 @@
           <w:lang w:val="en-US"/>
         </w:rPr>
       </w:pPr>
-      <w:hyperlink r:id="rId40" w:history="1">
+      <w:hyperlink r:id="rId41" w:history="1">
         <w:r>
           <w:rPr>
             <w:rStyle w:val="Hyperlink"/>
@@ -15326,7 +15340,7 @@
           <w:lang w:val="en-US"/>
         </w:rPr>
       </w:pPr>
-      <w:hyperlink r:id="rId41" w:history="1">
+      <w:hyperlink r:id="rId42" w:history="1">
         <w:r>
           <w:rPr>
             <w:rStyle w:val="Hyperlink"/>
@@ -15350,7 +15364,7 @@
           <w:lang w:val="en-US"/>
         </w:rPr>
       </w:pPr>
-      <w:hyperlink r:id="rId42" w:history="1">
+      <w:hyperlink r:id="rId43" w:history="1">
         <w:proofErr w:type="spellStart"/>
         <w:r>
           <w:rPr>
@@ -15432,7 +15446,7 @@
           <w:lang w:val="en-US"/>
         </w:rPr>
       </w:pPr>
-      <w:hyperlink r:id="rId43" w:history="1">
+      <w:hyperlink r:id="rId44" w:history="1">
         <w:r>
           <w:rPr>
             <w:rStyle w:val="Hyperlink"/>
@@ -15457,7 +15471,7 @@
           <w:lang w:val="en-US"/>
         </w:rPr>
       </w:pPr>
-      <w:hyperlink r:id="rId44" w:history="1">
+      <w:hyperlink r:id="rId45" w:history="1">
         <w:r>
           <w:rPr>
             <w:rStyle w:val="Hyperlink"/>
@@ -15528,7 +15542,7 @@
           <w:lang w:val="en-US"/>
         </w:rPr>
       </w:pPr>
-      <w:hyperlink r:id="rId45" w:history="1">
+      <w:hyperlink r:id="rId46" w:history="1">
         <w:r>
           <w:rPr>
             <w:rStyle w:val="Hyperlink"/>
@@ -15553,7 +15567,7 @@
           <w:lang w:val="en-US"/>
         </w:rPr>
       </w:pPr>
-      <w:hyperlink r:id="rId46" w:history="1">
+      <w:hyperlink r:id="rId47" w:history="1">
         <w:r>
           <w:rPr>
             <w:rStyle w:val="Hyperlink"/>
@@ -16182,7 +16196,7 @@
           <w:lang w:val="en-US"/>
         </w:rPr>
       </w:pPr>
-      <w:hyperlink r:id="rId47" w:history="1">
+      <w:hyperlink r:id="rId48" w:history="1">
         <w:r>
           <w:rPr>
             <w:rStyle w:val="Hyperlink"/>
@@ -16229,7 +16243,7 @@
           <w:lang w:val="en-US"/>
         </w:rPr>
       </w:pPr>
-      <w:hyperlink r:id="rId48" w:history="1">
+      <w:hyperlink r:id="rId49" w:history="1">
         <w:r>
           <w:rPr>
             <w:rStyle w:val="Hyperlink"/>
@@ -16268,7 +16282,7 @@
           <w:lang w:val="en-US"/>
         </w:rPr>
       </w:pPr>
-      <w:hyperlink r:id="rId49" w:history="1">
+      <w:hyperlink r:id="rId50" w:history="1">
         <w:r>
           <w:rPr>
             <w:rStyle w:val="Hyperlink"/>
@@ -16425,7 +16439,7 @@
           <w:lang w:val="en-US"/>
         </w:rPr>
       </w:pPr>
-      <w:hyperlink r:id="rId50" w:history="1">
+      <w:hyperlink r:id="rId51" w:history="1">
         <w:r>
           <w:rPr>
             <w:rStyle w:val="Hyperlink"/>
@@ -16441,7 +16455,7 @@
           <w:lang w:val="en-US"/>
         </w:rPr>
       </w:pPr>
-      <w:hyperlink r:id="rId51" w:history="1">
+      <w:hyperlink r:id="rId52" w:history="1">
         <w:r>
           <w:rPr>
             <w:rStyle w:val="Hyperlink"/>
@@ -16523,7 +16537,7 @@
         </w:rPr>
         <w:t xml:space="preserve">by </w:t>
       </w:r>
-      <w:hyperlink r:id="rId52" w:history="1">
+      <w:hyperlink r:id="rId53" w:history="1">
         <w:proofErr w:type="spellStart"/>
         <w:r>
           <w:rPr>
@@ -16553,7 +16567,7 @@
           <w:lang w:val="en-US"/>
         </w:rPr>
       </w:pPr>
-      <w:hyperlink r:id="rId53" w:history="1">
+      <w:hyperlink r:id="rId54" w:history="1">
         <w:r>
           <w:rPr>
             <w:rStyle w:val="Hyperlink"/>
@@ -16580,7 +16594,7 @@
           <w:lang w:val="en-US"/>
         </w:rPr>
       </w:pPr>
-      <w:hyperlink r:id="rId54" w:history="1">
+      <w:hyperlink r:id="rId55" w:history="1">
         <w:r>
           <w:rPr>
             <w:rStyle w:val="Hyperlink"/>
@@ -16601,7 +16615,7 @@
           <w:lang w:val="en-US"/>
         </w:rPr>
       </w:pPr>
-      <w:hyperlink r:id="rId55" w:history="1">
+      <w:hyperlink r:id="rId56" w:history="1">
         <w:r>
           <w:rPr>
             <w:rStyle w:val="Hyperlink"/>
@@ -16656,7 +16670,7 @@
           <w:lang w:val="en-US"/>
         </w:rPr>
       </w:pPr>
-      <w:hyperlink r:id="rId56" w:history="1">
+      <w:hyperlink r:id="rId57" w:history="1">
         <w:r>
           <w:rPr>
             <w:rStyle w:val="Hyperlink"/>

</xml_diff>

<commit_message>
starting with hdfs, paimon and accompanying hive devlab options
</commit_message>
<xml_diff>
--- a/blog-doc/Blog.docx
+++ b/blog-doc/Blog.docx
@@ -8,6 +8,299 @@
           <w:lang w:val="en-US"/>
         </w:rPr>
       </w:pPr>
+      <w:r>
+        <w:rPr>
+          <w:lang w:val="en-US"/>
+        </w:rPr>
+        <w:sym w:font="Wingdings" w:char="F0E0"/>
+      </w:r>
+      <w:r>
+        <w:rPr>
+          <w:lang w:val="en-US"/>
+        </w:rPr>
+        <w:t xml:space="preserve"> Consider splitting into multiple articles…</w:t>
+      </w:r>
+    </w:p>
+    <w:p>
+      <w:pPr>
+        <w:pStyle w:val="ListParagraph"/>
+        <w:numPr>
+          <w:ilvl w:val="0"/>
+          <w:numId w:val="21"/>
+        </w:numPr>
+        <w:ind w:hanging="294"/>
+        <w:rPr>
+          <w:lang w:val="en-US"/>
+        </w:rPr>
+      </w:pPr>
+      <w:r>
+        <w:rPr>
+          <w:lang w:val="en-US"/>
+        </w:rPr>
+        <w:t xml:space="preserve">– Kafka </w:t>
+      </w:r>
+      <w:r>
+        <w:rPr>
+          <w:lang w:val="en-US"/>
+        </w:rPr>
+        <w:t xml:space="preserve">+ </w:t>
+      </w:r>
+      <w:proofErr w:type="spellStart"/>
+      <w:r>
+        <w:rPr>
+          <w:lang w:val="en-US"/>
+        </w:rPr>
+        <w:t>kSql</w:t>
+      </w:r>
+      <w:proofErr w:type="spellEnd"/>
+    </w:p>
+    <w:p>
+      <w:pPr>
+        <w:ind w:firstLine="426"/>
+        <w:rPr>
+          <w:lang w:val="en-US"/>
+        </w:rPr>
+      </w:pPr>
+      <w:r>
+        <w:rPr>
+          <w:lang w:val="en-US"/>
+        </w:rPr>
+        <w:t>2</w:t>
+      </w:r>
+      <w:r>
+        <w:rPr>
+          <w:lang w:val="en-US"/>
+        </w:rPr>
+        <w:tab/>
+      </w:r>
+      <w:r>
+        <w:rPr>
+          <w:lang w:val="en-US"/>
+        </w:rPr>
+        <w:t xml:space="preserve">– Apache </w:t>
+      </w:r>
+      <w:proofErr w:type="spellStart"/>
+      <w:r>
+        <w:rPr>
+          <w:lang w:val="en-US"/>
+        </w:rPr>
+        <w:t>Flink</w:t>
+      </w:r>
+      <w:proofErr w:type="spellEnd"/>
+      <w:r>
+        <w:rPr>
+          <w:lang w:val="en-US"/>
+        </w:rPr>
+        <w:t xml:space="preserve"> + Apache Iceberg </w:t>
+      </w:r>
+    </w:p>
+    <w:p>
+      <w:pPr>
+        <w:pStyle w:val="ListParagraph"/>
+        <w:numPr>
+          <w:ilvl w:val="0"/>
+          <w:numId w:val="18"/>
+        </w:numPr>
+        <w:rPr>
+          <w:lang w:val="en-US"/>
+        </w:rPr>
+      </w:pPr>
+      <w:r>
+        <w:rPr>
+          <w:lang w:val="en-US"/>
+        </w:rPr>
+        <w:t xml:space="preserve">Hive </w:t>
+      </w:r>
+      <w:proofErr w:type="spellStart"/>
+      <w:r>
+        <w:rPr>
+          <w:lang w:val="en-US"/>
+        </w:rPr>
+        <w:t>Metastore</w:t>
+      </w:r>
+      <w:proofErr w:type="spellEnd"/>
+      <w:r>
+        <w:rPr>
+          <w:lang w:val="en-US"/>
+        </w:rPr>
+        <w:t xml:space="preserve"> Standalone + </w:t>
+      </w:r>
+      <w:proofErr w:type="spellStart"/>
+      <w:r>
+        <w:rPr>
+          <w:lang w:val="en-US"/>
+        </w:rPr>
+        <w:t>DerbyDB</w:t>
+      </w:r>
+      <w:proofErr w:type="spellEnd"/>
+      <w:r>
+        <w:rPr>
+          <w:lang w:val="en-US"/>
+        </w:rPr>
+        <w:t xml:space="preserve"> and </w:t>
+      </w:r>
+    </w:p>
+    <w:p>
+      <w:pPr>
+        <w:pStyle w:val="ListParagraph"/>
+        <w:numPr>
+          <w:ilvl w:val="0"/>
+          <w:numId w:val="18"/>
+        </w:numPr>
+        <w:rPr>
+          <w:lang w:val="en-US"/>
+        </w:rPr>
+      </w:pPr>
+      <w:r>
+        <w:rPr>
+          <w:lang w:val="en-US"/>
+        </w:rPr>
+        <w:t xml:space="preserve">Hive </w:t>
+      </w:r>
+      <w:proofErr w:type="spellStart"/>
+      <w:r>
+        <w:rPr>
+          <w:lang w:val="en-US"/>
+        </w:rPr>
+        <w:t>Metastore</w:t>
+      </w:r>
+      <w:proofErr w:type="spellEnd"/>
+      <w:r>
+        <w:rPr>
+          <w:lang w:val="en-US"/>
+        </w:rPr>
+        <w:t xml:space="preserve"> Standalone + PostgreSQL</w:t>
+      </w:r>
+    </w:p>
+    <w:p>
+      <w:pPr>
+        <w:ind w:left="567" w:hanging="141"/>
+        <w:rPr>
+          <w:lang w:val="en-US"/>
+        </w:rPr>
+      </w:pPr>
+      <w:r>
+        <w:rPr>
+          <w:lang w:val="en-US"/>
+        </w:rPr>
+        <w:t>3</w:t>
+      </w:r>
+      <w:r>
+        <w:rPr>
+          <w:lang w:val="en-US"/>
+        </w:rPr>
+        <w:tab/>
+      </w:r>
+      <w:r>
+        <w:rPr>
+          <w:lang w:val="en-US"/>
+        </w:rPr>
+        <w:tab/>
+      </w:r>
+      <w:r>
+        <w:rPr>
+          <w:lang w:val="en-US"/>
+        </w:rPr>
+        <w:t xml:space="preserve">– Apache </w:t>
+      </w:r>
+      <w:proofErr w:type="spellStart"/>
+      <w:r>
+        <w:rPr>
+          <w:lang w:val="en-US"/>
+        </w:rPr>
+        <w:t>Flink</w:t>
+      </w:r>
+      <w:proofErr w:type="spellEnd"/>
+      <w:r>
+        <w:rPr>
+          <w:lang w:val="en-US"/>
+        </w:rPr>
+        <w:t xml:space="preserve"> + Apache </w:t>
+      </w:r>
+      <w:proofErr w:type="spellStart"/>
+      <w:r>
+        <w:rPr>
+          <w:lang w:val="en-US"/>
+        </w:rPr>
+        <w:t>Paimon</w:t>
+      </w:r>
+      <w:proofErr w:type="spellEnd"/>
+    </w:p>
+    <w:p>
+      <w:pPr>
+        <w:pStyle w:val="ListParagraph"/>
+        <w:numPr>
+          <w:ilvl w:val="0"/>
+          <w:numId w:val="19"/>
+        </w:numPr>
+        <w:ind w:left="1134" w:hanging="425"/>
+        <w:rPr>
+          <w:lang w:val="en-US"/>
+        </w:rPr>
+      </w:pPr>
+      <w:r>
+        <w:rPr>
+          <w:lang w:val="en-US"/>
+        </w:rPr>
+        <w:t xml:space="preserve">Local </w:t>
+      </w:r>
+      <w:r>
+        <w:rPr>
+          <w:lang w:val="en-US"/>
+        </w:rPr>
+        <w:t>file</w:t>
+      </w:r>
+      <w:r>
+        <w:rPr>
+          <w:lang w:val="en-US"/>
+        </w:rPr>
+        <w:t>-</w:t>
+      </w:r>
+      <w:r>
+        <w:rPr>
+          <w:lang w:val="en-US"/>
+        </w:rPr>
+        <w:t xml:space="preserve">based </w:t>
+      </w:r>
+      <w:r>
+        <w:rPr>
+          <w:lang w:val="en-US"/>
+        </w:rPr>
+        <w:t>Catalog</w:t>
+      </w:r>
+    </w:p>
+    <w:p>
+      <w:pPr>
+        <w:pStyle w:val="ListParagraph"/>
+        <w:numPr>
+          <w:ilvl w:val="0"/>
+          <w:numId w:val="19"/>
+        </w:numPr>
+        <w:ind w:left="1134" w:hanging="425"/>
+        <w:rPr>
+          <w:lang w:val="en-US"/>
+        </w:rPr>
+      </w:pPr>
+      <w:r>
+        <w:rPr>
+          <w:lang w:val="en-US"/>
+        </w:rPr>
+        <w:t xml:space="preserve">Hive </w:t>
+      </w:r>
+      <w:proofErr w:type="spellStart"/>
+      <w:r>
+        <w:rPr>
+          <w:lang w:val="en-US"/>
+        </w:rPr>
+        <w:t>Metastore</w:t>
+      </w:r>
+      <w:proofErr w:type="spellEnd"/>
+      <w:r>
+        <w:rPr>
+          <w:lang w:val="en-US"/>
+        </w:rPr>
+        <w:t xml:space="preserve"> Catalog + &lt;datastore&gt;</w:t>
+      </w:r>
     </w:p>
     <w:p>
       <w:pPr>
@@ -535,6 +828,7 @@
         <w:rPr>
           <w:lang w:val="en-US"/>
         </w:rPr>
+        <w:lastRenderedPageBreak/>
         <w:t>At this point we have 2 input streams, simulating a store of some kind</w:t>
       </w:r>
       <w:r>
@@ -632,14 +926,7 @@
         <w:rPr>
           <w:lang w:val="en-US"/>
         </w:rPr>
-        <w:t xml:space="preserve"> </w:t>
-      </w:r>
-      <w:r>
-        <w:rPr>
-          <w:lang w:val="en-US"/>
-        </w:rPr>
-        <w:lastRenderedPageBreak/>
-        <w:t xml:space="preserve">OTF </w:t>
+        <w:t xml:space="preserve"> OTF </w:t>
       </w:r>
       <w:r>
         <w:rPr>
@@ -2128,6 +2415,7 @@
           <w:sz w:val="18"/>
           <w:szCs w:val="18"/>
         </w:rPr>
+        <w:lastRenderedPageBreak/>
         <w:t xml:space="preserve">            </w:t>
       </w:r>
       <w:r>
@@ -2445,7 +2733,6 @@
           <w:sz w:val="18"/>
           <w:szCs w:val="18"/>
         </w:rPr>
-        <w:lastRenderedPageBreak/>
         <w:t xml:space="preserve">        {</w:t>
       </w:r>
     </w:p>
@@ -4022,7 +4309,6 @@
         <w:rPr>
           <w:lang w:val="en-US"/>
         </w:rPr>
-        <w:lastRenderedPageBreak/>
         <w:t>Project environment</w:t>
       </w:r>
     </w:p>
@@ -4557,6 +4843,7 @@
           <w:rFonts w:ascii="Courier New" w:hAnsi="Courier New" w:cs="Courier New"/>
           <w:lang w:val="en-US"/>
         </w:rPr>
+        <w:lastRenderedPageBreak/>
         <w:t>networks:</w:t>
       </w:r>
     </w:p>
@@ -4654,14 +4941,7 @@
         <w:rPr>
           <w:lang w:val="en-US"/>
         </w:rPr>
-        <w:t xml:space="preserve">”. When talking, referencing services in a </w:t>
-      </w:r>
-      <w:r>
-        <w:rPr>
-          <w:lang w:val="en-US"/>
-        </w:rPr>
-        <w:lastRenderedPageBreak/>
-        <w:t>container based environment, always think, when a instruction is given to a container, how does it know who to talk to, on your local machine you can point to different services simply by saying localhost:&lt;port&gt; but that same localhost in the container is the container itself, so always remember, refer to other services by their service name as defined in the docker-</w:t>
+        <w:t>”. When talking, referencing services in a container based environment, always think, when a instruction is given to a container, how does it know who to talk to, on your local machine you can point to different services simply by saying localhost:&lt;port&gt; but that same localhost in the container is the container itself, so always remember, refer to other services by their service name as defined in the docker-</w:t>
       </w:r>
       <w:proofErr w:type="spellStart"/>
       <w:r>
@@ -5569,7 +5849,6 @@
         <w:rPr>
           <w:lang w:val="en-US"/>
         </w:rPr>
-        <w:lastRenderedPageBreak/>
         <w:t xml:space="preserve">Sometimes it helps to be able to peek at </w:t>
       </w:r>
       <w:proofErr w:type="spellStart"/>
@@ -6020,19 +6299,7 @@
         <w:rPr>
           <w:lang w:val="en-US"/>
         </w:rPr>
-        <w:t xml:space="preserve"> </w:t>
-      </w:r>
-      <w:r>
-        <w:rPr>
-          <w:lang w:val="en-US"/>
-        </w:rPr>
-        <w:t>Catalo</w:t>
-      </w:r>
-      <w:r>
-        <w:rPr>
-          <w:lang w:val="en-US"/>
-        </w:rPr>
-        <w:t>g</w:t>
+        <w:t xml:space="preserve"> Catalog</w:t>
       </w:r>
       <w:r>
         <w:rPr>
@@ -6338,6 +6605,7 @@
         <w:rPr>
           <w:lang w:val="en-US"/>
         </w:rPr>
+        <w:lastRenderedPageBreak/>
         <w:t>Flink</w:t>
       </w:r>
       <w:proofErr w:type="spellEnd"/>
@@ -6445,7 +6713,6 @@
         <w:rPr>
           <w:lang w:val="en-US"/>
         </w:rPr>
-        <w:lastRenderedPageBreak/>
         <w:t xml:space="preserve">JDBC (In this case </w:t>
       </w:r>
       <w:proofErr w:type="spellStart"/>
@@ -7473,6 +7740,7 @@
         <w:rPr>
           <w:lang w:val="en-US"/>
         </w:rPr>
+        <w:lastRenderedPageBreak/>
         <w:t xml:space="preserve">The </w:t>
       </w:r>
       <w:proofErr w:type="spellStart"/>
@@ -7582,7 +7850,6 @@
         <w:rPr>
           <w:lang w:val="en-US"/>
         </w:rPr>
-        <w:lastRenderedPageBreak/>
         <w:t xml:space="preserve">See </w:t>
       </w:r>
       <w:proofErr w:type="spellStart"/>
@@ -8776,6 +9043,7 @@
           <w:rFonts w:ascii="Courier New" w:hAnsi="Courier New" w:cs="Courier New"/>
           <w:lang w:val="en-US"/>
         </w:rPr>
+        <w:lastRenderedPageBreak/>
         <w:tab/>
         <w:t xml:space="preserve">      </w:t>
       </w:r>
@@ -8953,7 +9221,6 @@
           <w:rFonts w:ascii="Courier New" w:hAnsi="Courier New" w:cs="Courier New"/>
           <w:lang w:val="en-US"/>
         </w:rPr>
-        <w:lastRenderedPageBreak/>
         <w:t xml:space="preserve">       </w:t>
       </w:r>
       <w:r>
@@ -10376,6 +10643,7 @@
           <w:rFonts w:ascii="Courier New" w:hAnsi="Courier New" w:cs="Courier New"/>
           <w:lang w:val="en-US"/>
         </w:rPr>
+        <w:lastRenderedPageBreak/>
         <w:tab/>
       </w:r>
       <w:r>
@@ -10496,7 +10764,6 @@
           <w:rFonts w:ascii="Courier New" w:hAnsi="Courier New" w:cs="Courier New"/>
           <w:lang w:val="en-US"/>
         </w:rPr>
-        <w:lastRenderedPageBreak/>
         <w:tab/>
       </w:r>
       <w:r>
@@ -11331,6 +11598,7 @@
         <w:rPr>
           <w:lang w:val="en-US"/>
         </w:rPr>
+        <w:lastRenderedPageBreak/>
         <w:t xml:space="preserve">When interacting with the </w:t>
       </w:r>
       <w:proofErr w:type="spellStart"/>
@@ -11492,14 +11760,7 @@
         <w:rPr>
           <w:lang w:val="en-US"/>
         </w:rPr>
-        <w:t xml:space="preserve"> </w:t>
-      </w:r>
-      <w:r>
-        <w:rPr>
-          <w:lang w:val="en-US"/>
-        </w:rPr>
-        <w:lastRenderedPageBreak/>
-        <w:t>sourc</w:t>
+        <w:t xml:space="preserve"> sourc</w:t>
       </w:r>
       <w:r>
         <w:rPr>
@@ -12390,6 +12651,7 @@
         <w:rPr>
           <w:lang w:val="en-US"/>
         </w:rPr>
+        <w:lastRenderedPageBreak/>
         <w:t xml:space="preserve">A “emit changes” outputs data, new value for the aggregations as it arrives, in this case into the </w:t>
       </w:r>
       <w:proofErr w:type="spellStart"/>
@@ -12458,7 +12720,6 @@
         <w:rPr>
           <w:lang w:val="en-US"/>
         </w:rPr>
-        <w:lastRenderedPageBreak/>
         <w:t xml:space="preserve">Because we have a unnested structure we now have a record that can happily also be </w:t>
       </w:r>
       <w:proofErr w:type="spellStart"/>
@@ -13153,6 +13414,7 @@
           <w:rFonts w:ascii="Courier New" w:hAnsi="Courier New" w:cs="Courier New"/>
           <w:lang w:val="en-US"/>
         </w:rPr>
+        <w:lastRenderedPageBreak/>
         <w:t xml:space="preserve">    SALESTIMESTAMP_WM AS TO_</w:t>
       </w:r>
       <w:proofErr w:type="gramStart"/>
@@ -13249,49 +13511,967 @@
           <w:rFonts w:ascii="Courier New" w:hAnsi="Courier New" w:cs="Courier New"/>
           <w:lang w:val="en-US"/>
         </w:rPr>
+        <w:t xml:space="preserve">    'topic' = '</w:t>
+      </w:r>
+      <w:proofErr w:type="spellStart"/>
+      <w:r>
+        <w:rPr>
+          <w:rFonts w:ascii="Courier New" w:hAnsi="Courier New" w:cs="Courier New"/>
+          <w:lang w:val="en-US"/>
+        </w:rPr>
+        <w:t>avro_salescompleted</w:t>
+      </w:r>
+      <w:proofErr w:type="spellEnd"/>
+      <w:r>
+        <w:rPr>
+          <w:rFonts w:ascii="Courier New" w:hAnsi="Courier New" w:cs="Courier New"/>
+          <w:lang w:val="en-US"/>
+        </w:rPr>
+        <w:t>',</w:t>
+      </w:r>
+    </w:p>
+    <w:p>
+      <w:pPr>
+        <w:ind w:left="1418"/>
+        <w:rPr>
+          <w:rFonts w:ascii="Courier New" w:hAnsi="Courier New" w:cs="Courier New"/>
+          <w:lang w:val="en-US"/>
+        </w:rPr>
+      </w:pPr>
+      <w:r>
+        <w:rPr>
+          <w:rFonts w:ascii="Courier New" w:hAnsi="Courier New" w:cs="Courier New"/>
+          <w:lang w:val="en-US"/>
+        </w:rPr>
+        <w:t xml:space="preserve">    '</w:t>
+      </w:r>
+      <w:proofErr w:type="spellStart"/>
+      <w:proofErr w:type="gramStart"/>
+      <w:r>
+        <w:rPr>
+          <w:rFonts w:ascii="Courier New" w:hAnsi="Courier New" w:cs="Courier New"/>
+          <w:lang w:val="en-US"/>
+        </w:rPr>
+        <w:t>properties.bootstrap</w:t>
+      </w:r>
+      <w:proofErr w:type="gramEnd"/>
+      <w:r>
+        <w:rPr>
+          <w:rFonts w:ascii="Courier New" w:hAnsi="Courier New" w:cs="Courier New"/>
+          <w:lang w:val="en-US"/>
+        </w:rPr>
+        <w:t>.servers</w:t>
+      </w:r>
+      <w:proofErr w:type="spellEnd"/>
+      <w:r>
+        <w:rPr>
+          <w:rFonts w:ascii="Courier New" w:hAnsi="Courier New" w:cs="Courier New"/>
+          <w:lang w:val="en-US"/>
+        </w:rPr>
+        <w:t>' = 'broker:29092',</w:t>
+      </w:r>
+    </w:p>
+    <w:p>
+      <w:pPr>
+        <w:ind w:left="1418"/>
+        <w:rPr>
+          <w:rFonts w:ascii="Courier New" w:hAnsi="Courier New" w:cs="Courier New"/>
+          <w:lang w:val="en-US"/>
+        </w:rPr>
+      </w:pPr>
+      <w:r>
+        <w:rPr>
+          <w:rFonts w:ascii="Courier New" w:hAnsi="Courier New" w:cs="Courier New"/>
+          <w:lang w:val="en-US"/>
+        </w:rPr>
+        <w:t xml:space="preserve">    '</w:t>
+      </w:r>
+      <w:proofErr w:type="spellStart"/>
+      <w:proofErr w:type="gramStart"/>
+      <w:r>
+        <w:rPr>
+          <w:rFonts w:ascii="Courier New" w:hAnsi="Courier New" w:cs="Courier New"/>
+          <w:lang w:val="en-US"/>
+        </w:rPr>
+        <w:t>scan.startup</w:t>
+      </w:r>
+      <w:proofErr w:type="gramEnd"/>
+      <w:r>
+        <w:rPr>
+          <w:rFonts w:ascii="Courier New" w:hAnsi="Courier New" w:cs="Courier New"/>
+          <w:lang w:val="en-US"/>
+        </w:rPr>
+        <w:t>.mode</w:t>
+      </w:r>
+      <w:proofErr w:type="spellEnd"/>
+      <w:r>
+        <w:rPr>
+          <w:rFonts w:ascii="Courier New" w:hAnsi="Courier New" w:cs="Courier New"/>
+          <w:lang w:val="en-US"/>
+        </w:rPr>
+        <w:t>' = 'earliest-offset',</w:t>
+      </w:r>
+    </w:p>
+    <w:p>
+      <w:pPr>
+        <w:ind w:left="1418"/>
+        <w:rPr>
+          <w:rFonts w:ascii="Courier New" w:hAnsi="Courier New" w:cs="Courier New"/>
+          <w:lang w:val="en-US"/>
+        </w:rPr>
+      </w:pPr>
+      <w:r>
+        <w:rPr>
+          <w:rFonts w:ascii="Courier New" w:hAnsi="Courier New" w:cs="Courier New"/>
+          <w:lang w:val="en-US"/>
+        </w:rPr>
+        <w:t xml:space="preserve">    'properties.group.id' = '</w:t>
+      </w:r>
+      <w:proofErr w:type="spellStart"/>
+      <w:r>
+        <w:rPr>
+          <w:rFonts w:ascii="Courier New" w:hAnsi="Courier New" w:cs="Courier New"/>
+          <w:lang w:val="en-US"/>
+        </w:rPr>
+        <w:t>testGroup</w:t>
+      </w:r>
+      <w:proofErr w:type="spellEnd"/>
+      <w:r>
+        <w:rPr>
+          <w:rFonts w:ascii="Courier New" w:hAnsi="Courier New" w:cs="Courier New"/>
+          <w:lang w:val="en-US"/>
+        </w:rPr>
+        <w:t>',</w:t>
+      </w:r>
+    </w:p>
+    <w:p>
+      <w:pPr>
+        <w:ind w:left="1418"/>
+        <w:rPr>
+          <w:rFonts w:ascii="Courier New" w:hAnsi="Courier New" w:cs="Courier New"/>
+          <w:lang w:val="en-US"/>
+        </w:rPr>
+      </w:pPr>
+      <w:r>
+        <w:rPr>
+          <w:rFonts w:ascii="Courier New" w:hAnsi="Courier New" w:cs="Courier New"/>
+          <w:lang w:val="en-US"/>
+        </w:rPr>
+        <w:t xml:space="preserve">    '</w:t>
+      </w:r>
+      <w:proofErr w:type="spellStart"/>
+      <w:proofErr w:type="gramStart"/>
+      <w:r>
+        <w:rPr>
+          <w:rFonts w:ascii="Courier New" w:hAnsi="Courier New" w:cs="Courier New"/>
+          <w:lang w:val="en-US"/>
+        </w:rPr>
+        <w:t>value.format</w:t>
+      </w:r>
+      <w:proofErr w:type="spellEnd"/>
+      <w:proofErr w:type="gramEnd"/>
+      <w:r>
+        <w:rPr>
+          <w:rFonts w:ascii="Courier New" w:hAnsi="Courier New" w:cs="Courier New"/>
+          <w:lang w:val="en-US"/>
+        </w:rPr>
+        <w:t>' = '</w:t>
+      </w:r>
+      <w:proofErr w:type="spellStart"/>
+      <w:r>
+        <w:rPr>
+          <w:rFonts w:ascii="Courier New" w:hAnsi="Courier New" w:cs="Courier New"/>
+          <w:lang w:val="en-US"/>
+        </w:rPr>
+        <w:t>avro</w:t>
+      </w:r>
+      <w:proofErr w:type="spellEnd"/>
+      <w:r>
+        <w:rPr>
+          <w:rFonts w:ascii="Courier New" w:hAnsi="Courier New" w:cs="Courier New"/>
+          <w:lang w:val="en-US"/>
+        </w:rPr>
+        <w:t>-confluent',</w:t>
+      </w:r>
+    </w:p>
+    <w:p>
+      <w:pPr>
+        <w:ind w:left="1418"/>
+        <w:rPr>
+          <w:rFonts w:ascii="Courier New" w:hAnsi="Courier New" w:cs="Courier New"/>
+          <w:lang w:val="en-US"/>
+        </w:rPr>
+      </w:pPr>
+      <w:r>
+        <w:rPr>
+          <w:rFonts w:ascii="Courier New" w:hAnsi="Courier New" w:cs="Courier New"/>
+          <w:lang w:val="en-US"/>
+        </w:rPr>
+        <w:t xml:space="preserve">    'value.avro-confluent.schema-registry.url' = 'http://schema-registry:8081',</w:t>
+      </w:r>
+    </w:p>
+    <w:p>
+      <w:pPr>
+        <w:ind w:left="1418"/>
+        <w:rPr>
+          <w:rFonts w:ascii="Courier New" w:hAnsi="Courier New" w:cs="Courier New"/>
+          <w:lang w:val="en-US"/>
+        </w:rPr>
+      </w:pPr>
+      <w:r>
+        <w:rPr>
+          <w:rFonts w:ascii="Courier New" w:hAnsi="Courier New" w:cs="Courier New"/>
+          <w:lang w:val="en-US"/>
+        </w:rPr>
+        <w:t xml:space="preserve">    '</w:t>
+      </w:r>
+      <w:proofErr w:type="spellStart"/>
+      <w:proofErr w:type="gramStart"/>
+      <w:r>
+        <w:rPr>
+          <w:rFonts w:ascii="Courier New" w:hAnsi="Courier New" w:cs="Courier New"/>
+          <w:lang w:val="en-US"/>
+        </w:rPr>
+        <w:t>value.fields</w:t>
+      </w:r>
+      <w:proofErr w:type="spellEnd"/>
+      <w:proofErr w:type="gramEnd"/>
+      <w:r>
+        <w:rPr>
+          <w:rFonts w:ascii="Courier New" w:hAnsi="Courier New" w:cs="Courier New"/>
+          <w:lang w:val="en-US"/>
+        </w:rPr>
+        <w:t>-include' = 'ALL'</w:t>
+      </w:r>
+    </w:p>
+    <w:p>
+      <w:pPr>
+        <w:ind w:left="1418"/>
+        <w:rPr>
+          <w:rFonts w:ascii="Courier New" w:hAnsi="Courier New" w:cs="Courier New"/>
+          <w:lang w:val="en-US"/>
+        </w:rPr>
+      </w:pPr>
+      <w:r>
+        <w:rPr>
+          <w:rFonts w:ascii="Courier New" w:hAnsi="Courier New" w:cs="Courier New"/>
+          <w:lang w:val="en-US"/>
+        </w:rPr>
+        <w:t>);</w:t>
+      </w:r>
+    </w:p>
+    <w:p>
+      <w:pPr>
+        <w:ind w:left="1418"/>
+        <w:rPr>
+          <w:lang w:val="en-US"/>
+        </w:rPr>
+      </w:pPr>
+    </w:p>
+    <w:p>
+      <w:pPr>
+        <w:ind w:left="1418"/>
+        <w:rPr>
+          <w:lang w:val="en-US"/>
+        </w:rPr>
+      </w:pPr>
+      <w:r>
+        <w:rPr>
+          <w:lang w:val="en-US"/>
+        </w:rPr>
+        <w:t>We going to output the group by into this table, backed by topic which we will sink to MongoDB via connector</w:t>
+      </w:r>
+    </w:p>
+    <w:p>
+      <w:pPr>
+        <w:ind w:left="1418"/>
+        <w:rPr>
+          <w:lang w:val="en-US"/>
+        </w:rPr>
+      </w:pPr>
+    </w:p>
+    <w:p>
+      <w:pPr>
+        <w:ind w:left="1418"/>
+        <w:rPr>
+          <w:rFonts w:ascii="Courier New" w:hAnsi="Courier New" w:cs="Courier New"/>
+          <w:lang w:val="en-US"/>
+        </w:rPr>
+      </w:pPr>
+      <w:r>
+        <w:rPr>
+          <w:rFonts w:ascii="Courier New" w:hAnsi="Courier New" w:cs="Courier New"/>
+          <w:lang w:val="en-US"/>
+        </w:rPr>
+        <w:t>CREATE TABLE avro_sales_per_store_per_terminal_per_5min (</w:t>
+      </w:r>
+    </w:p>
+    <w:p>
+      <w:pPr>
+        <w:ind w:left="1418"/>
+        <w:rPr>
+          <w:rFonts w:ascii="Courier New" w:hAnsi="Courier New" w:cs="Courier New"/>
+          <w:lang w:val="en-US"/>
+        </w:rPr>
+      </w:pPr>
+      <w:r>
+        <w:rPr>
+          <w:rFonts w:ascii="Courier New" w:hAnsi="Courier New" w:cs="Courier New"/>
+          <w:lang w:val="en-US"/>
+        </w:rPr>
+        <w:t xml:space="preserve">    </w:t>
+      </w:r>
+      <w:proofErr w:type="spellStart"/>
+      <w:r>
+        <w:rPr>
+          <w:rFonts w:ascii="Courier New" w:hAnsi="Courier New" w:cs="Courier New"/>
+          <w:lang w:val="en-US"/>
+        </w:rPr>
+        <w:t>store_id</w:t>
+      </w:r>
+      <w:proofErr w:type="spellEnd"/>
+      <w:r>
+        <w:rPr>
+          <w:rFonts w:ascii="Courier New" w:hAnsi="Courier New" w:cs="Courier New"/>
+          <w:lang w:val="en-US"/>
+        </w:rPr>
+        <w:t xml:space="preserve"> STRING,</w:t>
+      </w:r>
+    </w:p>
+    <w:p>
+      <w:pPr>
+        <w:ind w:left="1418"/>
+        <w:rPr>
+          <w:rFonts w:ascii="Courier New" w:hAnsi="Courier New" w:cs="Courier New"/>
+          <w:lang w:val="en-US"/>
+        </w:rPr>
+      </w:pPr>
+      <w:r>
+        <w:rPr>
+          <w:rFonts w:ascii="Courier New" w:hAnsi="Courier New" w:cs="Courier New"/>
+          <w:lang w:val="en-US"/>
+        </w:rPr>
+        <w:t xml:space="preserve">    </w:t>
+      </w:r>
+      <w:proofErr w:type="spellStart"/>
+      <w:r>
+        <w:rPr>
+          <w:rFonts w:ascii="Courier New" w:hAnsi="Courier New" w:cs="Courier New"/>
+          <w:lang w:val="en-US"/>
+        </w:rPr>
+        <w:t>terminalpoint</w:t>
+      </w:r>
+      <w:proofErr w:type="spellEnd"/>
+      <w:r>
+        <w:rPr>
+          <w:rFonts w:ascii="Courier New" w:hAnsi="Courier New" w:cs="Courier New"/>
+          <w:lang w:val="en-US"/>
+        </w:rPr>
+        <w:t xml:space="preserve"> STRING,</w:t>
+      </w:r>
+    </w:p>
+    <w:p>
+      <w:pPr>
+        <w:ind w:left="1418"/>
+        <w:rPr>
+          <w:rFonts w:ascii="Courier New" w:hAnsi="Courier New" w:cs="Courier New"/>
+          <w:lang w:val="en-US"/>
+        </w:rPr>
+      </w:pPr>
+      <w:r>
+        <w:rPr>
+          <w:rFonts w:ascii="Courier New" w:hAnsi="Courier New" w:cs="Courier New"/>
+          <w:lang w:val="en-US"/>
+        </w:rPr>
+        <w:t xml:space="preserve">    </w:t>
+      </w:r>
+      <w:proofErr w:type="spellStart"/>
+      <w:r>
+        <w:rPr>
+          <w:rFonts w:ascii="Courier New" w:hAnsi="Courier New" w:cs="Courier New"/>
+          <w:lang w:val="en-US"/>
+        </w:rPr>
+        <w:t>window_</w:t>
+      </w:r>
+      <w:proofErr w:type="gramStart"/>
+      <w:r>
+        <w:rPr>
+          <w:rFonts w:ascii="Courier New" w:hAnsi="Courier New" w:cs="Courier New"/>
+          <w:lang w:val="en-US"/>
+        </w:rPr>
+        <w:t>start</w:t>
+      </w:r>
+      <w:proofErr w:type="spellEnd"/>
+      <w:r>
+        <w:rPr>
+          <w:rFonts w:ascii="Courier New" w:hAnsi="Courier New" w:cs="Courier New"/>
+          <w:lang w:val="en-US"/>
+        </w:rPr>
+        <w:t xml:space="preserve">  TIMESTAMP</w:t>
+      </w:r>
+      <w:proofErr w:type="gramEnd"/>
+      <w:r>
+        <w:rPr>
+          <w:rFonts w:ascii="Courier New" w:hAnsi="Courier New" w:cs="Courier New"/>
+          <w:lang w:val="en-US"/>
+        </w:rPr>
+        <w:t>(3),</w:t>
+      </w:r>
+    </w:p>
+    <w:p>
+      <w:pPr>
+        <w:ind w:left="1418"/>
+        <w:rPr>
+          <w:rFonts w:ascii="Courier New" w:hAnsi="Courier New" w:cs="Courier New"/>
+          <w:lang w:val="en-US"/>
+        </w:rPr>
+      </w:pPr>
+      <w:r>
+        <w:rPr>
+          <w:rFonts w:ascii="Courier New" w:hAnsi="Courier New" w:cs="Courier New"/>
+          <w:lang w:val="en-US"/>
+        </w:rPr>
+        <w:t xml:space="preserve">    </w:t>
+      </w:r>
+      <w:proofErr w:type="spellStart"/>
+      <w:r>
+        <w:rPr>
+          <w:rFonts w:ascii="Courier New" w:hAnsi="Courier New" w:cs="Courier New"/>
+          <w:lang w:val="en-US"/>
+        </w:rPr>
+        <w:t>window_end</w:t>
+      </w:r>
+      <w:proofErr w:type="spellEnd"/>
+      <w:r>
+        <w:rPr>
+          <w:rFonts w:ascii="Courier New" w:hAnsi="Courier New" w:cs="Courier New"/>
+          <w:lang w:val="en-US"/>
+        </w:rPr>
+        <w:t xml:space="preserve"> </w:t>
+      </w:r>
+      <w:proofErr w:type="gramStart"/>
+      <w:r>
+        <w:rPr>
+          <w:rFonts w:ascii="Courier New" w:hAnsi="Courier New" w:cs="Courier New"/>
+          <w:lang w:val="en-US"/>
+        </w:rPr>
+        <w:t>TIMESTAMP(</w:t>
+      </w:r>
+      <w:proofErr w:type="gramEnd"/>
+      <w:r>
+        <w:rPr>
+          <w:rFonts w:ascii="Courier New" w:hAnsi="Courier New" w:cs="Courier New"/>
+          <w:lang w:val="en-US"/>
+        </w:rPr>
+        <w:t>3),</w:t>
+      </w:r>
+    </w:p>
+    <w:p>
+      <w:pPr>
+        <w:ind w:left="1418"/>
+        <w:rPr>
+          <w:rFonts w:ascii="Courier New" w:hAnsi="Courier New" w:cs="Courier New"/>
+          <w:lang w:val="en-US"/>
+        </w:rPr>
+      </w:pPr>
+      <w:r>
+        <w:rPr>
+          <w:rFonts w:ascii="Courier New" w:hAnsi="Courier New" w:cs="Courier New"/>
+          <w:lang w:val="en-US"/>
+        </w:rPr>
+        <w:t xml:space="preserve">    </w:t>
+      </w:r>
+      <w:proofErr w:type="spellStart"/>
+      <w:r>
+        <w:rPr>
+          <w:rFonts w:ascii="Courier New" w:hAnsi="Courier New" w:cs="Courier New"/>
+          <w:lang w:val="en-US"/>
+        </w:rPr>
+        <w:t>salesperterminal</w:t>
+      </w:r>
+      <w:proofErr w:type="spellEnd"/>
+      <w:r>
+        <w:rPr>
+          <w:rFonts w:ascii="Courier New" w:hAnsi="Courier New" w:cs="Courier New"/>
+          <w:lang w:val="en-US"/>
+        </w:rPr>
+        <w:t xml:space="preserve"> BIGINT,</w:t>
+      </w:r>
+    </w:p>
+    <w:p>
+      <w:pPr>
+        <w:ind w:left="1418"/>
+        <w:rPr>
+          <w:rFonts w:ascii="Courier New" w:hAnsi="Courier New" w:cs="Courier New"/>
+          <w:lang w:val="en-US"/>
+        </w:rPr>
+      </w:pPr>
+      <w:r>
+        <w:rPr>
+          <w:rFonts w:ascii="Courier New" w:hAnsi="Courier New" w:cs="Courier New"/>
+          <w:lang w:val="en-US"/>
+        </w:rPr>
+        <w:t xml:space="preserve">    </w:t>
+      </w:r>
+      <w:proofErr w:type="spellStart"/>
+      <w:r>
+        <w:rPr>
+          <w:rFonts w:ascii="Courier New" w:hAnsi="Courier New" w:cs="Courier New"/>
+          <w:lang w:val="en-US"/>
+        </w:rPr>
+        <w:t>totalperterminal</w:t>
+      </w:r>
+      <w:proofErr w:type="spellEnd"/>
+      <w:r>
+        <w:rPr>
+          <w:rFonts w:ascii="Courier New" w:hAnsi="Courier New" w:cs="Courier New"/>
+          <w:lang w:val="en-US"/>
+        </w:rPr>
+        <w:t xml:space="preserve"> DOUBLE,</w:t>
+      </w:r>
+    </w:p>
+    <w:p>
+      <w:pPr>
+        <w:ind w:left="1418"/>
+        <w:rPr>
+          <w:rFonts w:ascii="Courier New" w:hAnsi="Courier New" w:cs="Courier New"/>
+          <w:lang w:val="en-US"/>
+        </w:rPr>
+      </w:pPr>
+      <w:r>
+        <w:rPr>
+          <w:rFonts w:ascii="Courier New" w:hAnsi="Courier New" w:cs="Courier New"/>
+          <w:lang w:val="en-US"/>
+        </w:rPr>
+        <w:t xml:space="preserve">    PRIMARY KEY (</w:t>
+      </w:r>
+      <w:proofErr w:type="spellStart"/>
+      <w:r>
+        <w:rPr>
+          <w:rFonts w:ascii="Courier New" w:hAnsi="Courier New" w:cs="Courier New"/>
+          <w:lang w:val="en-US"/>
+        </w:rPr>
+        <w:t>store_id</w:t>
+      </w:r>
+      <w:proofErr w:type="spellEnd"/>
+      <w:r>
+        <w:rPr>
+          <w:rFonts w:ascii="Courier New" w:hAnsi="Courier New" w:cs="Courier New"/>
+          <w:lang w:val="en-US"/>
+        </w:rPr>
+        <w:t xml:space="preserve">, </w:t>
+      </w:r>
+      <w:proofErr w:type="spellStart"/>
+      <w:r>
+        <w:rPr>
+          <w:rFonts w:ascii="Courier New" w:hAnsi="Courier New" w:cs="Courier New"/>
+          <w:lang w:val="en-US"/>
+        </w:rPr>
+        <w:t>terminalpoint</w:t>
+      </w:r>
+      <w:proofErr w:type="spellEnd"/>
+      <w:r>
+        <w:rPr>
+          <w:rFonts w:ascii="Courier New" w:hAnsi="Courier New" w:cs="Courier New"/>
+          <w:lang w:val="en-US"/>
+        </w:rPr>
+        <w:t xml:space="preserve">, </w:t>
+      </w:r>
+      <w:proofErr w:type="spellStart"/>
+      <w:r>
+        <w:rPr>
+          <w:rFonts w:ascii="Courier New" w:hAnsi="Courier New" w:cs="Courier New"/>
+          <w:lang w:val="en-US"/>
+        </w:rPr>
+        <w:t>window_start</w:t>
+      </w:r>
+      <w:proofErr w:type="spellEnd"/>
+      <w:r>
+        <w:rPr>
+          <w:rFonts w:ascii="Courier New" w:hAnsi="Courier New" w:cs="Courier New"/>
+          <w:lang w:val="en-US"/>
+        </w:rPr>
+        <w:t xml:space="preserve">, </w:t>
+      </w:r>
+      <w:proofErr w:type="spellStart"/>
+      <w:r>
+        <w:rPr>
+          <w:rFonts w:ascii="Courier New" w:hAnsi="Courier New" w:cs="Courier New"/>
+          <w:lang w:val="en-US"/>
+        </w:rPr>
+        <w:t>window_end</w:t>
+      </w:r>
+      <w:proofErr w:type="spellEnd"/>
+      <w:r>
+        <w:rPr>
+          <w:rFonts w:ascii="Courier New" w:hAnsi="Courier New" w:cs="Courier New"/>
+          <w:lang w:val="en-US"/>
+        </w:rPr>
+        <w:t>) NOT ENFORCED</w:t>
+      </w:r>
+    </w:p>
+    <w:p>
+      <w:pPr>
+        <w:ind w:left="1418"/>
+        <w:rPr>
+          <w:rFonts w:ascii="Courier New" w:hAnsi="Courier New" w:cs="Courier New"/>
+          <w:lang w:val="en-US"/>
+        </w:rPr>
+      </w:pPr>
+      <w:r>
+        <w:rPr>
+          <w:rFonts w:ascii="Courier New" w:hAnsi="Courier New" w:cs="Courier New"/>
+          <w:lang w:val="en-US"/>
+        </w:rPr>
+        <w:t>) WITH (</w:t>
+      </w:r>
+    </w:p>
+    <w:p>
+      <w:pPr>
+        <w:ind w:left="1418"/>
+        <w:rPr>
+          <w:rFonts w:ascii="Courier New" w:hAnsi="Courier New" w:cs="Courier New"/>
+          <w:lang w:val="en-US"/>
+        </w:rPr>
+      </w:pPr>
+      <w:r>
+        <w:rPr>
+          <w:rFonts w:ascii="Courier New" w:hAnsi="Courier New" w:cs="Courier New"/>
+          <w:lang w:val="en-US"/>
+        </w:rPr>
+        <w:t xml:space="preserve">    'connector' = '</w:t>
+      </w:r>
+      <w:proofErr w:type="spellStart"/>
+      <w:r>
+        <w:rPr>
+          <w:rFonts w:ascii="Courier New" w:hAnsi="Courier New" w:cs="Courier New"/>
+          <w:lang w:val="en-US"/>
+        </w:rPr>
+        <w:t>upsert-kafka</w:t>
+      </w:r>
+      <w:proofErr w:type="spellEnd"/>
+      <w:r>
+        <w:rPr>
+          <w:rFonts w:ascii="Courier New" w:hAnsi="Courier New" w:cs="Courier New"/>
+          <w:lang w:val="en-US"/>
+        </w:rPr>
+        <w:t>',</w:t>
+      </w:r>
+    </w:p>
+    <w:p>
+      <w:pPr>
+        <w:ind w:left="1418"/>
+        <w:rPr>
+          <w:rFonts w:ascii="Courier New" w:hAnsi="Courier New" w:cs="Courier New"/>
+          <w:lang w:val="en-US"/>
+        </w:rPr>
+      </w:pPr>
+      <w:r>
+        <w:rPr>
+          <w:rFonts w:ascii="Courier New" w:hAnsi="Courier New" w:cs="Courier New"/>
+          <w:lang w:val="en-US"/>
+        </w:rPr>
+        <w:t xml:space="preserve">    'topic' = 'avro_sales_per_store_per_terminal_per_5min',</w:t>
+      </w:r>
+    </w:p>
+    <w:p>
+      <w:pPr>
+        <w:ind w:left="1418"/>
+        <w:rPr>
+          <w:rFonts w:ascii="Courier New" w:hAnsi="Courier New" w:cs="Courier New"/>
+          <w:lang w:val="en-US"/>
+        </w:rPr>
+      </w:pPr>
+      <w:r>
+        <w:rPr>
+          <w:rFonts w:ascii="Courier New" w:hAnsi="Courier New" w:cs="Courier New"/>
+          <w:lang w:val="en-US"/>
+        </w:rPr>
+        <w:t xml:space="preserve">    '</w:t>
+      </w:r>
+      <w:proofErr w:type="spellStart"/>
+      <w:proofErr w:type="gramStart"/>
+      <w:r>
+        <w:rPr>
+          <w:rFonts w:ascii="Courier New" w:hAnsi="Courier New" w:cs="Courier New"/>
+          <w:lang w:val="en-US"/>
+        </w:rPr>
+        <w:t>properties.bootstrap</w:t>
+      </w:r>
+      <w:proofErr w:type="gramEnd"/>
+      <w:r>
+        <w:rPr>
+          <w:rFonts w:ascii="Courier New" w:hAnsi="Courier New" w:cs="Courier New"/>
+          <w:lang w:val="en-US"/>
+        </w:rPr>
+        <w:t>.servers</w:t>
+      </w:r>
+      <w:proofErr w:type="spellEnd"/>
+      <w:r>
+        <w:rPr>
+          <w:rFonts w:ascii="Courier New" w:hAnsi="Courier New" w:cs="Courier New"/>
+          <w:lang w:val="en-US"/>
+        </w:rPr>
+        <w:t>' = 'broker:29092',</w:t>
+      </w:r>
+    </w:p>
+    <w:p>
+      <w:pPr>
+        <w:ind w:left="1418"/>
+        <w:rPr>
+          <w:rFonts w:ascii="Courier New" w:hAnsi="Courier New" w:cs="Courier New"/>
+          <w:lang w:val="en-US"/>
+        </w:rPr>
+      </w:pPr>
+      <w:r>
+        <w:rPr>
+          <w:rFonts w:ascii="Courier New" w:hAnsi="Courier New" w:cs="Courier New"/>
+          <w:lang w:val="en-US"/>
+        </w:rPr>
+        <w:t xml:space="preserve">    '</w:t>
+      </w:r>
+      <w:proofErr w:type="spellStart"/>
+      <w:proofErr w:type="gramStart"/>
+      <w:r>
+        <w:rPr>
+          <w:rFonts w:ascii="Courier New" w:hAnsi="Courier New" w:cs="Courier New"/>
+          <w:lang w:val="en-US"/>
+        </w:rPr>
+        <w:t>key.format</w:t>
+      </w:r>
+      <w:proofErr w:type="spellEnd"/>
+      <w:proofErr w:type="gramEnd"/>
+      <w:r>
+        <w:rPr>
+          <w:rFonts w:ascii="Courier New" w:hAnsi="Courier New" w:cs="Courier New"/>
+          <w:lang w:val="en-US"/>
+        </w:rPr>
+        <w:t>' = '</w:t>
+      </w:r>
+      <w:proofErr w:type="spellStart"/>
+      <w:r>
+        <w:rPr>
+          <w:rFonts w:ascii="Courier New" w:hAnsi="Courier New" w:cs="Courier New"/>
+          <w:lang w:val="en-US"/>
+        </w:rPr>
+        <w:t>avro</w:t>
+      </w:r>
+      <w:proofErr w:type="spellEnd"/>
+      <w:r>
+        <w:rPr>
+          <w:rFonts w:ascii="Courier New" w:hAnsi="Courier New" w:cs="Courier New"/>
+          <w:lang w:val="en-US"/>
+        </w:rPr>
+        <w:t>-confluent',</w:t>
+      </w:r>
+    </w:p>
+    <w:p>
+      <w:pPr>
+        <w:ind w:left="1418"/>
+        <w:rPr>
+          <w:rFonts w:ascii="Courier New" w:hAnsi="Courier New" w:cs="Courier New"/>
+          <w:lang w:val="en-US"/>
+        </w:rPr>
+      </w:pPr>
+      <w:r>
+        <w:rPr>
+          <w:rFonts w:ascii="Courier New" w:hAnsi="Courier New" w:cs="Courier New"/>
+          <w:lang w:val="en-US"/>
+        </w:rPr>
+        <w:t xml:space="preserve">    'key.avro-confluent.url' = 'http://schema-registry:8081',</w:t>
+      </w:r>
+    </w:p>
+    <w:p>
+      <w:pPr>
+        <w:ind w:left="1418"/>
+        <w:rPr>
+          <w:rFonts w:ascii="Courier New" w:hAnsi="Courier New" w:cs="Courier New"/>
+          <w:lang w:val="en-US"/>
+        </w:rPr>
+      </w:pPr>
+      <w:r>
+        <w:rPr>
+          <w:rFonts w:ascii="Courier New" w:hAnsi="Courier New" w:cs="Courier New"/>
+          <w:lang w:val="en-US"/>
+        </w:rPr>
+        <w:t xml:space="preserve">    '</w:t>
+      </w:r>
+      <w:proofErr w:type="spellStart"/>
+      <w:proofErr w:type="gramStart"/>
+      <w:r>
+        <w:rPr>
+          <w:rFonts w:ascii="Courier New" w:hAnsi="Courier New" w:cs="Courier New"/>
+          <w:lang w:val="en-US"/>
+        </w:rPr>
+        <w:t>value.format</w:t>
+      </w:r>
+      <w:proofErr w:type="spellEnd"/>
+      <w:proofErr w:type="gramEnd"/>
+      <w:r>
+        <w:rPr>
+          <w:rFonts w:ascii="Courier New" w:hAnsi="Courier New" w:cs="Courier New"/>
+          <w:lang w:val="en-US"/>
+        </w:rPr>
+        <w:t>' = '</w:t>
+      </w:r>
+      <w:proofErr w:type="spellStart"/>
+      <w:r>
+        <w:rPr>
+          <w:rFonts w:ascii="Courier New" w:hAnsi="Courier New" w:cs="Courier New"/>
+          <w:lang w:val="en-US"/>
+        </w:rPr>
+        <w:t>avro</w:t>
+      </w:r>
+      <w:proofErr w:type="spellEnd"/>
+      <w:r>
+        <w:rPr>
+          <w:rFonts w:ascii="Courier New" w:hAnsi="Courier New" w:cs="Courier New"/>
+          <w:lang w:val="en-US"/>
+        </w:rPr>
+        <w:t>-confluent',</w:t>
+      </w:r>
+    </w:p>
+    <w:p>
+      <w:pPr>
+        <w:ind w:left="1418"/>
+        <w:rPr>
+          <w:rFonts w:ascii="Courier New" w:hAnsi="Courier New" w:cs="Courier New"/>
+          <w:lang w:val="en-US"/>
+        </w:rPr>
+      </w:pPr>
+      <w:r>
+        <w:rPr>
+          <w:rFonts w:ascii="Courier New" w:hAnsi="Courier New" w:cs="Courier New"/>
+          <w:lang w:val="en-US"/>
+        </w:rPr>
+        <w:t xml:space="preserve">    'value.avro-confluent.url' = 'http://schema-registry:8081',</w:t>
+      </w:r>
+    </w:p>
+    <w:p>
+      <w:pPr>
+        <w:ind w:left="1418"/>
+        <w:rPr>
+          <w:rFonts w:ascii="Courier New" w:hAnsi="Courier New" w:cs="Courier New"/>
+          <w:lang w:val="en-US"/>
+        </w:rPr>
+      </w:pPr>
+      <w:r>
+        <w:rPr>
+          <w:rFonts w:ascii="Courier New" w:hAnsi="Courier New" w:cs="Courier New"/>
+          <w:lang w:val="en-US"/>
+        </w:rPr>
+        <w:t xml:space="preserve">    '</w:t>
+      </w:r>
+      <w:proofErr w:type="spellStart"/>
+      <w:proofErr w:type="gramStart"/>
+      <w:r>
+        <w:rPr>
+          <w:rFonts w:ascii="Courier New" w:hAnsi="Courier New" w:cs="Courier New"/>
+          <w:lang w:val="en-US"/>
+        </w:rPr>
+        <w:t>value.fields</w:t>
+      </w:r>
+      <w:proofErr w:type="spellEnd"/>
+      <w:proofErr w:type="gramEnd"/>
+      <w:r>
+        <w:rPr>
+          <w:rFonts w:ascii="Courier New" w:hAnsi="Courier New" w:cs="Courier New"/>
+          <w:lang w:val="en-US"/>
+        </w:rPr>
+        <w:t>-include' = 'ALL'</w:t>
+      </w:r>
+    </w:p>
+    <w:p>
+      <w:pPr>
+        <w:ind w:left="1418"/>
+        <w:rPr>
+          <w:rFonts w:ascii="Courier New" w:hAnsi="Courier New" w:cs="Courier New"/>
+          <w:lang w:val="en-US"/>
+        </w:rPr>
+      </w:pPr>
+      <w:r>
+        <w:rPr>
+          <w:rFonts w:ascii="Courier New" w:hAnsi="Courier New" w:cs="Courier New"/>
+          <w:lang w:val="en-US"/>
+        </w:rPr>
+        <w:t>);</w:t>
+      </w:r>
+    </w:p>
+    <w:p>
+      <w:pPr>
+        <w:ind w:left="1418"/>
+        <w:rPr>
+          <w:lang w:val="en-US"/>
+        </w:rPr>
+      </w:pPr>
+    </w:p>
+    <w:p>
+      <w:pPr>
+        <w:ind w:left="1418"/>
+        <w:rPr>
+          <w:lang w:val="en-US"/>
+        </w:rPr>
+      </w:pPr>
+      <w:r>
+        <w:rPr>
+          <w:lang w:val="en-US"/>
+        </w:rPr>
+        <w:t xml:space="preserve">-- </w:t>
+      </w:r>
+      <w:r>
+        <w:rPr>
+          <w:lang w:val="en-US"/>
+        </w:rPr>
+        <w:t>Insert into avro_sales_per_store_per_terminal_per_5min</w:t>
+      </w:r>
+    </w:p>
+    <w:p>
+      <w:pPr>
+        <w:ind w:left="1418"/>
+        <w:rPr>
+          <w:lang w:val="en-US"/>
+        </w:rPr>
+      </w:pPr>
+    </w:p>
+    <w:p>
+      <w:pPr>
+        <w:ind w:left="1418"/>
+        <w:rPr>
+          <w:rFonts w:ascii="Courier New" w:hAnsi="Courier New" w:cs="Courier New"/>
+          <w:lang w:val="en-US"/>
+        </w:rPr>
+      </w:pPr>
+      <w:r>
+        <w:rPr>
+          <w:rFonts w:ascii="Courier New" w:hAnsi="Courier New" w:cs="Courier New"/>
+          <w:lang w:val="en-US"/>
+        </w:rPr>
+        <w:t xml:space="preserve">SELECT </w:t>
+      </w:r>
+    </w:p>
+    <w:p>
+      <w:pPr>
+        <w:ind w:left="1418"/>
+        <w:rPr>
+          <w:rFonts w:ascii="Courier New" w:hAnsi="Courier New" w:cs="Courier New"/>
+          <w:lang w:val="en-US"/>
+        </w:rPr>
+      </w:pPr>
+      <w:r>
+        <w:rPr>
+          <w:rFonts w:ascii="Courier New" w:hAnsi="Courier New" w:cs="Courier New"/>
+          <w:lang w:val="en-US"/>
+        </w:rPr>
         <w:lastRenderedPageBreak/>
-        <w:t xml:space="preserve">    'topic' = '</w:t>
-      </w:r>
-      <w:proofErr w:type="spellStart"/>
-      <w:r>
-        <w:rPr>
-          <w:rFonts w:ascii="Courier New" w:hAnsi="Courier New" w:cs="Courier New"/>
-          <w:lang w:val="en-US"/>
-        </w:rPr>
-        <w:t>avro_salescompleted</w:t>
-      </w:r>
-      <w:proofErr w:type="spellEnd"/>
-      <w:r>
-        <w:rPr>
-          <w:rFonts w:ascii="Courier New" w:hAnsi="Courier New" w:cs="Courier New"/>
-          <w:lang w:val="en-US"/>
-        </w:rPr>
-        <w:t>',</w:t>
-      </w:r>
-    </w:p>
-    <w:p>
-      <w:pPr>
-        <w:ind w:left="1418"/>
-        <w:rPr>
-          <w:rFonts w:ascii="Courier New" w:hAnsi="Courier New" w:cs="Courier New"/>
-          <w:lang w:val="en-US"/>
-        </w:rPr>
-      </w:pPr>
-      <w:r>
-        <w:rPr>
-          <w:rFonts w:ascii="Courier New" w:hAnsi="Courier New" w:cs="Courier New"/>
-          <w:lang w:val="en-US"/>
-        </w:rPr>
-        <w:t xml:space="preserve">    '</w:t>
-      </w:r>
-      <w:proofErr w:type="spellStart"/>
+        <w:t xml:space="preserve">    `STORE</w:t>
+      </w:r>
       <w:proofErr w:type="gramStart"/>
       <w:r>
         <w:rPr>
           <w:rFonts w:ascii="Courier New" w:hAnsi="Courier New" w:cs="Courier New"/>
           <w:lang w:val="en-US"/>
         </w:rPr>
-        <w:t>properties.bootstrap</w:t>
+        <w:t>`.`</w:t>
       </w:r>
       <w:proofErr w:type="gramEnd"/>
       <w:r>
@@ -13299,40 +14479,111 @@
           <w:rFonts w:ascii="Courier New" w:hAnsi="Courier New" w:cs="Courier New"/>
           <w:lang w:val="en-US"/>
         </w:rPr>
-        <w:t>.servers</w:t>
-      </w:r>
-      <w:proofErr w:type="spellEnd"/>
-      <w:r>
-        <w:rPr>
-          <w:rFonts w:ascii="Courier New" w:hAnsi="Courier New" w:cs="Courier New"/>
-          <w:lang w:val="en-US"/>
-        </w:rPr>
-        <w:t>' = 'broker:29092',</w:t>
-      </w:r>
-    </w:p>
-    <w:p>
-      <w:pPr>
-        <w:ind w:left="1418"/>
-        <w:rPr>
-          <w:rFonts w:ascii="Courier New" w:hAnsi="Courier New" w:cs="Courier New"/>
-          <w:lang w:val="en-US"/>
-        </w:rPr>
-      </w:pPr>
-      <w:r>
-        <w:rPr>
-          <w:rFonts w:ascii="Courier New" w:hAnsi="Courier New" w:cs="Courier New"/>
-          <w:lang w:val="en-US"/>
-        </w:rPr>
-        <w:t xml:space="preserve">    '</w:t>
-      </w:r>
-      <w:proofErr w:type="spellStart"/>
+        <w:t>ID` as STORE_ID,</w:t>
+      </w:r>
+    </w:p>
+    <w:p>
+      <w:pPr>
+        <w:ind w:left="1418"/>
+        <w:rPr>
+          <w:rFonts w:ascii="Courier New" w:hAnsi="Courier New" w:cs="Courier New"/>
+          <w:lang w:val="en-US"/>
+        </w:rPr>
+      </w:pPr>
+      <w:r>
+        <w:rPr>
+          <w:rFonts w:ascii="Courier New" w:hAnsi="Courier New" w:cs="Courier New"/>
+          <w:lang w:val="en-US"/>
+        </w:rPr>
+        <w:t xml:space="preserve">    TERMINALPOINT,</w:t>
+      </w:r>
+    </w:p>
+    <w:p>
+      <w:pPr>
+        <w:ind w:left="1418"/>
+        <w:rPr>
+          <w:rFonts w:ascii="Courier New" w:hAnsi="Courier New" w:cs="Courier New"/>
+          <w:lang w:val="en-US"/>
+        </w:rPr>
+      </w:pPr>
+      <w:r>
+        <w:rPr>
+          <w:rFonts w:ascii="Courier New" w:hAnsi="Courier New" w:cs="Courier New"/>
+          <w:lang w:val="en-US"/>
+        </w:rPr>
+        <w:t xml:space="preserve">    </w:t>
+      </w:r>
+      <w:proofErr w:type="spellStart"/>
+      <w:r>
+        <w:rPr>
+          <w:rFonts w:ascii="Courier New" w:hAnsi="Courier New" w:cs="Courier New"/>
+          <w:lang w:val="en-US"/>
+        </w:rPr>
+        <w:t>window_start</w:t>
+      </w:r>
+      <w:proofErr w:type="spellEnd"/>
+      <w:r>
+        <w:rPr>
+          <w:rFonts w:ascii="Courier New" w:hAnsi="Courier New" w:cs="Courier New"/>
+          <w:lang w:val="en-US"/>
+        </w:rPr>
+        <w:t>,</w:t>
+      </w:r>
+    </w:p>
+    <w:p>
+      <w:pPr>
+        <w:ind w:left="1418"/>
+        <w:rPr>
+          <w:rFonts w:ascii="Courier New" w:hAnsi="Courier New" w:cs="Courier New"/>
+          <w:lang w:val="en-US"/>
+        </w:rPr>
+      </w:pPr>
+      <w:r>
+        <w:rPr>
+          <w:rFonts w:ascii="Courier New" w:hAnsi="Courier New" w:cs="Courier New"/>
+          <w:lang w:val="en-US"/>
+        </w:rPr>
+        <w:t xml:space="preserve">    </w:t>
+      </w:r>
+      <w:proofErr w:type="spellStart"/>
+      <w:r>
+        <w:rPr>
+          <w:rFonts w:ascii="Courier New" w:hAnsi="Courier New" w:cs="Courier New"/>
+          <w:lang w:val="en-US"/>
+        </w:rPr>
+        <w:t>window_end</w:t>
+      </w:r>
+      <w:proofErr w:type="spellEnd"/>
+      <w:r>
+        <w:rPr>
+          <w:rFonts w:ascii="Courier New" w:hAnsi="Courier New" w:cs="Courier New"/>
+          <w:lang w:val="en-US"/>
+        </w:rPr>
+        <w:t>,</w:t>
+      </w:r>
+    </w:p>
+    <w:p>
+      <w:pPr>
+        <w:ind w:left="1418"/>
+        <w:rPr>
+          <w:rFonts w:ascii="Courier New" w:hAnsi="Courier New" w:cs="Courier New"/>
+          <w:lang w:val="en-US"/>
+        </w:rPr>
+      </w:pPr>
+      <w:r>
+        <w:rPr>
+          <w:rFonts w:ascii="Courier New" w:hAnsi="Courier New" w:cs="Courier New"/>
+          <w:lang w:val="en-US"/>
+        </w:rPr>
+        <w:t xml:space="preserve">    </w:t>
+      </w:r>
       <w:proofErr w:type="gramStart"/>
       <w:r>
         <w:rPr>
           <w:rFonts w:ascii="Courier New" w:hAnsi="Courier New" w:cs="Courier New"/>
           <w:lang w:val="en-US"/>
         </w:rPr>
-        <w:t>scan.startup</w:t>
+        <w:t>COUNT(</w:t>
       </w:r>
       <w:proofErr w:type="gramEnd"/>
       <w:r>
@@ -13340,1078 +14591,88 @@
           <w:rFonts w:ascii="Courier New" w:hAnsi="Courier New" w:cs="Courier New"/>
           <w:lang w:val="en-US"/>
         </w:rPr>
-        <w:t>.mode</w:t>
-      </w:r>
-      <w:proofErr w:type="spellEnd"/>
-      <w:r>
-        <w:rPr>
-          <w:rFonts w:ascii="Courier New" w:hAnsi="Courier New" w:cs="Courier New"/>
-          <w:lang w:val="en-US"/>
-        </w:rPr>
-        <w:t>' = 'earliest-offset',</w:t>
-      </w:r>
-    </w:p>
-    <w:p>
-      <w:pPr>
-        <w:ind w:left="1418"/>
-        <w:rPr>
-          <w:rFonts w:ascii="Courier New" w:hAnsi="Courier New" w:cs="Courier New"/>
-          <w:lang w:val="en-US"/>
-        </w:rPr>
-      </w:pPr>
-      <w:r>
-        <w:rPr>
-          <w:rFonts w:ascii="Courier New" w:hAnsi="Courier New" w:cs="Courier New"/>
-          <w:lang w:val="en-US"/>
-        </w:rPr>
-        <w:t xml:space="preserve">    'properties.group.id' = '</w:t>
-      </w:r>
-      <w:proofErr w:type="spellStart"/>
-      <w:r>
-        <w:rPr>
-          <w:rFonts w:ascii="Courier New" w:hAnsi="Courier New" w:cs="Courier New"/>
-          <w:lang w:val="en-US"/>
-        </w:rPr>
-        <w:t>testGroup</w:t>
-      </w:r>
-      <w:proofErr w:type="spellEnd"/>
-      <w:r>
-        <w:rPr>
-          <w:rFonts w:ascii="Courier New" w:hAnsi="Courier New" w:cs="Courier New"/>
-          <w:lang w:val="en-US"/>
-        </w:rPr>
-        <w:t>',</w:t>
-      </w:r>
-    </w:p>
-    <w:p>
-      <w:pPr>
-        <w:ind w:left="1418"/>
-        <w:rPr>
-          <w:rFonts w:ascii="Courier New" w:hAnsi="Courier New" w:cs="Courier New"/>
-          <w:lang w:val="en-US"/>
-        </w:rPr>
-      </w:pPr>
-      <w:r>
-        <w:rPr>
-          <w:rFonts w:ascii="Courier New" w:hAnsi="Courier New" w:cs="Courier New"/>
-          <w:lang w:val="en-US"/>
-        </w:rPr>
-        <w:t xml:space="preserve">    '</w:t>
-      </w:r>
-      <w:proofErr w:type="spellStart"/>
+        <w:t xml:space="preserve">*) as </w:t>
+      </w:r>
+      <w:proofErr w:type="spellStart"/>
+      <w:r>
+        <w:rPr>
+          <w:rFonts w:ascii="Courier New" w:hAnsi="Courier New" w:cs="Courier New"/>
+          <w:lang w:val="en-US"/>
+        </w:rPr>
+        <w:t>salesperterminal</w:t>
+      </w:r>
+      <w:proofErr w:type="spellEnd"/>
+      <w:r>
+        <w:rPr>
+          <w:rFonts w:ascii="Courier New" w:hAnsi="Courier New" w:cs="Courier New"/>
+          <w:lang w:val="en-US"/>
+        </w:rPr>
+        <w:t>,</w:t>
+      </w:r>
+    </w:p>
+    <w:p>
+      <w:pPr>
+        <w:ind w:left="1418"/>
+        <w:rPr>
+          <w:rFonts w:ascii="Courier New" w:hAnsi="Courier New" w:cs="Courier New"/>
+          <w:lang w:val="en-US"/>
+        </w:rPr>
+      </w:pPr>
+      <w:r>
+        <w:rPr>
+          <w:rFonts w:ascii="Courier New" w:hAnsi="Courier New" w:cs="Courier New"/>
+          <w:lang w:val="en-US"/>
+        </w:rPr>
+        <w:t xml:space="preserve">    SUM(TOTAL) as </w:t>
+      </w:r>
+      <w:proofErr w:type="spellStart"/>
+      <w:r>
+        <w:rPr>
+          <w:rFonts w:ascii="Courier New" w:hAnsi="Courier New" w:cs="Courier New"/>
+          <w:lang w:val="en-US"/>
+        </w:rPr>
+        <w:t>totalperterminal</w:t>
+      </w:r>
+      <w:proofErr w:type="spellEnd"/>
+    </w:p>
+    <w:p>
+      <w:pPr>
+        <w:ind w:left="1418"/>
+        <w:rPr>
+          <w:rFonts w:ascii="Courier New" w:hAnsi="Courier New" w:cs="Courier New"/>
+          <w:lang w:val="en-US"/>
+        </w:rPr>
+      </w:pPr>
+      <w:r>
+        <w:rPr>
+          <w:rFonts w:ascii="Courier New" w:hAnsi="Courier New" w:cs="Courier New"/>
+          <w:lang w:val="en-US"/>
+        </w:rPr>
+        <w:t xml:space="preserve">  FROM </w:t>
+      </w:r>
       <w:proofErr w:type="gramStart"/>
       <w:r>
         <w:rPr>
           <w:rFonts w:ascii="Courier New" w:hAnsi="Courier New" w:cs="Courier New"/>
           <w:lang w:val="en-US"/>
         </w:rPr>
-        <w:t>value.format</w:t>
-      </w:r>
-      <w:proofErr w:type="spellEnd"/>
+        <w:t>TABLE(</w:t>
+      </w:r>
       <w:proofErr w:type="gramEnd"/>
-      <w:r>
-        <w:rPr>
-          <w:rFonts w:ascii="Courier New" w:hAnsi="Courier New" w:cs="Courier New"/>
-          <w:lang w:val="en-US"/>
-        </w:rPr>
-        <w:t>' = '</w:t>
-      </w:r>
-      <w:proofErr w:type="spellStart"/>
-      <w:r>
-        <w:rPr>
-          <w:rFonts w:ascii="Courier New" w:hAnsi="Courier New" w:cs="Courier New"/>
-          <w:lang w:val="en-US"/>
-        </w:rPr>
-        <w:t>avro</w:t>
-      </w:r>
-      <w:proofErr w:type="spellEnd"/>
-      <w:r>
-        <w:rPr>
-          <w:rFonts w:ascii="Courier New" w:hAnsi="Courier New" w:cs="Courier New"/>
-          <w:lang w:val="en-US"/>
-        </w:rPr>
-        <w:t>-confluent',</w:t>
-      </w:r>
-    </w:p>
-    <w:p>
-      <w:pPr>
-        <w:ind w:left="1418"/>
-        <w:rPr>
-          <w:rFonts w:ascii="Courier New" w:hAnsi="Courier New" w:cs="Courier New"/>
-          <w:lang w:val="en-US"/>
-        </w:rPr>
-      </w:pPr>
-      <w:r>
-        <w:rPr>
-          <w:rFonts w:ascii="Courier New" w:hAnsi="Courier New" w:cs="Courier New"/>
-          <w:lang w:val="en-US"/>
-        </w:rPr>
-        <w:t xml:space="preserve">    'value.avro-confluent.schema-registry.url' = 'http://schema-registry:8081',</w:t>
-      </w:r>
-    </w:p>
-    <w:p>
-      <w:pPr>
-        <w:ind w:left="1418"/>
-        <w:rPr>
-          <w:rFonts w:ascii="Courier New" w:hAnsi="Courier New" w:cs="Courier New"/>
-          <w:lang w:val="en-US"/>
-        </w:rPr>
-      </w:pPr>
-      <w:r>
-        <w:rPr>
-          <w:rFonts w:ascii="Courier New" w:hAnsi="Courier New" w:cs="Courier New"/>
-          <w:lang w:val="en-US"/>
-        </w:rPr>
-        <w:t xml:space="preserve">    '</w:t>
-      </w:r>
-      <w:proofErr w:type="spellStart"/>
-      <w:proofErr w:type="gramStart"/>
-      <w:r>
-        <w:rPr>
-          <w:rFonts w:ascii="Courier New" w:hAnsi="Courier New" w:cs="Courier New"/>
-          <w:lang w:val="en-US"/>
-        </w:rPr>
-        <w:t>value.fields</w:t>
-      </w:r>
-      <w:proofErr w:type="spellEnd"/>
-      <w:proofErr w:type="gramEnd"/>
-      <w:r>
-        <w:rPr>
-          <w:rFonts w:ascii="Courier New" w:hAnsi="Courier New" w:cs="Courier New"/>
-          <w:lang w:val="en-US"/>
-        </w:rPr>
-        <w:t>-include' = 'ALL'</w:t>
-      </w:r>
-    </w:p>
-    <w:p>
-      <w:pPr>
-        <w:ind w:left="1418"/>
-        <w:rPr>
-          <w:rFonts w:ascii="Courier New" w:hAnsi="Courier New" w:cs="Courier New"/>
-          <w:lang w:val="en-US"/>
-        </w:rPr>
-      </w:pPr>
-      <w:r>
-        <w:rPr>
-          <w:rFonts w:ascii="Courier New" w:hAnsi="Courier New" w:cs="Courier New"/>
-          <w:lang w:val="en-US"/>
-        </w:rPr>
-        <w:t>);</w:t>
-      </w:r>
-    </w:p>
-    <w:p>
-      <w:pPr>
-        <w:ind w:left="1418"/>
-        <w:rPr>
-          <w:lang w:val="en-US"/>
-        </w:rPr>
-      </w:pPr>
-    </w:p>
-    <w:p>
-      <w:pPr>
-        <w:ind w:left="1418"/>
-        <w:rPr>
-          <w:lang w:val="en-US"/>
-        </w:rPr>
-      </w:pPr>
-      <w:r>
-        <w:rPr>
-          <w:lang w:val="en-US"/>
-        </w:rPr>
-        <w:t>We going to output the group by into this table, backed by topic which we will sink to MongoDB via connector</w:t>
-      </w:r>
-    </w:p>
-    <w:p>
-      <w:pPr>
-        <w:ind w:left="1418"/>
-        <w:rPr>
-          <w:lang w:val="en-US"/>
-        </w:rPr>
-      </w:pPr>
-    </w:p>
-    <w:p>
-      <w:pPr>
-        <w:ind w:left="1418"/>
-        <w:rPr>
-          <w:rFonts w:ascii="Courier New" w:hAnsi="Courier New" w:cs="Courier New"/>
-          <w:lang w:val="en-US"/>
-        </w:rPr>
-      </w:pPr>
-      <w:r>
-        <w:rPr>
-          <w:rFonts w:ascii="Courier New" w:hAnsi="Courier New" w:cs="Courier New"/>
-          <w:lang w:val="en-US"/>
-        </w:rPr>
-        <w:t>CREATE TABLE avro_sales_per_store_per_terminal_per_5min (</w:t>
-      </w:r>
-    </w:p>
-    <w:p>
-      <w:pPr>
-        <w:ind w:left="1418"/>
-        <w:rPr>
-          <w:rFonts w:ascii="Courier New" w:hAnsi="Courier New" w:cs="Courier New"/>
-          <w:lang w:val="en-US"/>
-        </w:rPr>
-      </w:pPr>
-      <w:r>
-        <w:rPr>
-          <w:rFonts w:ascii="Courier New" w:hAnsi="Courier New" w:cs="Courier New"/>
-          <w:lang w:val="en-US"/>
-        </w:rPr>
-        <w:t xml:space="preserve">    </w:t>
-      </w:r>
-      <w:proofErr w:type="spellStart"/>
-      <w:r>
-        <w:rPr>
-          <w:rFonts w:ascii="Courier New" w:hAnsi="Courier New" w:cs="Courier New"/>
-          <w:lang w:val="en-US"/>
-        </w:rPr>
-        <w:t>store_id</w:t>
-      </w:r>
-      <w:proofErr w:type="spellEnd"/>
-      <w:r>
-        <w:rPr>
-          <w:rFonts w:ascii="Courier New" w:hAnsi="Courier New" w:cs="Courier New"/>
-          <w:lang w:val="en-US"/>
-        </w:rPr>
-        <w:t xml:space="preserve"> STRING,</w:t>
-      </w:r>
-    </w:p>
-    <w:p>
-      <w:pPr>
-        <w:ind w:left="1418"/>
-        <w:rPr>
-          <w:rFonts w:ascii="Courier New" w:hAnsi="Courier New" w:cs="Courier New"/>
-          <w:lang w:val="en-US"/>
-        </w:rPr>
-      </w:pPr>
-      <w:r>
-        <w:rPr>
-          <w:rFonts w:ascii="Courier New" w:hAnsi="Courier New" w:cs="Courier New"/>
-          <w:lang w:val="en-US"/>
-        </w:rPr>
-        <w:t xml:space="preserve">    </w:t>
-      </w:r>
-      <w:proofErr w:type="spellStart"/>
-      <w:r>
-        <w:rPr>
-          <w:rFonts w:ascii="Courier New" w:hAnsi="Courier New" w:cs="Courier New"/>
-          <w:lang w:val="en-US"/>
-        </w:rPr>
-        <w:t>terminalpoint</w:t>
-      </w:r>
-      <w:proofErr w:type="spellEnd"/>
-      <w:r>
-        <w:rPr>
-          <w:rFonts w:ascii="Courier New" w:hAnsi="Courier New" w:cs="Courier New"/>
-          <w:lang w:val="en-US"/>
-        </w:rPr>
-        <w:t xml:space="preserve"> STRING,</w:t>
-      </w:r>
-    </w:p>
-    <w:p>
-      <w:pPr>
-        <w:ind w:left="1418"/>
-        <w:rPr>
-          <w:rFonts w:ascii="Courier New" w:hAnsi="Courier New" w:cs="Courier New"/>
-          <w:lang w:val="en-US"/>
-        </w:rPr>
-      </w:pPr>
-      <w:r>
-        <w:rPr>
-          <w:rFonts w:ascii="Courier New" w:hAnsi="Courier New" w:cs="Courier New"/>
-          <w:lang w:val="en-US"/>
-        </w:rPr>
-        <w:t xml:space="preserve">    </w:t>
-      </w:r>
-      <w:proofErr w:type="spellStart"/>
-      <w:r>
-        <w:rPr>
-          <w:rFonts w:ascii="Courier New" w:hAnsi="Courier New" w:cs="Courier New"/>
-          <w:lang w:val="en-US"/>
-        </w:rPr>
-        <w:t>window_</w:t>
-      </w:r>
-      <w:proofErr w:type="gramStart"/>
-      <w:r>
-        <w:rPr>
-          <w:rFonts w:ascii="Courier New" w:hAnsi="Courier New" w:cs="Courier New"/>
-          <w:lang w:val="en-US"/>
-        </w:rPr>
-        <w:t>start</w:t>
-      </w:r>
-      <w:proofErr w:type="spellEnd"/>
-      <w:r>
-        <w:rPr>
-          <w:rFonts w:ascii="Courier New" w:hAnsi="Courier New" w:cs="Courier New"/>
-          <w:lang w:val="en-US"/>
-        </w:rPr>
-        <w:t xml:space="preserve">  TIMESTAMP</w:t>
-      </w:r>
-      <w:proofErr w:type="gramEnd"/>
-      <w:r>
-        <w:rPr>
-          <w:rFonts w:ascii="Courier New" w:hAnsi="Courier New" w:cs="Courier New"/>
-          <w:lang w:val="en-US"/>
-        </w:rPr>
-        <w:t>(3),</w:t>
-      </w:r>
-    </w:p>
-    <w:p>
-      <w:pPr>
-        <w:ind w:left="1418"/>
-        <w:rPr>
-          <w:rFonts w:ascii="Courier New" w:hAnsi="Courier New" w:cs="Courier New"/>
-          <w:lang w:val="en-US"/>
-        </w:rPr>
-      </w:pPr>
-      <w:r>
-        <w:rPr>
-          <w:rFonts w:ascii="Courier New" w:hAnsi="Courier New" w:cs="Courier New"/>
-          <w:lang w:val="en-US"/>
-        </w:rPr>
-        <w:t xml:space="preserve">    </w:t>
-      </w:r>
-      <w:proofErr w:type="spellStart"/>
-      <w:r>
-        <w:rPr>
-          <w:rFonts w:ascii="Courier New" w:hAnsi="Courier New" w:cs="Courier New"/>
-          <w:lang w:val="en-US"/>
-        </w:rPr>
-        <w:t>window_end</w:t>
-      </w:r>
-      <w:proofErr w:type="spellEnd"/>
-      <w:r>
-        <w:rPr>
-          <w:rFonts w:ascii="Courier New" w:hAnsi="Courier New" w:cs="Courier New"/>
-          <w:lang w:val="en-US"/>
-        </w:rPr>
-        <w:t xml:space="preserve"> </w:t>
-      </w:r>
-      <w:proofErr w:type="gramStart"/>
-      <w:r>
-        <w:rPr>
-          <w:rFonts w:ascii="Courier New" w:hAnsi="Courier New" w:cs="Courier New"/>
-          <w:lang w:val="en-US"/>
-        </w:rPr>
-        <w:t>TIMESTAMP(</w:t>
-      </w:r>
-      <w:proofErr w:type="gramEnd"/>
-      <w:r>
-        <w:rPr>
-          <w:rFonts w:ascii="Courier New" w:hAnsi="Courier New" w:cs="Courier New"/>
-          <w:lang w:val="en-US"/>
-        </w:rPr>
-        <w:t>3),</w:t>
-      </w:r>
-    </w:p>
-    <w:p>
-      <w:pPr>
-        <w:ind w:left="1418"/>
-        <w:rPr>
-          <w:rFonts w:ascii="Courier New" w:hAnsi="Courier New" w:cs="Courier New"/>
-          <w:lang w:val="en-US"/>
-        </w:rPr>
-      </w:pPr>
-      <w:r>
-        <w:rPr>
-          <w:rFonts w:ascii="Courier New" w:hAnsi="Courier New" w:cs="Courier New"/>
-          <w:lang w:val="en-US"/>
-        </w:rPr>
-        <w:t xml:space="preserve">    </w:t>
-      </w:r>
-      <w:proofErr w:type="spellStart"/>
-      <w:r>
-        <w:rPr>
-          <w:rFonts w:ascii="Courier New" w:hAnsi="Courier New" w:cs="Courier New"/>
-          <w:lang w:val="en-US"/>
-        </w:rPr>
-        <w:t>salesperterminal</w:t>
-      </w:r>
-      <w:proofErr w:type="spellEnd"/>
-      <w:r>
-        <w:rPr>
-          <w:rFonts w:ascii="Courier New" w:hAnsi="Courier New" w:cs="Courier New"/>
-          <w:lang w:val="en-US"/>
-        </w:rPr>
-        <w:t xml:space="preserve"> BIGINT,</w:t>
-      </w:r>
-    </w:p>
-    <w:p>
-      <w:pPr>
-        <w:ind w:left="1418"/>
-        <w:rPr>
-          <w:rFonts w:ascii="Courier New" w:hAnsi="Courier New" w:cs="Courier New"/>
-          <w:lang w:val="en-US"/>
-        </w:rPr>
-      </w:pPr>
-      <w:r>
-        <w:rPr>
-          <w:rFonts w:ascii="Courier New" w:hAnsi="Courier New" w:cs="Courier New"/>
-          <w:lang w:val="en-US"/>
-        </w:rPr>
-        <w:t xml:space="preserve">    </w:t>
-      </w:r>
-      <w:proofErr w:type="spellStart"/>
-      <w:r>
-        <w:rPr>
-          <w:rFonts w:ascii="Courier New" w:hAnsi="Courier New" w:cs="Courier New"/>
-          <w:lang w:val="en-US"/>
-        </w:rPr>
-        <w:t>totalperterminal</w:t>
-      </w:r>
-      <w:proofErr w:type="spellEnd"/>
-      <w:r>
-        <w:rPr>
-          <w:rFonts w:ascii="Courier New" w:hAnsi="Courier New" w:cs="Courier New"/>
-          <w:lang w:val="en-US"/>
-        </w:rPr>
-        <w:t xml:space="preserve"> DOUBLE,</w:t>
-      </w:r>
-    </w:p>
-    <w:p>
-      <w:pPr>
-        <w:ind w:left="1418"/>
-        <w:rPr>
-          <w:rFonts w:ascii="Courier New" w:hAnsi="Courier New" w:cs="Courier New"/>
-          <w:lang w:val="en-US"/>
-        </w:rPr>
-      </w:pPr>
-      <w:r>
-        <w:rPr>
-          <w:rFonts w:ascii="Courier New" w:hAnsi="Courier New" w:cs="Courier New"/>
-          <w:lang w:val="en-US"/>
-        </w:rPr>
-        <w:t xml:space="preserve">    PRIMARY KEY (</w:t>
-      </w:r>
-      <w:proofErr w:type="spellStart"/>
-      <w:r>
-        <w:rPr>
-          <w:rFonts w:ascii="Courier New" w:hAnsi="Courier New" w:cs="Courier New"/>
-          <w:lang w:val="en-US"/>
-        </w:rPr>
-        <w:t>store_id</w:t>
-      </w:r>
-      <w:proofErr w:type="spellEnd"/>
-      <w:r>
-        <w:rPr>
-          <w:rFonts w:ascii="Courier New" w:hAnsi="Courier New" w:cs="Courier New"/>
-          <w:lang w:val="en-US"/>
-        </w:rPr>
-        <w:t xml:space="preserve">, </w:t>
-      </w:r>
-      <w:proofErr w:type="spellStart"/>
-      <w:r>
-        <w:rPr>
-          <w:rFonts w:ascii="Courier New" w:hAnsi="Courier New" w:cs="Courier New"/>
-          <w:lang w:val="en-US"/>
-        </w:rPr>
-        <w:t>terminalpoint</w:t>
-      </w:r>
-      <w:proofErr w:type="spellEnd"/>
-      <w:r>
-        <w:rPr>
-          <w:rFonts w:ascii="Courier New" w:hAnsi="Courier New" w:cs="Courier New"/>
-          <w:lang w:val="en-US"/>
-        </w:rPr>
-        <w:t xml:space="preserve">, </w:t>
-      </w:r>
-      <w:proofErr w:type="spellStart"/>
-      <w:r>
-        <w:rPr>
-          <w:rFonts w:ascii="Courier New" w:hAnsi="Courier New" w:cs="Courier New"/>
-          <w:lang w:val="en-US"/>
-        </w:rPr>
-        <w:t>window_start</w:t>
-      </w:r>
-      <w:proofErr w:type="spellEnd"/>
-      <w:r>
-        <w:rPr>
-          <w:rFonts w:ascii="Courier New" w:hAnsi="Courier New" w:cs="Courier New"/>
-          <w:lang w:val="en-US"/>
-        </w:rPr>
-        <w:t xml:space="preserve">, </w:t>
-      </w:r>
-      <w:proofErr w:type="spellStart"/>
-      <w:r>
-        <w:rPr>
-          <w:rFonts w:ascii="Courier New" w:hAnsi="Courier New" w:cs="Courier New"/>
-          <w:lang w:val="en-US"/>
-        </w:rPr>
-        <w:t>window_end</w:t>
-      </w:r>
-      <w:proofErr w:type="spellEnd"/>
-      <w:r>
-        <w:rPr>
-          <w:rFonts w:ascii="Courier New" w:hAnsi="Courier New" w:cs="Courier New"/>
-          <w:lang w:val="en-US"/>
-        </w:rPr>
-        <w:t>) NOT ENFORCED</w:t>
-      </w:r>
-    </w:p>
-    <w:p>
-      <w:pPr>
-        <w:ind w:left="1418"/>
-        <w:rPr>
-          <w:rFonts w:ascii="Courier New" w:hAnsi="Courier New" w:cs="Courier New"/>
-          <w:lang w:val="en-US"/>
-        </w:rPr>
-      </w:pPr>
-      <w:r>
-        <w:rPr>
-          <w:rFonts w:ascii="Courier New" w:hAnsi="Courier New" w:cs="Courier New"/>
-          <w:lang w:val="en-US"/>
-        </w:rPr>
-        <w:t>) WITH (</w:t>
-      </w:r>
-    </w:p>
-    <w:p>
-      <w:pPr>
-        <w:ind w:left="1418"/>
-        <w:rPr>
-          <w:rFonts w:ascii="Courier New" w:hAnsi="Courier New" w:cs="Courier New"/>
-          <w:lang w:val="en-US"/>
-        </w:rPr>
-      </w:pPr>
-      <w:r>
-        <w:rPr>
-          <w:rFonts w:ascii="Courier New" w:hAnsi="Courier New" w:cs="Courier New"/>
-          <w:lang w:val="en-US"/>
-        </w:rPr>
-        <w:t xml:space="preserve">    'connector' = '</w:t>
-      </w:r>
-      <w:proofErr w:type="spellStart"/>
-      <w:r>
-        <w:rPr>
-          <w:rFonts w:ascii="Courier New" w:hAnsi="Courier New" w:cs="Courier New"/>
-          <w:lang w:val="en-US"/>
-        </w:rPr>
-        <w:t>upsert-kafka</w:t>
-      </w:r>
-      <w:proofErr w:type="spellEnd"/>
-      <w:r>
-        <w:rPr>
-          <w:rFonts w:ascii="Courier New" w:hAnsi="Courier New" w:cs="Courier New"/>
-          <w:lang w:val="en-US"/>
-        </w:rPr>
-        <w:t>',</w:t>
-      </w:r>
-    </w:p>
-    <w:p>
-      <w:pPr>
-        <w:ind w:left="1418"/>
-        <w:rPr>
-          <w:rFonts w:ascii="Courier New" w:hAnsi="Courier New" w:cs="Courier New"/>
-          <w:lang w:val="en-US"/>
-        </w:rPr>
-      </w:pPr>
-      <w:r>
-        <w:rPr>
-          <w:rFonts w:ascii="Courier New" w:hAnsi="Courier New" w:cs="Courier New"/>
-          <w:lang w:val="en-US"/>
-        </w:rPr>
-        <w:t xml:space="preserve">    'topic' = 'avro_sales_per_store_per_terminal_per_5min',</w:t>
-      </w:r>
-    </w:p>
-    <w:p>
-      <w:pPr>
-        <w:ind w:left="1418"/>
-        <w:rPr>
-          <w:rFonts w:ascii="Courier New" w:hAnsi="Courier New" w:cs="Courier New"/>
-          <w:lang w:val="en-US"/>
-        </w:rPr>
-      </w:pPr>
-      <w:r>
-        <w:rPr>
-          <w:rFonts w:ascii="Courier New" w:hAnsi="Courier New" w:cs="Courier New"/>
-          <w:lang w:val="en-US"/>
-        </w:rPr>
-        <w:t xml:space="preserve">    '</w:t>
-      </w:r>
-      <w:proofErr w:type="spellStart"/>
-      <w:proofErr w:type="gramStart"/>
-      <w:r>
-        <w:rPr>
-          <w:rFonts w:ascii="Courier New" w:hAnsi="Courier New" w:cs="Courier New"/>
-          <w:lang w:val="en-US"/>
-        </w:rPr>
-        <w:t>properties.bootstrap</w:t>
-      </w:r>
-      <w:proofErr w:type="gramEnd"/>
-      <w:r>
-        <w:rPr>
-          <w:rFonts w:ascii="Courier New" w:hAnsi="Courier New" w:cs="Courier New"/>
-          <w:lang w:val="en-US"/>
-        </w:rPr>
-        <w:t>.servers</w:t>
-      </w:r>
-      <w:proofErr w:type="spellEnd"/>
-      <w:r>
-        <w:rPr>
-          <w:rFonts w:ascii="Courier New" w:hAnsi="Courier New" w:cs="Courier New"/>
-          <w:lang w:val="en-US"/>
-        </w:rPr>
-        <w:t>' = 'broker:29092',</w:t>
-      </w:r>
-    </w:p>
-    <w:p>
-      <w:pPr>
-        <w:ind w:left="1418"/>
-        <w:rPr>
-          <w:rFonts w:ascii="Courier New" w:hAnsi="Courier New" w:cs="Courier New"/>
-          <w:lang w:val="en-US"/>
-        </w:rPr>
-      </w:pPr>
-      <w:r>
-        <w:rPr>
-          <w:rFonts w:ascii="Courier New" w:hAnsi="Courier New" w:cs="Courier New"/>
-          <w:lang w:val="en-US"/>
-        </w:rPr>
-        <w:t xml:space="preserve">    '</w:t>
-      </w:r>
-      <w:proofErr w:type="spellStart"/>
-      <w:proofErr w:type="gramStart"/>
-      <w:r>
-        <w:rPr>
-          <w:rFonts w:ascii="Courier New" w:hAnsi="Courier New" w:cs="Courier New"/>
-          <w:lang w:val="en-US"/>
-        </w:rPr>
-        <w:t>key.format</w:t>
-      </w:r>
-      <w:proofErr w:type="spellEnd"/>
-      <w:proofErr w:type="gramEnd"/>
-      <w:r>
-        <w:rPr>
-          <w:rFonts w:ascii="Courier New" w:hAnsi="Courier New" w:cs="Courier New"/>
-          <w:lang w:val="en-US"/>
-        </w:rPr>
-        <w:t>' = '</w:t>
-      </w:r>
-      <w:proofErr w:type="spellStart"/>
-      <w:r>
-        <w:rPr>
-          <w:rFonts w:ascii="Courier New" w:hAnsi="Courier New" w:cs="Courier New"/>
-          <w:lang w:val="en-US"/>
-        </w:rPr>
-        <w:t>avro</w:t>
-      </w:r>
-      <w:proofErr w:type="spellEnd"/>
-      <w:r>
-        <w:rPr>
-          <w:rFonts w:ascii="Courier New" w:hAnsi="Courier New" w:cs="Courier New"/>
-          <w:lang w:val="en-US"/>
-        </w:rPr>
-        <w:t>-confluent',</w:t>
-      </w:r>
-    </w:p>
-    <w:p>
-      <w:pPr>
-        <w:ind w:left="1418"/>
-        <w:rPr>
-          <w:rFonts w:ascii="Courier New" w:hAnsi="Courier New" w:cs="Courier New"/>
-          <w:lang w:val="en-US"/>
-        </w:rPr>
-      </w:pPr>
-      <w:r>
-        <w:rPr>
-          <w:rFonts w:ascii="Courier New" w:hAnsi="Courier New" w:cs="Courier New"/>
-          <w:lang w:val="en-US"/>
-        </w:rPr>
-        <w:t xml:space="preserve">    'key.avro-confluent.url' = 'http://schema-registry:8081',</w:t>
-      </w:r>
-    </w:p>
-    <w:p>
-      <w:pPr>
-        <w:ind w:left="1418"/>
-        <w:rPr>
-          <w:rFonts w:ascii="Courier New" w:hAnsi="Courier New" w:cs="Courier New"/>
-          <w:lang w:val="en-US"/>
-        </w:rPr>
-      </w:pPr>
-      <w:r>
-        <w:rPr>
-          <w:rFonts w:ascii="Courier New" w:hAnsi="Courier New" w:cs="Courier New"/>
-          <w:lang w:val="en-US"/>
-        </w:rPr>
-        <w:t xml:space="preserve">    '</w:t>
-      </w:r>
-      <w:proofErr w:type="spellStart"/>
-      <w:proofErr w:type="gramStart"/>
-      <w:r>
-        <w:rPr>
-          <w:rFonts w:ascii="Courier New" w:hAnsi="Courier New" w:cs="Courier New"/>
-          <w:lang w:val="en-US"/>
-        </w:rPr>
-        <w:t>value.format</w:t>
-      </w:r>
-      <w:proofErr w:type="spellEnd"/>
-      <w:proofErr w:type="gramEnd"/>
-      <w:r>
-        <w:rPr>
-          <w:rFonts w:ascii="Courier New" w:hAnsi="Courier New" w:cs="Courier New"/>
-          <w:lang w:val="en-US"/>
-        </w:rPr>
-        <w:t>' = '</w:t>
-      </w:r>
-      <w:proofErr w:type="spellStart"/>
-      <w:r>
-        <w:rPr>
-          <w:rFonts w:ascii="Courier New" w:hAnsi="Courier New" w:cs="Courier New"/>
-          <w:lang w:val="en-US"/>
-        </w:rPr>
-        <w:t>avro</w:t>
-      </w:r>
-      <w:proofErr w:type="spellEnd"/>
-      <w:r>
-        <w:rPr>
-          <w:rFonts w:ascii="Courier New" w:hAnsi="Courier New" w:cs="Courier New"/>
-          <w:lang w:val="en-US"/>
-        </w:rPr>
-        <w:t>-confluent',</w:t>
-      </w:r>
-    </w:p>
-    <w:p>
-      <w:pPr>
-        <w:ind w:left="1418"/>
-        <w:rPr>
-          <w:rFonts w:ascii="Courier New" w:hAnsi="Courier New" w:cs="Courier New"/>
-          <w:lang w:val="en-US"/>
-        </w:rPr>
-      </w:pPr>
-      <w:r>
-        <w:rPr>
-          <w:rFonts w:ascii="Courier New" w:hAnsi="Courier New" w:cs="Courier New"/>
-          <w:lang w:val="en-US"/>
-        </w:rPr>
-        <w:t xml:space="preserve">    'value.avro-confluent.url' = 'http://schema-registry:8081',</w:t>
-      </w:r>
-    </w:p>
-    <w:p>
-      <w:pPr>
-        <w:ind w:left="1418"/>
-        <w:rPr>
-          <w:rFonts w:ascii="Courier New" w:hAnsi="Courier New" w:cs="Courier New"/>
-          <w:lang w:val="en-US"/>
-        </w:rPr>
-      </w:pPr>
-      <w:r>
-        <w:rPr>
-          <w:rFonts w:ascii="Courier New" w:hAnsi="Courier New" w:cs="Courier New"/>
-          <w:lang w:val="en-US"/>
-        </w:rPr>
-        <w:t xml:space="preserve">    '</w:t>
-      </w:r>
-      <w:proofErr w:type="spellStart"/>
-      <w:proofErr w:type="gramStart"/>
-      <w:r>
-        <w:rPr>
-          <w:rFonts w:ascii="Courier New" w:hAnsi="Courier New" w:cs="Courier New"/>
-          <w:lang w:val="en-US"/>
-        </w:rPr>
-        <w:t>value.fields</w:t>
-      </w:r>
-      <w:proofErr w:type="spellEnd"/>
-      <w:proofErr w:type="gramEnd"/>
-      <w:r>
-        <w:rPr>
-          <w:rFonts w:ascii="Courier New" w:hAnsi="Courier New" w:cs="Courier New"/>
-          <w:lang w:val="en-US"/>
-        </w:rPr>
-        <w:t>-include' = 'ALL'</w:t>
-      </w:r>
-    </w:p>
-    <w:p>
-      <w:pPr>
-        <w:ind w:left="1418"/>
-        <w:rPr>
-          <w:rFonts w:ascii="Courier New" w:hAnsi="Courier New" w:cs="Courier New"/>
-          <w:lang w:val="en-US"/>
-        </w:rPr>
-      </w:pPr>
-      <w:r>
-        <w:rPr>
-          <w:rFonts w:ascii="Courier New" w:hAnsi="Courier New" w:cs="Courier New"/>
-          <w:lang w:val="en-US"/>
-        </w:rPr>
-        <w:t>);</w:t>
-      </w:r>
-    </w:p>
-    <w:p>
-      <w:pPr>
-        <w:ind w:left="1418"/>
-        <w:rPr>
-          <w:lang w:val="en-US"/>
-        </w:rPr>
-      </w:pPr>
-    </w:p>
-    <w:p>
-      <w:pPr>
-        <w:ind w:left="1418"/>
-        <w:rPr>
-          <w:lang w:val="en-US"/>
-        </w:rPr>
-      </w:pPr>
-      <w:r>
-        <w:rPr>
-          <w:lang w:val="en-US"/>
-        </w:rPr>
-        <w:t xml:space="preserve">-- </w:t>
-      </w:r>
-      <w:r>
-        <w:rPr>
-          <w:lang w:val="en-US"/>
-        </w:rPr>
-        <w:t>Insert into avro_sales_per_store_per_terminal_per_5min</w:t>
-      </w:r>
-    </w:p>
-    <w:p>
-      <w:pPr>
-        <w:ind w:left="1418"/>
-        <w:rPr>
-          <w:lang w:val="en-US"/>
-        </w:rPr>
-      </w:pPr>
-    </w:p>
-    <w:p>
-      <w:pPr>
-        <w:ind w:left="1418"/>
-        <w:rPr>
-          <w:rFonts w:ascii="Courier New" w:hAnsi="Courier New" w:cs="Courier New"/>
-          <w:lang w:val="en-US"/>
-        </w:rPr>
-      </w:pPr>
-      <w:r>
-        <w:rPr>
-          <w:rFonts w:ascii="Courier New" w:hAnsi="Courier New" w:cs="Courier New"/>
-          <w:lang w:val="en-US"/>
-        </w:rPr>
-        <w:t xml:space="preserve">SELECT </w:t>
-      </w:r>
-    </w:p>
-    <w:p>
-      <w:pPr>
-        <w:ind w:left="1418"/>
-        <w:rPr>
-          <w:rFonts w:ascii="Courier New" w:hAnsi="Courier New" w:cs="Courier New"/>
-          <w:lang w:val="en-US"/>
-        </w:rPr>
-      </w:pPr>
-      <w:r>
-        <w:rPr>
-          <w:rFonts w:ascii="Courier New" w:hAnsi="Courier New" w:cs="Courier New"/>
-          <w:lang w:val="en-US"/>
-        </w:rPr>
-        <w:t xml:space="preserve">    `STORE</w:t>
-      </w:r>
-      <w:proofErr w:type="gramStart"/>
-      <w:r>
-        <w:rPr>
-          <w:rFonts w:ascii="Courier New" w:hAnsi="Courier New" w:cs="Courier New"/>
-          <w:lang w:val="en-US"/>
-        </w:rPr>
-        <w:t>`.`</w:t>
-      </w:r>
-      <w:proofErr w:type="gramEnd"/>
-      <w:r>
-        <w:rPr>
-          <w:rFonts w:ascii="Courier New" w:hAnsi="Courier New" w:cs="Courier New"/>
-          <w:lang w:val="en-US"/>
-        </w:rPr>
-        <w:t>ID` as STORE_ID,</w:t>
-      </w:r>
-    </w:p>
-    <w:p>
-      <w:pPr>
-        <w:ind w:left="1418"/>
-        <w:rPr>
-          <w:rFonts w:ascii="Courier New" w:hAnsi="Courier New" w:cs="Courier New"/>
-          <w:lang w:val="en-US"/>
-        </w:rPr>
-      </w:pPr>
-      <w:r>
-        <w:rPr>
-          <w:rFonts w:ascii="Courier New" w:hAnsi="Courier New" w:cs="Courier New"/>
-          <w:lang w:val="en-US"/>
-        </w:rPr>
-        <w:t xml:space="preserve">    TERMINALPOINT,</w:t>
-      </w:r>
-    </w:p>
-    <w:p>
-      <w:pPr>
-        <w:ind w:left="1418"/>
-        <w:rPr>
-          <w:rFonts w:ascii="Courier New" w:hAnsi="Courier New" w:cs="Courier New"/>
-          <w:lang w:val="en-US"/>
-        </w:rPr>
-      </w:pPr>
-      <w:r>
-        <w:rPr>
-          <w:rFonts w:ascii="Courier New" w:hAnsi="Courier New" w:cs="Courier New"/>
-          <w:lang w:val="en-US"/>
-        </w:rPr>
-        <w:t xml:space="preserve">    </w:t>
-      </w:r>
-      <w:proofErr w:type="spellStart"/>
-      <w:r>
-        <w:rPr>
-          <w:rFonts w:ascii="Courier New" w:hAnsi="Courier New" w:cs="Courier New"/>
-          <w:lang w:val="en-US"/>
-        </w:rPr>
-        <w:t>window_start</w:t>
-      </w:r>
-      <w:proofErr w:type="spellEnd"/>
-      <w:r>
-        <w:rPr>
-          <w:rFonts w:ascii="Courier New" w:hAnsi="Courier New" w:cs="Courier New"/>
-          <w:lang w:val="en-US"/>
-        </w:rPr>
-        <w:t>,</w:t>
-      </w:r>
-    </w:p>
-    <w:p>
-      <w:pPr>
-        <w:ind w:left="1418"/>
-        <w:rPr>
-          <w:rFonts w:ascii="Courier New" w:hAnsi="Courier New" w:cs="Courier New"/>
-          <w:lang w:val="en-US"/>
-        </w:rPr>
-      </w:pPr>
-      <w:r>
-        <w:rPr>
-          <w:rFonts w:ascii="Courier New" w:hAnsi="Courier New" w:cs="Courier New"/>
-          <w:lang w:val="en-US"/>
-        </w:rPr>
-        <w:t xml:space="preserve">    </w:t>
-      </w:r>
-      <w:proofErr w:type="spellStart"/>
-      <w:r>
-        <w:rPr>
-          <w:rFonts w:ascii="Courier New" w:hAnsi="Courier New" w:cs="Courier New"/>
-          <w:lang w:val="en-US"/>
-        </w:rPr>
-        <w:t>window_end</w:t>
-      </w:r>
-      <w:proofErr w:type="spellEnd"/>
-      <w:r>
-        <w:rPr>
-          <w:rFonts w:ascii="Courier New" w:hAnsi="Courier New" w:cs="Courier New"/>
-          <w:lang w:val="en-US"/>
-        </w:rPr>
-        <w:t>,</w:t>
-      </w:r>
-    </w:p>
-    <w:p>
-      <w:pPr>
-        <w:ind w:left="1418"/>
-        <w:rPr>
-          <w:rFonts w:ascii="Courier New" w:hAnsi="Courier New" w:cs="Courier New"/>
-          <w:lang w:val="en-US"/>
-        </w:rPr>
-      </w:pPr>
-      <w:r>
-        <w:rPr>
-          <w:rFonts w:ascii="Courier New" w:hAnsi="Courier New" w:cs="Courier New"/>
-          <w:lang w:val="en-US"/>
-        </w:rPr>
-        <w:t xml:space="preserve">    </w:t>
-      </w:r>
-      <w:proofErr w:type="gramStart"/>
-      <w:r>
-        <w:rPr>
-          <w:rFonts w:ascii="Courier New" w:hAnsi="Courier New" w:cs="Courier New"/>
-          <w:lang w:val="en-US"/>
-        </w:rPr>
-        <w:t>COUNT(</w:t>
-      </w:r>
-      <w:proofErr w:type="gramEnd"/>
-      <w:r>
-        <w:rPr>
-          <w:rFonts w:ascii="Courier New" w:hAnsi="Courier New" w:cs="Courier New"/>
-          <w:lang w:val="en-US"/>
-        </w:rPr>
-        <w:t xml:space="preserve">*) as </w:t>
-      </w:r>
-      <w:proofErr w:type="spellStart"/>
-      <w:r>
-        <w:rPr>
-          <w:rFonts w:ascii="Courier New" w:hAnsi="Courier New" w:cs="Courier New"/>
-          <w:lang w:val="en-US"/>
-        </w:rPr>
-        <w:t>salesperterminal</w:t>
-      </w:r>
-      <w:proofErr w:type="spellEnd"/>
-      <w:r>
-        <w:rPr>
-          <w:rFonts w:ascii="Courier New" w:hAnsi="Courier New" w:cs="Courier New"/>
-          <w:lang w:val="en-US"/>
-        </w:rPr>
-        <w:t>,</w:t>
-      </w:r>
-    </w:p>
-    <w:p>
-      <w:pPr>
-        <w:ind w:left="1418"/>
-        <w:rPr>
-          <w:rFonts w:ascii="Courier New" w:hAnsi="Courier New" w:cs="Courier New"/>
-          <w:lang w:val="en-US"/>
-        </w:rPr>
-      </w:pPr>
-      <w:r>
-        <w:rPr>
-          <w:rFonts w:ascii="Courier New" w:hAnsi="Courier New" w:cs="Courier New"/>
-          <w:lang w:val="en-US"/>
-        </w:rPr>
-        <w:t xml:space="preserve">    SUM(TOTAL) as </w:t>
-      </w:r>
-      <w:proofErr w:type="spellStart"/>
-      <w:r>
-        <w:rPr>
-          <w:rFonts w:ascii="Courier New" w:hAnsi="Courier New" w:cs="Courier New"/>
-          <w:lang w:val="en-US"/>
-        </w:rPr>
-        <w:t>totalperterminal</w:t>
-      </w:r>
-      <w:proofErr w:type="spellEnd"/>
-    </w:p>
-    <w:p>
-      <w:pPr>
-        <w:ind w:left="1418"/>
-        <w:rPr>
-          <w:rFonts w:ascii="Courier New" w:hAnsi="Courier New" w:cs="Courier New"/>
-          <w:lang w:val="en-US"/>
-        </w:rPr>
-      </w:pPr>
-      <w:r>
-        <w:rPr>
-          <w:rFonts w:ascii="Courier New" w:hAnsi="Courier New" w:cs="Courier New"/>
-          <w:lang w:val="en-US"/>
-        </w:rPr>
-        <w:t xml:space="preserve">  FROM </w:t>
-      </w:r>
-      <w:proofErr w:type="gramStart"/>
-      <w:r>
-        <w:rPr>
-          <w:rFonts w:ascii="Courier New" w:hAnsi="Courier New" w:cs="Courier New"/>
-          <w:lang w:val="en-US"/>
-        </w:rPr>
-        <w:t>TABLE(</w:t>
-      </w:r>
-      <w:proofErr w:type="gramEnd"/>
-    </w:p>
-    <w:p>
-      <w:pPr>
-        <w:ind w:left="1418"/>
-        <w:rPr>
-          <w:rFonts w:ascii="Courier New" w:hAnsi="Courier New" w:cs="Courier New"/>
-          <w:lang w:val="en-US"/>
-        </w:rPr>
-      </w:pPr>
-      <w:r>
-        <w:rPr>
-          <w:rFonts w:ascii="Courier New" w:hAnsi="Courier New" w:cs="Courier New"/>
-          <w:lang w:val="en-US"/>
-        </w:rPr>
-        <w:lastRenderedPageBreak/>
+    </w:p>
+    <w:p>
+      <w:pPr>
+        <w:ind w:left="1418"/>
+        <w:rPr>
+          <w:rFonts w:ascii="Courier New" w:hAnsi="Courier New" w:cs="Courier New"/>
+          <w:lang w:val="en-US"/>
+        </w:rPr>
+      </w:pPr>
+      <w:r>
+        <w:rPr>
+          <w:rFonts w:ascii="Courier New" w:hAnsi="Courier New" w:cs="Courier New"/>
+          <w:lang w:val="en-US"/>
+        </w:rPr>
         <w:t xml:space="preserve">    </w:t>
       </w:r>
       <w:proofErr w:type="gramStart"/>
@@ -15237,7 +15498,14 @@
         <w:rPr>
           <w:lang w:val="en-US"/>
         </w:rPr>
-        <w:t xml:space="preserve"> and cons of each, differences in implementation, the capability tore serialize from one format to another. If I just went from the start and just did Avro then this all would have been lost, so be willing to do thigs multiple times.</w:t>
+        <w:t xml:space="preserve"> and cons of each, differences in implementation, the capability </w:t>
+      </w:r>
+      <w:r>
+        <w:rPr>
+          <w:lang w:val="en-US"/>
+        </w:rPr>
+        <w:lastRenderedPageBreak/>
+        <w:t>tore serialize from one format to another. If I just went from the start and just did Avro then this all would have been lost, so be willing to do thigs multiple times.</w:t>
       </w:r>
     </w:p>
     <w:p>
@@ -15963,7 +16231,6 @@
         <w:rPr>
           <w:lang w:val="en-US"/>
         </w:rPr>
-        <w:lastRenderedPageBreak/>
         <w:t xml:space="preserve">Apache Kafka, Apache </w:t>
       </w:r>
       <w:proofErr w:type="spellStart"/>
@@ -16785,7 +17052,6 @@
           <w:bCs/>
           <w:lang w:val="en-US"/>
         </w:rPr>
-        <w:lastRenderedPageBreak/>
         <w:t>About Me</w:t>
       </w:r>
     </w:p>
@@ -17284,6 +17550,273 @@
     </w:lvl>
   </w:abstractNum>
   <w:abstractNum w:abstractNumId="1" w15:restartNumberingAfterBreak="0">
+    <w:nsid w:val="05204E56"/>
+    <w:multiLevelType w:val="hybridMultilevel"/>
+    <w:tmpl w:val="D3D2D9F8"/>
+    <w:lvl w:ilvl="0" w:tplc="3DBA9072">
+      <w:start w:val="1"/>
+      <w:numFmt w:val="decimal"/>
+      <w:lvlText w:val="%1"/>
+      <w:lvlJc w:val="left"/>
+      <w:pPr>
+        <w:ind w:left="720" w:hanging="360"/>
+      </w:pPr>
+      <w:rPr>
+        <w:rFonts w:hint="default"/>
+      </w:rPr>
+    </w:lvl>
+    <w:lvl w:ilvl="1" w:tplc="04090019" w:tentative="1">
+      <w:start w:val="1"/>
+      <w:numFmt w:val="lowerLetter"/>
+      <w:lvlText w:val="%2."/>
+      <w:lvlJc w:val="left"/>
+      <w:pPr>
+        <w:ind w:left="1440" w:hanging="360"/>
+      </w:pPr>
+    </w:lvl>
+    <w:lvl w:ilvl="2" w:tplc="0409001B" w:tentative="1">
+      <w:start w:val="1"/>
+      <w:numFmt w:val="lowerRoman"/>
+      <w:lvlText w:val="%3."/>
+      <w:lvlJc w:val="right"/>
+      <w:pPr>
+        <w:ind w:left="2160" w:hanging="180"/>
+      </w:pPr>
+    </w:lvl>
+    <w:lvl w:ilvl="3" w:tplc="0409000F" w:tentative="1">
+      <w:start w:val="1"/>
+      <w:numFmt w:val="decimal"/>
+      <w:lvlText w:val="%4."/>
+      <w:lvlJc w:val="left"/>
+      <w:pPr>
+        <w:ind w:left="2880" w:hanging="360"/>
+      </w:pPr>
+    </w:lvl>
+    <w:lvl w:ilvl="4" w:tplc="04090019" w:tentative="1">
+      <w:start w:val="1"/>
+      <w:numFmt w:val="lowerLetter"/>
+      <w:lvlText w:val="%5."/>
+      <w:lvlJc w:val="left"/>
+      <w:pPr>
+        <w:ind w:left="3600" w:hanging="360"/>
+      </w:pPr>
+    </w:lvl>
+    <w:lvl w:ilvl="5" w:tplc="0409001B" w:tentative="1">
+      <w:start w:val="1"/>
+      <w:numFmt w:val="lowerRoman"/>
+      <w:lvlText w:val="%6."/>
+      <w:lvlJc w:val="right"/>
+      <w:pPr>
+        <w:ind w:left="4320" w:hanging="180"/>
+      </w:pPr>
+    </w:lvl>
+    <w:lvl w:ilvl="6" w:tplc="0409000F" w:tentative="1">
+      <w:start w:val="1"/>
+      <w:numFmt w:val="decimal"/>
+      <w:lvlText w:val="%7."/>
+      <w:lvlJc w:val="left"/>
+      <w:pPr>
+        <w:ind w:left="5040" w:hanging="360"/>
+      </w:pPr>
+    </w:lvl>
+    <w:lvl w:ilvl="7" w:tplc="04090019" w:tentative="1">
+      <w:start w:val="1"/>
+      <w:numFmt w:val="lowerLetter"/>
+      <w:lvlText w:val="%8."/>
+      <w:lvlJc w:val="left"/>
+      <w:pPr>
+        <w:ind w:left="5760" w:hanging="360"/>
+      </w:pPr>
+    </w:lvl>
+    <w:lvl w:ilvl="8" w:tplc="0409001B" w:tentative="1">
+      <w:start w:val="1"/>
+      <w:numFmt w:val="lowerRoman"/>
+      <w:lvlText w:val="%9."/>
+      <w:lvlJc w:val="right"/>
+      <w:pPr>
+        <w:ind w:left="6480" w:hanging="180"/>
+      </w:pPr>
+    </w:lvl>
+  </w:abstractNum>
+  <w:abstractNum w:abstractNumId="2" w15:restartNumberingAfterBreak="0">
+    <w:nsid w:val="1A282DBB"/>
+    <w:multiLevelType w:val="hybridMultilevel"/>
+    <w:tmpl w:val="97CAC58E"/>
+    <w:lvl w:ilvl="0" w:tplc="78C21A38">
+      <w:start w:val="1"/>
+      <w:numFmt w:val="lowerLetter"/>
+      <w:lvlText w:val="%1."/>
+      <w:lvlJc w:val="left"/>
+      <w:pPr>
+        <w:ind w:left="1080" w:hanging="360"/>
+      </w:pPr>
+      <w:rPr>
+        <w:rFonts w:asciiTheme="minorHAnsi" w:eastAsiaTheme="minorHAnsi" w:hAnsiTheme="minorHAnsi" w:cstheme="minorBidi"/>
+      </w:rPr>
+    </w:lvl>
+    <w:lvl w:ilvl="1" w:tplc="04090019" w:tentative="1">
+      <w:start w:val="1"/>
+      <w:numFmt w:val="lowerLetter"/>
+      <w:lvlText w:val="%2."/>
+      <w:lvlJc w:val="left"/>
+      <w:pPr>
+        <w:ind w:left="1800" w:hanging="360"/>
+      </w:pPr>
+    </w:lvl>
+    <w:lvl w:ilvl="2" w:tplc="0409001B" w:tentative="1">
+      <w:start w:val="1"/>
+      <w:numFmt w:val="lowerRoman"/>
+      <w:lvlText w:val="%3."/>
+      <w:lvlJc w:val="right"/>
+      <w:pPr>
+        <w:ind w:left="2520" w:hanging="180"/>
+      </w:pPr>
+    </w:lvl>
+    <w:lvl w:ilvl="3" w:tplc="0409000F" w:tentative="1">
+      <w:start w:val="1"/>
+      <w:numFmt w:val="decimal"/>
+      <w:lvlText w:val="%4."/>
+      <w:lvlJc w:val="left"/>
+      <w:pPr>
+        <w:ind w:left="3240" w:hanging="360"/>
+      </w:pPr>
+    </w:lvl>
+    <w:lvl w:ilvl="4" w:tplc="04090019" w:tentative="1">
+      <w:start w:val="1"/>
+      <w:numFmt w:val="lowerLetter"/>
+      <w:lvlText w:val="%5."/>
+      <w:lvlJc w:val="left"/>
+      <w:pPr>
+        <w:ind w:left="3960" w:hanging="360"/>
+      </w:pPr>
+    </w:lvl>
+    <w:lvl w:ilvl="5" w:tplc="0409001B" w:tentative="1">
+      <w:start w:val="1"/>
+      <w:numFmt w:val="lowerRoman"/>
+      <w:lvlText w:val="%6."/>
+      <w:lvlJc w:val="right"/>
+      <w:pPr>
+        <w:ind w:left="4680" w:hanging="180"/>
+      </w:pPr>
+    </w:lvl>
+    <w:lvl w:ilvl="6" w:tplc="0409000F" w:tentative="1">
+      <w:start w:val="1"/>
+      <w:numFmt w:val="decimal"/>
+      <w:lvlText w:val="%7."/>
+      <w:lvlJc w:val="left"/>
+      <w:pPr>
+        <w:ind w:left="5400" w:hanging="360"/>
+      </w:pPr>
+    </w:lvl>
+    <w:lvl w:ilvl="7" w:tplc="04090019" w:tentative="1">
+      <w:start w:val="1"/>
+      <w:numFmt w:val="lowerLetter"/>
+      <w:lvlText w:val="%8."/>
+      <w:lvlJc w:val="left"/>
+      <w:pPr>
+        <w:ind w:left="6120" w:hanging="360"/>
+      </w:pPr>
+    </w:lvl>
+    <w:lvl w:ilvl="8" w:tplc="0409001B" w:tentative="1">
+      <w:start w:val="1"/>
+      <w:numFmt w:val="lowerRoman"/>
+      <w:lvlText w:val="%9."/>
+      <w:lvlJc w:val="right"/>
+      <w:pPr>
+        <w:ind w:left="6840" w:hanging="180"/>
+      </w:pPr>
+    </w:lvl>
+  </w:abstractNum>
+  <w:abstractNum w:abstractNumId="3" w15:restartNumberingAfterBreak="0">
+    <w:nsid w:val="21BE3970"/>
+    <w:multiLevelType w:val="hybridMultilevel"/>
+    <w:tmpl w:val="EA568D04"/>
+    <w:lvl w:ilvl="0" w:tplc="9D4602FC">
+      <w:start w:val="3"/>
+      <w:numFmt w:val="decimal"/>
+      <w:lvlText w:val="%1"/>
+      <w:lvlJc w:val="left"/>
+      <w:pPr>
+        <w:ind w:left="720" w:hanging="360"/>
+      </w:pPr>
+      <w:rPr>
+        <w:rFonts w:hint="default"/>
+      </w:rPr>
+    </w:lvl>
+    <w:lvl w:ilvl="1" w:tplc="04090019" w:tentative="1">
+      <w:start w:val="1"/>
+      <w:numFmt w:val="lowerLetter"/>
+      <w:lvlText w:val="%2."/>
+      <w:lvlJc w:val="left"/>
+      <w:pPr>
+        <w:ind w:left="1440" w:hanging="360"/>
+      </w:pPr>
+    </w:lvl>
+    <w:lvl w:ilvl="2" w:tplc="0409001B" w:tentative="1">
+      <w:start w:val="1"/>
+      <w:numFmt w:val="lowerRoman"/>
+      <w:lvlText w:val="%3."/>
+      <w:lvlJc w:val="right"/>
+      <w:pPr>
+        <w:ind w:left="2160" w:hanging="180"/>
+      </w:pPr>
+    </w:lvl>
+    <w:lvl w:ilvl="3" w:tplc="0409000F" w:tentative="1">
+      <w:start w:val="1"/>
+      <w:numFmt w:val="decimal"/>
+      <w:lvlText w:val="%4."/>
+      <w:lvlJc w:val="left"/>
+      <w:pPr>
+        <w:ind w:left="2880" w:hanging="360"/>
+      </w:pPr>
+    </w:lvl>
+    <w:lvl w:ilvl="4" w:tplc="04090019" w:tentative="1">
+      <w:start w:val="1"/>
+      <w:numFmt w:val="lowerLetter"/>
+      <w:lvlText w:val="%5."/>
+      <w:lvlJc w:val="left"/>
+      <w:pPr>
+        <w:ind w:left="3600" w:hanging="360"/>
+      </w:pPr>
+    </w:lvl>
+    <w:lvl w:ilvl="5" w:tplc="0409001B" w:tentative="1">
+      <w:start w:val="1"/>
+      <w:numFmt w:val="lowerRoman"/>
+      <w:lvlText w:val="%6."/>
+      <w:lvlJc w:val="right"/>
+      <w:pPr>
+        <w:ind w:left="4320" w:hanging="180"/>
+      </w:pPr>
+    </w:lvl>
+    <w:lvl w:ilvl="6" w:tplc="0409000F" w:tentative="1">
+      <w:start w:val="1"/>
+      <w:numFmt w:val="decimal"/>
+      <w:lvlText w:val="%7."/>
+      <w:lvlJc w:val="left"/>
+      <w:pPr>
+        <w:ind w:left="5040" w:hanging="360"/>
+      </w:pPr>
+    </w:lvl>
+    <w:lvl w:ilvl="7" w:tplc="04090019" w:tentative="1">
+      <w:start w:val="1"/>
+      <w:numFmt w:val="lowerLetter"/>
+      <w:lvlText w:val="%8."/>
+      <w:lvlJc w:val="left"/>
+      <w:pPr>
+        <w:ind w:left="5760" w:hanging="360"/>
+      </w:pPr>
+    </w:lvl>
+    <w:lvl w:ilvl="8" w:tplc="0409001B" w:tentative="1">
+      <w:start w:val="1"/>
+      <w:numFmt w:val="lowerRoman"/>
+      <w:lvlText w:val="%9."/>
+      <w:lvlJc w:val="right"/>
+      <w:pPr>
+        <w:ind w:left="6480" w:hanging="180"/>
+      </w:pPr>
+    </w:lvl>
+  </w:abstractNum>
+  <w:abstractNum w:abstractNumId="4" w15:restartNumberingAfterBreak="0">
     <w:nsid w:val="2B685E31"/>
     <w:multiLevelType w:val="hybridMultilevel"/>
     <w:tmpl w:val="813672DE"/>
@@ -17396,7 +17929,7 @@
       </w:rPr>
     </w:lvl>
   </w:abstractNum>
-  <w:abstractNum w:abstractNumId="2" w15:restartNumberingAfterBreak="0">
+  <w:abstractNum w:abstractNumId="5" w15:restartNumberingAfterBreak="0">
     <w:nsid w:val="328C62FE"/>
     <w:multiLevelType w:val="hybridMultilevel"/>
     <w:tmpl w:val="DAD4AB52"/>
@@ -17509,7 +18042,7 @@
       </w:rPr>
     </w:lvl>
   </w:abstractNum>
-  <w:abstractNum w:abstractNumId="3" w15:restartNumberingAfterBreak="0">
+  <w:abstractNum w:abstractNumId="6" w15:restartNumberingAfterBreak="0">
     <w:nsid w:val="330D3846"/>
     <w:multiLevelType w:val="hybridMultilevel"/>
     <w:tmpl w:val="3F004186"/>
@@ -17622,7 +18155,7 @@
       </w:rPr>
     </w:lvl>
   </w:abstractNum>
-  <w:abstractNum w:abstractNumId="4" w15:restartNumberingAfterBreak="0">
+  <w:abstractNum w:abstractNumId="7" w15:restartNumberingAfterBreak="0">
     <w:nsid w:val="39FF2424"/>
     <w:multiLevelType w:val="hybridMultilevel"/>
     <w:tmpl w:val="B96E3F70"/>
@@ -17711,7 +18244,7 @@
       </w:pPr>
     </w:lvl>
   </w:abstractNum>
-  <w:abstractNum w:abstractNumId="5" w15:restartNumberingAfterBreak="0">
+  <w:abstractNum w:abstractNumId="8" w15:restartNumberingAfterBreak="0">
     <w:nsid w:val="3E80754A"/>
     <w:multiLevelType w:val="hybridMultilevel"/>
     <w:tmpl w:val="E7F895A2"/>
@@ -17824,7 +18357,7 @@
       </w:rPr>
     </w:lvl>
   </w:abstractNum>
-  <w:abstractNum w:abstractNumId="6" w15:restartNumberingAfterBreak="0">
+  <w:abstractNum w:abstractNumId="9" w15:restartNumberingAfterBreak="0">
     <w:nsid w:val="4419372F"/>
     <w:multiLevelType w:val="hybridMultilevel"/>
     <w:tmpl w:val="68D08A5E"/>
@@ -17937,7 +18470,7 @@
       </w:rPr>
     </w:lvl>
   </w:abstractNum>
-  <w:abstractNum w:abstractNumId="7" w15:restartNumberingAfterBreak="0">
+  <w:abstractNum w:abstractNumId="10" w15:restartNumberingAfterBreak="0">
     <w:nsid w:val="475142E5"/>
     <w:multiLevelType w:val="hybridMultilevel"/>
     <w:tmpl w:val="0F90696C"/>
@@ -18050,7 +18583,7 @@
       </w:rPr>
     </w:lvl>
   </w:abstractNum>
-  <w:abstractNum w:abstractNumId="8" w15:restartNumberingAfterBreak="0">
+  <w:abstractNum w:abstractNumId="11" w15:restartNumberingAfterBreak="0">
     <w:nsid w:val="4B634DB9"/>
     <w:multiLevelType w:val="hybridMultilevel"/>
     <w:tmpl w:val="44B4314A"/>
@@ -18163,7 +18696,7 @@
       </w:rPr>
     </w:lvl>
   </w:abstractNum>
-  <w:abstractNum w:abstractNumId="9" w15:restartNumberingAfterBreak="0">
+  <w:abstractNum w:abstractNumId="12" w15:restartNumberingAfterBreak="0">
     <w:nsid w:val="50D96E02"/>
     <w:multiLevelType w:val="hybridMultilevel"/>
     <w:tmpl w:val="15D627FE"/>
@@ -18275,7 +18808,7 @@
       </w:rPr>
     </w:lvl>
   </w:abstractNum>
-  <w:abstractNum w:abstractNumId="10" w15:restartNumberingAfterBreak="0">
+  <w:abstractNum w:abstractNumId="13" w15:restartNumberingAfterBreak="0">
     <w:nsid w:val="55CA70BA"/>
     <w:multiLevelType w:val="hybridMultilevel"/>
     <w:tmpl w:val="A044F41A"/>
@@ -18388,7 +18921,7 @@
       </w:rPr>
     </w:lvl>
   </w:abstractNum>
-  <w:abstractNum w:abstractNumId="11" w15:restartNumberingAfterBreak="0">
+  <w:abstractNum w:abstractNumId="14" w15:restartNumberingAfterBreak="0">
     <w:nsid w:val="5B452BA4"/>
     <w:multiLevelType w:val="hybridMultilevel"/>
     <w:tmpl w:val="D81684E6"/>
@@ -18501,7 +19034,7 @@
       </w:rPr>
     </w:lvl>
   </w:abstractNum>
-  <w:abstractNum w:abstractNumId="12" w15:restartNumberingAfterBreak="0">
+  <w:abstractNum w:abstractNumId="15" w15:restartNumberingAfterBreak="0">
     <w:nsid w:val="641F4A03"/>
     <w:multiLevelType w:val="hybridMultilevel"/>
     <w:tmpl w:val="37505FD4"/>
@@ -18614,7 +19147,7 @@
       </w:rPr>
     </w:lvl>
   </w:abstractNum>
-  <w:abstractNum w:abstractNumId="13" w15:restartNumberingAfterBreak="0">
+  <w:abstractNum w:abstractNumId="16" w15:restartNumberingAfterBreak="0">
     <w:nsid w:val="6AE63851"/>
     <w:multiLevelType w:val="hybridMultilevel"/>
     <w:tmpl w:val="5FD25B26"/>
@@ -18727,7 +19260,7 @@
       </w:rPr>
     </w:lvl>
   </w:abstractNum>
-  <w:abstractNum w:abstractNumId="14" w15:restartNumberingAfterBreak="0">
+  <w:abstractNum w:abstractNumId="17" w15:restartNumberingAfterBreak="0">
     <w:nsid w:val="6D6754C0"/>
     <w:multiLevelType w:val="hybridMultilevel"/>
     <w:tmpl w:val="251ABE3E"/>
@@ -18840,7 +19373,7 @@
       </w:rPr>
     </w:lvl>
   </w:abstractNum>
-  <w:abstractNum w:abstractNumId="15" w15:restartNumberingAfterBreak="0">
+  <w:abstractNum w:abstractNumId="18" w15:restartNumberingAfterBreak="0">
     <w:nsid w:val="6F880AC0"/>
     <w:multiLevelType w:val="hybridMultilevel"/>
     <w:tmpl w:val="1180B514"/>
@@ -18953,13 +19486,13 @@
       </w:rPr>
     </w:lvl>
   </w:abstractNum>
-  <w:abstractNum w:abstractNumId="16" w15:restartNumberingAfterBreak="0">
-    <w:nsid w:val="7D297304"/>
+  <w:abstractNum w:abstractNumId="19" w15:restartNumberingAfterBreak="0">
+    <w:nsid w:val="7495597E"/>
     <w:multiLevelType w:val="hybridMultilevel"/>
-    <w:tmpl w:val="4F389C46"/>
-    <w:lvl w:ilvl="0" w:tplc="0409000F">
+    <w:tmpl w:val="23FA9BB4"/>
+    <w:lvl w:ilvl="0" w:tplc="04090019">
       <w:start w:val="1"/>
-      <w:numFmt w:val="decimal"/>
+      <w:numFmt w:val="lowerLetter"/>
       <w:lvlText w:val="%1."/>
       <w:lvlJc w:val="left"/>
       <w:pPr>
@@ -19042,56 +19575,157 @@
       </w:pPr>
     </w:lvl>
   </w:abstractNum>
+  <w:abstractNum w:abstractNumId="20" w15:restartNumberingAfterBreak="0">
+    <w:nsid w:val="7D297304"/>
+    <w:multiLevelType w:val="hybridMultilevel"/>
+    <w:tmpl w:val="4F389C46"/>
+    <w:lvl w:ilvl="0" w:tplc="0409000F">
+      <w:start w:val="1"/>
+      <w:numFmt w:val="decimal"/>
+      <w:lvlText w:val="%1."/>
+      <w:lvlJc w:val="left"/>
+      <w:pPr>
+        <w:ind w:left="720" w:hanging="360"/>
+      </w:pPr>
+      <w:rPr>
+        <w:rFonts w:hint="default"/>
+      </w:rPr>
+    </w:lvl>
+    <w:lvl w:ilvl="1" w:tplc="04090019" w:tentative="1">
+      <w:start w:val="1"/>
+      <w:numFmt w:val="lowerLetter"/>
+      <w:lvlText w:val="%2."/>
+      <w:lvlJc w:val="left"/>
+      <w:pPr>
+        <w:ind w:left="1440" w:hanging="360"/>
+      </w:pPr>
+    </w:lvl>
+    <w:lvl w:ilvl="2" w:tplc="0409001B" w:tentative="1">
+      <w:start w:val="1"/>
+      <w:numFmt w:val="lowerRoman"/>
+      <w:lvlText w:val="%3."/>
+      <w:lvlJc w:val="right"/>
+      <w:pPr>
+        <w:ind w:left="2160" w:hanging="180"/>
+      </w:pPr>
+    </w:lvl>
+    <w:lvl w:ilvl="3" w:tplc="0409000F" w:tentative="1">
+      <w:start w:val="1"/>
+      <w:numFmt w:val="decimal"/>
+      <w:lvlText w:val="%4."/>
+      <w:lvlJc w:val="left"/>
+      <w:pPr>
+        <w:ind w:left="2880" w:hanging="360"/>
+      </w:pPr>
+    </w:lvl>
+    <w:lvl w:ilvl="4" w:tplc="04090019" w:tentative="1">
+      <w:start w:val="1"/>
+      <w:numFmt w:val="lowerLetter"/>
+      <w:lvlText w:val="%5."/>
+      <w:lvlJc w:val="left"/>
+      <w:pPr>
+        <w:ind w:left="3600" w:hanging="360"/>
+      </w:pPr>
+    </w:lvl>
+    <w:lvl w:ilvl="5" w:tplc="0409001B" w:tentative="1">
+      <w:start w:val="1"/>
+      <w:numFmt w:val="lowerRoman"/>
+      <w:lvlText w:val="%6."/>
+      <w:lvlJc w:val="right"/>
+      <w:pPr>
+        <w:ind w:left="4320" w:hanging="180"/>
+      </w:pPr>
+    </w:lvl>
+    <w:lvl w:ilvl="6" w:tplc="0409000F" w:tentative="1">
+      <w:start w:val="1"/>
+      <w:numFmt w:val="decimal"/>
+      <w:lvlText w:val="%7."/>
+      <w:lvlJc w:val="left"/>
+      <w:pPr>
+        <w:ind w:left="5040" w:hanging="360"/>
+      </w:pPr>
+    </w:lvl>
+    <w:lvl w:ilvl="7" w:tplc="04090019" w:tentative="1">
+      <w:start w:val="1"/>
+      <w:numFmt w:val="lowerLetter"/>
+      <w:lvlText w:val="%8."/>
+      <w:lvlJc w:val="left"/>
+      <w:pPr>
+        <w:ind w:left="5760" w:hanging="360"/>
+      </w:pPr>
+    </w:lvl>
+    <w:lvl w:ilvl="8" w:tplc="0409001B" w:tentative="1">
+      <w:start w:val="1"/>
+      <w:numFmt w:val="lowerRoman"/>
+      <w:lvlText w:val="%9."/>
+      <w:lvlJc w:val="right"/>
+      <w:pPr>
+        <w:ind w:left="6480" w:hanging="180"/>
+      </w:pPr>
+    </w:lvl>
+  </w:abstractNum>
   <w:num w:numId="1" w16cid:durableId="2061240793">
     <w:abstractNumId w:val="0"/>
   </w:num>
   <w:num w:numId="2" w16cid:durableId="1845318896">
+    <w:abstractNumId w:val="10"/>
+  </w:num>
+  <w:num w:numId="3" w16cid:durableId="2114326829">
+    <w:abstractNumId w:val="20"/>
+  </w:num>
+  <w:num w:numId="4" w16cid:durableId="1265189774">
     <w:abstractNumId w:val="7"/>
   </w:num>
-  <w:num w:numId="3" w16cid:durableId="2114326829">
+  <w:num w:numId="5" w16cid:durableId="731082990">
+    <w:abstractNumId w:val="5"/>
+  </w:num>
+  <w:num w:numId="6" w16cid:durableId="1214927399">
+    <w:abstractNumId w:val="15"/>
+  </w:num>
+  <w:num w:numId="7" w16cid:durableId="2067562359">
+    <w:abstractNumId w:val="9"/>
+  </w:num>
+  <w:num w:numId="8" w16cid:durableId="1240482579">
+    <w:abstractNumId w:val="11"/>
+  </w:num>
+  <w:num w:numId="9" w16cid:durableId="721097107">
     <w:abstractNumId w:val="16"/>
   </w:num>
-  <w:num w:numId="4" w16cid:durableId="1265189774">
+  <w:num w:numId="10" w16cid:durableId="1579634317">
+    <w:abstractNumId w:val="8"/>
+  </w:num>
+  <w:num w:numId="11" w16cid:durableId="512650149">
+    <w:abstractNumId w:val="17"/>
+  </w:num>
+  <w:num w:numId="12" w16cid:durableId="1470434913">
+    <w:abstractNumId w:val="13"/>
+  </w:num>
+  <w:num w:numId="13" w16cid:durableId="310913107">
+    <w:abstractNumId w:val="6"/>
+  </w:num>
+  <w:num w:numId="14" w16cid:durableId="352731953">
+    <w:abstractNumId w:val="12"/>
+  </w:num>
+  <w:num w:numId="15" w16cid:durableId="1536309902">
     <w:abstractNumId w:val="4"/>
   </w:num>
-  <w:num w:numId="5" w16cid:durableId="731082990">
+  <w:num w:numId="16" w16cid:durableId="290286334">
+    <w:abstractNumId w:val="14"/>
+  </w:num>
+  <w:num w:numId="17" w16cid:durableId="1711028036">
+    <w:abstractNumId w:val="18"/>
+  </w:num>
+  <w:num w:numId="18" w16cid:durableId="168907914">
     <w:abstractNumId w:val="2"/>
   </w:num>
-  <w:num w:numId="6" w16cid:durableId="1214927399">
-    <w:abstractNumId w:val="12"/>
+  <w:num w:numId="19" w16cid:durableId="1996100699">
+    <w:abstractNumId w:val="19"/>
   </w:num>
-  <w:num w:numId="7" w16cid:durableId="2067562359">
-    <w:abstractNumId w:val="6"/>
-  </w:num>
-  <w:num w:numId="8" w16cid:durableId="1240482579">
-    <w:abstractNumId w:val="8"/>
-  </w:num>
-  <w:num w:numId="9" w16cid:durableId="721097107">
-    <w:abstractNumId w:val="13"/>
-  </w:num>
-  <w:num w:numId="10" w16cid:durableId="1579634317">
-    <w:abstractNumId w:val="5"/>
-  </w:num>
-  <w:num w:numId="11" w16cid:durableId="512650149">
-    <w:abstractNumId w:val="14"/>
-  </w:num>
-  <w:num w:numId="12" w16cid:durableId="1470434913">
-    <w:abstractNumId w:val="10"/>
-  </w:num>
-  <w:num w:numId="13" w16cid:durableId="310913107">
+  <w:num w:numId="20" w16cid:durableId="1047685455">
     <w:abstractNumId w:val="3"/>
   </w:num>
-  <w:num w:numId="14" w16cid:durableId="352731953">
-    <w:abstractNumId w:val="9"/>
-  </w:num>
-  <w:num w:numId="15" w16cid:durableId="1536309902">
+  <w:num w:numId="21" w16cid:durableId="448866086">
     <w:abstractNumId w:val="1"/>
-  </w:num>
-  <w:num w:numId="16" w16cid:durableId="290286334">
-    <w:abstractNumId w:val="11"/>
-  </w:num>
-  <w:num w:numId="17" w16cid:durableId="1711028036">
-    <w:abstractNumId w:val="15"/>
   </w:num>
 </w:numbering>
 </file>

</xml_diff>

<commit_message>
Update Blog-doc with some lessons learned
</commit_message>
<xml_diff>
--- a/blog-doc/Blog.docx
+++ b/blog-doc/Blog.docx
@@ -13596,9 +13596,8 @@
           <w:sz w:val="18"/>
           <w:szCs w:val="18"/>
         </w:rPr>
-        <w:t xml:space="preserve">SET 'pipeline.name' = 'Sales Basket </w:t>
-      </w:r>
-      <w:proofErr w:type="spellStart"/>
+        <w:t>SET 'pipeline.name' = 'Sales Basket</w:t>
+      </w:r>
       <w:r>
         <w:rPr>
           <w:rFonts w:ascii="Menlo" w:eastAsia="Times New Roman" w:hAnsi="Menlo" w:cs="Menlo"/>
@@ -13606,9 +13605,8 @@
           <w:sz w:val="18"/>
           <w:szCs w:val="18"/>
         </w:rPr>
-        <w:t>Injestion</w:t>
-      </w:r>
-      <w:proofErr w:type="spellEnd"/>
+        <w:t>[Source/Target]</w:t>
+      </w:r>
       <w:r>
         <w:rPr>
           <w:rFonts w:ascii="Menlo" w:eastAsia="Times New Roman" w:hAnsi="Menlo" w:cs="Menlo"/>
@@ -13616,7 +13614,70 @@
           <w:sz w:val="18"/>
           <w:szCs w:val="18"/>
         </w:rPr>
-        <w:t xml:space="preserve"> - Kafka Topic Source'</w:t>
+        <w:t xml:space="preserve"> - Kafka</w:t>
+      </w:r>
+      <w:r>
+        <w:rPr>
+          <w:rFonts w:ascii="Menlo" w:eastAsia="Times New Roman" w:hAnsi="Menlo" w:cs="Menlo"/>
+          <w:color w:val="CCCCCC"/>
+          <w:sz w:val="18"/>
+          <w:szCs w:val="18"/>
+        </w:rPr>
+        <w:t>[</w:t>
+      </w:r>
+      <w:r>
+        <w:rPr>
+          <w:rFonts w:ascii="Menlo" w:eastAsia="Times New Roman" w:hAnsi="Menlo" w:cs="Menlo"/>
+          <w:color w:val="CCCCCC"/>
+          <w:sz w:val="18"/>
+          <w:szCs w:val="18"/>
+        </w:rPr>
+        <w:t>Topic</w:t>
+      </w:r>
+      <w:r>
+        <w:rPr>
+          <w:rFonts w:ascii="Menlo" w:eastAsia="Times New Roman" w:hAnsi="Menlo" w:cs="Menlo"/>
+          <w:color w:val="CCCCCC"/>
+          <w:sz w:val="18"/>
+          <w:szCs w:val="18"/>
+        </w:rPr>
+        <w:t>/Table</w:t>
+      </w:r>
+      <w:r>
+        <w:rPr>
+          <w:rFonts w:ascii="Menlo" w:eastAsia="Times New Roman" w:hAnsi="Menlo" w:cs="Menlo"/>
+          <w:color w:val="CCCCCC"/>
+          <w:sz w:val="18"/>
+          <w:szCs w:val="18"/>
+        </w:rPr>
+        <w:t xml:space="preserve"> </w:t>
+      </w:r>
+      <w:r>
+        <w:rPr>
+          <w:rFonts w:ascii="Menlo" w:eastAsia="Times New Roman" w:hAnsi="Menlo" w:cs="Menlo"/>
+          <w:color w:val="CCCCCC"/>
+          <w:sz w:val="18"/>
+          <w:szCs w:val="18"/>
+        </w:rPr>
+        <w:t>]</w:t>
+      </w:r>
+      <w:r>
+        <w:rPr>
+          <w:rFonts w:ascii="Menlo" w:eastAsia="Times New Roman" w:hAnsi="Menlo" w:cs="Menlo"/>
+          <w:color w:val="CCCCCC"/>
+          <w:sz w:val="18"/>
+          <w:szCs w:val="18"/>
+        </w:rPr>
+        <w:t>'</w:t>
+      </w:r>
+      <w:r>
+        <w:rPr>
+          <w:rFonts w:ascii="Menlo" w:eastAsia="Times New Roman" w:hAnsi="Menlo" w:cs="Menlo"/>
+          <w:color w:val="CCCCCC"/>
+          <w:sz w:val="18"/>
+          <w:szCs w:val="18"/>
+        </w:rPr>
+        <w:t xml:space="preserve"> </w:t>
       </w:r>
       <w:r>
         <w:rPr>
@@ -17620,6 +17681,237 @@
     </w:p>
     <w:p>
       <w:pPr>
+        <w:ind w:left="720"/>
+        <w:rPr>
+          <w:lang w:val="en-US"/>
+        </w:rPr>
+      </w:pPr>
+    </w:p>
+    <w:p>
+      <w:pPr>
+        <w:ind w:left="720"/>
+        <w:rPr>
+          <w:lang w:val="en-US"/>
+        </w:rPr>
+      </w:pPr>
+      <w:r>
+        <w:rPr>
+          <w:lang w:val="en-US"/>
+        </w:rPr>
+        <w:lastRenderedPageBreak/>
+        <w:t xml:space="preserve">NOTE: </w:t>
+      </w:r>
+      <w:r>
+        <w:rPr>
+          <w:lang w:val="en-US"/>
+        </w:rPr>
+        <w:t>Little Catch here, you can create a default file format by specifying it in the catalog create</w:t>
+      </w:r>
+      <w:r>
+        <w:rPr>
+          <w:lang w:val="en-US"/>
+        </w:rPr>
+        <w:t xml:space="preserve"> (simplifies the CTAS statements)</w:t>
+      </w:r>
+      <w:r>
+        <w:rPr>
+          <w:lang w:val="en-US"/>
+        </w:rPr>
+        <w:t xml:space="preserve">, as we’re working on </w:t>
+      </w:r>
+      <w:r>
+        <w:rPr>
+          <w:lang w:val="en-US"/>
+        </w:rPr>
+        <w:t xml:space="preserve">Apache </w:t>
+      </w:r>
+      <w:proofErr w:type="spellStart"/>
+      <w:r>
+        <w:rPr>
+          <w:lang w:val="en-US"/>
+        </w:rPr>
+        <w:t>Paimon</w:t>
+      </w:r>
+      <w:proofErr w:type="spellEnd"/>
+      <w:r>
+        <w:rPr>
+          <w:lang w:val="en-US"/>
+        </w:rPr>
+        <w:t>,</w:t>
+      </w:r>
+      <w:r>
+        <w:rPr>
+          <w:lang w:val="en-US"/>
+        </w:rPr>
+        <w:t xml:space="preserve"> </w:t>
+      </w:r>
+      <w:r>
+        <w:rPr>
+          <w:lang w:val="en-US"/>
+        </w:rPr>
+        <w:t xml:space="preserve">Apache </w:t>
+      </w:r>
+      <w:r>
+        <w:rPr>
+          <w:lang w:val="en-US"/>
+        </w:rPr>
+        <w:t>P</w:t>
+      </w:r>
+      <w:r>
+        <w:rPr>
+          <w:lang w:val="en-US"/>
+        </w:rPr>
+        <w:t xml:space="preserve">arquet is assumed as the “industry” </w:t>
+      </w:r>
+      <w:r>
+        <w:rPr>
+          <w:lang w:val="en-US"/>
+        </w:rPr>
+        <w:t>default</w:t>
+      </w:r>
+      <w:r>
+        <w:rPr>
+          <w:lang w:val="en-US"/>
+        </w:rPr>
+        <w:t xml:space="preserve"> OTF. </w:t>
+      </w:r>
+    </w:p>
+    <w:p>
+      <w:pPr>
+        <w:ind w:left="720"/>
+        <w:rPr>
+          <w:lang w:val="en-US"/>
+        </w:rPr>
+      </w:pPr>
+    </w:p>
+    <w:p>
+      <w:pPr>
+        <w:ind w:left="720"/>
+        <w:rPr>
+          <w:lang w:val="en-US"/>
+        </w:rPr>
+      </w:pPr>
+      <w:r>
+        <w:rPr>
+          <w:lang w:val="en-US"/>
+        </w:rPr>
+        <w:t>B</w:t>
+      </w:r>
+      <w:r>
+        <w:rPr>
+          <w:lang w:val="en-US"/>
+        </w:rPr>
+        <w:t xml:space="preserve">ut </w:t>
+      </w:r>
+      <w:proofErr w:type="spellStart"/>
+      <w:r>
+        <w:rPr>
+          <w:lang w:val="en-US"/>
+        </w:rPr>
+        <w:t>but</w:t>
+      </w:r>
+      <w:proofErr w:type="spellEnd"/>
+      <w:r>
+        <w:rPr>
+          <w:lang w:val="en-US"/>
+        </w:rPr>
+        <w:t xml:space="preserve"> </w:t>
+      </w:r>
+      <w:proofErr w:type="spellStart"/>
+      <w:r>
+        <w:rPr>
+          <w:lang w:val="en-US"/>
+        </w:rPr>
+        <w:t>but</w:t>
+      </w:r>
+      <w:proofErr w:type="spellEnd"/>
+      <w:r>
+        <w:rPr>
+          <w:lang w:val="en-US"/>
+        </w:rPr>
+        <w:t xml:space="preserve">... </w:t>
+      </w:r>
+      <w:r>
+        <w:rPr>
+          <w:lang w:val="en-US"/>
+        </w:rPr>
+        <w:t>P</w:t>
+      </w:r>
+      <w:r>
+        <w:rPr>
+          <w:lang w:val="en-US"/>
+        </w:rPr>
+        <w:t xml:space="preserve">arquet </w:t>
+      </w:r>
+      <w:r>
+        <w:rPr>
+          <w:lang w:val="en-US"/>
+        </w:rPr>
+        <w:t xml:space="preserve">does not seem to </w:t>
+      </w:r>
+      <w:r>
+        <w:rPr>
+          <w:lang w:val="en-US"/>
+        </w:rPr>
+        <w:t>handle</w:t>
+      </w:r>
+      <w:r>
+        <w:rPr>
+          <w:lang w:val="en-US"/>
+        </w:rPr>
+        <w:t xml:space="preserve"> </w:t>
+      </w:r>
+      <w:r>
+        <w:rPr>
+          <w:lang w:val="en-US"/>
+        </w:rPr>
+        <w:t xml:space="preserve">JSON objects… don’t know if this document anywhere, just figured it out by illumination. </w:t>
+      </w:r>
+      <w:r>
+        <w:rPr>
+          <w:lang w:val="en-US"/>
+        </w:rPr>
+        <w:t xml:space="preserve">Avro and </w:t>
+      </w:r>
+      <w:r>
+        <w:rPr>
+          <w:lang w:val="en-US"/>
+        </w:rPr>
+        <w:t>O</w:t>
+      </w:r>
+      <w:r>
+        <w:rPr>
+          <w:lang w:val="en-US"/>
+        </w:rPr>
+        <w:t>rc</w:t>
+      </w:r>
+      <w:r>
+        <w:rPr>
+          <w:lang w:val="en-US"/>
+        </w:rPr>
+        <w:t xml:space="preserve"> </w:t>
+      </w:r>
+      <w:r>
+        <w:rPr>
+          <w:lang w:val="en-US"/>
+        </w:rPr>
+        <w:t xml:space="preserve">seem to </w:t>
+      </w:r>
+      <w:r>
+        <w:rPr>
+          <w:lang w:val="en-US"/>
+        </w:rPr>
+        <w:t xml:space="preserve">work… </w:t>
+      </w:r>
+      <w:r>
+        <w:rPr>
+          <w:lang w:val="en-US"/>
+        </w:rPr>
+        <w:t>All 3 formats did fine with a flat table.</w:t>
+      </w:r>
+    </w:p>
+    <w:p>
+      <w:pPr>
         <w:rPr>
           <w:lang w:val="en-US"/>
         </w:rPr>
@@ -17660,7 +17952,6 @@
         <w:rPr>
           <w:lang w:val="en-US"/>
         </w:rPr>
-        <w:lastRenderedPageBreak/>
         <w:t>Case matters,</w:t>
       </w:r>
     </w:p>
@@ -18293,7 +18584,6 @@
         <w:rPr>
           <w:lang w:val="en-US"/>
         </w:rPr>
-        <w:lastRenderedPageBreak/>
         <w:t>(Developer support on Confluent Forum @dtroiano),</w:t>
       </w:r>
     </w:p>
@@ -19156,14 +19446,7 @@
         <w:rPr>
           <w:lang w:val="en-US"/>
         </w:rPr>
-        <w:t xml:space="preserve"> what everyone says is the best </w:t>
-      </w:r>
-      <w:r>
-        <w:rPr>
-          <w:lang w:val="en-US"/>
-        </w:rPr>
-        <w:lastRenderedPageBreak/>
-        <w:t>serialization across streaming architecture and, we have rich support</w:t>
+        <w:t xml:space="preserve"> what everyone says is the best serialization across streaming architecture and, we have rich support</w:t>
       </w:r>
       <w:r>
         <w:rPr>
@@ -19421,6 +19704,7 @@
           <w:noProof/>
           <w:lang w:val="en-US"/>
         </w:rPr>
+        <w:lastRenderedPageBreak/>
         <w:drawing>
           <wp:inline distT="0" distB="0" distL="0" distR="0" wp14:anchorId="6E5463CB" wp14:editId="43E713E4">
             <wp:extent cx="5943600" cy="3000375"/>
@@ -19524,14 +19808,7 @@
         <w:rPr>
           <w:lang w:val="en-US"/>
         </w:rPr>
-        <w:t xml:space="preserve">love data, have for as long as I can remember always worked with data in one form or the other, Database admin, Database product </w:t>
-      </w:r>
-      <w:r>
-        <w:rPr>
-          <w:lang w:val="en-US"/>
-        </w:rPr>
-        <w:lastRenderedPageBreak/>
-        <w:t xml:space="preserve">lead, data platforms architect, infrastructure architect hosting databases, backing it up, optimizing performance, accessing it.  Data </w:t>
+        <w:t xml:space="preserve">love data, have for as long as I can remember always worked with data in one form or the other, Database admin, Database product lead, data platforms architect, infrastructure architect hosting databases, backing it up, optimizing performance, accessing it.  Data </w:t>
       </w:r>
       <w:proofErr w:type="spellStart"/>
       <w:r>

</xml_diff>

<commit_message>
Some blog-doc -> References updates
</commit_message>
<xml_diff>
--- a/blog-doc/Blog.docx
+++ b/blog-doc/Blog.docx
@@ -19790,7 +19790,6 @@
         </w:rPr>
         <w:t xml:space="preserve"> </w:t>
       </w:r>
-      <w:proofErr w:type="spellStart"/>
       <w:r>
         <w:rPr>
           <w:rFonts w:ascii="Courier New" w:eastAsia="Times New Roman" w:hAnsi="Courier New" w:cs="Courier New"/>
@@ -19800,6 +19799,7 @@
         </w:rPr>
         <w:t>b</w:t>
       </w:r>
+      <w:proofErr w:type="spellStart"/>
       <w:r>
         <w:rPr>
           <w:rFonts w:ascii="Courier New" w:hAnsi="Courier New" w:cs="Courier New"/>
@@ -27690,49 +27690,17 @@
         </w:rPr>
         <w:t>See the </w:t>
       </w:r>
-      <w:proofErr w:type="spellStart"/>
-      <w:r>
-        <w:rPr>
-          <w:rFonts w:ascii="Courier New" w:eastAsiaTheme="minorHAnsi" w:hAnsi="Courier New" w:cs="Courier New"/>
-          <w:lang w:val="en-US"/>
-        </w:rPr>
-        <w:fldChar w:fldCharType="begin"/>
-      </w:r>
-      <w:r>
-        <w:rPr>
-          <w:rFonts w:ascii="Courier New" w:eastAsiaTheme="minorHAnsi" w:hAnsi="Courier New" w:cs="Courier New"/>
-          <w:lang w:val="en-US"/>
-        </w:rPr>
-        <w:instrText>HYPERLINK "https://opensource.com/article/18/8/what-how-makefile" \t "_blank"</w:instrText>
-      </w:r>
-      <w:r>
-        <w:rPr>
-          <w:rFonts w:ascii="Courier New" w:eastAsiaTheme="minorHAnsi" w:hAnsi="Courier New" w:cs="Courier New"/>
-          <w:lang w:val="en-US"/>
-        </w:rPr>
-      </w:r>
-      <w:r>
-        <w:rPr>
-          <w:rFonts w:ascii="Courier New" w:eastAsiaTheme="minorHAnsi" w:hAnsi="Courier New" w:cs="Courier New"/>
-          <w:lang w:val="en-US"/>
-        </w:rPr>
-        <w:fldChar w:fldCharType="separate"/>
-      </w:r>
-      <w:r>
-        <w:rPr>
-          <w:rFonts w:ascii="Courier New" w:eastAsiaTheme="minorHAnsi" w:hAnsi="Courier New" w:cs="Courier New"/>
-          <w:lang w:val="en-US"/>
-        </w:rPr>
-        <w:t>Makefile</w:t>
-      </w:r>
-      <w:proofErr w:type="spellEnd"/>
-      <w:r>
-        <w:rPr>
-          <w:rFonts w:ascii="Courier New" w:eastAsiaTheme="minorHAnsi" w:hAnsi="Courier New" w:cs="Courier New"/>
-          <w:lang w:val="en-US"/>
-        </w:rPr>
-        <w:fldChar w:fldCharType="end"/>
-      </w:r>
+      <w:hyperlink r:id="rId130" w:tgtFrame="_blank" w:history="1">
+        <w:proofErr w:type="spellStart"/>
+        <w:r>
+          <w:rPr>
+            <w:rFonts w:ascii="Courier New" w:eastAsiaTheme="minorHAnsi" w:hAnsi="Courier New" w:cs="Courier New"/>
+            <w:lang w:val="en-US"/>
+          </w:rPr>
+          <w:t>Makefile</w:t>
+        </w:r>
+        <w:proofErr w:type="spellEnd"/>
+      </w:hyperlink>
       <w:r>
         <w:rPr>
           <w:rFonts w:ascii="Courier New" w:eastAsiaTheme="minorHAnsi" w:hAnsi="Courier New" w:cs="Courier New"/>
@@ -27819,7 +27787,7 @@
                     <pic:cNvPicPr/>
                   </pic:nvPicPr>
                   <pic:blipFill>
-                    <a:blip r:embed="rId130" cstate="print">
+                    <a:blip r:embed="rId131" cstate="print">
                       <a:extLst>
                         <a:ext uri="{28A0092B-C50C-407E-A947-70E740481C1C}">
                           <a14:useLocalDpi xmlns:a14="http://schemas.microsoft.com/office/drawing/2010/main" val="0"/>
@@ -28009,7 +27977,7 @@
           <w:lang w:val="en-US"/>
         </w:rPr>
       </w:pPr>
-      <w:hyperlink r:id="rId131" w:history="1">
+      <w:hyperlink r:id="rId132" w:history="1">
         <w:r>
           <w:rPr>
             <w:rStyle w:val="Hyperlink"/>
@@ -28025,7 +27993,7 @@
           <w:lang w:val="en-US"/>
         </w:rPr>
       </w:pPr>
-      <w:hyperlink r:id="rId132" w:history="1">
+      <w:hyperlink r:id="rId133" w:history="1">
         <w:r>
           <w:rPr>
             <w:rStyle w:val="Hyperlink"/>
@@ -28087,7 +28055,7 @@
           <w:lang w:val="en-US"/>
         </w:rPr>
       </w:pPr>
-      <w:hyperlink r:id="rId133" w:history="1">
+      <w:hyperlink r:id="rId134" w:history="1">
         <w:r>
           <w:rPr>
             <w:rStyle w:val="Hyperlink"/>
@@ -28123,7 +28091,7 @@
         </w:rPr>
         <w:t xml:space="preserve">by </w:t>
       </w:r>
-      <w:hyperlink r:id="rId134" w:history="1">
+      <w:hyperlink r:id="rId135" w:history="1">
         <w:proofErr w:type="spellStart"/>
         <w:r>
           <w:rPr>
@@ -28153,7 +28121,7 @@
           <w:lang w:val="en-US"/>
         </w:rPr>
       </w:pPr>
-      <w:hyperlink r:id="rId135" w:history="1">
+      <w:hyperlink r:id="rId136" w:history="1">
         <w:r>
           <w:rPr>
             <w:rStyle w:val="Hyperlink"/>
@@ -28180,7 +28148,7 @@
           <w:lang w:val="en-US"/>
         </w:rPr>
       </w:pPr>
-      <w:hyperlink r:id="rId136" w:history="1">
+      <w:hyperlink r:id="rId137" w:history="1">
         <w:r>
           <w:rPr>
             <w:rStyle w:val="Hyperlink"/>
@@ -28201,7 +28169,7 @@
           <w:lang w:val="en-US"/>
         </w:rPr>
       </w:pPr>
-      <w:hyperlink r:id="rId137" w:history="1">
+      <w:hyperlink r:id="rId138" w:history="1">
         <w:r>
           <w:rPr>
             <w:rStyle w:val="Hyperlink"/>
@@ -28259,10 +28227,13 @@
           <w:numId w:val="15"/>
         </w:numPr>
         <w:rPr>
-          <w:lang w:val="en-US"/>
-        </w:rPr>
-      </w:pPr>
-      <w:hyperlink r:id="rId138" w:history="1">
+          <w:rStyle w:val="Hyperlink"/>
+          <w:color w:val="auto"/>
+          <w:u w:val="none"/>
+          <w:lang w:val="en-US"/>
+        </w:rPr>
+      </w:pPr>
+      <w:hyperlink r:id="rId139" w:history="1">
         <w:r>
           <w:rPr>
             <w:rStyle w:val="Hyperlink"/>
@@ -28283,15 +28254,207 @@
           <w:lang w:val="en-US"/>
         </w:rPr>
       </w:pPr>
-      <w:hyperlink r:id="rId139" w:history="1">
+      <w:hyperlink r:id="rId140" w:history="1">
         <w:r>
           <w:rPr>
             <w:rStyle w:val="Hyperlink"/>
             <w:lang w:val="en-US"/>
           </w:rPr>
-          <w:t>https://jack-vanlightly.com/blog/2024/8/7/table-format-comparisons-how-do-the-table-formats-represent-the-canonical-set-of-files</w:t>
+          <w:t>https://medium.com/@balachandar-paulraj/apache-paimon-a-fresh-face-joins-the-fray-310a89fc0da4</w:t>
         </w:r>
       </w:hyperlink>
+      <w:r>
+        <w:rPr>
+          <w:lang w:val="en-US"/>
+        </w:rPr>
+        <w:t xml:space="preserve"> </w:t>
+      </w:r>
+    </w:p>
+    <w:p>
+      <w:pPr>
+        <w:pStyle w:val="ListParagraph"/>
+        <w:numPr>
+          <w:ilvl w:val="0"/>
+          <w:numId w:val="15"/>
+        </w:numPr>
+        <w:rPr>
+          <w:rStyle w:val="Hyperlink"/>
+          <w:color w:val="auto"/>
+          <w:u w:val="none"/>
+          <w:lang w:val="en-US"/>
+        </w:rPr>
+      </w:pPr>
+      <w:hyperlink r:id="rId141" w:history="1">
+        <w:r>
+          <w:rPr>
+            <w:rStyle w:val="Hyperlink"/>
+            <w:lang w:val="en-US"/>
+          </w:rPr>
+          <w:t>https://jack-vanlightly.com/b</w:t>
+        </w:r>
+        <w:r>
+          <w:rPr>
+            <w:rStyle w:val="Hyperlink"/>
+            <w:lang w:val="en-US"/>
+          </w:rPr>
+          <w:t>l</w:t>
+        </w:r>
+        <w:r>
+          <w:rPr>
+            <w:rStyle w:val="Hyperlink"/>
+            <w:lang w:val="en-US"/>
+          </w:rPr>
+          <w:t>og/2024/8/7/table-format-comparisons-how-do-the-table-formats-represent-the-canonical-set-of-files</w:t>
+        </w:r>
+      </w:hyperlink>
+    </w:p>
+    <w:p>
+      <w:pPr>
+        <w:rPr>
+          <w:lang w:val="en-US"/>
+        </w:rPr>
+      </w:pPr>
+    </w:p>
+    <w:p>
+      <w:pPr>
+        <w:rPr>
+          <w:lang w:val="en-US"/>
+        </w:rPr>
+      </w:pPr>
+      <w:r>
+        <w:rPr>
+          <w:lang w:val="en-US"/>
+        </w:rPr>
+        <w:t>Apache Parquet</w:t>
+      </w:r>
+    </w:p>
+    <w:p>
+      <w:pPr>
+        <w:rPr>
+          <w:lang w:val="en-US"/>
+        </w:rPr>
+      </w:pPr>
+    </w:p>
+    <w:p>
+      <w:pPr>
+        <w:pStyle w:val="ListParagraph"/>
+        <w:numPr>
+          <w:ilvl w:val="0"/>
+          <w:numId w:val="33"/>
+        </w:numPr>
+        <w:rPr>
+          <w:lang w:val="en-US"/>
+        </w:rPr>
+      </w:pPr>
+      <w:r>
+        <w:rPr>
+          <w:lang w:val="en-US"/>
+        </w:rPr>
+        <w:t xml:space="preserve">I Found the following </w:t>
+      </w:r>
+      <w:r>
+        <w:rPr>
+          <w:lang w:val="en-US"/>
+        </w:rPr>
+        <w:t>YouTube</w:t>
+      </w:r>
+      <w:r>
+        <w:rPr>
+          <w:lang w:val="en-US"/>
+        </w:rPr>
+        <w:t xml:space="preserve"> video that’s easy to follow that explains the Parquet file format.</w:t>
+      </w:r>
+    </w:p>
+    <w:p>
+      <w:pPr>
+        <w:pStyle w:val="ListParagraph"/>
+        <w:rPr>
+          <w:lang w:val="en-US"/>
+        </w:rPr>
+      </w:pPr>
+      <w:hyperlink r:id="rId142" w:history="1">
+        <w:r>
+          <w:rPr>
+            <w:rStyle w:val="Hyperlink"/>
+            <w:lang w:val="en-US"/>
+          </w:rPr>
+          <w:t>Parquet File Format - Explained to a 5year old</w:t>
+        </w:r>
+      </w:hyperlink>
+    </w:p>
+    <w:p>
+      <w:pPr>
+        <w:rPr>
+          <w:lang w:val="en-US"/>
+        </w:rPr>
+      </w:pPr>
+    </w:p>
+    <w:p>
+      <w:pPr>
+        <w:rPr>
+          <w:lang w:val="en-US"/>
+        </w:rPr>
+      </w:pPr>
+      <w:r>
+        <w:rPr>
+          <w:lang w:val="en-US"/>
+        </w:rPr>
+        <w:t>Apache Avro</w:t>
+      </w:r>
+      <w:r>
+        <w:rPr>
+          <w:lang w:val="en-US"/>
+        </w:rPr>
+        <w:t xml:space="preserve"> File: Format and/or Serialization…</w:t>
+      </w:r>
+    </w:p>
+    <w:p>
+      <w:pPr>
+        <w:rPr>
+          <w:lang w:val="en-US"/>
+        </w:rPr>
+      </w:pPr>
+    </w:p>
+    <w:p>
+      <w:pPr>
+        <w:pStyle w:val="ListParagraph"/>
+        <w:numPr>
+          <w:ilvl w:val="0"/>
+          <w:numId w:val="33"/>
+        </w:numPr>
+        <w:rPr>
+          <w:lang w:val="en-US"/>
+        </w:rPr>
+      </w:pPr>
+      <w:hyperlink r:id="rId143" w:history="1">
+        <w:r>
+          <w:rPr>
+            <w:rStyle w:val="Hyperlink"/>
+            <w:lang w:val="en-US"/>
+          </w:rPr>
+          <w:t>What is Apache Avro file?</w:t>
+        </w:r>
+      </w:hyperlink>
+      <w:r>
+        <w:rPr>
+          <w:lang w:val="en-US"/>
+        </w:rPr>
+        <w:t xml:space="preserve"> </w:t>
+      </w:r>
+    </w:p>
+    <w:p>
+      <w:pPr>
+        <w:rPr>
+          <w:lang w:val="en-US"/>
+        </w:rPr>
+      </w:pPr>
+    </w:p>
+    <w:p>
+      <w:pPr>
+        <w:rPr>
+          <w:lang w:val="en-US"/>
+        </w:rPr>
+      </w:pPr>
     </w:p>
     <w:p>
       <w:pPr>
@@ -31405,6 +31568,119 @@
     </w:lvl>
   </w:abstractNum>
   <w:abstractNum w:abstractNumId="28" w15:restartNumberingAfterBreak="0">
+    <w:nsid w:val="71DC6756"/>
+    <w:multiLevelType w:val="hybridMultilevel"/>
+    <w:tmpl w:val="70C6FDF2"/>
+    <w:lvl w:ilvl="0" w:tplc="04090001">
+      <w:start w:val="1"/>
+      <w:numFmt w:val="bullet"/>
+      <w:lvlText w:val=""/>
+      <w:lvlJc w:val="left"/>
+      <w:pPr>
+        <w:ind w:left="720" w:hanging="360"/>
+      </w:pPr>
+      <w:rPr>
+        <w:rFonts w:ascii="Symbol" w:hAnsi="Symbol" w:hint="default"/>
+      </w:rPr>
+    </w:lvl>
+    <w:lvl w:ilvl="1" w:tplc="04090003">
+      <w:start w:val="1"/>
+      <w:numFmt w:val="bullet"/>
+      <w:lvlText w:val="o"/>
+      <w:lvlJc w:val="left"/>
+      <w:pPr>
+        <w:ind w:left="1440" w:hanging="360"/>
+      </w:pPr>
+      <w:rPr>
+        <w:rFonts w:ascii="Courier New" w:hAnsi="Courier New" w:cs="Courier New" w:hint="default"/>
+      </w:rPr>
+    </w:lvl>
+    <w:lvl w:ilvl="2" w:tplc="04090005" w:tentative="1">
+      <w:start w:val="1"/>
+      <w:numFmt w:val="bullet"/>
+      <w:lvlText w:val=""/>
+      <w:lvlJc w:val="left"/>
+      <w:pPr>
+        <w:ind w:left="2160" w:hanging="360"/>
+      </w:pPr>
+      <w:rPr>
+        <w:rFonts w:ascii="Wingdings" w:hAnsi="Wingdings" w:hint="default"/>
+      </w:rPr>
+    </w:lvl>
+    <w:lvl w:ilvl="3" w:tplc="04090001" w:tentative="1">
+      <w:start w:val="1"/>
+      <w:numFmt w:val="bullet"/>
+      <w:lvlText w:val=""/>
+      <w:lvlJc w:val="left"/>
+      <w:pPr>
+        <w:ind w:left="2880" w:hanging="360"/>
+      </w:pPr>
+      <w:rPr>
+        <w:rFonts w:ascii="Symbol" w:hAnsi="Symbol" w:hint="default"/>
+      </w:rPr>
+    </w:lvl>
+    <w:lvl w:ilvl="4" w:tplc="04090003" w:tentative="1">
+      <w:start w:val="1"/>
+      <w:numFmt w:val="bullet"/>
+      <w:lvlText w:val="o"/>
+      <w:lvlJc w:val="left"/>
+      <w:pPr>
+        <w:ind w:left="3600" w:hanging="360"/>
+      </w:pPr>
+      <w:rPr>
+        <w:rFonts w:ascii="Courier New" w:hAnsi="Courier New" w:cs="Courier New" w:hint="default"/>
+      </w:rPr>
+    </w:lvl>
+    <w:lvl w:ilvl="5" w:tplc="04090005" w:tentative="1">
+      <w:start w:val="1"/>
+      <w:numFmt w:val="bullet"/>
+      <w:lvlText w:val=""/>
+      <w:lvlJc w:val="left"/>
+      <w:pPr>
+        <w:ind w:left="4320" w:hanging="360"/>
+      </w:pPr>
+      <w:rPr>
+        <w:rFonts w:ascii="Wingdings" w:hAnsi="Wingdings" w:hint="default"/>
+      </w:rPr>
+    </w:lvl>
+    <w:lvl w:ilvl="6" w:tplc="04090001" w:tentative="1">
+      <w:start w:val="1"/>
+      <w:numFmt w:val="bullet"/>
+      <w:lvlText w:val=""/>
+      <w:lvlJc w:val="left"/>
+      <w:pPr>
+        <w:ind w:left="5040" w:hanging="360"/>
+      </w:pPr>
+      <w:rPr>
+        <w:rFonts w:ascii="Symbol" w:hAnsi="Symbol" w:hint="default"/>
+      </w:rPr>
+    </w:lvl>
+    <w:lvl w:ilvl="7" w:tplc="04090003" w:tentative="1">
+      <w:start w:val="1"/>
+      <w:numFmt w:val="bullet"/>
+      <w:lvlText w:val="o"/>
+      <w:lvlJc w:val="left"/>
+      <w:pPr>
+        <w:ind w:left="5760" w:hanging="360"/>
+      </w:pPr>
+      <w:rPr>
+        <w:rFonts w:ascii="Courier New" w:hAnsi="Courier New" w:cs="Courier New" w:hint="default"/>
+      </w:rPr>
+    </w:lvl>
+    <w:lvl w:ilvl="8" w:tplc="04090005" w:tentative="1">
+      <w:start w:val="1"/>
+      <w:numFmt w:val="bullet"/>
+      <w:lvlText w:val=""/>
+      <w:lvlJc w:val="left"/>
+      <w:pPr>
+        <w:ind w:left="6480" w:hanging="360"/>
+      </w:pPr>
+      <w:rPr>
+        <w:rFonts w:ascii="Wingdings" w:hAnsi="Wingdings" w:hint="default"/>
+      </w:rPr>
+    </w:lvl>
+  </w:abstractNum>
+  <w:abstractNum w:abstractNumId="29" w15:restartNumberingAfterBreak="0">
     <w:nsid w:val="7495597E"/>
     <w:multiLevelType w:val="hybridMultilevel"/>
     <w:tmpl w:val="23FA9BB4"/>
@@ -31493,7 +31769,7 @@
       </w:pPr>
     </w:lvl>
   </w:abstractNum>
-  <w:abstractNum w:abstractNumId="29" w15:restartNumberingAfterBreak="0">
+  <w:abstractNum w:abstractNumId="30" w15:restartNumberingAfterBreak="0">
     <w:nsid w:val="75E7726E"/>
     <w:multiLevelType w:val="hybridMultilevel"/>
     <w:tmpl w:val="73C4C1FE"/>
@@ -31606,7 +31882,7 @@
       </w:rPr>
     </w:lvl>
   </w:abstractNum>
-  <w:abstractNum w:abstractNumId="30" w15:restartNumberingAfterBreak="0">
+  <w:abstractNum w:abstractNumId="31" w15:restartNumberingAfterBreak="0">
     <w:nsid w:val="76E507D2"/>
     <w:multiLevelType w:val="hybridMultilevel"/>
     <w:tmpl w:val="4B046AA4"/>
@@ -31719,7 +31995,7 @@
       </w:rPr>
     </w:lvl>
   </w:abstractNum>
-  <w:abstractNum w:abstractNumId="31" w15:restartNumberingAfterBreak="0">
+  <w:abstractNum w:abstractNumId="32" w15:restartNumberingAfterBreak="0">
     <w:nsid w:val="7D297304"/>
     <w:multiLevelType w:val="hybridMultilevel"/>
     <w:tmpl w:val="4F389C46"/>
@@ -31815,7 +32091,7 @@
     <w:abstractNumId w:val="15"/>
   </w:num>
   <w:num w:numId="3" w16cid:durableId="2114326829">
-    <w:abstractNumId w:val="31"/>
+    <w:abstractNumId w:val="32"/>
   </w:num>
   <w:num w:numId="4" w16cid:durableId="1265189774">
     <w:abstractNumId w:val="11"/>
@@ -31863,7 +32139,7 @@
     <w:abstractNumId w:val="4"/>
   </w:num>
   <w:num w:numId="19" w16cid:durableId="1996100699">
-    <w:abstractNumId w:val="28"/>
+    <w:abstractNumId w:val="29"/>
   </w:num>
   <w:num w:numId="20" w16cid:durableId="1047685455">
     <w:abstractNumId w:val="7"/>
@@ -31887,7 +32163,7 @@
     <w:abstractNumId w:val="2"/>
   </w:num>
   <w:num w:numId="27" w16cid:durableId="1285842983">
-    <w:abstractNumId w:val="30"/>
+    <w:abstractNumId w:val="31"/>
   </w:num>
   <w:num w:numId="28" w16cid:durableId="114833742">
     <w:abstractNumId w:val="5"/>
@@ -31902,7 +32178,10 @@
     <w:abstractNumId w:val="22"/>
   </w:num>
   <w:num w:numId="32" w16cid:durableId="1901670399">
-    <w:abstractNumId w:val="29"/>
+    <w:abstractNumId w:val="30"/>
+  </w:num>
+  <w:num w:numId="33" w16cid:durableId="1290622991">
+    <w:abstractNumId w:val="28"/>
   </w:num>
 </w:numbering>
 </file>

</xml_diff>

<commit_message>
update master README.md with part 4 medium url
</commit_message>
<xml_diff>
--- a/blog-doc/Blog.docx
+++ b/blog-doc/Blog.docx
@@ -9155,23 +9155,7 @@
           <w:color w:val="FF0000"/>
           <w:lang w:val="en-US"/>
         </w:rPr>
-        <w:t>&gt;   FROM c_</w:t>
-      </w:r>
-      <w:proofErr w:type="gramStart"/>
-      <w:r>
-        <w:rPr>
-          <w:color w:val="FF0000"/>
-          <w:lang w:val="en-US"/>
-        </w:rPr>
-        <w:t>hive.db01.t</w:t>
-      </w:r>
-      <w:proofErr w:type="gramEnd"/>
-      <w:r>
-        <w:rPr>
-          <w:color w:val="FF0000"/>
-          <w:lang w:val="en-US"/>
-        </w:rPr>
-        <w:t>_k_avro_salesbaskets;</w:t>
+        <w:t>&gt;   FROM c_hive.db01.t_k_avro_salesbaskets;</w:t>
       </w:r>
     </w:p>
     <w:p>
@@ -9201,21 +9185,12 @@
         </w:rPr>
       </w:pPr>
       <w:proofErr w:type="spellStart"/>
-      <w:proofErr w:type="gramStart"/>
       <w:r>
         <w:rPr>
           <w:color w:val="FF0000"/>
           <w:lang w:val="en-US"/>
         </w:rPr>
-        <w:t>java.lang</w:t>
-      </w:r>
-      <w:proofErr w:type="gramEnd"/>
-      <w:r>
-        <w:rPr>
-          <w:color w:val="FF0000"/>
-          <w:lang w:val="en-US"/>
-        </w:rPr>
-        <w:t>.IllegalArgumentException</w:t>
+        <w:t>java.lang.IllegalArgumentException</w:t>
       </w:r>
       <w:proofErr w:type="spellEnd"/>
       <w:r>
@@ -9771,7 +9746,6 @@
         <w:t>“</w:t>
       </w:r>
       <w:proofErr w:type="spellStart"/>
-      <w:proofErr w:type="gramStart"/>
       <w:r>
         <w:rPr>
           <w:rFonts w:ascii="Courier New" w:hAnsi="Courier New" w:cs="Courier New"/>
@@ -9779,9 +9753,9 @@
           <w:iCs/>
           <w:lang w:val="en-US"/>
         </w:rPr>
-        <w:t>flink</w:t>
-      </w:r>
-      <w:proofErr w:type="gramEnd"/>
+        <w:t>flink-taskmanager</w:t>
+      </w:r>
+      <w:proofErr w:type="spellEnd"/>
       <w:r>
         <w:rPr>
           <w:rFonts w:ascii="Courier New" w:hAnsi="Courier New" w:cs="Courier New"/>
@@ -9789,44 +9763,34 @@
           <w:iCs/>
           <w:lang w:val="en-US"/>
         </w:rPr>
-        <w:t>-taskmanager</w:t>
-      </w:r>
-      <w:proofErr w:type="spellEnd"/>
-      <w:r>
-        <w:rPr>
-          <w:rFonts w:ascii="Courier New" w:hAnsi="Courier New" w:cs="Courier New"/>
+        <w:t>_#”</w:t>
+      </w:r>
+    </w:p>
+    <w:p>
+      <w:pPr>
+        <w:ind w:left="1418"/>
+        <w:rPr>
           <w:i/>
           <w:iCs/>
           <w:lang w:val="en-US"/>
         </w:rPr>
-        <w:t>_#”</w:t>
-      </w:r>
-    </w:p>
-    <w:p>
-      <w:pPr>
-        <w:ind w:left="1418"/>
+      </w:pPr>
+    </w:p>
+    <w:p>
+      <w:pPr>
+        <w:ind w:left="720"/>
         <w:rPr>
           <w:i/>
           <w:iCs/>
           <w:lang w:val="en-US"/>
         </w:rPr>
       </w:pPr>
-    </w:p>
-    <w:p>
-      <w:pPr>
-        <w:ind w:left="720"/>
+      <w:r>
         <w:rPr>
           <w:i/>
           <w:iCs/>
           <w:lang w:val="en-US"/>
         </w:rPr>
-      </w:pPr>
-      <w:r>
-        <w:rPr>
-          <w:i/>
-          <w:iCs/>
-          <w:lang w:val="en-US"/>
-        </w:rPr>
         <w:t xml:space="preserve"> with the # being a number.</w:t>
       </w:r>
     </w:p>
@@ -9904,7 +9868,6 @@
         <w:t xml:space="preserve"># </w:t>
       </w:r>
       <w:proofErr w:type="spellStart"/>
-      <w:proofErr w:type="gramStart"/>
       <w:r>
         <w:rPr>
           <w:rFonts w:ascii="Courier New" w:hAnsi="Courier New" w:cs="Courier New"/>
@@ -9913,7 +9876,6 @@
         <w:t>java.net.URISyntaxException</w:t>
       </w:r>
       <w:proofErr w:type="spellEnd"/>
-      <w:proofErr w:type="gramEnd"/>
       <w:r>
         <w:rPr>
           <w:rFonts w:ascii="Courier New" w:hAnsi="Courier New" w:cs="Courier New"/>
@@ -15750,7 +15712,6 @@
         <w:tab/>
         <w:t>PARTITIONS=1</w:t>
       </w:r>
-      <w:proofErr w:type="gramStart"/>
       <w:r>
         <w:rPr>
           <w:rFonts w:ascii="Courier New" w:hAnsi="Courier New" w:cs="Courier New"/>
@@ -15765,7 +15726,6 @@
         </w:rPr>
         <w:t>;</w:t>
       </w:r>
-      <w:proofErr w:type="gramEnd"/>
     </w:p>
     <w:p>
       <w:pPr>
@@ -16081,17 +16041,8 @@
           <w:lang w:val="en-US"/>
         </w:rPr>
         <w:tab/>
-        <w:t xml:space="preserve">Paid DOUBLE    </w:t>
-      </w:r>
-      <w:proofErr w:type="gramStart"/>
-      <w:r>
-        <w:rPr>
-          <w:rFonts w:ascii="Courier New" w:hAnsi="Courier New" w:cs="Courier New"/>
-          <w:lang w:val="en-US"/>
-        </w:rPr>
-        <w:t xml:space="preserve">  )</w:t>
-      </w:r>
-      <w:proofErr w:type="gramEnd"/>
+        <w:t>Paid DOUBLE      )</w:t>
+      </w:r>
     </w:p>
     <w:p>
       <w:pPr>
@@ -16191,17 +16142,8 @@
           <w:lang w:val="en-US"/>
         </w:rPr>
         <w:tab/>
-        <w:t>PARTITIONS=1</w:t>
-      </w:r>
-      <w:proofErr w:type="gramStart"/>
-      <w:r>
-        <w:rPr>
-          <w:rFonts w:ascii="Courier New" w:hAnsi="Courier New" w:cs="Courier New"/>
-          <w:lang w:val="en-US"/>
-        </w:rPr>
-        <w:t>);</w:t>
-      </w:r>
-      <w:proofErr w:type="gramEnd"/>
+        <w:t>PARTITIONS=1);</w:t>
+      </w:r>
     </w:p>
     <w:p>
       <w:pPr>
@@ -16468,7 +16410,6 @@
         <w:tab/>
       </w:r>
       <w:proofErr w:type="spellStart"/>
-      <w:proofErr w:type="gramStart"/>
       <w:r>
         <w:rPr>
           <w:rFonts w:ascii="Courier New" w:hAnsi="Courier New" w:cs="Courier New"/>
@@ -16477,7 +16418,6 @@
         <w:t>b.InvoiceNumber</w:t>
       </w:r>
       <w:proofErr w:type="spellEnd"/>
-      <w:proofErr w:type="gramEnd"/>
       <w:r>
         <w:rPr>
           <w:rFonts w:ascii="Courier New" w:hAnsi="Courier New" w:cs="Courier New"/>
@@ -16531,7 +16471,6 @@
         <w:t>(</w:t>
       </w:r>
       <w:proofErr w:type="spellStart"/>
-      <w:proofErr w:type="gramStart"/>
       <w:r>
         <w:rPr>
           <w:rFonts w:ascii="Courier New" w:hAnsi="Courier New" w:cs="Courier New"/>
@@ -16540,7 +16479,6 @@
         <w:t>p.InvoiceNumber</w:t>
       </w:r>
       <w:proofErr w:type="spellEnd"/>
-      <w:proofErr w:type="gramEnd"/>
       <w:r>
         <w:rPr>
           <w:rFonts w:ascii="Courier New" w:hAnsi="Courier New" w:cs="Courier New"/>
@@ -16615,21 +16553,12 @@
         <w:tab/>
       </w:r>
       <w:proofErr w:type="spellStart"/>
-      <w:proofErr w:type="gramStart"/>
-      <w:r>
-        <w:rPr>
-          <w:rFonts w:ascii="Courier New" w:hAnsi="Courier New" w:cs="Courier New"/>
-          <w:lang w:val="en-US"/>
-        </w:rPr>
-        <w:t>b.SaleDateTime</w:t>
-      </w:r>
-      <w:proofErr w:type="gramEnd"/>
-      <w:r>
-        <w:rPr>
-          <w:rFonts w:ascii="Courier New" w:hAnsi="Courier New" w:cs="Courier New"/>
-          <w:lang w:val="en-US"/>
-        </w:rPr>
-        <w:t>_Ltz</w:t>
+      <w:r>
+        <w:rPr>
+          <w:rFonts w:ascii="Courier New" w:hAnsi="Courier New" w:cs="Courier New"/>
+          <w:lang w:val="en-US"/>
+        </w:rPr>
+        <w:t>b.SaleDateTime_Ltz</w:t>
       </w:r>
       <w:proofErr w:type="spellEnd"/>
       <w:r>
@@ -16669,21 +16598,12 @@
         <w:tab/>
       </w:r>
       <w:proofErr w:type="spellStart"/>
-      <w:proofErr w:type="gramStart"/>
-      <w:r>
-        <w:rPr>
-          <w:rFonts w:ascii="Courier New" w:hAnsi="Courier New" w:cs="Courier New"/>
-          <w:lang w:val="en-US"/>
-        </w:rPr>
-        <w:t>b.SaleTimestamp</w:t>
-      </w:r>
-      <w:proofErr w:type="gramEnd"/>
-      <w:r>
-        <w:rPr>
-          <w:rFonts w:ascii="Courier New" w:hAnsi="Courier New" w:cs="Courier New"/>
-          <w:lang w:val="en-US"/>
-        </w:rPr>
-        <w:t>_Epoc</w:t>
+      <w:r>
+        <w:rPr>
+          <w:rFonts w:ascii="Courier New" w:hAnsi="Courier New" w:cs="Courier New"/>
+          <w:lang w:val="en-US"/>
+        </w:rPr>
+        <w:t>b.SaleTimestamp_Epoc</w:t>
       </w:r>
       <w:proofErr w:type="spellEnd"/>
       <w:r>
@@ -16723,7 +16643,6 @@
         <w:tab/>
       </w:r>
       <w:proofErr w:type="spellStart"/>
-      <w:proofErr w:type="gramStart"/>
       <w:r>
         <w:rPr>
           <w:rFonts w:ascii="Courier New" w:hAnsi="Courier New" w:cs="Courier New"/>
@@ -16732,7 +16651,6 @@
         <w:t>b.TerminalPoint</w:t>
       </w:r>
       <w:proofErr w:type="spellEnd"/>
-      <w:proofErr w:type="gramEnd"/>
       <w:r>
         <w:rPr>
           <w:rFonts w:ascii="Courier New" w:hAnsi="Courier New" w:cs="Courier New"/>
@@ -16770,7 +16688,6 @@
         <w:tab/>
       </w:r>
       <w:proofErr w:type="spellStart"/>
-      <w:proofErr w:type="gramStart"/>
       <w:r>
         <w:rPr>
           <w:rFonts w:ascii="Courier New" w:hAnsi="Courier New" w:cs="Courier New"/>
@@ -16779,7 +16696,6 @@
         <w:t>b.Nett</w:t>
       </w:r>
       <w:proofErr w:type="spellEnd"/>
-      <w:proofErr w:type="gramEnd"/>
       <w:r>
         <w:rPr>
           <w:rFonts w:ascii="Courier New" w:hAnsi="Courier New" w:cs="Courier New"/>
@@ -16817,7 +16733,6 @@
         <w:tab/>
       </w:r>
       <w:proofErr w:type="spellStart"/>
-      <w:proofErr w:type="gramStart"/>
       <w:r>
         <w:rPr>
           <w:rFonts w:ascii="Courier New" w:hAnsi="Courier New" w:cs="Courier New"/>
@@ -16826,7 +16741,6 @@
         <w:t>b.Vat</w:t>
       </w:r>
       <w:proofErr w:type="spellEnd"/>
-      <w:proofErr w:type="gramEnd"/>
       <w:r>
         <w:rPr>
           <w:rFonts w:ascii="Courier New" w:hAnsi="Courier New" w:cs="Courier New"/>
@@ -16864,7 +16778,6 @@
         <w:tab/>
       </w:r>
       <w:proofErr w:type="spellStart"/>
-      <w:proofErr w:type="gramStart"/>
       <w:r>
         <w:rPr>
           <w:rFonts w:ascii="Courier New" w:hAnsi="Courier New" w:cs="Courier New"/>
@@ -16873,7 +16786,6 @@
         <w:t>b.Total</w:t>
       </w:r>
       <w:proofErr w:type="spellEnd"/>
-      <w:proofErr w:type="gramEnd"/>
       <w:r>
         <w:rPr>
           <w:rFonts w:ascii="Courier New" w:hAnsi="Courier New" w:cs="Courier New"/>
@@ -16911,7 +16823,6 @@
         <w:tab/>
       </w:r>
       <w:proofErr w:type="spellStart"/>
-      <w:proofErr w:type="gramStart"/>
       <w:r>
         <w:rPr>
           <w:rFonts w:ascii="Courier New" w:hAnsi="Courier New" w:cs="Courier New"/>
@@ -16920,7 +16831,6 @@
         <w:t>b.store</w:t>
       </w:r>
       <w:proofErr w:type="spellEnd"/>
-      <w:proofErr w:type="gramEnd"/>
       <w:r>
         <w:rPr>
           <w:rFonts w:ascii="Courier New" w:hAnsi="Courier New" w:cs="Courier New"/>
@@ -16958,7 +16868,6 @@
         <w:tab/>
       </w:r>
       <w:proofErr w:type="spellStart"/>
-      <w:proofErr w:type="gramStart"/>
       <w:r>
         <w:rPr>
           <w:rFonts w:ascii="Courier New" w:hAnsi="Courier New" w:cs="Courier New"/>
@@ -16967,7 +16876,6 @@
         <w:t>b.clerk</w:t>
       </w:r>
       <w:proofErr w:type="spellEnd"/>
-      <w:proofErr w:type="gramEnd"/>
       <w:r>
         <w:rPr>
           <w:rFonts w:ascii="Courier New" w:hAnsi="Courier New" w:cs="Courier New"/>
@@ -17005,7 +16913,6 @@
         <w:tab/>
       </w:r>
       <w:proofErr w:type="spellStart"/>
-      <w:proofErr w:type="gramStart"/>
       <w:r>
         <w:rPr>
           <w:rFonts w:ascii="Courier New" w:hAnsi="Courier New" w:cs="Courier New"/>
@@ -17014,7 +16921,6 @@
         <w:t>b.BasketItems</w:t>
       </w:r>
       <w:proofErr w:type="spellEnd"/>
-      <w:proofErr w:type="gramEnd"/>
       <w:r>
         <w:rPr>
           <w:rFonts w:ascii="Courier New" w:hAnsi="Courier New" w:cs="Courier New"/>
@@ -17052,21 +16958,12 @@
         <w:tab/>
       </w:r>
       <w:proofErr w:type="spellStart"/>
-      <w:proofErr w:type="gramStart"/>
-      <w:r>
-        <w:rPr>
-          <w:rFonts w:ascii="Courier New" w:hAnsi="Courier New" w:cs="Courier New"/>
-          <w:lang w:val="en-US"/>
-        </w:rPr>
-        <w:t>p.PayDateTime</w:t>
-      </w:r>
-      <w:proofErr w:type="gramEnd"/>
-      <w:r>
-        <w:rPr>
-          <w:rFonts w:ascii="Courier New" w:hAnsi="Courier New" w:cs="Courier New"/>
-          <w:lang w:val="en-US"/>
-        </w:rPr>
-        <w:t>_Ltz</w:t>
+      <w:r>
+        <w:rPr>
+          <w:rFonts w:ascii="Courier New" w:hAnsi="Courier New" w:cs="Courier New"/>
+          <w:lang w:val="en-US"/>
+        </w:rPr>
+        <w:t>p.PayDateTime_Ltz</w:t>
       </w:r>
       <w:proofErr w:type="spellEnd"/>
       <w:r>
@@ -17106,21 +17003,12 @@
         <w:tab/>
       </w:r>
       <w:proofErr w:type="spellStart"/>
-      <w:proofErr w:type="gramStart"/>
-      <w:r>
-        <w:rPr>
-          <w:rFonts w:ascii="Courier New" w:hAnsi="Courier New" w:cs="Courier New"/>
-          <w:lang w:val="en-US"/>
-        </w:rPr>
-        <w:t>p.PayTimestamp</w:t>
-      </w:r>
-      <w:proofErr w:type="gramEnd"/>
-      <w:r>
-        <w:rPr>
-          <w:rFonts w:ascii="Courier New" w:hAnsi="Courier New" w:cs="Courier New"/>
-          <w:lang w:val="en-US"/>
-        </w:rPr>
-        <w:t>_Epoc</w:t>
+      <w:r>
+        <w:rPr>
+          <w:rFonts w:ascii="Courier New" w:hAnsi="Courier New" w:cs="Courier New"/>
+          <w:lang w:val="en-US"/>
+        </w:rPr>
+        <w:t>p.PayTimestamp_Epoc</w:t>
       </w:r>
       <w:proofErr w:type="spellEnd"/>
       <w:r>
@@ -17160,7 +17048,6 @@
         <w:tab/>
       </w:r>
       <w:proofErr w:type="spellStart"/>
-      <w:proofErr w:type="gramStart"/>
       <w:r>
         <w:rPr>
           <w:rFonts w:ascii="Courier New" w:hAnsi="Courier New" w:cs="Courier New"/>
@@ -17169,7 +17056,6 @@
         <w:t>p.Paid</w:t>
       </w:r>
       <w:proofErr w:type="spellEnd"/>
-      <w:proofErr w:type="gramEnd"/>
       <w:r>
         <w:rPr>
           <w:rFonts w:ascii="Courier New" w:hAnsi="Courier New" w:cs="Courier New"/>
@@ -17207,7 +17093,6 @@
         <w:tab/>
       </w:r>
       <w:proofErr w:type="spellStart"/>
-      <w:proofErr w:type="gramStart"/>
       <w:r>
         <w:rPr>
           <w:rFonts w:ascii="Courier New" w:hAnsi="Courier New" w:cs="Courier New"/>
@@ -17216,7 +17101,6 @@
         <w:t>p.FinTransactionId</w:t>
       </w:r>
       <w:proofErr w:type="spellEnd"/>
-      <w:proofErr w:type="gramEnd"/>
     </w:p>
     <w:p>
       <w:pPr>
@@ -17377,7 +17261,6 @@
         <w:t xml:space="preserve">on </w:t>
       </w:r>
       <w:proofErr w:type="spellStart"/>
-      <w:proofErr w:type="gramStart"/>
       <w:r>
         <w:rPr>
           <w:rFonts w:ascii="Courier New" w:hAnsi="Courier New" w:cs="Courier New"/>
@@ -17386,7 +17269,6 @@
         <w:t>b.InvoiceNumber</w:t>
       </w:r>
       <w:proofErr w:type="spellEnd"/>
-      <w:proofErr w:type="gramEnd"/>
       <w:r>
         <w:rPr>
           <w:rFonts w:ascii="Courier New" w:hAnsi="Courier New" w:cs="Courier New"/>
@@ -17417,17 +17299,8 @@
           <w:lang w:val="en-US"/>
         </w:rPr>
         <w:tab/>
-        <w:t xml:space="preserve">emit </w:t>
-      </w:r>
-      <w:proofErr w:type="gramStart"/>
-      <w:r>
-        <w:rPr>
-          <w:rFonts w:ascii="Courier New" w:hAnsi="Courier New" w:cs="Courier New"/>
-          <w:lang w:val="en-US"/>
-        </w:rPr>
-        <w:t>changes;</w:t>
-      </w:r>
-      <w:proofErr w:type="gramEnd"/>
+        <w:t>emit changes;</w:t>
+      </w:r>
     </w:p>
     <w:p>
       <w:pPr>
@@ -17804,15 +17677,7 @@
           <w:rFonts w:ascii="Courier New" w:hAnsi="Courier New" w:cs="Courier New"/>
           <w:lang w:val="en-US"/>
         </w:rPr>
-        <w:t>from_</w:t>
-      </w:r>
-      <w:proofErr w:type="gramStart"/>
-      <w:r>
-        <w:rPr>
-          <w:rFonts w:ascii="Courier New" w:hAnsi="Courier New" w:cs="Courier New"/>
-          <w:lang w:val="en-US"/>
-        </w:rPr>
-        <w:t>unixtime</w:t>
+        <w:t>from_unixtime</w:t>
       </w:r>
       <w:proofErr w:type="spellEnd"/>
       <w:r>
@@ -17820,15 +17685,7 @@
           <w:rFonts w:ascii="Courier New" w:hAnsi="Courier New" w:cs="Courier New"/>
           <w:lang w:val="en-US"/>
         </w:rPr>
-        <w:t>(</w:t>
-      </w:r>
-      <w:proofErr w:type="gramEnd"/>
-      <w:r>
-        <w:rPr>
-          <w:rFonts w:ascii="Courier New" w:hAnsi="Courier New" w:cs="Courier New"/>
-          <w:lang w:val="en-US"/>
-        </w:rPr>
-        <w:t xml:space="preserve">WINDOWSTART) as </w:t>
+        <w:t xml:space="preserve">(WINDOWSTART) as </w:t>
       </w:r>
       <w:proofErr w:type="spellStart"/>
       <w:r>
@@ -17881,15 +17738,7 @@
           <w:rFonts w:ascii="Courier New" w:hAnsi="Courier New" w:cs="Courier New"/>
           <w:lang w:val="en-US"/>
         </w:rPr>
-        <w:t>from_</w:t>
-      </w:r>
-      <w:proofErr w:type="gramStart"/>
-      <w:r>
-        <w:rPr>
-          <w:rFonts w:ascii="Courier New" w:hAnsi="Courier New" w:cs="Courier New"/>
-          <w:lang w:val="en-US"/>
-        </w:rPr>
-        <w:t>unixtime</w:t>
+        <w:t>from_unixtime</w:t>
       </w:r>
       <w:proofErr w:type="spellEnd"/>
       <w:r>
@@ -17897,15 +17746,7 @@
           <w:rFonts w:ascii="Courier New" w:hAnsi="Courier New" w:cs="Courier New"/>
           <w:lang w:val="en-US"/>
         </w:rPr>
-        <w:t>(</w:t>
-      </w:r>
-      <w:proofErr w:type="gramEnd"/>
-      <w:r>
-        <w:rPr>
-          <w:rFonts w:ascii="Courier New" w:hAnsi="Courier New" w:cs="Courier New"/>
-          <w:lang w:val="en-US"/>
-        </w:rPr>
-        <w:t xml:space="preserve">WINDOWEND) as </w:t>
+        <w:t xml:space="preserve">(WINDOWEND) as </w:t>
       </w:r>
       <w:proofErr w:type="spellStart"/>
       <w:r>
@@ -17951,22 +17792,7 @@
           <w:lang w:val="en-US"/>
         </w:rPr>
         <w:tab/>
-      </w:r>
-      <w:proofErr w:type="gramStart"/>
-      <w:r>
-        <w:rPr>
-          <w:rFonts w:ascii="Courier New" w:hAnsi="Courier New" w:cs="Courier New"/>
-          <w:lang w:val="en-US"/>
-        </w:rPr>
-        <w:t>count(</w:t>
-      </w:r>
-      <w:proofErr w:type="gramEnd"/>
-      <w:r>
-        <w:rPr>
-          <w:rFonts w:ascii="Courier New" w:hAnsi="Courier New" w:cs="Courier New"/>
-          <w:lang w:val="en-US"/>
-        </w:rPr>
-        <w:t xml:space="preserve">1) as </w:t>
+        <w:t xml:space="preserve">count(1) as </w:t>
       </w:r>
       <w:proofErr w:type="spellStart"/>
       <w:r>
@@ -18069,17 +17895,8 @@
           <w:lang w:val="en-US"/>
         </w:rPr>
         <w:tab/>
-        <w:t xml:space="preserve">EMIT </w:t>
-      </w:r>
-      <w:proofErr w:type="gramStart"/>
-      <w:r>
-        <w:rPr>
-          <w:rFonts w:ascii="Courier New" w:hAnsi="Courier New" w:cs="Courier New"/>
-          <w:lang w:val="en-US"/>
-        </w:rPr>
-        <w:t>FINAL;</w:t>
-      </w:r>
-      <w:proofErr w:type="gramEnd"/>
+        <w:t>EMIT FINAL;</w:t>
+      </w:r>
     </w:p>
     <w:p>
       <w:pPr>
@@ -19309,30 +19126,14 @@
           <w:rFonts w:ascii="Courier New" w:hAnsi="Courier New" w:cs="Courier New"/>
           <w:lang w:val="en-US"/>
         </w:rPr>
-        <w:t xml:space="preserve">SET 'pipeline.name' = 'Sales </w:t>
-      </w:r>
-      <w:proofErr w:type="gramStart"/>
-      <w:r>
-        <w:rPr>
-          <w:rFonts w:ascii="Courier New" w:hAnsi="Courier New" w:cs="Courier New"/>
-          <w:lang w:val="en-US"/>
-        </w:rPr>
-        <w:t>Basket</w:t>
-      </w:r>
-      <w:r>
-        <w:rPr>
-          <w:rFonts w:ascii="Courier New" w:hAnsi="Courier New" w:cs="Courier New"/>
-          <w:lang w:val="en-US"/>
-        </w:rPr>
-        <w:t>[</w:t>
-      </w:r>
-      <w:proofErr w:type="gramEnd"/>
-      <w:r>
-        <w:rPr>
-          <w:rFonts w:ascii="Courier New" w:hAnsi="Courier New" w:cs="Courier New"/>
-          <w:lang w:val="en-US"/>
-        </w:rPr>
-        <w:t>Source/Target]</w:t>
+        <w:t>SET 'pipeline.name' = 'Sales Basket</w:t>
+      </w:r>
+      <w:r>
+        <w:rPr>
+          <w:rFonts w:ascii="Courier New" w:hAnsi="Courier New" w:cs="Courier New"/>
+          <w:lang w:val="en-US"/>
+        </w:rPr>
+        <w:t>[Source/Target]</w:t>
       </w:r>
       <w:r>
         <w:rPr>
@@ -21177,23 +20978,7 @@
           <w:rFonts w:ascii="Courier New" w:hAnsi="Courier New" w:cs="Courier New"/>
           <w:lang w:val="en-US"/>
         </w:rPr>
-        <w:t xml:space="preserve">    SALESTIMESTAMP_WM AS TO_</w:t>
-      </w:r>
-      <w:proofErr w:type="gramStart"/>
-      <w:r>
-        <w:rPr>
-          <w:rFonts w:ascii="Courier New" w:hAnsi="Courier New" w:cs="Courier New"/>
-          <w:lang w:val="en-US"/>
-        </w:rPr>
-        <w:t>TIMESTAMP(</w:t>
-      </w:r>
-      <w:proofErr w:type="gramEnd"/>
-      <w:r>
-        <w:rPr>
-          <w:rFonts w:ascii="Courier New" w:hAnsi="Courier New" w:cs="Courier New"/>
-          <w:lang w:val="en-US"/>
-        </w:rPr>
-        <w:t>FROM_UNIXTIME(CAST(SALETIMESTAMP_EPOC AS BIGINT) / 1000)),</w:t>
+        <w:t xml:space="preserve">    SALESTIMESTAMP_WM AS TO_TIMESTAMP(FROM_UNIXTIME(CAST(SALETIMESTAMP_EPOC AS BIGINT) / 1000)),</w:t>
       </w:r>
     </w:p>
     <w:p>
@@ -21381,21 +21166,12 @@
         <w:t xml:space="preserve">    '</w:t>
       </w:r>
       <w:proofErr w:type="spellStart"/>
-      <w:proofErr w:type="gramStart"/>
-      <w:r>
-        <w:rPr>
-          <w:rFonts w:ascii="Courier New" w:hAnsi="Courier New" w:cs="Courier New"/>
-          <w:lang w:val="en-US"/>
-        </w:rPr>
-        <w:t>properties.bootstrap</w:t>
-      </w:r>
-      <w:proofErr w:type="gramEnd"/>
-      <w:r>
-        <w:rPr>
-          <w:rFonts w:ascii="Courier New" w:hAnsi="Courier New" w:cs="Courier New"/>
-          <w:lang w:val="en-US"/>
-        </w:rPr>
-        <w:t>.servers</w:t>
+      <w:r>
+        <w:rPr>
+          <w:rFonts w:ascii="Courier New" w:hAnsi="Courier New" w:cs="Courier New"/>
+          <w:lang w:val="en-US"/>
+        </w:rPr>
+        <w:t>properties.bootstrap.servers</w:t>
       </w:r>
       <w:proofErr w:type="spellEnd"/>
       <w:r>
@@ -21421,21 +21197,12 @@
         <w:t xml:space="preserve">    '</w:t>
       </w:r>
       <w:proofErr w:type="spellStart"/>
-      <w:proofErr w:type="gramStart"/>
-      <w:r>
-        <w:rPr>
-          <w:rFonts w:ascii="Courier New" w:hAnsi="Courier New" w:cs="Courier New"/>
-          <w:lang w:val="en-US"/>
-        </w:rPr>
-        <w:t>scan.startup</w:t>
-      </w:r>
-      <w:proofErr w:type="gramEnd"/>
-      <w:r>
-        <w:rPr>
-          <w:rFonts w:ascii="Courier New" w:hAnsi="Courier New" w:cs="Courier New"/>
-          <w:lang w:val="en-US"/>
-        </w:rPr>
-        <w:t>.mode</w:t>
+      <w:r>
+        <w:rPr>
+          <w:rFonts w:ascii="Courier New" w:hAnsi="Courier New" w:cs="Courier New"/>
+          <w:lang w:val="en-US"/>
+        </w:rPr>
+        <w:t>scan.startup.mode</w:t>
       </w:r>
       <w:proofErr w:type="spellEnd"/>
       <w:r>
@@ -21541,7 +21308,6 @@
         <w:t xml:space="preserve">    '</w:t>
       </w:r>
       <w:proofErr w:type="spellStart"/>
-      <w:proofErr w:type="gramStart"/>
       <w:r>
         <w:rPr>
           <w:rFonts w:ascii="Courier New" w:hAnsi="Courier New" w:cs="Courier New"/>
@@ -21550,7 +21316,6 @@
         <w:t>value.format</w:t>
       </w:r>
       <w:proofErr w:type="spellEnd"/>
-      <w:proofErr w:type="gramEnd"/>
       <w:r>
         <w:rPr>
           <w:rFonts w:ascii="Courier New" w:hAnsi="Courier New" w:cs="Courier New"/>
@@ -21640,7 +21405,6 @@
         <w:t xml:space="preserve">    '</w:t>
       </w:r>
       <w:proofErr w:type="spellStart"/>
-      <w:proofErr w:type="gramStart"/>
       <w:r>
         <w:rPr>
           <w:rFonts w:ascii="Courier New" w:hAnsi="Courier New" w:cs="Courier New"/>
@@ -21649,7 +21413,6 @@
         <w:t>value.fields</w:t>
       </w:r>
       <w:proofErr w:type="spellEnd"/>
-      <w:proofErr w:type="gramEnd"/>
       <w:r>
         <w:rPr>
           <w:rFonts w:ascii="Courier New" w:hAnsi="Courier New" w:cs="Courier New"/>
@@ -21856,15 +21619,7 @@
           <w:rFonts w:ascii="Courier New" w:hAnsi="Courier New" w:cs="Courier New"/>
           <w:lang w:val="en-US"/>
         </w:rPr>
-        <w:t>window_</w:t>
-      </w:r>
-      <w:proofErr w:type="gramStart"/>
-      <w:r>
-        <w:rPr>
-          <w:rFonts w:ascii="Courier New" w:hAnsi="Courier New" w:cs="Courier New"/>
-          <w:lang w:val="en-US"/>
-        </w:rPr>
-        <w:t>start</w:t>
+        <w:t>window_start</w:t>
       </w:r>
       <w:proofErr w:type="spellEnd"/>
       <w:r>
@@ -21872,15 +21627,7 @@
           <w:rFonts w:ascii="Courier New" w:hAnsi="Courier New" w:cs="Courier New"/>
           <w:lang w:val="en-US"/>
         </w:rPr>
-        <w:t xml:space="preserve">  TIMESTAMP</w:t>
-      </w:r>
-      <w:proofErr w:type="gramEnd"/>
-      <w:r>
-        <w:rPr>
-          <w:rFonts w:ascii="Courier New" w:hAnsi="Courier New" w:cs="Courier New"/>
-          <w:lang w:val="en-US"/>
-        </w:rPr>
-        <w:t>(3),</w:t>
+        <w:t xml:space="preserve">  TIMESTAMP(3),</w:t>
       </w:r>
     </w:p>
     <w:p>
@@ -21911,23 +21658,7 @@
           <w:rFonts w:ascii="Courier New" w:hAnsi="Courier New" w:cs="Courier New"/>
           <w:lang w:val="en-US"/>
         </w:rPr>
-        <w:t xml:space="preserve"> </w:t>
-      </w:r>
-      <w:proofErr w:type="gramStart"/>
-      <w:r>
-        <w:rPr>
-          <w:rFonts w:ascii="Courier New" w:hAnsi="Courier New" w:cs="Courier New"/>
-          <w:lang w:val="en-US"/>
-        </w:rPr>
-        <w:t>TIMESTAMP(</w:t>
-      </w:r>
-      <w:proofErr w:type="gramEnd"/>
-      <w:r>
-        <w:rPr>
-          <w:rFonts w:ascii="Courier New" w:hAnsi="Courier New" w:cs="Courier New"/>
-          <w:lang w:val="en-US"/>
-        </w:rPr>
-        <w:t>3),</w:t>
+        <w:t xml:space="preserve"> TIMESTAMP(3),</w:t>
       </w:r>
     </w:p>
     <w:p>
@@ -22161,21 +21892,12 @@
         <w:t xml:space="preserve">    '</w:t>
       </w:r>
       <w:proofErr w:type="spellStart"/>
-      <w:proofErr w:type="gramStart"/>
-      <w:r>
-        <w:rPr>
-          <w:rFonts w:ascii="Courier New" w:hAnsi="Courier New" w:cs="Courier New"/>
-          <w:lang w:val="en-US"/>
-        </w:rPr>
-        <w:t>properties.bootstrap</w:t>
-      </w:r>
-      <w:proofErr w:type="gramEnd"/>
-      <w:r>
-        <w:rPr>
-          <w:rFonts w:ascii="Courier New" w:hAnsi="Courier New" w:cs="Courier New"/>
-          <w:lang w:val="en-US"/>
-        </w:rPr>
-        <w:t>.servers</w:t>
+      <w:r>
+        <w:rPr>
+          <w:rFonts w:ascii="Courier New" w:hAnsi="Courier New" w:cs="Courier New"/>
+          <w:lang w:val="en-US"/>
+        </w:rPr>
+        <w:t>properties.bootstrap.servers</w:t>
       </w:r>
       <w:proofErr w:type="spellEnd"/>
       <w:r>
@@ -22201,7 +21923,6 @@
         <w:t xml:space="preserve">    '</w:t>
       </w:r>
       <w:proofErr w:type="spellStart"/>
-      <w:proofErr w:type="gramStart"/>
       <w:r>
         <w:rPr>
           <w:rFonts w:ascii="Courier New" w:hAnsi="Courier New" w:cs="Courier New"/>
@@ -22210,7 +21931,6 @@
         <w:t>key.format</w:t>
       </w:r>
       <w:proofErr w:type="spellEnd"/>
-      <w:proofErr w:type="gramEnd"/>
       <w:r>
         <w:rPr>
           <w:rFonts w:ascii="Courier New" w:hAnsi="Courier New" w:cs="Courier New"/>
@@ -22307,7 +22027,6 @@
         <w:t xml:space="preserve">    '</w:t>
       </w:r>
       <w:proofErr w:type="spellStart"/>
-      <w:proofErr w:type="gramStart"/>
       <w:r>
         <w:rPr>
           <w:rFonts w:ascii="Courier New" w:hAnsi="Courier New" w:cs="Courier New"/>
@@ -22316,7 +22035,6 @@
         <w:t>value.format</w:t>
       </w:r>
       <w:proofErr w:type="spellEnd"/>
-      <w:proofErr w:type="gramEnd"/>
       <w:r>
         <w:rPr>
           <w:rFonts w:ascii="Courier New" w:hAnsi="Courier New" w:cs="Courier New"/>
@@ -22399,7 +22117,6 @@
         <w:t xml:space="preserve">    '</w:t>
       </w:r>
       <w:proofErr w:type="spellStart"/>
-      <w:proofErr w:type="gramStart"/>
       <w:r>
         <w:rPr>
           <w:rFonts w:ascii="Courier New" w:hAnsi="Courier New" w:cs="Courier New"/>
@@ -22408,7 +22125,6 @@
         <w:t>value.fields</w:t>
       </w:r>
       <w:proofErr w:type="spellEnd"/>
-      <w:proofErr w:type="gramEnd"/>
       <w:r>
         <w:rPr>
           <w:rFonts w:ascii="Courier New" w:hAnsi="Courier New" w:cs="Courier New"/>
@@ -22496,23 +22212,7 @@
           <w:rFonts w:ascii="Courier New" w:hAnsi="Courier New" w:cs="Courier New"/>
           <w:lang w:val="en-US"/>
         </w:rPr>
-        <w:t xml:space="preserve">    `STORE</w:t>
-      </w:r>
-      <w:proofErr w:type="gramStart"/>
-      <w:r>
-        <w:rPr>
-          <w:rFonts w:ascii="Courier New" w:hAnsi="Courier New" w:cs="Courier New"/>
-          <w:lang w:val="en-US"/>
-        </w:rPr>
-        <w:t>`.`</w:t>
-      </w:r>
-      <w:proofErr w:type="gramEnd"/>
-      <w:r>
-        <w:rPr>
-          <w:rFonts w:ascii="Courier New" w:hAnsi="Courier New" w:cs="Courier New"/>
-          <w:lang w:val="en-US"/>
-        </w:rPr>
-        <w:t>ID` as STORE_ID,</w:t>
+        <w:t xml:space="preserve">    `STORE`.`ID` as STORE_ID,</w:t>
       </w:r>
     </w:p>
     <w:p>
@@ -22604,23 +22304,7 @@
           <w:rFonts w:ascii="Courier New" w:hAnsi="Courier New" w:cs="Courier New"/>
           <w:lang w:val="en-US"/>
         </w:rPr>
-        <w:t xml:space="preserve">    </w:t>
-      </w:r>
-      <w:proofErr w:type="gramStart"/>
-      <w:r>
-        <w:rPr>
-          <w:rFonts w:ascii="Courier New" w:hAnsi="Courier New" w:cs="Courier New"/>
-          <w:lang w:val="en-US"/>
-        </w:rPr>
-        <w:t>COUNT(</w:t>
-      </w:r>
-      <w:proofErr w:type="gramEnd"/>
-      <w:r>
-        <w:rPr>
-          <w:rFonts w:ascii="Courier New" w:hAnsi="Courier New" w:cs="Courier New"/>
-          <w:lang w:val="en-US"/>
-        </w:rPr>
-        <w:t xml:space="preserve">*) as </w:t>
+        <w:t xml:space="preserve">    COUNT(*) as </w:t>
       </w:r>
       <w:proofErr w:type="spellStart"/>
       <w:r>
@@ -22675,47 +22359,22 @@
           <w:rFonts w:ascii="Courier New" w:hAnsi="Courier New" w:cs="Courier New"/>
           <w:lang w:val="en-US"/>
         </w:rPr>
-        <w:t xml:space="preserve">  FROM </w:t>
-      </w:r>
-      <w:proofErr w:type="gramStart"/>
-      <w:r>
-        <w:rPr>
-          <w:rFonts w:ascii="Courier New" w:hAnsi="Courier New" w:cs="Courier New"/>
-          <w:lang w:val="en-US"/>
-        </w:rPr>
-        <w:t>TABLE(</w:t>
-      </w:r>
-      <w:proofErr w:type="gramEnd"/>
-    </w:p>
-    <w:p>
-      <w:pPr>
-        <w:rPr>
-          <w:rFonts w:ascii="Courier New" w:hAnsi="Courier New" w:cs="Courier New"/>
-          <w:lang w:val="en-US"/>
-        </w:rPr>
-      </w:pPr>
-      <w:r>
-        <w:rPr>
-          <w:rFonts w:ascii="Courier New" w:hAnsi="Courier New" w:cs="Courier New"/>
-          <w:lang w:val="en-US"/>
-        </w:rPr>
-        <w:t xml:space="preserve">    </w:t>
-      </w:r>
-      <w:proofErr w:type="gramStart"/>
-      <w:r>
-        <w:rPr>
-          <w:rFonts w:ascii="Courier New" w:hAnsi="Courier New" w:cs="Courier New"/>
-          <w:lang w:val="en-US"/>
-        </w:rPr>
-        <w:t>TUMBLE(</w:t>
-      </w:r>
-      <w:proofErr w:type="gramEnd"/>
-      <w:r>
-        <w:rPr>
-          <w:rFonts w:ascii="Courier New" w:hAnsi="Courier New" w:cs="Courier New"/>
-          <w:lang w:val="en-US"/>
-        </w:rPr>
-        <w:t xml:space="preserve">TABLE </w:t>
+        <w:t xml:space="preserve">  FROM TABLE(</w:t>
+      </w:r>
+    </w:p>
+    <w:p>
+      <w:pPr>
+        <w:rPr>
+          <w:rFonts w:ascii="Courier New" w:hAnsi="Courier New" w:cs="Courier New"/>
+          <w:lang w:val="en-US"/>
+        </w:rPr>
+      </w:pPr>
+      <w:r>
+        <w:rPr>
+          <w:rFonts w:ascii="Courier New" w:hAnsi="Courier New" w:cs="Courier New"/>
+          <w:lang w:val="en-US"/>
+        </w:rPr>
+        <w:t xml:space="preserve">    TUMBLE(TABLE </w:t>
       </w:r>
       <w:proofErr w:type="spellStart"/>
       <w:r>
@@ -22746,23 +22405,7 @@
           <w:rFonts w:ascii="Courier New" w:hAnsi="Courier New" w:cs="Courier New"/>
           <w:lang w:val="en-US"/>
         </w:rPr>
-        <w:t xml:space="preserve">  GROUP BY `STORE</w:t>
-      </w:r>
-      <w:proofErr w:type="gramStart"/>
-      <w:r>
-        <w:rPr>
-          <w:rFonts w:ascii="Courier New" w:hAnsi="Courier New" w:cs="Courier New"/>
-          <w:lang w:val="en-US"/>
-        </w:rPr>
-        <w:t>`.`</w:t>
-      </w:r>
-      <w:proofErr w:type="gramEnd"/>
-      <w:r>
-        <w:rPr>
-          <w:rFonts w:ascii="Courier New" w:hAnsi="Courier New" w:cs="Courier New"/>
-          <w:lang w:val="en-US"/>
-        </w:rPr>
-        <w:t xml:space="preserve">ID`, TERMINALPOINT, </w:t>
+        <w:t xml:space="preserve">  GROUP BY `STORE`.`ID`, TERMINALPOINT, </w:t>
       </w:r>
       <w:proofErr w:type="spellStart"/>
       <w:r>
@@ -25665,7 +25308,6 @@
         <w:t xml:space="preserve">-&gt; Avro and you learn allot along the way, </w:t>
       </w:r>
       <w:proofErr w:type="spellStart"/>
-      <w:proofErr w:type="gramStart"/>
       <w:r>
         <w:rPr>
           <w:lang w:val="en-US"/>
@@ -25673,7 +25315,6 @@
         <w:t>pro’s</w:t>
       </w:r>
       <w:proofErr w:type="spellEnd"/>
-      <w:proofErr w:type="gramEnd"/>
       <w:r>
         <w:rPr>
           <w:lang w:val="en-US"/>
@@ -27690,17 +27331,31 @@
         </w:rPr>
         <w:t>See the </w:t>
       </w:r>
-      <w:hyperlink r:id="rId130" w:tgtFrame="_blank" w:history="1">
-        <w:proofErr w:type="spellStart"/>
-        <w:r>
-          <w:rPr>
-            <w:rFonts w:ascii="Courier New" w:eastAsiaTheme="minorHAnsi" w:hAnsi="Courier New" w:cs="Courier New"/>
-            <w:lang w:val="en-US"/>
-          </w:rPr>
-          <w:t>Makefile</w:t>
-        </w:r>
-        <w:proofErr w:type="spellEnd"/>
-      </w:hyperlink>
+      <w:proofErr w:type="spellStart"/>
+      <w:r>
+        <w:fldChar w:fldCharType="begin"/>
+      </w:r>
+      <w:r>
+        <w:instrText>HYPERLINK "https://opensource.com/article/18/8/what-how-makefile" \t "_blank"</w:instrText>
+      </w:r>
+      <w:r>
+        <w:fldChar w:fldCharType="separate"/>
+      </w:r>
+      <w:r>
+        <w:rPr>
+          <w:rFonts w:ascii="Courier New" w:eastAsiaTheme="minorHAnsi" w:hAnsi="Courier New" w:cs="Courier New"/>
+          <w:lang w:val="en-US"/>
+        </w:rPr>
+        <w:t>Makefile</w:t>
+      </w:r>
+      <w:proofErr w:type="spellEnd"/>
+      <w:r>
+        <w:rPr>
+          <w:rFonts w:ascii="Courier New" w:eastAsiaTheme="minorHAnsi" w:hAnsi="Courier New" w:cs="Courier New"/>
+          <w:lang w:val="en-US"/>
+        </w:rPr>
+        <w:fldChar w:fldCharType="end"/>
+      </w:r>
       <w:r>
         <w:rPr>
           <w:rFonts w:ascii="Courier New" w:eastAsiaTheme="minorHAnsi" w:hAnsi="Courier New" w:cs="Courier New"/>
@@ -27787,7 +27442,7 @@
                     <pic:cNvPicPr/>
                   </pic:nvPicPr>
                   <pic:blipFill>
-                    <a:blip r:embed="rId131" cstate="print">
+                    <a:blip r:embed="rId130" cstate="print">
                       <a:extLst>
                         <a:ext uri="{28A0092B-C50C-407E-A947-70E740481C1C}">
                           <a14:useLocalDpi xmlns:a14="http://schemas.microsoft.com/office/drawing/2010/main" val="0"/>
@@ -27977,7 +27632,7 @@
           <w:lang w:val="en-US"/>
         </w:rPr>
       </w:pPr>
-      <w:hyperlink r:id="rId132" w:history="1">
+      <w:hyperlink r:id="rId131" w:history="1">
         <w:r>
           <w:rPr>
             <w:rStyle w:val="Hyperlink"/>
@@ -27993,7 +27648,7 @@
           <w:lang w:val="en-US"/>
         </w:rPr>
       </w:pPr>
-      <w:hyperlink r:id="rId133" w:history="1">
+      <w:hyperlink r:id="rId132" w:history="1">
         <w:r>
           <w:rPr>
             <w:rStyle w:val="Hyperlink"/>
@@ -28055,7 +27710,7 @@
           <w:lang w:val="en-US"/>
         </w:rPr>
       </w:pPr>
-      <w:hyperlink r:id="rId134" w:history="1">
+      <w:hyperlink r:id="rId133" w:history="1">
         <w:r>
           <w:rPr>
             <w:rStyle w:val="Hyperlink"/>
@@ -28091,7 +27746,7 @@
         </w:rPr>
         <w:t xml:space="preserve">by </w:t>
       </w:r>
-      <w:hyperlink r:id="rId135" w:history="1">
+      <w:hyperlink r:id="rId134" w:history="1">
         <w:proofErr w:type="spellStart"/>
         <w:r>
           <w:rPr>
@@ -28121,7 +27776,7 @@
           <w:lang w:val="en-US"/>
         </w:rPr>
       </w:pPr>
-      <w:hyperlink r:id="rId136" w:history="1">
+      <w:hyperlink r:id="rId135" w:history="1">
         <w:r>
           <w:rPr>
             <w:rStyle w:val="Hyperlink"/>
@@ -28148,7 +27803,7 @@
           <w:lang w:val="en-US"/>
         </w:rPr>
       </w:pPr>
-      <w:hyperlink r:id="rId137" w:history="1">
+      <w:hyperlink r:id="rId136" w:history="1">
         <w:r>
           <w:rPr>
             <w:rStyle w:val="Hyperlink"/>
@@ -28169,7 +27824,7 @@
           <w:lang w:val="en-US"/>
         </w:rPr>
       </w:pPr>
-      <w:hyperlink r:id="rId138" w:history="1">
+      <w:hyperlink r:id="rId137" w:history="1">
         <w:r>
           <w:rPr>
             <w:rStyle w:val="Hyperlink"/>
@@ -28233,15 +27888,48 @@
           <w:lang w:val="en-US"/>
         </w:rPr>
       </w:pPr>
+      <w:hyperlink r:id="rId138" w:history="1">
+        <w:r>
+          <w:rPr>
+            <w:rStyle w:val="Hyperlink"/>
+            <w:lang w:val="en-US"/>
+          </w:rPr>
+          <w:t>Open Table Formats — Delta, Iceberg &amp; Hudi</w:t>
+        </w:r>
+      </w:hyperlink>
+    </w:p>
+    <w:p>
+      <w:pPr>
+        <w:pStyle w:val="ListParagraph"/>
+        <w:numPr>
+          <w:ilvl w:val="0"/>
+          <w:numId w:val="15"/>
+        </w:numPr>
+        <w:rPr>
+          <w:rStyle w:val="Hyperlink"/>
+          <w:color w:val="auto"/>
+          <w:u w:val="none"/>
+          <w:lang w:val="en-US"/>
+        </w:rPr>
+      </w:pPr>
       <w:hyperlink r:id="rId139" w:history="1">
         <w:r>
           <w:rPr>
             <w:rStyle w:val="Hyperlink"/>
             <w:lang w:val="en-US"/>
           </w:rPr>
-          <w:t>https://medium.com/geekculture/open-table-formats-delta-iceberg-hudi-732f682ec0bb</w:t>
+          <w:t xml:space="preserve">Understanding Apache Iceberg architecture | Starburst Academy </w:t>
         </w:r>
       </w:hyperlink>
+      <w:r>
+        <w:rPr>
+          <w:rStyle w:val="Hyperlink"/>
+          <w:color w:val="auto"/>
+          <w:u w:val="none"/>
+          <w:lang w:val="en-US"/>
+        </w:rPr>
+        <w:t>- YouTube</w:t>
+      </w:r>
     </w:p>
     <w:p>
       <w:pPr>
@@ -28260,7 +27948,23 @@
             <w:rStyle w:val="Hyperlink"/>
             <w:lang w:val="en-US"/>
           </w:rPr>
-          <w:t>https://medium.com/@balachandar-paulraj/apache-paimon-a-fresh-face-joins-the-fray-310a89fc0da4</w:t>
+          <w:t xml:space="preserve">Apache </w:t>
+        </w:r>
+        <w:proofErr w:type="spellStart"/>
+        <w:r>
+          <w:rPr>
+            <w:rStyle w:val="Hyperlink"/>
+            <w:lang w:val="en-US"/>
+          </w:rPr>
+          <w:t>Paimon</w:t>
+        </w:r>
+        <w:proofErr w:type="spellEnd"/>
+        <w:r>
+          <w:rPr>
+            <w:rStyle w:val="Hyperlink"/>
+            <w:lang w:val="en-US"/>
+          </w:rPr>
+          <w:t>: A fresh face joins the fray</w:t>
         </w:r>
       </w:hyperlink>
       <w:r>
@@ -28290,21 +27994,23 @@
             <w:rStyle w:val="Hyperlink"/>
             <w:lang w:val="en-US"/>
           </w:rPr>
-          <w:t>https://jack-vanlightly.com/b</w:t>
+          <w:t xml:space="preserve">Table Format Comparisons - How Do </w:t>
         </w:r>
+        <w:proofErr w:type="gramStart"/>
         <w:r>
           <w:rPr>
             <w:rStyle w:val="Hyperlink"/>
             <w:lang w:val="en-US"/>
           </w:rPr>
-          <w:t>l</w:t>
+          <w:t>The</w:t>
         </w:r>
+        <w:proofErr w:type="gramEnd"/>
         <w:r>
           <w:rPr>
             <w:rStyle w:val="Hyperlink"/>
             <w:lang w:val="en-US"/>
           </w:rPr>
-          <w:t>og/2024/8/7/table-format-comparisons-how-do-the-table-formats-represent-the-canonical-set-of-files</w:t>
+          <w:t xml:space="preserve"> Table Formats Represent The Canonical Set Of Files?</w:t>
         </w:r>
       </w:hyperlink>
     </w:p>
@@ -28343,6 +28049,9 @@
           <w:numId w:val="33"/>
         </w:numPr>
         <w:rPr>
+          <w:rStyle w:val="Hyperlink"/>
+          <w:color w:val="auto"/>
+          <w:u w:val="none"/>
           <w:lang w:val="en-US"/>
         </w:rPr>
       </w:pPr>
@@ -28364,14 +28073,12 @@
         </w:rPr>
         <w:t xml:space="preserve"> video that’s easy to follow that explains the Parquet file format.</w:t>
       </w:r>
-    </w:p>
-    <w:p>
-      <w:pPr>
-        <w:pStyle w:val="ListParagraph"/>
-        <w:rPr>
-          <w:lang w:val="en-US"/>
-        </w:rPr>
-      </w:pPr>
+      <w:r>
+        <w:rPr>
+          <w:lang w:val="en-US"/>
+        </w:rPr>
+        <w:t xml:space="preserve"> </w:t>
+      </w:r>
       <w:hyperlink r:id="rId142" w:history="1">
         <w:r>
           <w:rPr>
@@ -28384,39 +28091,6 @@
     </w:p>
     <w:p>
       <w:pPr>
-        <w:rPr>
-          <w:lang w:val="en-US"/>
-        </w:rPr>
-      </w:pPr>
-    </w:p>
-    <w:p>
-      <w:pPr>
-        <w:rPr>
-          <w:lang w:val="en-US"/>
-        </w:rPr>
-      </w:pPr>
-      <w:r>
-        <w:rPr>
-          <w:lang w:val="en-US"/>
-        </w:rPr>
-        <w:t>Apache Avro</w:t>
-      </w:r>
-      <w:r>
-        <w:rPr>
-          <w:lang w:val="en-US"/>
-        </w:rPr>
-        <w:t xml:space="preserve"> File: Format and/or Serialization…</w:t>
-      </w:r>
-    </w:p>
-    <w:p>
-      <w:pPr>
-        <w:rPr>
-          <w:lang w:val="en-US"/>
-        </w:rPr>
-      </w:pPr>
-    </w:p>
-    <w:p>
-      <w:pPr>
         <w:pStyle w:val="ListParagraph"/>
         <w:numPr>
           <w:ilvl w:val="0"/>
@@ -28427,6 +28101,66 @@
         </w:rPr>
       </w:pPr>
       <w:hyperlink r:id="rId143" w:history="1">
+        <w:r>
+          <w:rPr>
+            <w:rStyle w:val="Hyperlink"/>
+            <w:lang w:val="en-US"/>
+          </w:rPr>
+          <w:t>An introduction to Apache Parquet</w:t>
+        </w:r>
+      </w:hyperlink>
+      <w:r>
+        <w:rPr>
+          <w:lang w:val="en-US"/>
+        </w:rPr>
+        <w:t xml:space="preserve"> </w:t>
+      </w:r>
+    </w:p>
+    <w:p>
+      <w:pPr>
+        <w:rPr>
+          <w:lang w:val="en-US"/>
+        </w:rPr>
+      </w:pPr>
+    </w:p>
+    <w:p>
+      <w:pPr>
+        <w:rPr>
+          <w:lang w:val="en-US"/>
+        </w:rPr>
+      </w:pPr>
+      <w:r>
+        <w:rPr>
+          <w:lang w:val="en-US"/>
+        </w:rPr>
+        <w:t>Apache Avro</w:t>
+      </w:r>
+      <w:r>
+        <w:rPr>
+          <w:lang w:val="en-US"/>
+        </w:rPr>
+        <w:t xml:space="preserve"> File: Format and/or Serialization…</w:t>
+      </w:r>
+    </w:p>
+    <w:p>
+      <w:pPr>
+        <w:rPr>
+          <w:lang w:val="en-US"/>
+        </w:rPr>
+      </w:pPr>
+    </w:p>
+    <w:p>
+      <w:pPr>
+        <w:pStyle w:val="ListParagraph"/>
+        <w:numPr>
+          <w:ilvl w:val="0"/>
+          <w:numId w:val="33"/>
+        </w:numPr>
+        <w:rPr>
+          <w:lang w:val="en-US"/>
+        </w:rPr>
+      </w:pPr>
+      <w:hyperlink r:id="rId144" w:history="1">
         <w:r>
           <w:rPr>
             <w:rStyle w:val="Hyperlink"/>
@@ -31570,7 +31304,7 @@
   <w:abstractNum w:abstractNumId="28" w15:restartNumberingAfterBreak="0">
     <w:nsid w:val="71DC6756"/>
     <w:multiLevelType w:val="hybridMultilevel"/>
-    <w:tmpl w:val="70C6FDF2"/>
+    <w:tmpl w:val="3DBA8652"/>
     <w:lvl w:ilvl="0" w:tplc="04090001">
       <w:start w:val="1"/>
       <w:numFmt w:val="bullet"/>

</xml_diff>

<commit_message>
updated blog-doc, updated MongoDB Atlas diagram/overview
</commit_message>
<xml_diff>
--- a/blog-doc/Blog.docx
+++ b/blog-doc/Blog.docx
@@ -23081,7 +23081,19 @@
         <w:rPr>
           <w:lang w:val="en-US"/>
         </w:rPr>
-        <w:t>The big very obvious bit here is, it’s very simple, it all local inside the MongoDB eco system, it’s all build on the very well know MongoDB aggregation framework.</w:t>
+        <w:t xml:space="preserve">The </w:t>
+      </w:r>
+      <w:r>
+        <w:rPr>
+          <w:lang w:val="en-US"/>
+        </w:rPr>
+        <w:t xml:space="preserve">very </w:t>
+      </w:r>
+      <w:r>
+        <w:rPr>
+          <w:lang w:val="en-US"/>
+        </w:rPr>
+        <w:t>big obvious bit here is, it’s very simple, it all local inside the MongoDB eco system, it’s all build on the very well know MongoDB aggregation framework.</w:t>
       </w:r>
     </w:p>
     <w:p>
@@ -23165,20 +23177,102 @@
     <w:p>
       <w:pPr>
         <w:rPr>
+          <w:lang w:val="en-US"/>
+        </w:rPr>
+      </w:pPr>
+      <w:r>
+        <w:rPr>
+          <w:lang w:val="en-US"/>
+        </w:rPr>
+        <w:t>Edit: (15 Aug) Removed “</w:t>
+      </w:r>
+      <w:proofErr w:type="spellStart"/>
+      <w:r>
+        <w:rPr>
+          <w:rFonts w:ascii="Courier New" w:hAnsi="Courier New" w:cs="Courier New"/>
+          <w:lang w:val="en-US"/>
+        </w:rPr>
+        <w:t>unnested</w:t>
+      </w:r>
+      <w:r>
+        <w:rPr>
+          <w:lang w:val="en-US"/>
+        </w:rPr>
+        <w:t>_</w:t>
+      </w:r>
+      <w:r>
+        <w:rPr>
+          <w:rFonts w:ascii="Courier New" w:hAnsi="Courier New" w:cs="Courier New"/>
+          <w:lang w:val="en-US"/>
+        </w:rPr>
+        <w:t>sales</w:t>
+      </w:r>
+      <w:proofErr w:type="spellEnd"/>
+      <w:r>
+        <w:rPr>
+          <w:lang w:val="en-US"/>
+        </w:rPr>
+        <w:t>” collection as it’s not required in MongoDB Atlas for computations/aggregations on nested objects/arrays in a document. Above is the before, below is the after edit.</w:t>
+      </w:r>
+    </w:p>
+    <w:p>
+      <w:pPr>
+        <w:rPr>
           <w:b/>
           <w:bCs/>
           <w:lang w:val="en-US"/>
         </w:rPr>
       </w:pPr>
-    </w:p>
-    <w:p>
-      <w:pPr>
+      <w:r>
         <w:rPr>
           <w:b/>
           <w:bCs/>
-          <w:lang w:val="en-US"/>
-        </w:rPr>
-      </w:pPr>
+          <w:noProof/>
+          <w:lang w:val="en-US"/>
+        </w:rPr>
+        <w:lastRenderedPageBreak/>
+        <w:drawing>
+          <wp:inline distT="0" distB="0" distL="0" distR="0" wp14:anchorId="5F50193B" wp14:editId="5DD2B212">
+            <wp:extent cx="5943600" cy="2739390"/>
+            <wp:effectExtent l="0" t="0" r="0" b="3810"/>
+            <wp:docPr id="1692841321" name="Picture 1"/>
+            <wp:cNvGraphicFramePr>
+              <a:graphicFrameLocks xmlns:a="http://schemas.openxmlformats.org/drawingml/2006/main" noChangeAspect="1"/>
+            </wp:cNvGraphicFramePr>
+            <a:graphic xmlns:a="http://schemas.openxmlformats.org/drawingml/2006/main">
+              <a:graphicData uri="http://schemas.openxmlformats.org/drawingml/2006/picture">
+                <pic:pic xmlns:pic="http://schemas.openxmlformats.org/drawingml/2006/picture">
+                  <pic:nvPicPr>
+                    <pic:cNvPr id="1692841321" name="Picture 1692841321"/>
+                    <pic:cNvPicPr/>
+                  </pic:nvPicPr>
+                  <pic:blipFill>
+                    <a:blip r:embed="rId86" cstate="print">
+                      <a:extLst>
+                        <a:ext uri="{28A0092B-C50C-407E-A947-70E740481C1C}">
+                          <a14:useLocalDpi xmlns:a14="http://schemas.microsoft.com/office/drawing/2010/main" val="0"/>
+                        </a:ext>
+                      </a:extLst>
+                    </a:blip>
+                    <a:stretch>
+                      <a:fillRect/>
+                    </a:stretch>
+                  </pic:blipFill>
+                  <pic:spPr>
+                    <a:xfrm>
+                      <a:off x="0" y="0"/>
+                      <a:ext cx="5943600" cy="2739390"/>
+                    </a:xfrm>
+                    <a:prstGeom prst="rect">
+                      <a:avLst/>
+                    </a:prstGeom>
+                  </pic:spPr>
+                </pic:pic>
+              </a:graphicData>
+            </a:graphic>
+          </wp:inline>
+        </w:drawing>
+      </w:r>
     </w:p>
     <w:p>
       <w:pPr>
@@ -23197,13 +23291,21 @@
           <w:lang w:val="en-US"/>
         </w:rPr>
       </w:pPr>
-      <w:r>
+    </w:p>
+    <w:p>
+      <w:pPr>
         <w:rPr>
           <w:b/>
           <w:bCs/>
           <w:lang w:val="en-US"/>
         </w:rPr>
-        <w:lastRenderedPageBreak/>
+      </w:pPr>
+      <w:r>
+        <w:rPr>
+          <w:b/>
+          <w:bCs/>
+          <w:lang w:val="en-US"/>
+        </w:rPr>
         <w:t xml:space="preserve">Apache </w:t>
       </w:r>
       <w:proofErr w:type="spellStart"/>
@@ -23249,7 +23351,7 @@
         </w:rPr>
         <w:t xml:space="preserve">See </w:t>
       </w:r>
-      <w:hyperlink r:id="rId86" w:history="1">
+      <w:hyperlink r:id="rId87" w:history="1">
         <w:r>
           <w:rPr>
             <w:rStyle w:val="Hyperlink"/>
@@ -23332,7 +23434,7 @@
         </w:rPr>
         <w:t xml:space="preserve"> </w:t>
       </w:r>
-      <w:hyperlink r:id="rId87" w:history="1">
+      <w:hyperlink r:id="rId88" w:history="1">
         <w:r>
           <w:rPr>
             <w:rStyle w:val="Hyperlink"/>
@@ -23554,7 +23656,7 @@
           <w:lang w:val="en-US"/>
         </w:rPr>
       </w:pPr>
-      <w:hyperlink r:id="rId88" w:history="1">
+      <w:hyperlink r:id="rId89" w:history="1">
         <w:r>
           <w:rPr>
             <w:rStyle w:val="Hyperlink"/>
@@ -23570,7 +23672,7 @@
           <w:lang w:val="en-US"/>
         </w:rPr>
       </w:pPr>
-      <w:hyperlink r:id="rId89" w:history="1">
+      <w:hyperlink r:id="rId90" w:history="1">
         <w:r>
           <w:rPr>
             <w:rStyle w:val="Hyperlink"/>
@@ -23611,6 +23713,7 @@
         <w:rPr>
           <w:rFonts w:eastAsia="Times New Roman"/>
         </w:rPr>
+        <w:lastRenderedPageBreak/>
         <w:t>An exercise in Discovery, Streaming data in the analytical world.</w:t>
       </w:r>
       <w:r>
@@ -23895,7 +23998,7 @@
         </w:rPr>
         <w:t xml:space="preserve">Another option, and this is more for the data warehouse/data lake/lake house/analytics world, push it directly from </w:t>
       </w:r>
-      <w:hyperlink r:id="rId90" w:history="1">
+      <w:hyperlink r:id="rId91" w:history="1">
         <w:r>
           <w:rPr>
             <w:rStyle w:val="Hyperlink"/>
@@ -24045,7 +24148,7 @@
           <w:lang w:val="en-US"/>
         </w:rPr>
       </w:pPr>
-      <w:hyperlink r:id="rId91" w:history="1">
+      <w:hyperlink r:id="rId92" w:history="1">
         <w:r>
           <w:rPr>
             <w:rStyle w:val="Hyperlink"/>
@@ -24117,7 +24220,7 @@
         </w:rPr>
         <w:t xml:space="preserve"> on AWS S3 via a local </w:t>
       </w:r>
-      <w:hyperlink r:id="rId92" w:history="1">
+      <w:hyperlink r:id="rId93" w:history="1">
         <w:proofErr w:type="spellStart"/>
         <w:r>
           <w:rPr>
@@ -24180,7 +24283,7 @@
                     <pic:cNvPicPr/>
                   </pic:nvPicPr>
                   <pic:blipFill>
-                    <a:blip r:embed="rId93" cstate="print">
+                    <a:blip r:embed="rId94" cstate="print">
                       <a:extLst>
                         <a:ext uri="{28A0092B-C50C-407E-A947-70E740481C1C}">
                           <a14:useLocalDpi xmlns:a14="http://schemas.microsoft.com/office/drawing/2010/main" val="0"/>
@@ -24239,6 +24342,7 @@
           <w:noProof/>
           <w:lang w:val="en-US"/>
         </w:rPr>
+        <w:lastRenderedPageBreak/>
         <w:drawing>
           <wp:inline distT="0" distB="0" distL="0" distR="0" wp14:anchorId="77385D5C" wp14:editId="58E605C1">
             <wp:extent cx="5943600" cy="2907030"/>
@@ -24255,7 +24359,7 @@
                     <pic:cNvPicPr/>
                   </pic:nvPicPr>
                   <pic:blipFill>
-                    <a:blip r:embed="rId94" cstate="print">
+                    <a:blip r:embed="rId95" cstate="print">
                       <a:extLst>
                         <a:ext uri="{28A0092B-C50C-407E-A947-70E740481C1C}">
                           <a14:useLocalDpi xmlns:a14="http://schemas.microsoft.com/office/drawing/2010/main" val="0"/>
@@ -24312,7 +24416,7 @@
           <w:lang w:val="en-US"/>
         </w:rPr>
       </w:pPr>
-      <w:hyperlink r:id="rId95" w:history="1">
+      <w:hyperlink r:id="rId96" w:history="1">
         <w:r>
           <w:rPr>
             <w:rStyle w:val="Hyperlink"/>
@@ -24355,7 +24459,7 @@
         </w:rPr>
         <w:t xml:space="preserve">into </w:t>
       </w:r>
-      <w:hyperlink r:id="rId96" w:history="1">
+      <w:hyperlink r:id="rId97" w:history="1">
         <w:r>
           <w:rPr>
             <w:rStyle w:val="Hyperlink"/>
@@ -24445,7 +24549,6 @@
           <w:noProof/>
           <w:lang w:val="en-US"/>
         </w:rPr>
-        <w:lastRenderedPageBreak/>
         <w:drawing>
           <wp:inline distT="0" distB="0" distL="0" distR="0" wp14:anchorId="5D684720" wp14:editId="1D4F2EFB">
             <wp:extent cx="5147733" cy="2902199"/>
@@ -24462,7 +24565,7 @@
                     <pic:cNvPicPr/>
                   </pic:nvPicPr>
                   <pic:blipFill>
-                    <a:blip r:embed="rId97" cstate="print">
+                    <a:blip r:embed="rId98" cstate="print">
                       <a:extLst>
                         <a:ext uri="{28A0092B-C50C-407E-A947-70E740481C1C}">
                           <a14:useLocalDpi xmlns:a14="http://schemas.microsoft.com/office/drawing/2010/main" val="0"/>
@@ -24510,6 +24613,7 @@
           <w:noProof/>
           <w:lang w:val="en-US"/>
         </w:rPr>
+        <w:lastRenderedPageBreak/>
         <w:drawing>
           <wp:inline distT="0" distB="0" distL="0" distR="0" wp14:anchorId="6E3AA55F" wp14:editId="1C5A8D28">
             <wp:extent cx="5943600" cy="2907030"/>
@@ -24526,7 +24630,7 @@
                     <pic:cNvPicPr/>
                   </pic:nvPicPr>
                   <pic:blipFill>
-                    <a:blip r:embed="rId94" cstate="print">
+                    <a:blip r:embed="rId95" cstate="print">
                       <a:extLst>
                         <a:ext uri="{28A0092B-C50C-407E-A947-70E740481C1C}">
                           <a14:useLocalDpi xmlns:a14="http://schemas.microsoft.com/office/drawing/2010/main" val="0"/>
@@ -24579,7 +24683,7 @@
         </w:rPr>
         <w:t xml:space="preserve">For both the file format can be selected as either </w:t>
       </w:r>
-      <w:hyperlink r:id="rId98" w:history="1">
+      <w:hyperlink r:id="rId99" w:history="1">
         <w:proofErr w:type="spellStart"/>
         <w:r>
           <w:rPr>
@@ -24596,7 +24700,7 @@
         </w:rPr>
         <w:t xml:space="preserve">, </w:t>
       </w:r>
-      <w:hyperlink r:id="rId99" w:history="1">
+      <w:hyperlink r:id="rId100" w:history="1">
         <w:r>
           <w:rPr>
             <w:rStyle w:val="Hyperlink"/>
@@ -24611,7 +24715,7 @@
         </w:rPr>
         <w:t xml:space="preserve"> or </w:t>
       </w:r>
-      <w:hyperlink r:id="rId100" w:history="1">
+      <w:hyperlink r:id="rId101" w:history="1">
         <w:r>
           <w:rPr>
             <w:rStyle w:val="Hyperlink"/>
@@ -24705,7 +24809,7 @@
         </w:rPr>
         <w:t xml:space="preserve">s we’re working on </w:t>
       </w:r>
-      <w:hyperlink r:id="rId101" w:history="1">
+      <w:hyperlink r:id="rId102" w:history="1">
         <w:r>
           <w:rPr>
             <w:rStyle w:val="Hyperlink"/>
@@ -24820,192 +24924,192 @@
         <w:rPr>
           <w:lang w:val="en-US"/>
         </w:rPr>
+        <w:t>B</w:t>
+      </w:r>
+      <w:r>
+        <w:rPr>
+          <w:lang w:val="en-US"/>
+        </w:rPr>
+        <w:t xml:space="preserve">ut </w:t>
+      </w:r>
+      <w:proofErr w:type="spellStart"/>
+      <w:r>
+        <w:rPr>
+          <w:lang w:val="en-US"/>
+        </w:rPr>
+        <w:t>but</w:t>
+      </w:r>
+      <w:proofErr w:type="spellEnd"/>
+      <w:r>
+        <w:rPr>
+          <w:lang w:val="en-US"/>
+        </w:rPr>
+        <w:t xml:space="preserve"> </w:t>
+      </w:r>
+      <w:proofErr w:type="spellStart"/>
+      <w:r>
+        <w:rPr>
+          <w:lang w:val="en-US"/>
+        </w:rPr>
+        <w:t>but</w:t>
+      </w:r>
+      <w:proofErr w:type="spellEnd"/>
+      <w:r>
+        <w:rPr>
+          <w:lang w:val="en-US"/>
+        </w:rPr>
+        <w:t xml:space="preserve">... </w:t>
+      </w:r>
+      <w:r>
+        <w:rPr>
+          <w:lang w:val="en-US"/>
+        </w:rPr>
+        <w:t>P</w:t>
+      </w:r>
+      <w:r>
+        <w:rPr>
+          <w:lang w:val="en-US"/>
+        </w:rPr>
+        <w:t xml:space="preserve">arquet </w:t>
+      </w:r>
+      <w:r>
+        <w:rPr>
+          <w:lang w:val="en-US"/>
+        </w:rPr>
+        <w:t xml:space="preserve">does not seem to </w:t>
+      </w:r>
+      <w:r>
+        <w:rPr>
+          <w:lang w:val="en-US"/>
+        </w:rPr>
+        <w:t>handle</w:t>
+      </w:r>
+      <w:r>
+        <w:rPr>
+          <w:lang w:val="en-US"/>
+        </w:rPr>
+        <w:t xml:space="preserve"> </w:t>
+      </w:r>
+      <w:r>
+        <w:rPr>
+          <w:lang w:val="en-US"/>
+        </w:rPr>
+        <w:t xml:space="preserve">complex </w:t>
+      </w:r>
+      <w:r>
+        <w:rPr>
+          <w:lang w:val="en-US"/>
+        </w:rPr>
+        <w:t>JSON objects… don’t know if this document anywhere, just figured it out by illumination</w:t>
+      </w:r>
+      <w:r>
+        <w:rPr>
+          <w:lang w:val="en-US"/>
+        </w:rPr>
+        <w:t>/trial and error</w:t>
+      </w:r>
+      <w:r>
+        <w:rPr>
+          <w:lang w:val="en-US"/>
+        </w:rPr>
+        <w:t xml:space="preserve">. </w:t>
+      </w:r>
+      <w:r>
+        <w:rPr>
+          <w:lang w:val="en-US"/>
+        </w:rPr>
+        <w:t xml:space="preserve">Avro and </w:t>
+      </w:r>
+      <w:r>
+        <w:rPr>
+          <w:lang w:val="en-US"/>
+        </w:rPr>
+        <w:t>O</w:t>
+      </w:r>
+      <w:r>
+        <w:rPr>
+          <w:lang w:val="en-US"/>
+        </w:rPr>
+        <w:t>rc</w:t>
+      </w:r>
+      <w:r>
+        <w:rPr>
+          <w:lang w:val="en-US"/>
+        </w:rPr>
+        <w:t xml:space="preserve"> </w:t>
+      </w:r>
+      <w:r>
+        <w:rPr>
+          <w:lang w:val="en-US"/>
+        </w:rPr>
+        <w:t xml:space="preserve">seem to </w:t>
+      </w:r>
+      <w:r>
+        <w:rPr>
+          <w:lang w:val="en-US"/>
+        </w:rPr>
+        <w:t xml:space="preserve">work… </w:t>
+      </w:r>
+      <w:r>
+        <w:rPr>
+          <w:lang w:val="en-US"/>
+        </w:rPr>
+        <w:t>All 3 formats did fine with a flat table.</w:t>
+      </w:r>
+      <w:r>
+        <w:rPr>
+          <w:lang w:val="en-US"/>
+        </w:rPr>
+        <w:t xml:space="preserve"> – TO BE CONFIRMED!</w:t>
+      </w:r>
+    </w:p>
+    <w:p>
+      <w:pPr>
+        <w:rPr>
+          <w:lang w:val="en-US"/>
+        </w:rPr>
+      </w:pPr>
+    </w:p>
+    <w:p>
+      <w:pPr>
+        <w:rPr>
+          <w:lang w:val="en-US"/>
+        </w:rPr>
+      </w:pPr>
+    </w:p>
+    <w:p>
+      <w:pPr>
+        <w:rPr>
+          <w:lang w:val="en-US"/>
+        </w:rPr>
+      </w:pPr>
+    </w:p>
+    <w:p>
+      <w:pPr>
+        <w:rPr>
+          <w:lang w:val="en-US"/>
+        </w:rPr>
+      </w:pPr>
+    </w:p>
+    <w:p>
+      <w:pPr>
+        <w:rPr>
+          <w:lang w:val="en-US"/>
+        </w:rPr>
+      </w:pPr>
+    </w:p>
+    <w:p>
+      <w:pPr>
+        <w:pStyle w:val="Heading1"/>
+        <w:rPr>
+          <w:rFonts w:eastAsia="Times New Roman"/>
+        </w:rPr>
+      </w:pPr>
+      <w:r>
+        <w:rPr>
+          <w:rFonts w:eastAsia="Times New Roman"/>
+        </w:rPr>
         <w:lastRenderedPageBreak/>
-        <w:t>B</w:t>
-      </w:r>
-      <w:r>
-        <w:rPr>
-          <w:lang w:val="en-US"/>
-        </w:rPr>
-        <w:t xml:space="preserve">ut </w:t>
-      </w:r>
-      <w:proofErr w:type="spellStart"/>
-      <w:r>
-        <w:rPr>
-          <w:lang w:val="en-US"/>
-        </w:rPr>
-        <w:t>but</w:t>
-      </w:r>
-      <w:proofErr w:type="spellEnd"/>
-      <w:r>
-        <w:rPr>
-          <w:lang w:val="en-US"/>
-        </w:rPr>
-        <w:t xml:space="preserve"> </w:t>
-      </w:r>
-      <w:proofErr w:type="spellStart"/>
-      <w:r>
-        <w:rPr>
-          <w:lang w:val="en-US"/>
-        </w:rPr>
-        <w:t>but</w:t>
-      </w:r>
-      <w:proofErr w:type="spellEnd"/>
-      <w:r>
-        <w:rPr>
-          <w:lang w:val="en-US"/>
-        </w:rPr>
-        <w:t xml:space="preserve">... </w:t>
-      </w:r>
-      <w:r>
-        <w:rPr>
-          <w:lang w:val="en-US"/>
-        </w:rPr>
-        <w:t>P</w:t>
-      </w:r>
-      <w:r>
-        <w:rPr>
-          <w:lang w:val="en-US"/>
-        </w:rPr>
-        <w:t xml:space="preserve">arquet </w:t>
-      </w:r>
-      <w:r>
-        <w:rPr>
-          <w:lang w:val="en-US"/>
-        </w:rPr>
-        <w:t xml:space="preserve">does not seem to </w:t>
-      </w:r>
-      <w:r>
-        <w:rPr>
-          <w:lang w:val="en-US"/>
-        </w:rPr>
-        <w:t>handle</w:t>
-      </w:r>
-      <w:r>
-        <w:rPr>
-          <w:lang w:val="en-US"/>
-        </w:rPr>
-        <w:t xml:space="preserve"> </w:t>
-      </w:r>
-      <w:r>
-        <w:rPr>
-          <w:lang w:val="en-US"/>
-        </w:rPr>
-        <w:t xml:space="preserve">complex </w:t>
-      </w:r>
-      <w:r>
-        <w:rPr>
-          <w:lang w:val="en-US"/>
-        </w:rPr>
-        <w:t>JSON objects… don’t know if this document anywhere, just figured it out by illumination</w:t>
-      </w:r>
-      <w:r>
-        <w:rPr>
-          <w:lang w:val="en-US"/>
-        </w:rPr>
-        <w:t>/trial and error</w:t>
-      </w:r>
-      <w:r>
-        <w:rPr>
-          <w:lang w:val="en-US"/>
-        </w:rPr>
-        <w:t xml:space="preserve">. </w:t>
-      </w:r>
-      <w:r>
-        <w:rPr>
-          <w:lang w:val="en-US"/>
-        </w:rPr>
-        <w:t xml:space="preserve">Avro and </w:t>
-      </w:r>
-      <w:r>
-        <w:rPr>
-          <w:lang w:val="en-US"/>
-        </w:rPr>
-        <w:t>O</w:t>
-      </w:r>
-      <w:r>
-        <w:rPr>
-          <w:lang w:val="en-US"/>
-        </w:rPr>
-        <w:t>rc</w:t>
-      </w:r>
-      <w:r>
-        <w:rPr>
-          <w:lang w:val="en-US"/>
-        </w:rPr>
-        <w:t xml:space="preserve"> </w:t>
-      </w:r>
-      <w:r>
-        <w:rPr>
-          <w:lang w:val="en-US"/>
-        </w:rPr>
-        <w:t xml:space="preserve">seem to </w:t>
-      </w:r>
-      <w:r>
-        <w:rPr>
-          <w:lang w:val="en-US"/>
-        </w:rPr>
-        <w:t xml:space="preserve">work… </w:t>
-      </w:r>
-      <w:r>
-        <w:rPr>
-          <w:lang w:val="en-US"/>
-        </w:rPr>
-        <w:t>All 3 formats did fine with a flat table.</w:t>
-      </w:r>
-      <w:r>
-        <w:rPr>
-          <w:lang w:val="en-US"/>
-        </w:rPr>
-        <w:t xml:space="preserve"> – TO BE CONFIRMED!</w:t>
-      </w:r>
-    </w:p>
-    <w:p>
-      <w:pPr>
-        <w:rPr>
-          <w:lang w:val="en-US"/>
-        </w:rPr>
-      </w:pPr>
-    </w:p>
-    <w:p>
-      <w:pPr>
-        <w:rPr>
-          <w:lang w:val="en-US"/>
-        </w:rPr>
-      </w:pPr>
-    </w:p>
-    <w:p>
-      <w:pPr>
-        <w:rPr>
-          <w:lang w:val="en-US"/>
-        </w:rPr>
-      </w:pPr>
-    </w:p>
-    <w:p>
-      <w:pPr>
-        <w:rPr>
-          <w:lang w:val="en-US"/>
-        </w:rPr>
-      </w:pPr>
-    </w:p>
-    <w:p>
-      <w:pPr>
-        <w:rPr>
-          <w:lang w:val="en-US"/>
-        </w:rPr>
-      </w:pPr>
-    </w:p>
-    <w:p>
-      <w:pPr>
-        <w:pStyle w:val="Heading1"/>
-        <w:rPr>
-          <w:rFonts w:eastAsia="Times New Roman"/>
-        </w:rPr>
-      </w:pPr>
-      <w:r>
-        <w:rPr>
-          <w:rFonts w:eastAsia="Times New Roman"/>
-        </w:rPr>
         <w:t>An exercise in Discovery, Streaming data in the analytical world.</w:t>
       </w:r>
       <w:r>
@@ -25326,7 +25430,7 @@
         </w:rPr>
         <w:t xml:space="preserve">It’s fun doing different versions, i.e. JSON -&gt; </w:t>
       </w:r>
-      <w:hyperlink r:id="rId102" w:history="1">
+      <w:hyperlink r:id="rId103" w:history="1">
         <w:proofErr w:type="spellStart"/>
         <w:r>
           <w:rPr>
@@ -25403,10 +25507,9 @@
         <w:rPr>
           <w:lang w:val="en-US"/>
         </w:rPr>
-        <w:lastRenderedPageBreak/>
         <w:t xml:space="preserve">It helps to skill up on </w:t>
       </w:r>
-      <w:hyperlink r:id="rId103" w:history="1">
+      <w:hyperlink r:id="rId104" w:history="1">
         <w:r>
           <w:rPr>
             <w:rStyle w:val="Hyperlink"/>
@@ -25435,7 +25538,7 @@
         </w:rPr>
         <w:t xml:space="preserve"> and </w:t>
       </w:r>
-      <w:hyperlink r:id="rId104" w:history="1">
+      <w:hyperlink r:id="rId105" w:history="1">
         <w:proofErr w:type="spellStart"/>
         <w:r>
           <w:rPr>
@@ -25458,7 +25561,7 @@
         </w:rPr>
         <w:t xml:space="preserve"> </w:t>
       </w:r>
-      <w:hyperlink r:id="rId105" w:history="1">
+      <w:hyperlink r:id="rId106" w:history="1">
         <w:r>
           <w:rPr>
             <w:rStyle w:val="Hyperlink"/>
@@ -25473,7 +25576,7 @@
         </w:rPr>
         <w:t xml:space="preserve"> </w:t>
       </w:r>
-      <w:hyperlink r:id="rId106" w:history="1">
+      <w:hyperlink r:id="rId107" w:history="1">
         <w:r>
           <w:rPr>
             <w:rStyle w:val="Hyperlink"/>
@@ -25494,7 +25597,7 @@
         </w:rPr>
         <w:t xml:space="preserve"> </w:t>
       </w:r>
-      <w:hyperlink r:id="rId107" w:anchor="putting-the-jar-in-the-right-place" w:history="1">
+      <w:hyperlink r:id="rId108" w:anchor="putting-the-jar-in-the-right-place" w:history="1">
         <w:proofErr w:type="spellStart"/>
         <w:r>
           <w:rPr>
@@ -25566,7 +25669,7 @@
         </w:rPr>
         <w:t xml:space="preserve"> use a mix of locally staged files in stage directories and direct </w:t>
       </w:r>
-      <w:hyperlink r:id="rId108" w:history="1">
+      <w:hyperlink r:id="rId109" w:history="1">
         <w:r>
           <w:rPr>
             <w:rStyle w:val="Hyperlink"/>
@@ -25587,7 +25690,7 @@
         </w:rPr>
         <w:t xml:space="preserve">and/or </w:t>
       </w:r>
-      <w:hyperlink r:id="rId109" w:history="1">
+      <w:hyperlink r:id="rId110" w:history="1">
         <w:proofErr w:type="spellStart"/>
         <w:r>
           <w:rPr>
@@ -25672,6 +25775,7 @@
         <w:rPr>
           <w:lang w:val="en-US"/>
         </w:rPr>
+        <w:lastRenderedPageBreak/>
         <w:t>Create Python app that consume the Kafka topics and echo the output to the terminal.</w:t>
       </w:r>
     </w:p>
@@ -25791,7 +25895,7 @@
         </w:rPr>
         <w:t>Introduce partitioning on the source </w:t>
       </w:r>
-      <w:hyperlink r:id="rId110" w:tgtFrame="_blank" w:history="1">
+      <w:hyperlink r:id="rId111" w:tgtFrame="_blank" w:history="1">
         <w:r>
           <w:rPr>
             <w:rFonts w:ascii="Times New Roman" w:eastAsia="Times New Roman" w:hAnsi="Times New Roman" w:cs="Times New Roman"/>
@@ -25818,7 +25922,7 @@
         </w:rPr>
         <w:t> table based on the Kafka topic Key. Partitioning as a implementation has been depreciated and replaced by the concept referred to as: “</w:t>
       </w:r>
-      <w:hyperlink r:id="rId111" w:tgtFrame="_blank" w:history="1">
+      <w:hyperlink r:id="rId112" w:tgtFrame="_blank" w:history="1">
         <w:r>
           <w:rPr>
             <w:rFonts w:ascii="Times New Roman" w:eastAsia="Times New Roman" w:hAnsi="Times New Roman" w:cs="Times New Roman"/>
@@ -25902,7 +26006,7 @@
         </w:rPr>
         <w:t xml:space="preserve"> the data creation process via </w:t>
       </w:r>
-      <w:hyperlink r:id="rId112" w:history="1">
+      <w:hyperlink r:id="rId113" w:history="1">
         <w:proofErr w:type="spellStart"/>
         <w:r>
           <w:rPr>
@@ -25939,7 +26043,7 @@
         </w:rPr>
         <w:t>Well scope creep… again, was asked to see how to do </w:t>
       </w:r>
-      <w:hyperlink r:id="rId113" w:tgtFrame="_blank" w:history="1">
+      <w:hyperlink r:id="rId114" w:tgtFrame="_blank" w:history="1">
         <w:r>
           <w:rPr>
             <w:rFonts w:ascii="Times New Roman" w:eastAsia="Times New Roman" w:hAnsi="Times New Roman" w:cs="Times New Roman"/>
@@ -26029,7 +26133,7 @@
         </w:rPr>
         <w:t> </w:t>
       </w:r>
-      <w:hyperlink r:id="rId114" w:tgtFrame="_blank" w:history="1">
+      <w:hyperlink r:id="rId115" w:tgtFrame="_blank" w:history="1">
         <w:r>
           <w:rPr>
             <w:rStyle w:val="Hyperlink"/>
@@ -26060,7 +26164,7 @@
         </w:rPr>
         <w:t> </w:t>
       </w:r>
-      <w:hyperlink r:id="rId115" w:tgtFrame="_blank" w:history="1">
+      <w:hyperlink r:id="rId116" w:tgtFrame="_blank" w:history="1">
         <w:r>
           <w:rPr>
             <w:rStyle w:val="Hyperlink"/>
@@ -26091,7 +26195,7 @@
         </w:rPr>
         <w:t> </w:t>
       </w:r>
-      <w:hyperlink r:id="rId116" w:tgtFrame="_blank" w:history="1">
+      <w:hyperlink r:id="rId117" w:tgtFrame="_blank" w:history="1">
         <w:r>
           <w:rPr>
             <w:rStyle w:val="Hyperlink"/>
@@ -26163,7 +26267,7 @@
         </w:rPr>
         <w:t xml:space="preserve"> </w:t>
       </w:r>
-      <w:hyperlink r:id="rId117" w:history="1">
+      <w:hyperlink r:id="rId118" w:history="1">
         <w:r>
           <w:rPr>
             <w:rStyle w:val="Hyperlink"/>
@@ -26185,7 +26289,7 @@
         </w:rPr>
         <w:t xml:space="preserve">, </w:t>
       </w:r>
-      <w:hyperlink r:id="rId118" w:history="1">
+      <w:hyperlink r:id="rId119" w:history="1">
         <w:proofErr w:type="spellStart"/>
         <w:r>
           <w:rPr>
@@ -26202,7 +26306,7 @@
         </w:rPr>
         <w:t xml:space="preserve">, </w:t>
       </w:r>
-      <w:hyperlink r:id="rId119" w:history="1">
+      <w:hyperlink r:id="rId120" w:history="1">
         <w:r>
           <w:rPr>
             <w:rStyle w:val="Hyperlink"/>
@@ -26217,7 +26321,7 @@
         </w:rPr>
         <w:t xml:space="preserve"> (by </w:t>
       </w:r>
-      <w:hyperlink r:id="rId120" w:history="1">
+      <w:hyperlink r:id="rId121" w:history="1">
         <w:r>
           <w:rPr>
             <w:rStyle w:val="Hyperlink"/>
@@ -26258,7 +26362,7 @@
         </w:rPr>
         <w:t> </w:t>
       </w:r>
-      <w:hyperlink r:id="rId121" w:tgtFrame="_blank" w:history="1">
+      <w:hyperlink r:id="rId122" w:tgtFrame="_blank" w:history="1">
         <w:r>
           <w:rPr>
             <w:rStyle w:val="Hyperlink"/>
@@ -26289,7 +26393,7 @@
         </w:rPr>
         <w:t> </w:t>
       </w:r>
-      <w:hyperlink r:id="rId122" w:tgtFrame="_blank" w:history="1">
+      <w:hyperlink r:id="rId123" w:tgtFrame="_blank" w:history="1">
         <w:r>
           <w:rPr>
             <w:rStyle w:val="Hyperlink"/>
@@ -26320,7 +26424,7 @@
         </w:rPr>
         <w:t> </w:t>
       </w:r>
-      <w:hyperlink r:id="rId123" w:tgtFrame="_blank" w:history="1">
+      <w:hyperlink r:id="rId124" w:tgtFrame="_blank" w:history="1">
         <w:r>
           <w:rPr>
             <w:rStyle w:val="Hyperlink"/>
@@ -26445,7 +26549,7 @@
           <w:lang w:val="en-US"/>
         </w:rPr>
       </w:pPr>
-      <w:hyperlink r:id="rId124" w:history="1">
+      <w:hyperlink r:id="rId125" w:history="1">
         <w:r>
           <w:rPr>
             <w:rStyle w:val="Hyperlink"/>
@@ -26476,7 +26580,7 @@
           <w:lang w:val="en-US"/>
         </w:rPr>
       </w:pPr>
-      <w:hyperlink r:id="rId125" w:history="1">
+      <w:hyperlink r:id="rId126" w:history="1">
         <w:r>
           <w:rPr>
             <w:rStyle w:val="Hyperlink"/>
@@ -26501,7 +26605,7 @@
           <w:lang w:val="en-US"/>
         </w:rPr>
       </w:pPr>
-      <w:hyperlink r:id="rId126" w:history="1">
+      <w:hyperlink r:id="rId127" w:history="1">
         <w:r>
           <w:rPr>
             <w:rStyle w:val="Hyperlink"/>
@@ -26550,7 +26654,7 @@
           <w:lang w:val="en-US"/>
         </w:rPr>
       </w:pPr>
-      <w:hyperlink r:id="rId127" w:history="1">
+      <w:hyperlink r:id="rId128" w:history="1">
         <w:r>
           <w:rPr>
             <w:rStyle w:val="Hyperlink"/>
@@ -26574,7 +26678,7 @@
           <w:lang w:val="en-US"/>
         </w:rPr>
       </w:pPr>
-      <w:hyperlink r:id="rId128" w:history="1">
+      <w:hyperlink r:id="rId129" w:history="1">
         <w:proofErr w:type="spellStart"/>
         <w:r>
           <w:rPr>
@@ -26600,44 +26704,6 @@
           <w:lang w:val="en-US"/>
         </w:rPr>
       </w:pPr>
-      <w:hyperlink r:id="rId129" w:history="1">
-        <w:r>
-          <w:rPr>
-            <w:rStyle w:val="Hyperlink"/>
-            <w:lang w:val="en-US"/>
-          </w:rPr>
-          <w:t xml:space="preserve">Apache </w:t>
-        </w:r>
-        <w:proofErr w:type="spellStart"/>
-        <w:r>
-          <w:rPr>
-            <w:rStyle w:val="Hyperlink"/>
-            <w:lang w:val="en-US"/>
-          </w:rPr>
-          <w:t>Flink</w:t>
-        </w:r>
-        <w:proofErr w:type="spellEnd"/>
-      </w:hyperlink>
-      <w:r>
-        <w:rPr>
-          <w:lang w:val="en-US"/>
-        </w:rPr>
-        <w:t xml:space="preserve"> Slack Community</w:t>
-      </w:r>
-    </w:p>
-    <w:p>
-      <w:pPr>
-        <w:ind w:left="709"/>
-        <w:rPr>
-          <w:lang w:val="en-US"/>
-        </w:rPr>
-      </w:pPr>
-      <w:r>
-        <w:rPr>
-          <w:lang w:val="en-US"/>
-        </w:rPr>
-        <w:t xml:space="preserve"> (PMC and Committer for </w:t>
-      </w:r>
       <w:hyperlink r:id="rId130" w:history="1">
         <w:r>
           <w:rPr>
@@ -26660,7 +26726,7 @@
         <w:rPr>
           <w:lang w:val="en-US"/>
         </w:rPr>
-        <w:t>, Product Manager at Confluent)</w:t>
+        <w:t xml:space="preserve"> Slack Community</w:t>
       </w:r>
     </w:p>
     <w:p>
@@ -26670,55 +26736,13 @@
           <w:lang w:val="en-US"/>
         </w:rPr>
       </w:pPr>
+      <w:r>
+        <w:rPr>
+          <w:lang w:val="en-US"/>
+        </w:rPr>
+        <w:t xml:space="preserve"> (PMC and Committer for </w:t>
+      </w:r>
       <w:hyperlink r:id="rId131" w:history="1">
-        <w:r>
-          <w:rPr>
-            <w:rStyle w:val="Hyperlink"/>
-            <w:lang w:val="en-US"/>
-          </w:rPr>
-          <w:t>https://apache-flink.slack.com/team/U03GADV9USX</w:t>
-        </w:r>
-      </w:hyperlink>
-    </w:p>
-    <w:p>
-      <w:pPr>
-        <w:ind w:left="709"/>
-        <w:rPr>
-          <w:lang w:val="en-US"/>
-        </w:rPr>
-      </w:pPr>
-    </w:p>
-    <w:p>
-      <w:pPr>
-        <w:ind w:left="709"/>
-        <w:rPr>
-          <w:lang w:val="en-US"/>
-        </w:rPr>
-      </w:pPr>
-      <w:hyperlink r:id="rId132" w:history="1">
-        <w:r>
-          <w:rPr>
-            <w:rStyle w:val="Hyperlink"/>
-            <w:lang w:val="en-US"/>
-          </w:rPr>
-          <w:t>Ben Gamble,</w:t>
-        </w:r>
-      </w:hyperlink>
-    </w:p>
-    <w:p>
-      <w:pPr>
-        <w:ind w:left="709"/>
-        <w:rPr>
-          <w:lang w:val="en-US"/>
-        </w:rPr>
-      </w:pPr>
-      <w:r>
-        <w:rPr>
-          <w:lang w:val="en-US"/>
-        </w:rPr>
-        <w:t xml:space="preserve">Apache Kafka, </w:t>
-      </w:r>
-      <w:hyperlink r:id="rId133" w:history="1">
         <w:r>
           <w:rPr>
             <w:rStyle w:val="Hyperlink"/>
@@ -26740,6 +26764,86 @@
         <w:rPr>
           <w:lang w:val="en-US"/>
         </w:rPr>
+        <w:t>, Product Manager at Confluent)</w:t>
+      </w:r>
+    </w:p>
+    <w:p>
+      <w:pPr>
+        <w:ind w:left="709"/>
+        <w:rPr>
+          <w:lang w:val="en-US"/>
+        </w:rPr>
+      </w:pPr>
+      <w:hyperlink r:id="rId132" w:history="1">
+        <w:r>
+          <w:rPr>
+            <w:rStyle w:val="Hyperlink"/>
+            <w:lang w:val="en-US"/>
+          </w:rPr>
+          <w:t>https://apache-flink.slack.com/team/U03GADV9USX</w:t>
+        </w:r>
+      </w:hyperlink>
+    </w:p>
+    <w:p>
+      <w:pPr>
+        <w:ind w:left="709"/>
+        <w:rPr>
+          <w:lang w:val="en-US"/>
+        </w:rPr>
+      </w:pPr>
+    </w:p>
+    <w:p>
+      <w:pPr>
+        <w:ind w:left="709"/>
+        <w:rPr>
+          <w:lang w:val="en-US"/>
+        </w:rPr>
+      </w:pPr>
+      <w:hyperlink r:id="rId133" w:history="1">
+        <w:r>
+          <w:rPr>
+            <w:rStyle w:val="Hyperlink"/>
+            <w:lang w:val="en-US"/>
+          </w:rPr>
+          <w:t>Ben Gamble,</w:t>
+        </w:r>
+      </w:hyperlink>
+    </w:p>
+    <w:p>
+      <w:pPr>
+        <w:ind w:left="709"/>
+        <w:rPr>
+          <w:lang w:val="en-US"/>
+        </w:rPr>
+      </w:pPr>
+      <w:r>
+        <w:rPr>
+          <w:lang w:val="en-US"/>
+        </w:rPr>
+        <w:t xml:space="preserve">Apache Kafka, </w:t>
+      </w:r>
+      <w:hyperlink r:id="rId134" w:history="1">
+        <w:r>
+          <w:rPr>
+            <w:rStyle w:val="Hyperlink"/>
+            <w:lang w:val="en-US"/>
+          </w:rPr>
+          <w:t xml:space="preserve">Apache </w:t>
+        </w:r>
+        <w:proofErr w:type="spellStart"/>
+        <w:r>
+          <w:rPr>
+            <w:rStyle w:val="Hyperlink"/>
+            <w:lang w:val="en-US"/>
+          </w:rPr>
+          <w:t>Flink</w:t>
+        </w:r>
+        <w:proofErr w:type="spellEnd"/>
+      </w:hyperlink>
+      <w:r>
+        <w:rPr>
+          <w:lang w:val="en-US"/>
+        </w:rPr>
         <w:t>, streaming and stuff (as he calls it)</w:t>
       </w:r>
     </w:p>
@@ -26788,7 +26892,7 @@
           <w:lang w:val="en-US"/>
         </w:rPr>
       </w:pPr>
-      <w:hyperlink r:id="rId134" w:history="1">
+      <w:hyperlink r:id="rId135" w:history="1">
         <w:r>
           <w:rPr>
             <w:rStyle w:val="Hyperlink"/>
@@ -26813,7 +26917,7 @@
           <w:lang w:val="en-US"/>
         </w:rPr>
       </w:pPr>
-      <w:hyperlink r:id="rId135" w:history="1">
+      <w:hyperlink r:id="rId136" w:history="1">
         <w:r>
           <w:rPr>
             <w:rStyle w:val="Hyperlink"/>
@@ -27347,7 +27451,6 @@
         <w:rPr>
           <w:lang w:val="en-US"/>
         </w:rPr>
-        <w:lastRenderedPageBreak/>
         <w:t>Ok, I’ve heard about this thing called Avro, lets refactor again, surprise, was allot more complicated to get working than</w:t>
       </w:r>
       <w:r>
@@ -27421,7 +27524,7 @@
           <w:lang w:val="en-US"/>
         </w:rPr>
       </w:pPr>
-      <w:hyperlink r:id="rId136" w:history="1">
+      <w:hyperlink r:id="rId137" w:history="1">
         <w:r>
           <w:rPr>
             <w:rStyle w:val="Hyperlink"/>
@@ -27491,7 +27594,7 @@
           <w:lang w:val="en-US"/>
         </w:rPr>
       </w:pPr>
-      <w:hyperlink r:id="rId137" w:history="1">
+      <w:hyperlink r:id="rId138" w:history="1">
         <w:r>
           <w:rPr>
             <w:rStyle w:val="Hyperlink"/>
@@ -27524,6 +27627,7 @@
         <w:rPr>
           <w:lang w:val="en-US"/>
         </w:rPr>
+        <w:lastRenderedPageBreak/>
         <w:t>Version 3: JSON Avro</w:t>
       </w:r>
       <w:r>
@@ -27552,7 +27656,7 @@
           <w:lang w:val="en-US"/>
         </w:rPr>
       </w:pPr>
-      <w:hyperlink r:id="rId138" w:history="1">
+      <w:hyperlink r:id="rId139" w:history="1">
         <w:r>
           <w:rPr>
             <w:rStyle w:val="Hyperlink"/>
@@ -27742,7 +27846,6 @@
           <w:noProof/>
           <w:lang w:val="en-US"/>
         </w:rPr>
-        <w:lastRenderedPageBreak/>
         <w:drawing>
           <wp:inline distT="0" distB="0" distL="0" distR="0" wp14:anchorId="6E5463CB" wp14:editId="43E713E4">
             <wp:extent cx="5943600" cy="3000375"/>
@@ -27759,7 +27862,7 @@
                     <pic:cNvPicPr/>
                   </pic:nvPicPr>
                   <pic:blipFill>
-                    <a:blip r:embed="rId139" cstate="print">
+                    <a:blip r:embed="rId140" cstate="print">
                       <a:extLst>
                         <a:ext uri="{28A0092B-C50C-407E-A947-70E740481C1C}">
                           <a14:useLocalDpi xmlns:a14="http://schemas.microsoft.com/office/drawing/2010/main" val="0"/>
@@ -27840,6 +27943,7 @@
           <w:noProof/>
           <w:lang w:val="en-US"/>
         </w:rPr>
+        <w:lastRenderedPageBreak/>
         <w:drawing>
           <wp:inline distT="0" distB="0" distL="0" distR="0" wp14:anchorId="5FE9EB4A" wp14:editId="59CDD968">
             <wp:extent cx="1574800" cy="977900"/>
@@ -27856,7 +27960,7 @@
                     <pic:cNvPicPr/>
                   </pic:nvPicPr>
                   <pic:blipFill>
-                    <a:blip r:embed="rId140">
+                    <a:blip r:embed="rId141">
                       <a:extLst>
                         <a:ext uri="{28A0092B-C50C-407E-A947-70E740481C1C}">
                           <a14:useLocalDpi xmlns:a14="http://schemas.microsoft.com/office/drawing/2010/main" val="0"/>
@@ -28039,7 +28143,7 @@
           <w:lang w:val="en-US"/>
         </w:rPr>
       </w:pPr>
-      <w:hyperlink r:id="rId141" w:history="1">
+      <w:hyperlink r:id="rId142" w:history="1">
         <w:r>
           <w:rPr>
             <w:rStyle w:val="Hyperlink"/>
@@ -28055,7 +28159,7 @@
           <w:lang w:val="en-US"/>
         </w:rPr>
       </w:pPr>
-      <w:hyperlink r:id="rId142" w:history="1">
+      <w:hyperlink r:id="rId143" w:history="1">
         <w:r>
           <w:rPr>
             <w:rStyle w:val="Hyperlink"/>
@@ -28117,7 +28221,7 @@
           <w:lang w:val="en-US"/>
         </w:rPr>
       </w:pPr>
-      <w:hyperlink r:id="rId143" w:history="1">
+      <w:hyperlink r:id="rId144" w:history="1">
         <w:r>
           <w:rPr>
             <w:rStyle w:val="Hyperlink"/>
@@ -28153,7 +28257,7 @@
         </w:rPr>
         <w:t xml:space="preserve">by </w:t>
       </w:r>
-      <w:hyperlink r:id="rId144" w:history="1">
+      <w:hyperlink r:id="rId145" w:history="1">
         <w:proofErr w:type="spellStart"/>
         <w:r>
           <w:rPr>
@@ -28183,7 +28287,7 @@
           <w:lang w:val="en-US"/>
         </w:rPr>
       </w:pPr>
-      <w:hyperlink r:id="rId145" w:history="1">
+      <w:hyperlink r:id="rId146" w:history="1">
         <w:r>
           <w:rPr>
             <w:rStyle w:val="Hyperlink"/>
@@ -28210,7 +28314,7 @@
           <w:lang w:val="en-US"/>
         </w:rPr>
       </w:pPr>
-      <w:hyperlink r:id="rId146" w:history="1">
+      <w:hyperlink r:id="rId147" w:history="1">
         <w:r>
           <w:rPr>
             <w:rStyle w:val="Hyperlink"/>
@@ -28231,7 +28335,7 @@
           <w:lang w:val="en-US"/>
         </w:rPr>
       </w:pPr>
-      <w:hyperlink r:id="rId147" w:history="1">
+      <w:hyperlink r:id="rId148" w:history="1">
         <w:r>
           <w:rPr>
             <w:rStyle w:val="Hyperlink"/>
@@ -28295,7 +28399,7 @@
           <w:lang w:val="en-US"/>
         </w:rPr>
       </w:pPr>
-      <w:hyperlink r:id="rId148" w:history="1">
+      <w:hyperlink r:id="rId149" w:history="1">
         <w:r>
           <w:rPr>
             <w:rStyle w:val="Hyperlink"/>
@@ -28319,7 +28423,7 @@
           <w:lang w:val="en-US"/>
         </w:rPr>
       </w:pPr>
-      <w:hyperlink r:id="rId149" w:history="1">
+      <w:hyperlink r:id="rId150" w:history="1">
         <w:r>
           <w:rPr>
             <w:rStyle w:val="Hyperlink"/>
@@ -28349,7 +28453,7 @@
           <w:lang w:val="en-US"/>
         </w:rPr>
       </w:pPr>
-      <w:hyperlink r:id="rId150" w:history="1">
+      <w:hyperlink r:id="rId151" w:history="1">
         <w:r>
           <w:rPr>
             <w:rStyle w:val="Hyperlink"/>
@@ -28395,7 +28499,7 @@
           <w:lang w:val="en-US"/>
         </w:rPr>
       </w:pPr>
-      <w:hyperlink r:id="rId151" w:history="1">
+      <w:hyperlink r:id="rId152" w:history="1">
         <w:r>
           <w:rPr>
             <w:rStyle w:val="Hyperlink"/>
@@ -28470,7 +28574,7 @@
         </w:rPr>
         <w:t xml:space="preserve"> </w:t>
       </w:r>
-      <w:hyperlink r:id="rId152" w:history="1">
+      <w:hyperlink r:id="rId153" w:history="1">
         <w:r>
           <w:rPr>
             <w:rStyle w:val="Hyperlink"/>
@@ -28491,7 +28595,7 @@
           <w:lang w:val="en-US"/>
         </w:rPr>
       </w:pPr>
-      <w:hyperlink r:id="rId153" w:history="1">
+      <w:hyperlink r:id="rId154" w:history="1">
         <w:r>
           <w:rPr>
             <w:rStyle w:val="Hyperlink"/>
@@ -28540,7 +28644,7 @@
           <w:lang w:val="en-US"/>
         </w:rPr>
       </w:pPr>
-      <w:hyperlink r:id="rId154" w:history="1">
+      <w:hyperlink r:id="rId155" w:history="1">
         <w:r>
           <w:rPr>
             <w:rStyle w:val="Hyperlink"/>
@@ -28561,7 +28665,7 @@
           <w:lang w:val="en-US"/>
         </w:rPr>
       </w:pPr>
-      <w:hyperlink r:id="rId155" w:history="1">
+      <w:hyperlink r:id="rId156" w:history="1">
         <w:r>
           <w:rPr>
             <w:rStyle w:val="Hyperlink"/>
@@ -28630,7 +28734,7 @@
           <w:lang w:val="en-US"/>
         </w:rPr>
       </w:pPr>
-      <w:hyperlink r:id="rId156" w:history="1">
+      <w:hyperlink r:id="rId157" w:history="1">
         <w:r>
           <w:rPr>
             <w:rStyle w:val="Hyperlink"/>
@@ -28705,7 +28809,7 @@
           <w:lang w:val="en-US"/>
         </w:rPr>
       </w:pPr>
-      <w:hyperlink r:id="rId157" w:history="1">
+      <w:hyperlink r:id="rId158" w:history="1">
         <w:r>
           <w:rPr>
             <w:rStyle w:val="Hyperlink"/>
@@ -28748,7 +28852,7 @@
           <w:lang w:val="en-US"/>
         </w:rPr>
       </w:pPr>
-      <w:hyperlink r:id="rId158" w:history="1">
+      <w:hyperlink r:id="rId159" w:history="1">
         <w:r>
           <w:rPr>
             <w:rStyle w:val="Hyperlink"/>
@@ -28784,7 +28888,7 @@
           <w:lang w:val="en-US"/>
         </w:rPr>
       </w:pPr>
-      <w:hyperlink r:id="rId159" w:history="1">
+      <w:hyperlink r:id="rId160" w:history="1">
         <w:r>
           <w:rPr>
             <w:rStyle w:val="Hyperlink"/>
@@ -28811,7 +28915,7 @@
           <w:lang w:val="en-US"/>
         </w:rPr>
       </w:pPr>
-      <w:hyperlink r:id="rId160" w:history="1">
+      <w:hyperlink r:id="rId161" w:history="1">
         <w:proofErr w:type="spellStart"/>
         <w:r>
           <w:rPr>
@@ -33628,6 +33732,7 @@
   <w:style w:type="character" w:default="1" w:styleId="DefaultParagraphFont">
     <w:name w:val="Default Paragraph Font"/>
     <w:uiPriority w:val="1"/>
+    <w:semiHidden/>
     <w:unhideWhenUsed/>
   </w:style>
   <w:style w:type="table" w:default="1" w:styleId="TableNormal">

</xml_diff>

<commit_message>
moved the entire go app to under app directory
</commit_message>
<xml_diff>
--- a/blog-doc/Blog.docx
+++ b/blog-doc/Blog.docx
@@ -1206,8 +1206,6 @@
       <w:r>
         <w:rPr>
           <w:rFonts w:ascii="Courier New" w:hAnsi="Courier New" w:cs="Courier New"/>
-          <w:i/>
-          <w:iCs/>
           <w:lang w:val="en-US"/>
         </w:rPr>
         <w:t>README.md’s</w:t>
@@ -1353,8 +1351,6 @@
       <w:r>
         <w:rPr>
           <w:rFonts w:ascii="Courier New" w:hAnsi="Courier New" w:cs="Courier New"/>
-          <w:i/>
-          <w:iCs/>
           <w:lang w:val="en-US"/>
         </w:rPr>
         <w:t>salescompleted</w:t>
@@ -1364,7 +1360,13 @@
         <w:rPr>
           <w:lang w:val="en-US"/>
         </w:rPr>
-        <w:t xml:space="preserve"> basket to flatten it for additional aggregations).</w:t>
+        <w:t xml:space="preserve"> </w:t>
+      </w:r>
+      <w:r>
+        <w:rPr>
+          <w:lang w:val="en-US"/>
+        </w:rPr>
+        <w:t>basket to flatten it for additional aggregations).</w:t>
       </w:r>
     </w:p>
     <w:p>
@@ -1504,26 +1506,12 @@
         </w:rPr>
         <w:t xml:space="preserve">I’m a techie, a technologist, always curious, love data, have for as long as I can remember always worked with data in one form or the other, Database admin, Database product lead, data platforms architect, infrastructure architect hosting databases, backing it up, </w:t>
       </w:r>
-      <w:proofErr w:type="spellStart"/>
-      <w:r>
-        <w:rPr>
-          <w:lang w:val="en-US"/>
-        </w:rPr>
-        <w:t>optimi</w:t>
-      </w:r>
-      <w:r>
-        <w:rPr>
-          <w:lang w:val="en-US"/>
-        </w:rPr>
-        <w:t>s</w:t>
-      </w:r>
-      <w:r>
-        <w:rPr>
-          <w:lang w:val="en-US"/>
-        </w:rPr>
-        <w:t>ing</w:t>
-      </w:r>
-      <w:proofErr w:type="spellEnd"/>
+      <w:r>
+        <w:rPr>
+          <w:lang w:val="en-US"/>
+        </w:rPr>
+        <w:t>optimizing</w:t>
+      </w:r>
       <w:r>
         <w:rPr>
           <w:lang w:val="en-US"/>
@@ -4221,8 +4209,6 @@
       <w:r>
         <w:rPr>
           <w:rFonts w:ascii="Courier New" w:hAnsi="Courier New" w:cs="Courier New"/>
-          <w:i/>
-          <w:iCs/>
           <w:lang w:val="en-US"/>
         </w:rPr>
         <w:t>Salespayments</w:t>
@@ -4613,8 +4599,6 @@
       <w:r>
         <w:rPr>
           <w:rFonts w:ascii="Courier New" w:eastAsiaTheme="minorHAnsi" w:hAnsi="Courier New" w:cs="Courier New"/>
-          <w:i/>
-          <w:iCs/>
           <w:lang w:val="en-US"/>
         </w:rPr>
         <w:t>Salescompleted</w:t>
@@ -7058,8 +7042,6 @@
       <w:r>
         <w:rPr>
           <w:rFonts w:ascii="Courier New" w:eastAsiaTheme="minorHAnsi" w:hAnsi="Courier New" w:cs="Courier New"/>
-          <w:i/>
-          <w:iCs/>
           <w:lang w:val="en-US"/>
         </w:rPr>
         <w:t>d</w:t>
@@ -7067,8 +7049,6 @@
       <w:r>
         <w:rPr>
           <w:rFonts w:ascii="Courier New" w:eastAsiaTheme="minorHAnsi" w:hAnsi="Courier New" w:cs="Courier New"/>
-          <w:i/>
-          <w:iCs/>
           <w:lang w:val="en-US"/>
         </w:rPr>
         <w:t>ocke</w:t>
@@ -7076,8 +7056,6 @@
       <w:r>
         <w:rPr>
           <w:rFonts w:ascii="Courier New" w:eastAsiaTheme="minorHAnsi" w:hAnsi="Courier New" w:cs="Courier New"/>
-          <w:i/>
-          <w:iCs/>
           <w:lang w:val="en-US"/>
         </w:rPr>
         <w:t>r-</w:t>
@@ -7086,8 +7064,6 @@
       <w:r>
         <w:rPr>
           <w:rFonts w:ascii="Courier New" w:eastAsiaTheme="minorHAnsi" w:hAnsi="Courier New" w:cs="Courier New"/>
-          <w:i/>
-          <w:iCs/>
           <w:lang w:val="en-US"/>
         </w:rPr>
         <w:t>compose.yml</w:t>
@@ -7154,8 +7130,6 @@
       <w:r>
         <w:rPr>
           <w:rFonts w:ascii="Courier New" w:hAnsi="Courier New" w:cs="Courier New"/>
-          <w:i/>
-          <w:iCs/>
           <w:lang w:val="en-US"/>
         </w:rPr>
         <w:t>Makefile</w:t>
@@ -7512,16 +7486,41 @@
         <w:rPr>
           <w:lang w:val="en-US"/>
         </w:rPr>
-        <w:t xml:space="preserve"> Table, Iceberg and </w:t>
-      </w:r>
-      <w:proofErr w:type="spellStart"/>
-      <w:r>
-        <w:rPr>
-          <w:lang w:val="en-US"/>
-        </w:rPr>
-        <w:t>Paimon</w:t>
-      </w:r>
-      <w:proofErr w:type="spellEnd"/>
+        <w:t xml:space="preserve"> Table, </w:t>
+      </w:r>
+      <w:hyperlink r:id="rId19" w:history="1">
+        <w:r>
+          <w:rPr>
+            <w:rStyle w:val="Hyperlink"/>
+            <w:lang w:val="en-US"/>
+          </w:rPr>
+          <w:t>Iceberg</w:t>
+        </w:r>
+      </w:hyperlink>
+      <w:r>
+        <w:rPr>
+          <w:lang w:val="en-US"/>
+        </w:rPr>
+        <w:t xml:space="preserve"> and </w:t>
+      </w:r>
+      <w:hyperlink r:id="rId20" w:history="1">
+        <w:proofErr w:type="spellStart"/>
+        <w:r>
+          <w:rPr>
+            <w:rStyle w:val="Hyperlink"/>
+            <w:lang w:val="en-US"/>
+          </w:rPr>
+          <w:t>Paim</w:t>
+        </w:r>
+        <w:r>
+          <w:rPr>
+            <w:rStyle w:val="Hyperlink"/>
+            <w:lang w:val="en-US"/>
+          </w:rPr>
+          <w:t>on</w:t>
+        </w:r>
+        <w:proofErr w:type="spellEnd"/>
+      </w:hyperlink>
       <w:r>
         <w:rPr>
           <w:lang w:val="en-US"/>
@@ -7549,6 +7548,7 @@
       <w:proofErr w:type="spellStart"/>
       <w:r>
         <w:rPr>
+          <w:rFonts w:ascii="Courier New" w:hAnsi="Courier New" w:cs="Courier New"/>
           <w:lang w:val="en-US"/>
         </w:rPr>
         <w:t>ps</w:t>
@@ -7558,7 +7558,32 @@
         <w:rPr>
           <w:lang w:val="en-US"/>
         </w:rPr>
-        <w:t>, stop etc.</w:t>
+        <w:t xml:space="preserve">, </w:t>
+      </w:r>
+      <w:r>
+        <w:rPr>
+          <w:rFonts w:ascii="Courier New" w:hAnsi="Courier New" w:cs="Courier New"/>
+          <w:lang w:val="en-US"/>
+        </w:rPr>
+        <w:t>stop</w:t>
+      </w:r>
+      <w:r>
+        <w:rPr>
+          <w:lang w:val="en-US"/>
+        </w:rPr>
+        <w:t xml:space="preserve"> </w:t>
+      </w:r>
+      <w:r>
+        <w:rPr>
+          <w:lang w:val="en-US"/>
+        </w:rPr>
+        <w:t>e</w:t>
+      </w:r>
+      <w:r>
+        <w:rPr>
+          <w:lang w:val="en-US"/>
+        </w:rPr>
+        <w:t>tc.</w:t>
       </w:r>
     </w:p>
     <w:p>
@@ -8003,26 +8028,27 @@
         </w:rPr>
         <w:t xml:space="preserve"> onto </w:t>
       </w:r>
-      <w:proofErr w:type="gramStart"/>
-      <w:r>
-        <w:rPr>
-          <w:lang w:val="en-US"/>
-        </w:rPr>
-        <w:t>a</w:t>
-      </w:r>
-      <w:proofErr w:type="gramEnd"/>
+      <w:r>
+        <w:rPr>
+          <w:lang w:val="en-US"/>
+        </w:rPr>
+        <w:t>an</w:t>
+      </w:r>
       <w:r>
         <w:rPr>
           <w:lang w:val="en-US"/>
         </w:rPr>
         <w:t xml:space="preserve"> </w:t>
       </w:r>
-      <w:r>
-        <w:rPr>
-          <w:lang w:val="en-US"/>
-        </w:rPr>
-        <w:t>Apache Iceberg</w:t>
-      </w:r>
+      <w:hyperlink r:id="rId21" w:history="1">
+        <w:r>
+          <w:rPr>
+            <w:rStyle w:val="Hyperlink"/>
+            <w:lang w:val="en-US"/>
+          </w:rPr>
+          <w:t>Apache Iceberg</w:t>
+        </w:r>
+      </w:hyperlink>
       <w:r>
         <w:rPr>
           <w:lang w:val="en-US"/>
@@ -8047,7 +8073,7 @@
         </w:rPr>
         <w:t xml:space="preserve"> AWS S3 via </w:t>
       </w:r>
-      <w:hyperlink r:id="rId19" w:history="1">
+      <w:hyperlink r:id="rId22" w:history="1">
         <w:proofErr w:type="spellStart"/>
         <w:r>
           <w:rPr>
@@ -8094,7 +8120,7 @@
         </w:rPr>
         <w:t xml:space="preserve"> </w:t>
       </w:r>
-      <w:hyperlink r:id="rId20" w:history="1">
+      <w:hyperlink r:id="rId23" w:history="1">
         <w:r>
           <w:rPr>
             <w:rStyle w:val="Hyperlink"/>
@@ -8182,7 +8208,7 @@
         </w:rPr>
         <w:t xml:space="preserve">s per above, with the </w:t>
       </w:r>
-      <w:hyperlink r:id="rId21" w:history="1">
+      <w:hyperlink r:id="rId24" w:history="1">
         <w:proofErr w:type="spellStart"/>
         <w:r>
           <w:rPr>
@@ -8199,16 +8225,12 @@
         </w:rPr>
         <w:t xml:space="preserve"> swopped out for </w:t>
       </w:r>
-      <w:proofErr w:type="spellStart"/>
-      <w:proofErr w:type="gramStart"/>
-      <w:r>
-        <w:rPr>
-          <w:lang w:val="en-US"/>
-        </w:rPr>
-        <w:t>a</w:t>
-      </w:r>
-      <w:proofErr w:type="spellEnd"/>
-      <w:proofErr w:type="gramEnd"/>
+      <w:r>
+        <w:rPr>
+          <w:lang w:val="en-US"/>
+        </w:rPr>
+        <w:t>an</w:t>
+      </w:r>
       <w:r>
         <w:rPr>
           <w:lang w:val="en-US"/>
@@ -8376,16 +8398,26 @@
         <w:rPr>
           <w:lang w:val="en-US"/>
         </w:rPr>
-        <w:t xml:space="preserve"> Apache </w:t>
-      </w:r>
-      <w:proofErr w:type="spellStart"/>
-      <w:r>
-        <w:rPr>
-          <w:lang w:val="en-US"/>
-        </w:rPr>
-        <w:t>Paimon</w:t>
-      </w:r>
-      <w:proofErr w:type="spellEnd"/>
+        <w:t xml:space="preserve"> </w:t>
+      </w:r>
+      <w:hyperlink r:id="rId25" w:history="1">
+        <w:r>
+          <w:rPr>
+            <w:rStyle w:val="Hyperlink"/>
+            <w:lang w:val="en-US"/>
+          </w:rPr>
+          <w:t xml:space="preserve">Apache </w:t>
+        </w:r>
+        <w:proofErr w:type="spellStart"/>
+        <w:r>
+          <w:rPr>
+            <w:rStyle w:val="Hyperlink"/>
+            <w:lang w:val="en-US"/>
+          </w:rPr>
+          <w:t>Paimon</w:t>
+        </w:r>
+        <w:proofErr w:type="spellEnd"/>
+      </w:hyperlink>
       <w:r>
         <w:rPr>
           <w:lang w:val="en-US"/>
@@ -8428,14 +8460,17 @@
         </w:rPr>
         <w:t xml:space="preserve">The catalog for the </w:t>
       </w:r>
-      <w:proofErr w:type="spellStart"/>
-      <w:r>
-        <w:rPr>
-          <w:lang w:val="en-US"/>
-        </w:rPr>
-        <w:t>Paimon</w:t>
-      </w:r>
-      <w:proofErr w:type="spellEnd"/>
+      <w:hyperlink r:id="rId26" w:history="1">
+        <w:proofErr w:type="spellStart"/>
+        <w:r>
+          <w:rPr>
+            <w:rStyle w:val="Hyperlink"/>
+            <w:lang w:val="en-US"/>
+          </w:rPr>
+          <w:t>Paimon</w:t>
+        </w:r>
+        <w:proofErr w:type="spellEnd"/>
+      </w:hyperlink>
       <w:r>
         <w:rPr>
           <w:lang w:val="en-US"/>
@@ -8470,16 +8505,26 @@
         <w:rPr>
           <w:lang w:val="en-US"/>
         </w:rPr>
-        <w:t xml:space="preserve">For Apache </w:t>
-      </w:r>
-      <w:proofErr w:type="spellStart"/>
-      <w:r>
-        <w:rPr>
-          <w:lang w:val="en-US"/>
-        </w:rPr>
-        <w:t>Flink</w:t>
-      </w:r>
-      <w:proofErr w:type="spellEnd"/>
+        <w:t xml:space="preserve">For </w:t>
+      </w:r>
+      <w:hyperlink r:id="rId27" w:history="1">
+        <w:r>
+          <w:rPr>
+            <w:rStyle w:val="Hyperlink"/>
+            <w:lang w:val="en-US"/>
+          </w:rPr>
+          <w:t xml:space="preserve">Apache </w:t>
+        </w:r>
+        <w:proofErr w:type="spellStart"/>
+        <w:r>
+          <w:rPr>
+            <w:rStyle w:val="Hyperlink"/>
+            <w:lang w:val="en-US"/>
+          </w:rPr>
+          <w:t>Flink</w:t>
+        </w:r>
+        <w:proofErr w:type="spellEnd"/>
+      </w:hyperlink>
       <w:r>
         <w:rPr>
           <w:lang w:val="en-US"/>
@@ -8599,20 +8644,24 @@
         </w:rPr>
         <w:t xml:space="preserve">As per above, but we now relocating the </w:t>
       </w:r>
-      <w:r>
-        <w:rPr>
-          <w:lang w:val="en-US"/>
-        </w:rPr>
-        <w:t xml:space="preserve">Apache </w:t>
-      </w:r>
-      <w:proofErr w:type="spellStart"/>
-      <w:r>
-        <w:rPr>
-          <w:lang w:val="en-US"/>
-        </w:rPr>
-        <w:t>Paimon</w:t>
-      </w:r>
-      <w:proofErr w:type="spellEnd"/>
+      <w:hyperlink r:id="rId28" w:history="1">
+        <w:r>
+          <w:rPr>
+            <w:rStyle w:val="Hyperlink"/>
+            <w:lang w:val="en-US"/>
+          </w:rPr>
+          <w:t xml:space="preserve">Apache </w:t>
+        </w:r>
+        <w:proofErr w:type="spellStart"/>
+        <w:r>
+          <w:rPr>
+            <w:rStyle w:val="Hyperlink"/>
+            <w:lang w:val="en-US"/>
+          </w:rPr>
+          <w:t>Paimon</w:t>
+        </w:r>
+        <w:proofErr w:type="spellEnd"/>
+      </w:hyperlink>
       <w:r>
         <w:rPr>
           <w:lang w:val="en-US"/>
@@ -8631,11 +8680,19 @@
         </w:rPr>
         <w:t xml:space="preserve">nto </w:t>
       </w:r>
-      <w:r>
-        <w:rPr>
-          <w:lang w:val="en-US"/>
-        </w:rPr>
-        <w:t xml:space="preserve">a </w:t>
+      <w:proofErr w:type="gramStart"/>
+      <w:r>
+        <w:rPr>
+          <w:lang w:val="en-US"/>
+        </w:rPr>
+        <w:t>a</w:t>
+      </w:r>
+      <w:proofErr w:type="gramEnd"/>
+      <w:r>
+        <w:rPr>
+          <w:lang w:val="en-US"/>
+        </w:rPr>
+        <w:t xml:space="preserve"> </w:t>
       </w:r>
       <w:r>
         <w:rPr>
@@ -9456,6 +9513,7 @@
       <w:proofErr w:type="spellStart"/>
       <w:r>
         <w:rPr>
+          <w:rFonts w:ascii="Courier New" w:hAnsi="Courier New" w:cs="Courier New"/>
           <w:lang w:val="en-US"/>
         </w:rPr>
         <w:t>Makefile</w:t>
@@ -9672,31 +9730,53 @@
         </w:rPr>
         <w:t xml:space="preserve">: as you going to run multiple </w:t>
       </w:r>
+      <w:hyperlink r:id="rId29" w:history="1">
+        <w:r>
+          <w:rPr>
+            <w:rStyle w:val="Hyperlink"/>
+            <w:i/>
+            <w:iCs/>
+            <w:lang w:val="en-US"/>
+          </w:rPr>
+          <w:t xml:space="preserve">Apache </w:t>
+        </w:r>
+        <w:proofErr w:type="spellStart"/>
+        <w:r>
+          <w:rPr>
+            <w:rStyle w:val="Hyperlink"/>
+            <w:i/>
+            <w:iCs/>
+            <w:lang w:val="en-US"/>
+          </w:rPr>
+          <w:t>Flink</w:t>
+        </w:r>
+        <w:proofErr w:type="spellEnd"/>
+      </w:hyperlink>
       <w:r>
         <w:rPr>
           <w:i/>
           <w:iCs/>
           <w:lang w:val="en-US"/>
         </w:rPr>
-        <w:t xml:space="preserve">Apache </w:t>
-      </w:r>
-      <w:proofErr w:type="spellStart"/>
+        <w:t xml:space="preserve"> Task Managers don’t include a container </w:t>
+      </w:r>
+      <w:proofErr w:type="gramStart"/>
       <w:r>
         <w:rPr>
           <w:i/>
           <w:iCs/>
           <w:lang w:val="en-US"/>
         </w:rPr>
-        <w:t>Flink</w:t>
-      </w:r>
-      <w:proofErr w:type="spellEnd"/>
+        <w:t>name,</w:t>
+      </w:r>
+      <w:proofErr w:type="gramEnd"/>
       <w:r>
         <w:rPr>
           <w:i/>
           <w:iCs/>
           <w:lang w:val="en-US"/>
         </w:rPr>
-        <w:t xml:space="preserve"> Task Managers don’t include a container name, it will be uniquely created as</w:t>
+        <w:t xml:space="preserve"> it will be uniquely created as</w:t>
       </w:r>
       <w:r>
         <w:rPr>
@@ -9722,35 +9802,36 @@
         <w:ind w:left="720"/>
         <w:rPr>
           <w:rFonts w:ascii="Courier New" w:hAnsi="Courier New" w:cs="Courier New"/>
-          <w:i/>
-          <w:iCs/>
-          <w:lang w:val="en-US"/>
-        </w:rPr>
-      </w:pPr>
-      <w:r>
-        <w:rPr>
-          <w:i/>
-          <w:iCs/>
+          <w:lang w:val="en-US"/>
+        </w:rPr>
+      </w:pPr>
+      <w:r>
+        <w:rPr>
           <w:lang w:val="en-US"/>
         </w:rPr>
         <w:t>“</w:t>
       </w:r>
       <w:proofErr w:type="spellStart"/>
-      <w:r>
-        <w:rPr>
-          <w:rFonts w:ascii="Courier New" w:hAnsi="Courier New" w:cs="Courier New"/>
-          <w:i/>
-          <w:iCs/>
-          <w:lang w:val="en-US"/>
-        </w:rPr>
-        <w:t>flink-taskmanager</w:t>
+      <w:proofErr w:type="gramStart"/>
+      <w:r>
+        <w:rPr>
+          <w:rFonts w:ascii="Courier New" w:hAnsi="Courier New" w:cs="Courier New"/>
+          <w:lang w:val="en-US"/>
+        </w:rPr>
+        <w:t>flink</w:t>
+      </w:r>
+      <w:proofErr w:type="gramEnd"/>
+      <w:r>
+        <w:rPr>
+          <w:rFonts w:ascii="Courier New" w:hAnsi="Courier New" w:cs="Courier New"/>
+          <w:lang w:val="en-US"/>
+        </w:rPr>
+        <w:t>-taskmanager</w:t>
       </w:r>
       <w:proofErr w:type="spellEnd"/>
       <w:r>
         <w:rPr>
           <w:rFonts w:ascii="Courier New" w:hAnsi="Courier New" w:cs="Courier New"/>
-          <w:i/>
-          <w:iCs/>
           <w:lang w:val="en-US"/>
         </w:rPr>
         <w:t>_#”</w:t>
@@ -10580,20 +10661,20 @@
       </w:r>
       <w:r>
         <w:rPr>
-          <w:rFonts w:ascii="Times New Roman" w:eastAsia="Times New Roman" w:hAnsi="Times New Roman" w:cs="Times New Roman"/>
-          <w:i/>
-          <w:iCs/>
-          <w:color w:val="000000"/>
+          <w:rFonts w:ascii="Courier New" w:eastAsia="Times New Roman" w:hAnsi="Courier New" w:cs="Courier New"/>
+          <w:color w:val="000000"/>
+          <w:sz w:val="20"/>
+          <w:szCs w:val="20"/>
         </w:rPr>
         <w:t>.</w:t>
       </w:r>
       <w:proofErr w:type="spellStart"/>
       <w:r>
         <w:rPr>
-          <w:rFonts w:ascii="Times New Roman" w:eastAsia="Times New Roman" w:hAnsi="Times New Roman" w:cs="Times New Roman"/>
-          <w:i/>
-          <w:iCs/>
-          <w:color w:val="000000"/>
+          <w:rFonts w:ascii="Courier New" w:eastAsia="Times New Roman" w:hAnsi="Courier New" w:cs="Courier New"/>
+          <w:color w:val="000000"/>
+          <w:sz w:val="20"/>
+          <w:szCs w:val="20"/>
         </w:rPr>
         <w:t>pwd</w:t>
       </w:r>
@@ -10620,7 +10701,23 @@
           <w:rFonts w:ascii="Times New Roman" w:eastAsia="Times New Roman" w:hAnsi="Times New Roman" w:cs="Times New Roman"/>
           <w:color w:val="000000"/>
         </w:rPr>
-        <w:t>See the top of the runs_avro.sh file for which file it executes to set these variables.</w:t>
+        <w:t xml:space="preserve">See the top of the </w:t>
+      </w:r>
+      <w:r>
+        <w:rPr>
+          <w:rFonts w:ascii="Courier New" w:eastAsia="Times New Roman" w:hAnsi="Courier New" w:cs="Courier New"/>
+          <w:color w:val="000000"/>
+          <w:sz w:val="20"/>
+          <w:szCs w:val="20"/>
+        </w:rPr>
+        <w:t>runs_avro.sh</w:t>
+      </w:r>
+      <w:r>
+        <w:rPr>
+          <w:rFonts w:ascii="Times New Roman" w:eastAsia="Times New Roman" w:hAnsi="Times New Roman" w:cs="Times New Roman"/>
+          <w:color w:val="000000"/>
+        </w:rPr>
+        <w:t xml:space="preserve"> file for which file it executes to set these variables.</w:t>
       </w:r>
     </w:p>
     <w:p>
@@ -10859,7 +10956,7 @@
         </w:rPr>
         <w:t> </w:t>
       </w:r>
-      <w:hyperlink r:id="rId22" w:tgtFrame="_blank" w:history="1">
+      <w:hyperlink r:id="rId30" w:tgtFrame="_blank" w:history="1">
         <w:r>
           <w:rPr>
             <w:rStyle w:val="Hyperlink"/>
@@ -10983,7 +11080,7 @@
           <w:lang w:val="en-US"/>
         </w:rPr>
       </w:pPr>
-      <w:hyperlink r:id="rId23" w:history="1">
+      <w:hyperlink r:id="rId31" w:history="1">
         <w:r>
           <w:rPr>
             <w:rStyle w:val="Hyperlink"/>
@@ -10999,7 +11096,7 @@
           <w:lang w:val="en-US"/>
         </w:rPr>
       </w:pPr>
-      <w:hyperlink r:id="rId24" w:history="1">
+      <w:hyperlink r:id="rId32" w:history="1">
         <w:r>
           <w:rPr>
             <w:rStyle w:val="Hyperlink"/>
@@ -11220,7 +11317,7 @@
           <w:lang w:val="en-US"/>
         </w:rPr>
       </w:pPr>
-      <w:hyperlink r:id="rId25" w:history="1">
+      <w:hyperlink r:id="rId33" w:history="1">
         <w:r>
           <w:rPr>
             <w:rStyle w:val="Hyperlink"/>
@@ -11406,7 +11503,7 @@
           <w:lang w:val="en-US"/>
         </w:rPr>
       </w:pPr>
-      <w:hyperlink r:id="rId26" w:history="1">
+      <w:hyperlink r:id="rId34" w:history="1">
         <w:r>
           <w:rPr>
             <w:rStyle w:val="Hyperlink"/>
@@ -11440,229 +11537,21 @@
         <w:rPr>
           <w:lang w:val="en-US"/>
         </w:rPr>
-        <w:t xml:space="preserve">Little Note, all of </w:t>
-      </w:r>
-      <w:r>
-        <w:rPr>
-          <w:lang w:val="en-US"/>
-        </w:rPr>
-        <w:t xml:space="preserve">Apache </w:t>
-      </w:r>
-      <w:proofErr w:type="spellStart"/>
-      <w:r>
-        <w:rPr>
-          <w:lang w:val="en-US"/>
-        </w:rPr>
-        <w:t>Flink</w:t>
-      </w:r>
-      <w:proofErr w:type="spellEnd"/>
+        <w:t xml:space="preserve">Little Note, </w:t>
+      </w:r>
+      <w:r>
+        <w:rPr>
+          <w:lang w:val="en-US"/>
+        </w:rPr>
+        <w:t>all</w:t>
+      </w:r>
       <w:r>
         <w:rPr>
           <w:lang w:val="en-US"/>
         </w:rPr>
         <w:t xml:space="preserve"> </w:t>
       </w:r>
-      <w:r>
-        <w:rPr>
-          <w:lang w:val="en-US"/>
-        </w:rPr>
-        <w:t>stacks are</w:t>
-      </w:r>
-      <w:r>
-        <w:rPr>
-          <w:lang w:val="en-US"/>
-        </w:rPr>
-        <w:t xml:space="preserve"> </w:t>
-      </w:r>
-      <w:r>
-        <w:rPr>
-          <w:lang w:val="en-US"/>
-        </w:rPr>
-        <w:t>build</w:t>
-      </w:r>
-      <w:r>
-        <w:rPr>
-          <w:lang w:val="en-US"/>
-        </w:rPr>
-        <w:t xml:space="preserve"> using a single image: flink-kafka:1.1</w:t>
-      </w:r>
-      <w:r>
-        <w:rPr>
-          <w:lang w:val="en-US"/>
-        </w:rPr>
-        <w:t>8</w:t>
-      </w:r>
-      <w:r>
-        <w:rPr>
-          <w:lang w:val="en-US"/>
-        </w:rPr>
-        <w:t>.</w:t>
-      </w:r>
-      <w:r>
-        <w:rPr>
-          <w:lang w:val="en-US"/>
-        </w:rPr>
-        <w:t>1</w:t>
-      </w:r>
-      <w:r>
-        <w:rPr>
-          <w:lang w:val="en-US"/>
-        </w:rPr>
-        <w:t xml:space="preserve">-scala_2.12-java11, this image contains </w:t>
-      </w:r>
-      <w:r>
-        <w:rPr>
-          <w:lang w:val="en-US"/>
-        </w:rPr>
-        <w:t>all</w:t>
-      </w:r>
-      <w:r>
-        <w:rPr>
-          <w:lang w:val="en-US"/>
-        </w:rPr>
-        <w:t xml:space="preserve"> </w:t>
-      </w:r>
-      <w:r>
-        <w:rPr>
-          <w:lang w:val="en-US"/>
-        </w:rPr>
-        <w:t>o</w:t>
-      </w:r>
-      <w:r>
-        <w:rPr>
-          <w:lang w:val="en-US"/>
-        </w:rPr>
-        <w:t>f</w:t>
-      </w:r>
-      <w:r>
-        <w:rPr>
-          <w:lang w:val="en-US"/>
-        </w:rPr>
-        <w:t>f</w:t>
-      </w:r>
-      <w:r>
-        <w:rPr>
-          <w:lang w:val="en-US"/>
-        </w:rPr>
-        <w:t xml:space="preserve">: </w:t>
-      </w:r>
-      <w:proofErr w:type="spellStart"/>
-      <w:r>
-        <w:rPr>
-          <w:lang w:val="en-US"/>
-        </w:rPr>
-        <w:t>jobmanager</w:t>
-      </w:r>
-      <w:proofErr w:type="spellEnd"/>
-      <w:r>
-        <w:rPr>
-          <w:lang w:val="en-US"/>
-        </w:rPr>
-        <w:t xml:space="preserve">, </w:t>
-      </w:r>
-      <w:proofErr w:type="spellStart"/>
-      <w:r>
-        <w:rPr>
-          <w:lang w:val="en-US"/>
-        </w:rPr>
-        <w:t>taskmanager</w:t>
-      </w:r>
-      <w:proofErr w:type="spellEnd"/>
-      <w:r>
-        <w:rPr>
-          <w:lang w:val="en-US"/>
-        </w:rPr>
-        <w:t xml:space="preserve"> </w:t>
-      </w:r>
-      <w:r>
-        <w:rPr>
-          <w:lang w:val="en-US"/>
-        </w:rPr>
-        <w:t>&amp;</w:t>
-      </w:r>
-      <w:r>
-        <w:rPr>
-          <w:lang w:val="en-US"/>
-        </w:rPr>
-        <w:t xml:space="preserve"> </w:t>
-      </w:r>
-      <w:proofErr w:type="spellStart"/>
-      <w:r>
-        <w:rPr>
-          <w:lang w:val="en-US"/>
-        </w:rPr>
-        <w:t>sql_client</w:t>
-      </w:r>
-      <w:proofErr w:type="spellEnd"/>
-      <w:r>
-        <w:rPr>
-          <w:lang w:val="en-US"/>
-        </w:rPr>
-        <w:t>.</w:t>
-      </w:r>
-      <w:r>
-        <w:rPr>
-          <w:lang w:val="en-US"/>
-        </w:rPr>
-        <w:t xml:space="preserve"> For easy I use one image for the task manager and job manager (with libraries</w:t>
-      </w:r>
-      <w:r>
-        <w:rPr>
-          <w:lang w:val="en-US"/>
-        </w:rPr>
-        <w:t>/JAR</w:t>
-      </w:r>
-      <w:r>
-        <w:rPr>
-          <w:lang w:val="en-US"/>
-        </w:rPr>
-        <w:t>’s added) and a second similar (with libraries</w:t>
-      </w:r>
-      <w:r>
-        <w:rPr>
-          <w:lang w:val="en-US"/>
-        </w:rPr>
-        <w:t>/</w:t>
-      </w:r>
-      <w:r>
-        <w:rPr>
-          <w:lang w:val="en-US"/>
-        </w:rPr>
-        <w:t xml:space="preserve"> </w:t>
-      </w:r>
-      <w:r>
-        <w:rPr>
-          <w:lang w:val="en-US"/>
-        </w:rPr>
-        <w:t>JAR</w:t>
-      </w:r>
-      <w:r>
-        <w:rPr>
-          <w:lang w:val="en-US"/>
-        </w:rPr>
-        <w:t>’s added), the only difference being slight build difference and the final start command.</w:t>
-      </w:r>
-    </w:p>
-    <w:p>
-      <w:pPr>
-        <w:ind w:left="1418"/>
-        <w:rPr>
-          <w:lang w:val="en-US"/>
-        </w:rPr>
-      </w:pPr>
-    </w:p>
-    <w:p>
-      <w:pPr>
-        <w:pStyle w:val="ListParagraph"/>
-        <w:numPr>
-          <w:ilvl w:val="0"/>
-          <w:numId w:val="28"/>
-        </w:numPr>
-        <w:rPr>
-          <w:lang w:val="en-US"/>
-        </w:rPr>
-      </w:pPr>
-      <w:hyperlink r:id="rId27" w:history="1">
+      <w:hyperlink r:id="rId35" w:history="1">
         <w:r>
           <w:rPr>
             <w:rStyle w:val="Hyperlink"/>
@@ -11684,6 +11573,230 @@
         <w:rPr>
           <w:lang w:val="en-US"/>
         </w:rPr>
+        <w:t xml:space="preserve"> </w:t>
+      </w:r>
+      <w:r>
+        <w:rPr>
+          <w:lang w:val="en-US"/>
+        </w:rPr>
+        <w:t>stacks are</w:t>
+      </w:r>
+      <w:r>
+        <w:rPr>
+          <w:lang w:val="en-US"/>
+        </w:rPr>
+        <w:t xml:space="preserve"> </w:t>
+      </w:r>
+      <w:r>
+        <w:rPr>
+          <w:lang w:val="en-US"/>
+        </w:rPr>
+        <w:t>build</w:t>
+      </w:r>
+      <w:r>
+        <w:rPr>
+          <w:lang w:val="en-US"/>
+        </w:rPr>
+        <w:t xml:space="preserve"> using a single image: flink-kafka:1.1</w:t>
+      </w:r>
+      <w:r>
+        <w:rPr>
+          <w:lang w:val="en-US"/>
+        </w:rPr>
+        <w:t>8</w:t>
+      </w:r>
+      <w:r>
+        <w:rPr>
+          <w:lang w:val="en-US"/>
+        </w:rPr>
+        <w:t>.</w:t>
+      </w:r>
+      <w:r>
+        <w:rPr>
+          <w:lang w:val="en-US"/>
+        </w:rPr>
+        <w:t>1</w:t>
+      </w:r>
+      <w:r>
+        <w:rPr>
+          <w:lang w:val="en-US"/>
+        </w:rPr>
+        <w:t xml:space="preserve">-scala_2.12-java11, this image contains </w:t>
+      </w:r>
+      <w:r>
+        <w:rPr>
+          <w:lang w:val="en-US"/>
+        </w:rPr>
+        <w:t>all</w:t>
+      </w:r>
+      <w:r>
+        <w:rPr>
+          <w:lang w:val="en-US"/>
+        </w:rPr>
+        <w:t xml:space="preserve"> </w:t>
+      </w:r>
+      <w:r>
+        <w:rPr>
+          <w:lang w:val="en-US"/>
+        </w:rPr>
+        <w:t>o</w:t>
+      </w:r>
+      <w:r>
+        <w:rPr>
+          <w:lang w:val="en-US"/>
+        </w:rPr>
+        <w:t>f</w:t>
+      </w:r>
+      <w:r>
+        <w:rPr>
+          <w:lang w:val="en-US"/>
+        </w:rPr>
+        <w:t>f</w:t>
+      </w:r>
+      <w:r>
+        <w:rPr>
+          <w:lang w:val="en-US"/>
+        </w:rPr>
+        <w:t xml:space="preserve">: </w:t>
+      </w:r>
+      <w:proofErr w:type="spellStart"/>
+      <w:r>
+        <w:rPr>
+          <w:lang w:val="en-US"/>
+        </w:rPr>
+        <w:t>jobmanager</w:t>
+      </w:r>
+      <w:proofErr w:type="spellEnd"/>
+      <w:r>
+        <w:rPr>
+          <w:lang w:val="en-US"/>
+        </w:rPr>
+        <w:t xml:space="preserve">, </w:t>
+      </w:r>
+      <w:proofErr w:type="spellStart"/>
+      <w:r>
+        <w:rPr>
+          <w:lang w:val="en-US"/>
+        </w:rPr>
+        <w:t>taskmanager</w:t>
+      </w:r>
+      <w:proofErr w:type="spellEnd"/>
+      <w:r>
+        <w:rPr>
+          <w:lang w:val="en-US"/>
+        </w:rPr>
+        <w:t xml:space="preserve"> </w:t>
+      </w:r>
+      <w:r>
+        <w:rPr>
+          <w:lang w:val="en-US"/>
+        </w:rPr>
+        <w:t>&amp;</w:t>
+      </w:r>
+      <w:r>
+        <w:rPr>
+          <w:lang w:val="en-US"/>
+        </w:rPr>
+        <w:t xml:space="preserve"> </w:t>
+      </w:r>
+      <w:proofErr w:type="spellStart"/>
+      <w:r>
+        <w:rPr>
+          <w:lang w:val="en-US"/>
+        </w:rPr>
+        <w:t>sql_client</w:t>
+      </w:r>
+      <w:proofErr w:type="spellEnd"/>
+      <w:r>
+        <w:rPr>
+          <w:lang w:val="en-US"/>
+        </w:rPr>
+        <w:t>.</w:t>
+      </w:r>
+      <w:r>
+        <w:rPr>
+          <w:lang w:val="en-US"/>
+        </w:rPr>
+        <w:t xml:space="preserve"> For easy I use one image for the task manager and job manager (with libraries</w:t>
+      </w:r>
+      <w:r>
+        <w:rPr>
+          <w:lang w:val="en-US"/>
+        </w:rPr>
+        <w:t>/JAR</w:t>
+      </w:r>
+      <w:r>
+        <w:rPr>
+          <w:lang w:val="en-US"/>
+        </w:rPr>
+        <w:t>’s added) and a second similar (with libraries</w:t>
+      </w:r>
+      <w:r>
+        <w:rPr>
+          <w:lang w:val="en-US"/>
+        </w:rPr>
+        <w:t>/</w:t>
+      </w:r>
+      <w:r>
+        <w:rPr>
+          <w:lang w:val="en-US"/>
+        </w:rPr>
+        <w:t xml:space="preserve"> </w:t>
+      </w:r>
+      <w:r>
+        <w:rPr>
+          <w:lang w:val="en-US"/>
+        </w:rPr>
+        <w:t>JAR</w:t>
+      </w:r>
+      <w:r>
+        <w:rPr>
+          <w:lang w:val="en-US"/>
+        </w:rPr>
+        <w:t>’s added), the only difference being slight build difference and the final start command.</w:t>
+      </w:r>
+    </w:p>
+    <w:p>
+      <w:pPr>
+        <w:ind w:left="1418"/>
+        <w:rPr>
+          <w:lang w:val="en-US"/>
+        </w:rPr>
+      </w:pPr>
+    </w:p>
+    <w:p>
+      <w:pPr>
+        <w:pStyle w:val="ListParagraph"/>
+        <w:numPr>
+          <w:ilvl w:val="0"/>
+          <w:numId w:val="28"/>
+        </w:numPr>
+        <w:rPr>
+          <w:lang w:val="en-US"/>
+        </w:rPr>
+      </w:pPr>
+      <w:hyperlink r:id="rId36" w:history="1">
+        <w:r>
+          <w:rPr>
+            <w:rStyle w:val="Hyperlink"/>
+            <w:lang w:val="en-US"/>
+          </w:rPr>
+          <w:t xml:space="preserve">Apache </w:t>
+        </w:r>
+        <w:proofErr w:type="spellStart"/>
+        <w:r>
+          <w:rPr>
+            <w:rStyle w:val="Hyperlink"/>
+            <w:lang w:val="en-US"/>
+          </w:rPr>
+          <w:t>Flink</w:t>
+        </w:r>
+        <w:proofErr w:type="spellEnd"/>
+      </w:hyperlink>
+      <w:r>
+        <w:rPr>
+          <w:lang w:val="en-US"/>
+        </w:rPr>
         <w:t xml:space="preserve"> is package by various groups, i.e. </w:t>
       </w:r>
       <w:r>
@@ -11692,7 +11805,7 @@
         </w:rPr>
         <w:t xml:space="preserve">Apache, </w:t>
       </w:r>
-      <w:hyperlink r:id="rId28" w:history="1">
+      <w:hyperlink r:id="rId37" w:history="1">
         <w:proofErr w:type="spellStart"/>
         <w:r>
           <w:rPr>
@@ -11709,7 +11822,7 @@
         </w:rPr>
         <w:t xml:space="preserve">, </w:t>
       </w:r>
-      <w:hyperlink r:id="rId29" w:history="1">
+      <w:hyperlink r:id="rId38" w:history="1">
         <w:r>
           <w:rPr>
             <w:rStyle w:val="Hyperlink"/>
@@ -11756,7 +11869,7 @@
         </w:rPr>
         <w:t xml:space="preserve">: </w:t>
       </w:r>
-      <w:hyperlink r:id="rId30" w:history="1">
+      <w:hyperlink r:id="rId39" w:history="1">
         <w:r>
           <w:rPr>
             <w:rStyle w:val="Hyperlink"/>
@@ -11808,14 +11921,17 @@
         </w:rPr>
         <w:t xml:space="preserve">compose lab is deployed when deploying the previous mentioned images). Well, what do I mean by this… surprise if you create </w:t>
       </w:r>
-      <w:proofErr w:type="spellStart"/>
-      <w:r>
-        <w:rPr>
-          <w:lang w:val="en-US"/>
-        </w:rPr>
-        <w:t>Flink</w:t>
-      </w:r>
-      <w:proofErr w:type="spellEnd"/>
+      <w:hyperlink r:id="rId40" w:history="1">
+        <w:proofErr w:type="spellStart"/>
+        <w:r>
+          <w:rPr>
+            <w:rStyle w:val="Hyperlink"/>
+            <w:lang w:val="en-US"/>
+          </w:rPr>
+          <w:t>Flink</w:t>
+        </w:r>
+        <w:proofErr w:type="spellEnd"/>
+      </w:hyperlink>
       <w:r>
         <w:rPr>
           <w:lang w:val="en-US"/>
@@ -11834,14 +11950,17 @@
         </w:rPr>
         <w:t xml:space="preserve">, and exit </w:t>
       </w:r>
-      <w:proofErr w:type="spellStart"/>
-      <w:r>
-        <w:rPr>
-          <w:lang w:val="en-US"/>
-        </w:rPr>
-        <w:t>Flink</w:t>
-      </w:r>
-      <w:proofErr w:type="spellEnd"/>
+      <w:hyperlink r:id="rId41" w:history="1">
+        <w:proofErr w:type="spellStart"/>
+        <w:r>
+          <w:rPr>
+            <w:rStyle w:val="Hyperlink"/>
+            <w:lang w:val="en-US"/>
+          </w:rPr>
+          <w:t>Flink</w:t>
+        </w:r>
+        <w:proofErr w:type="spellEnd"/>
+      </w:hyperlink>
       <w:r>
         <w:rPr>
           <w:lang w:val="en-US"/>
@@ -11944,7 +12063,7 @@
         </w:rPr>
         <w:t xml:space="preserve">See </w:t>
       </w:r>
-      <w:hyperlink r:id="rId31" w:history="1">
+      <w:hyperlink r:id="rId42" w:history="1">
         <w:r>
           <w:rPr>
             <w:rStyle w:val="Hyperlink"/>
@@ -11966,7 +12085,7 @@
         </w:rPr>
         <w:t xml:space="preserve">’s </w:t>
       </w:r>
-      <w:hyperlink r:id="rId32" w:history="1">
+      <w:hyperlink r:id="rId43" w:history="1">
         <w:proofErr w:type="spellStart"/>
         <w:r>
           <w:rPr>
@@ -12213,7 +12332,7 @@
         </w:rPr>
         <w:tab/>
       </w:r>
-      <w:hyperlink r:id="rId33" w:history="1">
+      <w:hyperlink r:id="rId44" w:history="1">
         <w:r>
           <w:rPr>
             <w:rStyle w:val="Hyperlink"/>
@@ -12262,7 +12381,7 @@
           <w:lang w:val="en-US"/>
         </w:rPr>
       </w:pPr>
-      <w:hyperlink r:id="rId34" w:history="1">
+      <w:hyperlink r:id="rId45" w:history="1">
         <w:proofErr w:type="spellStart"/>
         <w:r>
           <w:rPr>
@@ -12291,7 +12410,7 @@
         </w:rPr>
         <w:t xml:space="preserve">The PostgreSQL datastore is firstly used primarily for the </w:t>
       </w:r>
-      <w:hyperlink r:id="rId35" w:history="1">
+      <w:hyperlink r:id="rId46" w:history="1">
         <w:r>
           <w:rPr>
             <w:rStyle w:val="Hyperlink"/>
@@ -12418,7 +12537,7 @@
           <w:lang w:val="en-US"/>
         </w:rPr>
       </w:pPr>
-      <w:hyperlink r:id="rId36" w:history="1">
+      <w:hyperlink r:id="rId47" w:history="1">
         <w:proofErr w:type="spellStart"/>
         <w:r>
           <w:rPr>
@@ -12487,7 +12606,7 @@
           <w:lang w:val="en-US"/>
         </w:rPr>
       </w:pPr>
-      <w:hyperlink r:id="rId37" w:history="1">
+      <w:hyperlink r:id="rId48" w:history="1">
         <w:r>
           <w:rPr>
             <w:rStyle w:val="Hyperlink"/>
@@ -12549,7 +12668,7 @@
           <w:lang w:val="en-US"/>
         </w:rPr>
       </w:pPr>
-      <w:hyperlink r:id="rId38" w:history="1">
+      <w:hyperlink r:id="rId49" w:history="1">
         <w:r>
           <w:rPr>
             <w:rStyle w:val="Hyperlink"/>
@@ -12578,39 +12697,58 @@
         <w:lastRenderedPageBreak/>
         <w:t xml:space="preserve">Apache Hadoop DFS – Storage Layer for the </w:t>
       </w:r>
-      <w:r>
-        <w:rPr>
-          <w:lang w:val="en-US"/>
-        </w:rPr>
-        <w:t xml:space="preserve">Apache </w:t>
+      <w:hyperlink r:id="rId50" w:history="1">
+        <w:r>
+          <w:rPr>
+            <w:rStyle w:val="Hyperlink"/>
+            <w:lang w:val="en-US"/>
+          </w:rPr>
+          <w:t xml:space="preserve">Apache </w:t>
+        </w:r>
+        <w:proofErr w:type="spellStart"/>
+        <w:r>
+          <w:rPr>
+            <w:rStyle w:val="Hyperlink"/>
+            <w:lang w:val="en-US"/>
+          </w:rPr>
+          <w:t>Paimon</w:t>
+        </w:r>
+        <w:proofErr w:type="spellEnd"/>
+      </w:hyperlink>
+      <w:r>
+        <w:rPr>
+          <w:lang w:val="en-US"/>
+        </w:rPr>
+        <w:t xml:space="preserve"> persistence.</w:t>
+      </w:r>
+    </w:p>
+    <w:p>
+      <w:pPr>
+        <w:ind w:left="1843"/>
+        <w:rPr>
+          <w:color w:val="000000"/>
+        </w:rPr>
+      </w:pPr>
+      <w:r>
+        <w:rPr>
+          <w:color w:val="000000"/>
+        </w:rPr>
+        <w:t xml:space="preserve">This deploys a 5 </w:t>
       </w:r>
       <w:proofErr w:type="spellStart"/>
       <w:r>
         <w:rPr>
-          <w:lang w:val="en-US"/>
-        </w:rPr>
-        <w:t>Paimon</w:t>
+          <w:rFonts w:ascii="Courier New" w:hAnsi="Courier New" w:cs="Courier New"/>
+          <w:lang w:val="en-US"/>
+        </w:rPr>
+        <w:t>datanode</w:t>
       </w:r>
       <w:proofErr w:type="spellEnd"/>
       <w:r>
         <w:rPr>
-          <w:lang w:val="en-US"/>
-        </w:rPr>
-        <w:t xml:space="preserve"> persistence.</w:t>
-      </w:r>
-    </w:p>
-    <w:p>
-      <w:pPr>
-        <w:ind w:left="1843"/>
-        <w:rPr>
-          <w:color w:val="000000"/>
-        </w:rPr>
-      </w:pPr>
-      <w:r>
-        <w:rPr>
-          <w:color w:val="000000"/>
-        </w:rPr>
-        <w:t xml:space="preserve">This deploys a 5 </w:t>
+          <w:color w:val="000000"/>
+        </w:rPr>
+        <w:t xml:space="preserve"> cluster, with </w:t>
       </w:r>
       <w:proofErr w:type="spellStart"/>
       <w:r>
@@ -12618,14 +12756,14 @@
           <w:rFonts w:ascii="Courier New" w:hAnsi="Courier New" w:cs="Courier New"/>
           <w:lang w:val="en-US"/>
         </w:rPr>
-        <w:t>datanode</w:t>
+        <w:t>historyserver</w:t>
       </w:r>
       <w:proofErr w:type="spellEnd"/>
       <w:r>
         <w:rPr>
           <w:color w:val="000000"/>
         </w:rPr>
-        <w:t xml:space="preserve"> cluster, with </w:t>
+        <w:t xml:space="preserve">, </w:t>
       </w:r>
       <w:proofErr w:type="spellStart"/>
       <w:r>
@@ -12633,7 +12771,7 @@
           <w:rFonts w:ascii="Courier New" w:hAnsi="Courier New" w:cs="Courier New"/>
           <w:lang w:val="en-US"/>
         </w:rPr>
-        <w:t>historyserver</w:t>
+        <w:t>namenode</w:t>
       </w:r>
       <w:proofErr w:type="spellEnd"/>
       <w:r>
@@ -12648,14 +12786,14 @@
           <w:rFonts w:ascii="Courier New" w:hAnsi="Courier New" w:cs="Courier New"/>
           <w:lang w:val="en-US"/>
         </w:rPr>
-        <w:t>namenode</w:t>
+        <w:t>resourcemanager</w:t>
       </w:r>
       <w:proofErr w:type="spellEnd"/>
       <w:r>
         <w:rPr>
           <w:color w:val="000000"/>
         </w:rPr>
-        <w:t xml:space="preserve">, </w:t>
+        <w:t xml:space="preserve"> &amp; </w:t>
       </w:r>
       <w:proofErr w:type="spellStart"/>
       <w:r>
@@ -12663,28 +12801,13 @@
           <w:rFonts w:ascii="Courier New" w:hAnsi="Courier New" w:cs="Courier New"/>
           <w:lang w:val="en-US"/>
         </w:rPr>
-        <w:t>resourcemanager</w:t>
+        <w:t>nodemanager</w:t>
       </w:r>
       <w:proofErr w:type="spellEnd"/>
       <w:r>
         <w:rPr>
           <w:color w:val="000000"/>
         </w:rPr>
-        <w:t xml:space="preserve"> &amp; </w:t>
-      </w:r>
-      <w:proofErr w:type="spellStart"/>
-      <w:r>
-        <w:rPr>
-          <w:rFonts w:ascii="Courier New" w:hAnsi="Courier New" w:cs="Courier New"/>
-          <w:lang w:val="en-US"/>
-        </w:rPr>
-        <w:t>nodemanager</w:t>
-      </w:r>
-      <w:proofErr w:type="spellEnd"/>
-      <w:r>
-        <w:rPr>
-          <w:color w:val="000000"/>
-        </w:rPr>
         <w:t>.</w:t>
       </w:r>
     </w:p>
@@ -12707,7 +12830,7 @@
         </w:rPr>
         <w:tab/>
       </w:r>
-      <w:hyperlink r:id="rId39" w:history="1">
+      <w:hyperlink r:id="rId51" w:history="1">
         <w:r>
           <w:rPr>
             <w:rStyle w:val="Hyperlink"/>
@@ -12761,7 +12884,7 @@
         </w:rPr>
         <w:t xml:space="preserve"> </w:t>
       </w:r>
-      <w:hyperlink r:id="rId40" w:history="1">
+      <w:hyperlink r:id="rId52" w:history="1">
         <w:r>
           <w:rPr>
             <w:rStyle w:val="Hyperlink"/>
@@ -12829,7 +12952,7 @@
         </w:rPr>
         <w:t xml:space="preserve"> </w:t>
       </w:r>
-      <w:hyperlink r:id="rId41" w:history="1">
+      <w:hyperlink r:id="rId53" w:history="1">
         <w:r>
           <w:rPr>
             <w:rStyle w:val="Hyperlink"/>
@@ -12866,7 +12989,7 @@
         </w:rPr>
         <w:t xml:space="preserve"> and </w:t>
       </w:r>
-      <w:hyperlink r:id="rId42" w:history="1">
+      <w:hyperlink r:id="rId54" w:history="1">
         <w:r>
           <w:rPr>
             <w:rStyle w:val="Hyperlink"/>
@@ -12918,7 +13041,7 @@
           <w:lang w:val="en-US"/>
         </w:rPr>
       </w:pPr>
-      <w:hyperlink r:id="rId43" w:history="1">
+      <w:hyperlink r:id="rId55" w:history="1">
         <w:r>
           <w:rPr>
             <w:rStyle w:val="Hyperlink"/>
@@ -13092,7 +13215,7 @@
           <w:lang w:val="en-US"/>
         </w:rPr>
       </w:pPr>
-      <w:hyperlink r:id="rId44" w:history="1">
+      <w:hyperlink r:id="rId56" w:history="1">
         <w:r>
           <w:rPr>
             <w:rStyle w:val="Hyperlink"/>
@@ -13160,7 +13283,7 @@
           <w:lang w:val="en-US"/>
         </w:rPr>
       </w:pPr>
-      <w:hyperlink r:id="rId45" w:history="1">
+      <w:hyperlink r:id="rId57" w:history="1">
         <w:r>
           <w:rPr>
             <w:rStyle w:val="Hyperlink"/>
@@ -13175,7 +13298,7 @@
         </w:rPr>
         <w:t xml:space="preserve"> (using </w:t>
       </w:r>
-      <w:hyperlink r:id="rId46" w:history="1">
+      <w:hyperlink r:id="rId58" w:history="1">
         <w:r>
           <w:rPr>
             <w:rStyle w:val="Hyperlink"/>
@@ -13238,7 +13361,7 @@
         </w:rPr>
         <w:t xml:space="preserve">JDBC (In this case </w:t>
       </w:r>
-      <w:hyperlink r:id="rId47" w:history="1">
+      <w:hyperlink r:id="rId59" w:history="1">
         <w:r>
           <w:rPr>
             <w:rStyle w:val="Hyperlink"/>
@@ -13262,7 +13385,7 @@
         </w:rPr>
         <w:t xml:space="preserve"> communicates directly with the JDBC target, basically no </w:t>
       </w:r>
-      <w:hyperlink r:id="rId48" w:history="1">
+      <w:hyperlink r:id="rId60" w:history="1">
         <w:r>
           <w:rPr>
             <w:rStyle w:val="Hyperlink"/>
@@ -13321,7 +13444,7 @@
         </w:rPr>
         <w:t> </w:t>
       </w:r>
-      <w:hyperlink r:id="rId49" w:tgtFrame="_blank" w:history="1">
+      <w:hyperlink r:id="rId61" w:tgtFrame="_blank" w:history="1">
         <w:r>
           <w:rPr>
             <w:rStyle w:val="Hyperlink"/>
@@ -13438,7 +13561,7 @@
           <w:lang w:val="en-US"/>
         </w:rPr>
       </w:pPr>
-      <w:hyperlink r:id="rId50" w:history="1">
+      <w:hyperlink r:id="rId62" w:history="1">
         <w:r>
           <w:rPr>
             <w:rStyle w:val="Hyperlink"/>
@@ -13454,7 +13577,7 @@
           <w:lang w:val="en-US"/>
         </w:rPr>
       </w:pPr>
-      <w:hyperlink r:id="rId51" w:history="1">
+      <w:hyperlink r:id="rId63" w:history="1">
         <w:r>
           <w:rPr>
             <w:rStyle w:val="Hyperlink"/>
@@ -13931,7 +14054,7 @@
                     <pic:cNvPicPr/>
                   </pic:nvPicPr>
                   <pic:blipFill>
-                    <a:blip r:embed="rId52" cstate="print">
+                    <a:blip r:embed="rId64" cstate="print">
                       <a:extLst>
                         <a:ext uri="{28A0092B-C50C-407E-A947-70E740481C1C}">
                           <a14:useLocalDpi xmlns:a14="http://schemas.microsoft.com/office/drawing/2010/main" val="0"/>
@@ -14080,16 +14203,26 @@
         <w:rPr>
           <w:lang w:val="en-US"/>
         </w:rPr>
-        <w:t xml:space="preserve">the “Apache </w:t>
-      </w:r>
-      <w:proofErr w:type="spellStart"/>
-      <w:r>
-        <w:rPr>
-          <w:lang w:val="en-US"/>
-        </w:rPr>
-        <w:t>Flink</w:t>
-      </w:r>
-      <w:proofErr w:type="spellEnd"/>
+        <w:t>the “</w:t>
+      </w:r>
+      <w:hyperlink r:id="rId65" w:history="1">
+        <w:r>
+          <w:rPr>
+            <w:rStyle w:val="Hyperlink"/>
+            <w:lang w:val="en-US"/>
+          </w:rPr>
+          <w:t xml:space="preserve">Apache </w:t>
+        </w:r>
+        <w:proofErr w:type="spellStart"/>
+        <w:r>
+          <w:rPr>
+            <w:rStyle w:val="Hyperlink"/>
+            <w:lang w:val="en-US"/>
+          </w:rPr>
+          <w:t>Flink</w:t>
+        </w:r>
+        <w:proofErr w:type="spellEnd"/>
+      </w:hyperlink>
       <w:r>
         <w:rPr>
           <w:lang w:val="en-US"/>
@@ -14153,7 +14286,7 @@
                     <pic:cNvPicPr/>
                   </pic:nvPicPr>
                   <pic:blipFill>
-                    <a:blip r:embed="rId53" cstate="print">
+                    <a:blip r:embed="rId66" cstate="print">
                       <a:extLst>
                         <a:ext uri="{28A0092B-C50C-407E-A947-70E740481C1C}">
                           <a14:useLocalDpi xmlns:a14="http://schemas.microsoft.com/office/drawing/2010/main" val="0"/>
@@ -14218,7 +14351,7 @@
         </w:rPr>
         <w:t xml:space="preserve"> more detailed view of what we’re going to be doing using </w:t>
       </w:r>
-      <w:hyperlink r:id="rId54" w:history="1">
+      <w:hyperlink r:id="rId67" w:history="1">
         <w:r>
           <w:rPr>
             <w:rStyle w:val="Hyperlink"/>
@@ -14245,7 +14378,7 @@
         </w:rPr>
         <w:t xml:space="preserve">to create </w:t>
       </w:r>
-      <w:hyperlink r:id="rId55" w:anchor=":~:text=A%20KTable%20is%20an%20abstraction,will%20be%20considered%20an%20INSERT)." w:history="1">
+      <w:hyperlink r:id="rId68" w:anchor=":~:text=A%20KTable%20is%20an%20abstraction,will%20be%20considered%20an%20INSERT)." w:history="1">
         <w:proofErr w:type="spellStart"/>
         <w:r>
           <w:rPr>
@@ -14262,7 +14395,7 @@
         </w:rPr>
         <w:t xml:space="preserve"> and </w:t>
       </w:r>
-      <w:hyperlink r:id="rId56" w:anchor=":~:text=A%20KTable%20is%20an%20abstraction,will%20be%20considered%20an%20INSERT)." w:history="1">
+      <w:hyperlink r:id="rId69" w:anchor=":~:text=A%20KTable%20is%20an%20abstraction,will%20be%20considered%20an%20INSERT)." w:history="1">
         <w:proofErr w:type="spellStart"/>
         <w:r>
           <w:rPr>
@@ -14316,7 +14449,7 @@
                     <pic:cNvPicPr/>
                   </pic:nvPicPr>
                   <pic:blipFill>
-                    <a:blip r:embed="rId57" cstate="print">
+                    <a:blip r:embed="rId70" cstate="print">
                       <a:extLst>
                         <a:ext uri="{28A0092B-C50C-407E-A947-70E740481C1C}">
                           <a14:useLocalDpi xmlns:a14="http://schemas.microsoft.com/office/drawing/2010/main" val="0"/>
@@ -14519,7 +14652,7 @@
         </w:rPr>
         <w:t xml:space="preserve">We then use </w:t>
       </w:r>
-      <w:hyperlink r:id="rId58" w:history="1">
+      <w:hyperlink r:id="rId71" w:history="1">
         <w:r>
           <w:rPr>
             <w:rStyle w:val="Hyperlink"/>
@@ -14534,7 +14667,7 @@
         </w:rPr>
         <w:t xml:space="preserve"> to create a new </w:t>
       </w:r>
-      <w:hyperlink r:id="rId59" w:history="1">
+      <w:hyperlink r:id="rId72" w:history="1">
         <w:r>
           <w:rPr>
             <w:rStyle w:val="Hyperlink"/>
@@ -14656,7 +14789,7 @@
         </w:rPr>
         <w:t xml:space="preserve"> stream is then used to create </w:t>
       </w:r>
-      <w:hyperlink r:id="rId60" w:anchor=":~:text=A%20KTable%20is%20an%20abstraction,will%20be%20considered%20an%20INSERT)." w:history="1">
+      <w:hyperlink r:id="rId73" w:anchor=":~:text=A%20KTable%20is%20an%20abstraction,will%20be%20considered%20an%20INSERT)." w:history="1">
         <w:proofErr w:type="spellStart"/>
         <w:r>
           <w:rPr>
@@ -14807,7 +14940,7 @@
         </w:rPr>
         <w:t xml:space="preserve"> to create the various </w:t>
       </w:r>
-      <w:hyperlink r:id="rId61" w:anchor=":~:text=A%20KStream%20is%20an%20abstraction,in%20the%20unbounded%20data%20set." w:history="1">
+      <w:hyperlink r:id="rId74" w:anchor=":~:text=A%20KStream%20is%20an%20abstraction,in%20the%20unbounded%20data%20set." w:history="1">
         <w:proofErr w:type="spellStart"/>
         <w:r>
           <w:rPr>
@@ -14824,7 +14957,7 @@
         </w:rPr>
         <w:t xml:space="preserve"> and </w:t>
       </w:r>
-      <w:hyperlink r:id="rId62" w:anchor=":~:text=A%20KTable%20is%20an%20abstraction,will%20be%20considered%20an%20INSERT)." w:history="1">
+      <w:hyperlink r:id="rId75" w:anchor=":~:text=A%20KTable%20is%20an%20abstraction,will%20be%20considered%20an%20INSERT)." w:history="1">
         <w:proofErr w:type="spellStart"/>
         <w:r>
           <w:rPr>
@@ -17927,7 +18060,7 @@
         </w:rPr>
         <w:t xml:space="preserve"> </w:t>
       </w:r>
-      <w:hyperlink r:id="rId63" w:history="1">
+      <w:hyperlink r:id="rId76" w:history="1">
         <w:r>
           <w:rPr>
             <w:rStyle w:val="Hyperlink"/>
@@ -17988,7 +18121,7 @@
                     <pic:cNvPicPr/>
                   </pic:nvPicPr>
                   <pic:blipFill>
-                    <a:blip r:embed="rId64" cstate="print">
+                    <a:blip r:embed="rId77" cstate="print">
                       <a:extLst>
                         <a:ext uri="{28A0092B-C50C-407E-A947-70E740481C1C}">
                           <a14:useLocalDpi xmlns:a14="http://schemas.microsoft.com/office/drawing/2010/main" val="0"/>
@@ -18043,7 +18176,7 @@
         </w:rPr>
         <w:t xml:space="preserve">In this scenario we use </w:t>
       </w:r>
-      <w:hyperlink r:id="rId65" w:history="1">
+      <w:hyperlink r:id="rId78" w:history="1">
         <w:r>
           <w:rPr>
             <w:rStyle w:val="Hyperlink"/>
@@ -18081,7 +18214,7 @@
         </w:rPr>
         <w:t xml:space="preserve">, but this time using </w:t>
       </w:r>
-      <w:hyperlink r:id="rId66" w:history="1">
+      <w:hyperlink r:id="rId79" w:history="1">
         <w:r>
           <w:rPr>
             <w:rStyle w:val="Hyperlink"/>
@@ -18139,7 +18272,7 @@
         </w:rPr>
         <w:t xml:space="preserve">In the </w:t>
       </w:r>
-      <w:hyperlink r:id="rId67" w:history="1">
+      <w:hyperlink r:id="rId80" w:history="1">
         <w:r>
           <w:rPr>
             <w:rStyle w:val="Hyperlink"/>
@@ -18194,7 +18327,7 @@
         </w:rPr>
         <w:t xml:space="preserve">, first we create a </w:t>
       </w:r>
-      <w:hyperlink r:id="rId68" w:history="1">
+      <w:hyperlink r:id="rId81" w:history="1">
         <w:r>
           <w:rPr>
             <w:rStyle w:val="Hyperlink"/>
@@ -18382,7 +18515,7 @@
         </w:rPr>
         <w:t xml:space="preserve">When interacting with the </w:t>
       </w:r>
-      <w:hyperlink r:id="rId69" w:history="1">
+      <w:hyperlink r:id="rId82" w:history="1">
         <w:r>
           <w:rPr>
             <w:rStyle w:val="Hyperlink"/>
@@ -18692,7 +18825,7 @@
         </w:rPr>
         <w:t xml:space="preserve">, updating the </w:t>
       </w:r>
-      <w:hyperlink r:id="rId70" w:history="1">
+      <w:hyperlink r:id="rId83" w:history="1">
         <w:r>
           <w:rPr>
             <w:rStyle w:val="Hyperlink"/>
@@ -18793,7 +18926,7 @@
         </w:rPr>
         <w:t xml:space="preserve">See: </w:t>
       </w:r>
-      <w:hyperlink r:id="rId71" w:history="1">
+      <w:hyperlink r:id="rId84" w:history="1">
         <w:r>
           <w:rPr>
             <w:rStyle w:val="Hyperlink"/>
@@ -19022,7 +19155,7 @@
         </w:rPr>
         <w:t xml:space="preserve">The above </w:t>
       </w:r>
-      <w:hyperlink r:id="rId72" w:history="1">
+      <w:hyperlink r:id="rId85" w:history="1">
         <w:r>
           <w:rPr>
             <w:rStyle w:val="Hyperlink"/>
@@ -19046,7 +19179,7 @@
         </w:rPr>
         <w:t xml:space="preserve"> SQL run on the </w:t>
       </w:r>
-      <w:hyperlink r:id="rId73" w:history="1">
+      <w:hyperlink r:id="rId86" w:history="1">
         <w:r>
           <w:rPr>
             <w:rStyle w:val="Hyperlink"/>
@@ -20217,7 +20350,7 @@
         </w:rPr>
         <w:t xml:space="preserve">First there was </w:t>
       </w:r>
-      <w:hyperlink r:id="rId74" w:history="1">
+      <w:hyperlink r:id="rId87" w:history="1">
         <w:proofErr w:type="spellStart"/>
         <w:r>
           <w:rPr>
@@ -20234,7 +20367,7 @@
         </w:rPr>
         <w:t xml:space="preserve"> and then </w:t>
       </w:r>
-      <w:hyperlink r:id="rId75" w:history="1">
+      <w:hyperlink r:id="rId88" w:history="1">
         <w:r>
           <w:rPr>
             <w:rStyle w:val="Hyperlink"/>
@@ -20446,7 +20579,7 @@
         </w:rPr>
         <w:t xml:space="preserve"> between </w:t>
       </w:r>
-      <w:hyperlink r:id="rId76" w:history="1">
+      <w:hyperlink r:id="rId89" w:history="1">
         <w:r>
           <w:rPr>
             <w:rStyle w:val="Hyperlink"/>
@@ -20688,7 +20821,7 @@
                     <pic:cNvPicPr/>
                   </pic:nvPicPr>
                   <pic:blipFill>
-                    <a:blip r:embed="rId77" cstate="print">
+                    <a:blip r:embed="rId90" cstate="print">
                       <a:extLst>
                         <a:ext uri="{28A0092B-C50C-407E-A947-70E740481C1C}">
                           <a14:useLocalDpi xmlns:a14="http://schemas.microsoft.com/office/drawing/2010/main" val="0"/>
@@ -22544,7 +22677,7 @@
         </w:rPr>
         <w:t xml:space="preserve">Aggregations via </w:t>
       </w:r>
-      <w:hyperlink r:id="rId78" w:history="1">
+      <w:hyperlink r:id="rId91" w:history="1">
         <w:r>
           <w:rPr>
             <w:rStyle w:val="Hyperlink"/>
@@ -22821,7 +22954,7 @@
         </w:rPr>
         <w:t xml:space="preserve">Sink (push) to </w:t>
       </w:r>
-      <w:hyperlink r:id="rId79" w:history="1">
+      <w:hyperlink r:id="rId92" w:history="1">
         <w:r>
           <w:rPr>
             <w:rStyle w:val="Hyperlink"/>
@@ -22836,7 +22969,7 @@
         </w:rPr>
         <w:t xml:space="preserve"> on </w:t>
       </w:r>
-      <w:hyperlink r:id="rId80" w:history="1">
+      <w:hyperlink r:id="rId93" w:history="1">
         <w:r>
           <w:rPr>
             <w:rStyle w:val="Hyperlink"/>
@@ -22864,7 +22997,7 @@
         </w:rPr>
         <w:t xml:space="preserve">Sink (push) to </w:t>
       </w:r>
-      <w:hyperlink r:id="rId81" w:history="1">
+      <w:hyperlink r:id="rId94" w:history="1">
         <w:r>
           <w:rPr>
             <w:rStyle w:val="Hyperlink"/>
@@ -22948,7 +23081,7 @@
       <w:r>
         <w:t>The thinking is to output the aggregated values from the </w:t>
       </w:r>
-      <w:hyperlink r:id="rId82" w:tgtFrame="_blank" w:history="1">
+      <w:hyperlink r:id="rId95" w:tgtFrame="_blank" w:history="1">
         <w:r>
           <w:rPr>
             <w:rStyle w:val="Hyperlink"/>
@@ -22959,7 +23092,7 @@
       <w:r>
         <w:t> and sink the values back into collections and then build dashboards using </w:t>
       </w:r>
-      <w:hyperlink r:id="rId83" w:tgtFrame="_blank" w:history="1">
+      <w:hyperlink r:id="rId96" w:tgtFrame="_blank" w:history="1">
         <w:r>
           <w:rPr>
             <w:rStyle w:val="Hyperlink"/>
@@ -23029,7 +23162,7 @@
                     <pic:cNvPicPr/>
                   </pic:nvPicPr>
                   <pic:blipFill>
-                    <a:blip r:embed="rId84" cstate="print">
+                    <a:blip r:embed="rId97" cstate="print">
                       <a:extLst>
                         <a:ext uri="{28A0092B-C50C-407E-A947-70E740481C1C}">
                           <a14:useLocalDpi xmlns:a14="http://schemas.microsoft.com/office/drawing/2010/main" val="0"/>
@@ -23093,7 +23226,37 @@
         <w:rPr>
           <w:lang w:val="en-US"/>
         </w:rPr>
-        <w:t>big obvious bit here is, it’s very simple, it all local inside the MongoDB eco system, it’s all build on the very well know MongoDB aggregation framework.</w:t>
+        <w:t xml:space="preserve">big obvious bit here is, it’s very simple, it all local inside the </w:t>
+      </w:r>
+      <w:hyperlink r:id="rId98" w:history="1">
+        <w:r>
+          <w:rPr>
+            <w:rStyle w:val="Hyperlink"/>
+            <w:lang w:val="en-US"/>
+          </w:rPr>
+          <w:t>MongoDB</w:t>
+        </w:r>
+      </w:hyperlink>
+      <w:r>
+        <w:rPr>
+          <w:lang w:val="en-US"/>
+        </w:rPr>
+        <w:t xml:space="preserve"> eco system, it’s all build on the very well know </w:t>
+      </w:r>
+      <w:hyperlink r:id="rId99" w:history="1">
+        <w:r>
+          <w:rPr>
+            <w:rStyle w:val="Hyperlink"/>
+            <w:lang w:val="en-US"/>
+          </w:rPr>
+          <w:t>MongoDB</w:t>
+        </w:r>
+      </w:hyperlink>
+      <w:r>
+        <w:rPr>
+          <w:lang w:val="en-US"/>
+        </w:rPr>
+        <w:t xml:space="preserve"> aggregation framework.</w:t>
       </w:r>
     </w:p>
     <w:p>
@@ -23138,7 +23301,7 @@
                     <pic:cNvPicPr/>
                   </pic:nvPicPr>
                   <pic:blipFill>
-                    <a:blip r:embed="rId85" cstate="print">
+                    <a:blip r:embed="rId100" cstate="print">
                       <a:extLst>
                         <a:ext uri="{28A0092B-C50C-407E-A947-70E740481C1C}">
                           <a14:useLocalDpi xmlns:a14="http://schemas.microsoft.com/office/drawing/2010/main" val="0"/>
@@ -23247,7 +23410,7 @@
                     <pic:cNvPicPr/>
                   </pic:nvPicPr>
                   <pic:blipFill>
-                    <a:blip r:embed="rId86" cstate="print">
+                    <a:blip r:embed="rId101" cstate="print">
                       <a:extLst>
                         <a:ext uri="{28A0092B-C50C-407E-A947-70E740481C1C}">
                           <a14:useLocalDpi xmlns:a14="http://schemas.microsoft.com/office/drawing/2010/main" val="0"/>
@@ -23351,7 +23514,7 @@
         </w:rPr>
         <w:t xml:space="preserve">See </w:t>
       </w:r>
-      <w:hyperlink r:id="rId87" w:history="1">
+      <w:hyperlink r:id="rId102" w:history="1">
         <w:r>
           <w:rPr>
             <w:rStyle w:val="Hyperlink"/>
@@ -23434,7 +23597,7 @@
         </w:rPr>
         <w:t xml:space="preserve"> </w:t>
       </w:r>
-      <w:hyperlink r:id="rId88" w:history="1">
+      <w:hyperlink r:id="rId103" w:history="1">
         <w:r>
           <w:rPr>
             <w:rStyle w:val="Hyperlink"/>
@@ -23656,7 +23819,7 @@
           <w:lang w:val="en-US"/>
         </w:rPr>
       </w:pPr>
-      <w:hyperlink r:id="rId89" w:history="1">
+      <w:hyperlink r:id="rId104" w:history="1">
         <w:r>
           <w:rPr>
             <w:rStyle w:val="Hyperlink"/>
@@ -23672,7 +23835,7 @@
           <w:lang w:val="en-US"/>
         </w:rPr>
       </w:pPr>
-      <w:hyperlink r:id="rId90" w:history="1">
+      <w:hyperlink r:id="rId105" w:history="1">
         <w:r>
           <w:rPr>
             <w:rStyle w:val="Hyperlink"/>
@@ -23967,18 +24130,29 @@
           <w:szCs w:val="22"/>
           <w:lang w:val="en-US"/>
         </w:rPr>
-        <w:t>, with this we can push any value/topic from Kafka into a data store like MongoDB Atlas.</w:t>
-      </w:r>
-    </w:p>
-    <w:p>
-      <w:pPr>
+        <w:t xml:space="preserve">, with this we can push any value/topic from Kafka into a data store like </w:t>
+      </w:r>
+      <w:hyperlink r:id="rId106" w:history="1">
+        <w:r>
+          <w:rPr>
+            <w:rStyle w:val="Hyperlink"/>
+            <w:rFonts w:ascii="Calibri" w:hAnsi="Calibri" w:cs="Calibri"/>
+            <w:sz w:val="22"/>
+            <w:szCs w:val="22"/>
+            <w:lang w:val="en-US"/>
+          </w:rPr>
+          <w:t>MongoDB Atlas</w:t>
+        </w:r>
+      </w:hyperlink>
+      <w:r>
         <w:rPr>
           <w:rFonts w:ascii="Calibri" w:hAnsi="Calibri" w:cs="Calibri"/>
           <w:sz w:val="22"/>
           <w:szCs w:val="22"/>
           <w:lang w:val="en-US"/>
         </w:rPr>
-      </w:pPr>
+        <w:t>.</w:t>
+      </w:r>
     </w:p>
     <w:p>
       <w:pPr>
@@ -23989,16 +24163,26 @@
           <w:lang w:val="en-US"/>
         </w:rPr>
       </w:pPr>
-      <w:r>
+    </w:p>
+    <w:p>
+      <w:pPr>
         <w:rPr>
           <w:rFonts w:ascii="Calibri" w:hAnsi="Calibri" w:cs="Calibri"/>
           <w:sz w:val="22"/>
           <w:szCs w:val="22"/>
           <w:lang w:val="en-US"/>
         </w:rPr>
+      </w:pPr>
+      <w:r>
+        <w:rPr>
+          <w:rFonts w:ascii="Calibri" w:hAnsi="Calibri" w:cs="Calibri"/>
+          <w:sz w:val="22"/>
+          <w:szCs w:val="22"/>
+          <w:lang w:val="en-US"/>
+        </w:rPr>
         <w:t xml:space="preserve">Another option, and this is more for the data warehouse/data lake/lake house/analytics world, push it directly from </w:t>
       </w:r>
-      <w:hyperlink r:id="rId91" w:history="1">
+      <w:hyperlink r:id="rId107" w:history="1">
         <w:r>
           <w:rPr>
             <w:rStyle w:val="Hyperlink"/>
@@ -24148,7 +24332,7 @@
           <w:lang w:val="en-US"/>
         </w:rPr>
       </w:pPr>
-      <w:hyperlink r:id="rId92" w:history="1">
+      <w:hyperlink r:id="rId108" w:history="1">
         <w:r>
           <w:rPr>
             <w:rStyle w:val="Hyperlink"/>
@@ -24220,7 +24404,7 @@
         </w:rPr>
         <w:t xml:space="preserve"> on AWS S3 via a local </w:t>
       </w:r>
-      <w:hyperlink r:id="rId93" w:history="1">
+      <w:hyperlink r:id="rId109" w:history="1">
         <w:proofErr w:type="spellStart"/>
         <w:r>
           <w:rPr>
@@ -24283,7 +24467,7 @@
                     <pic:cNvPicPr/>
                   </pic:nvPicPr>
                   <pic:blipFill>
-                    <a:blip r:embed="rId94" cstate="print">
+                    <a:blip r:embed="rId110" cstate="print">
                       <a:extLst>
                         <a:ext uri="{28A0092B-C50C-407E-A947-70E740481C1C}">
                           <a14:useLocalDpi xmlns:a14="http://schemas.microsoft.com/office/drawing/2010/main" val="0"/>
@@ -24359,7 +24543,7 @@
                     <pic:cNvPicPr/>
                   </pic:nvPicPr>
                   <pic:blipFill>
-                    <a:blip r:embed="rId95" cstate="print">
+                    <a:blip r:embed="rId111" cstate="print">
                       <a:extLst>
                         <a:ext uri="{28A0092B-C50C-407E-A947-70E740481C1C}">
                           <a14:useLocalDpi xmlns:a14="http://schemas.microsoft.com/office/drawing/2010/main" val="0"/>
@@ -24416,7 +24600,7 @@
           <w:lang w:val="en-US"/>
         </w:rPr>
       </w:pPr>
-      <w:hyperlink r:id="rId96" w:history="1">
+      <w:hyperlink r:id="rId112" w:history="1">
         <w:r>
           <w:rPr>
             <w:rStyle w:val="Hyperlink"/>
@@ -24459,7 +24643,7 @@
         </w:rPr>
         <w:t xml:space="preserve">into </w:t>
       </w:r>
-      <w:hyperlink r:id="rId97" w:history="1">
+      <w:hyperlink r:id="rId113" w:history="1">
         <w:r>
           <w:rPr>
             <w:rStyle w:val="Hyperlink"/>
@@ -24565,7 +24749,7 @@
                     <pic:cNvPicPr/>
                   </pic:nvPicPr>
                   <pic:blipFill>
-                    <a:blip r:embed="rId98" cstate="print">
+                    <a:blip r:embed="rId114" cstate="print">
                       <a:extLst>
                         <a:ext uri="{28A0092B-C50C-407E-A947-70E740481C1C}">
                           <a14:useLocalDpi xmlns:a14="http://schemas.microsoft.com/office/drawing/2010/main" val="0"/>
@@ -24630,7 +24814,7 @@
                     <pic:cNvPicPr/>
                   </pic:nvPicPr>
                   <pic:blipFill>
-                    <a:blip r:embed="rId95" cstate="print">
+                    <a:blip r:embed="rId111" cstate="print">
                       <a:extLst>
                         <a:ext uri="{28A0092B-C50C-407E-A947-70E740481C1C}">
                           <a14:useLocalDpi xmlns:a14="http://schemas.microsoft.com/office/drawing/2010/main" val="0"/>
@@ -24683,7 +24867,7 @@
         </w:rPr>
         <w:t xml:space="preserve">For both the file format can be selected as either </w:t>
       </w:r>
-      <w:hyperlink r:id="rId99" w:history="1">
+      <w:hyperlink r:id="rId115" w:history="1">
         <w:proofErr w:type="spellStart"/>
         <w:r>
           <w:rPr>
@@ -24700,7 +24884,7 @@
         </w:rPr>
         <w:t xml:space="preserve">, </w:t>
       </w:r>
-      <w:hyperlink r:id="rId100" w:history="1">
+      <w:hyperlink r:id="rId116" w:history="1">
         <w:r>
           <w:rPr>
             <w:rStyle w:val="Hyperlink"/>
@@ -24715,7 +24899,7 @@
         </w:rPr>
         <w:t xml:space="preserve"> or </w:t>
       </w:r>
-      <w:hyperlink r:id="rId101" w:history="1">
+      <w:hyperlink r:id="rId117" w:history="1">
         <w:r>
           <w:rPr>
             <w:rStyle w:val="Hyperlink"/>
@@ -24768,7 +24952,19 @@
         <w:rPr>
           <w:lang w:val="en-US"/>
         </w:rPr>
-        <w:t xml:space="preserve"> (simplifies the CTAS statements)</w:t>
+        <w:t xml:space="preserve"> (simplifies the </w:t>
+      </w:r>
+      <w:r>
+        <w:rPr>
+          <w:lang w:val="en-US"/>
+        </w:rPr>
+        <w:t xml:space="preserve">create table as select: </w:t>
+      </w:r>
+      <w:r>
+        <w:rPr>
+          <w:lang w:val="en-US"/>
+        </w:rPr>
+        <w:t>CTAS statements)</w:t>
       </w:r>
       <w:r>
         <w:rPr>
@@ -24809,7 +25005,7 @@
         </w:rPr>
         <w:t xml:space="preserve">s we’re working on </w:t>
       </w:r>
-      <w:hyperlink r:id="rId102" w:history="1">
+      <w:hyperlink r:id="rId118" w:history="1">
         <w:r>
           <w:rPr>
             <w:rStyle w:val="Hyperlink"/>
@@ -24839,29 +25035,46 @@
         </w:rPr>
         <w:t xml:space="preserve"> </w:t>
       </w:r>
-      <w:r>
-        <w:rPr>
-          <w:lang w:val="en-US"/>
-        </w:rPr>
-        <w:t xml:space="preserve">Apache </w:t>
-      </w:r>
-      <w:r>
-        <w:rPr>
-          <w:lang w:val="en-US"/>
-        </w:rPr>
-        <w:t>P</w:t>
-      </w:r>
-      <w:r>
-        <w:rPr>
-          <w:lang w:val="en-US"/>
-        </w:rPr>
-        <w:t xml:space="preserve">arquet is </w:t>
-      </w:r>
-      <w:r>
-        <w:rPr>
-          <w:color w:val="000000"/>
-        </w:rPr>
-        <w:t>generally accepted </w:t>
+      <w:hyperlink r:id="rId119" w:history="1">
+        <w:r>
+          <w:rPr>
+            <w:rStyle w:val="Hyperlink"/>
+            <w:lang w:val="en-US"/>
+          </w:rPr>
+          <w:t xml:space="preserve">Apache </w:t>
+        </w:r>
+        <w:r>
+          <w:rPr>
+            <w:rStyle w:val="Hyperlink"/>
+            <w:lang w:val="en-US"/>
+          </w:rPr>
+          <w:t>P</w:t>
+        </w:r>
+        <w:r>
+          <w:rPr>
+            <w:rStyle w:val="Hyperlink"/>
+            <w:lang w:val="en-US"/>
+          </w:rPr>
+          <w:t>arquet</w:t>
+        </w:r>
+      </w:hyperlink>
+      <w:r>
+        <w:rPr>
+          <w:lang w:val="en-US"/>
+        </w:rPr>
+        <w:t xml:space="preserve"> is </w:t>
+      </w:r>
+      <w:r>
+        <w:rPr>
+          <w:color w:val="000000"/>
+        </w:rPr>
+        <w:t>generally accepted</w:t>
+      </w:r>
+      <w:r>
+        <w:rPr>
+          <w:color w:val="000000"/>
+        </w:rPr>
+        <w:t>.</w:t>
       </w:r>
     </w:p>
     <w:p>
@@ -25271,16 +25484,38 @@
         <w:rPr>
           <w:color w:val="000000"/>
         </w:rPr>
-        <w:t xml:space="preserve">scope creep took us down the part of how to store the data, where we looked at the current favourite “Apache Iceberg” (lake house … monster) and the new kid on the block “Apache </w:t>
-      </w:r>
-      <w:proofErr w:type="spellStart"/>
-      <w:r>
-        <w:rPr>
-          <w:color w:val="000000"/>
-        </w:rPr>
-        <w:t>Paimon</w:t>
-      </w:r>
-      <w:proofErr w:type="spellEnd"/>
+        <w:t>scope creep took us down the part of how to store the data, where we looked at the current favourite “</w:t>
+      </w:r>
+      <w:hyperlink r:id="rId120" w:history="1">
+        <w:r>
+          <w:rPr>
+            <w:rStyle w:val="Hyperlink"/>
+          </w:rPr>
+          <w:t>Apache Iceberg</w:t>
+        </w:r>
+      </w:hyperlink>
+      <w:r>
+        <w:rPr>
+          <w:color w:val="000000"/>
+        </w:rPr>
+        <w:t>” (lake house … monster) and the new kid on the block “</w:t>
+      </w:r>
+      <w:hyperlink r:id="rId121" w:history="1">
+        <w:r>
+          <w:rPr>
+            <w:rStyle w:val="Hyperlink"/>
+          </w:rPr>
+          <w:t xml:space="preserve">Apache </w:t>
+        </w:r>
+        <w:proofErr w:type="spellStart"/>
+        <w:r>
+          <w:rPr>
+            <w:rStyle w:val="Hyperlink"/>
+          </w:rPr>
+          <w:t>Paimon</w:t>
+        </w:r>
+        <w:proofErr w:type="spellEnd"/>
+      </w:hyperlink>
       <w:r>
         <w:rPr>
           <w:color w:val="000000"/>
@@ -25430,7 +25665,7 @@
         </w:rPr>
         <w:t xml:space="preserve">It’s fun doing different versions, i.e. JSON -&gt; </w:t>
       </w:r>
-      <w:hyperlink r:id="rId103" w:history="1">
+      <w:hyperlink r:id="rId122" w:history="1">
         <w:proofErr w:type="spellStart"/>
         <w:r>
           <w:rPr>
@@ -25509,7 +25744,7 @@
         </w:rPr>
         <w:t xml:space="preserve">It helps to skill up on </w:t>
       </w:r>
-      <w:hyperlink r:id="rId104" w:history="1">
+      <w:hyperlink r:id="rId123" w:history="1">
         <w:r>
           <w:rPr>
             <w:rStyle w:val="Hyperlink"/>
@@ -25538,7 +25773,7 @@
         </w:rPr>
         <w:t xml:space="preserve"> and </w:t>
       </w:r>
-      <w:hyperlink r:id="rId105" w:history="1">
+      <w:hyperlink r:id="rId124" w:history="1">
         <w:proofErr w:type="spellStart"/>
         <w:r>
           <w:rPr>
@@ -25561,7 +25796,7 @@
         </w:rPr>
         <w:t xml:space="preserve"> </w:t>
       </w:r>
-      <w:hyperlink r:id="rId106" w:history="1">
+      <w:hyperlink r:id="rId125" w:history="1">
         <w:r>
           <w:rPr>
             <w:rStyle w:val="Hyperlink"/>
@@ -25576,7 +25811,7 @@
         </w:rPr>
         <w:t xml:space="preserve"> </w:t>
       </w:r>
-      <w:hyperlink r:id="rId107" w:history="1">
+      <w:hyperlink r:id="rId126" w:history="1">
         <w:r>
           <w:rPr>
             <w:rStyle w:val="Hyperlink"/>
@@ -25597,7 +25832,7 @@
         </w:rPr>
         <w:t xml:space="preserve"> </w:t>
       </w:r>
-      <w:hyperlink r:id="rId108" w:anchor="putting-the-jar-in-the-right-place" w:history="1">
+      <w:hyperlink r:id="rId127" w:anchor="putting-the-jar-in-the-right-place" w:history="1">
         <w:proofErr w:type="spellStart"/>
         <w:r>
           <w:rPr>
@@ -25669,7 +25904,7 @@
         </w:rPr>
         <w:t xml:space="preserve"> use a mix of locally staged files in stage directories and direct </w:t>
       </w:r>
-      <w:hyperlink r:id="rId109" w:history="1">
+      <w:hyperlink r:id="rId128" w:history="1">
         <w:r>
           <w:rPr>
             <w:rStyle w:val="Hyperlink"/>
@@ -25690,7 +25925,7 @@
         </w:rPr>
         <w:t xml:space="preserve">and/or </w:t>
       </w:r>
-      <w:hyperlink r:id="rId110" w:history="1">
+      <w:hyperlink r:id="rId129" w:history="1">
         <w:proofErr w:type="spellStart"/>
         <w:r>
           <w:rPr>
@@ -25895,7 +26130,7 @@
         </w:rPr>
         <w:t>Introduce partitioning on the source </w:t>
       </w:r>
-      <w:hyperlink r:id="rId111" w:tgtFrame="_blank" w:history="1">
+      <w:hyperlink r:id="rId130" w:tgtFrame="_blank" w:history="1">
         <w:r>
           <w:rPr>
             <w:rFonts w:ascii="Times New Roman" w:eastAsia="Times New Roman" w:hAnsi="Times New Roman" w:cs="Times New Roman"/>
@@ -25922,7 +26157,7 @@
         </w:rPr>
         <w:t> table based on the Kafka topic Key. Partitioning as a implementation has been depreciated and replaced by the concept referred to as: “</w:t>
       </w:r>
-      <w:hyperlink r:id="rId112" w:tgtFrame="_blank" w:history="1">
+      <w:hyperlink r:id="rId131" w:tgtFrame="_blank" w:history="1">
         <w:r>
           <w:rPr>
             <w:rFonts w:ascii="Times New Roman" w:eastAsia="Times New Roman" w:hAnsi="Times New Roman" w:cs="Times New Roman"/>
@@ -26006,7 +26241,7 @@
         </w:rPr>
         <w:t xml:space="preserve"> the data creation process via </w:t>
       </w:r>
-      <w:hyperlink r:id="rId113" w:history="1">
+      <w:hyperlink r:id="rId132" w:history="1">
         <w:proofErr w:type="spellStart"/>
         <w:r>
           <w:rPr>
@@ -26043,7 +26278,7 @@
         </w:rPr>
         <w:t>Well scope creep… again, was asked to see how to do </w:t>
       </w:r>
-      <w:hyperlink r:id="rId114" w:tgtFrame="_blank" w:history="1">
+      <w:hyperlink r:id="rId133" w:tgtFrame="_blank" w:history="1">
         <w:r>
           <w:rPr>
             <w:rFonts w:ascii="Times New Roman" w:eastAsia="Times New Roman" w:hAnsi="Times New Roman" w:cs="Times New Roman"/>
@@ -26105,20 +26340,22 @@
         </w:rPr>
         <w:t xml:space="preserve">Explore </w:t>
       </w:r>
-      <w:r>
-        <w:rPr>
-          <w:color w:val="000000"/>
-        </w:rPr>
-        <w:t xml:space="preserve">Apache </w:t>
-      </w:r>
-      <w:proofErr w:type="spellStart"/>
-      <w:r>
-        <w:rPr>
-          <w:color w:val="000000"/>
-        </w:rPr>
-        <w:t>Flink</w:t>
-      </w:r>
-      <w:proofErr w:type="spellEnd"/>
+      <w:hyperlink r:id="rId134" w:history="1">
+        <w:r>
+          <w:rPr>
+            <w:rStyle w:val="Hyperlink"/>
+          </w:rPr>
+          <w:t xml:space="preserve">Apache </w:t>
+        </w:r>
+        <w:proofErr w:type="spellStart"/>
+        <w:r>
+          <w:rPr>
+            <w:rStyle w:val="Hyperlink"/>
+          </w:rPr>
+          <w:t>Flink</w:t>
+        </w:r>
+        <w:proofErr w:type="spellEnd"/>
+      </w:hyperlink>
       <w:r>
         <w:rPr>
           <w:color w:val="000000"/>
@@ -26133,7 +26370,7 @@
         </w:rPr>
         <w:t> </w:t>
       </w:r>
-      <w:hyperlink r:id="rId115" w:tgtFrame="_blank" w:history="1">
+      <w:hyperlink r:id="rId135" w:tgtFrame="_blank" w:history="1">
         <w:r>
           <w:rPr>
             <w:rStyle w:val="Hyperlink"/>
@@ -26164,7 +26401,7 @@
         </w:rPr>
         <w:t> </w:t>
       </w:r>
-      <w:hyperlink r:id="rId116" w:tgtFrame="_blank" w:history="1">
+      <w:hyperlink r:id="rId136" w:tgtFrame="_blank" w:history="1">
         <w:r>
           <w:rPr>
             <w:rStyle w:val="Hyperlink"/>
@@ -26195,7 +26432,7 @@
         </w:rPr>
         <w:t> </w:t>
       </w:r>
-      <w:hyperlink r:id="rId117" w:tgtFrame="_blank" w:history="1">
+      <w:hyperlink r:id="rId137" w:tgtFrame="_blank" w:history="1">
         <w:r>
           <w:rPr>
             <w:rStyle w:val="Hyperlink"/>
@@ -26211,19 +26448,20 @@
           </w:rPr>
           <w:t>Paimon</w:t>
         </w:r>
+        <w:proofErr w:type="spellEnd"/>
       </w:hyperlink>
       <w:r>
         <w:rPr>
-          <w:color w:val="000000"/>
-        </w:rPr>
-        <w:t>tables</w:t>
-      </w:r>
-      <w:proofErr w:type="spellEnd"/>
-      <w:r>
-        <w:rPr>
-          <w:color w:val="000000"/>
-        </w:rPr>
-        <w:t>, etc.</w:t>
+          <w:rStyle w:val="Hyperlink"/>
+          <w:rFonts w:eastAsiaTheme="majorEastAsia"/>
+        </w:rPr>
+        <w:t xml:space="preserve"> </w:t>
+      </w:r>
+      <w:r>
+        <w:rPr>
+          <w:color w:val="000000"/>
+        </w:rPr>
+        <w:t>tables, etc.</w:t>
       </w:r>
     </w:p>
     <w:p>
@@ -26267,7 +26505,7 @@
         </w:rPr>
         <w:t xml:space="preserve"> </w:t>
       </w:r>
-      <w:hyperlink r:id="rId118" w:history="1">
+      <w:hyperlink r:id="rId138" w:history="1">
         <w:r>
           <w:rPr>
             <w:rStyle w:val="Hyperlink"/>
@@ -26289,7 +26527,7 @@
         </w:rPr>
         <w:t xml:space="preserve">, </w:t>
       </w:r>
-      <w:hyperlink r:id="rId119" w:history="1">
+      <w:hyperlink r:id="rId139" w:history="1">
         <w:proofErr w:type="spellStart"/>
         <w:r>
           <w:rPr>
@@ -26306,7 +26544,7 @@
         </w:rPr>
         <w:t xml:space="preserve">, </w:t>
       </w:r>
-      <w:hyperlink r:id="rId120" w:history="1">
+      <w:hyperlink r:id="rId140" w:history="1">
         <w:r>
           <w:rPr>
             <w:rStyle w:val="Hyperlink"/>
@@ -26321,7 +26559,7 @@
         </w:rPr>
         <w:t xml:space="preserve"> (by </w:t>
       </w:r>
-      <w:hyperlink r:id="rId121" w:history="1">
+      <w:hyperlink r:id="rId141" w:history="1">
         <w:r>
           <w:rPr>
             <w:rStyle w:val="Hyperlink"/>
@@ -26362,7 +26600,7 @@
         </w:rPr>
         <w:t> </w:t>
       </w:r>
-      <w:hyperlink r:id="rId122" w:tgtFrame="_blank" w:history="1">
+      <w:hyperlink r:id="rId142" w:tgtFrame="_blank" w:history="1">
         <w:r>
           <w:rPr>
             <w:rStyle w:val="Hyperlink"/>
@@ -26393,7 +26631,7 @@
         </w:rPr>
         <w:t> </w:t>
       </w:r>
-      <w:hyperlink r:id="rId123" w:tgtFrame="_blank" w:history="1">
+      <w:hyperlink r:id="rId143" w:tgtFrame="_blank" w:history="1">
         <w:r>
           <w:rPr>
             <w:rStyle w:val="Hyperlink"/>
@@ -26424,7 +26662,7 @@
         </w:rPr>
         <w:t> </w:t>
       </w:r>
-      <w:hyperlink r:id="rId124" w:tgtFrame="_blank" w:history="1">
+      <w:hyperlink r:id="rId144" w:tgtFrame="_blank" w:history="1">
         <w:r>
           <w:rPr>
             <w:rStyle w:val="Hyperlink"/>
@@ -26437,7 +26675,21 @@
         <w:rPr>
           <w:color w:val="000000"/>
         </w:rPr>
-        <w:t>, (there are more), Allowing for real time business insight via Grafana Dashboards.</w:t>
+        <w:t xml:space="preserve">, (there are more), Allowing for real time business insight via </w:t>
+      </w:r>
+      <w:hyperlink r:id="rId145" w:history="1">
+        <w:r>
+          <w:rPr>
+            <w:rStyle w:val="Hyperlink"/>
+          </w:rPr>
+          <w:t>Grafana</w:t>
+        </w:r>
+      </w:hyperlink>
+      <w:r>
+        <w:rPr>
+          <w:color w:val="000000"/>
+        </w:rPr>
+        <w:t xml:space="preserve"> Dashboards.</w:t>
       </w:r>
     </w:p>
     <w:p>
@@ -26549,7 +26801,7 @@
           <w:lang w:val="en-US"/>
         </w:rPr>
       </w:pPr>
-      <w:hyperlink r:id="rId125" w:history="1">
+      <w:hyperlink r:id="rId146" w:history="1">
         <w:r>
           <w:rPr>
             <w:rStyle w:val="Hyperlink"/>
@@ -26580,7 +26832,7 @@
           <w:lang w:val="en-US"/>
         </w:rPr>
       </w:pPr>
-      <w:hyperlink r:id="rId126" w:history="1">
+      <w:hyperlink r:id="rId147" w:history="1">
         <w:r>
           <w:rPr>
             <w:rStyle w:val="Hyperlink"/>
@@ -26605,7 +26857,7 @@
           <w:lang w:val="en-US"/>
         </w:rPr>
       </w:pPr>
-      <w:hyperlink r:id="rId127" w:history="1">
+      <w:hyperlink r:id="rId148" w:history="1">
         <w:r>
           <w:rPr>
             <w:rStyle w:val="Hyperlink"/>
@@ -26654,7 +26906,7 @@
           <w:lang w:val="en-US"/>
         </w:rPr>
       </w:pPr>
-      <w:hyperlink r:id="rId128" w:history="1">
+      <w:hyperlink r:id="rId149" w:history="1">
         <w:r>
           <w:rPr>
             <w:rStyle w:val="Hyperlink"/>
@@ -26678,7 +26930,7 @@
           <w:lang w:val="en-US"/>
         </w:rPr>
       </w:pPr>
-      <w:hyperlink r:id="rId129" w:history="1">
+      <w:hyperlink r:id="rId150" w:history="1">
         <w:proofErr w:type="spellStart"/>
         <w:r>
           <w:rPr>
@@ -26704,7 +26956,7 @@
           <w:lang w:val="en-US"/>
         </w:rPr>
       </w:pPr>
-      <w:hyperlink r:id="rId130" w:history="1">
+      <w:hyperlink r:id="rId151" w:history="1">
         <w:r>
           <w:rPr>
             <w:rStyle w:val="Hyperlink"/>
@@ -26742,7 +26994,7 @@
         </w:rPr>
         <w:t xml:space="preserve"> (PMC and Committer for </w:t>
       </w:r>
-      <w:hyperlink r:id="rId131" w:history="1">
+      <w:hyperlink r:id="rId152" w:history="1">
         <w:r>
           <w:rPr>
             <w:rStyle w:val="Hyperlink"/>
@@ -26774,7 +27026,7 @@
           <w:lang w:val="en-US"/>
         </w:rPr>
       </w:pPr>
-      <w:hyperlink r:id="rId132" w:history="1">
+      <w:hyperlink r:id="rId153" w:history="1">
         <w:r>
           <w:rPr>
             <w:rStyle w:val="Hyperlink"/>
@@ -26799,7 +27051,7 @@
           <w:lang w:val="en-US"/>
         </w:rPr>
       </w:pPr>
-      <w:hyperlink r:id="rId133" w:history="1">
+      <w:hyperlink r:id="rId154" w:history="1">
         <w:r>
           <w:rPr>
             <w:rStyle w:val="Hyperlink"/>
@@ -26822,7 +27074,7 @@
         </w:rPr>
         <w:t xml:space="preserve">Apache Kafka, </w:t>
       </w:r>
-      <w:hyperlink r:id="rId134" w:history="1">
+      <w:hyperlink r:id="rId155" w:history="1">
         <w:r>
           <w:rPr>
             <w:rStyle w:val="Hyperlink"/>
@@ -26892,7 +27144,7 @@
           <w:lang w:val="en-US"/>
         </w:rPr>
       </w:pPr>
-      <w:hyperlink r:id="rId135" w:history="1">
+      <w:hyperlink r:id="rId156" w:history="1">
         <w:r>
           <w:rPr>
             <w:rStyle w:val="Hyperlink"/>
@@ -26917,7 +27169,7 @@
           <w:lang w:val="en-US"/>
         </w:rPr>
       </w:pPr>
-      <w:hyperlink r:id="rId136" w:history="1">
+      <w:hyperlink r:id="rId157" w:history="1">
         <w:r>
           <w:rPr>
             <w:rStyle w:val="Hyperlink"/>
@@ -27524,7 +27776,7 @@
           <w:lang w:val="en-US"/>
         </w:rPr>
       </w:pPr>
-      <w:hyperlink r:id="rId137" w:history="1">
+      <w:hyperlink r:id="rId158" w:history="1">
         <w:r>
           <w:rPr>
             <w:rStyle w:val="Hyperlink"/>
@@ -27594,7 +27846,7 @@
           <w:lang w:val="en-US"/>
         </w:rPr>
       </w:pPr>
-      <w:hyperlink r:id="rId138" w:history="1">
+      <w:hyperlink r:id="rId159" w:history="1">
         <w:r>
           <w:rPr>
             <w:rStyle w:val="Hyperlink"/>
@@ -27656,7 +27908,7 @@
           <w:lang w:val="en-US"/>
         </w:rPr>
       </w:pPr>
-      <w:hyperlink r:id="rId139" w:history="1">
+      <w:hyperlink r:id="rId160" w:history="1">
         <w:r>
           <w:rPr>
             <w:rStyle w:val="Hyperlink"/>
@@ -27862,7 +28114,7 @@
                     <pic:cNvPicPr/>
                   </pic:nvPicPr>
                   <pic:blipFill>
-                    <a:blip r:embed="rId140" cstate="print">
+                    <a:blip r:embed="rId161" cstate="print">
                       <a:extLst>
                         <a:ext uri="{28A0092B-C50C-407E-A947-70E740481C1C}">
                           <a14:useLocalDpi xmlns:a14="http://schemas.microsoft.com/office/drawing/2010/main" val="0"/>
@@ -27960,7 +28212,7 @@
                     <pic:cNvPicPr/>
                   </pic:nvPicPr>
                   <pic:blipFill>
-                    <a:blip r:embed="rId141">
+                    <a:blip r:embed="rId162">
                       <a:extLst>
                         <a:ext uri="{28A0092B-C50C-407E-A947-70E740481C1C}">
                           <a14:useLocalDpi xmlns:a14="http://schemas.microsoft.com/office/drawing/2010/main" val="0"/>
@@ -28143,7 +28395,7 @@
           <w:lang w:val="en-US"/>
         </w:rPr>
       </w:pPr>
-      <w:hyperlink r:id="rId142" w:history="1">
+      <w:hyperlink r:id="rId163" w:history="1">
         <w:r>
           <w:rPr>
             <w:rStyle w:val="Hyperlink"/>
@@ -28159,7 +28411,7 @@
           <w:lang w:val="en-US"/>
         </w:rPr>
       </w:pPr>
-      <w:hyperlink r:id="rId143" w:history="1">
+      <w:hyperlink r:id="rId164" w:history="1">
         <w:r>
           <w:rPr>
             <w:rStyle w:val="Hyperlink"/>
@@ -28221,7 +28473,7 @@
           <w:lang w:val="en-US"/>
         </w:rPr>
       </w:pPr>
-      <w:hyperlink r:id="rId144" w:history="1">
+      <w:hyperlink r:id="rId165" w:history="1">
         <w:r>
           <w:rPr>
             <w:rStyle w:val="Hyperlink"/>
@@ -28257,7 +28509,7 @@
         </w:rPr>
         <w:t xml:space="preserve">by </w:t>
       </w:r>
-      <w:hyperlink r:id="rId145" w:history="1">
+      <w:hyperlink r:id="rId166" w:history="1">
         <w:proofErr w:type="spellStart"/>
         <w:r>
           <w:rPr>
@@ -28287,7 +28539,7 @@
           <w:lang w:val="en-US"/>
         </w:rPr>
       </w:pPr>
-      <w:hyperlink r:id="rId146" w:history="1">
+      <w:hyperlink r:id="rId167" w:history="1">
         <w:r>
           <w:rPr>
             <w:rStyle w:val="Hyperlink"/>
@@ -28314,7 +28566,7 @@
           <w:lang w:val="en-US"/>
         </w:rPr>
       </w:pPr>
-      <w:hyperlink r:id="rId147" w:history="1">
+      <w:hyperlink r:id="rId168" w:history="1">
         <w:r>
           <w:rPr>
             <w:rStyle w:val="Hyperlink"/>
@@ -28335,7 +28587,7 @@
           <w:lang w:val="en-US"/>
         </w:rPr>
       </w:pPr>
-      <w:hyperlink r:id="rId148" w:history="1">
+      <w:hyperlink r:id="rId169" w:history="1">
         <w:r>
           <w:rPr>
             <w:rStyle w:val="Hyperlink"/>
@@ -28399,7 +28651,7 @@
           <w:lang w:val="en-US"/>
         </w:rPr>
       </w:pPr>
-      <w:hyperlink r:id="rId149" w:history="1">
+      <w:hyperlink r:id="rId170" w:history="1">
         <w:r>
           <w:rPr>
             <w:rStyle w:val="Hyperlink"/>
@@ -28423,7 +28675,7 @@
           <w:lang w:val="en-US"/>
         </w:rPr>
       </w:pPr>
-      <w:hyperlink r:id="rId150" w:history="1">
+      <w:hyperlink r:id="rId171" w:history="1">
         <w:r>
           <w:rPr>
             <w:rStyle w:val="Hyperlink"/>
@@ -28453,7 +28705,7 @@
           <w:lang w:val="en-US"/>
         </w:rPr>
       </w:pPr>
-      <w:hyperlink r:id="rId151" w:history="1">
+      <w:hyperlink r:id="rId172" w:history="1">
         <w:r>
           <w:rPr>
             <w:rStyle w:val="Hyperlink"/>
@@ -28499,7 +28751,7 @@
           <w:lang w:val="en-US"/>
         </w:rPr>
       </w:pPr>
-      <w:hyperlink r:id="rId152" w:history="1">
+      <w:hyperlink r:id="rId173" w:history="1">
         <w:r>
           <w:rPr>
             <w:rStyle w:val="Hyperlink"/>
@@ -28566,7 +28818,19 @@
         <w:rPr>
           <w:lang w:val="en-US"/>
         </w:rPr>
-        <w:t xml:space="preserve"> video that’s easy to follow that explains the Parquet file format.</w:t>
+        <w:t xml:space="preserve"> video that’s easy to follow that explains the </w:t>
+      </w:r>
+      <w:r>
+        <w:rPr>
+          <w:lang w:val="en-US"/>
+        </w:rPr>
+        <w:t xml:space="preserve">Apache </w:t>
+      </w:r>
+      <w:r>
+        <w:rPr>
+          <w:lang w:val="en-US"/>
+        </w:rPr>
+        <w:t>Parquet file format.</w:t>
       </w:r>
       <w:r>
         <w:rPr>
@@ -28574,7 +28838,7 @@
         </w:rPr>
         <w:t xml:space="preserve"> </w:t>
       </w:r>
-      <w:hyperlink r:id="rId153" w:history="1">
+      <w:hyperlink r:id="rId174" w:history="1">
         <w:r>
           <w:rPr>
             <w:rStyle w:val="Hyperlink"/>
@@ -28595,7 +28859,7 @@
           <w:lang w:val="en-US"/>
         </w:rPr>
       </w:pPr>
-      <w:hyperlink r:id="rId154" w:history="1">
+      <w:hyperlink r:id="rId175" w:history="1">
         <w:r>
           <w:rPr>
             <w:rStyle w:val="Hyperlink"/>
@@ -28644,7 +28908,7 @@
           <w:lang w:val="en-US"/>
         </w:rPr>
       </w:pPr>
-      <w:hyperlink r:id="rId155" w:history="1">
+      <w:hyperlink r:id="rId176" w:history="1">
         <w:r>
           <w:rPr>
             <w:rStyle w:val="Hyperlink"/>
@@ -28665,7 +28929,7 @@
           <w:lang w:val="en-US"/>
         </w:rPr>
       </w:pPr>
-      <w:hyperlink r:id="rId156" w:history="1">
+      <w:hyperlink r:id="rId177" w:history="1">
         <w:r>
           <w:rPr>
             <w:rStyle w:val="Hyperlink"/>
@@ -28734,7 +28998,7 @@
           <w:lang w:val="en-US"/>
         </w:rPr>
       </w:pPr>
-      <w:hyperlink r:id="rId157" w:history="1">
+      <w:hyperlink r:id="rId178" w:history="1">
         <w:r>
           <w:rPr>
             <w:rStyle w:val="Hyperlink"/>
@@ -28809,7 +29073,7 @@
           <w:lang w:val="en-US"/>
         </w:rPr>
       </w:pPr>
-      <w:hyperlink r:id="rId158" w:history="1">
+      <w:hyperlink r:id="rId179" w:history="1">
         <w:r>
           <w:rPr>
             <w:rStyle w:val="Hyperlink"/>
@@ -28852,7 +29116,7 @@
           <w:lang w:val="en-US"/>
         </w:rPr>
       </w:pPr>
-      <w:hyperlink r:id="rId159" w:history="1">
+      <w:hyperlink r:id="rId180" w:history="1">
         <w:r>
           <w:rPr>
             <w:rStyle w:val="Hyperlink"/>
@@ -28888,7 +29152,7 @@
           <w:lang w:val="en-US"/>
         </w:rPr>
       </w:pPr>
-      <w:hyperlink r:id="rId160" w:history="1">
+      <w:hyperlink r:id="rId181" w:history="1">
         <w:r>
           <w:rPr>
             <w:rStyle w:val="Hyperlink"/>
@@ -28915,7 +29179,7 @@
           <w:lang w:val="en-US"/>
         </w:rPr>
       </w:pPr>
-      <w:hyperlink r:id="rId161" w:history="1">
+      <w:hyperlink r:id="rId182" w:history="1">
         <w:proofErr w:type="spellStart"/>
         <w:r>
           <w:rPr>

</xml_diff>

<commit_message>
updating makefile to push app to hub.docker.com
</commit_message>
<xml_diff>
--- a/blog-doc/Blog.docx
+++ b/blog-doc/Blog.docx
@@ -28614,17 +28614,23 @@
     <w:p>
       <w:pPr>
         <w:rPr>
-          <w:lang w:val="en-US"/>
-        </w:rPr>
-      </w:pPr>
-      <w:r>
-        <w:rPr>
+          <w:b/>
+          <w:bCs/>
+          <w:lang w:val="en-US"/>
+        </w:rPr>
+      </w:pPr>
+      <w:r>
+        <w:rPr>
+          <w:b/>
+          <w:bCs/>
           <w:lang w:val="en-US"/>
         </w:rPr>
         <w:t>Open Table Format</w:t>
       </w:r>
       <w:r>
         <w:rPr>
+          <w:b/>
+          <w:bCs/>
           <w:lang w:val="en-US"/>
         </w:rPr>
         <w:t>’s</w:t>
@@ -28774,10 +28780,128 @@
           <w:lang w:val="en-US"/>
         </w:rPr>
       </w:pPr>
-      <w:r>
-        <w:rPr>
-          <w:lang w:val="en-US"/>
-        </w:rPr>
+    </w:p>
+    <w:p>
+      <w:pPr>
+        <w:rPr>
+          <w:b/>
+          <w:bCs/>
+          <w:lang w:val="en-US"/>
+        </w:rPr>
+      </w:pPr>
+      <w:r>
+        <w:rPr>
+          <w:b/>
+          <w:bCs/>
+          <w:lang w:val="en-US"/>
+        </w:rPr>
+        <w:t xml:space="preserve">Apache </w:t>
+      </w:r>
+      <w:proofErr w:type="spellStart"/>
+      <w:r>
+        <w:rPr>
+          <w:b/>
+          <w:bCs/>
+          <w:lang w:val="en-US"/>
+        </w:rPr>
+        <w:t>Paimon</w:t>
+      </w:r>
+      <w:proofErr w:type="spellEnd"/>
+      <w:r>
+        <w:rPr>
+          <w:b/>
+          <w:bCs/>
+          <w:lang w:val="en-US"/>
+        </w:rPr>
+        <w:t xml:space="preserve"> and </w:t>
+      </w:r>
+      <w:hyperlink r:id="rId174" w:history="1">
+        <w:r>
+          <w:rPr>
+            <w:rStyle w:val="Hyperlink"/>
+            <w:b/>
+            <w:bCs/>
+            <w:lang w:val="en-US"/>
+          </w:rPr>
+          <w:t xml:space="preserve">Apache </w:t>
+        </w:r>
+        <w:proofErr w:type="spellStart"/>
+        <w:r>
+          <w:rPr>
+            <w:rStyle w:val="Hyperlink"/>
+            <w:b/>
+            <w:bCs/>
+            <w:lang w:val="en-US"/>
+          </w:rPr>
+          <w:t>Seatunnel</w:t>
+        </w:r>
+        <w:proofErr w:type="spellEnd"/>
+      </w:hyperlink>
+    </w:p>
+    <w:p>
+      <w:pPr>
+        <w:ind w:firstLine="360"/>
+        <w:rPr>
+          <w:lang w:val="en-US"/>
+        </w:rPr>
+      </w:pPr>
+      <w:r>
+        <w:rPr>
+          <w:lang w:val="en-US"/>
+        </w:rPr>
+        <w:t>It’s worth looking at this combination.</w:t>
+      </w:r>
+    </w:p>
+    <w:p>
+      <w:pPr>
+        <w:pStyle w:val="ListParagraph"/>
+        <w:numPr>
+          <w:ilvl w:val="0"/>
+          <w:numId w:val="38"/>
+        </w:numPr>
+        <w:rPr>
+          <w:lang w:val="en-US"/>
+        </w:rPr>
+      </w:pPr>
+      <w:hyperlink r:id="rId175" w:history="1">
+        <w:r>
+          <w:rPr>
+            <w:rStyle w:val="Hyperlink"/>
+            <w:lang w:val="en-US"/>
+          </w:rPr>
+          <w:t>https://seatunnel.apache.org/docs/2.3.2/about</w:t>
+        </w:r>
+      </w:hyperlink>
+      <w:r>
+        <w:rPr>
+          <w:lang w:val="en-US"/>
+        </w:rPr>
+        <w:t xml:space="preserve"> </w:t>
+      </w:r>
+    </w:p>
+    <w:p>
+      <w:pPr>
+        <w:pStyle w:val="ListParagraph"/>
+        <w:rPr>
+          <w:lang w:val="en-US"/>
+        </w:rPr>
+      </w:pPr>
+    </w:p>
+    <w:p>
+      <w:pPr>
+        <w:rPr>
+          <w:b/>
+          <w:bCs/>
+          <w:lang w:val="en-US"/>
+        </w:rPr>
+      </w:pPr>
+      <w:r>
+        <w:rPr>
+          <w:b/>
+          <w:bCs/>
+          <w:lang w:val="en-US"/>
+        </w:rPr>
+        <w:lastRenderedPageBreak/>
         <w:t>Apache Parquet</w:t>
       </w:r>
     </w:p>
@@ -28838,7 +28962,7 @@
         </w:rPr>
         <w:t xml:space="preserve"> </w:t>
       </w:r>
-      <w:hyperlink r:id="rId174" w:history="1">
+      <w:hyperlink r:id="rId176" w:history="1">
         <w:r>
           <w:rPr>
             <w:rStyle w:val="Hyperlink"/>
@@ -28859,7 +28983,7 @@
           <w:lang w:val="en-US"/>
         </w:rPr>
       </w:pPr>
-      <w:hyperlink r:id="rId175" w:history="1">
+      <w:hyperlink r:id="rId177" w:history="1">
         <w:r>
           <w:rPr>
             <w:rStyle w:val="Hyperlink"/>
@@ -28908,7 +29032,7 @@
           <w:lang w:val="en-US"/>
         </w:rPr>
       </w:pPr>
-      <w:hyperlink r:id="rId176" w:history="1">
+      <w:hyperlink r:id="rId178" w:history="1">
         <w:r>
           <w:rPr>
             <w:rStyle w:val="Hyperlink"/>
@@ -28929,7 +29053,7 @@
           <w:lang w:val="en-US"/>
         </w:rPr>
       </w:pPr>
-      <w:hyperlink r:id="rId177" w:history="1">
+      <w:hyperlink r:id="rId179" w:history="1">
         <w:r>
           <w:rPr>
             <w:rStyle w:val="Hyperlink"/>
@@ -28964,17 +29088,23 @@
     <w:p>
       <w:pPr>
         <w:rPr>
-          <w:lang w:val="en-US"/>
-        </w:rPr>
-      </w:pPr>
-      <w:r>
-        <w:rPr>
+          <w:b/>
+          <w:bCs/>
+          <w:lang w:val="en-US"/>
+        </w:rPr>
+      </w:pPr>
+      <w:r>
+        <w:rPr>
+          <w:b/>
+          <w:bCs/>
           <w:lang w:val="en-US"/>
         </w:rPr>
         <w:t>Apache Avro</w:t>
       </w:r>
       <w:r>
         <w:rPr>
+          <w:b/>
+          <w:bCs/>
           <w:lang w:val="en-US"/>
         </w:rPr>
         <w:t xml:space="preserve"> File: Format and/or Serialization…</w:t>
@@ -28998,7 +29128,7 @@
           <w:lang w:val="en-US"/>
         </w:rPr>
       </w:pPr>
-      <w:hyperlink r:id="rId178" w:history="1">
+      <w:hyperlink r:id="rId180" w:history="1">
         <w:r>
           <w:rPr>
             <w:rStyle w:val="Hyperlink"/>
@@ -29073,7 +29203,7 @@
           <w:lang w:val="en-US"/>
         </w:rPr>
       </w:pPr>
-      <w:hyperlink r:id="rId179" w:history="1">
+      <w:hyperlink r:id="rId181" w:history="1">
         <w:r>
           <w:rPr>
             <w:rStyle w:val="Hyperlink"/>
@@ -29116,7 +29246,7 @@
           <w:lang w:val="en-US"/>
         </w:rPr>
       </w:pPr>
-      <w:hyperlink r:id="rId180" w:history="1">
+      <w:hyperlink r:id="rId182" w:history="1">
         <w:r>
           <w:rPr>
             <w:rStyle w:val="Hyperlink"/>
@@ -29152,7 +29282,7 @@
           <w:lang w:val="en-US"/>
         </w:rPr>
       </w:pPr>
-      <w:hyperlink r:id="rId181" w:history="1">
+      <w:hyperlink r:id="rId183" w:history="1">
         <w:r>
           <w:rPr>
             <w:rStyle w:val="Hyperlink"/>
@@ -29179,7 +29309,7 @@
           <w:lang w:val="en-US"/>
         </w:rPr>
       </w:pPr>
-      <w:hyperlink r:id="rId182" w:history="1">
+      <w:hyperlink r:id="rId184" w:history="1">
         <w:proofErr w:type="spellStart"/>
         <w:r>
           <w:rPr>
@@ -29200,6 +29330,83 @@
       <w:r>
         <w:t xml:space="preserve"> itself ships with Postgres 16</w:t>
       </w:r>
+    </w:p>
+    <w:p>
+      <w:pPr>
+        <w:rPr>
+          <w:lang w:val="en-US"/>
+        </w:rPr>
+      </w:pPr>
+    </w:p>
+    <w:p>
+      <w:pPr>
+        <w:rPr>
+          <w:lang w:val="en-US"/>
+        </w:rPr>
+      </w:pPr>
+      <w:hyperlink r:id="rId185" w:history="1">
+        <w:proofErr w:type="spellStart"/>
+        <w:r>
+          <w:rPr>
+            <w:rStyle w:val="Hyperlink"/>
+            <w:lang w:val="en-US"/>
+          </w:rPr>
+          <w:t>DBeaver</w:t>
+        </w:r>
+        <w:proofErr w:type="spellEnd"/>
+      </w:hyperlink>
+      <w:r>
+        <w:rPr>
+          <w:lang w:val="en-US"/>
+        </w:rPr>
+        <w:t xml:space="preserve"> </w:t>
+      </w:r>
+      <w:r>
+        <w:t>Community is a free cross-platform database tool for developers, database administrators, analysts, and everyone working with data. It supports all popular SQL databases like MySQL, MariaDB, PostgreSQL, SQLite, Apache Family, and more</w:t>
+      </w:r>
+    </w:p>
+    <w:p>
+      <w:pPr>
+        <w:ind w:firstLine="720"/>
+        <w:rPr>
+          <w:lang w:val="en-US"/>
+        </w:rPr>
+      </w:pPr>
+    </w:p>
+    <w:p>
+      <w:pPr>
+        <w:pStyle w:val="ListParagraph"/>
+        <w:numPr>
+          <w:ilvl w:val="0"/>
+          <w:numId w:val="39"/>
+        </w:numPr>
+        <w:ind w:left="709"/>
+        <w:rPr>
+          <w:lang w:val="en-US"/>
+        </w:rPr>
+      </w:pPr>
+      <w:hyperlink r:id="rId186" w:history="1">
+        <w:r>
+          <w:rPr>
+            <w:rStyle w:val="Hyperlink"/>
+            <w:lang w:val="en-US"/>
+          </w:rPr>
+          <w:t>https://dbeaver.io</w:t>
+        </w:r>
+      </w:hyperlink>
+      <w:r>
+        <w:rPr>
+          <w:lang w:val="en-US"/>
+        </w:rPr>
+        <w:t xml:space="preserve"> </w:t>
+      </w:r>
+    </w:p>
+    <w:p>
+      <w:pPr>
+        <w:rPr>
+          <w:lang w:val="en-US"/>
+        </w:rPr>
+      </w:pPr>
     </w:p>
     <w:p>
       <w:pPr>
@@ -29581,6 +29788,119 @@
     </w:lvl>
   </w:abstractNum>
   <w:abstractNum w:abstractNumId="3" w15:restartNumberingAfterBreak="0">
+    <w:nsid w:val="160B644E"/>
+    <w:multiLevelType w:val="hybridMultilevel"/>
+    <w:tmpl w:val="825A33B4"/>
+    <w:lvl w:ilvl="0" w:tplc="04090001">
+      <w:start w:val="1"/>
+      <w:numFmt w:val="bullet"/>
+      <w:lvlText w:val=""/>
+      <w:lvlJc w:val="left"/>
+      <w:pPr>
+        <w:ind w:left="1440" w:hanging="360"/>
+      </w:pPr>
+      <w:rPr>
+        <w:rFonts w:ascii="Symbol" w:hAnsi="Symbol" w:hint="default"/>
+      </w:rPr>
+    </w:lvl>
+    <w:lvl w:ilvl="1" w:tplc="04090003" w:tentative="1">
+      <w:start w:val="1"/>
+      <w:numFmt w:val="bullet"/>
+      <w:lvlText w:val="o"/>
+      <w:lvlJc w:val="left"/>
+      <w:pPr>
+        <w:ind w:left="2160" w:hanging="360"/>
+      </w:pPr>
+      <w:rPr>
+        <w:rFonts w:ascii="Courier New" w:hAnsi="Courier New" w:cs="Courier New" w:hint="default"/>
+      </w:rPr>
+    </w:lvl>
+    <w:lvl w:ilvl="2" w:tplc="04090005" w:tentative="1">
+      <w:start w:val="1"/>
+      <w:numFmt w:val="bullet"/>
+      <w:lvlText w:val=""/>
+      <w:lvlJc w:val="left"/>
+      <w:pPr>
+        <w:ind w:left="2880" w:hanging="360"/>
+      </w:pPr>
+      <w:rPr>
+        <w:rFonts w:ascii="Wingdings" w:hAnsi="Wingdings" w:hint="default"/>
+      </w:rPr>
+    </w:lvl>
+    <w:lvl w:ilvl="3" w:tplc="04090001" w:tentative="1">
+      <w:start w:val="1"/>
+      <w:numFmt w:val="bullet"/>
+      <w:lvlText w:val=""/>
+      <w:lvlJc w:val="left"/>
+      <w:pPr>
+        <w:ind w:left="3600" w:hanging="360"/>
+      </w:pPr>
+      <w:rPr>
+        <w:rFonts w:ascii="Symbol" w:hAnsi="Symbol" w:hint="default"/>
+      </w:rPr>
+    </w:lvl>
+    <w:lvl w:ilvl="4" w:tplc="04090003" w:tentative="1">
+      <w:start w:val="1"/>
+      <w:numFmt w:val="bullet"/>
+      <w:lvlText w:val="o"/>
+      <w:lvlJc w:val="left"/>
+      <w:pPr>
+        <w:ind w:left="4320" w:hanging="360"/>
+      </w:pPr>
+      <w:rPr>
+        <w:rFonts w:ascii="Courier New" w:hAnsi="Courier New" w:cs="Courier New" w:hint="default"/>
+      </w:rPr>
+    </w:lvl>
+    <w:lvl w:ilvl="5" w:tplc="04090005" w:tentative="1">
+      <w:start w:val="1"/>
+      <w:numFmt w:val="bullet"/>
+      <w:lvlText w:val=""/>
+      <w:lvlJc w:val="left"/>
+      <w:pPr>
+        <w:ind w:left="5040" w:hanging="360"/>
+      </w:pPr>
+      <w:rPr>
+        <w:rFonts w:ascii="Wingdings" w:hAnsi="Wingdings" w:hint="default"/>
+      </w:rPr>
+    </w:lvl>
+    <w:lvl w:ilvl="6" w:tplc="04090001" w:tentative="1">
+      <w:start w:val="1"/>
+      <w:numFmt w:val="bullet"/>
+      <w:lvlText w:val=""/>
+      <w:lvlJc w:val="left"/>
+      <w:pPr>
+        <w:ind w:left="5760" w:hanging="360"/>
+      </w:pPr>
+      <w:rPr>
+        <w:rFonts w:ascii="Symbol" w:hAnsi="Symbol" w:hint="default"/>
+      </w:rPr>
+    </w:lvl>
+    <w:lvl w:ilvl="7" w:tplc="04090003" w:tentative="1">
+      <w:start w:val="1"/>
+      <w:numFmt w:val="bullet"/>
+      <w:lvlText w:val="o"/>
+      <w:lvlJc w:val="left"/>
+      <w:pPr>
+        <w:ind w:left="6480" w:hanging="360"/>
+      </w:pPr>
+      <w:rPr>
+        <w:rFonts w:ascii="Courier New" w:hAnsi="Courier New" w:cs="Courier New" w:hint="default"/>
+      </w:rPr>
+    </w:lvl>
+    <w:lvl w:ilvl="8" w:tplc="04090005" w:tentative="1">
+      <w:start w:val="1"/>
+      <w:numFmt w:val="bullet"/>
+      <w:lvlText w:val=""/>
+      <w:lvlJc w:val="left"/>
+      <w:pPr>
+        <w:ind w:left="7200" w:hanging="360"/>
+      </w:pPr>
+      <w:rPr>
+        <w:rFonts w:ascii="Wingdings" w:hAnsi="Wingdings" w:hint="default"/>
+      </w:rPr>
+    </w:lvl>
+  </w:abstractNum>
+  <w:abstractNum w:abstractNumId="4" w15:restartNumberingAfterBreak="0">
     <w:nsid w:val="17CE6DB9"/>
     <w:multiLevelType w:val="hybridMultilevel"/>
     <w:tmpl w:val="AE323592"/>
@@ -29670,7 +29990,7 @@
       </w:pPr>
     </w:lvl>
   </w:abstractNum>
-  <w:abstractNum w:abstractNumId="4" w15:restartNumberingAfterBreak="0">
+  <w:abstractNum w:abstractNumId="5" w15:restartNumberingAfterBreak="0">
     <w:nsid w:val="1A282DBB"/>
     <w:multiLevelType w:val="hybridMultilevel"/>
     <w:tmpl w:val="97CAC58E"/>
@@ -29759,7 +30079,7 @@
       </w:pPr>
     </w:lvl>
   </w:abstractNum>
-  <w:abstractNum w:abstractNumId="5" w15:restartNumberingAfterBreak="0">
+  <w:abstractNum w:abstractNumId="6" w15:restartNumberingAfterBreak="0">
     <w:nsid w:val="1A6245BA"/>
     <w:multiLevelType w:val="hybridMultilevel"/>
     <w:tmpl w:val="6B6EB428"/>
@@ -29872,7 +30192,7 @@
       </w:rPr>
     </w:lvl>
   </w:abstractNum>
-  <w:abstractNum w:abstractNumId="6" w15:restartNumberingAfterBreak="0">
+  <w:abstractNum w:abstractNumId="7" w15:restartNumberingAfterBreak="0">
     <w:nsid w:val="1B053CAB"/>
     <w:multiLevelType w:val="hybridMultilevel"/>
     <w:tmpl w:val="6BAC2262"/>
@@ -29985,7 +30305,7 @@
       </w:rPr>
     </w:lvl>
   </w:abstractNum>
-  <w:abstractNum w:abstractNumId="7" w15:restartNumberingAfterBreak="0">
+  <w:abstractNum w:abstractNumId="8" w15:restartNumberingAfterBreak="0">
     <w:nsid w:val="2171272A"/>
     <w:multiLevelType w:val="hybridMultilevel"/>
     <w:tmpl w:val="D458F490"/>
@@ -30074,7 +30394,7 @@
       </w:pPr>
     </w:lvl>
   </w:abstractNum>
-  <w:abstractNum w:abstractNumId="8" w15:restartNumberingAfterBreak="0">
+  <w:abstractNum w:abstractNumId="9" w15:restartNumberingAfterBreak="0">
     <w:nsid w:val="21BE3970"/>
     <w:multiLevelType w:val="hybridMultilevel"/>
     <w:tmpl w:val="EA568D04"/>
@@ -30163,10 +30483,10 @@
       </w:pPr>
     </w:lvl>
   </w:abstractNum>
-  <w:abstractNum w:abstractNumId="9" w15:restartNumberingAfterBreak="0">
-    <w:nsid w:val="2B685E31"/>
+  <w:abstractNum w:abstractNumId="10" w15:restartNumberingAfterBreak="0">
+    <w:nsid w:val="22694D87"/>
     <w:multiLevelType w:val="hybridMultilevel"/>
-    <w:tmpl w:val="813672DE"/>
+    <w:tmpl w:val="E7A42342"/>
     <w:lvl w:ilvl="0" w:tplc="04090001">
       <w:start w:val="1"/>
       <w:numFmt w:val="bullet"/>
@@ -30276,17 +30596,17 @@
       </w:rPr>
     </w:lvl>
   </w:abstractNum>
-  <w:abstractNum w:abstractNumId="10" w15:restartNumberingAfterBreak="0">
-    <w:nsid w:val="328C62FE"/>
+  <w:abstractNum w:abstractNumId="11" w15:restartNumberingAfterBreak="0">
+    <w:nsid w:val="2B685E31"/>
     <w:multiLevelType w:val="hybridMultilevel"/>
-    <w:tmpl w:val="DAD4AB52"/>
+    <w:tmpl w:val="813672DE"/>
     <w:lvl w:ilvl="0" w:tplc="04090001">
       <w:start w:val="1"/>
       <w:numFmt w:val="bullet"/>
       <w:lvlText w:val=""/>
       <w:lvlJc w:val="left"/>
       <w:pPr>
-        <w:ind w:left="1429" w:hanging="360"/>
+        <w:ind w:left="720" w:hanging="360"/>
       </w:pPr>
       <w:rPr>
         <w:rFonts w:ascii="Symbol" w:hAnsi="Symbol" w:hint="default"/>
@@ -30298,7 +30618,7 @@
       <w:lvlText w:val="o"/>
       <w:lvlJc w:val="left"/>
       <w:pPr>
-        <w:ind w:left="2149" w:hanging="360"/>
+        <w:ind w:left="1440" w:hanging="360"/>
       </w:pPr>
       <w:rPr>
         <w:rFonts w:ascii="Courier New" w:hAnsi="Courier New" w:cs="Courier New" w:hint="default"/>
@@ -30310,7 +30630,7 @@
       <w:lvlText w:val=""/>
       <w:lvlJc w:val="left"/>
       <w:pPr>
-        <w:ind w:left="2869" w:hanging="360"/>
+        <w:ind w:left="2160" w:hanging="360"/>
       </w:pPr>
       <w:rPr>
         <w:rFonts w:ascii="Wingdings" w:hAnsi="Wingdings" w:hint="default"/>
@@ -30322,7 +30642,7 @@
       <w:lvlText w:val=""/>
       <w:lvlJc w:val="left"/>
       <w:pPr>
-        <w:ind w:left="3589" w:hanging="360"/>
+        <w:ind w:left="2880" w:hanging="360"/>
       </w:pPr>
       <w:rPr>
         <w:rFonts w:ascii="Symbol" w:hAnsi="Symbol" w:hint="default"/>
@@ -30334,7 +30654,7 @@
       <w:lvlText w:val="o"/>
       <w:lvlJc w:val="left"/>
       <w:pPr>
-        <w:ind w:left="4309" w:hanging="360"/>
+        <w:ind w:left="3600" w:hanging="360"/>
       </w:pPr>
       <w:rPr>
         <w:rFonts w:ascii="Courier New" w:hAnsi="Courier New" w:cs="Courier New" w:hint="default"/>
@@ -30346,7 +30666,7 @@
       <w:lvlText w:val=""/>
       <w:lvlJc w:val="left"/>
       <w:pPr>
-        <w:ind w:left="5029" w:hanging="360"/>
+        <w:ind w:left="4320" w:hanging="360"/>
       </w:pPr>
       <w:rPr>
         <w:rFonts w:ascii="Wingdings" w:hAnsi="Wingdings" w:hint="default"/>
@@ -30358,7 +30678,7 @@
       <w:lvlText w:val=""/>
       <w:lvlJc w:val="left"/>
       <w:pPr>
-        <w:ind w:left="5749" w:hanging="360"/>
+        <w:ind w:left="5040" w:hanging="360"/>
       </w:pPr>
       <w:rPr>
         <w:rFonts w:ascii="Symbol" w:hAnsi="Symbol" w:hint="default"/>
@@ -30370,7 +30690,7 @@
       <w:lvlText w:val="o"/>
       <w:lvlJc w:val="left"/>
       <w:pPr>
-        <w:ind w:left="6469" w:hanging="360"/>
+        <w:ind w:left="5760" w:hanging="360"/>
       </w:pPr>
       <w:rPr>
         <w:rFonts w:ascii="Courier New" w:hAnsi="Courier New" w:cs="Courier New" w:hint="default"/>
@@ -30382,24 +30702,24 @@
       <w:lvlText w:val=""/>
       <w:lvlJc w:val="left"/>
       <w:pPr>
-        <w:ind w:left="7189" w:hanging="360"/>
+        <w:ind w:left="6480" w:hanging="360"/>
       </w:pPr>
       <w:rPr>
         <w:rFonts w:ascii="Wingdings" w:hAnsi="Wingdings" w:hint="default"/>
       </w:rPr>
     </w:lvl>
   </w:abstractNum>
-  <w:abstractNum w:abstractNumId="11" w15:restartNumberingAfterBreak="0">
-    <w:nsid w:val="330D3846"/>
+  <w:abstractNum w:abstractNumId="12" w15:restartNumberingAfterBreak="0">
+    <w:nsid w:val="328C62FE"/>
     <w:multiLevelType w:val="hybridMultilevel"/>
-    <w:tmpl w:val="3F004186"/>
+    <w:tmpl w:val="DAD4AB52"/>
     <w:lvl w:ilvl="0" w:tplc="04090001">
       <w:start w:val="1"/>
       <w:numFmt w:val="bullet"/>
       <w:lvlText w:val=""/>
       <w:lvlJc w:val="left"/>
       <w:pPr>
-        <w:ind w:left="720" w:hanging="360"/>
+        <w:ind w:left="1429" w:hanging="360"/>
       </w:pPr>
       <w:rPr>
         <w:rFonts w:ascii="Symbol" w:hAnsi="Symbol" w:hint="default"/>
@@ -30411,7 +30731,7 @@
       <w:lvlText w:val="o"/>
       <w:lvlJc w:val="left"/>
       <w:pPr>
-        <w:ind w:left="1440" w:hanging="360"/>
+        <w:ind w:left="2149" w:hanging="360"/>
       </w:pPr>
       <w:rPr>
         <w:rFonts w:ascii="Courier New" w:hAnsi="Courier New" w:cs="Courier New" w:hint="default"/>
@@ -30423,7 +30743,7 @@
       <w:lvlText w:val=""/>
       <w:lvlJc w:val="left"/>
       <w:pPr>
-        <w:ind w:left="2160" w:hanging="360"/>
+        <w:ind w:left="2869" w:hanging="360"/>
       </w:pPr>
       <w:rPr>
         <w:rFonts w:ascii="Wingdings" w:hAnsi="Wingdings" w:hint="default"/>
@@ -30435,7 +30755,7 @@
       <w:lvlText w:val=""/>
       <w:lvlJc w:val="left"/>
       <w:pPr>
-        <w:ind w:left="2880" w:hanging="360"/>
+        <w:ind w:left="3589" w:hanging="360"/>
       </w:pPr>
       <w:rPr>
         <w:rFonts w:ascii="Symbol" w:hAnsi="Symbol" w:hint="default"/>
@@ -30447,7 +30767,7 @@
       <w:lvlText w:val="o"/>
       <w:lvlJc w:val="left"/>
       <w:pPr>
-        <w:ind w:left="3600" w:hanging="360"/>
+        <w:ind w:left="4309" w:hanging="360"/>
       </w:pPr>
       <w:rPr>
         <w:rFonts w:ascii="Courier New" w:hAnsi="Courier New" w:cs="Courier New" w:hint="default"/>
@@ -30459,7 +30779,7 @@
       <w:lvlText w:val=""/>
       <w:lvlJc w:val="left"/>
       <w:pPr>
-        <w:ind w:left="4320" w:hanging="360"/>
+        <w:ind w:left="5029" w:hanging="360"/>
       </w:pPr>
       <w:rPr>
         <w:rFonts w:ascii="Wingdings" w:hAnsi="Wingdings" w:hint="default"/>
@@ -30471,7 +30791,7 @@
       <w:lvlText w:val=""/>
       <w:lvlJc w:val="left"/>
       <w:pPr>
-        <w:ind w:left="5040" w:hanging="360"/>
+        <w:ind w:left="5749" w:hanging="360"/>
       </w:pPr>
       <w:rPr>
         <w:rFonts w:ascii="Symbol" w:hAnsi="Symbol" w:hint="default"/>
@@ -30483,7 +30803,7 @@
       <w:lvlText w:val="o"/>
       <w:lvlJc w:val="left"/>
       <w:pPr>
-        <w:ind w:left="5760" w:hanging="360"/>
+        <w:ind w:left="6469" w:hanging="360"/>
       </w:pPr>
       <w:rPr>
         <w:rFonts w:ascii="Courier New" w:hAnsi="Courier New" w:cs="Courier New" w:hint="default"/>
@@ -30495,14 +30815,127 @@
       <w:lvlText w:val=""/>
       <w:lvlJc w:val="left"/>
       <w:pPr>
-        <w:ind w:left="6480" w:hanging="360"/>
+        <w:ind w:left="7189" w:hanging="360"/>
       </w:pPr>
       <w:rPr>
         <w:rFonts w:ascii="Wingdings" w:hAnsi="Wingdings" w:hint="default"/>
       </w:rPr>
     </w:lvl>
   </w:abstractNum>
-  <w:abstractNum w:abstractNumId="12" w15:restartNumberingAfterBreak="0">
+  <w:abstractNum w:abstractNumId="13" w15:restartNumberingAfterBreak="0">
+    <w:nsid w:val="330D3846"/>
+    <w:multiLevelType w:val="hybridMultilevel"/>
+    <w:tmpl w:val="3F004186"/>
+    <w:lvl w:ilvl="0" w:tplc="04090001">
+      <w:start w:val="1"/>
+      <w:numFmt w:val="bullet"/>
+      <w:lvlText w:val=""/>
+      <w:lvlJc w:val="left"/>
+      <w:pPr>
+        <w:ind w:left="720" w:hanging="360"/>
+      </w:pPr>
+      <w:rPr>
+        <w:rFonts w:ascii="Symbol" w:hAnsi="Symbol" w:hint="default"/>
+      </w:rPr>
+    </w:lvl>
+    <w:lvl w:ilvl="1" w:tplc="04090003" w:tentative="1">
+      <w:start w:val="1"/>
+      <w:numFmt w:val="bullet"/>
+      <w:lvlText w:val="o"/>
+      <w:lvlJc w:val="left"/>
+      <w:pPr>
+        <w:ind w:left="1440" w:hanging="360"/>
+      </w:pPr>
+      <w:rPr>
+        <w:rFonts w:ascii="Courier New" w:hAnsi="Courier New" w:cs="Courier New" w:hint="default"/>
+      </w:rPr>
+    </w:lvl>
+    <w:lvl w:ilvl="2" w:tplc="04090005" w:tentative="1">
+      <w:start w:val="1"/>
+      <w:numFmt w:val="bullet"/>
+      <w:lvlText w:val=""/>
+      <w:lvlJc w:val="left"/>
+      <w:pPr>
+        <w:ind w:left="2160" w:hanging="360"/>
+      </w:pPr>
+      <w:rPr>
+        <w:rFonts w:ascii="Wingdings" w:hAnsi="Wingdings" w:hint="default"/>
+      </w:rPr>
+    </w:lvl>
+    <w:lvl w:ilvl="3" w:tplc="04090001" w:tentative="1">
+      <w:start w:val="1"/>
+      <w:numFmt w:val="bullet"/>
+      <w:lvlText w:val=""/>
+      <w:lvlJc w:val="left"/>
+      <w:pPr>
+        <w:ind w:left="2880" w:hanging="360"/>
+      </w:pPr>
+      <w:rPr>
+        <w:rFonts w:ascii="Symbol" w:hAnsi="Symbol" w:hint="default"/>
+      </w:rPr>
+    </w:lvl>
+    <w:lvl w:ilvl="4" w:tplc="04090003" w:tentative="1">
+      <w:start w:val="1"/>
+      <w:numFmt w:val="bullet"/>
+      <w:lvlText w:val="o"/>
+      <w:lvlJc w:val="left"/>
+      <w:pPr>
+        <w:ind w:left="3600" w:hanging="360"/>
+      </w:pPr>
+      <w:rPr>
+        <w:rFonts w:ascii="Courier New" w:hAnsi="Courier New" w:cs="Courier New" w:hint="default"/>
+      </w:rPr>
+    </w:lvl>
+    <w:lvl w:ilvl="5" w:tplc="04090005" w:tentative="1">
+      <w:start w:val="1"/>
+      <w:numFmt w:val="bullet"/>
+      <w:lvlText w:val=""/>
+      <w:lvlJc w:val="left"/>
+      <w:pPr>
+        <w:ind w:left="4320" w:hanging="360"/>
+      </w:pPr>
+      <w:rPr>
+        <w:rFonts w:ascii="Wingdings" w:hAnsi="Wingdings" w:hint="default"/>
+      </w:rPr>
+    </w:lvl>
+    <w:lvl w:ilvl="6" w:tplc="04090001" w:tentative="1">
+      <w:start w:val="1"/>
+      <w:numFmt w:val="bullet"/>
+      <w:lvlText w:val=""/>
+      <w:lvlJc w:val="left"/>
+      <w:pPr>
+        <w:ind w:left="5040" w:hanging="360"/>
+      </w:pPr>
+      <w:rPr>
+        <w:rFonts w:ascii="Symbol" w:hAnsi="Symbol" w:hint="default"/>
+      </w:rPr>
+    </w:lvl>
+    <w:lvl w:ilvl="7" w:tplc="04090003" w:tentative="1">
+      <w:start w:val="1"/>
+      <w:numFmt w:val="bullet"/>
+      <w:lvlText w:val="o"/>
+      <w:lvlJc w:val="left"/>
+      <w:pPr>
+        <w:ind w:left="5760" w:hanging="360"/>
+      </w:pPr>
+      <w:rPr>
+        <w:rFonts w:ascii="Courier New" w:hAnsi="Courier New" w:cs="Courier New" w:hint="default"/>
+      </w:rPr>
+    </w:lvl>
+    <w:lvl w:ilvl="8" w:tplc="04090005" w:tentative="1">
+      <w:start w:val="1"/>
+      <w:numFmt w:val="bullet"/>
+      <w:lvlText w:val=""/>
+      <w:lvlJc w:val="left"/>
+      <w:pPr>
+        <w:ind w:left="6480" w:hanging="360"/>
+      </w:pPr>
+      <w:rPr>
+        <w:rFonts w:ascii="Wingdings" w:hAnsi="Wingdings" w:hint="default"/>
+      </w:rPr>
+    </w:lvl>
+  </w:abstractNum>
+  <w:abstractNum w:abstractNumId="14" w15:restartNumberingAfterBreak="0">
     <w:nsid w:val="36523576"/>
     <w:multiLevelType w:val="multilevel"/>
     <w:tmpl w:val="587AB4F8"/>
@@ -30615,7 +31048,7 @@
       </w:pPr>
     </w:lvl>
   </w:abstractNum>
-  <w:abstractNum w:abstractNumId="13" w15:restartNumberingAfterBreak="0">
+  <w:abstractNum w:abstractNumId="15" w15:restartNumberingAfterBreak="0">
     <w:nsid w:val="39FF2424"/>
     <w:multiLevelType w:val="hybridMultilevel"/>
     <w:tmpl w:val="B96E3F70"/>
@@ -30704,7 +31137,7 @@
       </w:pPr>
     </w:lvl>
   </w:abstractNum>
-  <w:abstractNum w:abstractNumId="14" w15:restartNumberingAfterBreak="0">
+  <w:abstractNum w:abstractNumId="16" w15:restartNumberingAfterBreak="0">
     <w:nsid w:val="3B16724C"/>
     <w:multiLevelType w:val="hybridMultilevel"/>
     <w:tmpl w:val="31D88D18"/>
@@ -30817,7 +31250,7 @@
       </w:rPr>
     </w:lvl>
   </w:abstractNum>
-  <w:abstractNum w:abstractNumId="15" w15:restartNumberingAfterBreak="0">
+  <w:abstractNum w:abstractNumId="17" w15:restartNumberingAfterBreak="0">
     <w:nsid w:val="3E80754A"/>
     <w:multiLevelType w:val="hybridMultilevel"/>
     <w:tmpl w:val="E7F895A2"/>
@@ -30930,7 +31363,7 @@
       </w:rPr>
     </w:lvl>
   </w:abstractNum>
-  <w:abstractNum w:abstractNumId="16" w15:restartNumberingAfterBreak="0">
+  <w:abstractNum w:abstractNumId="18" w15:restartNumberingAfterBreak="0">
     <w:nsid w:val="408E4BF1"/>
     <w:multiLevelType w:val="hybridMultilevel"/>
     <w:tmpl w:val="FFA61360"/>
@@ -31043,7 +31476,7 @@
       </w:rPr>
     </w:lvl>
   </w:abstractNum>
-  <w:abstractNum w:abstractNumId="17" w15:restartNumberingAfterBreak="0">
+  <w:abstractNum w:abstractNumId="19" w15:restartNumberingAfterBreak="0">
     <w:nsid w:val="4419372F"/>
     <w:multiLevelType w:val="hybridMultilevel"/>
     <w:tmpl w:val="68D08A5E"/>
@@ -31156,7 +31589,7 @@
       </w:rPr>
     </w:lvl>
   </w:abstractNum>
-  <w:abstractNum w:abstractNumId="18" w15:restartNumberingAfterBreak="0">
+  <w:abstractNum w:abstractNumId="20" w15:restartNumberingAfterBreak="0">
     <w:nsid w:val="475142E5"/>
     <w:multiLevelType w:val="hybridMultilevel"/>
     <w:tmpl w:val="0F90696C"/>
@@ -31269,7 +31702,7 @@
       </w:rPr>
     </w:lvl>
   </w:abstractNum>
-  <w:abstractNum w:abstractNumId="19" w15:restartNumberingAfterBreak="0">
+  <w:abstractNum w:abstractNumId="21" w15:restartNumberingAfterBreak="0">
     <w:nsid w:val="4B634DB9"/>
     <w:multiLevelType w:val="hybridMultilevel"/>
     <w:tmpl w:val="44B4314A"/>
@@ -31382,7 +31815,7 @@
       </w:rPr>
     </w:lvl>
   </w:abstractNum>
-  <w:abstractNum w:abstractNumId="20" w15:restartNumberingAfterBreak="0">
+  <w:abstractNum w:abstractNumId="22" w15:restartNumberingAfterBreak="0">
     <w:nsid w:val="50D96E02"/>
     <w:multiLevelType w:val="hybridMultilevel"/>
     <w:tmpl w:val="15D627FE"/>
@@ -31494,7 +31927,7 @@
       </w:rPr>
     </w:lvl>
   </w:abstractNum>
-  <w:abstractNum w:abstractNumId="21" w15:restartNumberingAfterBreak="0">
+  <w:abstractNum w:abstractNumId="23" w15:restartNumberingAfterBreak="0">
     <w:nsid w:val="51FA3A0A"/>
     <w:multiLevelType w:val="multilevel"/>
     <w:tmpl w:val="80363DF2"/>
@@ -31607,7 +32040,7 @@
       </w:pPr>
     </w:lvl>
   </w:abstractNum>
-  <w:abstractNum w:abstractNumId="22" w15:restartNumberingAfterBreak="0">
+  <w:abstractNum w:abstractNumId="24" w15:restartNumberingAfterBreak="0">
     <w:nsid w:val="55CA70BA"/>
     <w:multiLevelType w:val="hybridMultilevel"/>
     <w:tmpl w:val="A044F41A"/>
@@ -31720,7 +32153,7 @@
       </w:rPr>
     </w:lvl>
   </w:abstractNum>
-  <w:abstractNum w:abstractNumId="23" w15:restartNumberingAfterBreak="0">
+  <w:abstractNum w:abstractNumId="25" w15:restartNumberingAfterBreak="0">
     <w:nsid w:val="5B452BA4"/>
     <w:multiLevelType w:val="hybridMultilevel"/>
     <w:tmpl w:val="D81684E6"/>
@@ -31833,7 +32266,7 @@
       </w:rPr>
     </w:lvl>
   </w:abstractNum>
-  <w:abstractNum w:abstractNumId="24" w15:restartNumberingAfterBreak="0">
+  <w:abstractNum w:abstractNumId="26" w15:restartNumberingAfterBreak="0">
     <w:nsid w:val="5CCC4BA3"/>
     <w:multiLevelType w:val="hybridMultilevel"/>
     <w:tmpl w:val="F1363A04"/>
@@ -31946,7 +32379,7 @@
       </w:rPr>
     </w:lvl>
   </w:abstractNum>
-  <w:abstractNum w:abstractNumId="25" w15:restartNumberingAfterBreak="0">
+  <w:abstractNum w:abstractNumId="27" w15:restartNumberingAfterBreak="0">
     <w:nsid w:val="641F4A03"/>
     <w:multiLevelType w:val="hybridMultilevel"/>
     <w:tmpl w:val="37505FD4"/>
@@ -32059,7 +32492,7 @@
       </w:rPr>
     </w:lvl>
   </w:abstractNum>
-  <w:abstractNum w:abstractNumId="26" w15:restartNumberingAfterBreak="0">
+  <w:abstractNum w:abstractNumId="28" w15:restartNumberingAfterBreak="0">
     <w:nsid w:val="64765BB3"/>
     <w:multiLevelType w:val="multilevel"/>
     <w:tmpl w:val="6F6E658C"/>
@@ -32208,7 +32641,7 @@
       </w:rPr>
     </w:lvl>
   </w:abstractNum>
-  <w:abstractNum w:abstractNumId="27" w15:restartNumberingAfterBreak="0">
+  <w:abstractNum w:abstractNumId="29" w15:restartNumberingAfterBreak="0">
     <w:nsid w:val="6AE63851"/>
     <w:multiLevelType w:val="hybridMultilevel"/>
     <w:tmpl w:val="5FD25B26"/>
@@ -32321,7 +32754,7 @@
       </w:rPr>
     </w:lvl>
   </w:abstractNum>
-  <w:abstractNum w:abstractNumId="28" w15:restartNumberingAfterBreak="0">
+  <w:abstractNum w:abstractNumId="30" w15:restartNumberingAfterBreak="0">
     <w:nsid w:val="6BBF3E43"/>
     <w:multiLevelType w:val="hybridMultilevel"/>
     <w:tmpl w:val="B128FA4C"/>
@@ -32433,7 +32866,7 @@
       </w:rPr>
     </w:lvl>
   </w:abstractNum>
-  <w:abstractNum w:abstractNumId="29" w15:restartNumberingAfterBreak="0">
+  <w:abstractNum w:abstractNumId="31" w15:restartNumberingAfterBreak="0">
     <w:nsid w:val="6C850B81"/>
     <w:multiLevelType w:val="hybridMultilevel"/>
     <w:tmpl w:val="A3AC8262"/>
@@ -32546,7 +32979,7 @@
       </w:rPr>
     </w:lvl>
   </w:abstractNum>
-  <w:abstractNum w:abstractNumId="30" w15:restartNumberingAfterBreak="0">
+  <w:abstractNum w:abstractNumId="32" w15:restartNumberingAfterBreak="0">
     <w:nsid w:val="6D6754C0"/>
     <w:multiLevelType w:val="hybridMultilevel"/>
     <w:tmpl w:val="251ABE3E"/>
@@ -32659,7 +33092,7 @@
       </w:rPr>
     </w:lvl>
   </w:abstractNum>
-  <w:abstractNum w:abstractNumId="31" w15:restartNumberingAfterBreak="0">
+  <w:abstractNum w:abstractNumId="33" w15:restartNumberingAfterBreak="0">
     <w:nsid w:val="6F880AC0"/>
     <w:multiLevelType w:val="hybridMultilevel"/>
     <w:tmpl w:val="1180B514"/>
@@ -32772,7 +33205,7 @@
       </w:rPr>
     </w:lvl>
   </w:abstractNum>
-  <w:abstractNum w:abstractNumId="32" w15:restartNumberingAfterBreak="0">
+  <w:abstractNum w:abstractNumId="34" w15:restartNumberingAfterBreak="0">
     <w:nsid w:val="71DC6756"/>
     <w:multiLevelType w:val="hybridMultilevel"/>
     <w:tmpl w:val="E896812E"/>
@@ -32885,7 +33318,7 @@
       </w:rPr>
     </w:lvl>
   </w:abstractNum>
-  <w:abstractNum w:abstractNumId="33" w15:restartNumberingAfterBreak="0">
+  <w:abstractNum w:abstractNumId="35" w15:restartNumberingAfterBreak="0">
     <w:nsid w:val="7495597E"/>
     <w:multiLevelType w:val="hybridMultilevel"/>
     <w:tmpl w:val="23FA9BB4"/>
@@ -32974,7 +33407,7 @@
       </w:pPr>
     </w:lvl>
   </w:abstractNum>
-  <w:abstractNum w:abstractNumId="34" w15:restartNumberingAfterBreak="0">
+  <w:abstractNum w:abstractNumId="36" w15:restartNumberingAfterBreak="0">
     <w:nsid w:val="75E7726E"/>
     <w:multiLevelType w:val="hybridMultilevel"/>
     <w:tmpl w:val="73C4C1FE"/>
@@ -33087,7 +33520,7 @@
       </w:rPr>
     </w:lvl>
   </w:abstractNum>
-  <w:abstractNum w:abstractNumId="35" w15:restartNumberingAfterBreak="0">
+  <w:abstractNum w:abstractNumId="37" w15:restartNumberingAfterBreak="0">
     <w:nsid w:val="76E507D2"/>
     <w:multiLevelType w:val="hybridMultilevel"/>
     <w:tmpl w:val="4B046AA4"/>
@@ -33200,7 +33633,7 @@
       </w:rPr>
     </w:lvl>
   </w:abstractNum>
-  <w:abstractNum w:abstractNumId="36" w15:restartNumberingAfterBreak="0">
+  <w:abstractNum w:abstractNumId="38" w15:restartNumberingAfterBreak="0">
     <w:nsid w:val="7D297304"/>
     <w:multiLevelType w:val="hybridMultilevel"/>
     <w:tmpl w:val="4F389C46"/>
@@ -33293,112 +33726,118 @@
     <w:abstractNumId w:val="0"/>
   </w:num>
   <w:num w:numId="2" w16cid:durableId="1845318896">
-    <w:abstractNumId w:val="18"/>
+    <w:abstractNumId w:val="20"/>
   </w:num>
   <w:num w:numId="3" w16cid:durableId="2114326829">
-    <w:abstractNumId w:val="36"/>
+    <w:abstractNumId w:val="38"/>
   </w:num>
   <w:num w:numId="4" w16cid:durableId="1265189774">
+    <w:abstractNumId w:val="15"/>
+  </w:num>
+  <w:num w:numId="5" w16cid:durableId="731082990">
+    <w:abstractNumId w:val="12"/>
+  </w:num>
+  <w:num w:numId="6" w16cid:durableId="1214927399">
+    <w:abstractNumId w:val="27"/>
+  </w:num>
+  <w:num w:numId="7" w16cid:durableId="2067562359">
+    <w:abstractNumId w:val="19"/>
+  </w:num>
+  <w:num w:numId="8" w16cid:durableId="1240482579">
+    <w:abstractNumId w:val="21"/>
+  </w:num>
+  <w:num w:numId="9" w16cid:durableId="721097107">
+    <w:abstractNumId w:val="29"/>
+  </w:num>
+  <w:num w:numId="10" w16cid:durableId="1579634317">
+    <w:abstractNumId w:val="17"/>
+  </w:num>
+  <w:num w:numId="11" w16cid:durableId="512650149">
+    <w:abstractNumId w:val="32"/>
+  </w:num>
+  <w:num w:numId="12" w16cid:durableId="1470434913">
+    <w:abstractNumId w:val="24"/>
+  </w:num>
+  <w:num w:numId="13" w16cid:durableId="310913107">
     <w:abstractNumId w:val="13"/>
   </w:num>
-  <w:num w:numId="5" w16cid:durableId="731082990">
-    <w:abstractNumId w:val="10"/>
+  <w:num w:numId="14" w16cid:durableId="352731953">
+    <w:abstractNumId w:val="22"/>
   </w:num>
-  <w:num w:numId="6" w16cid:durableId="1214927399">
+  <w:num w:numId="15" w16cid:durableId="1536309902">
+    <w:abstractNumId w:val="11"/>
+  </w:num>
+  <w:num w:numId="16" w16cid:durableId="290286334">
     <w:abstractNumId w:val="25"/>
   </w:num>
-  <w:num w:numId="7" w16cid:durableId="2067562359">
-    <w:abstractNumId w:val="17"/>
-  </w:num>
-  <w:num w:numId="8" w16cid:durableId="1240482579">
-    <w:abstractNumId w:val="19"/>
-  </w:num>
-  <w:num w:numId="9" w16cid:durableId="721097107">
-    <w:abstractNumId w:val="27"/>
-  </w:num>
-  <w:num w:numId="10" w16cid:durableId="1579634317">
-    <w:abstractNumId w:val="15"/>
-  </w:num>
-  <w:num w:numId="11" w16cid:durableId="512650149">
-    <w:abstractNumId w:val="30"/>
-  </w:num>
-  <w:num w:numId="12" w16cid:durableId="1470434913">
-    <w:abstractNumId w:val="22"/>
-  </w:num>
-  <w:num w:numId="13" w16cid:durableId="310913107">
-    <w:abstractNumId w:val="11"/>
-  </w:num>
-  <w:num w:numId="14" w16cid:durableId="352731953">
-    <w:abstractNumId w:val="20"/>
-  </w:num>
-  <w:num w:numId="15" w16cid:durableId="1536309902">
-    <w:abstractNumId w:val="9"/>
-  </w:num>
-  <w:num w:numId="16" w16cid:durableId="290286334">
-    <w:abstractNumId w:val="23"/>
-  </w:num>
   <w:num w:numId="17" w16cid:durableId="1711028036">
-    <w:abstractNumId w:val="31"/>
+    <w:abstractNumId w:val="33"/>
   </w:num>
   <w:num w:numId="18" w16cid:durableId="168907914">
-    <w:abstractNumId w:val="4"/>
+    <w:abstractNumId w:val="5"/>
   </w:num>
   <w:num w:numId="19" w16cid:durableId="1996100699">
-    <w:abstractNumId w:val="33"/>
+    <w:abstractNumId w:val="35"/>
   </w:num>
   <w:num w:numId="20" w16cid:durableId="1047685455">
-    <w:abstractNumId w:val="8"/>
+    <w:abstractNumId w:val="9"/>
   </w:num>
   <w:num w:numId="21" w16cid:durableId="448866086">
     <w:abstractNumId w:val="1"/>
   </w:num>
   <w:num w:numId="22" w16cid:durableId="971904869">
-    <w:abstractNumId w:val="3"/>
+    <w:abstractNumId w:val="4"/>
   </w:num>
   <w:num w:numId="23" w16cid:durableId="1401439665">
-    <w:abstractNumId w:val="28"/>
+    <w:abstractNumId w:val="30"/>
   </w:num>
   <w:num w:numId="24" w16cid:durableId="1364478899">
-    <w:abstractNumId w:val="24"/>
+    <w:abstractNumId w:val="26"/>
   </w:num>
   <w:num w:numId="25" w16cid:durableId="1381517816">
-    <w:abstractNumId w:val="7"/>
+    <w:abstractNumId w:val="8"/>
   </w:num>
   <w:num w:numId="26" w16cid:durableId="270818872">
     <w:abstractNumId w:val="2"/>
   </w:num>
   <w:num w:numId="27" w16cid:durableId="1285842983">
-    <w:abstractNumId w:val="35"/>
+    <w:abstractNumId w:val="37"/>
   </w:num>
   <w:num w:numId="28" w16cid:durableId="114833742">
-    <w:abstractNumId w:val="5"/>
+    <w:abstractNumId w:val="6"/>
   </w:num>
   <w:num w:numId="29" w16cid:durableId="1782140971">
+    <w:abstractNumId w:val="18"/>
+  </w:num>
+  <w:num w:numId="30" w16cid:durableId="1496188139">
+    <w:abstractNumId w:val="31"/>
+  </w:num>
+  <w:num w:numId="31" w16cid:durableId="569581263">
+    <w:abstractNumId w:val="28"/>
+  </w:num>
+  <w:num w:numId="32" w16cid:durableId="1901670399">
+    <w:abstractNumId w:val="36"/>
+  </w:num>
+  <w:num w:numId="33" w16cid:durableId="1290622991">
+    <w:abstractNumId w:val="34"/>
+  </w:num>
+  <w:num w:numId="34" w16cid:durableId="441607626">
+    <w:abstractNumId w:val="14"/>
+  </w:num>
+  <w:num w:numId="35" w16cid:durableId="1972051543">
+    <w:abstractNumId w:val="23"/>
+  </w:num>
+  <w:num w:numId="36" w16cid:durableId="1105267709">
+    <w:abstractNumId w:val="7"/>
+  </w:num>
+  <w:num w:numId="37" w16cid:durableId="500241877">
     <w:abstractNumId w:val="16"/>
   </w:num>
-  <w:num w:numId="30" w16cid:durableId="1496188139">
-    <w:abstractNumId w:val="29"/>
+  <w:num w:numId="38" w16cid:durableId="225381637">
+    <w:abstractNumId w:val="10"/>
   </w:num>
-  <w:num w:numId="31" w16cid:durableId="569581263">
-    <w:abstractNumId w:val="26"/>
-  </w:num>
-  <w:num w:numId="32" w16cid:durableId="1901670399">
-    <w:abstractNumId w:val="34"/>
-  </w:num>
-  <w:num w:numId="33" w16cid:durableId="1290622991">
-    <w:abstractNumId w:val="32"/>
-  </w:num>
-  <w:num w:numId="34" w16cid:durableId="441607626">
-    <w:abstractNumId w:val="12"/>
-  </w:num>
-  <w:num w:numId="35" w16cid:durableId="1972051543">
-    <w:abstractNumId w:val="21"/>
-  </w:num>
-  <w:num w:numId="36" w16cid:durableId="1105267709">
-    <w:abstractNumId w:val="6"/>
-  </w:num>
-  <w:num w:numId="37" w16cid:durableId="500241877">
-    <w:abstractNumId w:val="14"/>
+  <w:num w:numId="39" w16cid:durableId="1987855905">
+    <w:abstractNumId w:val="3"/>
   </w:num>
 </w:numbering>
 </file>
@@ -33996,7 +34435,6 @@
   <w:style w:type="character" w:default="1" w:styleId="DefaultParagraphFont">
     <w:name w:val="Default Paragraph Font"/>
     <w:uiPriority w:val="1"/>
-    <w:semiHidden/>
     <w:unhideWhenUsed/>
   </w:style>
   <w:style w:type="table" w:default="1" w:styleId="TableNormal">

</xml_diff>